<commit_message>
Added DELETE /aircrafts/:aircraftId endpoint for aircraft deletion
</commit_message>
<xml_diff>
--- a/francico_project.docx
+++ b/francico_project.docx
@@ -1071,11 +1071,17 @@
           <w:p/>
           <w:p>
             <w:r>
-              <w:t>All aircraft models must user characters that match the regular expression: ^[A-Za-z\s0-9</w:t>
+              <w:t>All aircraft models must user characters that match the regular expression: ^[A-Za-z</w:t>
             </w:r>
             <w:proofErr w:type="gramStart"/>
             <w:r>
-              <w:t>-]+</w:t>
+              <w:t>\s0-9-</w:t>
+            </w:r>
+            <w:r>
+              <w:t>/</w:t>
+            </w:r>
+            <w:r>
+              <w:t>]+</w:t>
             </w:r>
             <w:proofErr w:type="gramEnd"/>
             <w:r>
@@ -2717,6 +2723,123 @@
           </w:p>
           <w:p>
             <w:r>
+              <w:t xml:space="preserve">            “hangar”: </w:t>
+            </w:r>
+            <w:r>
+              <w:t>{</w:t>
+            </w:r>
+          </w:p>
+          <w:p>
+            <w:r>
+              <w:t xml:space="preserve">                “id”:</w:t>
+            </w:r>
+            <w:r>
+              <w:t xml:space="preserve"> 8765</w:t>
+            </w:r>
+            <w:r>
+              <w:t>,</w:t>
+            </w:r>
+          </w:p>
+          <w:p>
+            <w:r>
+              <w:t xml:space="preserve">                “self”:</w:t>
+            </w:r>
+            <w:r>
+              <w:t xml:space="preserve"> “https://appspot.com/hangars/8765”</w:t>
+            </w:r>
+          </w:p>
+          <w:p>
+            <w:r>
+              <w:t xml:space="preserve">            }</w:t>
+            </w:r>
+            <w:r>
+              <w:t>,</w:t>
+            </w:r>
+          </w:p>
+          <w:p>
+            <w:r>
+              <w:t xml:space="preserve">            “</w:t>
+            </w:r>
+            <w:proofErr w:type="spellStart"/>
+            <w:r>
+              <w:t>ownerId</w:t>
+            </w:r>
+            <w:proofErr w:type="spellEnd"/>
+            <w:r>
+              <w:t>”: “5678”,</w:t>
+            </w:r>
+          </w:p>
+          <w:p>
+            <w:r>
+              <w:t xml:space="preserve">            “self”: “https://appspot.com/aircrafts/</w:t>
+            </w:r>
+            <w:r>
+              <w:t>1357</w:t>
+            </w:r>
+            <w:r>
+              <w:t>”</w:t>
+            </w:r>
+          </w:p>
+          <w:p>
+            <w:r>
+              <w:t xml:space="preserve">        },</w:t>
+            </w:r>
+          </w:p>
+          <w:p>
+            <w:r>
+              <w:t xml:space="preserve">        </w:t>
+            </w:r>
+            <w:r>
+              <w:t>{</w:t>
+            </w:r>
+          </w:p>
+          <w:p>
+            <w:r>
+              <w:t xml:space="preserve">            “id”: </w:t>
+            </w:r>
+            <w:r>
+              <w:t>2468</w:t>
+            </w:r>
+            <w:r>
+              <w:t>,</w:t>
+            </w:r>
+          </w:p>
+          <w:p>
+            <w:r>
+              <w:t xml:space="preserve">            “make”: “</w:t>
+            </w:r>
+            <w:r>
+              <w:t>Airbus</w:t>
+            </w:r>
+            <w:r>
+              <w:t>”,</w:t>
+            </w:r>
+          </w:p>
+          <w:p>
+            <w:r>
+              <w:t xml:space="preserve">            “model”: “</w:t>
+            </w:r>
+            <w:r>
+              <w:t>Beluga</w:t>
+            </w:r>
+            <w:r>
+              <w:t>”,</w:t>
+            </w:r>
+          </w:p>
+          <w:p>
+            <w:r>
+              <w:t xml:space="preserve">            “wingspan”: 4</w:t>
+            </w:r>
+            <w:r>
+              <w:t>4.8</w:t>
+            </w:r>
+            <w:r>
+              <w:t>,</w:t>
+            </w:r>
+          </w:p>
+          <w:p>
+            <w:r>
+              <w:lastRenderedPageBreak/>
               <w:t xml:space="preserve">            “hangar”: null,</w:t>
             </w:r>
           </w:p>
@@ -2738,7 +2861,7 @@
               <w:t xml:space="preserve">            “self”: “https://appspot.com/aircrafts/</w:t>
             </w:r>
             <w:r>
-              <w:t>1357</w:t>
+              <w:t>2468</w:t>
             </w:r>
             <w:r>
               <w:t>”</w:t>
@@ -2751,6 +2874,124 @@
           </w:p>
           <w:p>
             <w:r>
+              <w:t xml:space="preserve">    </w:t>
+            </w:r>
+            <w:r>
+              <w:t>{</w:t>
+            </w:r>
+          </w:p>
+          <w:p>
+            <w:r>
+              <w:t xml:space="preserve">            “id”: </w:t>
+            </w:r>
+            <w:r>
+              <w:t>4690</w:t>
+            </w:r>
+            <w:r>
+              <w:t>,</w:t>
+            </w:r>
+          </w:p>
+          <w:p>
+            <w:r>
+              <w:t xml:space="preserve">            “make”: “</w:t>
+            </w:r>
+            <w:proofErr w:type="spellStart"/>
+            <w:r>
+              <w:t>Convair</w:t>
+            </w:r>
+            <w:proofErr w:type="spellEnd"/>
+            <w:r>
+              <w:t>”,</w:t>
+            </w:r>
+          </w:p>
+          <w:p>
+            <w:r>
+              <w:t xml:space="preserve">            “model”: “</w:t>
+            </w:r>
+            <w:r>
+              <w:t>B-36</w:t>
+            </w:r>
+            <w:r>
+              <w:t>”,</w:t>
+            </w:r>
+          </w:p>
+          <w:p>
+            <w:r>
+              <w:t xml:space="preserve">            “wingspan”: </w:t>
+            </w:r>
+            <w:r>
+              <w:t>70.1</w:t>
+            </w:r>
+            <w:r>
+              <w:t>,</w:t>
+            </w:r>
+          </w:p>
+          <w:p>
+            <w:r>
+              <w:t xml:space="preserve">            “hangar”: </w:t>
+            </w:r>
+            <w:r>
+              <w:t>{</w:t>
+            </w:r>
+          </w:p>
+          <w:p>
+            <w:r>
+              <w:t xml:space="preserve">                “id”: </w:t>
+            </w:r>
+            <w:r>
+              <w:t>5928</w:t>
+            </w:r>
+            <w:r>
+              <w:t>,</w:t>
+            </w:r>
+          </w:p>
+          <w:p>
+            <w:r>
+              <w:t xml:space="preserve">                “self”: “https://appspot.com/hangars/</w:t>
+            </w:r>
+            <w:r>
+              <w:t>5928</w:t>
+            </w:r>
+            <w:r>
+              <w:t>”</w:t>
+            </w:r>
+          </w:p>
+          <w:p>
+            <w:r>
+              <w:t xml:space="preserve">            },</w:t>
+            </w:r>
+          </w:p>
+          <w:p>
+            <w:r>
+              <w:t xml:space="preserve">            “</w:t>
+            </w:r>
+            <w:proofErr w:type="spellStart"/>
+            <w:r>
+              <w:t>ownerId</w:t>
+            </w:r>
+            <w:proofErr w:type="spellEnd"/>
+            <w:r>
+              <w:t>”: “5678”,</w:t>
+            </w:r>
+          </w:p>
+          <w:p>
+            <w:r>
+              <w:t xml:space="preserve">            “self”: “https://appspot.com/aircrafts/</w:t>
+            </w:r>
+            <w:r>
+              <w:t>4690</w:t>
+            </w:r>
+            <w:r>
+              <w:t>”</w:t>
+            </w:r>
+          </w:p>
+          <w:p>
+            <w:r>
+              <w:t xml:space="preserve">        },</w:t>
+            </w:r>
+          </w:p>
+          <w:p>
+            <w:r>
               <w:t xml:space="preserve">        </w:t>
             </w:r>
             <w:r>
@@ -2762,7 +3003,7 @@
               <w:t xml:space="preserve">            “id”: </w:t>
             </w:r>
             <w:r>
-              <w:t>2468</w:t>
+              <w:t>9876</w:t>
             </w:r>
             <w:r>
               <w:t>,</w:t>
@@ -2773,7 +3014,7 @@
               <w:t xml:space="preserve">            “make”: “</w:t>
             </w:r>
             <w:r>
-              <w:t>Airbus</w:t>
+              <w:t>Antonov</w:t>
             </w:r>
             <w:r>
               <w:t>”,</w:t>
@@ -2784,7 +3025,7 @@
               <w:t xml:space="preserve">            “model”: “</w:t>
             </w:r>
             <w:r>
-              <w:t>Beluga</w:t>
+              <w:t>An-225</w:t>
             </w:r>
             <w:r>
               <w:t>”,</w:t>
@@ -2792,10 +3033,10 @@
           </w:p>
           <w:p>
             <w:r>
-              <w:t xml:space="preserve">            “wingspan”: 4</w:t>
-            </w:r>
-            <w:r>
-              <w:t>4.8</w:t>
+              <w:t xml:space="preserve">            “wingspan”: </w:t>
+            </w:r>
+            <w:r>
+              <w:t>88.4</w:t>
             </w:r>
             <w:r>
               <w:t>,</w:t>
@@ -2803,28 +3044,29 @@
           </w:p>
           <w:p>
             <w:r>
-              <w:t xml:space="preserve">            “hangar”: null,</w:t>
-            </w:r>
-          </w:p>
-          <w:p>
-            <w:r>
-              <w:t xml:space="preserve">            “</w:t>
-            </w:r>
-            <w:proofErr w:type="spellStart"/>
-            <w:r>
-              <w:t>ownerId</w:t>
-            </w:r>
-            <w:proofErr w:type="spellEnd"/>
-            <w:r>
-              <w:t>”: “5678”,</w:t>
-            </w:r>
-          </w:p>
-          <w:p>
-            <w:r>
-              <w:t xml:space="preserve">            “self”: “https://appspot.com/aircrafts/</w:t>
-            </w:r>
-            <w:r>
-              <w:t>2468</w:t>
+              <w:t xml:space="preserve">            “hangar”: </w:t>
+            </w:r>
+            <w:r>
+              <w:t>{</w:t>
+            </w:r>
+          </w:p>
+          <w:p>
+            <w:r>
+              <w:t xml:space="preserve">                “id”: </w:t>
+            </w:r>
+            <w:r>
+              <w:t>0629</w:t>
+            </w:r>
+            <w:r>
+              <w:t>,</w:t>
+            </w:r>
+          </w:p>
+          <w:p>
+            <w:r>
+              <w:t xml:space="preserve">                “self”: “https://appspot.com/hangars/</w:t>
+            </w:r>
+            <w:r>
+              <w:t>0629</w:t>
             </w:r>
             <w:r>
               <w:t>”</w:t>
@@ -2832,153 +3074,7 @@
           </w:p>
           <w:p>
             <w:r>
-              <w:lastRenderedPageBreak/>
-              <w:t xml:space="preserve">        },</w:t>
-            </w:r>
-          </w:p>
-          <w:p>
-            <w:r>
-              <w:t xml:space="preserve">    </w:t>
-            </w:r>
-            <w:r>
-              <w:t>{</w:t>
-            </w:r>
-          </w:p>
-          <w:p>
-            <w:r>
-              <w:t xml:space="preserve">            “id”: </w:t>
-            </w:r>
-            <w:r>
-              <w:t>4690</w:t>
-            </w:r>
-            <w:r>
-              <w:t>,</w:t>
-            </w:r>
-          </w:p>
-          <w:p>
-            <w:r>
-              <w:t xml:space="preserve">            “make”: “</w:t>
-            </w:r>
-            <w:proofErr w:type="spellStart"/>
-            <w:r>
-              <w:t>Convair</w:t>
-            </w:r>
-            <w:proofErr w:type="spellEnd"/>
-            <w:r>
-              <w:t>”,</w:t>
-            </w:r>
-          </w:p>
-          <w:p>
-            <w:r>
-              <w:t xml:space="preserve">            “model”: “</w:t>
-            </w:r>
-            <w:r>
-              <w:t>B-36</w:t>
-            </w:r>
-            <w:r>
-              <w:t>”,</w:t>
-            </w:r>
-          </w:p>
-          <w:p>
-            <w:r>
-              <w:t xml:space="preserve">            “wingspan”: </w:t>
-            </w:r>
-            <w:r>
-              <w:t>70.1</w:t>
-            </w:r>
-            <w:r>
-              <w:t>,</w:t>
-            </w:r>
-          </w:p>
-          <w:p>
-            <w:r>
-              <w:t xml:space="preserve">            “hangar”: null,</w:t>
-            </w:r>
-          </w:p>
-          <w:p>
-            <w:r>
-              <w:t xml:space="preserve">            “</w:t>
-            </w:r>
-            <w:proofErr w:type="spellStart"/>
-            <w:r>
-              <w:t>ownerId</w:t>
-            </w:r>
-            <w:proofErr w:type="spellEnd"/>
-            <w:r>
-              <w:t>”: “5678”,</w:t>
-            </w:r>
-          </w:p>
-          <w:p>
-            <w:r>
-              <w:t xml:space="preserve">            “self”: “https://appspot.com/aircrafts/</w:t>
-            </w:r>
-            <w:r>
-              <w:t>4690</w:t>
-            </w:r>
-            <w:r>
-              <w:t>”</w:t>
-            </w:r>
-          </w:p>
-          <w:p>
-            <w:r>
-              <w:t xml:space="preserve">        },</w:t>
-            </w:r>
-          </w:p>
-          <w:p>
-            <w:r>
-              <w:t xml:space="preserve">        </w:t>
-            </w:r>
-            <w:r>
-              <w:t>{</w:t>
-            </w:r>
-          </w:p>
-          <w:p>
-            <w:r>
-              <w:t xml:space="preserve">            “id”: </w:t>
-            </w:r>
-            <w:r>
-              <w:t>9876</w:t>
-            </w:r>
-            <w:r>
-              <w:t>,</w:t>
-            </w:r>
-          </w:p>
-          <w:p>
-            <w:r>
-              <w:t xml:space="preserve">            “make”: “</w:t>
-            </w:r>
-            <w:r>
-              <w:t>Antonov</w:t>
-            </w:r>
-            <w:r>
-              <w:t>”,</w:t>
-            </w:r>
-          </w:p>
-          <w:p>
-            <w:r>
-              <w:t xml:space="preserve">            “model”: “</w:t>
-            </w:r>
-            <w:r>
-              <w:t>An-225</w:t>
-            </w:r>
-            <w:r>
-              <w:t>”,</w:t>
-            </w:r>
-          </w:p>
-          <w:p>
-            <w:r>
-              <w:t xml:space="preserve">            “wingspan”: </w:t>
-            </w:r>
-            <w:r>
-              <w:t>88.4</w:t>
-            </w:r>
-            <w:r>
-              <w:t>,</w:t>
-            </w:r>
-          </w:p>
-          <w:p>
-            <w:r>
-              <w:t xml:space="preserve">            “hangar”: null,</w:t>
+              <w:t xml:space="preserve">            },</w:t>
             </w:r>
           </w:p>
           <w:p>
@@ -3103,6 +3199,7 @@
           </w:p>
           <w:p>
             <w:r>
+              <w:lastRenderedPageBreak/>
               <w:t xml:space="preserve">            “model”: “747”,</w:t>
             </w:r>
           </w:p>
@@ -3158,7 +3255,6 @@
         <w:pStyle w:val="Heading4"/>
       </w:pPr>
       <w:r>
-        <w:lastRenderedPageBreak/>
         <w:t>Failure</w:t>
       </w:r>
     </w:p>
@@ -3673,7 +3769,11 @@
               <w:t xml:space="preserve">If the request is missing or does not contain a valid JSON web token as a Bearer Token </w:t>
             </w:r>
             <w:r>
-              <w:t>the request will fail</w:t>
+              <w:t xml:space="preserve">the </w:t>
+            </w:r>
+            <w:r>
+              <w:lastRenderedPageBreak/>
+              <w:t>request will fail</w:t>
             </w:r>
             <w:r>
               <w:t xml:space="preserve"> and a </w:t>
@@ -3696,6 +3796,7 @@
           </w:tcPr>
           <w:p>
             <w:r>
+              <w:lastRenderedPageBreak/>
               <w:t>Failure</w:t>
             </w:r>
           </w:p>
@@ -3746,11 +3847,7 @@
             </w:r>
             <w:proofErr w:type="spellEnd"/>
             <w:r>
-              <w:t xml:space="preserve"> in the response. The server assumes the client is impartial to a specific media </w:t>
-            </w:r>
-            <w:r>
-              <w:lastRenderedPageBreak/>
-              <w:t>type as one was not explicitly set in the Accept header.</w:t>
+              <w:t xml:space="preserve"> in the response. The server assumes the client is impartial to a specific media type as one was not explicitly set in the Accept header.</w:t>
             </w:r>
           </w:p>
         </w:tc>
@@ -3762,7 +3859,6 @@
           </w:tcPr>
           <w:p>
             <w:r>
-              <w:lastRenderedPageBreak/>
               <w:t>Failure</w:t>
             </w:r>
           </w:p>
@@ -4027,6 +4123,7 @@
           </w:p>
           <w:p>
             <w:r>
+              <w:lastRenderedPageBreak/>
               <w:t>Content-Type: application/</w:t>
             </w:r>
             <w:proofErr w:type="spellStart"/>
@@ -4106,7 +4203,6 @@
           <w:p/>
           <w:p>
             <w:r>
-              <w:lastRenderedPageBreak/>
               <w:t>{</w:t>
             </w:r>
           </w:p>

</xml_diff>

<commit_message>
Updated API spec with DELETE /aircrafts/:aircraftId documentation
</commit_message>
<xml_diff>
--- a/francico_project.docx
+++ b/francico_project.docx
@@ -1974,13 +1974,7 @@
           </w:p>
           <w:p>
             <w:r>
-              <w:t xml:space="preserve">    “Error”: “</w:t>
-            </w:r>
-            <w:r>
-              <w:t>Model</w:t>
-            </w:r>
-            <w:r>
-              <w:t xml:space="preserve"> attribute is missing or invalid”</w:t>
+              <w:t xml:space="preserve">    “Error”: “Model attribute is missing or invalid”</w:t>
             </w:r>
           </w:p>
           <w:p>
@@ -2037,13 +2031,7 @@
           </w:p>
           <w:p>
             <w:r>
-              <w:t xml:space="preserve">    “Error”: “</w:t>
-            </w:r>
-            <w:r>
-              <w:t>Wingspan</w:t>
-            </w:r>
-            <w:r>
-              <w:t xml:space="preserve"> attribute is missing or invalid”</w:t>
+              <w:t xml:space="preserve">    “Error”: “Wingspan attribute is missing or invalid”</w:t>
             </w:r>
           </w:p>
           <w:p>
@@ -2331,63 +2319,21 @@
           </w:tcPr>
           <w:p>
             <w:r>
-              <w:t xml:space="preserve">The maximum number of </w:t>
-            </w:r>
+              <w:t xml:space="preserve">The maximum number of aircrafts returned will be 5. If there are additional aircrafts that can be retrieved, the JSON object returned in the response body will contain an </w:t>
+            </w:r>
+            <w:proofErr w:type="spellStart"/>
             <w:r>
               <w:t>aircrafts</w:t>
             </w:r>
-            <w:r>
-              <w:t xml:space="preserve"> returned will be </w:t>
-            </w:r>
-            <w:r>
-              <w:t>5</w:t>
-            </w:r>
-            <w:r>
-              <w:t xml:space="preserve">. If there are additional </w:t>
-            </w:r>
-            <w:r>
-              <w:t>aircrafts</w:t>
-            </w:r>
-            <w:r>
-              <w:t xml:space="preserve"> that can be retrieved, the JSON object returned in the response body will contain a</w:t>
-            </w:r>
-            <w:r>
-              <w:t>n</w:t>
-            </w:r>
-            <w:r>
-              <w:t xml:space="preserve"> </w:t>
-            </w:r>
-            <w:proofErr w:type="spellStart"/>
-            <w:r>
-              <w:t>aircrafts</w:t>
-            </w:r>
             <w:proofErr w:type="spellEnd"/>
             <w:r>
-              <w:t xml:space="preserve"> array and a “next” attribute allowing you to retrieve more </w:t>
-            </w:r>
-            <w:r>
-              <w:t>aircrafts</w:t>
-            </w:r>
-            <w:r>
-              <w:t xml:space="preserve"> via pagination. </w:t>
+              <w:t xml:space="preserve"> array and a “next” attribute allowing you to retrieve more aircrafts via pagination. </w:t>
             </w:r>
           </w:p>
           <w:p/>
           <w:p>
             <w:r>
-              <w:t xml:space="preserve">When there are no </w:t>
-            </w:r>
-            <w:r>
-              <w:t>aircrafts</w:t>
-            </w:r>
-            <w:r>
-              <w:t xml:space="preserve"> left to retrieve, the object returned will only include the </w:t>
-            </w:r>
-            <w:r>
-              <w:t>aircrafts</w:t>
-            </w:r>
-            <w:r>
-              <w:t xml:space="preserve"> array.</w:t>
+              <w:t>When there are no aircrafts left to retrieve, the object returned will only include the aircrafts array.</w:t>
             </w:r>
           </w:p>
         </w:tc>
@@ -2474,13 +2420,7 @@
             </w:r>
             <w:proofErr w:type="spellEnd"/>
             <w:r>
-              <w:t xml:space="preserve">, the </w:t>
-            </w:r>
-            <w:r>
-              <w:t>request will fail</w:t>
-            </w:r>
-            <w:r>
-              <w:t xml:space="preserve"> and a </w:t>
+              <w:t xml:space="preserve">, the request will fail and a </w:t>
             </w:r>
             <w:proofErr w:type="gramStart"/>
             <w:r>
@@ -2572,10 +2512,91 @@
           </w:p>
           <w:p>
             <w:r>
-              <w:t xml:space="preserve">            </w:t>
-            </w:r>
-            <w:r>
-              <w:t>“id”: 1234</w:t>
+              <w:t xml:space="preserve">            “id”: 1234,</w:t>
+            </w:r>
+          </w:p>
+          <w:p>
+            <w:r>
+              <w:t xml:space="preserve">            “make”: “Boeing”,</w:t>
+            </w:r>
+          </w:p>
+          <w:p>
+            <w:r>
+              <w:t xml:space="preserve">            “model”: “747”,</w:t>
+            </w:r>
+          </w:p>
+          <w:p>
+            <w:r>
+              <w:t xml:space="preserve">            “wingspan”: 59.6,</w:t>
+            </w:r>
+          </w:p>
+          <w:p>
+            <w:r>
+              <w:t xml:space="preserve">            “hangar”: null,</w:t>
+            </w:r>
+          </w:p>
+          <w:p>
+            <w:r>
+              <w:t xml:space="preserve">            “</w:t>
+            </w:r>
+            <w:proofErr w:type="spellStart"/>
+            <w:r>
+              <w:t>ownerId</w:t>
+            </w:r>
+            <w:proofErr w:type="spellEnd"/>
+            <w:r>
+              <w:t>”: “5678”,</w:t>
+            </w:r>
+          </w:p>
+          <w:p>
+            <w:r>
+              <w:t xml:space="preserve">            “self”: “https://appspot.com/aircrafts/1234”</w:t>
+            </w:r>
+          </w:p>
+          <w:p>
+            <w:r>
+              <w:t xml:space="preserve">        },</w:t>
+            </w:r>
+          </w:p>
+          <w:p>
+            <w:r>
+              <w:t xml:space="preserve">        {</w:t>
+            </w:r>
+          </w:p>
+          <w:p>
+            <w:r>
+              <w:t xml:space="preserve">            “id”: 1357,</w:t>
+            </w:r>
+          </w:p>
+          <w:p>
+            <w:r>
+              <w:t xml:space="preserve">            “make”: “Tarrant”,</w:t>
+            </w:r>
+          </w:p>
+          <w:p>
+            <w:r>
+              <w:t xml:space="preserve">            “model”: “Tabor”,</w:t>
+            </w:r>
+          </w:p>
+          <w:p>
+            <w:r>
+              <w:t xml:space="preserve">            “wingspan”: 40.0,</w:t>
+            </w:r>
+          </w:p>
+          <w:p>
+            <w:r>
+              <w:t xml:space="preserve">            “hangar”: </w:t>
+            </w:r>
+            <w:r>
+              <w:t>{</w:t>
+            </w:r>
+          </w:p>
+          <w:p>
+            <w:r>
+              <w:t xml:space="preserve">                “id”:</w:t>
+            </w:r>
+            <w:r>
+              <w:t xml:space="preserve"> 8765</w:t>
             </w:r>
             <w:r>
               <w:t>,</w:t>
@@ -2583,13 +2604,15 @@
           </w:p>
           <w:p>
             <w:r>
-              <w:t xml:space="preserve">    </w:t>
-            </w:r>
-            <w:r>
-              <w:t xml:space="preserve">        </w:t>
-            </w:r>
-            <w:r>
-              <w:t>“make”: “Boeing”</w:t>
+              <w:t xml:space="preserve">                “self”:</w:t>
+            </w:r>
+            <w:r>
+              <w:t xml:space="preserve"> “https://appspot.com/hangars/8765”</w:t>
+            </w:r>
+          </w:p>
+          <w:p>
+            <w:r>
+              <w:t xml:space="preserve">            }</w:t>
             </w:r>
             <w:r>
               <w:t>,</w:t>
@@ -2597,52 +2620,7 @@
           </w:p>
           <w:p>
             <w:r>
-              <w:t xml:space="preserve">    </w:t>
-            </w:r>
-            <w:r>
-              <w:t xml:space="preserve">        </w:t>
-            </w:r>
-            <w:r>
-              <w:t>“model”: “747”</w:t>
-            </w:r>
-            <w:r>
-              <w:t>,</w:t>
-            </w:r>
-          </w:p>
-          <w:p>
-            <w:r>
-              <w:t xml:space="preserve">    </w:t>
-            </w:r>
-            <w:r>
-              <w:t xml:space="preserve">        </w:t>
-            </w:r>
-            <w:r>
-              <w:t>“wingspan”: 59.6</w:t>
-            </w:r>
-            <w:r>
-              <w:t>,</w:t>
-            </w:r>
-          </w:p>
-          <w:p>
-            <w:r>
-              <w:t xml:space="preserve">    </w:t>
-            </w:r>
-            <w:r>
-              <w:t xml:space="preserve">        </w:t>
-            </w:r>
-            <w:r>
-              <w:t>“hangar”: null,</w:t>
-            </w:r>
-          </w:p>
-          <w:p>
-            <w:r>
-              <w:t xml:space="preserve">    </w:t>
-            </w:r>
-            <w:r>
-              <w:t xml:space="preserve">        </w:t>
-            </w:r>
-            <w:r>
-              <w:t>“</w:t>
+              <w:t xml:space="preserve">            “</w:t>
             </w:r>
             <w:proofErr w:type="spellStart"/>
             <w:r>
@@ -2655,13 +2633,7 @@
           </w:p>
           <w:p>
             <w:r>
-              <w:t xml:space="preserve">    </w:t>
-            </w:r>
-            <w:r>
-              <w:t xml:space="preserve">        </w:t>
-            </w:r>
-            <w:r>
-              <w:t>“self”: “https://appspot.com/aircrafts/1234”</w:t>
+              <w:t xml:space="preserve">            “self”: “https://appspot.com/aircrafts/1357”</w:t>
             </w:r>
           </w:p>
           <w:p>
@@ -2671,170 +2643,27 @@
           </w:p>
           <w:p>
             <w:r>
-              <w:t xml:space="preserve">        </w:t>
-            </w:r>
-            <w:r>
-              <w:t>{</w:t>
-            </w:r>
-          </w:p>
-          <w:p>
-            <w:r>
-              <w:t xml:space="preserve">            “id”: </w:t>
-            </w:r>
-            <w:r>
-              <w:t>1357</w:t>
-            </w:r>
-            <w:r>
-              <w:t>,</w:t>
-            </w:r>
-          </w:p>
-          <w:p>
-            <w:r>
-              <w:t xml:space="preserve">            “make”: “</w:t>
-            </w:r>
-            <w:r>
-              <w:t>Tarrant</w:t>
-            </w:r>
-            <w:r>
-              <w:t>”,</w:t>
-            </w:r>
-          </w:p>
-          <w:p>
-            <w:r>
-              <w:t xml:space="preserve">            “model”: “</w:t>
-            </w:r>
-            <w:r>
-              <w:t>Tabor</w:t>
-            </w:r>
-            <w:r>
-              <w:t>”,</w:t>
-            </w:r>
-          </w:p>
-          <w:p>
-            <w:r>
-              <w:t xml:space="preserve">            “wingspan”: </w:t>
-            </w:r>
-            <w:r>
-              <w:t>40.0</w:t>
-            </w:r>
-            <w:r>
-              <w:t>,</w:t>
-            </w:r>
-          </w:p>
-          <w:p>
-            <w:r>
-              <w:t xml:space="preserve">            “hangar”: </w:t>
-            </w:r>
-            <w:r>
-              <w:t>{</w:t>
-            </w:r>
-          </w:p>
-          <w:p>
-            <w:r>
-              <w:t xml:space="preserve">                “id”:</w:t>
-            </w:r>
-            <w:r>
-              <w:t xml:space="preserve"> 8765</w:t>
-            </w:r>
-            <w:r>
-              <w:t>,</w:t>
-            </w:r>
-          </w:p>
-          <w:p>
-            <w:r>
-              <w:t xml:space="preserve">                “self”:</w:t>
-            </w:r>
-            <w:r>
-              <w:t xml:space="preserve"> “https://appspot.com/hangars/8765”</w:t>
-            </w:r>
-          </w:p>
-          <w:p>
-            <w:r>
-              <w:t xml:space="preserve">            }</w:t>
-            </w:r>
-            <w:r>
-              <w:t>,</w:t>
-            </w:r>
-          </w:p>
-          <w:p>
-            <w:r>
-              <w:t xml:space="preserve">            “</w:t>
-            </w:r>
-            <w:proofErr w:type="spellStart"/>
-            <w:r>
-              <w:t>ownerId</w:t>
-            </w:r>
-            <w:proofErr w:type="spellEnd"/>
-            <w:r>
-              <w:t>”: “5678”,</w:t>
-            </w:r>
-          </w:p>
-          <w:p>
-            <w:r>
-              <w:t xml:space="preserve">            “self”: “https://appspot.com/aircrafts/</w:t>
-            </w:r>
-            <w:r>
-              <w:t>1357</w:t>
-            </w:r>
-            <w:r>
-              <w:t>”</w:t>
-            </w:r>
-          </w:p>
-          <w:p>
-            <w:r>
-              <w:t xml:space="preserve">        },</w:t>
-            </w:r>
-          </w:p>
-          <w:p>
-            <w:r>
-              <w:t xml:space="preserve">        </w:t>
-            </w:r>
-            <w:r>
-              <w:t>{</w:t>
-            </w:r>
-          </w:p>
-          <w:p>
-            <w:r>
-              <w:t xml:space="preserve">            “id”: </w:t>
-            </w:r>
-            <w:r>
-              <w:t>2468</w:t>
-            </w:r>
-            <w:r>
-              <w:t>,</w:t>
-            </w:r>
-          </w:p>
-          <w:p>
-            <w:r>
-              <w:t xml:space="preserve">            “make”: “</w:t>
-            </w:r>
-            <w:r>
-              <w:t>Airbus</w:t>
-            </w:r>
-            <w:r>
-              <w:t>”,</w:t>
-            </w:r>
-          </w:p>
-          <w:p>
-            <w:r>
-              <w:t xml:space="preserve">            “model”: “</w:t>
-            </w:r>
-            <w:r>
-              <w:t>Beluga</w:t>
-            </w:r>
-            <w:r>
-              <w:t>”,</w:t>
-            </w:r>
-          </w:p>
-          <w:p>
-            <w:r>
-              <w:t xml:space="preserve">            “wingspan”: 4</w:t>
-            </w:r>
-            <w:r>
-              <w:t>4.8</w:t>
-            </w:r>
-            <w:r>
-              <w:t>,</w:t>
+              <w:t xml:space="preserve">        {</w:t>
+            </w:r>
+          </w:p>
+          <w:p>
+            <w:r>
+              <w:t xml:space="preserve">            “id”: 2468,</w:t>
+            </w:r>
+          </w:p>
+          <w:p>
+            <w:r>
+              <w:t xml:space="preserve">            “make”: “Airbus”,</w:t>
+            </w:r>
+          </w:p>
+          <w:p>
+            <w:r>
+              <w:t xml:space="preserve">            “model”: “Beluga”,</w:t>
+            </w:r>
+          </w:p>
+          <w:p>
+            <w:r>
+              <w:t xml:space="preserve">            “wingspan”: 44.8,</w:t>
             </w:r>
           </w:p>
           <w:p>
@@ -2858,13 +2687,7 @@
           </w:p>
           <w:p>
             <w:r>
-              <w:t xml:space="preserve">            “self”: “https://appspot.com/aircrafts/</w:t>
-            </w:r>
-            <w:r>
-              <w:t>2468</w:t>
-            </w:r>
-            <w:r>
-              <w:t>”</w:t>
+              <w:t xml:space="preserve">            “self”: “https://appspot.com/aircrafts/2468”</w:t>
             </w:r>
           </w:p>
           <w:p>
@@ -2874,7 +2697,40 @@
           </w:p>
           <w:p>
             <w:r>
-              <w:t xml:space="preserve">    </w:t>
+              <w:t xml:space="preserve">    {</w:t>
+            </w:r>
+          </w:p>
+          <w:p>
+            <w:r>
+              <w:t xml:space="preserve">            “id”: 4690,</w:t>
+            </w:r>
+          </w:p>
+          <w:p>
+            <w:r>
+              <w:t xml:space="preserve">            “make”: “</w:t>
+            </w:r>
+            <w:proofErr w:type="spellStart"/>
+            <w:r>
+              <w:t>Convair</w:t>
+            </w:r>
+            <w:proofErr w:type="spellEnd"/>
+            <w:r>
+              <w:t>”,</w:t>
+            </w:r>
+          </w:p>
+          <w:p>
+            <w:r>
+              <w:t xml:space="preserve">            “model”: “B-36”,</w:t>
+            </w:r>
+          </w:p>
+          <w:p>
+            <w:r>
+              <w:t xml:space="preserve">            “wingspan”: 70.1,</w:t>
+            </w:r>
+          </w:p>
+          <w:p>
+            <w:r>
+              <w:t xml:space="preserve">            “hangar”: </w:t>
             </w:r>
             <w:r>
               <w:t>{</w:t>
@@ -2882,48 +2738,65 @@
           </w:p>
           <w:p>
             <w:r>
-              <w:t xml:space="preserve">            “id”: </w:t>
-            </w:r>
-            <w:r>
-              <w:t>4690</w:t>
-            </w:r>
-            <w:r>
-              <w:t>,</w:t>
-            </w:r>
-          </w:p>
-          <w:p>
-            <w:r>
-              <w:t xml:space="preserve">            “make”: “</w:t>
+              <w:t xml:space="preserve">                “id”: 5928,</w:t>
+            </w:r>
+          </w:p>
+          <w:p>
+            <w:r>
+              <w:t xml:space="preserve">                “self”: “https://appspot.com/hangars/5928”</w:t>
+            </w:r>
+          </w:p>
+          <w:p>
+            <w:r>
+              <w:t xml:space="preserve">            },</w:t>
+            </w:r>
+          </w:p>
+          <w:p>
+            <w:r>
+              <w:t xml:space="preserve">            “</w:t>
             </w:r>
             <w:proofErr w:type="spellStart"/>
             <w:r>
-              <w:t>Convair</w:t>
+              <w:t>ownerId</w:t>
             </w:r>
             <w:proofErr w:type="spellEnd"/>
             <w:r>
-              <w:t>”,</w:t>
-            </w:r>
-          </w:p>
-          <w:p>
-            <w:r>
-              <w:t xml:space="preserve">            “model”: “</w:t>
-            </w:r>
-            <w:r>
-              <w:t>B-36</w:t>
-            </w:r>
-            <w:r>
-              <w:t>”,</w:t>
-            </w:r>
-          </w:p>
-          <w:p>
-            <w:r>
-              <w:t xml:space="preserve">            “wingspan”: </w:t>
-            </w:r>
-            <w:r>
-              <w:t>70.1</w:t>
-            </w:r>
-            <w:r>
-              <w:t>,</w:t>
+              <w:t>”: “5678”,</w:t>
+            </w:r>
+          </w:p>
+          <w:p>
+            <w:r>
+              <w:t xml:space="preserve">            “self”: “https://appspot.com/aircrafts/4690”</w:t>
+            </w:r>
+          </w:p>
+          <w:p>
+            <w:r>
+              <w:t xml:space="preserve">        },</w:t>
+            </w:r>
+          </w:p>
+          <w:p>
+            <w:r>
+              <w:t xml:space="preserve">        {</w:t>
+            </w:r>
+          </w:p>
+          <w:p>
+            <w:r>
+              <w:t xml:space="preserve">            “id”: 9876,</w:t>
+            </w:r>
+          </w:p>
+          <w:p>
+            <w:r>
+              <w:t xml:space="preserve">            “make”: “Antonov”,</w:t>
+            </w:r>
+          </w:p>
+          <w:p>
+            <w:r>
+              <w:t xml:space="preserve">            “model”: “An-225”,</w:t>
+            </w:r>
+          </w:p>
+          <w:p>
+            <w:r>
+              <w:t xml:space="preserve">            “wingspan”: 88.4,</w:t>
             </w:r>
           </w:p>
           <w:p>
@@ -2936,24 +2809,12 @@
           </w:p>
           <w:p>
             <w:r>
-              <w:t xml:space="preserve">                “id”: </w:t>
-            </w:r>
-            <w:r>
-              <w:t>5928</w:t>
-            </w:r>
-            <w:r>
-              <w:t>,</w:t>
-            </w:r>
-          </w:p>
-          <w:p>
-            <w:r>
-              <w:t xml:space="preserve">                “self”: “https://appspot.com/hangars/</w:t>
-            </w:r>
-            <w:r>
-              <w:t>5928</w:t>
-            </w:r>
-            <w:r>
-              <w:t>”</w:t>
+              <w:t xml:space="preserve">                “id”: 0629,</w:t>
+            </w:r>
+          </w:p>
+          <w:p>
+            <w:r>
+              <w:t xml:space="preserve">                “self”: “https://appspot.com/hangars/0629”</w:t>
             </w:r>
           </w:p>
           <w:p>
@@ -2976,129 +2837,7 @@
           </w:p>
           <w:p>
             <w:r>
-              <w:t xml:space="preserve">            “self”: “https://appspot.com/aircrafts/</w:t>
-            </w:r>
-            <w:r>
-              <w:t>4690</w:t>
-            </w:r>
-            <w:r>
-              <w:t>”</w:t>
-            </w:r>
-          </w:p>
-          <w:p>
-            <w:r>
-              <w:t xml:space="preserve">        },</w:t>
-            </w:r>
-          </w:p>
-          <w:p>
-            <w:r>
-              <w:t xml:space="preserve">        </w:t>
-            </w:r>
-            <w:r>
-              <w:t>{</w:t>
-            </w:r>
-          </w:p>
-          <w:p>
-            <w:r>
-              <w:t xml:space="preserve">            “id”: </w:t>
-            </w:r>
-            <w:r>
-              <w:t>9876</w:t>
-            </w:r>
-            <w:r>
-              <w:t>,</w:t>
-            </w:r>
-          </w:p>
-          <w:p>
-            <w:r>
-              <w:t xml:space="preserve">            “make”: “</w:t>
-            </w:r>
-            <w:r>
-              <w:t>Antonov</w:t>
-            </w:r>
-            <w:r>
-              <w:t>”,</w:t>
-            </w:r>
-          </w:p>
-          <w:p>
-            <w:r>
-              <w:t xml:space="preserve">            “model”: “</w:t>
-            </w:r>
-            <w:r>
-              <w:t>An-225</w:t>
-            </w:r>
-            <w:r>
-              <w:t>”,</w:t>
-            </w:r>
-          </w:p>
-          <w:p>
-            <w:r>
-              <w:t xml:space="preserve">            “wingspan”: </w:t>
-            </w:r>
-            <w:r>
-              <w:t>88.4</w:t>
-            </w:r>
-            <w:r>
-              <w:t>,</w:t>
-            </w:r>
-          </w:p>
-          <w:p>
-            <w:r>
-              <w:t xml:space="preserve">            “hangar”: </w:t>
-            </w:r>
-            <w:r>
-              <w:t>{</w:t>
-            </w:r>
-          </w:p>
-          <w:p>
-            <w:r>
-              <w:t xml:space="preserve">                “id”: </w:t>
-            </w:r>
-            <w:r>
-              <w:t>0629</w:t>
-            </w:r>
-            <w:r>
-              <w:t>,</w:t>
-            </w:r>
-          </w:p>
-          <w:p>
-            <w:r>
-              <w:t xml:space="preserve">                “self”: “https://appspot.com/hangars/</w:t>
-            </w:r>
-            <w:r>
-              <w:t>0629</w:t>
-            </w:r>
-            <w:r>
-              <w:t>”</w:t>
-            </w:r>
-          </w:p>
-          <w:p>
-            <w:r>
-              <w:t xml:space="preserve">            },</w:t>
-            </w:r>
-          </w:p>
-          <w:p>
-            <w:r>
-              <w:t xml:space="preserve">            “</w:t>
-            </w:r>
-            <w:proofErr w:type="spellStart"/>
-            <w:r>
-              <w:t>ownerId</w:t>
-            </w:r>
-            <w:proofErr w:type="spellEnd"/>
-            <w:r>
-              <w:t>”: “5678”,</w:t>
-            </w:r>
-          </w:p>
-          <w:p>
-            <w:r>
-              <w:t xml:space="preserve">            “self”: “https://appspot.com/aircrafts/</w:t>
-            </w:r>
-            <w:r>
-              <w:t>9876</w:t>
-            </w:r>
-            <w:r>
-              <w:t>”</w:t>
+              <w:t xml:space="preserve">            “self”: “https://appspot.com/aircrafts/9876”</w:t>
             </w:r>
           </w:p>
           <w:p>
@@ -3391,22 +3130,18 @@
     <w:p/>
     <w:p/>
     <w:p/>
-    <w:p/>
-    <w:p/>
-    <w:p/>
-    <w:p/>
-    <w:p/>
-    <w:p/>
-    <w:p/>
-    <w:p/>
-    <w:p/>
-    <w:p/>
-    <w:p/>
     <w:p>
       <w:pPr>
         <w:pStyle w:val="Heading1"/>
       </w:pPr>
-      <w:r>
+    </w:p>
+    <w:p/>
+    <w:p>
+      <w:pPr>
+        <w:pStyle w:val="Heading1"/>
+      </w:pPr>
+      <w:r>
+        <w:lastRenderedPageBreak/>
         <w:t>Get an Aircraft</w:t>
       </w:r>
     </w:p>
@@ -3769,22 +3504,84 @@
               <w:t xml:space="preserve">If the request is missing or does not contain a valid JSON web token as a Bearer Token </w:t>
             </w:r>
             <w:r>
-              <w:t xml:space="preserve">the </w:t>
+              <w:t>the request will fail</w:t>
+            </w:r>
+            <w:r>
+              <w:t xml:space="preserve"> and a </w:t>
+            </w:r>
+            <w:proofErr w:type="gramStart"/>
+            <w:r>
+              <w:t>401 status</w:t>
+            </w:r>
+            <w:proofErr w:type="gramEnd"/>
+            <w:r>
+              <w:t xml:space="preserve"> code will be returned.</w:t>
+            </w:r>
+          </w:p>
+        </w:tc>
+      </w:tr>
+      <w:tr>
+        <w:tc>
+          <w:tcPr>
+            <w:tcW w:w="1615" w:type="dxa"/>
+          </w:tcPr>
+          <w:p>
+            <w:r>
+              <w:t>Failure</w:t>
+            </w:r>
+          </w:p>
+        </w:tc>
+        <w:tc>
+          <w:tcPr>
+            <w:tcW w:w="2610" w:type="dxa"/>
+          </w:tcPr>
+          <w:p>
+            <w:r>
+              <w:t>406 Not Acceptable</w:t>
+            </w:r>
+          </w:p>
+        </w:tc>
+        <w:tc>
+          <w:tcPr>
+            <w:tcW w:w="5125" w:type="dxa"/>
+          </w:tcPr>
+          <w:p>
+            <w:r>
+              <w:t>If the Accept header in the request is not application/</w:t>
+            </w:r>
+            <w:proofErr w:type="spellStart"/>
+            <w:r>
+              <w:t>json</w:t>
+            </w:r>
+            <w:proofErr w:type="spellEnd"/>
+            <w:r>
+              <w:t xml:space="preserve">, the request will fail and a </w:t>
+            </w:r>
+            <w:proofErr w:type="gramStart"/>
+            <w:r>
+              <w:t>406 status</w:t>
+            </w:r>
+            <w:proofErr w:type="gramEnd"/>
+            <w:r>
+              <w:t xml:space="preserve"> code will be returned.</w:t>
+            </w:r>
+          </w:p>
+          <w:p/>
+          <w:p>
+            <w:r>
+              <w:t xml:space="preserve">Note: If the client has an Accept header set to */*, i.e., any MIME type, the serve will server </w:t>
             </w:r>
             <w:r>
               <w:lastRenderedPageBreak/>
-              <w:t>request will fail</w:t>
-            </w:r>
-            <w:r>
-              <w:t xml:space="preserve"> and a </w:t>
-            </w:r>
-            <w:proofErr w:type="gramStart"/>
-            <w:r>
-              <w:t>401 status</w:t>
-            </w:r>
-            <w:proofErr w:type="gramEnd"/>
-            <w:r>
-              <w:t xml:space="preserve"> code will be returned.</w:t>
+              <w:t>application/</w:t>
+            </w:r>
+            <w:proofErr w:type="spellStart"/>
+            <w:r>
+              <w:t>json</w:t>
+            </w:r>
+            <w:proofErr w:type="spellEnd"/>
+            <w:r>
+              <w:t xml:space="preserve"> in the response. The server assumes the client is impartial to a specific media type as one was not explicitly set in the Accept header.</w:t>
             </w:r>
           </w:p>
         </w:tc>
@@ -3797,68 +3594,6 @@
           <w:p>
             <w:r>
               <w:lastRenderedPageBreak/>
-              <w:t>Failure</w:t>
-            </w:r>
-          </w:p>
-        </w:tc>
-        <w:tc>
-          <w:tcPr>
-            <w:tcW w:w="2610" w:type="dxa"/>
-          </w:tcPr>
-          <w:p>
-            <w:r>
-              <w:t>406 Not Acceptable</w:t>
-            </w:r>
-          </w:p>
-        </w:tc>
-        <w:tc>
-          <w:tcPr>
-            <w:tcW w:w="5125" w:type="dxa"/>
-          </w:tcPr>
-          <w:p>
-            <w:r>
-              <w:t>If the Accept header in the request is not application/</w:t>
-            </w:r>
-            <w:proofErr w:type="spellStart"/>
-            <w:r>
-              <w:t>json</w:t>
-            </w:r>
-            <w:proofErr w:type="spellEnd"/>
-            <w:r>
-              <w:t xml:space="preserve">, the request will fail and a </w:t>
-            </w:r>
-            <w:proofErr w:type="gramStart"/>
-            <w:r>
-              <w:t>406 status</w:t>
-            </w:r>
-            <w:proofErr w:type="gramEnd"/>
-            <w:r>
-              <w:t xml:space="preserve"> code will be returned.</w:t>
-            </w:r>
-          </w:p>
-          <w:p/>
-          <w:p>
-            <w:r>
-              <w:t>Note: If the client has an Accept header set to */*, i.e., any MIME type, the serve will server application/</w:t>
-            </w:r>
-            <w:proofErr w:type="spellStart"/>
-            <w:r>
-              <w:t>json</w:t>
-            </w:r>
-            <w:proofErr w:type="spellEnd"/>
-            <w:r>
-              <w:t xml:space="preserve"> in the response. The server assumes the client is impartial to a specific media type as one was not explicitly set in the Accept header.</w:t>
-            </w:r>
-          </w:p>
-        </w:tc>
-      </w:tr>
-      <w:tr>
-        <w:tc>
-          <w:tcPr>
-            <w:tcW w:w="1615" w:type="dxa"/>
-          </w:tcPr>
-          <w:p>
-            <w:r>
               <w:t>Failure</w:t>
             </w:r>
           </w:p>
@@ -4123,7 +3858,6 @@
           </w:p>
           <w:p>
             <w:r>
-              <w:lastRenderedPageBreak/>
               <w:t>Content-Type: application/</w:t>
             </w:r>
             <w:proofErr w:type="spellStart"/>
@@ -4140,10 +3874,7 @@
           </w:p>
           <w:p>
             <w:r>
-              <w:t xml:space="preserve">    “Error”: </w:t>
-            </w:r>
-            <w:r>
-              <w:t>“This endpoint only serves application/</w:t>
+              <w:t xml:space="preserve">    “Error”: “This endpoint only serves application/</w:t>
             </w:r>
             <w:proofErr w:type="spellStart"/>
             <w:r>
@@ -4192,6 +3923,7 @@
           </w:p>
           <w:p>
             <w:r>
+              <w:lastRenderedPageBreak/>
               <w:t>Content-Type: application/</w:t>
             </w:r>
             <w:proofErr w:type="spellStart"/>
@@ -4256,6 +3988,751 @@
             </w:r>
             <w:r>
               <w:t>en</w:t>
+            </w:r>
+          </w:p>
+          <w:p>
+            <w:r>
+              <w:t>Content-Type: application/</w:t>
+            </w:r>
+            <w:proofErr w:type="spellStart"/>
+            <w:r>
+              <w:t>json</w:t>
+            </w:r>
+            <w:proofErr w:type="spellEnd"/>
+          </w:p>
+          <w:p/>
+          <w:p>
+            <w:r>
+              <w:t>{</w:t>
+            </w:r>
+          </w:p>
+          <w:p>
+            <w:r>
+              <w:t xml:space="preserve">    “Error”: “You are not authorized to perform this action”</w:t>
+            </w:r>
+          </w:p>
+          <w:p>
+            <w:r>
+              <w:t>}</w:t>
+            </w:r>
+          </w:p>
+        </w:tc>
+      </w:tr>
+    </w:tbl>
+    <w:p/>
+    <w:p/>
+    <w:p/>
+    <w:p/>
+    <w:p/>
+    <w:p/>
+    <w:p/>
+    <w:p/>
+    <w:p/>
+    <w:p/>
+    <w:p/>
+    <w:p/>
+    <w:p/>
+    <w:p/>
+    <w:p/>
+    <w:p/>
+    <w:p/>
+    <w:p/>
+    <w:p/>
+    <w:p/>
+    <w:p/>
+    <w:p/>
+    <w:p/>
+    <w:p/>
+    <w:p/>
+    <w:p/>
+    <w:p/>
+    <w:p/>
+    <w:p/>
+    <w:p/>
+    <w:p>
+      <w:pPr>
+        <w:pStyle w:val="Heading1"/>
+      </w:pPr>
+      <w:r>
+        <w:lastRenderedPageBreak/>
+        <w:t>Delete an Aircraft</w:t>
+      </w:r>
+    </w:p>
+    <w:p>
+      <w:r>
+        <w:t>Allows you to delete an aircraft that you own.</w:t>
+      </w:r>
+      <w:r>
+        <w:t xml:space="preserve"> If the aircraft was parked in a hangar, deleting the aircraft will automatically remove it from the hangar.</w:t>
+      </w:r>
+    </w:p>
+    <w:p/>
+    <w:tbl>
+      <w:tblPr>
+        <w:tblStyle w:val="TableGrid"/>
+        <w:tblW w:w="0" w:type="auto"/>
+        <w:tblLook w:val="04A0" w:firstRow="1" w:lastRow="0" w:firstColumn="1" w:lastColumn="0" w:noHBand="0" w:noVBand="1"/>
+      </w:tblPr>
+      <w:tblGrid>
+        <w:gridCol w:w="9350"/>
+      </w:tblGrid>
+      <w:tr>
+        <w:tc>
+          <w:tcPr>
+            <w:tcW w:w="9350" w:type="dxa"/>
+          </w:tcPr>
+          <w:p>
+            <w:r>
+              <w:t>DELETE /aircrafts</w:t>
+            </w:r>
+            <w:proofErr w:type="gramStart"/>
+            <w:r>
+              <w:t>/:</w:t>
+            </w:r>
+            <w:proofErr w:type="spellStart"/>
+            <w:r>
+              <w:t>aircraftId</w:t>
+            </w:r>
+            <w:proofErr w:type="spellEnd"/>
+            <w:proofErr w:type="gramEnd"/>
+          </w:p>
+        </w:tc>
+      </w:tr>
+    </w:tbl>
+    <w:p/>
+    <w:p>
+      <w:pPr>
+        <w:pStyle w:val="Heading2"/>
+      </w:pPr>
+      <w:r>
+        <w:t>Request</w:t>
+      </w:r>
+    </w:p>
+    <w:p>
+      <w:pPr>
+        <w:pStyle w:val="Heading3"/>
+      </w:pPr>
+      <w:r>
+        <w:t>Media Type(s)</w:t>
+      </w:r>
+    </w:p>
+    <w:p>
+      <w:r>
+        <w:t>None</w:t>
+      </w:r>
+    </w:p>
+    <w:p/>
+    <w:p>
+      <w:pPr>
+        <w:pStyle w:val="Heading3"/>
+      </w:pPr>
+      <w:r>
+        <w:t>Authorization</w:t>
+      </w:r>
+    </w:p>
+    <w:p>
+      <w:r>
+        <w:t>Required</w:t>
+      </w:r>
+    </w:p>
+    <w:p/>
+    <w:p>
+      <w:pPr>
+        <w:pStyle w:val="Heading3"/>
+      </w:pPr>
+      <w:r>
+        <w:t>Authorization Type</w:t>
+      </w:r>
+    </w:p>
+    <w:p>
+      <w:r>
+        <w:t>Bearer Token</w:t>
+      </w:r>
+    </w:p>
+    <w:p/>
+    <w:p>
+      <w:pPr>
+        <w:pStyle w:val="Heading3"/>
+      </w:pPr>
+      <w:r>
+        <w:t>Path Parameters</w:t>
+      </w:r>
+    </w:p>
+    <w:tbl>
+      <w:tblPr>
+        <w:tblStyle w:val="TableGrid"/>
+        <w:tblW w:w="0" w:type="auto"/>
+        <w:tblLook w:val="04A0" w:firstRow="1" w:lastRow="0" w:firstColumn="1" w:lastColumn="0" w:noHBand="0" w:noVBand="1"/>
+      </w:tblPr>
+      <w:tblGrid>
+        <w:gridCol w:w="4675"/>
+        <w:gridCol w:w="4675"/>
+      </w:tblGrid>
+      <w:tr>
+        <w:tc>
+          <w:tcPr>
+            <w:tcW w:w="4675" w:type="dxa"/>
+          </w:tcPr>
+          <w:p>
+            <w:pPr>
+              <w:rPr>
+                <w:b/>
+                <w:bCs/>
+              </w:rPr>
+            </w:pPr>
+            <w:r>
+              <w:rPr>
+                <w:b/>
+                <w:bCs/>
+              </w:rPr>
+              <w:t>Name</w:t>
+            </w:r>
+          </w:p>
+        </w:tc>
+        <w:tc>
+          <w:tcPr>
+            <w:tcW w:w="4675" w:type="dxa"/>
+          </w:tcPr>
+          <w:p>
+            <w:pPr>
+              <w:rPr>
+                <w:b/>
+                <w:bCs/>
+              </w:rPr>
+            </w:pPr>
+            <w:r>
+              <w:rPr>
+                <w:b/>
+                <w:bCs/>
+              </w:rPr>
+              <w:t>Description</w:t>
+            </w:r>
+          </w:p>
+        </w:tc>
+      </w:tr>
+      <w:tr>
+        <w:tc>
+          <w:tcPr>
+            <w:tcW w:w="4675" w:type="dxa"/>
+          </w:tcPr>
+          <w:p>
+            <w:proofErr w:type="spellStart"/>
+            <w:r>
+              <w:t>aircraftId</w:t>
+            </w:r>
+            <w:proofErr w:type="spellEnd"/>
+          </w:p>
+        </w:tc>
+        <w:tc>
+          <w:tcPr>
+            <w:tcW w:w="4675" w:type="dxa"/>
+          </w:tcPr>
+          <w:p>
+            <w:r>
+              <w:t>ID of the aircraft</w:t>
+            </w:r>
+          </w:p>
+        </w:tc>
+      </w:tr>
+    </w:tbl>
+    <w:p/>
+    <w:p>
+      <w:pPr>
+        <w:pStyle w:val="Heading3"/>
+      </w:pPr>
+      <w:r>
+        <w:t>Request Body</w:t>
+      </w:r>
+    </w:p>
+    <w:p>
+      <w:r>
+        <w:t>None</w:t>
+      </w:r>
+    </w:p>
+    <w:p/>
+    <w:p>
+      <w:pPr>
+        <w:pStyle w:val="Heading2"/>
+      </w:pPr>
+      <w:r>
+        <w:t>Response</w:t>
+      </w:r>
+    </w:p>
+    <w:p>
+      <w:pPr>
+        <w:pStyle w:val="Heading3"/>
+      </w:pPr>
+      <w:r>
+        <w:t>Media Type(s)</w:t>
+      </w:r>
+    </w:p>
+    <w:p>
+      <w:r>
+        <w:t>Success: None</w:t>
+      </w:r>
+    </w:p>
+    <w:p/>
+    <w:p>
+      <w:r>
+        <w:t>Failure: application/</w:t>
+      </w:r>
+      <w:proofErr w:type="spellStart"/>
+      <w:r>
+        <w:t>json</w:t>
+      </w:r>
+      <w:proofErr w:type="spellEnd"/>
+    </w:p>
+    <w:p/>
+    <w:p>
+      <w:pPr>
+        <w:pStyle w:val="Heading3"/>
+      </w:pPr>
+      <w:r>
+        <w:t>Response Body Format</w:t>
+      </w:r>
+    </w:p>
+    <w:p>
+      <w:r>
+        <w:t>Success: No Body</w:t>
+      </w:r>
+    </w:p>
+    <w:p/>
+    <w:p>
+      <w:r>
+        <w:t>Failure: JSON</w:t>
+      </w:r>
+    </w:p>
+    <w:p/>
+    <w:p>
+      <w:pPr>
+        <w:pStyle w:val="Heading3"/>
+      </w:pPr>
+      <w:r>
+        <w:t>Response Statuses</w:t>
+      </w:r>
+    </w:p>
+    <w:tbl>
+      <w:tblPr>
+        <w:tblStyle w:val="TableGrid"/>
+        <w:tblW w:w="0" w:type="auto"/>
+        <w:tblLook w:val="04A0" w:firstRow="1" w:lastRow="0" w:firstColumn="1" w:lastColumn="0" w:noHBand="0" w:noVBand="1"/>
+      </w:tblPr>
+      <w:tblGrid>
+        <w:gridCol w:w="1705"/>
+        <w:gridCol w:w="2340"/>
+        <w:gridCol w:w="5305"/>
+      </w:tblGrid>
+      <w:tr>
+        <w:tc>
+          <w:tcPr>
+            <w:tcW w:w="1705" w:type="dxa"/>
+          </w:tcPr>
+          <w:p>
+            <w:pPr>
+              <w:rPr>
+                <w:b/>
+                <w:bCs/>
+              </w:rPr>
+            </w:pPr>
+            <w:r>
+              <w:rPr>
+                <w:b/>
+                <w:bCs/>
+              </w:rPr>
+              <w:t>Outcome</w:t>
+            </w:r>
+          </w:p>
+        </w:tc>
+        <w:tc>
+          <w:tcPr>
+            <w:tcW w:w="2340" w:type="dxa"/>
+          </w:tcPr>
+          <w:p>
+            <w:pPr>
+              <w:rPr>
+                <w:b/>
+                <w:bCs/>
+              </w:rPr>
+            </w:pPr>
+            <w:r>
+              <w:rPr>
+                <w:b/>
+                <w:bCs/>
+              </w:rPr>
+              <w:t>Status Code</w:t>
+            </w:r>
+          </w:p>
+        </w:tc>
+        <w:tc>
+          <w:tcPr>
+            <w:tcW w:w="5305" w:type="dxa"/>
+          </w:tcPr>
+          <w:p>
+            <w:pPr>
+              <w:rPr>
+                <w:b/>
+                <w:bCs/>
+              </w:rPr>
+            </w:pPr>
+            <w:r>
+              <w:rPr>
+                <w:b/>
+                <w:bCs/>
+              </w:rPr>
+              <w:t>Notes</w:t>
+            </w:r>
+          </w:p>
+        </w:tc>
+      </w:tr>
+      <w:tr>
+        <w:tc>
+          <w:tcPr>
+            <w:tcW w:w="1705" w:type="dxa"/>
+          </w:tcPr>
+          <w:p>
+            <w:r>
+              <w:t>Success</w:t>
+            </w:r>
+          </w:p>
+        </w:tc>
+        <w:tc>
+          <w:tcPr>
+            <w:tcW w:w="2340" w:type="dxa"/>
+          </w:tcPr>
+          <w:p>
+            <w:r>
+              <w:t>204 No Content</w:t>
+            </w:r>
+          </w:p>
+        </w:tc>
+        <w:tc>
+          <w:tcPr>
+            <w:tcW w:w="5305" w:type="dxa"/>
+          </w:tcPr>
+          <w:p/>
+        </w:tc>
+      </w:tr>
+      <w:tr>
+        <w:tc>
+          <w:tcPr>
+            <w:tcW w:w="1705" w:type="dxa"/>
+          </w:tcPr>
+          <w:p>
+            <w:r>
+              <w:t>Failure</w:t>
+            </w:r>
+          </w:p>
+        </w:tc>
+        <w:tc>
+          <w:tcPr>
+            <w:tcW w:w="2340" w:type="dxa"/>
+          </w:tcPr>
+          <w:p>
+            <w:r>
+              <w:t>401 Unauthorized</w:t>
+            </w:r>
+          </w:p>
+        </w:tc>
+        <w:tc>
+          <w:tcPr>
+            <w:tcW w:w="5305" w:type="dxa"/>
+          </w:tcPr>
+          <w:p>
+            <w:r>
+              <w:t xml:space="preserve">If the request is missing or does not contain a valid JSON web token as a Bearer Token the request will fail and a </w:t>
+            </w:r>
+            <w:proofErr w:type="gramStart"/>
+            <w:r>
+              <w:t>401 status</w:t>
+            </w:r>
+            <w:proofErr w:type="gramEnd"/>
+            <w:r>
+              <w:t xml:space="preserve"> code will be returned.</w:t>
+            </w:r>
+          </w:p>
+        </w:tc>
+      </w:tr>
+      <w:tr>
+        <w:tc>
+          <w:tcPr>
+            <w:tcW w:w="1705" w:type="dxa"/>
+          </w:tcPr>
+          <w:p>
+            <w:r>
+              <w:t>Failure</w:t>
+            </w:r>
+          </w:p>
+        </w:tc>
+        <w:tc>
+          <w:tcPr>
+            <w:tcW w:w="2340" w:type="dxa"/>
+          </w:tcPr>
+          <w:p>
+            <w:r>
+              <w:t>404 Not Found</w:t>
+            </w:r>
+          </w:p>
+        </w:tc>
+        <w:tc>
+          <w:tcPr>
+            <w:tcW w:w="5305" w:type="dxa"/>
+          </w:tcPr>
+          <w:p>
+            <w:r>
+              <w:t xml:space="preserve">No aircraft with this </w:t>
+            </w:r>
+            <w:proofErr w:type="spellStart"/>
+            <w:r>
+              <w:t>aircraftId</w:t>
+            </w:r>
+            <w:proofErr w:type="spellEnd"/>
+            <w:r>
+              <w:t xml:space="preserve"> exists.</w:t>
+            </w:r>
+          </w:p>
+        </w:tc>
+      </w:tr>
+      <w:tr>
+        <w:tc>
+          <w:tcPr>
+            <w:tcW w:w="1705" w:type="dxa"/>
+          </w:tcPr>
+          <w:p>
+            <w:r>
+              <w:lastRenderedPageBreak/>
+              <w:t>Failure</w:t>
+            </w:r>
+          </w:p>
+        </w:tc>
+        <w:tc>
+          <w:tcPr>
+            <w:tcW w:w="2340" w:type="dxa"/>
+          </w:tcPr>
+          <w:p>
+            <w:r>
+              <w:t>403 Forbidden</w:t>
+            </w:r>
+          </w:p>
+        </w:tc>
+        <w:tc>
+          <w:tcPr>
+            <w:tcW w:w="5305" w:type="dxa"/>
+          </w:tcPr>
+          <w:p>
+            <w:r>
+              <w:t xml:space="preserve">If the user making the request does not own the aircraft they are </w:t>
+            </w:r>
+            <w:r>
+              <w:t>trying to delete</w:t>
+            </w:r>
+            <w:r>
+              <w:t xml:space="preserve">, the request will fail and a </w:t>
+            </w:r>
+            <w:proofErr w:type="gramStart"/>
+            <w:r>
+              <w:t>403 status</w:t>
+            </w:r>
+            <w:proofErr w:type="gramEnd"/>
+            <w:r>
+              <w:t xml:space="preserve"> code will be returned.</w:t>
+            </w:r>
+          </w:p>
+        </w:tc>
+      </w:tr>
+    </w:tbl>
+    <w:p/>
+    <w:p>
+      <w:pPr>
+        <w:pStyle w:val="Heading3"/>
+      </w:pPr>
+      <w:r>
+        <w:t>Response Examples</w:t>
+      </w:r>
+    </w:p>
+    <w:p>
+      <w:pPr>
+        <w:pStyle w:val="Heading4"/>
+      </w:pPr>
+      <w:r>
+        <w:t>Success</w:t>
+      </w:r>
+    </w:p>
+    <w:tbl>
+      <w:tblPr>
+        <w:tblStyle w:val="TableGrid"/>
+        <w:tblW w:w="0" w:type="auto"/>
+        <w:tblLook w:val="04A0" w:firstRow="1" w:lastRow="0" w:firstColumn="1" w:lastColumn="0" w:noHBand="0" w:noVBand="1"/>
+      </w:tblPr>
+      <w:tblGrid>
+        <w:gridCol w:w="9350"/>
+      </w:tblGrid>
+      <w:tr>
+        <w:tc>
+          <w:tcPr>
+            <w:tcW w:w="9350" w:type="dxa"/>
+          </w:tcPr>
+          <w:p>
+            <w:r>
+              <w:t>Status: 204 No Content</w:t>
+            </w:r>
+          </w:p>
+        </w:tc>
+      </w:tr>
+    </w:tbl>
+    <w:p/>
+    <w:p>
+      <w:pPr>
+        <w:pStyle w:val="Heading4"/>
+      </w:pPr>
+      <w:r>
+        <w:t>Failure</w:t>
+      </w:r>
+    </w:p>
+    <w:tbl>
+      <w:tblPr>
+        <w:tblStyle w:val="TableGrid"/>
+        <w:tblW w:w="0" w:type="auto"/>
+        <w:tblLook w:val="04A0" w:firstRow="1" w:lastRow="0" w:firstColumn="1" w:lastColumn="0" w:noHBand="0" w:noVBand="1"/>
+      </w:tblPr>
+      <w:tblGrid>
+        <w:gridCol w:w="9350"/>
+      </w:tblGrid>
+      <w:tr>
+        <w:tc>
+          <w:tcPr>
+            <w:tcW w:w="9350" w:type="dxa"/>
+          </w:tcPr>
+          <w:p>
+            <w:r>
+              <w:t>Status: 401 Unauthorized</w:t>
+            </w:r>
+          </w:p>
+          <w:p>
+            <w:r>
+              <w:t>Content-Type: application/</w:t>
+            </w:r>
+            <w:proofErr w:type="spellStart"/>
+            <w:r>
+              <w:t>json</w:t>
+            </w:r>
+            <w:proofErr w:type="spellEnd"/>
+          </w:p>
+          <w:p/>
+          <w:p>
+            <w:r>
+              <w:t>{</w:t>
+            </w:r>
+          </w:p>
+          <w:p>
+            <w:r>
+              <w:t xml:space="preserve">    “Error”: “</w:t>
+            </w:r>
+            <w:r>
+              <w:t>Bearer token is missing or invalid</w:t>
+            </w:r>
+            <w:r>
+              <w:t>”</w:t>
+            </w:r>
+          </w:p>
+          <w:p>
+            <w:r>
+              <w:t>}</w:t>
+            </w:r>
+          </w:p>
+        </w:tc>
+      </w:tr>
+    </w:tbl>
+    <w:p/>
+    <w:p>
+      <w:pPr>
+        <w:pStyle w:val="Heading4"/>
+      </w:pPr>
+      <w:r>
+        <w:t>Failure</w:t>
+      </w:r>
+    </w:p>
+    <w:tbl>
+      <w:tblPr>
+        <w:tblStyle w:val="TableGrid"/>
+        <w:tblW w:w="0" w:type="auto"/>
+        <w:tblLook w:val="04A0" w:firstRow="1" w:lastRow="0" w:firstColumn="1" w:lastColumn="0" w:noHBand="0" w:noVBand="1"/>
+      </w:tblPr>
+      <w:tblGrid>
+        <w:gridCol w:w="9350"/>
+      </w:tblGrid>
+      <w:tr>
+        <w:tc>
+          <w:tcPr>
+            <w:tcW w:w="9350" w:type="dxa"/>
+          </w:tcPr>
+          <w:p>
+            <w:r>
+              <w:t>Status: 404 Not Found</w:t>
+            </w:r>
+          </w:p>
+          <w:p>
+            <w:r>
+              <w:t>Content-Type: application/</w:t>
+            </w:r>
+            <w:proofErr w:type="spellStart"/>
+            <w:r>
+              <w:t>json</w:t>
+            </w:r>
+            <w:proofErr w:type="spellEnd"/>
+          </w:p>
+          <w:p/>
+          <w:p>
+            <w:r>
+              <w:t>{</w:t>
+            </w:r>
+          </w:p>
+          <w:p>
+            <w:r>
+              <w:t xml:space="preserve">    “Error”: “No aircraft with this </w:t>
+            </w:r>
+            <w:proofErr w:type="spellStart"/>
+            <w:r>
+              <w:t>aircraftId</w:t>
+            </w:r>
+            <w:proofErr w:type="spellEnd"/>
+            <w:r>
+              <w:t xml:space="preserve"> exists”</w:t>
+            </w:r>
+          </w:p>
+          <w:p>
+            <w:r>
+              <w:t>}</w:t>
+            </w:r>
+          </w:p>
+        </w:tc>
+      </w:tr>
+    </w:tbl>
+    <w:p/>
+    <w:p>
+      <w:pPr>
+        <w:pStyle w:val="Heading4"/>
+      </w:pPr>
+      <w:r>
+        <w:t>Failure</w:t>
+      </w:r>
+    </w:p>
+    <w:tbl>
+      <w:tblPr>
+        <w:tblStyle w:val="TableGrid"/>
+        <w:tblW w:w="0" w:type="auto"/>
+        <w:tblLook w:val="04A0" w:firstRow="1" w:lastRow="0" w:firstColumn="1" w:lastColumn="0" w:noHBand="0" w:noVBand="1"/>
+      </w:tblPr>
+      <w:tblGrid>
+        <w:gridCol w:w="9350"/>
+      </w:tblGrid>
+      <w:tr>
+        <w:tc>
+          <w:tcPr>
+            <w:tcW w:w="9350" w:type="dxa"/>
+          </w:tcPr>
+          <w:p>
+            <w:r>
+              <w:t>Status: 403 Forbidden</w:t>
             </w:r>
           </w:p>
           <w:p>

</xml_diff>

<commit_message>
Added Hangar data model to API spec
</commit_message>
<xml_diff>
--- a/francico_project.docx
+++ b/francico_project.docx
@@ -543,7 +543,13 @@
           </w:tcPr>
           <w:p>
             <w:r>
-              <w:t>The unique id of the aircraft. Datastore automatically generated this when the aircraft is created.</w:t>
+              <w:t>The unique id of the aircraft. Datastore automatically generate</w:t>
+            </w:r>
+            <w:r>
+              <w:t>s</w:t>
+            </w:r>
+            <w:r>
+              <w:t xml:space="preserve"> this when the aircraft is created.</w:t>
             </w:r>
           </w:p>
         </w:tc>
@@ -721,7 +727,260 @@
       </w:tr>
     </w:tbl>
     <w:p/>
-    <w:p/>
+    <w:p>
+      <w:pPr>
+        <w:pStyle w:val="Heading2"/>
+      </w:pPr>
+      <w:r>
+        <w:t>Hangars</w:t>
+      </w:r>
+    </w:p>
+    <w:tbl>
+      <w:tblPr>
+        <w:tblStyle w:val="TableGrid"/>
+        <w:tblW w:w="0" w:type="auto"/>
+        <w:tblLook w:val="04A0" w:firstRow="1" w:lastRow="0" w:firstColumn="1" w:lastColumn="0" w:noHBand="0" w:noVBand="1"/>
+      </w:tblPr>
+      <w:tblGrid>
+        <w:gridCol w:w="1795"/>
+        <w:gridCol w:w="1530"/>
+        <w:gridCol w:w="6025"/>
+      </w:tblGrid>
+      <w:tr>
+        <w:tc>
+          <w:tcPr>
+            <w:tcW w:w="1795" w:type="dxa"/>
+          </w:tcPr>
+          <w:p>
+            <w:pPr>
+              <w:rPr>
+                <w:b/>
+                <w:bCs/>
+              </w:rPr>
+            </w:pPr>
+            <w:r>
+              <w:rPr>
+                <w:b/>
+                <w:bCs/>
+              </w:rPr>
+              <w:t>Property</w:t>
+            </w:r>
+          </w:p>
+        </w:tc>
+        <w:tc>
+          <w:tcPr>
+            <w:tcW w:w="1530" w:type="dxa"/>
+          </w:tcPr>
+          <w:p>
+            <w:pPr>
+              <w:rPr>
+                <w:b/>
+                <w:bCs/>
+              </w:rPr>
+            </w:pPr>
+            <w:r>
+              <w:rPr>
+                <w:b/>
+                <w:bCs/>
+              </w:rPr>
+              <w:t>Data Type</w:t>
+            </w:r>
+          </w:p>
+        </w:tc>
+        <w:tc>
+          <w:tcPr>
+            <w:tcW w:w="6025" w:type="dxa"/>
+          </w:tcPr>
+          <w:p>
+            <w:pPr>
+              <w:rPr>
+                <w:b/>
+                <w:bCs/>
+              </w:rPr>
+            </w:pPr>
+            <w:r>
+              <w:rPr>
+                <w:b/>
+                <w:bCs/>
+              </w:rPr>
+              <w:t>Notes</w:t>
+            </w:r>
+          </w:p>
+        </w:tc>
+      </w:tr>
+      <w:tr>
+        <w:tc>
+          <w:tcPr>
+            <w:tcW w:w="1795" w:type="dxa"/>
+          </w:tcPr>
+          <w:p>
+            <w:r>
+              <w:t>id</w:t>
+            </w:r>
+          </w:p>
+        </w:tc>
+        <w:tc>
+          <w:tcPr>
+            <w:tcW w:w="1530" w:type="dxa"/>
+          </w:tcPr>
+          <w:p>
+            <w:r>
+              <w:t>Integer</w:t>
+            </w:r>
+          </w:p>
+        </w:tc>
+        <w:tc>
+          <w:tcPr>
+            <w:tcW w:w="6025" w:type="dxa"/>
+          </w:tcPr>
+          <w:p>
+            <w:r>
+              <w:t>The unique id of the hang</w:t>
+            </w:r>
+            <w:r>
+              <w:t>a</w:t>
+            </w:r>
+            <w:r>
+              <w:t>r. Datastore automatically generates this when the hangar is created.</w:t>
+            </w:r>
+          </w:p>
+        </w:tc>
+      </w:tr>
+      <w:tr>
+        <w:tc>
+          <w:tcPr>
+            <w:tcW w:w="1795" w:type="dxa"/>
+          </w:tcPr>
+          <w:p>
+            <w:r>
+              <w:t>name</w:t>
+            </w:r>
+          </w:p>
+        </w:tc>
+        <w:tc>
+          <w:tcPr>
+            <w:tcW w:w="1530" w:type="dxa"/>
+          </w:tcPr>
+          <w:p>
+            <w:r>
+              <w:t>String</w:t>
+            </w:r>
+          </w:p>
+        </w:tc>
+        <w:tc>
+          <w:tcPr>
+            <w:tcW w:w="6025" w:type="dxa"/>
+          </w:tcPr>
+          <w:p>
+            <w:r>
+              <w:t>The name of the hangar.</w:t>
+            </w:r>
+          </w:p>
+        </w:tc>
+      </w:tr>
+      <w:tr>
+        <w:tc>
+          <w:tcPr>
+            <w:tcW w:w="1795" w:type="dxa"/>
+          </w:tcPr>
+          <w:p>
+            <w:r>
+              <w:t>location</w:t>
+            </w:r>
+          </w:p>
+        </w:tc>
+        <w:tc>
+          <w:tcPr>
+            <w:tcW w:w="1530" w:type="dxa"/>
+          </w:tcPr>
+          <w:p>
+            <w:r>
+              <w:t>String</w:t>
+            </w:r>
+          </w:p>
+        </w:tc>
+        <w:tc>
+          <w:tcPr>
+            <w:tcW w:w="6025" w:type="dxa"/>
+          </w:tcPr>
+          <w:p>
+            <w:r>
+              <w:t>The location of the hangar. This can be an airport, military base, air station, etc.</w:t>
+            </w:r>
+          </w:p>
+        </w:tc>
+      </w:tr>
+      <w:tr>
+        <w:tc>
+          <w:tcPr>
+            <w:tcW w:w="1795" w:type="dxa"/>
+          </w:tcPr>
+          <w:p>
+            <w:r>
+              <w:t>capacity</w:t>
+            </w:r>
+          </w:p>
+        </w:tc>
+        <w:tc>
+          <w:tcPr>
+            <w:tcW w:w="1530" w:type="dxa"/>
+          </w:tcPr>
+          <w:p>
+            <w:r>
+              <w:t>Integer</w:t>
+            </w:r>
+          </w:p>
+        </w:tc>
+        <w:tc>
+          <w:tcPr>
+            <w:tcW w:w="6025" w:type="dxa"/>
+          </w:tcPr>
+          <w:p>
+            <w:r>
+              <w:t>The maximum number of aircrafts that the hangar can store.</w:t>
+            </w:r>
+          </w:p>
+        </w:tc>
+      </w:tr>
+      <w:tr>
+        <w:tc>
+          <w:tcPr>
+            <w:tcW w:w="1795" w:type="dxa"/>
+          </w:tcPr>
+          <w:p>
+            <w:r>
+              <w:t>aircrafts</w:t>
+            </w:r>
+          </w:p>
+        </w:tc>
+        <w:tc>
+          <w:tcPr>
+            <w:tcW w:w="1530" w:type="dxa"/>
+          </w:tcPr>
+          <w:p>
+            <w:r>
+              <w:t>Array</w:t>
+            </w:r>
+          </w:p>
+        </w:tc>
+        <w:tc>
+          <w:tcPr>
+            <w:tcW w:w="6025" w:type="dxa"/>
+          </w:tcPr>
+          <w:p>
+            <w:r>
+              <w:t xml:space="preserve">An array containing the </w:t>
+            </w:r>
+            <w:r>
+              <w:t>IDs</w:t>
+            </w:r>
+            <w:r>
+              <w:t xml:space="preserve"> of the aircrafts currently stored in the hangar.</w:t>
+            </w:r>
+          </w:p>
+        </w:tc>
+      </w:tr>
+    </w:tbl>
     <w:p/>
     <w:p/>
     <w:p/>
@@ -746,7 +1005,6 @@
         <w:pStyle w:val="Heading1"/>
       </w:pPr>
       <w:r>
-        <w:lastRenderedPageBreak/>
         <w:t>Create an Aircraft</w:t>
       </w:r>
     </w:p>
@@ -1005,7 +1263,11 @@
           </w:tcPr>
           <w:p>
             <w:r>
-              <w:t>The minimum permissible string length of an aircraft make is 1 character. The maximum permissible string length for an aircraft make is 255 characters.</w:t>
+              <w:t xml:space="preserve">The minimum permissible string length of an aircraft make is 1 character. The maximum permissible string </w:t>
+            </w:r>
+            <w:r>
+              <w:lastRenderedPageBreak/>
+              <w:t>length for an aircraft make is 255 characters.</w:t>
             </w:r>
           </w:p>
           <w:p/>
@@ -1029,6 +1291,7 @@
           </w:tcPr>
           <w:p>
             <w:r>
+              <w:lastRenderedPageBreak/>
               <w:t>Yes</w:t>
             </w:r>
           </w:p>
@@ -1061,11 +1324,7 @@
           </w:tcPr>
           <w:p>
             <w:r>
-              <w:t xml:space="preserve">The minimum permissible string length of an aircraft model is 1 character. The maximum permissible string </w:t>
-            </w:r>
-            <w:r>
-              <w:lastRenderedPageBreak/>
-              <w:t>length for an aircraft model is 255 characters.</w:t>
+              <w:t>The minimum permissible string length of an aircraft model is 1 character. The maximum permissible string length for an aircraft model is 255 characters.</w:t>
             </w:r>
           </w:p>
           <w:p/>
@@ -1095,7 +1354,6 @@
           </w:tcPr>
           <w:p>
             <w:r>
-              <w:lastRenderedPageBreak/>
               <w:t>Yes</w:t>
             </w:r>
           </w:p>
@@ -1364,6 +1622,7 @@
           </w:tcPr>
           <w:p>
             <w:r>
+              <w:lastRenderedPageBreak/>
               <w:t>Failure</w:t>
             </w:r>
           </w:p>
@@ -1452,7 +1711,6 @@
           </w:tcPr>
           <w:p>
             <w:r>
-              <w:lastRenderedPageBreak/>
               <w:t>Failure</w:t>
             </w:r>
           </w:p>
@@ -1667,6 +1925,7 @@
           </w:p>
           <w:p>
             <w:r>
+              <w:lastRenderedPageBreak/>
               <w:t xml:space="preserve">    “self”: “https://appspot.com/aircrafts/1234”</w:t>
             </w:r>
           </w:p>
@@ -1991,6 +2250,7 @@
         <w:pStyle w:val="Heading4"/>
       </w:pPr>
       <w:r>
+        <w:lastRenderedPageBreak/>
         <w:t>Failure</w:t>
       </w:r>
     </w:p>
@@ -2053,7 +2313,6 @@
         <w:pStyle w:val="Heading1"/>
       </w:pPr>
       <w:r>
-        <w:lastRenderedPageBreak/>
         <w:t>Get All Aircrafts</w:t>
       </w:r>
     </w:p>
@@ -2299,6 +2558,7 @@
           </w:tcPr>
           <w:p>
             <w:r>
+              <w:lastRenderedPageBreak/>
               <w:t>Success</w:t>
             </w:r>
           </w:p>
@@ -2391,7 +2651,6 @@
           </w:tcPr>
           <w:p>
             <w:r>
-              <w:lastRenderedPageBreak/>
               <w:t>Failure</w:t>
             </w:r>
           </w:p>
@@ -2585,6 +2844,7 @@
           </w:p>
           <w:p>
             <w:r>
+              <w:lastRenderedPageBreak/>
               <w:t xml:space="preserve">            “hangar”: </w:t>
             </w:r>
             <w:r>
@@ -2668,204 +2928,204 @@
           </w:p>
           <w:p>
             <w:r>
+              <w:t xml:space="preserve">            “hangar”: null,</w:t>
+            </w:r>
+          </w:p>
+          <w:p>
+            <w:r>
+              <w:t xml:space="preserve">            “</w:t>
+            </w:r>
+            <w:proofErr w:type="spellStart"/>
+            <w:r>
+              <w:t>ownerId</w:t>
+            </w:r>
+            <w:proofErr w:type="spellEnd"/>
+            <w:r>
+              <w:t>”: “5678”,</w:t>
+            </w:r>
+          </w:p>
+          <w:p>
+            <w:r>
+              <w:t xml:space="preserve">            “self”: “https://appspot.com/aircrafts/2468”</w:t>
+            </w:r>
+          </w:p>
+          <w:p>
+            <w:r>
+              <w:t xml:space="preserve">        },</w:t>
+            </w:r>
+          </w:p>
+          <w:p>
+            <w:r>
+              <w:t xml:space="preserve">    {</w:t>
+            </w:r>
+          </w:p>
+          <w:p>
+            <w:r>
+              <w:t xml:space="preserve">            “id”: 4690,</w:t>
+            </w:r>
+          </w:p>
+          <w:p>
+            <w:r>
+              <w:t xml:space="preserve">            “make”: “</w:t>
+            </w:r>
+            <w:proofErr w:type="spellStart"/>
+            <w:r>
+              <w:t>Convair</w:t>
+            </w:r>
+            <w:proofErr w:type="spellEnd"/>
+            <w:r>
+              <w:t>”,</w:t>
+            </w:r>
+          </w:p>
+          <w:p>
+            <w:r>
+              <w:t xml:space="preserve">            “model”: “B-36”,</w:t>
+            </w:r>
+          </w:p>
+          <w:p>
+            <w:r>
+              <w:t xml:space="preserve">            “wingspan”: 70.1,</w:t>
+            </w:r>
+          </w:p>
+          <w:p>
+            <w:r>
+              <w:t xml:space="preserve">            “hangar”: </w:t>
+            </w:r>
+            <w:r>
+              <w:t>{</w:t>
+            </w:r>
+          </w:p>
+          <w:p>
+            <w:r>
+              <w:t xml:space="preserve">                “id”: 5928,</w:t>
+            </w:r>
+          </w:p>
+          <w:p>
+            <w:r>
+              <w:t xml:space="preserve">                “self”: “https://appspot.com/hangars/5928”</w:t>
+            </w:r>
+          </w:p>
+          <w:p>
+            <w:r>
+              <w:t xml:space="preserve">            },</w:t>
+            </w:r>
+          </w:p>
+          <w:p>
+            <w:r>
+              <w:t xml:space="preserve">            “</w:t>
+            </w:r>
+            <w:proofErr w:type="spellStart"/>
+            <w:r>
+              <w:t>ownerId</w:t>
+            </w:r>
+            <w:proofErr w:type="spellEnd"/>
+            <w:r>
+              <w:t>”: “5678”,</w:t>
+            </w:r>
+          </w:p>
+          <w:p>
+            <w:r>
+              <w:t xml:space="preserve">            “self”: “https://appspot.com/aircrafts/4690”</w:t>
+            </w:r>
+          </w:p>
+          <w:p>
+            <w:r>
+              <w:t xml:space="preserve">        },</w:t>
+            </w:r>
+          </w:p>
+          <w:p>
+            <w:r>
+              <w:t xml:space="preserve">        {</w:t>
+            </w:r>
+          </w:p>
+          <w:p>
+            <w:r>
+              <w:t xml:space="preserve">            “id”: 9876,</w:t>
+            </w:r>
+          </w:p>
+          <w:p>
+            <w:r>
+              <w:t xml:space="preserve">            “make”: “Antonov”,</w:t>
+            </w:r>
+          </w:p>
+          <w:p>
+            <w:r>
+              <w:t xml:space="preserve">            “model”: “An-225”,</w:t>
+            </w:r>
+          </w:p>
+          <w:p>
+            <w:r>
+              <w:t xml:space="preserve">            “wingspan”: 88.4,</w:t>
+            </w:r>
+          </w:p>
+          <w:p>
+            <w:r>
+              <w:t xml:space="preserve">            “hangar”: </w:t>
+            </w:r>
+            <w:r>
+              <w:t>{</w:t>
+            </w:r>
+          </w:p>
+          <w:p>
+            <w:r>
+              <w:t xml:space="preserve">                “id”: 0629,</w:t>
+            </w:r>
+          </w:p>
+          <w:p>
+            <w:r>
+              <w:t xml:space="preserve">                “self”: “https://appspot.com/hangars/0629”</w:t>
+            </w:r>
+          </w:p>
+          <w:p>
+            <w:r>
+              <w:t xml:space="preserve">            },</w:t>
+            </w:r>
+          </w:p>
+          <w:p>
+            <w:r>
+              <w:t xml:space="preserve">            “</w:t>
+            </w:r>
+            <w:proofErr w:type="spellStart"/>
+            <w:r>
+              <w:t>ownerId</w:t>
+            </w:r>
+            <w:proofErr w:type="spellEnd"/>
+            <w:r>
+              <w:t>”: “5678”,</w:t>
+            </w:r>
+          </w:p>
+          <w:p>
+            <w:r>
+              <w:t xml:space="preserve">            “self”: “https://appspot.com/aircrafts/9876”</w:t>
+            </w:r>
+          </w:p>
+          <w:p>
+            <w:r>
+              <w:t xml:space="preserve">        },</w:t>
+            </w:r>
+          </w:p>
+          <w:p>
+            <w:r>
+              <w:t xml:space="preserve">    ]</w:t>
+            </w:r>
+            <w:r>
+              <w:t>,</w:t>
+            </w:r>
+          </w:p>
+          <w:p>
+            <w:r>
+              <w:t xml:space="preserve">    “next”: “https://appspot.com/aircrafts?cursor=</w:t>
+            </w:r>
+            <w:r>
+              <w:t>CjYSMGoWZH5jczQ5My1maW5hbC1mcmFuY2ljb3IWCxIJQWlyY3JhZnRzGICAgJiH2JAKDBgAIAA%3D</w:t>
+            </w:r>
+            <w:r>
+              <w:t>”</w:t>
+            </w:r>
+          </w:p>
+          <w:p>
+            <w:r>
               <w:lastRenderedPageBreak/>
-              <w:t xml:space="preserve">            “hangar”: null,</w:t>
-            </w:r>
-          </w:p>
-          <w:p>
-            <w:r>
-              <w:t xml:space="preserve">            “</w:t>
-            </w:r>
-            <w:proofErr w:type="spellStart"/>
-            <w:r>
-              <w:t>ownerId</w:t>
-            </w:r>
-            <w:proofErr w:type="spellEnd"/>
-            <w:r>
-              <w:t>”: “5678”,</w:t>
-            </w:r>
-          </w:p>
-          <w:p>
-            <w:r>
-              <w:t xml:space="preserve">            “self”: “https://appspot.com/aircrafts/2468”</w:t>
-            </w:r>
-          </w:p>
-          <w:p>
-            <w:r>
-              <w:t xml:space="preserve">        },</w:t>
-            </w:r>
-          </w:p>
-          <w:p>
-            <w:r>
-              <w:t xml:space="preserve">    {</w:t>
-            </w:r>
-          </w:p>
-          <w:p>
-            <w:r>
-              <w:t xml:space="preserve">            “id”: 4690,</w:t>
-            </w:r>
-          </w:p>
-          <w:p>
-            <w:r>
-              <w:t xml:space="preserve">            “make”: “</w:t>
-            </w:r>
-            <w:proofErr w:type="spellStart"/>
-            <w:r>
-              <w:t>Convair</w:t>
-            </w:r>
-            <w:proofErr w:type="spellEnd"/>
-            <w:r>
-              <w:t>”,</w:t>
-            </w:r>
-          </w:p>
-          <w:p>
-            <w:r>
-              <w:t xml:space="preserve">            “model”: “B-36”,</w:t>
-            </w:r>
-          </w:p>
-          <w:p>
-            <w:r>
-              <w:t xml:space="preserve">            “wingspan”: 70.1,</w:t>
-            </w:r>
-          </w:p>
-          <w:p>
-            <w:r>
-              <w:t xml:space="preserve">            “hangar”: </w:t>
-            </w:r>
-            <w:r>
-              <w:t>{</w:t>
-            </w:r>
-          </w:p>
-          <w:p>
-            <w:r>
-              <w:t xml:space="preserve">                “id”: 5928,</w:t>
-            </w:r>
-          </w:p>
-          <w:p>
-            <w:r>
-              <w:t xml:space="preserve">                “self”: “https://appspot.com/hangars/5928”</w:t>
-            </w:r>
-          </w:p>
-          <w:p>
-            <w:r>
-              <w:t xml:space="preserve">            },</w:t>
-            </w:r>
-          </w:p>
-          <w:p>
-            <w:r>
-              <w:t xml:space="preserve">            “</w:t>
-            </w:r>
-            <w:proofErr w:type="spellStart"/>
-            <w:r>
-              <w:t>ownerId</w:t>
-            </w:r>
-            <w:proofErr w:type="spellEnd"/>
-            <w:r>
-              <w:t>”: “5678”,</w:t>
-            </w:r>
-          </w:p>
-          <w:p>
-            <w:r>
-              <w:t xml:space="preserve">            “self”: “https://appspot.com/aircrafts/4690”</w:t>
-            </w:r>
-          </w:p>
-          <w:p>
-            <w:r>
-              <w:t xml:space="preserve">        },</w:t>
-            </w:r>
-          </w:p>
-          <w:p>
-            <w:r>
-              <w:t xml:space="preserve">        {</w:t>
-            </w:r>
-          </w:p>
-          <w:p>
-            <w:r>
-              <w:t xml:space="preserve">            “id”: 9876,</w:t>
-            </w:r>
-          </w:p>
-          <w:p>
-            <w:r>
-              <w:t xml:space="preserve">            “make”: “Antonov”,</w:t>
-            </w:r>
-          </w:p>
-          <w:p>
-            <w:r>
-              <w:t xml:space="preserve">            “model”: “An-225”,</w:t>
-            </w:r>
-          </w:p>
-          <w:p>
-            <w:r>
-              <w:t xml:space="preserve">            “wingspan”: 88.4,</w:t>
-            </w:r>
-          </w:p>
-          <w:p>
-            <w:r>
-              <w:t xml:space="preserve">            “hangar”: </w:t>
-            </w:r>
-            <w:r>
-              <w:t>{</w:t>
-            </w:r>
-          </w:p>
-          <w:p>
-            <w:r>
-              <w:t xml:space="preserve">                “id”: 0629,</w:t>
-            </w:r>
-          </w:p>
-          <w:p>
-            <w:r>
-              <w:t xml:space="preserve">                “self”: “https://appspot.com/hangars/0629”</w:t>
-            </w:r>
-          </w:p>
-          <w:p>
-            <w:r>
-              <w:t xml:space="preserve">            },</w:t>
-            </w:r>
-          </w:p>
-          <w:p>
-            <w:r>
-              <w:t xml:space="preserve">            “</w:t>
-            </w:r>
-            <w:proofErr w:type="spellStart"/>
-            <w:r>
-              <w:t>ownerId</w:t>
-            </w:r>
-            <w:proofErr w:type="spellEnd"/>
-            <w:r>
-              <w:t>”: “5678”,</w:t>
-            </w:r>
-          </w:p>
-          <w:p>
-            <w:r>
-              <w:t xml:space="preserve">            “self”: “https://appspot.com/aircrafts/9876”</w:t>
-            </w:r>
-          </w:p>
-          <w:p>
-            <w:r>
-              <w:t xml:space="preserve">        },</w:t>
-            </w:r>
-          </w:p>
-          <w:p>
-            <w:r>
-              <w:t xml:space="preserve">    ]</w:t>
-            </w:r>
-            <w:r>
-              <w:t>,</w:t>
-            </w:r>
-          </w:p>
-          <w:p>
-            <w:r>
-              <w:t xml:space="preserve">    “next”: “https://appspot.com/aircrafts?cursor=</w:t>
-            </w:r>
-            <w:r>
-              <w:t>CjYSMGoWZH5jczQ5My1maW5hbC1mcmFuY2ljb3IWCxIJQWlyY3JhZnRzGICAgJiH2JAKDBgAIAA%3D</w:t>
-            </w:r>
-            <w:r>
-              <w:t>”</w:t>
-            </w:r>
-          </w:p>
-          <w:p>
-            <w:r>
               <w:t>}</w:t>
             </w:r>
           </w:p>
@@ -2938,7 +3198,6 @@
           </w:p>
           <w:p>
             <w:r>
-              <w:lastRenderedPageBreak/>
               <w:t xml:space="preserve">            “model”: “747”,</w:t>
             </w:r>
           </w:p>
@@ -3141,7 +3400,6 @@
         <w:pStyle w:val="Heading1"/>
       </w:pPr>
       <w:r>
-        <w:lastRenderedPageBreak/>
         <w:t>Get an Aircraft</w:t>
       </w:r>
     </w:p>
@@ -3481,6 +3739,7 @@
           </w:tcPr>
           <w:p>
             <w:r>
+              <w:lastRenderedPageBreak/>
               <w:t>Failure</w:t>
             </w:r>
           </w:p>
@@ -3569,11 +3828,7 @@
           <w:p/>
           <w:p>
             <w:r>
-              <w:t xml:space="preserve">Note: If the client has an Accept header set to */*, i.e., any MIME type, the serve will server </w:t>
-            </w:r>
-            <w:r>
-              <w:lastRenderedPageBreak/>
-              <w:t>application/</w:t>
+              <w:t>Note: If the client has an Accept header set to */*, i.e., any MIME type, the serve will server application/</w:t>
             </w:r>
             <w:proofErr w:type="spellStart"/>
             <w:r>
@@ -3593,7 +3848,6 @@
           </w:tcPr>
           <w:p>
             <w:r>
-              <w:lastRenderedPageBreak/>
               <w:t>Failure</w:t>
             </w:r>
           </w:p>
@@ -3834,6 +4088,7 @@
         <w:pStyle w:val="Heading4"/>
       </w:pPr>
       <w:r>
+        <w:lastRenderedPageBreak/>
         <w:t>Failure</w:t>
       </w:r>
     </w:p>
@@ -3923,7 +4178,6 @@
           </w:p>
           <w:p>
             <w:r>
-              <w:lastRenderedPageBreak/>
               <w:t>Content-Type: application/</w:t>
             </w:r>
             <w:proofErr w:type="spellStart"/>
@@ -4054,7 +4308,6 @@
         <w:pStyle w:val="Heading1"/>
       </w:pPr>
       <w:r>
-        <w:lastRenderedPageBreak/>
         <w:t>Delete an Aircraft</w:t>
       </w:r>
     </w:p>
@@ -4499,7 +4752,6 @@
           </w:tcPr>
           <w:p>
             <w:r>
-              <w:lastRenderedPageBreak/>
               <w:t>Failure</w:t>
             </w:r>
           </w:p>

</xml_diff>

<commit_message>
Finished verification for name and location for hangar creation
</commit_message>
<xml_diff>
--- a/francico_project.docx
+++ b/francico_project.docx
@@ -988,23 +988,12 @@
     <w:p/>
     <w:p/>
     <w:p/>
-    <w:p/>
-    <w:p/>
-    <w:p/>
-    <w:p/>
-    <w:p/>
-    <w:p/>
-    <w:p/>
-    <w:p/>
-    <w:p/>
-    <w:p/>
-    <w:p/>
-    <w:p/>
     <w:p>
       <w:pPr>
         <w:pStyle w:val="Heading1"/>
       </w:pPr>
       <w:r>
+        <w:lastRenderedPageBreak/>
         <w:t>Create an Aircraft</w:t>
       </w:r>
     </w:p>
@@ -1263,21 +1252,83 @@
           </w:tcPr>
           <w:p>
             <w:r>
-              <w:t xml:space="preserve">The minimum permissible string length of an aircraft make is 1 character. The maximum permissible string </w:t>
+              <w:t>The minimum permissible string length of an aircraft make is 1 character. The maximum permissible string length for an aircraft make is 255 characters.</w:t>
+            </w:r>
+          </w:p>
+          <w:p/>
+          <w:p>
+            <w:r>
+              <w:t>All aircraft makes must use characters that match the regular expression: ^[A-Za-z\</w:t>
+            </w:r>
+            <w:proofErr w:type="gramStart"/>
+            <w:r>
+              <w:t>s]+</w:t>
+            </w:r>
+            <w:proofErr w:type="gramEnd"/>
+            <w:r>
+              <w:t>$</w:t>
+            </w:r>
+          </w:p>
+        </w:tc>
+        <w:tc>
+          <w:tcPr>
+            <w:tcW w:w="1435" w:type="dxa"/>
+          </w:tcPr>
+          <w:p>
+            <w:r>
+              <w:t>Yes</w:t>
+            </w:r>
+          </w:p>
+        </w:tc>
+      </w:tr>
+      <w:tr>
+        <w:tc>
+          <w:tcPr>
+            <w:tcW w:w="1345" w:type="dxa"/>
+          </w:tcPr>
+          <w:p>
+            <w:r>
+              <w:t>model</w:t>
+            </w:r>
+          </w:p>
+        </w:tc>
+        <w:tc>
+          <w:tcPr>
+            <w:tcW w:w="3330" w:type="dxa"/>
+          </w:tcPr>
+          <w:p>
+            <w:r>
+              <w:t>The model of the aircraft, e.g., 747, 150, EMB 110, etc.</w:t>
+            </w:r>
+          </w:p>
+        </w:tc>
+        <w:tc>
+          <w:tcPr>
+            <w:tcW w:w="3240" w:type="dxa"/>
+          </w:tcPr>
+          <w:p>
+            <w:r>
+              <w:t xml:space="preserve">The minimum permissible string length of an aircraft model is 1 character. The maximum permissible string </w:t>
             </w:r>
             <w:r>
               <w:lastRenderedPageBreak/>
-              <w:t>length for an aircraft make is 255 characters.</w:t>
+              <w:t>length for an aircraft model is 255 characters.</w:t>
             </w:r>
           </w:p>
           <w:p/>
           <w:p>
             <w:r>
-              <w:t>All aircraft makes must use characters that match the regular expression: ^[A-Za-z\</w:t>
+              <w:t>All aircraft models must user characters that match the regular expression: ^[A-Za-z</w:t>
             </w:r>
             <w:proofErr w:type="gramStart"/>
             <w:r>
-              <w:t>s]+</w:t>
+              <w:t>\s0-9-</w:t>
+            </w:r>
+            <w:r>
+              <w:t>/</w:t>
+            </w:r>
+            <w:r>
+              <w:t>]+</w:t>
             </w:r>
             <w:proofErr w:type="gramEnd"/>
             <w:r>
@@ -1292,68 +1343,6 @@
           <w:p>
             <w:r>
               <w:lastRenderedPageBreak/>
-              <w:t>Yes</w:t>
-            </w:r>
-          </w:p>
-        </w:tc>
-      </w:tr>
-      <w:tr>
-        <w:tc>
-          <w:tcPr>
-            <w:tcW w:w="1345" w:type="dxa"/>
-          </w:tcPr>
-          <w:p>
-            <w:r>
-              <w:t>model</w:t>
-            </w:r>
-          </w:p>
-        </w:tc>
-        <w:tc>
-          <w:tcPr>
-            <w:tcW w:w="3330" w:type="dxa"/>
-          </w:tcPr>
-          <w:p>
-            <w:r>
-              <w:t>The model of the aircraft, e.g., 747, 150, EMB 110, etc.</w:t>
-            </w:r>
-          </w:p>
-        </w:tc>
-        <w:tc>
-          <w:tcPr>
-            <w:tcW w:w="3240" w:type="dxa"/>
-          </w:tcPr>
-          <w:p>
-            <w:r>
-              <w:t>The minimum permissible string length of an aircraft model is 1 character. The maximum permissible string length for an aircraft model is 255 characters.</w:t>
-            </w:r>
-          </w:p>
-          <w:p/>
-          <w:p>
-            <w:r>
-              <w:t>All aircraft models must user characters that match the regular expression: ^[A-Za-z</w:t>
-            </w:r>
-            <w:proofErr w:type="gramStart"/>
-            <w:r>
-              <w:t>\s0-9-</w:t>
-            </w:r>
-            <w:r>
-              <w:t>/</w:t>
-            </w:r>
-            <w:r>
-              <w:t>]+</w:t>
-            </w:r>
-            <w:proofErr w:type="gramEnd"/>
-            <w:r>
-              <w:t>$</w:t>
-            </w:r>
-          </w:p>
-        </w:tc>
-        <w:tc>
-          <w:tcPr>
-            <w:tcW w:w="1435" w:type="dxa"/>
-          </w:tcPr>
-          <w:p>
-            <w:r>
               <w:t>Yes</w:t>
             </w:r>
           </w:p>
@@ -1622,95 +1611,95 @@
           </w:tcPr>
           <w:p>
             <w:r>
+              <w:t>Failure</w:t>
+            </w:r>
+          </w:p>
+        </w:tc>
+        <w:tc>
+          <w:tcPr>
+            <w:tcW w:w="3330" w:type="dxa"/>
+          </w:tcPr>
+          <w:p>
+            <w:r>
+              <w:t>401 Unauthorized</w:t>
+            </w:r>
+          </w:p>
+        </w:tc>
+        <w:tc>
+          <w:tcPr>
+            <w:tcW w:w="4585" w:type="dxa"/>
+          </w:tcPr>
+          <w:p>
+            <w:r>
+              <w:t xml:space="preserve">If the request is missing or does not contain a valid JSON web token as a Bearer Token the aircraft will not be created and a </w:t>
+            </w:r>
+            <w:proofErr w:type="gramStart"/>
+            <w:r>
+              <w:t>401 status</w:t>
+            </w:r>
+            <w:proofErr w:type="gramEnd"/>
+            <w:r>
+              <w:t xml:space="preserve"> code will be returned.</w:t>
+            </w:r>
+          </w:p>
+        </w:tc>
+      </w:tr>
+      <w:tr>
+        <w:tc>
+          <w:tcPr>
+            <w:tcW w:w="1435" w:type="dxa"/>
+          </w:tcPr>
+          <w:p>
+            <w:r>
+              <w:t>Failure</w:t>
+            </w:r>
+          </w:p>
+        </w:tc>
+        <w:tc>
+          <w:tcPr>
+            <w:tcW w:w="3330" w:type="dxa"/>
+          </w:tcPr>
+          <w:p>
+            <w:r>
+              <w:t>415 Unsupported Media Type</w:t>
+            </w:r>
+          </w:p>
+        </w:tc>
+        <w:tc>
+          <w:tcPr>
+            <w:tcW w:w="4585" w:type="dxa"/>
+          </w:tcPr>
+          <w:p>
+            <w:r>
+              <w:t>If the media type of the content provided in the request body is not JSON and the associated Content-Type request header is not application/</w:t>
+            </w:r>
+            <w:proofErr w:type="spellStart"/>
+            <w:r>
+              <w:t>json</w:t>
+            </w:r>
+            <w:proofErr w:type="spellEnd"/>
+            <w:r>
+              <w:t xml:space="preserve">, the aircraft will not be created and a </w:t>
+            </w:r>
+            <w:proofErr w:type="gramStart"/>
+            <w:r>
+              <w:t>415 status</w:t>
+            </w:r>
+            <w:proofErr w:type="gramEnd"/>
+            <w:r>
+              <w:t xml:space="preserve"> code will be returned.</w:t>
+            </w:r>
+          </w:p>
+        </w:tc>
+      </w:tr>
+      <w:tr>
+        <w:tc>
+          <w:tcPr>
+            <w:tcW w:w="1435" w:type="dxa"/>
+          </w:tcPr>
+          <w:p>
+            <w:r>
               <w:lastRenderedPageBreak/>
-              <w:t>Failure</w:t>
-            </w:r>
-          </w:p>
-        </w:tc>
-        <w:tc>
-          <w:tcPr>
-            <w:tcW w:w="3330" w:type="dxa"/>
-          </w:tcPr>
-          <w:p>
-            <w:r>
-              <w:t>401 Unauthorized</w:t>
-            </w:r>
-          </w:p>
-        </w:tc>
-        <w:tc>
-          <w:tcPr>
-            <w:tcW w:w="4585" w:type="dxa"/>
-          </w:tcPr>
-          <w:p>
-            <w:r>
-              <w:t xml:space="preserve">If the request is missing or does not contain a valid JSON web token as a Bearer Token the aircraft will not be created and a </w:t>
-            </w:r>
-            <w:proofErr w:type="gramStart"/>
-            <w:r>
-              <w:t>401 status</w:t>
-            </w:r>
-            <w:proofErr w:type="gramEnd"/>
-            <w:r>
-              <w:t xml:space="preserve"> code will be returned.</w:t>
-            </w:r>
-          </w:p>
-        </w:tc>
-      </w:tr>
-      <w:tr>
-        <w:tc>
-          <w:tcPr>
-            <w:tcW w:w="1435" w:type="dxa"/>
-          </w:tcPr>
-          <w:p>
-            <w:r>
-              <w:t>Failure</w:t>
-            </w:r>
-          </w:p>
-        </w:tc>
-        <w:tc>
-          <w:tcPr>
-            <w:tcW w:w="3330" w:type="dxa"/>
-          </w:tcPr>
-          <w:p>
-            <w:r>
-              <w:t>415 Unsupported Media Type</w:t>
-            </w:r>
-          </w:p>
-        </w:tc>
-        <w:tc>
-          <w:tcPr>
-            <w:tcW w:w="4585" w:type="dxa"/>
-          </w:tcPr>
-          <w:p>
-            <w:r>
-              <w:t>If the media type of the content provided in the request body is not JSON and the associated Content-Type request header is not application/</w:t>
-            </w:r>
-            <w:proofErr w:type="spellStart"/>
-            <w:r>
-              <w:t>json</w:t>
-            </w:r>
-            <w:proofErr w:type="spellEnd"/>
-            <w:r>
-              <w:t xml:space="preserve">, the aircraft will not be created and a </w:t>
-            </w:r>
-            <w:proofErr w:type="gramStart"/>
-            <w:r>
-              <w:t>415 status</w:t>
-            </w:r>
-            <w:proofErr w:type="gramEnd"/>
-            <w:r>
-              <w:t xml:space="preserve"> code will be returned.</w:t>
-            </w:r>
-          </w:p>
-        </w:tc>
-      </w:tr>
-      <w:tr>
-        <w:tc>
-          <w:tcPr>
-            <w:tcW w:w="1435" w:type="dxa"/>
-          </w:tcPr>
-          <w:p>
-            <w:r>
               <w:t>Failure</w:t>
             </w:r>
           </w:p>
@@ -1925,7 +1914,6 @@
           </w:p>
           <w:p>
             <w:r>
-              <w:lastRenderedPageBreak/>
               <w:t xml:space="preserve">    “self”: “https://appspot.com/aircrafts/1234”</w:t>
             </w:r>
           </w:p>
@@ -2250,7 +2238,6 @@
         <w:pStyle w:val="Heading4"/>
       </w:pPr>
       <w:r>
-        <w:lastRenderedPageBreak/>
         <w:t>Failure</w:t>
       </w:r>
     </w:p>
@@ -2313,6 +2300,7 @@
         <w:pStyle w:val="Heading1"/>
       </w:pPr>
       <w:r>
+        <w:lastRenderedPageBreak/>
         <w:t>Get All Aircrafts</w:t>
       </w:r>
     </w:p>
@@ -2558,99 +2546,99 @@
           </w:tcPr>
           <w:p>
             <w:r>
+              <w:t>Success</w:t>
+            </w:r>
+          </w:p>
+        </w:tc>
+        <w:tc>
+          <w:tcPr>
+            <w:tcW w:w="2610" w:type="dxa"/>
+          </w:tcPr>
+          <w:p>
+            <w:r>
+              <w:t>200 OK</w:t>
+            </w:r>
+          </w:p>
+        </w:tc>
+        <w:tc>
+          <w:tcPr>
+            <w:tcW w:w="5395" w:type="dxa"/>
+          </w:tcPr>
+          <w:p>
+            <w:r>
+              <w:t xml:space="preserve">The maximum number of aircrafts returned will be 5. If there are additional aircrafts that can be retrieved, the JSON object returned in the response body will contain an </w:t>
+            </w:r>
+            <w:proofErr w:type="spellStart"/>
+            <w:r>
+              <w:t>aircrafts</w:t>
+            </w:r>
+            <w:proofErr w:type="spellEnd"/>
+            <w:r>
+              <w:t xml:space="preserve"> array and a “next” attribute allowing you to retrieve more aircrafts via pagination. </w:t>
+            </w:r>
+          </w:p>
+          <w:p/>
+          <w:p>
+            <w:r>
+              <w:t>When there are no aircrafts left to retrieve, the object returned will only include the aircrafts array.</w:t>
+            </w:r>
+          </w:p>
+        </w:tc>
+      </w:tr>
+      <w:tr>
+        <w:tc>
+          <w:tcPr>
+            <w:tcW w:w="1345" w:type="dxa"/>
+          </w:tcPr>
+          <w:p>
+            <w:r>
+              <w:t>Failure</w:t>
+            </w:r>
+          </w:p>
+        </w:tc>
+        <w:tc>
+          <w:tcPr>
+            <w:tcW w:w="2610" w:type="dxa"/>
+          </w:tcPr>
+          <w:p>
+            <w:r>
+              <w:t>401 Unauthorized</w:t>
+            </w:r>
+          </w:p>
+        </w:tc>
+        <w:tc>
+          <w:tcPr>
+            <w:tcW w:w="5395" w:type="dxa"/>
+          </w:tcPr>
+          <w:p>
+            <w:r>
+              <w:t xml:space="preserve">If the request is missing or does not contain a valid JSON web token as a Bearer Token the </w:t>
+            </w:r>
+            <w:r>
+              <w:t xml:space="preserve">request will fail </w:t>
+            </w:r>
+            <w:r>
+              <w:t xml:space="preserve">and a </w:t>
+            </w:r>
+            <w:proofErr w:type="gramStart"/>
+            <w:r>
+              <w:t>401 status</w:t>
+            </w:r>
+            <w:proofErr w:type="gramEnd"/>
+            <w:r>
+              <w:t xml:space="preserve"> code will be returned.</w:t>
+            </w:r>
+          </w:p>
+        </w:tc>
+      </w:tr>
+      <w:tr>
+        <w:tc>
+          <w:tcPr>
+            <w:tcW w:w="1345" w:type="dxa"/>
+          </w:tcPr>
+          <w:p>
+            <w:r>
               <w:lastRenderedPageBreak/>
-              <w:t>Success</w:t>
-            </w:r>
-          </w:p>
-        </w:tc>
-        <w:tc>
-          <w:tcPr>
-            <w:tcW w:w="2610" w:type="dxa"/>
-          </w:tcPr>
-          <w:p>
-            <w:r>
-              <w:t>200 OK</w:t>
-            </w:r>
-          </w:p>
-        </w:tc>
-        <w:tc>
-          <w:tcPr>
-            <w:tcW w:w="5395" w:type="dxa"/>
-          </w:tcPr>
-          <w:p>
-            <w:r>
-              <w:t xml:space="preserve">The maximum number of aircrafts returned will be 5. If there are additional aircrafts that can be retrieved, the JSON object returned in the response body will contain an </w:t>
-            </w:r>
-            <w:proofErr w:type="spellStart"/>
-            <w:r>
-              <w:t>aircrafts</w:t>
-            </w:r>
-            <w:proofErr w:type="spellEnd"/>
-            <w:r>
-              <w:t xml:space="preserve"> array and a “next” attribute allowing you to retrieve more aircrafts via pagination. </w:t>
-            </w:r>
-          </w:p>
-          <w:p/>
-          <w:p>
-            <w:r>
-              <w:t>When there are no aircrafts left to retrieve, the object returned will only include the aircrafts array.</w:t>
-            </w:r>
-          </w:p>
-        </w:tc>
-      </w:tr>
-      <w:tr>
-        <w:tc>
-          <w:tcPr>
-            <w:tcW w:w="1345" w:type="dxa"/>
-          </w:tcPr>
-          <w:p>
-            <w:r>
-              <w:t>Failure</w:t>
-            </w:r>
-          </w:p>
-        </w:tc>
-        <w:tc>
-          <w:tcPr>
-            <w:tcW w:w="2610" w:type="dxa"/>
-          </w:tcPr>
-          <w:p>
-            <w:r>
-              <w:t>401 Unauthorized</w:t>
-            </w:r>
-          </w:p>
-        </w:tc>
-        <w:tc>
-          <w:tcPr>
-            <w:tcW w:w="5395" w:type="dxa"/>
-          </w:tcPr>
-          <w:p>
-            <w:r>
-              <w:t xml:space="preserve">If the request is missing or does not contain a valid JSON web token as a Bearer Token the </w:t>
-            </w:r>
-            <w:r>
-              <w:t xml:space="preserve">request will fail </w:t>
-            </w:r>
-            <w:r>
-              <w:t xml:space="preserve">and a </w:t>
-            </w:r>
-            <w:proofErr w:type="gramStart"/>
-            <w:r>
-              <w:t>401 status</w:t>
-            </w:r>
-            <w:proofErr w:type="gramEnd"/>
-            <w:r>
-              <w:t xml:space="preserve"> code will be returned.</w:t>
-            </w:r>
-          </w:p>
-        </w:tc>
-      </w:tr>
-      <w:tr>
-        <w:tc>
-          <w:tcPr>
-            <w:tcW w:w="1345" w:type="dxa"/>
-          </w:tcPr>
-          <w:p>
-            <w:r>
               <w:t>Failure</w:t>
             </w:r>
           </w:p>
@@ -2844,7 +2832,151 @@
           </w:p>
           <w:p>
             <w:r>
+              <w:t xml:space="preserve">            “hangar”: </w:t>
+            </w:r>
+            <w:r>
+              <w:t>{</w:t>
+            </w:r>
+          </w:p>
+          <w:p>
+            <w:r>
+              <w:t xml:space="preserve">                “id”:</w:t>
+            </w:r>
+            <w:r>
+              <w:t xml:space="preserve"> 8765</w:t>
+            </w:r>
+            <w:r>
+              <w:t>,</w:t>
+            </w:r>
+          </w:p>
+          <w:p>
+            <w:r>
+              <w:t xml:space="preserve">                “self”:</w:t>
+            </w:r>
+            <w:r>
+              <w:t xml:space="preserve"> “https://appspot.com/hangars/8765”</w:t>
+            </w:r>
+          </w:p>
+          <w:p>
+            <w:r>
+              <w:t xml:space="preserve">            }</w:t>
+            </w:r>
+            <w:r>
+              <w:t>,</w:t>
+            </w:r>
+          </w:p>
+          <w:p>
+            <w:r>
+              <w:t xml:space="preserve">            “</w:t>
+            </w:r>
+            <w:proofErr w:type="spellStart"/>
+            <w:r>
+              <w:t>ownerId</w:t>
+            </w:r>
+            <w:proofErr w:type="spellEnd"/>
+            <w:r>
+              <w:t>”: “5678”,</w:t>
+            </w:r>
+          </w:p>
+          <w:p>
+            <w:r>
+              <w:t xml:space="preserve">            “self”: “https://appspot.com/aircrafts/1357”</w:t>
+            </w:r>
+          </w:p>
+          <w:p>
+            <w:r>
+              <w:t xml:space="preserve">        },</w:t>
+            </w:r>
+          </w:p>
+          <w:p>
+            <w:r>
+              <w:t xml:space="preserve">        {</w:t>
+            </w:r>
+          </w:p>
+          <w:p>
+            <w:r>
+              <w:t xml:space="preserve">            “id”: 2468,</w:t>
+            </w:r>
+          </w:p>
+          <w:p>
+            <w:r>
+              <w:t xml:space="preserve">            “make”: “Airbus”,</w:t>
+            </w:r>
+          </w:p>
+          <w:p>
+            <w:r>
+              <w:t xml:space="preserve">            “model”: “Beluga”,</w:t>
+            </w:r>
+          </w:p>
+          <w:p>
+            <w:r>
+              <w:t xml:space="preserve">            “wingspan”: 44.8,</w:t>
+            </w:r>
+          </w:p>
+          <w:p>
+            <w:r>
               <w:lastRenderedPageBreak/>
+              <w:t xml:space="preserve">            “hangar”: null,</w:t>
+            </w:r>
+          </w:p>
+          <w:p>
+            <w:r>
+              <w:t xml:space="preserve">            “</w:t>
+            </w:r>
+            <w:proofErr w:type="spellStart"/>
+            <w:r>
+              <w:t>ownerId</w:t>
+            </w:r>
+            <w:proofErr w:type="spellEnd"/>
+            <w:r>
+              <w:t>”: “5678”,</w:t>
+            </w:r>
+          </w:p>
+          <w:p>
+            <w:r>
+              <w:t xml:space="preserve">            “self”: “https://appspot.com/aircrafts/2468”</w:t>
+            </w:r>
+          </w:p>
+          <w:p>
+            <w:r>
+              <w:t xml:space="preserve">        },</w:t>
+            </w:r>
+          </w:p>
+          <w:p>
+            <w:r>
+              <w:t xml:space="preserve">    {</w:t>
+            </w:r>
+          </w:p>
+          <w:p>
+            <w:r>
+              <w:t xml:space="preserve">            “id”: 4690,</w:t>
+            </w:r>
+          </w:p>
+          <w:p>
+            <w:r>
+              <w:t xml:space="preserve">            “make”: “</w:t>
+            </w:r>
+            <w:proofErr w:type="spellStart"/>
+            <w:r>
+              <w:t>Convair</w:t>
+            </w:r>
+            <w:proofErr w:type="spellEnd"/>
+            <w:r>
+              <w:t>”,</w:t>
+            </w:r>
+          </w:p>
+          <w:p>
+            <w:r>
+              <w:t xml:space="preserve">            “model”: “B-36”,</w:t>
+            </w:r>
+          </w:p>
+          <w:p>
+            <w:r>
+              <w:t xml:space="preserve">            “wingspan”: 70.1,</w:t>
+            </w:r>
+          </w:p>
+          <w:p>
+            <w:r>
               <w:t xml:space="preserve">            “hangar”: </w:t>
             </w:r>
             <w:r>
@@ -2853,10 +2985,116 @@
           </w:p>
           <w:p>
             <w:r>
-              <w:t xml:space="preserve">                “id”:</w:t>
-            </w:r>
-            <w:r>
-              <w:t xml:space="preserve"> 8765</w:t>
+              <w:t xml:space="preserve">                “id”: 5928,</w:t>
+            </w:r>
+          </w:p>
+          <w:p>
+            <w:r>
+              <w:t xml:space="preserve">                “self”: “https://appspot.com/hangars/5928”</w:t>
+            </w:r>
+          </w:p>
+          <w:p>
+            <w:r>
+              <w:t xml:space="preserve">            },</w:t>
+            </w:r>
+          </w:p>
+          <w:p>
+            <w:r>
+              <w:t xml:space="preserve">            “</w:t>
+            </w:r>
+            <w:proofErr w:type="spellStart"/>
+            <w:r>
+              <w:t>ownerId</w:t>
+            </w:r>
+            <w:proofErr w:type="spellEnd"/>
+            <w:r>
+              <w:t>”: “5678”,</w:t>
+            </w:r>
+          </w:p>
+          <w:p>
+            <w:r>
+              <w:t xml:space="preserve">            “self”: “https://appspot.com/aircrafts/4690”</w:t>
+            </w:r>
+          </w:p>
+          <w:p>
+            <w:r>
+              <w:t xml:space="preserve">        },</w:t>
+            </w:r>
+          </w:p>
+          <w:p>
+            <w:r>
+              <w:t xml:space="preserve">        {</w:t>
+            </w:r>
+          </w:p>
+          <w:p>
+            <w:r>
+              <w:t xml:space="preserve">            “id”: 9876,</w:t>
+            </w:r>
+          </w:p>
+          <w:p>
+            <w:r>
+              <w:t xml:space="preserve">            “make”: “Antonov”,</w:t>
+            </w:r>
+          </w:p>
+          <w:p>
+            <w:r>
+              <w:t xml:space="preserve">            “model”: “An-225”,</w:t>
+            </w:r>
+          </w:p>
+          <w:p>
+            <w:r>
+              <w:t xml:space="preserve">            “wingspan”: 88.4,</w:t>
+            </w:r>
+          </w:p>
+          <w:p>
+            <w:r>
+              <w:t xml:space="preserve">            “hangar”: </w:t>
+            </w:r>
+            <w:r>
+              <w:t>{</w:t>
+            </w:r>
+          </w:p>
+          <w:p>
+            <w:r>
+              <w:t xml:space="preserve">                “id”: 0629,</w:t>
+            </w:r>
+          </w:p>
+          <w:p>
+            <w:r>
+              <w:t xml:space="preserve">                “self”: “https://appspot.com/hangars/0629”</w:t>
+            </w:r>
+          </w:p>
+          <w:p>
+            <w:r>
+              <w:t xml:space="preserve">            },</w:t>
+            </w:r>
+          </w:p>
+          <w:p>
+            <w:r>
+              <w:t xml:space="preserve">            “</w:t>
+            </w:r>
+            <w:proofErr w:type="spellStart"/>
+            <w:r>
+              <w:t>ownerId</w:t>
+            </w:r>
+            <w:proofErr w:type="spellEnd"/>
+            <w:r>
+              <w:t>”: “5678”,</w:t>
+            </w:r>
+          </w:p>
+          <w:p>
+            <w:r>
+              <w:t xml:space="preserve">            “self”: “https://appspot.com/aircrafts/9876”</w:t>
+            </w:r>
+          </w:p>
+          <w:p>
+            <w:r>
+              <w:t xml:space="preserve">        },</w:t>
+            </w:r>
+          </w:p>
+          <w:p>
+            <w:r>
+              <w:t xml:space="preserve">    ]</w:t>
             </w:r>
             <w:r>
               <w:t>,</w:t>
@@ -2864,256 +3102,6 @@
           </w:p>
           <w:p>
             <w:r>
-              <w:t xml:space="preserve">                “self”:</w:t>
-            </w:r>
-            <w:r>
-              <w:t xml:space="preserve"> “https://appspot.com/hangars/8765”</w:t>
-            </w:r>
-          </w:p>
-          <w:p>
-            <w:r>
-              <w:t xml:space="preserve">            }</w:t>
-            </w:r>
-            <w:r>
-              <w:t>,</w:t>
-            </w:r>
-          </w:p>
-          <w:p>
-            <w:r>
-              <w:t xml:space="preserve">            “</w:t>
-            </w:r>
-            <w:proofErr w:type="spellStart"/>
-            <w:r>
-              <w:t>ownerId</w:t>
-            </w:r>
-            <w:proofErr w:type="spellEnd"/>
-            <w:r>
-              <w:t>”: “5678”,</w:t>
-            </w:r>
-          </w:p>
-          <w:p>
-            <w:r>
-              <w:t xml:space="preserve">            “self”: “https://appspot.com/aircrafts/1357”</w:t>
-            </w:r>
-          </w:p>
-          <w:p>
-            <w:r>
-              <w:t xml:space="preserve">        },</w:t>
-            </w:r>
-          </w:p>
-          <w:p>
-            <w:r>
-              <w:t xml:space="preserve">        {</w:t>
-            </w:r>
-          </w:p>
-          <w:p>
-            <w:r>
-              <w:t xml:space="preserve">            “id”: 2468,</w:t>
-            </w:r>
-          </w:p>
-          <w:p>
-            <w:r>
-              <w:t xml:space="preserve">            “make”: “Airbus”,</w:t>
-            </w:r>
-          </w:p>
-          <w:p>
-            <w:r>
-              <w:t xml:space="preserve">            “model”: “Beluga”,</w:t>
-            </w:r>
-          </w:p>
-          <w:p>
-            <w:r>
-              <w:t xml:space="preserve">            “wingspan”: 44.8,</w:t>
-            </w:r>
-          </w:p>
-          <w:p>
-            <w:r>
-              <w:t xml:space="preserve">            “hangar”: null,</w:t>
-            </w:r>
-          </w:p>
-          <w:p>
-            <w:r>
-              <w:t xml:space="preserve">            “</w:t>
-            </w:r>
-            <w:proofErr w:type="spellStart"/>
-            <w:r>
-              <w:t>ownerId</w:t>
-            </w:r>
-            <w:proofErr w:type="spellEnd"/>
-            <w:r>
-              <w:t>”: “5678”,</w:t>
-            </w:r>
-          </w:p>
-          <w:p>
-            <w:r>
-              <w:t xml:space="preserve">            “self”: “https://appspot.com/aircrafts/2468”</w:t>
-            </w:r>
-          </w:p>
-          <w:p>
-            <w:r>
-              <w:t xml:space="preserve">        },</w:t>
-            </w:r>
-          </w:p>
-          <w:p>
-            <w:r>
-              <w:t xml:space="preserve">    {</w:t>
-            </w:r>
-          </w:p>
-          <w:p>
-            <w:r>
-              <w:t xml:space="preserve">            “id”: 4690,</w:t>
-            </w:r>
-          </w:p>
-          <w:p>
-            <w:r>
-              <w:t xml:space="preserve">            “make”: “</w:t>
-            </w:r>
-            <w:proofErr w:type="spellStart"/>
-            <w:r>
-              <w:t>Convair</w:t>
-            </w:r>
-            <w:proofErr w:type="spellEnd"/>
-            <w:r>
-              <w:t>”,</w:t>
-            </w:r>
-          </w:p>
-          <w:p>
-            <w:r>
-              <w:t xml:space="preserve">            “model”: “B-36”,</w:t>
-            </w:r>
-          </w:p>
-          <w:p>
-            <w:r>
-              <w:t xml:space="preserve">            “wingspan”: 70.1,</w:t>
-            </w:r>
-          </w:p>
-          <w:p>
-            <w:r>
-              <w:t xml:space="preserve">            “hangar”: </w:t>
-            </w:r>
-            <w:r>
-              <w:t>{</w:t>
-            </w:r>
-          </w:p>
-          <w:p>
-            <w:r>
-              <w:t xml:space="preserve">                “id”: 5928,</w:t>
-            </w:r>
-          </w:p>
-          <w:p>
-            <w:r>
-              <w:t xml:space="preserve">                “self”: “https://appspot.com/hangars/5928”</w:t>
-            </w:r>
-          </w:p>
-          <w:p>
-            <w:r>
-              <w:t xml:space="preserve">            },</w:t>
-            </w:r>
-          </w:p>
-          <w:p>
-            <w:r>
-              <w:t xml:space="preserve">            “</w:t>
-            </w:r>
-            <w:proofErr w:type="spellStart"/>
-            <w:r>
-              <w:t>ownerId</w:t>
-            </w:r>
-            <w:proofErr w:type="spellEnd"/>
-            <w:r>
-              <w:t>”: “5678”,</w:t>
-            </w:r>
-          </w:p>
-          <w:p>
-            <w:r>
-              <w:t xml:space="preserve">            “self”: “https://appspot.com/aircrafts/4690”</w:t>
-            </w:r>
-          </w:p>
-          <w:p>
-            <w:r>
-              <w:t xml:space="preserve">        },</w:t>
-            </w:r>
-          </w:p>
-          <w:p>
-            <w:r>
-              <w:t xml:space="preserve">        {</w:t>
-            </w:r>
-          </w:p>
-          <w:p>
-            <w:r>
-              <w:t xml:space="preserve">            “id”: 9876,</w:t>
-            </w:r>
-          </w:p>
-          <w:p>
-            <w:r>
-              <w:t xml:space="preserve">            “make”: “Antonov”,</w:t>
-            </w:r>
-          </w:p>
-          <w:p>
-            <w:r>
-              <w:t xml:space="preserve">            “model”: “An-225”,</w:t>
-            </w:r>
-          </w:p>
-          <w:p>
-            <w:r>
-              <w:t xml:space="preserve">            “wingspan”: 88.4,</w:t>
-            </w:r>
-          </w:p>
-          <w:p>
-            <w:r>
-              <w:t xml:space="preserve">            “hangar”: </w:t>
-            </w:r>
-            <w:r>
-              <w:t>{</w:t>
-            </w:r>
-          </w:p>
-          <w:p>
-            <w:r>
-              <w:t xml:space="preserve">                “id”: 0629,</w:t>
-            </w:r>
-          </w:p>
-          <w:p>
-            <w:r>
-              <w:t xml:space="preserve">                “self”: “https://appspot.com/hangars/0629”</w:t>
-            </w:r>
-          </w:p>
-          <w:p>
-            <w:r>
-              <w:t xml:space="preserve">            },</w:t>
-            </w:r>
-          </w:p>
-          <w:p>
-            <w:r>
-              <w:t xml:space="preserve">            “</w:t>
-            </w:r>
-            <w:proofErr w:type="spellStart"/>
-            <w:r>
-              <w:t>ownerId</w:t>
-            </w:r>
-            <w:proofErr w:type="spellEnd"/>
-            <w:r>
-              <w:t>”: “5678”,</w:t>
-            </w:r>
-          </w:p>
-          <w:p>
-            <w:r>
-              <w:t xml:space="preserve">            “self”: “https://appspot.com/aircrafts/9876”</w:t>
-            </w:r>
-          </w:p>
-          <w:p>
-            <w:r>
-              <w:t xml:space="preserve">        },</w:t>
-            </w:r>
-          </w:p>
-          <w:p>
-            <w:r>
-              <w:t xml:space="preserve">    ]</w:t>
-            </w:r>
-            <w:r>
-              <w:t>,</w:t>
-            </w:r>
-          </w:p>
-          <w:p>
-            <w:r>
               <w:t xml:space="preserve">    “next”: “https://appspot.com/aircrafts?cursor=</w:t>
             </w:r>
             <w:r>
@@ -3125,7 +3113,6 @@
           </w:p>
           <w:p>
             <w:r>
-              <w:lastRenderedPageBreak/>
               <w:t>}</w:t>
             </w:r>
           </w:p>
@@ -3198,6 +3185,7 @@
           </w:p>
           <w:p>
             <w:r>
+              <w:lastRenderedPageBreak/>
               <w:t xml:space="preserve">            “model”: “747”,</w:t>
             </w:r>
           </w:p>
@@ -3400,6 +3388,7 @@
         <w:pStyle w:val="Heading1"/>
       </w:pPr>
       <w:r>
+        <w:lastRenderedPageBreak/>
         <w:t>Get an Aircraft</w:t>
       </w:r>
     </w:p>
@@ -3739,42 +3728,107 @@
           </w:tcPr>
           <w:p>
             <w:r>
+              <w:t>Failure</w:t>
+            </w:r>
+          </w:p>
+        </w:tc>
+        <w:tc>
+          <w:tcPr>
+            <w:tcW w:w="2610" w:type="dxa"/>
+          </w:tcPr>
+          <w:p>
+            <w:r>
+              <w:t>401 Unauthorized</w:t>
+            </w:r>
+          </w:p>
+        </w:tc>
+        <w:tc>
+          <w:tcPr>
+            <w:tcW w:w="5125" w:type="dxa"/>
+          </w:tcPr>
+          <w:p>
+            <w:r>
+              <w:t xml:space="preserve">If the request is missing or does not contain a valid JSON web token as a Bearer Token </w:t>
+            </w:r>
+            <w:r>
+              <w:t>the request will fail</w:t>
+            </w:r>
+            <w:r>
+              <w:t xml:space="preserve"> and a </w:t>
+            </w:r>
+            <w:proofErr w:type="gramStart"/>
+            <w:r>
+              <w:t>401 status</w:t>
+            </w:r>
+            <w:proofErr w:type="gramEnd"/>
+            <w:r>
+              <w:t xml:space="preserve"> code will be returned.</w:t>
+            </w:r>
+          </w:p>
+        </w:tc>
+      </w:tr>
+      <w:tr>
+        <w:tc>
+          <w:tcPr>
+            <w:tcW w:w="1615" w:type="dxa"/>
+          </w:tcPr>
+          <w:p>
+            <w:r>
+              <w:t>Failure</w:t>
+            </w:r>
+          </w:p>
+        </w:tc>
+        <w:tc>
+          <w:tcPr>
+            <w:tcW w:w="2610" w:type="dxa"/>
+          </w:tcPr>
+          <w:p>
+            <w:r>
+              <w:t>406 Not Acceptable</w:t>
+            </w:r>
+          </w:p>
+        </w:tc>
+        <w:tc>
+          <w:tcPr>
+            <w:tcW w:w="5125" w:type="dxa"/>
+          </w:tcPr>
+          <w:p>
+            <w:r>
+              <w:t>If the Accept header in the request is not application/</w:t>
+            </w:r>
+            <w:proofErr w:type="spellStart"/>
+            <w:r>
+              <w:t>json</w:t>
+            </w:r>
+            <w:proofErr w:type="spellEnd"/>
+            <w:r>
+              <w:t xml:space="preserve">, the request will fail and a </w:t>
+            </w:r>
+            <w:proofErr w:type="gramStart"/>
+            <w:r>
+              <w:t>406 status</w:t>
+            </w:r>
+            <w:proofErr w:type="gramEnd"/>
+            <w:r>
+              <w:t xml:space="preserve"> code will be returned.</w:t>
+            </w:r>
+          </w:p>
+          <w:p/>
+          <w:p>
+            <w:r>
+              <w:t xml:space="preserve">Note: If the client has an Accept header set to */*, i.e., any MIME type, the serve will server </w:t>
+            </w:r>
+            <w:r>
               <w:lastRenderedPageBreak/>
-              <w:t>Failure</w:t>
-            </w:r>
-          </w:p>
-        </w:tc>
-        <w:tc>
-          <w:tcPr>
-            <w:tcW w:w="2610" w:type="dxa"/>
-          </w:tcPr>
-          <w:p>
-            <w:r>
-              <w:t>401 Unauthorized</w:t>
-            </w:r>
-          </w:p>
-        </w:tc>
-        <w:tc>
-          <w:tcPr>
-            <w:tcW w:w="5125" w:type="dxa"/>
-          </w:tcPr>
-          <w:p>
-            <w:r>
-              <w:t xml:space="preserve">If the request is missing or does not contain a valid JSON web token as a Bearer Token </w:t>
-            </w:r>
-            <w:r>
-              <w:t>the request will fail</w:t>
-            </w:r>
-            <w:r>
-              <w:t xml:space="preserve"> and a </w:t>
-            </w:r>
-            <w:proofErr w:type="gramStart"/>
-            <w:r>
-              <w:t>401 status</w:t>
-            </w:r>
-            <w:proofErr w:type="gramEnd"/>
-            <w:r>
-              <w:t xml:space="preserve"> code will be returned.</w:t>
+              <w:t>application/</w:t>
+            </w:r>
+            <w:proofErr w:type="spellStart"/>
+            <w:r>
+              <w:t>json</w:t>
+            </w:r>
+            <w:proofErr w:type="spellEnd"/>
+            <w:r>
+              <w:t xml:space="preserve"> in the response. The server assumes the client is impartial to a specific media type as one was not explicitly set in the Accept header.</w:t>
             </w:r>
           </w:p>
         </w:tc>
@@ -3786,68 +3840,7 @@
           </w:tcPr>
           <w:p>
             <w:r>
-              <w:t>Failure</w:t>
-            </w:r>
-          </w:p>
-        </w:tc>
-        <w:tc>
-          <w:tcPr>
-            <w:tcW w:w="2610" w:type="dxa"/>
-          </w:tcPr>
-          <w:p>
-            <w:r>
-              <w:t>406 Not Acceptable</w:t>
-            </w:r>
-          </w:p>
-        </w:tc>
-        <w:tc>
-          <w:tcPr>
-            <w:tcW w:w="5125" w:type="dxa"/>
-          </w:tcPr>
-          <w:p>
-            <w:r>
-              <w:t>If the Accept header in the request is not application/</w:t>
-            </w:r>
-            <w:proofErr w:type="spellStart"/>
-            <w:r>
-              <w:t>json</w:t>
-            </w:r>
-            <w:proofErr w:type="spellEnd"/>
-            <w:r>
-              <w:t xml:space="preserve">, the request will fail and a </w:t>
-            </w:r>
-            <w:proofErr w:type="gramStart"/>
-            <w:r>
-              <w:t>406 status</w:t>
-            </w:r>
-            <w:proofErr w:type="gramEnd"/>
-            <w:r>
-              <w:t xml:space="preserve"> code will be returned.</w:t>
-            </w:r>
-          </w:p>
-          <w:p/>
-          <w:p>
-            <w:r>
-              <w:t>Note: If the client has an Accept header set to */*, i.e., any MIME type, the serve will server application/</w:t>
-            </w:r>
-            <w:proofErr w:type="spellStart"/>
-            <w:r>
-              <w:t>json</w:t>
-            </w:r>
-            <w:proofErr w:type="spellEnd"/>
-            <w:r>
-              <w:t xml:space="preserve"> in the response. The server assumes the client is impartial to a specific media type as one was not explicitly set in the Accept header.</w:t>
-            </w:r>
-          </w:p>
-        </w:tc>
-      </w:tr>
-      <w:tr>
-        <w:tc>
-          <w:tcPr>
-            <w:tcW w:w="1615" w:type="dxa"/>
-          </w:tcPr>
-          <w:p>
-            <w:r>
+              <w:lastRenderedPageBreak/>
               <w:t>Failure</w:t>
             </w:r>
           </w:p>
@@ -4088,7 +4081,6 @@
         <w:pStyle w:val="Heading4"/>
       </w:pPr>
       <w:r>
-        <w:lastRenderedPageBreak/>
         <w:t>Failure</w:t>
       </w:r>
     </w:p>
@@ -4178,6 +4170,7 @@
           </w:p>
           <w:p>
             <w:r>
+              <w:lastRenderedPageBreak/>
               <w:t>Content-Type: application/</w:t>
             </w:r>
             <w:proofErr w:type="spellStart"/>
@@ -4308,6 +4301,7 @@
         <w:pStyle w:val="Heading1"/>
       </w:pPr>
       <w:r>
+        <w:lastRenderedPageBreak/>
         <w:t>Delete an Aircraft</w:t>
       </w:r>
     </w:p>
@@ -4752,6 +4746,7 @@
           </w:tcPr>
           <w:p>
             <w:r>
+              <w:lastRenderedPageBreak/>
               <w:t>Failure</w:t>
             </w:r>
           </w:p>

</xml_diff>

<commit_message>
Add documentation for POST /hangars. Updated Hangars data model.
</commit_message>
<xml_diff>
--- a/francico_project.docx
+++ b/francico_project.docx
@@ -885,7 +885,7 @@
           </w:tcPr>
           <w:p>
             <w:r>
-              <w:t>location</w:t>
+              <w:t>city</w:t>
             </w:r>
           </w:p>
         </w:tc>
@@ -905,7 +905,39 @@
           </w:tcPr>
           <w:p>
             <w:r>
-              <w:t>The location of the hangar. This can be an airport, military base, air station, etc.</w:t>
+              <w:t>The United States city that the hangar is located in.</w:t>
+            </w:r>
+          </w:p>
+        </w:tc>
+      </w:tr>
+      <w:tr>
+        <w:tc>
+          <w:tcPr>
+            <w:tcW w:w="1795" w:type="dxa"/>
+          </w:tcPr>
+          <w:p>
+            <w:r>
+              <w:t>state</w:t>
+            </w:r>
+          </w:p>
+        </w:tc>
+        <w:tc>
+          <w:tcPr>
+            <w:tcW w:w="1530" w:type="dxa"/>
+          </w:tcPr>
+          <w:p>
+            <w:r>
+              <w:t>String</w:t>
+            </w:r>
+          </w:p>
+        </w:tc>
+        <w:tc>
+          <w:tcPr>
+            <w:tcW w:w="6025" w:type="dxa"/>
+          </w:tcPr>
+          <w:p>
+            <w:r>
+              <w:t>The Unites States state that the hangar is located in.</w:t>
             </w:r>
           </w:p>
         </w:tc>
@@ -1139,8 +1171,8 @@
       </w:tblPr>
       <w:tblGrid>
         <w:gridCol w:w="1345"/>
-        <w:gridCol w:w="3330"/>
-        <w:gridCol w:w="3240"/>
+        <w:gridCol w:w="2880"/>
+        <w:gridCol w:w="3690"/>
         <w:gridCol w:w="1435"/>
       </w:tblGrid>
       <w:tr>
@@ -1166,7 +1198,7 @@
         </w:tc>
         <w:tc>
           <w:tcPr>
-            <w:tcW w:w="3330" w:type="dxa"/>
+            <w:tcW w:w="2880" w:type="dxa"/>
           </w:tcPr>
           <w:p>
             <w:pPr>
@@ -1186,7 +1218,7 @@
         </w:tc>
         <w:tc>
           <w:tcPr>
-            <w:tcW w:w="3240" w:type="dxa"/>
+            <w:tcW w:w="3690" w:type="dxa"/>
           </w:tcPr>
           <w:p>
             <w:pPr>
@@ -1238,7 +1270,7 @@
         </w:tc>
         <w:tc>
           <w:tcPr>
-            <w:tcW w:w="3330" w:type="dxa"/>
+            <w:tcW w:w="2880" w:type="dxa"/>
           </w:tcPr>
           <w:p>
             <w:r>
@@ -1248,7 +1280,7 @@
         </w:tc>
         <w:tc>
           <w:tcPr>
-            <w:tcW w:w="3240" w:type="dxa"/>
+            <w:tcW w:w="3690" w:type="dxa"/>
           </w:tcPr>
           <w:p>
             <w:r>
@@ -1258,15 +1290,21 @@
           <w:p/>
           <w:p>
             <w:r>
-              <w:t>All aircraft makes must use characters that match the regular expression: ^[A-Za-z\</w:t>
+              <w:t xml:space="preserve">All aircraft makes must use characters that match the regular expression: </w:t>
             </w:r>
             <w:proofErr w:type="gramStart"/>
             <w:r>
-              <w:t>s]+</w:t>
+              <w:t>^[</w:t>
             </w:r>
             <w:proofErr w:type="gramEnd"/>
             <w:r>
-              <w:t>$</w:t>
+              <w:t>A-Za-z</w:t>
+            </w:r>
+            <w:r>
+              <w:t xml:space="preserve"> ]</w:t>
+            </w:r>
+            <w:r>
+              <w:t>+$</w:t>
             </w:r>
           </w:p>
         </w:tc>
@@ -1294,7 +1332,7 @@
         </w:tc>
         <w:tc>
           <w:tcPr>
-            <w:tcW w:w="3330" w:type="dxa"/>
+            <w:tcW w:w="2880" w:type="dxa"/>
           </w:tcPr>
           <w:p>
             <w:r>
@@ -1304,35 +1342,44 @@
         </w:tc>
         <w:tc>
           <w:tcPr>
-            <w:tcW w:w="3240" w:type="dxa"/>
-          </w:tcPr>
-          <w:p>
-            <w:r>
-              <w:t xml:space="preserve">The minimum permissible string length of an aircraft model is 1 character. The maximum permissible string </w:t>
-            </w:r>
+            <w:tcW w:w="3690" w:type="dxa"/>
+          </w:tcPr>
+          <w:p>
+            <w:r>
+              <w:t>The minimum permissible string length of an aircraft model is 1 character. The maximum permissible string length for an aircraft model is 255 characters.</w:t>
+            </w:r>
+          </w:p>
+          <w:p/>
+          <w:p>
             <w:r>
               <w:lastRenderedPageBreak/>
-              <w:t>length for an aircraft model is 255 characters.</w:t>
-            </w:r>
-          </w:p>
-          <w:p/>
-          <w:p>
-            <w:r>
-              <w:t>All aircraft models must user characters that match the regular expression: ^[A-Za-z</w:t>
+              <w:t>All aircraft models must use</w:t>
+            </w:r>
+            <w:r>
+              <w:t xml:space="preserve"> </w:t>
+            </w:r>
+            <w:r>
+              <w:t xml:space="preserve">characters that match the regular expression: </w:t>
             </w:r>
             <w:proofErr w:type="gramStart"/>
             <w:r>
-              <w:t>\s0-9-</w:t>
+              <w:t>^[</w:t>
+            </w:r>
+            <w:proofErr w:type="gramEnd"/>
+            <w:r>
+              <w:t>A-Za-z0-9</w:t>
+            </w:r>
+            <w:r>
+              <w:t xml:space="preserve"> </w:t>
+            </w:r>
+            <w:r>
+              <w:t>-</w:t>
             </w:r>
             <w:r>
               <w:t>/</w:t>
             </w:r>
             <w:r>
-              <w:t>]+</w:t>
-            </w:r>
-            <w:proofErr w:type="gramEnd"/>
-            <w:r>
-              <w:t>$</w:t>
+              <w:t>]+$</w:t>
             </w:r>
           </w:p>
         </w:tc>
@@ -1361,7 +1408,7 @@
         </w:tc>
         <w:tc>
           <w:tcPr>
-            <w:tcW w:w="3330" w:type="dxa"/>
+            <w:tcW w:w="2880" w:type="dxa"/>
           </w:tcPr>
           <w:p>
             <w:r>
@@ -1371,7 +1418,7 @@
         </w:tc>
         <w:tc>
           <w:tcPr>
-            <w:tcW w:w="3240" w:type="dxa"/>
+            <w:tcW w:w="3690" w:type="dxa"/>
           </w:tcPr>
           <w:p>
             <w:r>
@@ -1699,28 +1746,50 @@
           </w:tcPr>
           <w:p>
             <w:r>
+              <w:t>Failure</w:t>
+            </w:r>
+          </w:p>
+        </w:tc>
+        <w:tc>
+          <w:tcPr>
+            <w:tcW w:w="3330" w:type="dxa"/>
+          </w:tcPr>
+          <w:p>
+            <w:r>
+              <w:t>406 Not Acceptable</w:t>
+            </w:r>
+          </w:p>
+        </w:tc>
+        <w:tc>
+          <w:tcPr>
+            <w:tcW w:w="4585" w:type="dxa"/>
+          </w:tcPr>
+          <w:p>
+            <w:r>
+              <w:t>If the Accept header in the request is not application/</w:t>
+            </w:r>
+            <w:proofErr w:type="spellStart"/>
+            <w:r>
+              <w:t>json</w:t>
+            </w:r>
+            <w:proofErr w:type="spellEnd"/>
+            <w:r>
+              <w:t xml:space="preserve">, the aircraft will not be created and a </w:t>
+            </w:r>
+            <w:proofErr w:type="gramStart"/>
+            <w:r>
+              <w:t>406 status</w:t>
+            </w:r>
+            <w:proofErr w:type="gramEnd"/>
+            <w:r>
+              <w:t xml:space="preserve"> code will be returned.</w:t>
+            </w:r>
+          </w:p>
+          <w:p/>
+          <w:p>
+            <w:r>
               <w:lastRenderedPageBreak/>
-              <w:t>Failure</w:t>
-            </w:r>
-          </w:p>
-        </w:tc>
-        <w:tc>
-          <w:tcPr>
-            <w:tcW w:w="3330" w:type="dxa"/>
-          </w:tcPr>
-          <w:p>
-            <w:r>
-              <w:t>406 Not Acceptable</w:t>
-            </w:r>
-          </w:p>
-        </w:tc>
-        <w:tc>
-          <w:tcPr>
-            <w:tcW w:w="4585" w:type="dxa"/>
-          </w:tcPr>
-          <w:p>
-            <w:r>
-              <w:t>If the Accept header in the request is not application/</w:t>
+              <w:t>Note: If the client has an Accept header set to */*, i.e., any MIME type, the serve will server application/</w:t>
             </w:r>
             <w:proofErr w:type="spellStart"/>
             <w:r>
@@ -1728,28 +1797,6 @@
             </w:r>
             <w:proofErr w:type="spellEnd"/>
             <w:r>
-              <w:t xml:space="preserve">, the aircraft will not be created and a </w:t>
-            </w:r>
-            <w:proofErr w:type="gramStart"/>
-            <w:r>
-              <w:t>406 status</w:t>
-            </w:r>
-            <w:proofErr w:type="gramEnd"/>
-            <w:r>
-              <w:t xml:space="preserve"> code will be returned.</w:t>
-            </w:r>
-          </w:p>
-          <w:p/>
-          <w:p>
-            <w:r>
-              <w:t>Note: If the client has an Accept header set to */*, i.e., any MIME type, the serve will server application/</w:t>
-            </w:r>
-            <w:proofErr w:type="spellStart"/>
-            <w:r>
-              <w:t>json</w:t>
-            </w:r>
-            <w:proofErr w:type="spellEnd"/>
-            <w:r>
               <w:t xml:space="preserve"> in the response. The server assumes the client is impartial to a specific media type as one was not explicitly set in the Accept header.</w:t>
             </w:r>
           </w:p>
@@ -1762,6 +1809,7 @@
           </w:tcPr>
           <w:p>
             <w:r>
+              <w:lastRenderedPageBreak/>
               <w:t>Failure</w:t>
             </w:r>
           </w:p>
@@ -2029,6 +2077,7 @@
           <w:p/>
           <w:p>
             <w:r>
+              <w:lastRenderedPageBreak/>
               <w:t>{</w:t>
             </w:r>
           </w:p>
@@ -2294,6 +2343,9 @@
         <w:pStyle w:val="Heading1"/>
       </w:pPr>
     </w:p>
+    <w:p/>
+    <w:p/>
+    <w:p/>
     <w:p/>
     <w:p>
       <w:pPr>
@@ -3383,6 +3435,8 @@
       </w:pPr>
     </w:p>
     <w:p/>
+    <w:p/>
+    <w:p/>
     <w:p>
       <w:pPr>
         <w:pStyle w:val="Heading1"/>
@@ -4767,13 +4821,7 @@
           </w:tcPr>
           <w:p>
             <w:r>
-              <w:t xml:space="preserve">If the user making the request does not own the aircraft they are </w:t>
-            </w:r>
-            <w:r>
-              <w:t>trying to delete</w:t>
-            </w:r>
-            <w:r>
-              <w:t xml:space="preserve">, the request will fail and a </w:t>
+              <w:t xml:space="preserve">If the user making the request does not own the aircraft they are trying to delete, the request will fail and a </w:t>
             </w:r>
             <w:proofErr w:type="gramStart"/>
             <w:r>
@@ -4872,13 +4920,7 @@
           </w:p>
           <w:p>
             <w:r>
-              <w:t xml:space="preserve">    “Error”: “</w:t>
-            </w:r>
-            <w:r>
-              <w:t>Bearer token is missing or invalid</w:t>
-            </w:r>
-            <w:r>
-              <w:t>”</w:t>
+              <w:t xml:space="preserve">    “Error”: “Bearer token is missing or invalid”</w:t>
             </w:r>
           </w:p>
           <w:p>
@@ -5001,6 +5043,1641 @@
           <w:p>
             <w:r>
               <w:t xml:space="preserve">    “Error”: “You are not authorized to perform this action”</w:t>
+            </w:r>
+          </w:p>
+          <w:p>
+            <w:r>
+              <w:t>}</w:t>
+            </w:r>
+          </w:p>
+        </w:tc>
+      </w:tr>
+    </w:tbl>
+    <w:p/>
+    <w:p/>
+    <w:p/>
+    <w:p/>
+    <w:p/>
+    <w:p/>
+    <w:p/>
+    <w:p/>
+    <w:p/>
+    <w:p/>
+    <w:p/>
+    <w:p/>
+    <w:p>
+      <w:pPr>
+        <w:pStyle w:val="Heading1"/>
+      </w:pPr>
+      <w:r>
+        <w:lastRenderedPageBreak/>
+        <w:t xml:space="preserve">Create a </w:t>
+      </w:r>
+      <w:r>
+        <w:t>Hangar</w:t>
+      </w:r>
+    </w:p>
+    <w:p>
+      <w:r>
+        <w:t xml:space="preserve">Allows you to create a new </w:t>
+      </w:r>
+      <w:r>
+        <w:t>hangar</w:t>
+      </w:r>
+      <w:r>
+        <w:t>.</w:t>
+      </w:r>
+    </w:p>
+    <w:p/>
+    <w:tbl>
+      <w:tblPr>
+        <w:tblStyle w:val="TableGrid"/>
+        <w:tblW w:w="0" w:type="auto"/>
+        <w:tblLook w:val="04A0" w:firstRow="1" w:lastRow="0" w:firstColumn="1" w:lastColumn="0" w:noHBand="0" w:noVBand="1"/>
+      </w:tblPr>
+      <w:tblGrid>
+        <w:gridCol w:w="9350"/>
+      </w:tblGrid>
+      <w:tr>
+        <w:tc>
+          <w:tcPr>
+            <w:tcW w:w="9350" w:type="dxa"/>
+          </w:tcPr>
+          <w:p>
+            <w:r>
+              <w:t>POST /</w:t>
+            </w:r>
+            <w:r>
+              <w:t>hangars</w:t>
+            </w:r>
+          </w:p>
+        </w:tc>
+      </w:tr>
+    </w:tbl>
+    <w:p/>
+    <w:p>
+      <w:pPr>
+        <w:pStyle w:val="Heading2"/>
+      </w:pPr>
+      <w:r>
+        <w:t>Request</w:t>
+      </w:r>
+    </w:p>
+    <w:p>
+      <w:pPr>
+        <w:pStyle w:val="Heading3"/>
+      </w:pPr>
+      <w:r>
+        <w:t>Media Type(s)</w:t>
+      </w:r>
+    </w:p>
+    <w:p>
+      <w:r>
+        <w:t>application/</w:t>
+      </w:r>
+      <w:proofErr w:type="spellStart"/>
+      <w:r>
+        <w:t>json</w:t>
+      </w:r>
+      <w:proofErr w:type="spellEnd"/>
+    </w:p>
+    <w:p/>
+    <w:p>
+      <w:pPr>
+        <w:pStyle w:val="Heading3"/>
+      </w:pPr>
+      <w:r>
+        <w:t>Authorization</w:t>
+      </w:r>
+    </w:p>
+    <w:p>
+      <w:r>
+        <w:t>None</w:t>
+      </w:r>
+    </w:p>
+    <w:p/>
+    <w:p>
+      <w:pPr>
+        <w:pStyle w:val="Heading3"/>
+      </w:pPr>
+      <w:r>
+        <w:t>Path Parameters</w:t>
+      </w:r>
+    </w:p>
+    <w:p>
+      <w:r>
+        <w:t>None</w:t>
+      </w:r>
+    </w:p>
+    <w:p/>
+    <w:p>
+      <w:pPr>
+        <w:pStyle w:val="Heading3"/>
+      </w:pPr>
+      <w:r>
+        <w:t>Request Body</w:t>
+      </w:r>
+    </w:p>
+    <w:p>
+      <w:r>
+        <w:t>Required</w:t>
+      </w:r>
+    </w:p>
+    <w:p/>
+    <w:p>
+      <w:pPr>
+        <w:pStyle w:val="Heading3"/>
+      </w:pPr>
+      <w:r>
+        <w:t>Request Body Format</w:t>
+      </w:r>
+    </w:p>
+    <w:p>
+      <w:r>
+        <w:t>JSON</w:t>
+      </w:r>
+    </w:p>
+    <w:p/>
+    <w:p>
+      <w:pPr>
+        <w:pStyle w:val="Heading3"/>
+      </w:pPr>
+      <w:r>
+        <w:t>Request JSON Attributes</w:t>
+      </w:r>
+    </w:p>
+    <w:tbl>
+      <w:tblPr>
+        <w:tblStyle w:val="TableGrid"/>
+        <w:tblW w:w="0" w:type="auto"/>
+        <w:tblLook w:val="04A0" w:firstRow="1" w:lastRow="0" w:firstColumn="1" w:lastColumn="0" w:noHBand="0" w:noVBand="1"/>
+      </w:tblPr>
+      <w:tblGrid>
+        <w:gridCol w:w="1345"/>
+        <w:gridCol w:w="3060"/>
+        <w:gridCol w:w="3510"/>
+        <w:gridCol w:w="1435"/>
+      </w:tblGrid>
+      <w:tr>
+        <w:tc>
+          <w:tcPr>
+            <w:tcW w:w="1345" w:type="dxa"/>
+          </w:tcPr>
+          <w:p>
+            <w:pPr>
+              <w:rPr>
+                <w:b/>
+                <w:bCs/>
+              </w:rPr>
+            </w:pPr>
+            <w:r>
+              <w:rPr>
+                <w:b/>
+                <w:bCs/>
+              </w:rPr>
+              <w:t>Name</w:t>
+            </w:r>
+          </w:p>
+        </w:tc>
+        <w:tc>
+          <w:tcPr>
+            <w:tcW w:w="3060" w:type="dxa"/>
+          </w:tcPr>
+          <w:p>
+            <w:pPr>
+              <w:rPr>
+                <w:b/>
+                <w:bCs/>
+              </w:rPr>
+            </w:pPr>
+            <w:r>
+              <w:rPr>
+                <w:b/>
+                <w:bCs/>
+              </w:rPr>
+              <w:t>Description</w:t>
+            </w:r>
+          </w:p>
+        </w:tc>
+        <w:tc>
+          <w:tcPr>
+            <w:tcW w:w="3510" w:type="dxa"/>
+          </w:tcPr>
+          <w:p>
+            <w:pPr>
+              <w:rPr>
+                <w:b/>
+                <w:bCs/>
+              </w:rPr>
+            </w:pPr>
+            <w:r>
+              <w:rPr>
+                <w:b/>
+                <w:bCs/>
+              </w:rPr>
+              <w:t>Notes</w:t>
+            </w:r>
+          </w:p>
+        </w:tc>
+        <w:tc>
+          <w:tcPr>
+            <w:tcW w:w="1435" w:type="dxa"/>
+          </w:tcPr>
+          <w:p>
+            <w:pPr>
+              <w:rPr>
+                <w:b/>
+                <w:bCs/>
+              </w:rPr>
+            </w:pPr>
+            <w:r>
+              <w:rPr>
+                <w:b/>
+                <w:bCs/>
+              </w:rPr>
+              <w:t>Required?</w:t>
+            </w:r>
+          </w:p>
+        </w:tc>
+      </w:tr>
+      <w:tr>
+        <w:tc>
+          <w:tcPr>
+            <w:tcW w:w="1345" w:type="dxa"/>
+          </w:tcPr>
+          <w:p>
+            <w:r>
+              <w:t>name</w:t>
+            </w:r>
+          </w:p>
+        </w:tc>
+        <w:tc>
+          <w:tcPr>
+            <w:tcW w:w="3060" w:type="dxa"/>
+          </w:tcPr>
+          <w:p>
+            <w:r>
+              <w:t>The name of the hangar.</w:t>
+            </w:r>
+          </w:p>
+        </w:tc>
+        <w:tc>
+          <w:tcPr>
+            <w:tcW w:w="3510" w:type="dxa"/>
+          </w:tcPr>
+          <w:p>
+            <w:r>
+              <w:t>The minimum permissible string length of a</w:t>
+            </w:r>
+            <w:r>
+              <w:t xml:space="preserve"> hangar name</w:t>
+            </w:r>
+            <w:r>
+              <w:t xml:space="preserve"> is 1 character. The maximum permissible string length for a</w:t>
+            </w:r>
+            <w:r>
+              <w:t xml:space="preserve"> hangar name</w:t>
+            </w:r>
+            <w:r>
+              <w:t xml:space="preserve"> is 255 characters.</w:t>
+            </w:r>
+          </w:p>
+          <w:p/>
+          <w:p>
+            <w:r>
+              <w:t xml:space="preserve">All </w:t>
+            </w:r>
+            <w:r>
+              <w:t>hangar name</w:t>
+            </w:r>
+            <w:r>
+              <w:t xml:space="preserve"> must use characters that match the regular expression: </w:t>
+            </w:r>
+            <w:proofErr w:type="gramStart"/>
+            <w:r>
+              <w:t>^[</w:t>
+            </w:r>
+            <w:proofErr w:type="gramEnd"/>
+            <w:r>
+              <w:t>A-Za-z</w:t>
+            </w:r>
+            <w:r>
+              <w:t>0-9 ./,-</w:t>
+            </w:r>
+            <w:r>
+              <w:t>]+$</w:t>
+            </w:r>
+          </w:p>
+        </w:tc>
+        <w:tc>
+          <w:tcPr>
+            <w:tcW w:w="1435" w:type="dxa"/>
+          </w:tcPr>
+          <w:p>
+            <w:r>
+              <w:t>Yes</w:t>
+            </w:r>
+          </w:p>
+        </w:tc>
+      </w:tr>
+      <w:tr>
+        <w:tc>
+          <w:tcPr>
+            <w:tcW w:w="1345" w:type="dxa"/>
+          </w:tcPr>
+          <w:p>
+            <w:r>
+              <w:t>city</w:t>
+            </w:r>
+          </w:p>
+        </w:tc>
+        <w:tc>
+          <w:tcPr>
+            <w:tcW w:w="3060" w:type="dxa"/>
+          </w:tcPr>
+          <w:p>
+            <w:r>
+              <w:t>The United States city that the hangar is located in.</w:t>
+            </w:r>
+          </w:p>
+        </w:tc>
+        <w:tc>
+          <w:tcPr>
+            <w:tcW w:w="3510" w:type="dxa"/>
+          </w:tcPr>
+          <w:p>
+            <w:r>
+              <w:t xml:space="preserve">The minimum permissible string length of </w:t>
+            </w:r>
+            <w:r>
+              <w:t>a hangar city</w:t>
+            </w:r>
+            <w:r>
+              <w:t xml:space="preserve"> is 1 character. The maximum permissible string length for a</w:t>
+            </w:r>
+            <w:r>
+              <w:t xml:space="preserve"> hangar city</w:t>
+            </w:r>
+            <w:r>
+              <w:t xml:space="preserve"> is 255 characters.</w:t>
+            </w:r>
+          </w:p>
+          <w:p/>
+          <w:p>
+            <w:r>
+              <w:t xml:space="preserve">All </w:t>
+            </w:r>
+            <w:r>
+              <w:t>hangar cities</w:t>
+            </w:r>
+            <w:r>
+              <w:t xml:space="preserve"> must use</w:t>
+            </w:r>
+            <w:r>
+              <w:t xml:space="preserve"> </w:t>
+            </w:r>
+            <w:r>
+              <w:t xml:space="preserve">characters that match the regular expression: </w:t>
+            </w:r>
+            <w:proofErr w:type="gramStart"/>
+            <w:r>
+              <w:t>^[</w:t>
+            </w:r>
+            <w:proofErr w:type="gramEnd"/>
+            <w:r>
+              <w:t>A-Za-z</w:t>
+            </w:r>
+            <w:r>
+              <w:t xml:space="preserve"> .,</w:t>
+            </w:r>
+            <w:r>
+              <w:t>]+$</w:t>
+            </w:r>
+          </w:p>
+        </w:tc>
+        <w:tc>
+          <w:tcPr>
+            <w:tcW w:w="1435" w:type="dxa"/>
+          </w:tcPr>
+          <w:p>
+            <w:r>
+              <w:t>Yes</w:t>
+            </w:r>
+          </w:p>
+        </w:tc>
+      </w:tr>
+      <w:tr>
+        <w:tc>
+          <w:tcPr>
+            <w:tcW w:w="1345" w:type="dxa"/>
+          </w:tcPr>
+          <w:p>
+            <w:r>
+              <w:lastRenderedPageBreak/>
+              <w:t>state</w:t>
+            </w:r>
+          </w:p>
+        </w:tc>
+        <w:tc>
+          <w:tcPr>
+            <w:tcW w:w="3060" w:type="dxa"/>
+          </w:tcPr>
+          <w:p>
+            <w:r>
+              <w:t>The United States state that the hangar is located in.</w:t>
+            </w:r>
+          </w:p>
+        </w:tc>
+        <w:tc>
+          <w:tcPr>
+            <w:tcW w:w="3510" w:type="dxa"/>
+          </w:tcPr>
+          <w:p>
+            <w:r>
+              <w:t xml:space="preserve">The minimum permissible string length of a hangar </w:t>
+            </w:r>
+            <w:r>
+              <w:t>state</w:t>
+            </w:r>
+            <w:r>
+              <w:t xml:space="preserve"> is 1 character. The maximum permissible string length for a hangar </w:t>
+            </w:r>
+            <w:r>
+              <w:t>state</w:t>
+            </w:r>
+            <w:r>
+              <w:t xml:space="preserve"> is 255 characters.</w:t>
+            </w:r>
+          </w:p>
+          <w:p/>
+          <w:p>
+            <w:r>
+              <w:t xml:space="preserve">All hangar </w:t>
+            </w:r>
+            <w:r>
+              <w:t>states</w:t>
+            </w:r>
+            <w:r>
+              <w:t xml:space="preserve"> must use characters that match the regular expression: </w:t>
+            </w:r>
+            <w:proofErr w:type="gramStart"/>
+            <w:r>
+              <w:t>^[</w:t>
+            </w:r>
+            <w:proofErr w:type="gramEnd"/>
+            <w:r>
+              <w:t>A-Za-z</w:t>
+            </w:r>
+            <w:r>
+              <w:t xml:space="preserve"> </w:t>
+            </w:r>
+            <w:r>
+              <w:t>]+$</w:t>
+            </w:r>
+          </w:p>
+        </w:tc>
+        <w:tc>
+          <w:tcPr>
+            <w:tcW w:w="1435" w:type="dxa"/>
+          </w:tcPr>
+          <w:p>
+            <w:r>
+              <w:t>Yes</w:t>
+            </w:r>
+          </w:p>
+        </w:tc>
+      </w:tr>
+      <w:tr>
+        <w:tc>
+          <w:tcPr>
+            <w:tcW w:w="1345" w:type="dxa"/>
+          </w:tcPr>
+          <w:p>
+            <w:r>
+              <w:t>capacity</w:t>
+            </w:r>
+          </w:p>
+        </w:tc>
+        <w:tc>
+          <w:tcPr>
+            <w:tcW w:w="3060" w:type="dxa"/>
+          </w:tcPr>
+          <w:p>
+            <w:r>
+              <w:t>The maximum number of aircrafts that the hangar can hold.</w:t>
+            </w:r>
+          </w:p>
+        </w:tc>
+        <w:tc>
+          <w:tcPr>
+            <w:tcW w:w="3510" w:type="dxa"/>
+          </w:tcPr>
+          <w:p>
+            <w:r>
+              <w:t>The smallest permissible capacity value is 1. The largest permissible capacity value is 5.</w:t>
+            </w:r>
+          </w:p>
+        </w:tc>
+        <w:tc>
+          <w:tcPr>
+            <w:tcW w:w="1435" w:type="dxa"/>
+          </w:tcPr>
+          <w:p>
+            <w:r>
+              <w:t>Yes</w:t>
+            </w:r>
+          </w:p>
+        </w:tc>
+      </w:tr>
+    </w:tbl>
+    <w:p/>
+    <w:p>
+      <w:pPr>
+        <w:pStyle w:val="Heading3"/>
+      </w:pPr>
+      <w:r>
+        <w:t>Request Body Example</w:t>
+      </w:r>
+    </w:p>
+    <w:tbl>
+      <w:tblPr>
+        <w:tblStyle w:val="TableGrid"/>
+        <w:tblW w:w="0" w:type="auto"/>
+        <w:tblLook w:val="04A0" w:firstRow="1" w:lastRow="0" w:firstColumn="1" w:lastColumn="0" w:noHBand="0" w:noVBand="1"/>
+      </w:tblPr>
+      <w:tblGrid>
+        <w:gridCol w:w="9350"/>
+      </w:tblGrid>
+      <w:tr>
+        <w:tc>
+          <w:tcPr>
+            <w:tcW w:w="9350" w:type="dxa"/>
+          </w:tcPr>
+          <w:p>
+            <w:r>
+              <w:t>Content-Type: application/</w:t>
+            </w:r>
+            <w:proofErr w:type="spellStart"/>
+            <w:r>
+              <w:t>json</w:t>
+            </w:r>
+            <w:proofErr w:type="spellEnd"/>
+          </w:p>
+          <w:p/>
+          <w:p>
+            <w:r>
+              <w:t>{</w:t>
+            </w:r>
+          </w:p>
+          <w:p>
+            <w:r>
+              <w:t xml:space="preserve">    “</w:t>
+            </w:r>
+            <w:r>
+              <w:t>name</w:t>
+            </w:r>
+            <w:r>
+              <w:t>”: “</w:t>
+            </w:r>
+            <w:r>
+              <w:t>Arch Hangar</w:t>
+            </w:r>
+            <w:r>
+              <w:t>”,</w:t>
+            </w:r>
+          </w:p>
+          <w:p>
+            <w:r>
+              <w:t xml:space="preserve">    “</w:t>
+            </w:r>
+            <w:r>
+              <w:t>city</w:t>
+            </w:r>
+            <w:r>
+              <w:t>”: “</w:t>
+            </w:r>
+            <w:r>
+              <w:t>Limestone</w:t>
+            </w:r>
+            <w:r>
+              <w:t>”,</w:t>
+            </w:r>
+          </w:p>
+          <w:p>
+            <w:r>
+              <w:t xml:space="preserve">    “</w:t>
+            </w:r>
+            <w:r>
+              <w:t>state</w:t>
+            </w:r>
+            <w:r>
+              <w:t xml:space="preserve">”: </w:t>
+            </w:r>
+            <w:r>
+              <w:t>“Maine,</w:t>
+            </w:r>
+          </w:p>
+          <w:p>
+            <w:r>
+              <w:t xml:space="preserve">    “capacity”: 2</w:t>
+            </w:r>
+          </w:p>
+          <w:p>
+            <w:r>
+              <w:t>}</w:t>
+            </w:r>
+          </w:p>
+        </w:tc>
+      </w:tr>
+    </w:tbl>
+    <w:p/>
+    <w:p>
+      <w:pPr>
+        <w:pStyle w:val="Heading2"/>
+      </w:pPr>
+      <w:r>
+        <w:t>Response</w:t>
+      </w:r>
+    </w:p>
+    <w:p>
+      <w:pPr>
+        <w:pStyle w:val="Heading3"/>
+      </w:pPr>
+      <w:r>
+        <w:t>Media Type(s)</w:t>
+      </w:r>
+    </w:p>
+    <w:p>
+      <w:r>
+        <w:t>application/</w:t>
+      </w:r>
+      <w:proofErr w:type="spellStart"/>
+      <w:r>
+        <w:t>json</w:t>
+      </w:r>
+      <w:proofErr w:type="spellEnd"/>
+    </w:p>
+    <w:p/>
+    <w:p>
+      <w:pPr>
+        <w:pStyle w:val="Heading3"/>
+      </w:pPr>
+      <w:r>
+        <w:t>Response Body Format</w:t>
+      </w:r>
+    </w:p>
+    <w:p>
+      <w:r>
+        <w:t>JSON</w:t>
+      </w:r>
+    </w:p>
+    <w:p/>
+    <w:p>
+      <w:pPr>
+        <w:pStyle w:val="Heading3"/>
+      </w:pPr>
+      <w:r>
+        <w:t>Response Statuses</w:t>
+      </w:r>
+    </w:p>
+    <w:tbl>
+      <w:tblPr>
+        <w:tblStyle w:val="TableGrid"/>
+        <w:tblW w:w="0" w:type="auto"/>
+        <w:tblLook w:val="04A0" w:firstRow="1" w:lastRow="0" w:firstColumn="1" w:lastColumn="0" w:noHBand="0" w:noVBand="1"/>
+      </w:tblPr>
+      <w:tblGrid>
+        <w:gridCol w:w="1435"/>
+        <w:gridCol w:w="3330"/>
+        <w:gridCol w:w="4585"/>
+      </w:tblGrid>
+      <w:tr>
+        <w:tc>
+          <w:tcPr>
+            <w:tcW w:w="1435" w:type="dxa"/>
+          </w:tcPr>
+          <w:p>
+            <w:pPr>
+              <w:rPr>
+                <w:b/>
+                <w:bCs/>
+              </w:rPr>
+            </w:pPr>
+            <w:r>
+              <w:rPr>
+                <w:b/>
+                <w:bCs/>
+              </w:rPr>
+              <w:t>Outcome</w:t>
+            </w:r>
+          </w:p>
+        </w:tc>
+        <w:tc>
+          <w:tcPr>
+            <w:tcW w:w="3330" w:type="dxa"/>
+          </w:tcPr>
+          <w:p>
+            <w:pPr>
+              <w:rPr>
+                <w:b/>
+                <w:bCs/>
+              </w:rPr>
+            </w:pPr>
+            <w:r>
+              <w:rPr>
+                <w:b/>
+                <w:bCs/>
+              </w:rPr>
+              <w:t>Status Code</w:t>
+            </w:r>
+          </w:p>
+        </w:tc>
+        <w:tc>
+          <w:tcPr>
+            <w:tcW w:w="4585" w:type="dxa"/>
+          </w:tcPr>
+          <w:p>
+            <w:pPr>
+              <w:rPr>
+                <w:b/>
+                <w:bCs/>
+              </w:rPr>
+            </w:pPr>
+            <w:r>
+              <w:rPr>
+                <w:b/>
+                <w:bCs/>
+              </w:rPr>
+              <w:t>Notes</w:t>
+            </w:r>
+          </w:p>
+        </w:tc>
+      </w:tr>
+      <w:tr>
+        <w:tc>
+          <w:tcPr>
+            <w:tcW w:w="1435" w:type="dxa"/>
+          </w:tcPr>
+          <w:p>
+            <w:r>
+              <w:t>Success</w:t>
+            </w:r>
+          </w:p>
+        </w:tc>
+        <w:tc>
+          <w:tcPr>
+            <w:tcW w:w="3330" w:type="dxa"/>
+          </w:tcPr>
+          <w:p>
+            <w:r>
+              <w:t>201 Created</w:t>
+            </w:r>
+          </w:p>
+        </w:tc>
+        <w:tc>
+          <w:tcPr>
+            <w:tcW w:w="4585" w:type="dxa"/>
+          </w:tcPr>
+          <w:p/>
+        </w:tc>
+      </w:tr>
+      <w:tr>
+        <w:tc>
+          <w:tcPr>
+            <w:tcW w:w="1435" w:type="dxa"/>
+          </w:tcPr>
+          <w:p>
+            <w:r>
+              <w:t>Failure</w:t>
+            </w:r>
+          </w:p>
+        </w:tc>
+        <w:tc>
+          <w:tcPr>
+            <w:tcW w:w="3330" w:type="dxa"/>
+          </w:tcPr>
+          <w:p>
+            <w:r>
+              <w:t>401 Unauthorized</w:t>
+            </w:r>
+          </w:p>
+        </w:tc>
+        <w:tc>
+          <w:tcPr>
+            <w:tcW w:w="4585" w:type="dxa"/>
+          </w:tcPr>
+          <w:p>
+            <w:r>
+              <w:t xml:space="preserve">If the request is missing or does not contain a valid JSON web token as a Bearer Token the aircraft will not be created and a </w:t>
+            </w:r>
+            <w:proofErr w:type="gramStart"/>
+            <w:r>
+              <w:t>401 status</w:t>
+            </w:r>
+            <w:proofErr w:type="gramEnd"/>
+            <w:r>
+              <w:t xml:space="preserve"> code will be returned.</w:t>
+            </w:r>
+          </w:p>
+        </w:tc>
+      </w:tr>
+      <w:tr>
+        <w:tc>
+          <w:tcPr>
+            <w:tcW w:w="1435" w:type="dxa"/>
+          </w:tcPr>
+          <w:p>
+            <w:r>
+              <w:t>Failure</w:t>
+            </w:r>
+          </w:p>
+        </w:tc>
+        <w:tc>
+          <w:tcPr>
+            <w:tcW w:w="3330" w:type="dxa"/>
+          </w:tcPr>
+          <w:p>
+            <w:r>
+              <w:t>415 Unsupported Media Type</w:t>
+            </w:r>
+          </w:p>
+        </w:tc>
+        <w:tc>
+          <w:tcPr>
+            <w:tcW w:w="4585" w:type="dxa"/>
+          </w:tcPr>
+          <w:p>
+            <w:r>
+              <w:t>If the media type of the content provided in the request body is not JSON and the associated Content-Type request header is not application/</w:t>
+            </w:r>
+            <w:proofErr w:type="spellStart"/>
+            <w:r>
+              <w:t>json</w:t>
+            </w:r>
+            <w:proofErr w:type="spellEnd"/>
+            <w:r>
+              <w:t xml:space="preserve">, the </w:t>
+            </w:r>
+            <w:r>
+              <w:t>hangar</w:t>
+            </w:r>
+            <w:r>
+              <w:t xml:space="preserve"> will not be created and a </w:t>
+            </w:r>
+            <w:proofErr w:type="gramStart"/>
+            <w:r>
+              <w:t>415 status</w:t>
+            </w:r>
+            <w:proofErr w:type="gramEnd"/>
+            <w:r>
+              <w:t xml:space="preserve"> code will be returned.</w:t>
+            </w:r>
+          </w:p>
+        </w:tc>
+      </w:tr>
+      <w:tr>
+        <w:tc>
+          <w:tcPr>
+            <w:tcW w:w="1435" w:type="dxa"/>
+          </w:tcPr>
+          <w:p>
+            <w:r>
+              <w:lastRenderedPageBreak/>
+              <w:t>Failure</w:t>
+            </w:r>
+          </w:p>
+        </w:tc>
+        <w:tc>
+          <w:tcPr>
+            <w:tcW w:w="3330" w:type="dxa"/>
+          </w:tcPr>
+          <w:p>
+            <w:r>
+              <w:t>406 Not Acceptable</w:t>
+            </w:r>
+          </w:p>
+        </w:tc>
+        <w:tc>
+          <w:tcPr>
+            <w:tcW w:w="4585" w:type="dxa"/>
+          </w:tcPr>
+          <w:p>
+            <w:r>
+              <w:t>If the Accept header in the request is not application/</w:t>
+            </w:r>
+            <w:proofErr w:type="spellStart"/>
+            <w:r>
+              <w:t>json</w:t>
+            </w:r>
+            <w:proofErr w:type="spellEnd"/>
+            <w:r>
+              <w:t xml:space="preserve">, the </w:t>
+            </w:r>
+            <w:r>
+              <w:t>hangar</w:t>
+            </w:r>
+            <w:r>
+              <w:t xml:space="preserve"> will not be created and a </w:t>
+            </w:r>
+            <w:proofErr w:type="gramStart"/>
+            <w:r>
+              <w:t>406 status</w:t>
+            </w:r>
+            <w:proofErr w:type="gramEnd"/>
+            <w:r>
+              <w:t xml:space="preserve"> code will be returned.</w:t>
+            </w:r>
+          </w:p>
+          <w:p/>
+          <w:p>
+            <w:r>
+              <w:t>Note: If the client has an Accept header set to */*, i.e., any MIME type, the serve will server application/</w:t>
+            </w:r>
+            <w:proofErr w:type="spellStart"/>
+            <w:r>
+              <w:t>json</w:t>
+            </w:r>
+            <w:proofErr w:type="spellEnd"/>
+            <w:r>
+              <w:t xml:space="preserve"> in the response. The server assumes the client is impartial to a specific media type as one was not explicitly set in the Accept header.</w:t>
+            </w:r>
+          </w:p>
+        </w:tc>
+      </w:tr>
+      <w:tr>
+        <w:tc>
+          <w:tcPr>
+            <w:tcW w:w="1435" w:type="dxa"/>
+          </w:tcPr>
+          <w:p>
+            <w:r>
+              <w:t>Failure</w:t>
+            </w:r>
+          </w:p>
+        </w:tc>
+        <w:tc>
+          <w:tcPr>
+            <w:tcW w:w="3330" w:type="dxa"/>
+          </w:tcPr>
+          <w:p>
+            <w:r>
+              <w:t>400 Bad Request</w:t>
+            </w:r>
+          </w:p>
+        </w:tc>
+        <w:tc>
+          <w:tcPr>
+            <w:tcW w:w="4585" w:type="dxa"/>
+          </w:tcPr>
+          <w:p>
+            <w:r>
+              <w:t xml:space="preserve">If the request is missing any of the </w:t>
+            </w:r>
+            <w:r>
+              <w:t xml:space="preserve">4 </w:t>
+            </w:r>
+            <w:r>
+              <w:t xml:space="preserve">required attributes, the </w:t>
+            </w:r>
+            <w:r>
+              <w:t>hangar</w:t>
+            </w:r>
+            <w:r>
+              <w:t xml:space="preserve"> will not be created and a </w:t>
+            </w:r>
+            <w:proofErr w:type="gramStart"/>
+            <w:r>
+              <w:t>400 status</w:t>
+            </w:r>
+            <w:proofErr w:type="gramEnd"/>
+            <w:r>
+              <w:t xml:space="preserve"> code will be returned.</w:t>
+            </w:r>
+          </w:p>
+          <w:p/>
+          <w:p>
+            <w:r>
+              <w:t xml:space="preserve">If any of the </w:t>
+            </w:r>
+            <w:r>
+              <w:t>4</w:t>
+            </w:r>
+            <w:r>
+              <w:t xml:space="preserve"> required attributes in the request are misconfigured, the </w:t>
+            </w:r>
+            <w:r>
+              <w:t>hangar</w:t>
+            </w:r>
+            <w:r>
+              <w:t xml:space="preserve"> will not be created and a </w:t>
+            </w:r>
+            <w:proofErr w:type="gramStart"/>
+            <w:r>
+              <w:t>400 status</w:t>
+            </w:r>
+            <w:proofErr w:type="gramEnd"/>
+            <w:r>
+              <w:t xml:space="preserve"> code will be returned.</w:t>
+            </w:r>
+          </w:p>
+        </w:tc>
+      </w:tr>
+    </w:tbl>
+    <w:p/>
+    <w:p>
+      <w:pPr>
+        <w:pStyle w:val="Heading3"/>
+      </w:pPr>
+      <w:r>
+        <w:t>Response Examples</w:t>
+      </w:r>
+    </w:p>
+    <w:p>
+      <w:pPr>
+        <w:pStyle w:val="Heading4"/>
+      </w:pPr>
+      <w:r>
+        <w:t>Success</w:t>
+      </w:r>
+    </w:p>
+    <w:tbl>
+      <w:tblPr>
+        <w:tblStyle w:val="TableGrid"/>
+        <w:tblW w:w="0" w:type="auto"/>
+        <w:tblLook w:val="04A0" w:firstRow="1" w:lastRow="0" w:firstColumn="1" w:lastColumn="0" w:noHBand="0" w:noVBand="1"/>
+      </w:tblPr>
+      <w:tblGrid>
+        <w:gridCol w:w="9350"/>
+      </w:tblGrid>
+      <w:tr>
+        <w:tc>
+          <w:tcPr>
+            <w:tcW w:w="9350" w:type="dxa"/>
+          </w:tcPr>
+          <w:p>
+            <w:r>
+              <w:t>Status: 201 Created</w:t>
+            </w:r>
+          </w:p>
+          <w:p>
+            <w:r>
+              <w:t>Content-Type: application/</w:t>
+            </w:r>
+            <w:proofErr w:type="spellStart"/>
+            <w:r>
+              <w:t>json</w:t>
+            </w:r>
+            <w:proofErr w:type="spellEnd"/>
+          </w:p>
+          <w:p/>
+          <w:p>
+            <w:r>
+              <w:t>{</w:t>
+            </w:r>
+          </w:p>
+          <w:p>
+            <w:r>
+              <w:t xml:space="preserve">    “id”: 1234,</w:t>
+            </w:r>
+          </w:p>
+          <w:p>
+            <w:r>
+              <w:t xml:space="preserve">    “</w:t>
+            </w:r>
+            <w:r>
+              <w:t>name</w:t>
+            </w:r>
+            <w:r>
+              <w:t>”: “</w:t>
+            </w:r>
+            <w:r>
+              <w:t>Arch Hangar</w:t>
+            </w:r>
+            <w:r>
+              <w:t>”,</w:t>
+            </w:r>
+          </w:p>
+          <w:p>
+            <w:r>
+              <w:t xml:space="preserve">    “</w:t>
+            </w:r>
+            <w:r>
+              <w:t>city</w:t>
+            </w:r>
+            <w:r>
+              <w:t>”: “</w:t>
+            </w:r>
+            <w:r>
+              <w:t>Limestone</w:t>
+            </w:r>
+            <w:r>
+              <w:t>”,</w:t>
+            </w:r>
+          </w:p>
+          <w:p>
+            <w:r>
+              <w:t xml:space="preserve">    “</w:t>
+            </w:r>
+            <w:r>
+              <w:t>state</w:t>
+            </w:r>
+            <w:r>
+              <w:t xml:space="preserve">”: </w:t>
+            </w:r>
+            <w:r>
+              <w:t>“Maine”</w:t>
+            </w:r>
+            <w:r>
+              <w:t>,</w:t>
+            </w:r>
+          </w:p>
+          <w:p>
+            <w:r>
+              <w:t xml:space="preserve">    “</w:t>
+            </w:r>
+            <w:r>
+              <w:t>capacity</w:t>
+            </w:r>
+            <w:r>
+              <w:t xml:space="preserve">”: </w:t>
+            </w:r>
+            <w:r>
+              <w:t>2</w:t>
+            </w:r>
+            <w:r>
+              <w:t>,</w:t>
+            </w:r>
+          </w:p>
+          <w:p>
+            <w:r>
+              <w:t xml:space="preserve">    “</w:t>
+            </w:r>
+            <w:r>
+              <w:t>aircrafts</w:t>
+            </w:r>
+            <w:r>
+              <w:t xml:space="preserve">”: </w:t>
+            </w:r>
+            <w:r>
+              <w:t>[]</w:t>
+            </w:r>
+            <w:r>
+              <w:t>,</w:t>
+            </w:r>
+          </w:p>
+          <w:p>
+            <w:r>
+              <w:t xml:space="preserve">    “self”: “https://appspot.com/</w:t>
+            </w:r>
+            <w:r>
+              <w:t>hangars</w:t>
+            </w:r>
+            <w:r>
+              <w:t>/1234”</w:t>
+            </w:r>
+          </w:p>
+          <w:p>
+            <w:r>
+              <w:t>}</w:t>
+            </w:r>
+          </w:p>
+        </w:tc>
+      </w:tr>
+    </w:tbl>
+    <w:p/>
+    <w:p>
+      <w:pPr>
+        <w:pStyle w:val="Heading4"/>
+      </w:pPr>
+      <w:r>
+        <w:t>Failure</w:t>
+      </w:r>
+    </w:p>
+    <w:tbl>
+      <w:tblPr>
+        <w:tblStyle w:val="TableGrid"/>
+        <w:tblW w:w="0" w:type="auto"/>
+        <w:tblLook w:val="04A0" w:firstRow="1" w:lastRow="0" w:firstColumn="1" w:lastColumn="0" w:noHBand="0" w:noVBand="1"/>
+      </w:tblPr>
+      <w:tblGrid>
+        <w:gridCol w:w="9350"/>
+      </w:tblGrid>
+      <w:tr>
+        <w:tc>
+          <w:tcPr>
+            <w:tcW w:w="9350" w:type="dxa"/>
+          </w:tcPr>
+          <w:p>
+            <w:r>
+              <w:t>Status Code: 401 Unauthorized</w:t>
+            </w:r>
+          </w:p>
+          <w:p>
+            <w:r>
+              <w:t>Content-Type: application/</w:t>
+            </w:r>
+            <w:proofErr w:type="spellStart"/>
+            <w:r>
+              <w:t>json</w:t>
+            </w:r>
+            <w:proofErr w:type="spellEnd"/>
+          </w:p>
+          <w:p/>
+          <w:p>
+            <w:r>
+              <w:t>{</w:t>
+            </w:r>
+          </w:p>
+          <w:p>
+            <w:r>
+              <w:t xml:space="preserve">    “Error”: “Bearer token is missing or invalid”</w:t>
+            </w:r>
+          </w:p>
+          <w:p>
+            <w:r>
+              <w:t>}</w:t>
+            </w:r>
+          </w:p>
+        </w:tc>
+      </w:tr>
+    </w:tbl>
+    <w:p>
+      <w:pPr>
+        <w:pStyle w:val="Heading4"/>
+      </w:pPr>
+      <w:r>
+        <w:lastRenderedPageBreak/>
+        <w:t>Failure</w:t>
+      </w:r>
+    </w:p>
+    <w:tbl>
+      <w:tblPr>
+        <w:tblStyle w:val="TableGrid"/>
+        <w:tblW w:w="0" w:type="auto"/>
+        <w:tblLook w:val="04A0" w:firstRow="1" w:lastRow="0" w:firstColumn="1" w:lastColumn="0" w:noHBand="0" w:noVBand="1"/>
+      </w:tblPr>
+      <w:tblGrid>
+        <w:gridCol w:w="9350"/>
+      </w:tblGrid>
+      <w:tr>
+        <w:tc>
+          <w:tcPr>
+            <w:tcW w:w="9350" w:type="dxa"/>
+          </w:tcPr>
+          <w:p>
+            <w:r>
+              <w:t>Status: 415 Unsupported Media Type</w:t>
+            </w:r>
+          </w:p>
+          <w:p>
+            <w:r>
+              <w:t>Content-Type: application/</w:t>
+            </w:r>
+            <w:proofErr w:type="spellStart"/>
+            <w:r>
+              <w:t>json</w:t>
+            </w:r>
+            <w:proofErr w:type="spellEnd"/>
+          </w:p>
+          <w:p/>
+          <w:p>
+            <w:r>
+              <w:t>{</w:t>
+            </w:r>
+          </w:p>
+          <w:p>
+            <w:r>
+              <w:t xml:space="preserve">    “Error”: “This endpoint only accepts application/</w:t>
+            </w:r>
+            <w:proofErr w:type="spellStart"/>
+            <w:r>
+              <w:t>json</w:t>
+            </w:r>
+            <w:proofErr w:type="spellEnd"/>
+            <w:r>
+              <w:t>”</w:t>
+            </w:r>
+          </w:p>
+          <w:p>
+            <w:r>
+              <w:t>}</w:t>
+            </w:r>
+          </w:p>
+        </w:tc>
+      </w:tr>
+    </w:tbl>
+    <w:p/>
+    <w:p>
+      <w:pPr>
+        <w:pStyle w:val="Heading4"/>
+      </w:pPr>
+      <w:r>
+        <w:t>Failure</w:t>
+      </w:r>
+    </w:p>
+    <w:tbl>
+      <w:tblPr>
+        <w:tblStyle w:val="TableGrid"/>
+        <w:tblW w:w="0" w:type="auto"/>
+        <w:tblLook w:val="04A0" w:firstRow="1" w:lastRow="0" w:firstColumn="1" w:lastColumn="0" w:noHBand="0" w:noVBand="1"/>
+      </w:tblPr>
+      <w:tblGrid>
+        <w:gridCol w:w="9350"/>
+      </w:tblGrid>
+      <w:tr>
+        <w:tc>
+          <w:tcPr>
+            <w:tcW w:w="9350" w:type="dxa"/>
+          </w:tcPr>
+          <w:p>
+            <w:r>
+              <w:t>Status: 406 Not Acceptable</w:t>
+            </w:r>
+          </w:p>
+          <w:p>
+            <w:r>
+              <w:t>Content-Type: application/</w:t>
+            </w:r>
+            <w:proofErr w:type="spellStart"/>
+            <w:r>
+              <w:t>json</w:t>
+            </w:r>
+            <w:proofErr w:type="spellEnd"/>
+          </w:p>
+          <w:p/>
+          <w:p>
+            <w:r>
+              <w:t>{</w:t>
+            </w:r>
+          </w:p>
+          <w:p>
+            <w:r>
+              <w:t xml:space="preserve">    “Error”: “This endpoint only serves application/</w:t>
+            </w:r>
+            <w:proofErr w:type="spellStart"/>
+            <w:r>
+              <w:t>json</w:t>
+            </w:r>
+            <w:proofErr w:type="spellEnd"/>
+            <w:r>
+              <w:t>”</w:t>
+            </w:r>
+          </w:p>
+          <w:p>
+            <w:r>
+              <w:t>}</w:t>
+            </w:r>
+          </w:p>
+        </w:tc>
+      </w:tr>
+    </w:tbl>
+    <w:p/>
+    <w:p>
+      <w:pPr>
+        <w:pStyle w:val="Heading4"/>
+      </w:pPr>
+      <w:r>
+        <w:t>Failure</w:t>
+      </w:r>
+    </w:p>
+    <w:tbl>
+      <w:tblPr>
+        <w:tblStyle w:val="TableGrid"/>
+        <w:tblW w:w="0" w:type="auto"/>
+        <w:tblLook w:val="04A0" w:firstRow="1" w:lastRow="0" w:firstColumn="1" w:lastColumn="0" w:noHBand="0" w:noVBand="1"/>
+      </w:tblPr>
+      <w:tblGrid>
+        <w:gridCol w:w="9350"/>
+      </w:tblGrid>
+      <w:tr>
+        <w:tc>
+          <w:tcPr>
+            <w:tcW w:w="9350" w:type="dxa"/>
+          </w:tcPr>
+          <w:p>
+            <w:r>
+              <w:t>Status: 400 Bad Request</w:t>
+            </w:r>
+          </w:p>
+          <w:p>
+            <w:r>
+              <w:t>Content-Type: application/</w:t>
+            </w:r>
+            <w:proofErr w:type="spellStart"/>
+            <w:r>
+              <w:t>json</w:t>
+            </w:r>
+            <w:proofErr w:type="spellEnd"/>
+          </w:p>
+          <w:p/>
+          <w:p>
+            <w:r>
+              <w:t>{</w:t>
+            </w:r>
+          </w:p>
+          <w:p>
+            <w:r>
+              <w:t xml:space="preserve">    “Error”: “</w:t>
+            </w:r>
+            <w:r>
+              <w:t>Name</w:t>
+            </w:r>
+            <w:r>
+              <w:t xml:space="preserve"> attribute is missing or invalid”</w:t>
+            </w:r>
+          </w:p>
+          <w:p>
+            <w:r>
+              <w:t>}</w:t>
+            </w:r>
+          </w:p>
+        </w:tc>
+      </w:tr>
+    </w:tbl>
+    <w:p/>
+    <w:p>
+      <w:pPr>
+        <w:pStyle w:val="Heading4"/>
+      </w:pPr>
+      <w:r>
+        <w:t>Failure</w:t>
+      </w:r>
+    </w:p>
+    <w:tbl>
+      <w:tblPr>
+        <w:tblStyle w:val="TableGrid"/>
+        <w:tblW w:w="0" w:type="auto"/>
+        <w:tblLook w:val="04A0" w:firstRow="1" w:lastRow="0" w:firstColumn="1" w:lastColumn="0" w:noHBand="0" w:noVBand="1"/>
+      </w:tblPr>
+      <w:tblGrid>
+        <w:gridCol w:w="9350"/>
+      </w:tblGrid>
+      <w:tr>
+        <w:tc>
+          <w:tcPr>
+            <w:tcW w:w="9350" w:type="dxa"/>
+          </w:tcPr>
+          <w:p>
+            <w:r>
+              <w:t>Status: 400 Bad Request</w:t>
+            </w:r>
+          </w:p>
+          <w:p>
+            <w:r>
+              <w:t>Content-Type: application/</w:t>
+            </w:r>
+            <w:proofErr w:type="spellStart"/>
+            <w:r>
+              <w:t>json</w:t>
+            </w:r>
+            <w:proofErr w:type="spellEnd"/>
+          </w:p>
+          <w:p/>
+          <w:p>
+            <w:r>
+              <w:t>{</w:t>
+            </w:r>
+          </w:p>
+          <w:p>
+            <w:r>
+              <w:t xml:space="preserve">    “Error”: “</w:t>
+            </w:r>
+            <w:proofErr w:type="gramStart"/>
+            <w:r>
+              <w:t xml:space="preserve">City </w:t>
+            </w:r>
+            <w:r>
+              <w:t xml:space="preserve"> attribute</w:t>
+            </w:r>
+            <w:proofErr w:type="gramEnd"/>
+            <w:r>
+              <w:t xml:space="preserve"> is missing or invalid”</w:t>
+            </w:r>
+          </w:p>
+          <w:p>
+            <w:r>
+              <w:t>}</w:t>
+            </w:r>
+          </w:p>
+        </w:tc>
+      </w:tr>
+    </w:tbl>
+    <w:p/>
+    <w:p>
+      <w:pPr>
+        <w:pStyle w:val="Heading4"/>
+      </w:pPr>
+      <w:r>
+        <w:t>Failure</w:t>
+      </w:r>
+    </w:p>
+    <w:tbl>
+      <w:tblPr>
+        <w:tblStyle w:val="TableGrid"/>
+        <w:tblW w:w="0" w:type="auto"/>
+        <w:tblLook w:val="04A0" w:firstRow="1" w:lastRow="0" w:firstColumn="1" w:lastColumn="0" w:noHBand="0" w:noVBand="1"/>
+      </w:tblPr>
+      <w:tblGrid>
+        <w:gridCol w:w="9350"/>
+      </w:tblGrid>
+      <w:tr>
+        <w:tc>
+          <w:tcPr>
+            <w:tcW w:w="9350" w:type="dxa"/>
+          </w:tcPr>
+          <w:p>
+            <w:r>
+              <w:t>Status: 400 Bad Request</w:t>
+            </w:r>
+          </w:p>
+          <w:p>
+            <w:r>
+              <w:t>Content-Type: application/</w:t>
+            </w:r>
+            <w:proofErr w:type="spellStart"/>
+            <w:r>
+              <w:t>json</w:t>
+            </w:r>
+            <w:proofErr w:type="spellEnd"/>
+          </w:p>
+          <w:p/>
+          <w:p>
+            <w:r>
+              <w:t>{</w:t>
+            </w:r>
+          </w:p>
+          <w:p>
+            <w:r>
+              <w:t xml:space="preserve">    “Error”: “</w:t>
+            </w:r>
+            <w:r>
+              <w:t>State</w:t>
+            </w:r>
+            <w:r>
+              <w:t xml:space="preserve"> attribute is missing or invalid”</w:t>
+            </w:r>
+          </w:p>
+          <w:p>
+            <w:r>
+              <w:t>}</w:t>
+            </w:r>
+          </w:p>
+        </w:tc>
+      </w:tr>
+    </w:tbl>
+    <w:p/>
+    <w:p>
+      <w:pPr>
+        <w:pStyle w:val="Heading4"/>
+      </w:pPr>
+      <w:r>
+        <w:t>Failure</w:t>
+      </w:r>
+    </w:p>
+    <w:tbl>
+      <w:tblPr>
+        <w:tblStyle w:val="TableGrid"/>
+        <w:tblW w:w="0" w:type="auto"/>
+        <w:tblLook w:val="04A0" w:firstRow="1" w:lastRow="0" w:firstColumn="1" w:lastColumn="0" w:noHBand="0" w:noVBand="1"/>
+      </w:tblPr>
+      <w:tblGrid>
+        <w:gridCol w:w="9350"/>
+      </w:tblGrid>
+      <w:tr>
+        <w:tc>
+          <w:tcPr>
+            <w:tcW w:w="9350" w:type="dxa"/>
+          </w:tcPr>
+          <w:p>
+            <w:r>
+              <w:t>Status: 400 Bad Request</w:t>
+            </w:r>
+          </w:p>
+          <w:p>
+            <w:r>
+              <w:t>Content-Type: application/</w:t>
+            </w:r>
+            <w:proofErr w:type="spellStart"/>
+            <w:r>
+              <w:t>json</w:t>
+            </w:r>
+            <w:proofErr w:type="spellEnd"/>
+          </w:p>
+          <w:p/>
+          <w:p>
+            <w:r>
+              <w:t>{</w:t>
+            </w:r>
+          </w:p>
+          <w:p>
+            <w:r>
+              <w:t xml:space="preserve">    “Error”: “</w:t>
+            </w:r>
+            <w:r>
+              <w:t>Capacity</w:t>
+            </w:r>
+            <w:r>
+              <w:t xml:space="preserve"> attribute is missing or invalid”</w:t>
             </w:r>
           </w:p>
           <w:p>

</xml_diff>

<commit_message>
Added documentation for GET /hangars and GET /hangars/:hangarId
</commit_message>
<xml_diff>
--- a/francico_project.docx
+++ b/francico_project.docx
@@ -3565,7 +3565,17 @@
             <w:tcW w:w="4675" w:type="dxa"/>
           </w:tcPr>
           <w:p>
-            <w:r>
+            <w:pPr>
+              <w:rPr>
+                <w:b/>
+                <w:bCs/>
+              </w:rPr>
+            </w:pPr>
+            <w:r>
+              <w:rPr>
+                <w:b/>
+                <w:bCs/>
+              </w:rPr>
               <w:t>Name</w:t>
             </w:r>
           </w:p>
@@ -3575,7 +3585,17 @@
             <w:tcW w:w="4675" w:type="dxa"/>
           </w:tcPr>
           <w:p>
-            <w:r>
+            <w:pPr>
+              <w:rPr>
+                <w:b/>
+                <w:bCs/>
+              </w:rPr>
+            </w:pPr>
+            <w:r>
+              <w:rPr>
+                <w:b/>
+                <w:bCs/>
+              </w:rPr>
               <w:t>Description</w:t>
             </w:r>
           </w:p>
@@ -5858,7 +5878,7 @@
           </w:tcPr>
           <w:p>
             <w:r>
-              <w:t>401 Unauthorized</w:t>
+              <w:t>415 Unsupported Media Type</w:t>
             </w:r>
           </w:p>
         </w:tc>
@@ -5868,11 +5888,25 @@
           </w:tcPr>
           <w:p>
             <w:r>
-              <w:t xml:space="preserve">If the request is missing or does not contain a valid JSON web token as a Bearer Token the aircraft will not be created and a </w:t>
+              <w:t>If the media type of the content provided in the request body is not JSON and the associated Content-Type request header is not application/</w:t>
+            </w:r>
+            <w:proofErr w:type="spellStart"/>
+            <w:r>
+              <w:t>json</w:t>
+            </w:r>
+            <w:proofErr w:type="spellEnd"/>
+            <w:r>
+              <w:t xml:space="preserve">, the </w:t>
+            </w:r>
+            <w:r>
+              <w:t>hangar</w:t>
+            </w:r>
+            <w:r>
+              <w:t xml:space="preserve"> will not be created and a </w:t>
             </w:r>
             <w:proofErr w:type="gramStart"/>
             <w:r>
-              <w:t>401 status</w:t>
+              <w:t>415 status</w:t>
             </w:r>
             <w:proofErr w:type="gramEnd"/>
             <w:r>
@@ -5898,7 +5932,7 @@
           </w:tcPr>
           <w:p>
             <w:r>
-              <w:t>415 Unsupported Media Type</w:t>
+              <w:t>406 Not Acceptable</w:t>
             </w:r>
           </w:p>
         </w:tc>
@@ -5908,7 +5942,7 @@
           </w:tcPr>
           <w:p>
             <w:r>
-              <w:t>If the media type of the content provided in the request body is not JSON and the associated Content-Type request header is not application/</w:t>
+              <w:t>If the Accept header in the request is not application/</w:t>
             </w:r>
             <w:proofErr w:type="spellStart"/>
             <w:r>
@@ -5926,13 +5960,27 @@
             </w:r>
             <w:proofErr w:type="gramStart"/>
             <w:r>
-              <w:t>415 status</w:t>
+              <w:t>406 status</w:t>
             </w:r>
             <w:proofErr w:type="gramEnd"/>
             <w:r>
               <w:t xml:space="preserve"> code will be returned.</w:t>
             </w:r>
           </w:p>
+          <w:p/>
+          <w:p>
+            <w:r>
+              <w:t>Note: If the client has an Accept header set to */*, i.e., any MIME type, the serve will server application/</w:t>
+            </w:r>
+            <w:proofErr w:type="spellStart"/>
+            <w:r>
+              <w:t>json</w:t>
+            </w:r>
+            <w:proofErr w:type="spellEnd"/>
+            <w:r>
+              <w:t xml:space="preserve"> in the response. The server assumes the client is impartial to a specific media type as one was not explicitly set in the Accept header.</w:t>
+            </w:r>
+          </w:p>
         </w:tc>
       </w:tr>
       <w:tr>
@@ -5943,74 +5991,6 @@
           <w:p>
             <w:r>
               <w:lastRenderedPageBreak/>
-              <w:t>Failure</w:t>
-            </w:r>
-          </w:p>
-        </w:tc>
-        <w:tc>
-          <w:tcPr>
-            <w:tcW w:w="3330" w:type="dxa"/>
-          </w:tcPr>
-          <w:p>
-            <w:r>
-              <w:t>406 Not Acceptable</w:t>
-            </w:r>
-          </w:p>
-        </w:tc>
-        <w:tc>
-          <w:tcPr>
-            <w:tcW w:w="4585" w:type="dxa"/>
-          </w:tcPr>
-          <w:p>
-            <w:r>
-              <w:t>If the Accept header in the request is not application/</w:t>
-            </w:r>
-            <w:proofErr w:type="spellStart"/>
-            <w:r>
-              <w:t>json</w:t>
-            </w:r>
-            <w:proofErr w:type="spellEnd"/>
-            <w:r>
-              <w:t xml:space="preserve">, the </w:t>
-            </w:r>
-            <w:r>
-              <w:t>hangar</w:t>
-            </w:r>
-            <w:r>
-              <w:t xml:space="preserve"> will not be created and a </w:t>
-            </w:r>
-            <w:proofErr w:type="gramStart"/>
-            <w:r>
-              <w:t>406 status</w:t>
-            </w:r>
-            <w:proofErr w:type="gramEnd"/>
-            <w:r>
-              <w:t xml:space="preserve"> code will be returned.</w:t>
-            </w:r>
-          </w:p>
-          <w:p/>
-          <w:p>
-            <w:r>
-              <w:t>Note: If the client has an Accept header set to */*, i.e., any MIME type, the serve will server application/</w:t>
-            </w:r>
-            <w:proofErr w:type="spellStart"/>
-            <w:r>
-              <w:t>json</w:t>
-            </w:r>
-            <w:proofErr w:type="spellEnd"/>
-            <w:r>
-              <w:t xml:space="preserve"> in the response. The server assumes the client is impartial to a specific media type as one was not explicitly set in the Accept header.</w:t>
-            </w:r>
-          </w:p>
-        </w:tc>
-      </w:tr>
-      <w:tr>
-        <w:tc>
-          <w:tcPr>
-            <w:tcW w:w="1435" w:type="dxa"/>
-          </w:tcPr>
-          <w:p>
-            <w:r>
               <w:t>Failure</w:t>
             </w:r>
           </w:p>
@@ -6269,7 +6249,7 @@
           </w:tcPr>
           <w:p>
             <w:r>
-              <w:t>Status Code: 401 Unauthorized</w:t>
+              <w:t>Status: 415 Unsupported Media Type</w:t>
             </w:r>
           </w:p>
           <w:p>
@@ -6290,7 +6270,15 @@
           </w:p>
           <w:p>
             <w:r>
-              <w:t xml:space="preserve">    “Error”: “Bearer token is missing or invalid”</w:t>
+              <w:t xml:space="preserve">    “Error”: “This endpoint only accepts application/</w:t>
+            </w:r>
+            <w:proofErr w:type="spellStart"/>
+            <w:r>
+              <w:t>json</w:t>
+            </w:r>
+            <w:proofErr w:type="spellEnd"/>
+            <w:r>
+              <w:t>”</w:t>
             </w:r>
           </w:p>
           <w:p>
@@ -6301,12 +6289,12 @@
         </w:tc>
       </w:tr>
     </w:tbl>
+    <w:p/>
     <w:p>
       <w:pPr>
         <w:pStyle w:val="Heading4"/>
       </w:pPr>
       <w:r>
-        <w:lastRenderedPageBreak/>
         <w:t>Failure</w:t>
       </w:r>
     </w:p>
@@ -6326,7 +6314,7 @@
           </w:tcPr>
           <w:p>
             <w:r>
-              <w:t>Status: 415 Unsupported Media Type</w:t>
+              <w:t>Status: 406 Not Acceptable</w:t>
             </w:r>
           </w:p>
           <w:p>
@@ -6347,7 +6335,7 @@
           </w:p>
           <w:p>
             <w:r>
-              <w:t xml:space="preserve">    “Error”: “This endpoint only accepts application/</w:t>
+              <w:t xml:space="preserve">    “Error”: “This endpoint only serves application/</w:t>
             </w:r>
             <w:proofErr w:type="spellStart"/>
             <w:r>
@@ -6391,7 +6379,7 @@
           </w:tcPr>
           <w:p>
             <w:r>
-              <w:t>Status: 406 Not Acceptable</w:t>
+              <w:t>Status: 400 Bad Request</w:t>
             </w:r>
           </w:p>
           <w:p>
@@ -6412,15 +6400,13 @@
           </w:p>
           <w:p>
             <w:r>
-              <w:t xml:space="preserve">    “Error”: “This endpoint only serves application/</w:t>
-            </w:r>
-            <w:proofErr w:type="spellStart"/>
-            <w:r>
-              <w:t>json</w:t>
-            </w:r>
-            <w:proofErr w:type="spellEnd"/>
-            <w:r>
-              <w:t>”</w:t>
+              <w:t xml:space="preserve">    “Error”: “</w:t>
+            </w:r>
+            <w:r>
+              <w:t>Name</w:t>
+            </w:r>
+            <w:r>
+              <w:t xml:space="preserve"> attribute is missing or invalid”</w:t>
             </w:r>
           </w:p>
           <w:p>
@@ -6479,11 +6465,16 @@
             <w:r>
               <w:t xml:space="preserve">    “Error”: “</w:t>
             </w:r>
-            <w:r>
-              <w:t>Name</w:t>
-            </w:r>
-            <w:r>
-              <w:t xml:space="preserve"> attribute is missing or invalid”</w:t>
+            <w:proofErr w:type="gramStart"/>
+            <w:r>
+              <w:t xml:space="preserve">City </w:t>
+            </w:r>
+            <w:r>
+              <w:t xml:space="preserve"> attribute</w:t>
+            </w:r>
+            <w:proofErr w:type="gramEnd"/>
+            <w:r>
+              <w:t xml:space="preserve"> is missing or invalid”</w:t>
             </w:r>
           </w:p>
           <w:p>
@@ -6542,16 +6533,11 @@
             <w:r>
               <w:t xml:space="preserve">    “Error”: “</w:t>
             </w:r>
-            <w:proofErr w:type="gramStart"/>
-            <w:r>
-              <w:t xml:space="preserve">City </w:t>
-            </w:r>
-            <w:r>
-              <w:t xml:space="preserve"> attribute</w:t>
-            </w:r>
-            <w:proofErr w:type="gramEnd"/>
-            <w:r>
-              <w:t xml:space="preserve"> is missing or invalid”</w:t>
+            <w:r>
+              <w:t>State</w:t>
+            </w:r>
+            <w:r>
+              <w:t xml:space="preserve"> attribute is missing or invalid”</w:t>
             </w:r>
           </w:p>
           <w:p>
@@ -6611,7 +6597,7 @@
               <w:t xml:space="preserve">    “Error”: “</w:t>
             </w:r>
             <w:r>
-              <w:t>State</w:t>
+              <w:t>Capacity</w:t>
             </w:r>
             <w:r>
               <w:t xml:space="preserve"> attribute is missing or invalid”</w:t>
@@ -6626,14 +6612,37 @@
       </w:tr>
     </w:tbl>
     <w:p/>
-    <w:p>
-      <w:pPr>
-        <w:pStyle w:val="Heading4"/>
-      </w:pPr>
-      <w:r>
-        <w:t>Failure</w:t>
-      </w:r>
-    </w:p>
+    <w:p/>
+    <w:p>
+      <w:pPr>
+        <w:pStyle w:val="Heading1"/>
+      </w:pPr>
+    </w:p>
+    <w:p/>
+    <w:p>
+      <w:pPr>
+        <w:pStyle w:val="Heading1"/>
+      </w:pPr>
+      <w:r>
+        <w:lastRenderedPageBreak/>
+        <w:t xml:space="preserve">Get All </w:t>
+      </w:r>
+      <w:r>
+        <w:t>Hangars</w:t>
+      </w:r>
+    </w:p>
+    <w:p>
+      <w:r>
+        <w:t xml:space="preserve">Allows you to fetch all </w:t>
+      </w:r>
+      <w:r>
+        <w:t>hangars</w:t>
+      </w:r>
+      <w:r>
+        <w:t>.</w:t>
+      </w:r>
+    </w:p>
+    <w:p/>
     <w:tbl>
       <w:tblPr>
         <w:tblStyle w:val="TableGrid"/>
@@ -6650,7 +6659,377 @@
           </w:tcPr>
           <w:p>
             <w:r>
-              <w:t>Status: 400 Bad Request</w:t>
+              <w:t>GET /</w:t>
+            </w:r>
+            <w:r>
+              <w:t>hangars</w:t>
+            </w:r>
+          </w:p>
+        </w:tc>
+      </w:tr>
+    </w:tbl>
+    <w:p/>
+    <w:p>
+      <w:pPr>
+        <w:pStyle w:val="Heading2"/>
+      </w:pPr>
+      <w:r>
+        <w:t>Request</w:t>
+      </w:r>
+    </w:p>
+    <w:p>
+      <w:pPr>
+        <w:pStyle w:val="Heading3"/>
+      </w:pPr>
+      <w:r>
+        <w:t>Media Type(s)</w:t>
+      </w:r>
+    </w:p>
+    <w:p>
+      <w:r>
+        <w:t>None</w:t>
+      </w:r>
+    </w:p>
+    <w:p/>
+    <w:p>
+      <w:pPr>
+        <w:pStyle w:val="Heading3"/>
+      </w:pPr>
+      <w:r>
+        <w:t>Authorization</w:t>
+      </w:r>
+    </w:p>
+    <w:p>
+      <w:r>
+        <w:t>None</w:t>
+      </w:r>
+    </w:p>
+    <w:p/>
+    <w:p>
+      <w:pPr>
+        <w:pStyle w:val="Heading3"/>
+      </w:pPr>
+      <w:r>
+        <w:t>Path Parameters</w:t>
+      </w:r>
+    </w:p>
+    <w:p>
+      <w:r>
+        <w:t>None</w:t>
+      </w:r>
+    </w:p>
+    <w:p/>
+    <w:p>
+      <w:pPr>
+        <w:pStyle w:val="Heading3"/>
+      </w:pPr>
+      <w:r>
+        <w:t>Request Body</w:t>
+      </w:r>
+    </w:p>
+    <w:p>
+      <w:r>
+        <w:t>None</w:t>
+      </w:r>
+    </w:p>
+    <w:p/>
+    <w:p>
+      <w:pPr>
+        <w:pStyle w:val="Heading2"/>
+      </w:pPr>
+      <w:r>
+        <w:t>Response</w:t>
+      </w:r>
+    </w:p>
+    <w:p>
+      <w:pPr>
+        <w:pStyle w:val="Heading3"/>
+      </w:pPr>
+      <w:r>
+        <w:t>Media Type(s)</w:t>
+      </w:r>
+    </w:p>
+    <w:p>
+      <w:r>
+        <w:t>application/</w:t>
+      </w:r>
+      <w:proofErr w:type="spellStart"/>
+      <w:r>
+        <w:t>json</w:t>
+      </w:r>
+      <w:proofErr w:type="spellEnd"/>
+    </w:p>
+    <w:p/>
+    <w:p>
+      <w:pPr>
+        <w:pStyle w:val="Heading3"/>
+      </w:pPr>
+      <w:r>
+        <w:t>Response Body Format</w:t>
+      </w:r>
+    </w:p>
+    <w:p>
+      <w:r>
+        <w:t>JSON</w:t>
+      </w:r>
+    </w:p>
+    <w:p/>
+    <w:p>
+      <w:pPr>
+        <w:pStyle w:val="Heading3"/>
+      </w:pPr>
+      <w:r>
+        <w:t>Response Statuses</w:t>
+      </w:r>
+    </w:p>
+    <w:tbl>
+      <w:tblPr>
+        <w:tblStyle w:val="TableGrid"/>
+        <w:tblW w:w="0" w:type="auto"/>
+        <w:tblLook w:val="04A0" w:firstRow="1" w:lastRow="0" w:firstColumn="1" w:lastColumn="0" w:noHBand="0" w:noVBand="1"/>
+      </w:tblPr>
+      <w:tblGrid>
+        <w:gridCol w:w="1345"/>
+        <w:gridCol w:w="2610"/>
+        <w:gridCol w:w="5395"/>
+      </w:tblGrid>
+      <w:tr>
+        <w:tc>
+          <w:tcPr>
+            <w:tcW w:w="1345" w:type="dxa"/>
+          </w:tcPr>
+          <w:p>
+            <w:pPr>
+              <w:rPr>
+                <w:b/>
+                <w:bCs/>
+              </w:rPr>
+            </w:pPr>
+            <w:r>
+              <w:rPr>
+                <w:b/>
+                <w:bCs/>
+              </w:rPr>
+              <w:t>Outcome</w:t>
+            </w:r>
+          </w:p>
+        </w:tc>
+        <w:tc>
+          <w:tcPr>
+            <w:tcW w:w="2610" w:type="dxa"/>
+          </w:tcPr>
+          <w:p>
+            <w:pPr>
+              <w:rPr>
+                <w:b/>
+                <w:bCs/>
+              </w:rPr>
+            </w:pPr>
+            <w:r>
+              <w:rPr>
+                <w:b/>
+                <w:bCs/>
+              </w:rPr>
+              <w:t>Status Code</w:t>
+            </w:r>
+          </w:p>
+        </w:tc>
+        <w:tc>
+          <w:tcPr>
+            <w:tcW w:w="5395" w:type="dxa"/>
+          </w:tcPr>
+          <w:p>
+            <w:pPr>
+              <w:rPr>
+                <w:b/>
+                <w:bCs/>
+              </w:rPr>
+            </w:pPr>
+            <w:r>
+              <w:rPr>
+                <w:b/>
+                <w:bCs/>
+              </w:rPr>
+              <w:t>Notes</w:t>
+            </w:r>
+          </w:p>
+        </w:tc>
+      </w:tr>
+      <w:tr>
+        <w:tc>
+          <w:tcPr>
+            <w:tcW w:w="1345" w:type="dxa"/>
+          </w:tcPr>
+          <w:p>
+            <w:r>
+              <w:t>Success</w:t>
+            </w:r>
+          </w:p>
+        </w:tc>
+        <w:tc>
+          <w:tcPr>
+            <w:tcW w:w="2610" w:type="dxa"/>
+          </w:tcPr>
+          <w:p>
+            <w:r>
+              <w:t>200 OK</w:t>
+            </w:r>
+          </w:p>
+        </w:tc>
+        <w:tc>
+          <w:tcPr>
+            <w:tcW w:w="5395" w:type="dxa"/>
+          </w:tcPr>
+          <w:p>
+            <w:r>
+              <w:t xml:space="preserve">The maximum number of </w:t>
+            </w:r>
+            <w:r>
+              <w:t>hangars</w:t>
+            </w:r>
+            <w:r>
+              <w:t xml:space="preserve"> returned will be 5. If there are additional </w:t>
+            </w:r>
+            <w:r>
+              <w:t>hangars</w:t>
+            </w:r>
+            <w:r>
+              <w:t xml:space="preserve"> that can be retrieved, the JSON object returned in the response body will contain an </w:t>
+            </w:r>
+            <w:r>
+              <w:t>hangars</w:t>
+            </w:r>
+            <w:r>
+              <w:t xml:space="preserve"> array and a “next” attribute allowing you to retrieve more </w:t>
+            </w:r>
+            <w:r>
+              <w:t>hangars</w:t>
+            </w:r>
+            <w:r>
+              <w:t xml:space="preserve"> via pagination. </w:t>
+            </w:r>
+          </w:p>
+          <w:p/>
+          <w:p>
+            <w:r>
+              <w:t xml:space="preserve">When there are no </w:t>
+            </w:r>
+            <w:r>
+              <w:t>hangars</w:t>
+            </w:r>
+            <w:r>
+              <w:t xml:space="preserve"> left to retrieve, the object returned will only include the </w:t>
+            </w:r>
+            <w:r>
+              <w:t>hangars</w:t>
+            </w:r>
+            <w:r>
+              <w:t xml:space="preserve"> array.</w:t>
+            </w:r>
+          </w:p>
+        </w:tc>
+      </w:tr>
+      <w:tr>
+        <w:tc>
+          <w:tcPr>
+            <w:tcW w:w="1345" w:type="dxa"/>
+          </w:tcPr>
+          <w:p>
+            <w:r>
+              <w:t>Failure</w:t>
+            </w:r>
+          </w:p>
+        </w:tc>
+        <w:tc>
+          <w:tcPr>
+            <w:tcW w:w="2610" w:type="dxa"/>
+          </w:tcPr>
+          <w:p>
+            <w:r>
+              <w:t>406 Not Acceptable</w:t>
+            </w:r>
+          </w:p>
+        </w:tc>
+        <w:tc>
+          <w:tcPr>
+            <w:tcW w:w="5395" w:type="dxa"/>
+          </w:tcPr>
+          <w:p>
+            <w:r>
+              <w:t>If the Accept header in the request is not application/</w:t>
+            </w:r>
+            <w:proofErr w:type="spellStart"/>
+            <w:r>
+              <w:t>json</w:t>
+            </w:r>
+            <w:proofErr w:type="spellEnd"/>
+            <w:r>
+              <w:t xml:space="preserve">, the request will fail and a </w:t>
+            </w:r>
+            <w:proofErr w:type="gramStart"/>
+            <w:r>
+              <w:t>406 status</w:t>
+            </w:r>
+            <w:proofErr w:type="gramEnd"/>
+            <w:r>
+              <w:t xml:space="preserve"> code will be returned.</w:t>
+            </w:r>
+          </w:p>
+          <w:p/>
+          <w:p>
+            <w:r>
+              <w:t xml:space="preserve">Note: If the client has an Accept header set to */*, i.e., any MIME type, the serve will server </w:t>
+            </w:r>
+            <w:r>
+              <w:lastRenderedPageBreak/>
+              <w:t>application/</w:t>
+            </w:r>
+            <w:proofErr w:type="spellStart"/>
+            <w:r>
+              <w:t>json</w:t>
+            </w:r>
+            <w:proofErr w:type="spellEnd"/>
+            <w:r>
+              <w:t xml:space="preserve"> in the response. The server assumes the client is impartial to a specific media type as one was not explicitly set in the Accept header.</w:t>
+            </w:r>
+          </w:p>
+        </w:tc>
+      </w:tr>
+    </w:tbl>
+    <w:p/>
+    <w:p>
+      <w:pPr>
+        <w:pStyle w:val="Heading3"/>
+      </w:pPr>
+      <w:r>
+        <w:t>Response Examples</w:t>
+      </w:r>
+    </w:p>
+    <w:p>
+      <w:pPr>
+        <w:pStyle w:val="Heading4"/>
+      </w:pPr>
+      <w:r>
+        <w:t>Success</w:t>
+      </w:r>
+    </w:p>
+    <w:tbl>
+      <w:tblPr>
+        <w:tblStyle w:val="TableGrid"/>
+        <w:tblW w:w="0" w:type="auto"/>
+        <w:tblLook w:val="04A0" w:firstRow="1" w:lastRow="0" w:firstColumn="1" w:lastColumn="0" w:noHBand="0" w:noVBand="1"/>
+      </w:tblPr>
+      <w:tblGrid>
+        <w:gridCol w:w="9350"/>
+      </w:tblGrid>
+      <w:tr>
+        <w:tc>
+          <w:tcPr>
+            <w:tcW w:w="9350" w:type="dxa"/>
+          </w:tcPr>
+          <w:p>
+            <w:r>
+              <w:t>Status Code: 200 OK</w:t>
             </w:r>
           </w:p>
           <w:p>
@@ -6671,13 +7050,1544 @@
           </w:p>
           <w:p>
             <w:r>
-              <w:t xml:space="preserve">    “Error”: “</w:t>
-            </w:r>
-            <w:r>
-              <w:t>Capacity</w:t>
-            </w:r>
-            <w:r>
-              <w:t xml:space="preserve"> attribute is missing or invalid”</w:t>
+              <w:t xml:space="preserve">    “aircrafts”: [</w:t>
+            </w:r>
+          </w:p>
+          <w:p>
+            <w:r>
+              <w:t xml:space="preserve">        {</w:t>
+            </w:r>
+          </w:p>
+          <w:p>
+            <w:r>
+              <w:t xml:space="preserve">            </w:t>
+            </w:r>
+            <w:r>
+              <w:t>“id”: 1234,</w:t>
+            </w:r>
+          </w:p>
+          <w:p>
+            <w:r>
+              <w:t xml:space="preserve">    </w:t>
+            </w:r>
+            <w:r>
+              <w:t xml:space="preserve">        </w:t>
+            </w:r>
+            <w:r>
+              <w:t>“name”: “Arch Hangar”,</w:t>
+            </w:r>
+          </w:p>
+          <w:p>
+            <w:r>
+              <w:t xml:space="preserve">    </w:t>
+            </w:r>
+            <w:r>
+              <w:t xml:space="preserve">        </w:t>
+            </w:r>
+            <w:r>
+              <w:t>“city”: “Limestone”,</w:t>
+            </w:r>
+          </w:p>
+          <w:p>
+            <w:r>
+              <w:t xml:space="preserve">    </w:t>
+            </w:r>
+            <w:r>
+              <w:t xml:space="preserve">        </w:t>
+            </w:r>
+            <w:r>
+              <w:t>“state”: “Maine”,</w:t>
+            </w:r>
+          </w:p>
+          <w:p>
+            <w:r>
+              <w:t xml:space="preserve">    </w:t>
+            </w:r>
+            <w:r>
+              <w:t xml:space="preserve">        </w:t>
+            </w:r>
+            <w:r>
+              <w:t>“capacity”: 2,</w:t>
+            </w:r>
+          </w:p>
+          <w:p>
+            <w:r>
+              <w:t xml:space="preserve">    </w:t>
+            </w:r>
+            <w:r>
+              <w:t xml:space="preserve">        </w:t>
+            </w:r>
+            <w:r>
+              <w:t>“aircrafts”: [</w:t>
+            </w:r>
+          </w:p>
+          <w:p>
+            <w:r>
+              <w:t xml:space="preserve">                </w:t>
+            </w:r>
+            <w:proofErr w:type="gramStart"/>
+            <w:r>
+              <w:t>{ “</w:t>
+            </w:r>
+            <w:proofErr w:type="gramEnd"/>
+            <w:r>
+              <w:t xml:space="preserve">id”: </w:t>
+            </w:r>
+            <w:r>
+              <w:t>8765</w:t>
+            </w:r>
+            <w:r>
+              <w:t>, “self”: “https://appspot.com/aircrafts/</w:t>
+            </w:r>
+            <w:r>
+              <w:t>8765</w:t>
+            </w:r>
+            <w:r>
+              <w:t>” }</w:t>
+            </w:r>
+            <w:r>
+              <w:t>,</w:t>
+            </w:r>
+          </w:p>
+          <w:p>
+            <w:r>
+              <w:t xml:space="preserve">                </w:t>
+            </w:r>
+            <w:proofErr w:type="gramStart"/>
+            <w:r>
+              <w:t>{ “</w:t>
+            </w:r>
+            <w:proofErr w:type="gramEnd"/>
+            <w:r>
+              <w:t xml:space="preserve">id”: </w:t>
+            </w:r>
+            <w:r>
+              <w:t>4321</w:t>
+            </w:r>
+            <w:r>
+              <w:t>, “self”: “https://appspot.com/aircrafts/</w:t>
+            </w:r>
+            <w:r>
+              <w:t>4321</w:t>
+            </w:r>
+            <w:r>
+              <w:t>” }</w:t>
+            </w:r>
+          </w:p>
+          <w:p>
+            <w:r>
+              <w:t xml:space="preserve">            </w:t>
+            </w:r>
+            <w:r>
+              <w:t>],</w:t>
+            </w:r>
+          </w:p>
+          <w:p>
+            <w:r>
+              <w:t xml:space="preserve">    </w:t>
+            </w:r>
+            <w:r>
+              <w:t xml:space="preserve">        </w:t>
+            </w:r>
+            <w:r>
+              <w:t>“self”: “https://appspot.com/hangars/1234”</w:t>
+            </w:r>
+          </w:p>
+          <w:p>
+            <w:r>
+              <w:t xml:space="preserve">        },</w:t>
+            </w:r>
+          </w:p>
+          <w:p>
+            <w:r>
+              <w:t xml:space="preserve">        {</w:t>
+            </w:r>
+          </w:p>
+          <w:p>
+            <w:r>
+              <w:t xml:space="preserve">            </w:t>
+            </w:r>
+            <w:r>
+              <w:t xml:space="preserve">“id”: </w:t>
+            </w:r>
+            <w:r>
+              <w:t>5678</w:t>
+            </w:r>
+            <w:r>
+              <w:t>,</w:t>
+            </w:r>
+          </w:p>
+          <w:p>
+            <w:r>
+              <w:t xml:space="preserve">            “name”: “</w:t>
+            </w:r>
+            <w:r>
+              <w:t>Riverside</w:t>
+            </w:r>
+            <w:r>
+              <w:t xml:space="preserve"> </w:t>
+            </w:r>
+            <w:r>
+              <w:t>Hangar”,</w:t>
+            </w:r>
+          </w:p>
+          <w:p>
+            <w:r>
+              <w:t xml:space="preserve">            “city”: “</w:t>
+            </w:r>
+            <w:r>
+              <w:t>St. Paul</w:t>
+            </w:r>
+            <w:r>
+              <w:t>”,</w:t>
+            </w:r>
+          </w:p>
+          <w:p>
+            <w:r>
+              <w:t xml:space="preserve">            “state”: “M</w:t>
+            </w:r>
+            <w:r>
+              <w:t>innesota</w:t>
+            </w:r>
+            <w:r>
+              <w:t>”,</w:t>
+            </w:r>
+          </w:p>
+          <w:p>
+            <w:r>
+              <w:t xml:space="preserve">            “capacity”: </w:t>
+            </w:r>
+            <w:r>
+              <w:t>1</w:t>
+            </w:r>
+            <w:r>
+              <w:t>,</w:t>
+            </w:r>
+          </w:p>
+          <w:p>
+            <w:r>
+              <w:t xml:space="preserve">            “aircrafts”: [],</w:t>
+            </w:r>
+          </w:p>
+          <w:p>
+            <w:r>
+              <w:t xml:space="preserve">            “self”: “https://appspot.com/hangars/</w:t>
+            </w:r>
+            <w:r>
+              <w:t>5678</w:t>
+            </w:r>
+            <w:r>
+              <w:t>”</w:t>
+            </w:r>
+          </w:p>
+          <w:p>
+            <w:r>
+              <w:t xml:space="preserve">        },</w:t>
+            </w:r>
+          </w:p>
+          <w:p>
+            <w:r>
+              <w:t xml:space="preserve">        {</w:t>
+            </w:r>
+          </w:p>
+          <w:p>
+            <w:r>
+              <w:t xml:space="preserve">            </w:t>
+            </w:r>
+            <w:r>
+              <w:t xml:space="preserve">“id”: </w:t>
+            </w:r>
+            <w:r>
+              <w:t>9012</w:t>
+            </w:r>
+            <w:r>
+              <w:t>,</w:t>
+            </w:r>
+          </w:p>
+          <w:p>
+            <w:r>
+              <w:t xml:space="preserve">            “name”: “Hangar</w:t>
+            </w:r>
+            <w:r>
+              <w:t xml:space="preserve"> 1</w:t>
+            </w:r>
+            <w:r>
+              <w:t>”,</w:t>
+            </w:r>
+          </w:p>
+          <w:p>
+            <w:r>
+              <w:t xml:space="preserve">            “city”: “L</w:t>
+            </w:r>
+            <w:r>
+              <w:t>os Angeles</w:t>
+            </w:r>
+            <w:r>
+              <w:t>”,</w:t>
+            </w:r>
+          </w:p>
+          <w:p>
+            <w:r>
+              <w:t xml:space="preserve">            “state”: “</w:t>
+            </w:r>
+            <w:r>
+              <w:t>California</w:t>
+            </w:r>
+            <w:r>
+              <w:t>”,</w:t>
+            </w:r>
+          </w:p>
+          <w:p>
+            <w:r>
+              <w:t xml:space="preserve">            “capacity”: </w:t>
+            </w:r>
+            <w:r>
+              <w:t>5</w:t>
+            </w:r>
+            <w:r>
+              <w:t>,</w:t>
+            </w:r>
+          </w:p>
+          <w:p>
+            <w:r>
+              <w:t xml:space="preserve">            “aircrafts”: [</w:t>
+            </w:r>
+          </w:p>
+          <w:p>
+            <w:r>
+              <w:t xml:space="preserve">                </w:t>
+            </w:r>
+            <w:proofErr w:type="gramStart"/>
+            <w:r>
+              <w:t>{ “</w:t>
+            </w:r>
+            <w:proofErr w:type="gramEnd"/>
+            <w:r>
+              <w:t>id”: 0987, “self”: “https://appspot.com/aircrafts/0987” },</w:t>
+            </w:r>
+          </w:p>
+          <w:p>
+            <w:r>
+              <w:t xml:space="preserve">                </w:t>
+            </w:r>
+            <w:proofErr w:type="gramStart"/>
+            <w:r>
+              <w:t>{ “</w:t>
+            </w:r>
+            <w:proofErr w:type="gramEnd"/>
+            <w:r>
+              <w:t xml:space="preserve">id”: 6543, </w:t>
+            </w:r>
+            <w:r>
+              <w:t>“self”: “https://appspot.com/aircrafts/0987”</w:t>
+            </w:r>
+            <w:r>
+              <w:t xml:space="preserve"> },</w:t>
+            </w:r>
+          </w:p>
+          <w:p>
+            <w:r>
+              <w:t xml:space="preserve">                </w:t>
+            </w:r>
+            <w:proofErr w:type="gramStart"/>
+            <w:r>
+              <w:t>{ “</w:t>
+            </w:r>
+            <w:proofErr w:type="gramEnd"/>
+            <w:r>
+              <w:t xml:space="preserve">id”: </w:t>
+            </w:r>
+            <w:r>
+              <w:t>2109</w:t>
+            </w:r>
+            <w:r>
+              <w:t>, “self”: “https://appspot.com/aircrafts/</w:t>
+            </w:r>
+            <w:r>
+              <w:t>2109</w:t>
+            </w:r>
+            <w:r>
+              <w:t>” }</w:t>
+            </w:r>
+          </w:p>
+          <w:p>
+            <w:r>
+              <w:t xml:space="preserve">            </w:t>
+            </w:r>
+            <w:r>
+              <w:t>],</w:t>
+            </w:r>
+          </w:p>
+          <w:p>
+            <w:r>
+              <w:lastRenderedPageBreak/>
+              <w:t xml:space="preserve">            “self”: “https://appspot.com/hangars/</w:t>
+            </w:r>
+            <w:r>
+              <w:t>9012</w:t>
+            </w:r>
+            <w:r>
+              <w:t>”</w:t>
+            </w:r>
+          </w:p>
+          <w:p>
+            <w:r>
+              <w:t xml:space="preserve">        },</w:t>
+            </w:r>
+          </w:p>
+          <w:p>
+            <w:r>
+              <w:t xml:space="preserve">    {</w:t>
+            </w:r>
+          </w:p>
+          <w:p>
+            <w:r>
+              <w:t xml:space="preserve">            </w:t>
+            </w:r>
+            <w:r>
+              <w:t xml:space="preserve">“id”: </w:t>
+            </w:r>
+            <w:r>
+              <w:t>3456</w:t>
+            </w:r>
+            <w:r>
+              <w:t>,</w:t>
+            </w:r>
+          </w:p>
+          <w:p>
+            <w:r>
+              <w:t xml:space="preserve">            “name”: “</w:t>
+            </w:r>
+            <w:r>
+              <w:t>Wingfoot Lake Airship</w:t>
+            </w:r>
+            <w:r>
+              <w:t xml:space="preserve"> Hangar”,</w:t>
+            </w:r>
+          </w:p>
+          <w:p>
+            <w:r>
+              <w:t xml:space="preserve">            “city”: “</w:t>
+            </w:r>
+            <w:r>
+              <w:t>Suffield</w:t>
+            </w:r>
+            <w:r>
+              <w:t>”,</w:t>
+            </w:r>
+          </w:p>
+          <w:p>
+            <w:r>
+              <w:t xml:space="preserve">            “state”: “</w:t>
+            </w:r>
+            <w:r>
+              <w:t>Ohio</w:t>
+            </w:r>
+            <w:r>
+              <w:t>”,</w:t>
+            </w:r>
+          </w:p>
+          <w:p>
+            <w:r>
+              <w:t xml:space="preserve">            “capacity”: </w:t>
+            </w:r>
+            <w:r>
+              <w:t>3</w:t>
+            </w:r>
+            <w:r>
+              <w:t>,</w:t>
+            </w:r>
+          </w:p>
+          <w:p>
+            <w:r>
+              <w:t xml:space="preserve">            “aircrafts”: [],</w:t>
+            </w:r>
+          </w:p>
+          <w:p>
+            <w:r>
+              <w:t xml:space="preserve">            “self”: “https://appspot.com/hangars/</w:t>
+            </w:r>
+            <w:r>
+              <w:t>3456</w:t>
+            </w:r>
+            <w:r>
+              <w:t>”</w:t>
+            </w:r>
+          </w:p>
+          <w:p>
+            <w:r>
+              <w:t xml:space="preserve">        },</w:t>
+            </w:r>
+          </w:p>
+          <w:p>
+            <w:r>
+              <w:t xml:space="preserve">        {</w:t>
+            </w:r>
+          </w:p>
+          <w:p>
+            <w:r>
+              <w:t xml:space="preserve">            “</w:t>
+            </w:r>
+            <w:r>
+              <w:t xml:space="preserve">“id”: </w:t>
+            </w:r>
+            <w:r>
+              <w:t>7890</w:t>
+            </w:r>
+            <w:r>
+              <w:t>,</w:t>
+            </w:r>
+          </w:p>
+          <w:p>
+            <w:r>
+              <w:t xml:space="preserve">            “name”: “</w:t>
+            </w:r>
+            <w:r>
+              <w:t>Gulfport Army Airfield</w:t>
+            </w:r>
+            <w:r>
+              <w:t xml:space="preserve"> Hangar”,</w:t>
+            </w:r>
+          </w:p>
+          <w:p>
+            <w:r>
+              <w:t xml:space="preserve">            “city”: “</w:t>
+            </w:r>
+            <w:r>
+              <w:t>Gulfport</w:t>
+            </w:r>
+            <w:r>
+              <w:t>”,</w:t>
+            </w:r>
+          </w:p>
+          <w:p>
+            <w:r>
+              <w:t xml:space="preserve">            “state”: “</w:t>
+            </w:r>
+            <w:r>
+              <w:t>Mississippi</w:t>
+            </w:r>
+            <w:r>
+              <w:t>”,</w:t>
+            </w:r>
+          </w:p>
+          <w:p>
+            <w:r>
+              <w:t xml:space="preserve">            “capacity”: </w:t>
+            </w:r>
+            <w:r>
+              <w:t>4</w:t>
+            </w:r>
+            <w:r>
+              <w:t>,</w:t>
+            </w:r>
+          </w:p>
+          <w:p>
+            <w:r>
+              <w:t xml:space="preserve">            “aircrafts”: [],</w:t>
+            </w:r>
+          </w:p>
+          <w:p>
+            <w:r>
+              <w:t xml:space="preserve">            “self”: “https://appspot.com/hangars/</w:t>
+            </w:r>
+            <w:r>
+              <w:t>7890</w:t>
+            </w:r>
+            <w:r>
+              <w:t>”</w:t>
+            </w:r>
+          </w:p>
+          <w:p>
+            <w:r>
+              <w:t xml:space="preserve">        },</w:t>
+            </w:r>
+          </w:p>
+          <w:p>
+            <w:r>
+              <w:t xml:space="preserve">    ],</w:t>
+            </w:r>
+          </w:p>
+          <w:p>
+            <w:r>
+              <w:t xml:space="preserve">    “next”: “https://appspot.com/</w:t>
+            </w:r>
+            <w:r>
+              <w:t>hangars</w:t>
+            </w:r>
+            <w:r>
+              <w:t>?cursor=</w:t>
+            </w:r>
+            <w:r>
+              <w:t>CjYSMGoWZH5jczQ5My1maW5hbC1mcmFuY2ljb3IWCxIJQWlyY3JhZnRzGICAgJiH2JAKDBgAIAA%3D</w:t>
+            </w:r>
+            <w:r>
+              <w:t>”</w:t>
+            </w:r>
+          </w:p>
+          <w:p>
+            <w:r>
+              <w:t>}</w:t>
+            </w:r>
+          </w:p>
+        </w:tc>
+      </w:tr>
+    </w:tbl>
+    <w:p/>
+    <w:p>
+      <w:pPr>
+        <w:pStyle w:val="Heading4"/>
+      </w:pPr>
+      <w:r>
+        <w:t>Success</w:t>
+      </w:r>
+    </w:p>
+    <w:tbl>
+      <w:tblPr>
+        <w:tblStyle w:val="TableGrid"/>
+        <w:tblW w:w="0" w:type="auto"/>
+        <w:tblLook w:val="04A0" w:firstRow="1" w:lastRow="0" w:firstColumn="1" w:lastColumn="0" w:noHBand="0" w:noVBand="1"/>
+      </w:tblPr>
+      <w:tblGrid>
+        <w:gridCol w:w="9350"/>
+      </w:tblGrid>
+      <w:tr>
+        <w:tc>
+          <w:tcPr>
+            <w:tcW w:w="9350" w:type="dxa"/>
+          </w:tcPr>
+          <w:p>
+            <w:r>
+              <w:t>Status: 200 OK</w:t>
+            </w:r>
+          </w:p>
+          <w:p>
+            <w:r>
+              <w:t>Content-Type: application/</w:t>
+            </w:r>
+            <w:proofErr w:type="spellStart"/>
+            <w:r>
+              <w:t>json</w:t>
+            </w:r>
+            <w:proofErr w:type="spellEnd"/>
+          </w:p>
+          <w:p/>
+          <w:p>
+            <w:r>
+              <w:t>{</w:t>
+            </w:r>
+          </w:p>
+          <w:p>
+            <w:r>
+              <w:t xml:space="preserve">    “aircrafts”: [</w:t>
+            </w:r>
+          </w:p>
+          <w:p>
+            <w:r>
+              <w:t xml:space="preserve">        </w:t>
+            </w:r>
+            <w:r>
+              <w:t>{</w:t>
+            </w:r>
+          </w:p>
+          <w:p>
+            <w:r>
+              <w:t xml:space="preserve">            “id”: 1234,</w:t>
+            </w:r>
+          </w:p>
+          <w:p>
+            <w:r>
+              <w:t xml:space="preserve">            “name”: “Arch Hangar”,</w:t>
+            </w:r>
+          </w:p>
+          <w:p>
+            <w:r>
+              <w:t xml:space="preserve">            “city”: “Limestone”,</w:t>
+            </w:r>
+          </w:p>
+          <w:p>
+            <w:r>
+              <w:t xml:space="preserve">            “state”: “Maine”,</w:t>
+            </w:r>
+          </w:p>
+          <w:p>
+            <w:r>
+              <w:t xml:space="preserve">            “capacity”: 2,</w:t>
+            </w:r>
+          </w:p>
+          <w:p>
+            <w:r>
+              <w:t xml:space="preserve">            “aircrafts”: [</w:t>
+            </w:r>
+          </w:p>
+          <w:p>
+            <w:r>
+              <w:t xml:space="preserve">                </w:t>
+            </w:r>
+            <w:proofErr w:type="gramStart"/>
+            <w:r>
+              <w:t>{ “</w:t>
+            </w:r>
+            <w:proofErr w:type="gramEnd"/>
+            <w:r>
+              <w:t>id”: 8765, “self”: “https://appspot.com/aircrafts/8765” },</w:t>
+            </w:r>
+          </w:p>
+          <w:p>
+            <w:r>
+              <w:t xml:space="preserve">                </w:t>
+            </w:r>
+            <w:proofErr w:type="gramStart"/>
+            <w:r>
+              <w:t>{ “</w:t>
+            </w:r>
+            <w:proofErr w:type="gramEnd"/>
+            <w:r>
+              <w:t>id”: 4321, “self”: “https://appspot.com/aircrafts/4321” }</w:t>
+            </w:r>
+          </w:p>
+          <w:p>
+            <w:r>
+              <w:t xml:space="preserve">            ],</w:t>
+            </w:r>
+          </w:p>
+          <w:p>
+            <w:r>
+              <w:t xml:space="preserve">            “self”: “https://appspot.com/hangars/1234”</w:t>
+            </w:r>
+          </w:p>
+          <w:p>
+            <w:r>
+              <w:lastRenderedPageBreak/>
+              <w:t xml:space="preserve">        },</w:t>
+            </w:r>
+          </w:p>
+          <w:p>
+            <w:r>
+              <w:t xml:space="preserve">        {</w:t>
+            </w:r>
+          </w:p>
+          <w:p>
+            <w:r>
+              <w:t xml:space="preserve">            “id”: 5678,</w:t>
+            </w:r>
+          </w:p>
+          <w:p>
+            <w:r>
+              <w:t xml:space="preserve">            “name”: “Riverside Hangar”,</w:t>
+            </w:r>
+          </w:p>
+          <w:p>
+            <w:r>
+              <w:t xml:space="preserve">            “city”: “St. Paul”,</w:t>
+            </w:r>
+          </w:p>
+          <w:p>
+            <w:r>
+              <w:t xml:space="preserve">            “state”: “Minnesota”,</w:t>
+            </w:r>
+          </w:p>
+          <w:p>
+            <w:r>
+              <w:t xml:space="preserve">            “capacity”: 1,</w:t>
+            </w:r>
+          </w:p>
+          <w:p>
+            <w:r>
+              <w:t xml:space="preserve">            “aircrafts”: [],</w:t>
+            </w:r>
+          </w:p>
+          <w:p>
+            <w:r>
+              <w:t xml:space="preserve">            “self”: “https://appspot.com/hangars/5678”</w:t>
+            </w:r>
+          </w:p>
+          <w:p>
+            <w:r>
+              <w:t xml:space="preserve">        },</w:t>
+            </w:r>
+          </w:p>
+          <w:p>
+            <w:r>
+              <w:t xml:space="preserve">    ]</w:t>
+            </w:r>
+          </w:p>
+          <w:p>
+            <w:r>
+              <w:t>}</w:t>
+            </w:r>
+          </w:p>
+        </w:tc>
+      </w:tr>
+    </w:tbl>
+    <w:p/>
+    <w:p>
+      <w:pPr>
+        <w:pStyle w:val="Heading4"/>
+      </w:pPr>
+      <w:r>
+        <w:t>Failure</w:t>
+      </w:r>
+    </w:p>
+    <w:tbl>
+      <w:tblPr>
+        <w:tblStyle w:val="TableGrid"/>
+        <w:tblW w:w="0" w:type="auto"/>
+        <w:tblLook w:val="04A0" w:firstRow="1" w:lastRow="0" w:firstColumn="1" w:lastColumn="0" w:noHBand="0" w:noVBand="1"/>
+      </w:tblPr>
+      <w:tblGrid>
+        <w:gridCol w:w="9350"/>
+      </w:tblGrid>
+      <w:tr>
+        <w:tc>
+          <w:tcPr>
+            <w:tcW w:w="9350" w:type="dxa"/>
+          </w:tcPr>
+          <w:p>
+            <w:r>
+              <w:t>Status: 406 Not Acceptable</w:t>
+            </w:r>
+          </w:p>
+          <w:p>
+            <w:r>
+              <w:t>Content-Type: application/</w:t>
+            </w:r>
+            <w:proofErr w:type="spellStart"/>
+            <w:r>
+              <w:t>json</w:t>
+            </w:r>
+            <w:proofErr w:type="spellEnd"/>
+          </w:p>
+          <w:p/>
+          <w:p>
+            <w:r>
+              <w:t>{</w:t>
+            </w:r>
+          </w:p>
+          <w:p>
+            <w:r>
+              <w:t xml:space="preserve">    “Error”: “This endpoint only serves application/</w:t>
+            </w:r>
+            <w:proofErr w:type="spellStart"/>
+            <w:r>
+              <w:t>json</w:t>
+            </w:r>
+            <w:proofErr w:type="spellEnd"/>
+            <w:r>
+              <w:t>”</w:t>
+            </w:r>
+          </w:p>
+          <w:p>
+            <w:r>
+              <w:t>}</w:t>
+            </w:r>
+          </w:p>
+        </w:tc>
+      </w:tr>
+    </w:tbl>
+    <w:p/>
+    <w:p/>
+    <w:p/>
+    <w:p/>
+    <w:p/>
+    <w:p/>
+    <w:p/>
+    <w:p/>
+    <w:p/>
+    <w:p/>
+    <w:p/>
+    <w:p/>
+    <w:p/>
+    <w:p/>
+    <w:p/>
+    <w:p/>
+    <w:p/>
+    <w:p/>
+    <w:p/>
+    <w:p/>
+    <w:p/>
+    <w:p/>
+    <w:p/>
+    <w:p>
+      <w:pPr>
+        <w:pStyle w:val="Heading1"/>
+      </w:pPr>
+      <w:r>
+        <w:lastRenderedPageBreak/>
+        <w:t>Get a</w:t>
+      </w:r>
+      <w:r>
+        <w:t xml:space="preserve"> Hangar</w:t>
+      </w:r>
+    </w:p>
+    <w:p>
+      <w:r>
+        <w:t xml:space="preserve">Allows you to fetch a specific </w:t>
+      </w:r>
+      <w:r>
+        <w:t>hangar</w:t>
+      </w:r>
+      <w:r>
+        <w:t>.</w:t>
+      </w:r>
+    </w:p>
+    <w:p/>
+    <w:tbl>
+      <w:tblPr>
+        <w:tblStyle w:val="TableGrid"/>
+        <w:tblW w:w="0" w:type="auto"/>
+        <w:tblLook w:val="04A0" w:firstRow="1" w:lastRow="0" w:firstColumn="1" w:lastColumn="0" w:noHBand="0" w:noVBand="1"/>
+      </w:tblPr>
+      <w:tblGrid>
+        <w:gridCol w:w="9350"/>
+      </w:tblGrid>
+      <w:tr>
+        <w:tc>
+          <w:tcPr>
+            <w:tcW w:w="9350" w:type="dxa"/>
+          </w:tcPr>
+          <w:p>
+            <w:r>
+              <w:t>GET /</w:t>
+            </w:r>
+            <w:r>
+              <w:t>hangars</w:t>
+            </w:r>
+            <w:proofErr w:type="gramStart"/>
+            <w:r>
+              <w:t>/:</w:t>
+            </w:r>
+            <w:proofErr w:type="spellStart"/>
+            <w:r>
+              <w:t>hangarId</w:t>
+            </w:r>
+            <w:proofErr w:type="spellEnd"/>
+            <w:proofErr w:type="gramEnd"/>
+          </w:p>
+        </w:tc>
+      </w:tr>
+    </w:tbl>
+    <w:p/>
+    <w:p>
+      <w:pPr>
+        <w:pStyle w:val="Heading2"/>
+      </w:pPr>
+      <w:r>
+        <w:t>Request</w:t>
+      </w:r>
+    </w:p>
+    <w:p>
+      <w:pPr>
+        <w:pStyle w:val="Heading3"/>
+      </w:pPr>
+      <w:r>
+        <w:t>Media Type(s)</w:t>
+      </w:r>
+    </w:p>
+    <w:p>
+      <w:r>
+        <w:t>None</w:t>
+      </w:r>
+    </w:p>
+    <w:p/>
+    <w:p>
+      <w:pPr>
+        <w:pStyle w:val="Heading3"/>
+      </w:pPr>
+      <w:r>
+        <w:t>Authorization</w:t>
+      </w:r>
+    </w:p>
+    <w:p>
+      <w:r>
+        <w:t>None</w:t>
+      </w:r>
+    </w:p>
+    <w:p/>
+    <w:p>
+      <w:pPr>
+        <w:pStyle w:val="Heading3"/>
+      </w:pPr>
+      <w:r>
+        <w:t>Path Parameters</w:t>
+      </w:r>
+    </w:p>
+    <w:tbl>
+      <w:tblPr>
+        <w:tblStyle w:val="TableGrid"/>
+        <w:tblW w:w="0" w:type="auto"/>
+        <w:tblLook w:val="04A0" w:firstRow="1" w:lastRow="0" w:firstColumn="1" w:lastColumn="0" w:noHBand="0" w:noVBand="1"/>
+      </w:tblPr>
+      <w:tblGrid>
+        <w:gridCol w:w="4675"/>
+        <w:gridCol w:w="4675"/>
+      </w:tblGrid>
+      <w:tr>
+        <w:tc>
+          <w:tcPr>
+            <w:tcW w:w="4675" w:type="dxa"/>
+          </w:tcPr>
+          <w:p>
+            <w:pPr>
+              <w:rPr>
+                <w:b/>
+                <w:bCs/>
+              </w:rPr>
+            </w:pPr>
+            <w:r>
+              <w:rPr>
+                <w:b/>
+                <w:bCs/>
+              </w:rPr>
+              <w:t>Name</w:t>
+            </w:r>
+          </w:p>
+        </w:tc>
+        <w:tc>
+          <w:tcPr>
+            <w:tcW w:w="4675" w:type="dxa"/>
+          </w:tcPr>
+          <w:p>
+            <w:pPr>
+              <w:rPr>
+                <w:b/>
+                <w:bCs/>
+              </w:rPr>
+            </w:pPr>
+            <w:r>
+              <w:rPr>
+                <w:b/>
+                <w:bCs/>
+              </w:rPr>
+              <w:t>Description</w:t>
+            </w:r>
+          </w:p>
+        </w:tc>
+      </w:tr>
+      <w:tr>
+        <w:tc>
+          <w:tcPr>
+            <w:tcW w:w="4675" w:type="dxa"/>
+          </w:tcPr>
+          <w:p>
+            <w:proofErr w:type="spellStart"/>
+            <w:r>
+              <w:t>hangarId</w:t>
+            </w:r>
+            <w:proofErr w:type="spellEnd"/>
+          </w:p>
+        </w:tc>
+        <w:tc>
+          <w:tcPr>
+            <w:tcW w:w="4675" w:type="dxa"/>
+          </w:tcPr>
+          <w:p>
+            <w:r>
+              <w:t xml:space="preserve">The ID of the </w:t>
+            </w:r>
+            <w:r>
+              <w:t>hangar</w:t>
+            </w:r>
+          </w:p>
+        </w:tc>
+      </w:tr>
+    </w:tbl>
+    <w:p/>
+    <w:p>
+      <w:pPr>
+        <w:pStyle w:val="Heading3"/>
+      </w:pPr>
+      <w:r>
+        <w:t>Request Body</w:t>
+      </w:r>
+    </w:p>
+    <w:p>
+      <w:r>
+        <w:t>None</w:t>
+      </w:r>
+    </w:p>
+    <w:p/>
+    <w:p>
+      <w:pPr>
+        <w:pStyle w:val="Heading2"/>
+      </w:pPr>
+      <w:r>
+        <w:t>Response</w:t>
+      </w:r>
+    </w:p>
+    <w:p>
+      <w:r>
+        <w:t>Media Type(s)</w:t>
+      </w:r>
+    </w:p>
+    <w:p>
+      <w:r>
+        <w:t>application/</w:t>
+      </w:r>
+      <w:proofErr w:type="spellStart"/>
+      <w:r>
+        <w:t>json</w:t>
+      </w:r>
+      <w:proofErr w:type="spellEnd"/>
+    </w:p>
+    <w:p/>
+    <w:p>
+      <w:pPr>
+        <w:pStyle w:val="Heading3"/>
+      </w:pPr>
+      <w:r>
+        <w:t>Response Body Format</w:t>
+      </w:r>
+    </w:p>
+    <w:p>
+      <w:r>
+        <w:t>JSON</w:t>
+      </w:r>
+    </w:p>
+    <w:p/>
+    <w:p>
+      <w:pPr>
+        <w:pStyle w:val="Heading3"/>
+      </w:pPr>
+      <w:r>
+        <w:t>Response Statuses</w:t>
+      </w:r>
+    </w:p>
+    <w:tbl>
+      <w:tblPr>
+        <w:tblStyle w:val="TableGrid"/>
+        <w:tblW w:w="0" w:type="auto"/>
+        <w:tblLook w:val="04A0" w:firstRow="1" w:lastRow="0" w:firstColumn="1" w:lastColumn="0" w:noHBand="0" w:noVBand="1"/>
+      </w:tblPr>
+      <w:tblGrid>
+        <w:gridCol w:w="1615"/>
+        <w:gridCol w:w="2610"/>
+        <w:gridCol w:w="5125"/>
+      </w:tblGrid>
+      <w:tr>
+        <w:tc>
+          <w:tcPr>
+            <w:tcW w:w="1615" w:type="dxa"/>
+          </w:tcPr>
+          <w:p>
+            <w:pPr>
+              <w:rPr>
+                <w:b/>
+                <w:bCs/>
+              </w:rPr>
+            </w:pPr>
+            <w:r>
+              <w:rPr>
+                <w:b/>
+                <w:bCs/>
+              </w:rPr>
+              <w:t>Outcome</w:t>
+            </w:r>
+          </w:p>
+        </w:tc>
+        <w:tc>
+          <w:tcPr>
+            <w:tcW w:w="2610" w:type="dxa"/>
+          </w:tcPr>
+          <w:p>
+            <w:pPr>
+              <w:rPr>
+                <w:b/>
+                <w:bCs/>
+              </w:rPr>
+            </w:pPr>
+            <w:r>
+              <w:rPr>
+                <w:b/>
+                <w:bCs/>
+              </w:rPr>
+              <w:t>Status Code</w:t>
+            </w:r>
+          </w:p>
+        </w:tc>
+        <w:tc>
+          <w:tcPr>
+            <w:tcW w:w="5125" w:type="dxa"/>
+          </w:tcPr>
+          <w:p>
+            <w:pPr>
+              <w:rPr>
+                <w:b/>
+                <w:bCs/>
+              </w:rPr>
+            </w:pPr>
+            <w:r>
+              <w:rPr>
+                <w:b/>
+                <w:bCs/>
+              </w:rPr>
+              <w:t>Notes</w:t>
+            </w:r>
+          </w:p>
+        </w:tc>
+      </w:tr>
+      <w:tr>
+        <w:tc>
+          <w:tcPr>
+            <w:tcW w:w="1615" w:type="dxa"/>
+          </w:tcPr>
+          <w:p>
+            <w:r>
+              <w:t>Success</w:t>
+            </w:r>
+          </w:p>
+        </w:tc>
+        <w:tc>
+          <w:tcPr>
+            <w:tcW w:w="2610" w:type="dxa"/>
+          </w:tcPr>
+          <w:p>
+            <w:r>
+              <w:t>200 OK</w:t>
+            </w:r>
+          </w:p>
+        </w:tc>
+        <w:tc>
+          <w:tcPr>
+            <w:tcW w:w="5125" w:type="dxa"/>
+          </w:tcPr>
+          <w:p/>
+        </w:tc>
+      </w:tr>
+      <w:tr>
+        <w:tc>
+          <w:tcPr>
+            <w:tcW w:w="1615" w:type="dxa"/>
+          </w:tcPr>
+          <w:p>
+            <w:r>
+              <w:t>Failure</w:t>
+            </w:r>
+          </w:p>
+        </w:tc>
+        <w:tc>
+          <w:tcPr>
+            <w:tcW w:w="2610" w:type="dxa"/>
+          </w:tcPr>
+          <w:p>
+            <w:r>
+              <w:t>406 Not Acceptable</w:t>
+            </w:r>
+          </w:p>
+        </w:tc>
+        <w:tc>
+          <w:tcPr>
+            <w:tcW w:w="5125" w:type="dxa"/>
+          </w:tcPr>
+          <w:p>
+            <w:r>
+              <w:t>If the Accept header in the request is not application/</w:t>
+            </w:r>
+            <w:proofErr w:type="spellStart"/>
+            <w:r>
+              <w:t>json</w:t>
+            </w:r>
+            <w:proofErr w:type="spellEnd"/>
+            <w:r>
+              <w:t xml:space="preserve">, the request will fail and a </w:t>
+            </w:r>
+            <w:proofErr w:type="gramStart"/>
+            <w:r>
+              <w:t>406 status</w:t>
+            </w:r>
+            <w:proofErr w:type="gramEnd"/>
+            <w:r>
+              <w:t xml:space="preserve"> code will be returned.</w:t>
+            </w:r>
+          </w:p>
+          <w:p/>
+          <w:p>
+            <w:r>
+              <w:t>Note: If the client has an Accept header set to */*, i.e., any MIME type, the serve will server application/</w:t>
+            </w:r>
+            <w:proofErr w:type="spellStart"/>
+            <w:r>
+              <w:t>json</w:t>
+            </w:r>
+            <w:proofErr w:type="spellEnd"/>
+            <w:r>
+              <w:t xml:space="preserve"> in the response. The server assumes the client is impartial to a specific media type as one was not explicitly set in the Accept header.</w:t>
+            </w:r>
+          </w:p>
+        </w:tc>
+      </w:tr>
+      <w:tr>
+        <w:tc>
+          <w:tcPr>
+            <w:tcW w:w="1615" w:type="dxa"/>
+          </w:tcPr>
+          <w:p>
+            <w:r>
+              <w:t>Failure</w:t>
+            </w:r>
+          </w:p>
+        </w:tc>
+        <w:tc>
+          <w:tcPr>
+            <w:tcW w:w="2610" w:type="dxa"/>
+          </w:tcPr>
+          <w:p>
+            <w:r>
+              <w:t>404 Not Found</w:t>
+            </w:r>
+          </w:p>
+        </w:tc>
+        <w:tc>
+          <w:tcPr>
+            <w:tcW w:w="5125" w:type="dxa"/>
+          </w:tcPr>
+          <w:p>
+            <w:r>
+              <w:t xml:space="preserve">No </w:t>
+            </w:r>
+            <w:r>
+              <w:t>hangar</w:t>
+            </w:r>
+            <w:r>
+              <w:t xml:space="preserve"> with this </w:t>
+            </w:r>
+            <w:proofErr w:type="spellStart"/>
+            <w:r>
+              <w:t>hangarId</w:t>
+            </w:r>
+            <w:proofErr w:type="spellEnd"/>
+            <w:r>
+              <w:t xml:space="preserve"> exists.</w:t>
+            </w:r>
+          </w:p>
+        </w:tc>
+      </w:tr>
+    </w:tbl>
+    <w:p/>
+    <w:p>
+      <w:pPr>
+        <w:pStyle w:val="Heading3"/>
+      </w:pPr>
+      <w:r>
+        <w:lastRenderedPageBreak/>
+        <w:t>Response Examples</w:t>
+      </w:r>
+    </w:p>
+    <w:p>
+      <w:pPr>
+        <w:pStyle w:val="Heading4"/>
+      </w:pPr>
+      <w:r>
+        <w:t>Success</w:t>
+      </w:r>
+    </w:p>
+    <w:tbl>
+      <w:tblPr>
+        <w:tblStyle w:val="TableGrid"/>
+        <w:tblW w:w="0" w:type="auto"/>
+        <w:tblLook w:val="04A0" w:firstRow="1" w:lastRow="0" w:firstColumn="1" w:lastColumn="0" w:noHBand="0" w:noVBand="1"/>
+      </w:tblPr>
+      <w:tblGrid>
+        <w:gridCol w:w="9350"/>
+      </w:tblGrid>
+      <w:tr>
+        <w:trPr>
+          <w:trHeight w:val="1349"/>
+        </w:trPr>
+        <w:tc>
+          <w:tcPr>
+            <w:tcW w:w="9350" w:type="dxa"/>
+          </w:tcPr>
+          <w:p>
+            <w:r>
+              <w:t>Status: 200 OK</w:t>
+            </w:r>
+          </w:p>
+          <w:p>
+            <w:r>
+              <w:t>Content-Type: application/</w:t>
+            </w:r>
+            <w:proofErr w:type="spellStart"/>
+            <w:r>
+              <w:t>json</w:t>
+            </w:r>
+            <w:proofErr w:type="spellEnd"/>
+          </w:p>
+          <w:p/>
+          <w:p>
+            <w:r>
+              <w:t>{</w:t>
+            </w:r>
+          </w:p>
+          <w:p>
+            <w:r>
+              <w:t xml:space="preserve">    “id”: 1234,</w:t>
+            </w:r>
+          </w:p>
+          <w:p>
+            <w:r>
+              <w:t xml:space="preserve">    “name”: “Arch Hangar”,</w:t>
+            </w:r>
+          </w:p>
+          <w:p>
+            <w:r>
+              <w:t xml:space="preserve">    “city”: “Limestone”,</w:t>
+            </w:r>
+          </w:p>
+          <w:p>
+            <w:r>
+              <w:t xml:space="preserve">    “state”: “Maine”,</w:t>
+            </w:r>
+          </w:p>
+          <w:p>
+            <w:r>
+              <w:t xml:space="preserve">    “capacity”: 2,</w:t>
+            </w:r>
+          </w:p>
+          <w:p>
+            <w:r>
+              <w:t xml:space="preserve">    “aircrafts”: [],</w:t>
+            </w:r>
+          </w:p>
+          <w:p>
+            <w:r>
+              <w:t xml:space="preserve">    “self”: “https://appspot.com/hangars/1234”</w:t>
+            </w:r>
+          </w:p>
+          <w:p>
+            <w:r>
+              <w:t>}</w:t>
+            </w:r>
+          </w:p>
+        </w:tc>
+      </w:tr>
+    </w:tbl>
+    <w:p/>
+    <w:p>
+      <w:pPr>
+        <w:pStyle w:val="Heading4"/>
+      </w:pPr>
+      <w:r>
+        <w:t>Failure</w:t>
+      </w:r>
+    </w:p>
+    <w:tbl>
+      <w:tblPr>
+        <w:tblStyle w:val="TableGrid"/>
+        <w:tblW w:w="0" w:type="auto"/>
+        <w:tblLook w:val="04A0" w:firstRow="1" w:lastRow="0" w:firstColumn="1" w:lastColumn="0" w:noHBand="0" w:noVBand="1"/>
+      </w:tblPr>
+      <w:tblGrid>
+        <w:gridCol w:w="9350"/>
+      </w:tblGrid>
+      <w:tr>
+        <w:tc>
+          <w:tcPr>
+            <w:tcW w:w="9350" w:type="dxa"/>
+          </w:tcPr>
+          <w:p>
+            <w:r>
+              <w:t>Status: 406 Not Acceptable</w:t>
+            </w:r>
+          </w:p>
+          <w:p>
+            <w:r>
+              <w:t>Content-Type: application/</w:t>
+            </w:r>
+            <w:proofErr w:type="spellStart"/>
+            <w:r>
+              <w:t>json</w:t>
+            </w:r>
+            <w:proofErr w:type="spellEnd"/>
+          </w:p>
+          <w:p/>
+          <w:p>
+            <w:r>
+              <w:t>{</w:t>
+            </w:r>
+          </w:p>
+          <w:p>
+            <w:r>
+              <w:t xml:space="preserve">    “Error”: “This endpoint only serves application/</w:t>
+            </w:r>
+            <w:proofErr w:type="spellStart"/>
+            <w:r>
+              <w:t>json</w:t>
+            </w:r>
+            <w:proofErr w:type="spellEnd"/>
+            <w:r>
+              <w:t>”</w:t>
+            </w:r>
+          </w:p>
+          <w:p>
+            <w:r>
+              <w:t>}</w:t>
+            </w:r>
+          </w:p>
+        </w:tc>
+      </w:tr>
+    </w:tbl>
+    <w:p/>
+    <w:p>
+      <w:pPr>
+        <w:pStyle w:val="Heading4"/>
+      </w:pPr>
+      <w:r>
+        <w:t>Failure</w:t>
+      </w:r>
+    </w:p>
+    <w:tbl>
+      <w:tblPr>
+        <w:tblStyle w:val="TableGrid"/>
+        <w:tblW w:w="0" w:type="auto"/>
+        <w:tblLook w:val="04A0" w:firstRow="1" w:lastRow="0" w:firstColumn="1" w:lastColumn="0" w:noHBand="0" w:noVBand="1"/>
+      </w:tblPr>
+      <w:tblGrid>
+        <w:gridCol w:w="9350"/>
+      </w:tblGrid>
+      <w:tr>
+        <w:tc>
+          <w:tcPr>
+            <w:tcW w:w="9350" w:type="dxa"/>
+          </w:tcPr>
+          <w:p>
+            <w:r>
+              <w:t>Status: 404 Not Found</w:t>
+            </w:r>
+          </w:p>
+          <w:p>
+            <w:r>
+              <w:t>Content-Type: application/</w:t>
+            </w:r>
+            <w:proofErr w:type="spellStart"/>
+            <w:r>
+              <w:t>json</w:t>
+            </w:r>
+            <w:proofErr w:type="spellEnd"/>
+          </w:p>
+          <w:p/>
+          <w:p>
+            <w:r>
+              <w:t>{</w:t>
+            </w:r>
+          </w:p>
+          <w:p>
+            <w:r>
+              <w:t xml:space="preserve">    “Error”: “No </w:t>
+            </w:r>
+            <w:r>
+              <w:t>hangar</w:t>
+            </w:r>
+            <w:r>
+              <w:t xml:space="preserve"> with this </w:t>
+            </w:r>
+            <w:proofErr w:type="spellStart"/>
+            <w:r>
+              <w:t>hangarId</w:t>
+            </w:r>
+            <w:proofErr w:type="spellEnd"/>
+            <w:r>
+              <w:t xml:space="preserve"> exists”</w:t>
             </w:r>
           </w:p>
           <w:p>
@@ -7272,6 +9182,29 @@
       <w:color w:val="2F5496" w:themeColor="accent1" w:themeShade="BF"/>
     </w:rPr>
   </w:style>
+  <w:style w:type="character" w:styleId="Hyperlink">
+    <w:name w:val="Hyperlink"/>
+    <w:basedOn w:val="DefaultParagraphFont"/>
+    <w:uiPriority w:val="99"/>
+    <w:unhideWhenUsed/>
+    <w:rsid w:val="00C26728"/>
+    <w:rPr>
+      <w:color w:val="0563C1" w:themeColor="hyperlink"/>
+      <w:u w:val="single"/>
+    </w:rPr>
+  </w:style>
+  <w:style w:type="character" w:styleId="UnresolvedMention">
+    <w:name w:val="Unresolved Mention"/>
+    <w:basedOn w:val="DefaultParagraphFont"/>
+    <w:uiPriority w:val="99"/>
+    <w:semiHidden/>
+    <w:unhideWhenUsed/>
+    <w:rsid w:val="00C26728"/>
+    <w:rPr>
+      <w:color w:val="605E5C"/>
+      <w:shd w:val="clear" w:color="auto" w:fill="E1DFDD"/>
+    </w:rPr>
+  </w:style>
 </w:styles>
 </file>
 

</xml_diff>

<commit_message>
Added documentation for PUT /hangars/:hangarId/aircrafts/:aircraftId
</commit_message>
<xml_diff>
--- a/francico_project.docx
+++ b/francico_project.docx
@@ -8598,6 +8598,988 @@
         </w:tc>
       </w:tr>
     </w:tbl>
+    <w:p/>
+    <w:p/>
+    <w:p/>
+    <w:p/>
+    <w:p/>
+    <w:p/>
+    <w:p/>
+    <w:p/>
+    <w:p/>
+    <w:p/>
+    <w:p/>
+    <w:p/>
+    <w:p/>
+    <w:p>
+      <w:pPr>
+        <w:pStyle w:val="Heading1"/>
+      </w:pPr>
+      <w:r>
+        <w:lastRenderedPageBreak/>
+        <w:t>Add Aircraft to Hangar</w:t>
+      </w:r>
+    </w:p>
+    <w:p>
+      <w:r>
+        <w:t>Allows you to add an aircraft that you own to a hangar.</w:t>
+      </w:r>
+    </w:p>
+    <w:p/>
+    <w:tbl>
+      <w:tblPr>
+        <w:tblStyle w:val="TableGrid"/>
+        <w:tblW w:w="0" w:type="auto"/>
+        <w:tblLook w:val="04A0" w:firstRow="1" w:lastRow="0" w:firstColumn="1" w:lastColumn="0" w:noHBand="0" w:noVBand="1"/>
+      </w:tblPr>
+      <w:tblGrid>
+        <w:gridCol w:w="9350"/>
+      </w:tblGrid>
+      <w:tr>
+        <w:tc>
+          <w:tcPr>
+            <w:tcW w:w="9350" w:type="dxa"/>
+          </w:tcPr>
+          <w:p>
+            <w:r>
+              <w:t>PUT /hangars</w:t>
+            </w:r>
+            <w:proofErr w:type="gramStart"/>
+            <w:r>
+              <w:t>/:</w:t>
+            </w:r>
+            <w:proofErr w:type="spellStart"/>
+            <w:r>
+              <w:t>hangarId</w:t>
+            </w:r>
+            <w:proofErr w:type="spellEnd"/>
+            <w:proofErr w:type="gramEnd"/>
+            <w:r>
+              <w:t>/aircrafts/:</w:t>
+            </w:r>
+            <w:proofErr w:type="spellStart"/>
+            <w:r>
+              <w:t>aircraftId</w:t>
+            </w:r>
+            <w:proofErr w:type="spellEnd"/>
+          </w:p>
+        </w:tc>
+      </w:tr>
+    </w:tbl>
+    <w:p/>
+    <w:p>
+      <w:pPr>
+        <w:pStyle w:val="Heading2"/>
+      </w:pPr>
+      <w:r>
+        <w:t>Request</w:t>
+      </w:r>
+    </w:p>
+    <w:p>
+      <w:pPr>
+        <w:pStyle w:val="Heading3"/>
+      </w:pPr>
+      <w:r>
+        <w:t>Media Type(s)</w:t>
+      </w:r>
+    </w:p>
+    <w:p>
+      <w:r>
+        <w:t>None</w:t>
+      </w:r>
+    </w:p>
+    <w:p/>
+    <w:p>
+      <w:pPr>
+        <w:pStyle w:val="Heading3"/>
+      </w:pPr>
+      <w:r>
+        <w:t>Authorization</w:t>
+      </w:r>
+    </w:p>
+    <w:p>
+      <w:r>
+        <w:t>Required</w:t>
+      </w:r>
+    </w:p>
+    <w:p/>
+    <w:p>
+      <w:pPr>
+        <w:pStyle w:val="Heading3"/>
+      </w:pPr>
+      <w:r>
+        <w:t>Authorization Type</w:t>
+      </w:r>
+    </w:p>
+    <w:p>
+      <w:r>
+        <w:t>Bearer Token</w:t>
+      </w:r>
+    </w:p>
+    <w:p/>
+    <w:p>
+      <w:pPr>
+        <w:pStyle w:val="Heading3"/>
+        <w:rPr>
+          <w:b/>
+          <w:bCs/>
+        </w:rPr>
+      </w:pPr>
+      <w:r>
+        <w:t>Path Parameters</w:t>
+      </w:r>
+    </w:p>
+    <w:tbl>
+      <w:tblPr>
+        <w:tblStyle w:val="TableGrid"/>
+        <w:tblW w:w="0" w:type="auto"/>
+        <w:tblLook w:val="04A0" w:firstRow="1" w:lastRow="0" w:firstColumn="1" w:lastColumn="0" w:noHBand="0" w:noVBand="1"/>
+      </w:tblPr>
+      <w:tblGrid>
+        <w:gridCol w:w="4675"/>
+        <w:gridCol w:w="4675"/>
+      </w:tblGrid>
+      <w:tr>
+        <w:tc>
+          <w:tcPr>
+            <w:tcW w:w="4675" w:type="dxa"/>
+          </w:tcPr>
+          <w:p>
+            <w:pPr>
+              <w:rPr>
+                <w:b/>
+                <w:bCs/>
+              </w:rPr>
+            </w:pPr>
+            <w:r>
+              <w:rPr>
+                <w:b/>
+                <w:bCs/>
+              </w:rPr>
+              <w:t>Name</w:t>
+            </w:r>
+          </w:p>
+        </w:tc>
+        <w:tc>
+          <w:tcPr>
+            <w:tcW w:w="4675" w:type="dxa"/>
+          </w:tcPr>
+          <w:p>
+            <w:pPr>
+              <w:rPr>
+                <w:b/>
+                <w:bCs/>
+              </w:rPr>
+            </w:pPr>
+            <w:r>
+              <w:rPr>
+                <w:b/>
+                <w:bCs/>
+              </w:rPr>
+              <w:t>Description</w:t>
+            </w:r>
+          </w:p>
+        </w:tc>
+      </w:tr>
+      <w:tr>
+        <w:tc>
+          <w:tcPr>
+            <w:tcW w:w="4675" w:type="dxa"/>
+          </w:tcPr>
+          <w:p>
+            <w:proofErr w:type="spellStart"/>
+            <w:r>
+              <w:t>hangarId</w:t>
+            </w:r>
+            <w:proofErr w:type="spellEnd"/>
+          </w:p>
+        </w:tc>
+        <w:tc>
+          <w:tcPr>
+            <w:tcW w:w="4675" w:type="dxa"/>
+          </w:tcPr>
+          <w:p>
+            <w:r>
+              <w:t>The ID of the hangar</w:t>
+            </w:r>
+          </w:p>
+        </w:tc>
+      </w:tr>
+      <w:tr>
+        <w:tc>
+          <w:tcPr>
+            <w:tcW w:w="4675" w:type="dxa"/>
+          </w:tcPr>
+          <w:p>
+            <w:proofErr w:type="spellStart"/>
+            <w:r>
+              <w:t>aircraftId</w:t>
+            </w:r>
+            <w:proofErr w:type="spellEnd"/>
+          </w:p>
+        </w:tc>
+        <w:tc>
+          <w:tcPr>
+            <w:tcW w:w="4675" w:type="dxa"/>
+          </w:tcPr>
+          <w:p>
+            <w:r>
+              <w:t>The ID of the aircraft</w:t>
+            </w:r>
+          </w:p>
+        </w:tc>
+      </w:tr>
+    </w:tbl>
+    <w:p/>
+    <w:p>
+      <w:pPr>
+        <w:pStyle w:val="Heading3"/>
+      </w:pPr>
+      <w:r>
+        <w:t>Request Body</w:t>
+      </w:r>
+    </w:p>
+    <w:p>
+      <w:r>
+        <w:t>None</w:t>
+      </w:r>
+    </w:p>
+    <w:p/>
+    <w:p>
+      <w:pPr>
+        <w:pStyle w:val="Heading2"/>
+      </w:pPr>
+      <w:r>
+        <w:t>Response</w:t>
+      </w:r>
+    </w:p>
+    <w:p>
+      <w:pPr>
+        <w:pStyle w:val="Heading3"/>
+      </w:pPr>
+      <w:r>
+        <w:t>Media Type(s)</w:t>
+      </w:r>
+    </w:p>
+    <w:p>
+      <w:r>
+        <w:t>application/</w:t>
+      </w:r>
+      <w:proofErr w:type="spellStart"/>
+      <w:r>
+        <w:t>json</w:t>
+      </w:r>
+      <w:proofErr w:type="spellEnd"/>
+    </w:p>
+    <w:p/>
+    <w:p>
+      <w:pPr>
+        <w:pStyle w:val="Heading3"/>
+      </w:pPr>
+      <w:r>
+        <w:t>Response Body Format</w:t>
+      </w:r>
+    </w:p>
+    <w:p>
+      <w:r>
+        <w:t>Success: No Body</w:t>
+      </w:r>
+    </w:p>
+    <w:p/>
+    <w:p>
+      <w:r>
+        <w:t>Failure: JSON</w:t>
+      </w:r>
+    </w:p>
+    <w:p/>
+    <w:p>
+      <w:pPr>
+        <w:pStyle w:val="Heading3"/>
+      </w:pPr>
+      <w:r>
+        <w:t>Response Statuses</w:t>
+      </w:r>
+    </w:p>
+    <w:tbl>
+      <w:tblPr>
+        <w:tblStyle w:val="TableGrid"/>
+        <w:tblW w:w="0" w:type="auto"/>
+        <w:tblLook w:val="04A0" w:firstRow="1" w:lastRow="0" w:firstColumn="1" w:lastColumn="0" w:noHBand="0" w:noVBand="1"/>
+      </w:tblPr>
+      <w:tblGrid>
+        <w:gridCol w:w="1615"/>
+        <w:gridCol w:w="2520"/>
+        <w:gridCol w:w="5215"/>
+      </w:tblGrid>
+      <w:tr>
+        <w:tc>
+          <w:tcPr>
+            <w:tcW w:w="1615" w:type="dxa"/>
+          </w:tcPr>
+          <w:p>
+            <w:pPr>
+              <w:rPr>
+                <w:b/>
+                <w:bCs/>
+              </w:rPr>
+            </w:pPr>
+            <w:r>
+              <w:rPr>
+                <w:b/>
+                <w:bCs/>
+              </w:rPr>
+              <w:t>Outcome</w:t>
+            </w:r>
+          </w:p>
+        </w:tc>
+        <w:tc>
+          <w:tcPr>
+            <w:tcW w:w="2520" w:type="dxa"/>
+          </w:tcPr>
+          <w:p>
+            <w:pPr>
+              <w:rPr>
+                <w:b/>
+                <w:bCs/>
+              </w:rPr>
+            </w:pPr>
+            <w:r>
+              <w:rPr>
+                <w:b/>
+                <w:bCs/>
+              </w:rPr>
+              <w:t>Status Code</w:t>
+            </w:r>
+          </w:p>
+        </w:tc>
+        <w:tc>
+          <w:tcPr>
+            <w:tcW w:w="5215" w:type="dxa"/>
+          </w:tcPr>
+          <w:p>
+            <w:pPr>
+              <w:rPr>
+                <w:b/>
+                <w:bCs/>
+              </w:rPr>
+            </w:pPr>
+            <w:r>
+              <w:rPr>
+                <w:b/>
+                <w:bCs/>
+              </w:rPr>
+              <w:t>Description</w:t>
+            </w:r>
+          </w:p>
+        </w:tc>
+      </w:tr>
+      <w:tr>
+        <w:tc>
+          <w:tcPr>
+            <w:tcW w:w="1615" w:type="dxa"/>
+          </w:tcPr>
+          <w:p>
+            <w:r>
+              <w:t>Success</w:t>
+            </w:r>
+          </w:p>
+        </w:tc>
+        <w:tc>
+          <w:tcPr>
+            <w:tcW w:w="2520" w:type="dxa"/>
+          </w:tcPr>
+          <w:p>
+            <w:r>
+              <w:t>204 No Content</w:t>
+            </w:r>
+          </w:p>
+        </w:tc>
+        <w:tc>
+          <w:tcPr>
+            <w:tcW w:w="5215" w:type="dxa"/>
+          </w:tcPr>
+          <w:p/>
+        </w:tc>
+      </w:tr>
+      <w:tr>
+        <w:tc>
+          <w:tcPr>
+            <w:tcW w:w="1615" w:type="dxa"/>
+          </w:tcPr>
+          <w:p>
+            <w:r>
+              <w:t>Failure</w:t>
+            </w:r>
+          </w:p>
+        </w:tc>
+        <w:tc>
+          <w:tcPr>
+            <w:tcW w:w="2520" w:type="dxa"/>
+          </w:tcPr>
+          <w:p>
+            <w:r>
+              <w:t>401 Unauthorized</w:t>
+            </w:r>
+          </w:p>
+        </w:tc>
+        <w:tc>
+          <w:tcPr>
+            <w:tcW w:w="5215" w:type="dxa"/>
+          </w:tcPr>
+          <w:p>
+            <w:r>
+              <w:t xml:space="preserve">If the request is missing or does not contain a valid JSON web token as a Bearer Token the request will fail and a </w:t>
+            </w:r>
+            <w:proofErr w:type="gramStart"/>
+            <w:r>
+              <w:t>401 status</w:t>
+            </w:r>
+            <w:proofErr w:type="gramEnd"/>
+            <w:r>
+              <w:t xml:space="preserve"> code will be returned.</w:t>
+            </w:r>
+          </w:p>
+        </w:tc>
+      </w:tr>
+      <w:tr>
+        <w:tc>
+          <w:tcPr>
+            <w:tcW w:w="1615" w:type="dxa"/>
+          </w:tcPr>
+          <w:p>
+            <w:r>
+              <w:t>Failure</w:t>
+            </w:r>
+          </w:p>
+        </w:tc>
+        <w:tc>
+          <w:tcPr>
+            <w:tcW w:w="2520" w:type="dxa"/>
+          </w:tcPr>
+          <w:p>
+            <w:r>
+              <w:t>403 Forbidden</w:t>
+            </w:r>
+          </w:p>
+        </w:tc>
+        <w:tc>
+          <w:tcPr>
+            <w:tcW w:w="5215" w:type="dxa"/>
+          </w:tcPr>
+          <w:p>
+            <w:r>
+              <w:t xml:space="preserve">If the user making the request does not own the aircraft that they are trying to add to a hangar, </w:t>
+            </w:r>
+            <w:r>
+              <w:lastRenderedPageBreak/>
+              <w:t xml:space="preserve">then the request will </w:t>
+            </w:r>
+            <w:proofErr w:type="gramStart"/>
+            <w:r>
+              <w:t>fail</w:t>
+            </w:r>
+            <w:proofErr w:type="gramEnd"/>
+            <w:r>
+              <w:t xml:space="preserve"> and a 403 status will be returned.</w:t>
+            </w:r>
+          </w:p>
+        </w:tc>
+      </w:tr>
+      <w:tr>
+        <w:tc>
+          <w:tcPr>
+            <w:tcW w:w="1615" w:type="dxa"/>
+          </w:tcPr>
+          <w:p>
+            <w:r>
+              <w:lastRenderedPageBreak/>
+              <w:t>Failure</w:t>
+            </w:r>
+          </w:p>
+        </w:tc>
+        <w:tc>
+          <w:tcPr>
+            <w:tcW w:w="2520" w:type="dxa"/>
+          </w:tcPr>
+          <w:p>
+            <w:r>
+              <w:t>400 Bad Request</w:t>
+            </w:r>
+          </w:p>
+        </w:tc>
+        <w:tc>
+          <w:tcPr>
+            <w:tcW w:w="5215" w:type="dxa"/>
+          </w:tcPr>
+          <w:p>
+            <w:r>
+              <w:t xml:space="preserve">If the hangar is at capacity or if the aircraft is already parked in another hangar, then the request will </w:t>
+            </w:r>
+            <w:proofErr w:type="gramStart"/>
+            <w:r>
+              <w:t>fail</w:t>
+            </w:r>
+            <w:proofErr w:type="gramEnd"/>
+            <w:r>
+              <w:t xml:space="preserve"> and a 400 status will be returned.</w:t>
+            </w:r>
+          </w:p>
+        </w:tc>
+      </w:tr>
+      <w:tr>
+        <w:tc>
+          <w:tcPr>
+            <w:tcW w:w="1615" w:type="dxa"/>
+          </w:tcPr>
+          <w:p>
+            <w:r>
+              <w:t>Failure</w:t>
+            </w:r>
+          </w:p>
+        </w:tc>
+        <w:tc>
+          <w:tcPr>
+            <w:tcW w:w="2520" w:type="dxa"/>
+          </w:tcPr>
+          <w:p>
+            <w:r>
+              <w:t>404 Not Found</w:t>
+            </w:r>
+          </w:p>
+        </w:tc>
+        <w:tc>
+          <w:tcPr>
+            <w:tcW w:w="5215" w:type="dxa"/>
+          </w:tcPr>
+          <w:p>
+            <w:r>
+              <w:t xml:space="preserve">No hangar with this </w:t>
+            </w:r>
+            <w:proofErr w:type="spellStart"/>
+            <w:r>
+              <w:t>hangarId</w:t>
+            </w:r>
+            <w:proofErr w:type="spellEnd"/>
+            <w:r>
+              <w:t xml:space="preserve"> exists or not aircraft with this </w:t>
+            </w:r>
+            <w:proofErr w:type="spellStart"/>
+            <w:r>
+              <w:t>aircraftId</w:t>
+            </w:r>
+            <w:proofErr w:type="spellEnd"/>
+            <w:r>
+              <w:t xml:space="preserve"> exists.</w:t>
+            </w:r>
+          </w:p>
+        </w:tc>
+      </w:tr>
+    </w:tbl>
+    <w:p/>
+    <w:p>
+      <w:pPr>
+        <w:pStyle w:val="Heading3"/>
+      </w:pPr>
+      <w:r>
+        <w:t>Response Examples</w:t>
+      </w:r>
+    </w:p>
+    <w:p>
+      <w:pPr>
+        <w:pStyle w:val="Heading4"/>
+      </w:pPr>
+      <w:r>
+        <w:t>Success</w:t>
+      </w:r>
+    </w:p>
+    <w:tbl>
+      <w:tblPr>
+        <w:tblStyle w:val="TableGrid"/>
+        <w:tblW w:w="0" w:type="auto"/>
+        <w:tblLook w:val="04A0" w:firstRow="1" w:lastRow="0" w:firstColumn="1" w:lastColumn="0" w:noHBand="0" w:noVBand="1"/>
+      </w:tblPr>
+      <w:tblGrid>
+        <w:gridCol w:w="9350"/>
+      </w:tblGrid>
+      <w:tr>
+        <w:tc>
+          <w:tcPr>
+            <w:tcW w:w="9350" w:type="dxa"/>
+          </w:tcPr>
+          <w:p>
+            <w:r>
+              <w:t>Status: 204 No Content</w:t>
+            </w:r>
+          </w:p>
+        </w:tc>
+      </w:tr>
+    </w:tbl>
+    <w:p/>
+    <w:p>
+      <w:pPr>
+        <w:pStyle w:val="Heading4"/>
+      </w:pPr>
+      <w:r>
+        <w:t>Failure</w:t>
+      </w:r>
+    </w:p>
+    <w:tbl>
+      <w:tblPr>
+        <w:tblStyle w:val="TableGrid"/>
+        <w:tblW w:w="0" w:type="auto"/>
+        <w:tblLook w:val="04A0" w:firstRow="1" w:lastRow="0" w:firstColumn="1" w:lastColumn="0" w:noHBand="0" w:noVBand="1"/>
+      </w:tblPr>
+      <w:tblGrid>
+        <w:gridCol w:w="9350"/>
+      </w:tblGrid>
+      <w:tr>
+        <w:tc>
+          <w:tcPr>
+            <w:tcW w:w="9350" w:type="dxa"/>
+          </w:tcPr>
+          <w:p>
+            <w:r>
+              <w:t>Status: 401 Unauthorized</w:t>
+            </w:r>
+          </w:p>
+          <w:p>
+            <w:r>
+              <w:t>Content-Type: application/</w:t>
+            </w:r>
+            <w:proofErr w:type="spellStart"/>
+            <w:r>
+              <w:t>json</w:t>
+            </w:r>
+            <w:proofErr w:type="spellEnd"/>
+          </w:p>
+          <w:p/>
+          <w:p>
+            <w:r>
+              <w:t>{</w:t>
+            </w:r>
+          </w:p>
+          <w:p>
+            <w:r>
+              <w:t xml:space="preserve">    “Error”: “Bearer token is missing or invalid”</w:t>
+            </w:r>
+          </w:p>
+          <w:p>
+            <w:r>
+              <w:t>}</w:t>
+            </w:r>
+          </w:p>
+        </w:tc>
+      </w:tr>
+    </w:tbl>
+    <w:p/>
+    <w:p>
+      <w:pPr>
+        <w:pStyle w:val="Heading4"/>
+      </w:pPr>
+      <w:r>
+        <w:t>Failure</w:t>
+      </w:r>
+    </w:p>
+    <w:tbl>
+      <w:tblPr>
+        <w:tblStyle w:val="TableGrid"/>
+        <w:tblW w:w="0" w:type="auto"/>
+        <w:tblLook w:val="04A0" w:firstRow="1" w:lastRow="0" w:firstColumn="1" w:lastColumn="0" w:noHBand="0" w:noVBand="1"/>
+      </w:tblPr>
+      <w:tblGrid>
+        <w:gridCol w:w="9350"/>
+      </w:tblGrid>
+      <w:tr>
+        <w:tc>
+          <w:tcPr>
+            <w:tcW w:w="9350" w:type="dxa"/>
+          </w:tcPr>
+          <w:p>
+            <w:r>
+              <w:t>Status: 404 Not Found</w:t>
+            </w:r>
+          </w:p>
+          <w:p>
+            <w:r>
+              <w:t>Content-Type: application/</w:t>
+            </w:r>
+            <w:proofErr w:type="spellStart"/>
+            <w:r>
+              <w:t>json</w:t>
+            </w:r>
+            <w:proofErr w:type="spellEnd"/>
+          </w:p>
+          <w:p/>
+          <w:p>
+            <w:r>
+              <w:t>{</w:t>
+            </w:r>
+          </w:p>
+          <w:p>
+            <w:r>
+              <w:t xml:space="preserve">    “Error”: “No </w:t>
+            </w:r>
+            <w:r>
+              <w:t>hangar</w:t>
+            </w:r>
+            <w:r>
+              <w:t xml:space="preserve"> with this </w:t>
+            </w:r>
+            <w:proofErr w:type="spellStart"/>
+            <w:r>
+              <w:t>hangarId</w:t>
+            </w:r>
+            <w:proofErr w:type="spellEnd"/>
+            <w:r>
+              <w:t xml:space="preserve"> exists”</w:t>
+            </w:r>
+          </w:p>
+          <w:p>
+            <w:r>
+              <w:t>}</w:t>
+            </w:r>
+          </w:p>
+        </w:tc>
+      </w:tr>
+    </w:tbl>
+    <w:p/>
+    <w:p>
+      <w:pPr>
+        <w:pStyle w:val="Heading4"/>
+      </w:pPr>
+      <w:r>
+        <w:t>Failure</w:t>
+      </w:r>
+    </w:p>
+    <w:tbl>
+      <w:tblPr>
+        <w:tblStyle w:val="TableGrid"/>
+        <w:tblW w:w="0" w:type="auto"/>
+        <w:tblLook w:val="04A0" w:firstRow="1" w:lastRow="0" w:firstColumn="1" w:lastColumn="0" w:noHBand="0" w:noVBand="1"/>
+      </w:tblPr>
+      <w:tblGrid>
+        <w:gridCol w:w="9350"/>
+      </w:tblGrid>
+      <w:tr>
+        <w:tc>
+          <w:tcPr>
+            <w:tcW w:w="9350" w:type="dxa"/>
+          </w:tcPr>
+          <w:p>
+            <w:r>
+              <w:t>Status: 404 Not found</w:t>
+            </w:r>
+          </w:p>
+          <w:p>
+            <w:r>
+              <w:t>Content-Type: application/</w:t>
+            </w:r>
+            <w:proofErr w:type="spellStart"/>
+            <w:r>
+              <w:t>json</w:t>
+            </w:r>
+            <w:proofErr w:type="spellEnd"/>
+          </w:p>
+          <w:p/>
+          <w:p>
+            <w:r>
+              <w:t>{</w:t>
+            </w:r>
+          </w:p>
+          <w:p>
+            <w:r>
+              <w:t xml:space="preserve">    “Error”: “No aircraft with this </w:t>
+            </w:r>
+            <w:proofErr w:type="spellStart"/>
+            <w:r>
+              <w:t>aircraftId</w:t>
+            </w:r>
+            <w:proofErr w:type="spellEnd"/>
+            <w:r>
+              <w:t xml:space="preserve"> exists”</w:t>
+            </w:r>
+          </w:p>
+          <w:p>
+            <w:r>
+              <w:t>}</w:t>
+            </w:r>
+          </w:p>
+        </w:tc>
+      </w:tr>
+    </w:tbl>
+    <w:p/>
+    <w:p>
+      <w:pPr>
+        <w:pStyle w:val="Heading4"/>
+      </w:pPr>
+      <w:r>
+        <w:t>Failure</w:t>
+      </w:r>
+    </w:p>
+    <w:tbl>
+      <w:tblPr>
+        <w:tblStyle w:val="TableGrid"/>
+        <w:tblW w:w="0" w:type="auto"/>
+        <w:tblLook w:val="04A0" w:firstRow="1" w:lastRow="0" w:firstColumn="1" w:lastColumn="0" w:noHBand="0" w:noVBand="1"/>
+      </w:tblPr>
+      <w:tblGrid>
+        <w:gridCol w:w="9350"/>
+      </w:tblGrid>
+      <w:tr>
+        <w:tc>
+          <w:tcPr>
+            <w:tcW w:w="9350" w:type="dxa"/>
+          </w:tcPr>
+          <w:p>
+            <w:r>
+              <w:t>Status: 400 Bad Request</w:t>
+            </w:r>
+          </w:p>
+          <w:p>
+            <w:r>
+              <w:t>Content-Type: application/</w:t>
+            </w:r>
+            <w:proofErr w:type="spellStart"/>
+            <w:r>
+              <w:t>json</w:t>
+            </w:r>
+            <w:proofErr w:type="spellEnd"/>
+          </w:p>
+          <w:p/>
+          <w:p>
+            <w:r>
+              <w:t>{</w:t>
+            </w:r>
+          </w:p>
+          <w:p>
+            <w:r>
+              <w:t xml:space="preserve">    “Error”: “This hangar is at capacity”</w:t>
+            </w:r>
+          </w:p>
+          <w:p>
+            <w:r>
+              <w:lastRenderedPageBreak/>
+              <w:t>}</w:t>
+            </w:r>
+          </w:p>
+        </w:tc>
+      </w:tr>
+    </w:tbl>
+    <w:p/>
+    <w:p>
+      <w:pPr>
+        <w:pStyle w:val="Heading4"/>
+      </w:pPr>
+      <w:r>
+        <w:t>Failure</w:t>
+      </w:r>
+    </w:p>
+    <w:tbl>
+      <w:tblPr>
+        <w:tblStyle w:val="TableGrid"/>
+        <w:tblW w:w="0" w:type="auto"/>
+        <w:tblLook w:val="04A0" w:firstRow="1" w:lastRow="0" w:firstColumn="1" w:lastColumn="0" w:noHBand="0" w:noVBand="1"/>
+      </w:tblPr>
+      <w:tblGrid>
+        <w:gridCol w:w="9350"/>
+      </w:tblGrid>
+      <w:tr>
+        <w:tc>
+          <w:tcPr>
+            <w:tcW w:w="9350" w:type="dxa"/>
+          </w:tcPr>
+          <w:p>
+            <w:r>
+              <w:t>Status: 400 Bad Request</w:t>
+            </w:r>
+          </w:p>
+          <w:p>
+            <w:r>
+              <w:t>Content-Type: application/</w:t>
+            </w:r>
+            <w:proofErr w:type="spellStart"/>
+            <w:r>
+              <w:t>json</w:t>
+            </w:r>
+            <w:proofErr w:type="spellEnd"/>
+          </w:p>
+          <w:p/>
+          <w:p>
+            <w:r>
+              <w:t>{</w:t>
+            </w:r>
+          </w:p>
+          <w:p>
+            <w:r>
+              <w:t xml:space="preserve">    “Error”: “This aircraft is already parked in a hangar”</w:t>
+            </w:r>
+          </w:p>
+          <w:p>
+            <w:r>
+              <w:t>}</w:t>
+            </w:r>
+          </w:p>
+        </w:tc>
+      </w:tr>
+    </w:tbl>
+    <w:p/>
+    <w:p>
+      <w:pPr>
+        <w:pStyle w:val="Heading4"/>
+      </w:pPr>
+      <w:r>
+        <w:t>Failure</w:t>
+      </w:r>
+    </w:p>
+    <w:tbl>
+      <w:tblPr>
+        <w:tblStyle w:val="TableGrid"/>
+        <w:tblW w:w="0" w:type="auto"/>
+        <w:tblLook w:val="04A0" w:firstRow="1" w:lastRow="0" w:firstColumn="1" w:lastColumn="0" w:noHBand="0" w:noVBand="1"/>
+      </w:tblPr>
+      <w:tblGrid>
+        <w:gridCol w:w="9350"/>
+      </w:tblGrid>
+      <w:tr>
+        <w:tc>
+          <w:tcPr>
+            <w:tcW w:w="9350" w:type="dxa"/>
+          </w:tcPr>
+          <w:p>
+            <w:r>
+              <w:t>Status: 403 Forbidden</w:t>
+            </w:r>
+          </w:p>
+          <w:p>
+            <w:r>
+              <w:t>Content-Type: application/</w:t>
+            </w:r>
+            <w:proofErr w:type="spellStart"/>
+            <w:r>
+              <w:t>json</w:t>
+            </w:r>
+            <w:proofErr w:type="spellEnd"/>
+          </w:p>
+          <w:p/>
+          <w:p>
+            <w:r>
+              <w:t>{</w:t>
+            </w:r>
+          </w:p>
+          <w:p>
+            <w:r>
+              <w:t xml:space="preserve">    “Error”: “You are not authorized to perform this action”</w:t>
+            </w:r>
+          </w:p>
+          <w:p>
+            <w:r>
+              <w:t>}</w:t>
+            </w:r>
+          </w:p>
+        </w:tc>
+      </w:tr>
+    </w:tbl>
+    <w:p/>
     <w:p/>
     <w:sectPr>
       <w:pgSz w:w="12240" w:h="15840"/>

</xml_diff>

<commit_message>
Added documentation for DELETE hangars/:hangarId
</commit_message>
<xml_diff>
--- a/francico_project.docx
+++ b/francico_project.docx
@@ -59,8 +59,14 @@
     </w:p>
     <w:p>
       <w:pPr>
+        <w:pStyle w:val="Heading1"/>
         <w:jc w:val="center"/>
       </w:pPr>
+      <w:bookmarkStart w:id="0" w:name="_Toc119785459"/>
+      <w:r>
+        <w:t>Table of Contents</w:t>
+      </w:r>
+      <w:bookmarkEnd w:id="0"/>
     </w:p>
     <w:p>
       <w:pPr>
@@ -69,8 +75,779 @@
     </w:p>
     <w:p>
       <w:pPr>
+        <w:pStyle w:val="TOC1"/>
+        <w:tabs>
+          <w:tab w:val="right" w:leader="dot" w:pos="9350"/>
+        </w:tabs>
+        <w:rPr>
+          <w:rFonts w:eastAsiaTheme="minorEastAsia"/>
+          <w:noProof/>
+        </w:rPr>
+      </w:pPr>
+      <w:r>
+        <w:fldChar w:fldCharType="begin"/>
+      </w:r>
+      <w:r>
+        <w:instrText xml:space="preserve"> TOC \o "1-1" \h \z \u </w:instrText>
+      </w:r>
+      <w:r>
+        <w:fldChar w:fldCharType="separate"/>
+      </w:r>
+      <w:hyperlink w:anchor="_Toc119785459" w:history="1">
+        <w:r>
+          <w:rPr>
+            <w:rStyle w:val="Hyperlink"/>
+            <w:noProof/>
+          </w:rPr>
+          <w:t>Table of Contents</w:t>
+        </w:r>
+        <w:r>
+          <w:rPr>
+            <w:noProof/>
+            <w:webHidden/>
+          </w:rPr>
+          <w:tab/>
+        </w:r>
+        <w:r>
+          <w:rPr>
+            <w:noProof/>
+            <w:webHidden/>
+          </w:rPr>
+          <w:fldChar w:fldCharType="begin"/>
+        </w:r>
+        <w:r>
+          <w:rPr>
+            <w:noProof/>
+            <w:webHidden/>
+          </w:rPr>
+          <w:instrText xml:space="preserve"> PAGEREF _Toc119785459 \h </w:instrText>
+        </w:r>
+        <w:r>
+          <w:rPr>
+            <w:noProof/>
+            <w:webHidden/>
+          </w:rPr>
+        </w:r>
+        <w:r>
+          <w:rPr>
+            <w:noProof/>
+            <w:webHidden/>
+          </w:rPr>
+          <w:fldChar w:fldCharType="separate"/>
+        </w:r>
+        <w:r>
+          <w:rPr>
+            <w:noProof/>
+            <w:webHidden/>
+          </w:rPr>
+          <w:t>1</w:t>
+        </w:r>
+        <w:r>
+          <w:rPr>
+            <w:noProof/>
+            <w:webHidden/>
+          </w:rPr>
+          <w:fldChar w:fldCharType="end"/>
+        </w:r>
+      </w:hyperlink>
+    </w:p>
+    <w:p>
+      <w:pPr>
+        <w:pStyle w:val="TOC1"/>
+        <w:tabs>
+          <w:tab w:val="right" w:leader="dot" w:pos="9350"/>
+        </w:tabs>
+        <w:rPr>
+          <w:rFonts w:eastAsiaTheme="minorEastAsia"/>
+          <w:noProof/>
+        </w:rPr>
+      </w:pPr>
+      <w:hyperlink w:anchor="_Toc119785460" w:history="1">
+        <w:r>
+          <w:rPr>
+            <w:rStyle w:val="Hyperlink"/>
+            <w:noProof/>
+          </w:rPr>
+          <w:t>Data Model</w:t>
+        </w:r>
+        <w:r>
+          <w:rPr>
+            <w:noProof/>
+            <w:webHidden/>
+          </w:rPr>
+          <w:tab/>
+        </w:r>
+        <w:r>
+          <w:rPr>
+            <w:noProof/>
+            <w:webHidden/>
+          </w:rPr>
+          <w:fldChar w:fldCharType="begin"/>
+        </w:r>
+        <w:r>
+          <w:rPr>
+            <w:noProof/>
+            <w:webHidden/>
+          </w:rPr>
+          <w:instrText xml:space="preserve"> PAGEREF _Toc119785460 \h </w:instrText>
+        </w:r>
+        <w:r>
+          <w:rPr>
+            <w:noProof/>
+            <w:webHidden/>
+          </w:rPr>
+        </w:r>
+        <w:r>
+          <w:rPr>
+            <w:noProof/>
+            <w:webHidden/>
+          </w:rPr>
+          <w:fldChar w:fldCharType="separate"/>
+        </w:r>
+        <w:r>
+          <w:rPr>
+            <w:noProof/>
+            <w:webHidden/>
+          </w:rPr>
+          <w:t>2</w:t>
+        </w:r>
+        <w:r>
+          <w:rPr>
+            <w:noProof/>
+            <w:webHidden/>
+          </w:rPr>
+          <w:fldChar w:fldCharType="end"/>
+        </w:r>
+      </w:hyperlink>
+    </w:p>
+    <w:p>
+      <w:pPr>
+        <w:pStyle w:val="TOC1"/>
+        <w:tabs>
+          <w:tab w:val="right" w:leader="dot" w:pos="9350"/>
+        </w:tabs>
+        <w:rPr>
+          <w:rFonts w:eastAsiaTheme="minorEastAsia"/>
+          <w:noProof/>
+        </w:rPr>
+      </w:pPr>
+      <w:hyperlink w:anchor="_Toc119785461" w:history="1">
+        <w:r>
+          <w:rPr>
+            <w:rStyle w:val="Hyperlink"/>
+            <w:noProof/>
+          </w:rPr>
+          <w:t>Create an Aircraft</w:t>
+        </w:r>
+        <w:r>
+          <w:rPr>
+            <w:noProof/>
+            <w:webHidden/>
+          </w:rPr>
+          <w:tab/>
+        </w:r>
+        <w:r>
+          <w:rPr>
+            <w:noProof/>
+            <w:webHidden/>
+          </w:rPr>
+          <w:fldChar w:fldCharType="begin"/>
+        </w:r>
+        <w:r>
+          <w:rPr>
+            <w:noProof/>
+            <w:webHidden/>
+          </w:rPr>
+          <w:instrText xml:space="preserve"> PAGEREF _Toc119785461 \h </w:instrText>
+        </w:r>
+        <w:r>
+          <w:rPr>
+            <w:noProof/>
+            <w:webHidden/>
+          </w:rPr>
+        </w:r>
+        <w:r>
+          <w:rPr>
+            <w:noProof/>
+            <w:webHidden/>
+          </w:rPr>
+          <w:fldChar w:fldCharType="separate"/>
+        </w:r>
+        <w:r>
+          <w:rPr>
+            <w:noProof/>
+            <w:webHidden/>
+          </w:rPr>
+          <w:t>3</w:t>
+        </w:r>
+        <w:r>
+          <w:rPr>
+            <w:noProof/>
+            <w:webHidden/>
+          </w:rPr>
+          <w:fldChar w:fldCharType="end"/>
+        </w:r>
+      </w:hyperlink>
+    </w:p>
+    <w:p>
+      <w:pPr>
+        <w:pStyle w:val="TOC1"/>
+        <w:tabs>
+          <w:tab w:val="right" w:leader="dot" w:pos="9350"/>
+        </w:tabs>
+        <w:rPr>
+          <w:rFonts w:eastAsiaTheme="minorEastAsia"/>
+          <w:noProof/>
+        </w:rPr>
+      </w:pPr>
+      <w:hyperlink w:anchor="_Toc119785462" w:history="1">
+        <w:r>
+          <w:rPr>
+            <w:rStyle w:val="Hyperlink"/>
+            <w:noProof/>
+          </w:rPr>
+          <w:t>Get All Aircrafts</w:t>
+        </w:r>
+        <w:r>
+          <w:rPr>
+            <w:noProof/>
+            <w:webHidden/>
+          </w:rPr>
+          <w:tab/>
+        </w:r>
+        <w:r>
+          <w:rPr>
+            <w:noProof/>
+            <w:webHidden/>
+          </w:rPr>
+          <w:fldChar w:fldCharType="begin"/>
+        </w:r>
+        <w:r>
+          <w:rPr>
+            <w:noProof/>
+            <w:webHidden/>
+          </w:rPr>
+          <w:instrText xml:space="preserve"> PAGEREF _Toc119785462 \h </w:instrText>
+        </w:r>
+        <w:r>
+          <w:rPr>
+            <w:noProof/>
+            <w:webHidden/>
+          </w:rPr>
+        </w:r>
+        <w:r>
+          <w:rPr>
+            <w:noProof/>
+            <w:webHidden/>
+          </w:rPr>
+          <w:fldChar w:fldCharType="separate"/>
+        </w:r>
+        <w:r>
+          <w:rPr>
+            <w:noProof/>
+            <w:webHidden/>
+          </w:rPr>
+          <w:t>7</w:t>
+        </w:r>
+        <w:r>
+          <w:rPr>
+            <w:noProof/>
+            <w:webHidden/>
+          </w:rPr>
+          <w:fldChar w:fldCharType="end"/>
+        </w:r>
+      </w:hyperlink>
+    </w:p>
+    <w:p>
+      <w:pPr>
+        <w:pStyle w:val="TOC1"/>
+        <w:tabs>
+          <w:tab w:val="right" w:leader="dot" w:pos="9350"/>
+        </w:tabs>
+        <w:rPr>
+          <w:rFonts w:eastAsiaTheme="minorEastAsia"/>
+          <w:noProof/>
+        </w:rPr>
+      </w:pPr>
+      <w:hyperlink w:anchor="_Toc119785463" w:history="1">
+        <w:r>
+          <w:rPr>
+            <w:rStyle w:val="Hyperlink"/>
+            <w:noProof/>
+          </w:rPr>
+          <w:t>Get an Aircraft</w:t>
+        </w:r>
+        <w:r>
+          <w:rPr>
+            <w:noProof/>
+            <w:webHidden/>
+          </w:rPr>
+          <w:tab/>
+        </w:r>
+        <w:r>
+          <w:rPr>
+            <w:noProof/>
+            <w:webHidden/>
+          </w:rPr>
+          <w:fldChar w:fldCharType="begin"/>
+        </w:r>
+        <w:r>
+          <w:rPr>
+            <w:noProof/>
+            <w:webHidden/>
+          </w:rPr>
+          <w:instrText xml:space="preserve"> PAGEREF _Toc119785463 \h </w:instrText>
+        </w:r>
+        <w:r>
+          <w:rPr>
+            <w:noProof/>
+            <w:webHidden/>
+          </w:rPr>
+        </w:r>
+        <w:r>
+          <w:rPr>
+            <w:noProof/>
+            <w:webHidden/>
+          </w:rPr>
+          <w:fldChar w:fldCharType="separate"/>
+        </w:r>
+        <w:r>
+          <w:rPr>
+            <w:noProof/>
+            <w:webHidden/>
+          </w:rPr>
+          <w:t>11</w:t>
+        </w:r>
+        <w:r>
+          <w:rPr>
+            <w:noProof/>
+            <w:webHidden/>
+          </w:rPr>
+          <w:fldChar w:fldCharType="end"/>
+        </w:r>
+      </w:hyperlink>
+    </w:p>
+    <w:p>
+      <w:pPr>
+        <w:pStyle w:val="TOC1"/>
+        <w:tabs>
+          <w:tab w:val="right" w:leader="dot" w:pos="9350"/>
+        </w:tabs>
+        <w:rPr>
+          <w:rFonts w:eastAsiaTheme="minorEastAsia"/>
+          <w:noProof/>
+        </w:rPr>
+      </w:pPr>
+      <w:hyperlink w:anchor="_Toc119785464" w:history="1">
+        <w:r>
+          <w:rPr>
+            <w:rStyle w:val="Hyperlink"/>
+            <w:noProof/>
+          </w:rPr>
+          <w:t>Delete an Aircraft</w:t>
+        </w:r>
+        <w:r>
+          <w:rPr>
+            <w:noProof/>
+            <w:webHidden/>
+          </w:rPr>
+          <w:tab/>
+        </w:r>
+        <w:r>
+          <w:rPr>
+            <w:noProof/>
+            <w:webHidden/>
+          </w:rPr>
+          <w:fldChar w:fldCharType="begin"/>
+        </w:r>
+        <w:r>
+          <w:rPr>
+            <w:noProof/>
+            <w:webHidden/>
+          </w:rPr>
+          <w:instrText xml:space="preserve"> PAGEREF _Toc119785464 \h </w:instrText>
+        </w:r>
+        <w:r>
+          <w:rPr>
+            <w:noProof/>
+            <w:webHidden/>
+          </w:rPr>
+        </w:r>
+        <w:r>
+          <w:rPr>
+            <w:noProof/>
+            <w:webHidden/>
+          </w:rPr>
+          <w:fldChar w:fldCharType="separate"/>
+        </w:r>
+        <w:r>
+          <w:rPr>
+            <w:noProof/>
+            <w:webHidden/>
+          </w:rPr>
+          <w:t>14</w:t>
+        </w:r>
+        <w:r>
+          <w:rPr>
+            <w:noProof/>
+            <w:webHidden/>
+          </w:rPr>
+          <w:fldChar w:fldCharType="end"/>
+        </w:r>
+      </w:hyperlink>
+    </w:p>
+    <w:p>
+      <w:pPr>
+        <w:pStyle w:val="TOC1"/>
+        <w:tabs>
+          <w:tab w:val="right" w:leader="dot" w:pos="9350"/>
+        </w:tabs>
+        <w:rPr>
+          <w:rFonts w:eastAsiaTheme="minorEastAsia"/>
+          <w:noProof/>
+        </w:rPr>
+      </w:pPr>
+      <w:hyperlink w:anchor="_Toc119785465" w:history="1">
+        <w:r>
+          <w:rPr>
+            <w:rStyle w:val="Hyperlink"/>
+            <w:noProof/>
+          </w:rPr>
+          <w:t>Create a Hangar</w:t>
+        </w:r>
+        <w:r>
+          <w:rPr>
+            <w:noProof/>
+            <w:webHidden/>
+          </w:rPr>
+          <w:tab/>
+        </w:r>
+        <w:r>
+          <w:rPr>
+            <w:noProof/>
+            <w:webHidden/>
+          </w:rPr>
+          <w:fldChar w:fldCharType="begin"/>
+        </w:r>
+        <w:r>
+          <w:rPr>
+            <w:noProof/>
+            <w:webHidden/>
+          </w:rPr>
+          <w:instrText xml:space="preserve"> PAGEREF _Toc119785465 \h </w:instrText>
+        </w:r>
+        <w:r>
+          <w:rPr>
+            <w:noProof/>
+            <w:webHidden/>
+          </w:rPr>
+        </w:r>
+        <w:r>
+          <w:rPr>
+            <w:noProof/>
+            <w:webHidden/>
+          </w:rPr>
+          <w:fldChar w:fldCharType="separate"/>
+        </w:r>
+        <w:r>
+          <w:rPr>
+            <w:noProof/>
+            <w:webHidden/>
+          </w:rPr>
+          <w:t>16</w:t>
+        </w:r>
+        <w:r>
+          <w:rPr>
+            <w:noProof/>
+            <w:webHidden/>
+          </w:rPr>
+          <w:fldChar w:fldCharType="end"/>
+        </w:r>
+      </w:hyperlink>
+    </w:p>
+    <w:p>
+      <w:pPr>
+        <w:pStyle w:val="TOC1"/>
+        <w:tabs>
+          <w:tab w:val="right" w:leader="dot" w:pos="9350"/>
+        </w:tabs>
+        <w:rPr>
+          <w:rFonts w:eastAsiaTheme="minorEastAsia"/>
+          <w:noProof/>
+        </w:rPr>
+      </w:pPr>
+      <w:hyperlink w:anchor="_Toc119785466" w:history="1">
+        <w:r>
+          <w:rPr>
+            <w:rStyle w:val="Hyperlink"/>
+            <w:noProof/>
+          </w:rPr>
+          <w:t>Get All Hangars</w:t>
+        </w:r>
+        <w:r>
+          <w:rPr>
+            <w:noProof/>
+            <w:webHidden/>
+          </w:rPr>
+          <w:tab/>
+        </w:r>
+        <w:r>
+          <w:rPr>
+            <w:noProof/>
+            <w:webHidden/>
+          </w:rPr>
+          <w:fldChar w:fldCharType="begin"/>
+        </w:r>
+        <w:r>
+          <w:rPr>
+            <w:noProof/>
+            <w:webHidden/>
+          </w:rPr>
+          <w:instrText xml:space="preserve"> PAGEREF _Toc119785466 \h </w:instrText>
+        </w:r>
+        <w:r>
+          <w:rPr>
+            <w:noProof/>
+            <w:webHidden/>
+          </w:rPr>
+        </w:r>
+        <w:r>
+          <w:rPr>
+            <w:noProof/>
+            <w:webHidden/>
+          </w:rPr>
+          <w:fldChar w:fldCharType="separate"/>
+        </w:r>
+        <w:r>
+          <w:rPr>
+            <w:noProof/>
+            <w:webHidden/>
+          </w:rPr>
+          <w:t>20</w:t>
+        </w:r>
+        <w:r>
+          <w:rPr>
+            <w:noProof/>
+            <w:webHidden/>
+          </w:rPr>
+          <w:fldChar w:fldCharType="end"/>
+        </w:r>
+      </w:hyperlink>
+    </w:p>
+    <w:p>
+      <w:pPr>
+        <w:pStyle w:val="TOC1"/>
+        <w:tabs>
+          <w:tab w:val="right" w:leader="dot" w:pos="9350"/>
+        </w:tabs>
+        <w:rPr>
+          <w:rFonts w:eastAsiaTheme="minorEastAsia"/>
+          <w:noProof/>
+        </w:rPr>
+      </w:pPr>
+      <w:hyperlink w:anchor="_Toc119785467" w:history="1">
+        <w:r>
+          <w:rPr>
+            <w:rStyle w:val="Hyperlink"/>
+            <w:noProof/>
+          </w:rPr>
+          <w:t>Get a Hangar</w:t>
+        </w:r>
+        <w:r>
+          <w:rPr>
+            <w:noProof/>
+            <w:webHidden/>
+          </w:rPr>
+          <w:tab/>
+        </w:r>
+        <w:r>
+          <w:rPr>
+            <w:noProof/>
+            <w:webHidden/>
+          </w:rPr>
+          <w:fldChar w:fldCharType="begin"/>
+        </w:r>
+        <w:r>
+          <w:rPr>
+            <w:noProof/>
+            <w:webHidden/>
+          </w:rPr>
+          <w:instrText xml:space="preserve"> PAGEREF _Toc119785467 \h </w:instrText>
+        </w:r>
+        <w:r>
+          <w:rPr>
+            <w:noProof/>
+            <w:webHidden/>
+          </w:rPr>
+        </w:r>
+        <w:r>
+          <w:rPr>
+            <w:noProof/>
+            <w:webHidden/>
+          </w:rPr>
+          <w:fldChar w:fldCharType="separate"/>
+        </w:r>
+        <w:r>
+          <w:rPr>
+            <w:noProof/>
+            <w:webHidden/>
+          </w:rPr>
+          <w:t>24</w:t>
+        </w:r>
+        <w:r>
+          <w:rPr>
+            <w:noProof/>
+            <w:webHidden/>
+          </w:rPr>
+          <w:fldChar w:fldCharType="end"/>
+        </w:r>
+      </w:hyperlink>
+    </w:p>
+    <w:p>
+      <w:pPr>
+        <w:pStyle w:val="TOC1"/>
+        <w:tabs>
+          <w:tab w:val="right" w:leader="dot" w:pos="9350"/>
+        </w:tabs>
+        <w:rPr>
+          <w:rFonts w:eastAsiaTheme="minorEastAsia"/>
+          <w:noProof/>
+        </w:rPr>
+      </w:pPr>
+      <w:hyperlink w:anchor="_Toc119785468" w:history="1">
+        <w:r>
+          <w:rPr>
+            <w:rStyle w:val="Hyperlink"/>
+            <w:noProof/>
+          </w:rPr>
+          <w:t>Add Aircraft to Hangar</w:t>
+        </w:r>
+        <w:r>
+          <w:rPr>
+            <w:noProof/>
+            <w:webHidden/>
+          </w:rPr>
+          <w:tab/>
+        </w:r>
+        <w:r>
+          <w:rPr>
+            <w:noProof/>
+            <w:webHidden/>
+          </w:rPr>
+          <w:fldChar w:fldCharType="begin"/>
+        </w:r>
+        <w:r>
+          <w:rPr>
+            <w:noProof/>
+            <w:webHidden/>
+          </w:rPr>
+          <w:instrText xml:space="preserve"> PAGEREF _Toc119785468 \h </w:instrText>
+        </w:r>
+        <w:r>
+          <w:rPr>
+            <w:noProof/>
+            <w:webHidden/>
+          </w:rPr>
+        </w:r>
+        <w:r>
+          <w:rPr>
+            <w:noProof/>
+            <w:webHidden/>
+          </w:rPr>
+          <w:fldChar w:fldCharType="separate"/>
+        </w:r>
+        <w:r>
+          <w:rPr>
+            <w:noProof/>
+            <w:webHidden/>
+          </w:rPr>
+          <w:t>26</w:t>
+        </w:r>
+        <w:r>
+          <w:rPr>
+            <w:noProof/>
+            <w:webHidden/>
+          </w:rPr>
+          <w:fldChar w:fldCharType="end"/>
+        </w:r>
+      </w:hyperlink>
+    </w:p>
+    <w:p>
+      <w:pPr>
+        <w:pStyle w:val="TOC1"/>
+        <w:tabs>
+          <w:tab w:val="right" w:leader="dot" w:pos="9350"/>
+        </w:tabs>
+        <w:rPr>
+          <w:rFonts w:eastAsiaTheme="minorEastAsia"/>
+          <w:noProof/>
+        </w:rPr>
+      </w:pPr>
+      <w:hyperlink w:anchor="_Toc119785469" w:history="1">
+        <w:r>
+          <w:rPr>
+            <w:rStyle w:val="Hyperlink"/>
+            <w:noProof/>
+          </w:rPr>
+          <w:t>Delete a Hangar</w:t>
+        </w:r>
+        <w:r>
+          <w:rPr>
+            <w:noProof/>
+            <w:webHidden/>
+          </w:rPr>
+          <w:tab/>
+        </w:r>
+        <w:r>
+          <w:rPr>
+            <w:noProof/>
+            <w:webHidden/>
+          </w:rPr>
+          <w:fldChar w:fldCharType="begin"/>
+        </w:r>
+        <w:r>
+          <w:rPr>
+            <w:noProof/>
+            <w:webHidden/>
+          </w:rPr>
+          <w:instrText xml:space="preserve"> PAGEREF _Toc119785469 \h </w:instrText>
+        </w:r>
+        <w:r>
+          <w:rPr>
+            <w:noProof/>
+            <w:webHidden/>
+          </w:rPr>
+        </w:r>
+        <w:r>
+          <w:rPr>
+            <w:noProof/>
+            <w:webHidden/>
+          </w:rPr>
+          <w:fldChar w:fldCharType="separate"/>
+        </w:r>
+        <w:r>
+          <w:rPr>
+            <w:noProof/>
+            <w:webHidden/>
+          </w:rPr>
+          <w:t>29</w:t>
+        </w:r>
+        <w:r>
+          <w:rPr>
+            <w:noProof/>
+            <w:webHidden/>
+          </w:rPr>
+          <w:fldChar w:fldCharType="end"/>
+        </w:r>
+      </w:hyperlink>
+    </w:p>
+    <w:p>
+      <w:pPr>
         <w:jc w:val="center"/>
       </w:pPr>
+      <w:r>
+        <w:fldChar w:fldCharType="end"/>
+      </w:r>
     </w:p>
     <w:p>
       <w:pPr>
@@ -147,104 +924,17 @@
         <w:jc w:val="center"/>
       </w:pPr>
     </w:p>
-    <w:p>
-      <w:pPr>
-        <w:jc w:val="center"/>
-      </w:pPr>
-    </w:p>
-    <w:p>
-      <w:pPr>
-        <w:jc w:val="center"/>
-      </w:pPr>
-    </w:p>
-    <w:p>
-      <w:pPr>
-        <w:jc w:val="center"/>
-      </w:pPr>
-    </w:p>
-    <w:p>
-      <w:pPr>
-        <w:jc w:val="center"/>
-      </w:pPr>
-    </w:p>
-    <w:p>
-      <w:pPr>
-        <w:jc w:val="center"/>
-      </w:pPr>
-    </w:p>
-    <w:p>
-      <w:pPr>
-        <w:jc w:val="center"/>
-      </w:pPr>
-    </w:p>
-    <w:p>
-      <w:pPr>
-        <w:jc w:val="center"/>
-      </w:pPr>
-    </w:p>
-    <w:p>
-      <w:pPr>
-        <w:jc w:val="center"/>
-      </w:pPr>
-    </w:p>
-    <w:p>
-      <w:pPr>
-        <w:jc w:val="center"/>
-      </w:pPr>
-    </w:p>
-    <w:p>
-      <w:pPr>
-        <w:jc w:val="center"/>
-      </w:pPr>
-    </w:p>
-    <w:p>
-      <w:pPr>
-        <w:jc w:val="center"/>
-      </w:pPr>
-    </w:p>
-    <w:p>
-      <w:pPr>
-        <w:jc w:val="center"/>
-      </w:pPr>
-    </w:p>
-    <w:p>
-      <w:pPr>
-        <w:jc w:val="center"/>
-      </w:pPr>
-    </w:p>
-    <w:p>
-      <w:pPr>
-        <w:jc w:val="center"/>
-      </w:pPr>
-    </w:p>
-    <w:p>
-      <w:pPr>
-        <w:jc w:val="center"/>
-      </w:pPr>
-    </w:p>
-    <w:p>
-      <w:pPr>
-        <w:jc w:val="center"/>
-      </w:pPr>
-    </w:p>
-    <w:p>
-      <w:pPr>
-        <w:jc w:val="center"/>
-      </w:pPr>
-    </w:p>
-    <w:p>
-      <w:pPr>
-        <w:jc w:val="center"/>
-      </w:pPr>
-    </w:p>
+    <w:p/>
     <w:p>
       <w:pPr>
         <w:pStyle w:val="Heading1"/>
       </w:pPr>
+      <w:bookmarkStart w:id="1" w:name="_Toc119785460"/>
       <w:r>
         <w:lastRenderedPageBreak/>
         <w:t>Data Model</w:t>
       </w:r>
+      <w:bookmarkEnd w:id="1"/>
     </w:p>
     <w:p>
       <w:r>
@@ -1024,10 +1714,12 @@
       <w:pPr>
         <w:pStyle w:val="Heading1"/>
       </w:pPr>
+      <w:bookmarkStart w:id="2" w:name="_Toc119785461"/>
       <w:r>
         <w:lastRenderedPageBreak/>
         <w:t>Create an Aircraft</w:t>
       </w:r>
+      <w:bookmarkEnd w:id="2"/>
     </w:p>
     <w:p>
       <w:r>
@@ -2351,10 +3043,12 @@
       <w:pPr>
         <w:pStyle w:val="Heading1"/>
       </w:pPr>
+      <w:bookmarkStart w:id="3" w:name="_Toc119785462"/>
       <w:r>
         <w:lastRenderedPageBreak/>
         <w:t>Get All Aircrafts</w:t>
       </w:r>
+      <w:bookmarkEnd w:id="3"/>
     </w:p>
     <w:p>
       <w:r>
@@ -3441,10 +4135,12 @@
       <w:pPr>
         <w:pStyle w:val="Heading1"/>
       </w:pPr>
+      <w:bookmarkStart w:id="4" w:name="_Toc119785463"/>
       <w:r>
         <w:lastRenderedPageBreak/>
         <w:t>Get an Aircraft</w:t>
       </w:r>
+      <w:bookmarkEnd w:id="4"/>
     </w:p>
     <w:p>
       <w:r>
@@ -4374,10 +5070,12 @@
       <w:pPr>
         <w:pStyle w:val="Heading1"/>
       </w:pPr>
+      <w:bookmarkStart w:id="5" w:name="_Toc119785464"/>
       <w:r>
         <w:lastRenderedPageBreak/>
         <w:t>Delete an Aircraft</w:t>
       </w:r>
+      <w:bookmarkEnd w:id="5"/>
     </w:p>
     <w:p>
       <w:r>
@@ -5084,11 +5782,11 @@
     <w:p/>
     <w:p/>
     <w:p/>
-    <w:p/>
     <w:p>
       <w:pPr>
         <w:pStyle w:val="Heading1"/>
       </w:pPr>
+      <w:bookmarkStart w:id="6" w:name="_Toc119785465"/>
       <w:r>
         <w:lastRenderedPageBreak/>
         <w:t xml:space="preserve">Create a </w:t>
@@ -5096,6 +5794,7 @@
       <w:r>
         <w:t>Hangar</w:t>
       </w:r>
+      <w:bookmarkEnd w:id="6"/>
     </w:p>
     <w:p>
       <w:r>
@@ -6619,10 +7318,13 @@
       </w:pPr>
     </w:p>
     <w:p/>
+    <w:p/>
+    <w:p/>
     <w:p>
       <w:pPr>
         <w:pStyle w:val="Heading1"/>
       </w:pPr>
+      <w:bookmarkStart w:id="7" w:name="_Toc119785466"/>
       <w:r>
         <w:lastRenderedPageBreak/>
         <w:t xml:space="preserve">Get All </w:t>
@@ -6630,6 +7332,7 @@
       <w:r>
         <w:t>Hangars</w:t>
       </w:r>
+      <w:bookmarkEnd w:id="7"/>
     </w:p>
     <w:p>
       <w:r>
@@ -7906,12 +8609,11 @@
     <w:p/>
     <w:p/>
     <w:p/>
-    <w:p/>
-    <w:p/>
     <w:p>
       <w:pPr>
         <w:pStyle w:val="Heading1"/>
       </w:pPr>
+      <w:bookmarkStart w:id="8" w:name="_Toc119785467"/>
       <w:r>
         <w:lastRenderedPageBreak/>
         <w:t>Get a</w:t>
@@ -7919,6 +8621,7 @@
       <w:r>
         <w:t xml:space="preserve"> Hangar</w:t>
       </w:r>
+      <w:bookmarkEnd w:id="8"/>
     </w:p>
     <w:p>
       <w:r>
@@ -8610,15 +9313,16 @@
     <w:p/>
     <w:p/>
     <w:p/>
-    <w:p/>
     <w:p>
       <w:pPr>
         <w:pStyle w:val="Heading1"/>
       </w:pPr>
+      <w:bookmarkStart w:id="9" w:name="_Toc119785468"/>
       <w:r>
         <w:lastRenderedPageBreak/>
         <w:t>Add Aircraft to Hangar</w:t>
       </w:r>
+      <w:bookmarkEnd w:id="9"/>
     </w:p>
     <w:p>
       <w:r>
@@ -9581,7 +10285,543 @@
     </w:tbl>
     <w:p/>
     <w:p/>
+    <w:p/>
+    <w:p/>
+    <w:p/>
+    <w:p/>
+    <w:p/>
+    <w:p/>
+    <w:p/>
+    <w:p/>
+    <w:p/>
+    <w:p/>
+    <w:p/>
+    <w:p/>
+    <w:p/>
+    <w:p/>
+    <w:p/>
+    <w:p/>
+    <w:p/>
+    <w:p/>
+    <w:p/>
+    <w:p/>
+    <w:p/>
+    <w:p/>
+    <w:p/>
+    <w:p/>
+    <w:p>
+      <w:pPr>
+        <w:pStyle w:val="Heading1"/>
+      </w:pPr>
+      <w:bookmarkStart w:id="10" w:name="_Toc119785469"/>
+      <w:r>
+        <w:t xml:space="preserve">Delete a </w:t>
+      </w:r>
+      <w:r>
+        <w:t>Hangar</w:t>
+      </w:r>
+      <w:bookmarkEnd w:id="10"/>
+    </w:p>
+    <w:p>
+      <w:r>
+        <w:t xml:space="preserve">Allows you to delete </w:t>
+      </w:r>
+      <w:r>
+        <w:t>a Hangar</w:t>
+      </w:r>
+      <w:r>
+        <w:t xml:space="preserve">. </w:t>
+      </w:r>
+      <w:r>
+        <w:t>All aircrafts parked in the hangar will be automatically marked as being in flight when the hangar is deleted.</w:t>
+      </w:r>
+    </w:p>
+    <w:p/>
+    <w:tbl>
+      <w:tblPr>
+        <w:tblStyle w:val="TableGrid"/>
+        <w:tblW w:w="0" w:type="auto"/>
+        <w:tblLook w:val="04A0" w:firstRow="1" w:lastRow="0" w:firstColumn="1" w:lastColumn="0" w:noHBand="0" w:noVBand="1"/>
+      </w:tblPr>
+      <w:tblGrid>
+        <w:gridCol w:w="9350"/>
+      </w:tblGrid>
+      <w:tr>
+        <w:tc>
+          <w:tcPr>
+            <w:tcW w:w="9350" w:type="dxa"/>
+          </w:tcPr>
+          <w:p>
+            <w:r>
+              <w:t>DELETE /</w:t>
+            </w:r>
+            <w:r>
+              <w:t>hangars</w:t>
+            </w:r>
+            <w:proofErr w:type="gramStart"/>
+            <w:r>
+              <w:t>/:</w:t>
+            </w:r>
+            <w:proofErr w:type="spellStart"/>
+            <w:r>
+              <w:t>hangarId</w:t>
+            </w:r>
+            <w:proofErr w:type="spellEnd"/>
+            <w:proofErr w:type="gramEnd"/>
+          </w:p>
+        </w:tc>
+      </w:tr>
+    </w:tbl>
+    <w:p/>
+    <w:p>
+      <w:pPr>
+        <w:pStyle w:val="Heading2"/>
+      </w:pPr>
+      <w:r>
+        <w:t>Request</w:t>
+      </w:r>
+    </w:p>
+    <w:p>
+      <w:pPr>
+        <w:pStyle w:val="Heading3"/>
+      </w:pPr>
+      <w:r>
+        <w:t>Media Type(s)</w:t>
+      </w:r>
+    </w:p>
+    <w:p>
+      <w:r>
+        <w:t>None</w:t>
+      </w:r>
+    </w:p>
+    <w:p/>
+    <w:p>
+      <w:pPr>
+        <w:pStyle w:val="Heading3"/>
+      </w:pPr>
+      <w:r>
+        <w:t>Path Parameters</w:t>
+      </w:r>
+    </w:p>
+    <w:tbl>
+      <w:tblPr>
+        <w:tblStyle w:val="TableGrid"/>
+        <w:tblW w:w="0" w:type="auto"/>
+        <w:tblLook w:val="04A0" w:firstRow="1" w:lastRow="0" w:firstColumn="1" w:lastColumn="0" w:noHBand="0" w:noVBand="1"/>
+      </w:tblPr>
+      <w:tblGrid>
+        <w:gridCol w:w="4675"/>
+        <w:gridCol w:w="4675"/>
+      </w:tblGrid>
+      <w:tr>
+        <w:tc>
+          <w:tcPr>
+            <w:tcW w:w="4675" w:type="dxa"/>
+          </w:tcPr>
+          <w:p>
+            <w:pPr>
+              <w:rPr>
+                <w:b/>
+                <w:bCs/>
+              </w:rPr>
+            </w:pPr>
+            <w:r>
+              <w:rPr>
+                <w:b/>
+                <w:bCs/>
+              </w:rPr>
+              <w:t>Name</w:t>
+            </w:r>
+          </w:p>
+        </w:tc>
+        <w:tc>
+          <w:tcPr>
+            <w:tcW w:w="4675" w:type="dxa"/>
+          </w:tcPr>
+          <w:p>
+            <w:pPr>
+              <w:rPr>
+                <w:b/>
+                <w:bCs/>
+              </w:rPr>
+            </w:pPr>
+            <w:r>
+              <w:rPr>
+                <w:b/>
+                <w:bCs/>
+              </w:rPr>
+              <w:t>Description</w:t>
+            </w:r>
+          </w:p>
+        </w:tc>
+      </w:tr>
+      <w:tr>
+        <w:tc>
+          <w:tcPr>
+            <w:tcW w:w="4675" w:type="dxa"/>
+          </w:tcPr>
+          <w:p>
+            <w:proofErr w:type="spellStart"/>
+            <w:r>
+              <w:t>hangarId</w:t>
+            </w:r>
+            <w:proofErr w:type="spellEnd"/>
+          </w:p>
+        </w:tc>
+        <w:tc>
+          <w:tcPr>
+            <w:tcW w:w="4675" w:type="dxa"/>
+          </w:tcPr>
+          <w:p>
+            <w:r>
+              <w:t xml:space="preserve">ID of the </w:t>
+            </w:r>
+            <w:r>
+              <w:t>hangar</w:t>
+            </w:r>
+          </w:p>
+        </w:tc>
+      </w:tr>
+    </w:tbl>
+    <w:p/>
+    <w:p>
+      <w:pPr>
+        <w:pStyle w:val="Heading3"/>
+      </w:pPr>
+      <w:r>
+        <w:t>Request Body</w:t>
+      </w:r>
+    </w:p>
+    <w:p>
+      <w:r>
+        <w:t>None</w:t>
+      </w:r>
+    </w:p>
+    <w:p/>
+    <w:p>
+      <w:pPr>
+        <w:pStyle w:val="Heading2"/>
+      </w:pPr>
+      <w:r>
+        <w:t>Response</w:t>
+      </w:r>
+    </w:p>
+    <w:p>
+      <w:pPr>
+        <w:pStyle w:val="Heading3"/>
+      </w:pPr>
+      <w:r>
+        <w:t>Media Type(s)</w:t>
+      </w:r>
+    </w:p>
+    <w:p>
+      <w:r>
+        <w:t>Success: None</w:t>
+      </w:r>
+    </w:p>
+    <w:p/>
+    <w:p>
+      <w:r>
+        <w:t>Failure: application/</w:t>
+      </w:r>
+      <w:proofErr w:type="spellStart"/>
+      <w:r>
+        <w:t>json</w:t>
+      </w:r>
+      <w:proofErr w:type="spellEnd"/>
+    </w:p>
+    <w:p/>
+    <w:p>
+      <w:pPr>
+        <w:pStyle w:val="Heading3"/>
+      </w:pPr>
+      <w:r>
+        <w:t>Response Body Format</w:t>
+      </w:r>
+    </w:p>
+    <w:p>
+      <w:r>
+        <w:t>Success: No Body</w:t>
+      </w:r>
+    </w:p>
+    <w:p/>
+    <w:p>
+      <w:r>
+        <w:t>Failure: JSON</w:t>
+      </w:r>
+    </w:p>
+    <w:p/>
+    <w:p>
+      <w:pPr>
+        <w:pStyle w:val="Heading3"/>
+      </w:pPr>
+      <w:r>
+        <w:t>Response Statuses</w:t>
+      </w:r>
+    </w:p>
+    <w:tbl>
+      <w:tblPr>
+        <w:tblStyle w:val="TableGrid"/>
+        <w:tblW w:w="0" w:type="auto"/>
+        <w:tblLook w:val="04A0" w:firstRow="1" w:lastRow="0" w:firstColumn="1" w:lastColumn="0" w:noHBand="0" w:noVBand="1"/>
+      </w:tblPr>
+      <w:tblGrid>
+        <w:gridCol w:w="1705"/>
+        <w:gridCol w:w="2340"/>
+        <w:gridCol w:w="5305"/>
+      </w:tblGrid>
+      <w:tr>
+        <w:tc>
+          <w:tcPr>
+            <w:tcW w:w="1705" w:type="dxa"/>
+          </w:tcPr>
+          <w:p>
+            <w:pPr>
+              <w:rPr>
+                <w:b/>
+                <w:bCs/>
+              </w:rPr>
+            </w:pPr>
+            <w:r>
+              <w:rPr>
+                <w:b/>
+                <w:bCs/>
+              </w:rPr>
+              <w:t>Outcome</w:t>
+            </w:r>
+          </w:p>
+        </w:tc>
+        <w:tc>
+          <w:tcPr>
+            <w:tcW w:w="2340" w:type="dxa"/>
+          </w:tcPr>
+          <w:p>
+            <w:pPr>
+              <w:rPr>
+                <w:b/>
+                <w:bCs/>
+              </w:rPr>
+            </w:pPr>
+            <w:r>
+              <w:rPr>
+                <w:b/>
+                <w:bCs/>
+              </w:rPr>
+              <w:t>Status Code</w:t>
+            </w:r>
+          </w:p>
+        </w:tc>
+        <w:tc>
+          <w:tcPr>
+            <w:tcW w:w="5305" w:type="dxa"/>
+          </w:tcPr>
+          <w:p>
+            <w:pPr>
+              <w:rPr>
+                <w:b/>
+                <w:bCs/>
+              </w:rPr>
+            </w:pPr>
+            <w:r>
+              <w:rPr>
+                <w:b/>
+                <w:bCs/>
+              </w:rPr>
+              <w:t>Notes</w:t>
+            </w:r>
+          </w:p>
+        </w:tc>
+      </w:tr>
+      <w:tr>
+        <w:tc>
+          <w:tcPr>
+            <w:tcW w:w="1705" w:type="dxa"/>
+          </w:tcPr>
+          <w:p>
+            <w:r>
+              <w:t>Success</w:t>
+            </w:r>
+          </w:p>
+        </w:tc>
+        <w:tc>
+          <w:tcPr>
+            <w:tcW w:w="2340" w:type="dxa"/>
+          </w:tcPr>
+          <w:p>
+            <w:r>
+              <w:t>204 No Content</w:t>
+            </w:r>
+          </w:p>
+        </w:tc>
+        <w:tc>
+          <w:tcPr>
+            <w:tcW w:w="5305" w:type="dxa"/>
+          </w:tcPr>
+          <w:p/>
+        </w:tc>
+      </w:tr>
+      <w:tr>
+        <w:tc>
+          <w:tcPr>
+            <w:tcW w:w="1705" w:type="dxa"/>
+          </w:tcPr>
+          <w:p>
+            <w:r>
+              <w:t>Failure</w:t>
+            </w:r>
+          </w:p>
+        </w:tc>
+        <w:tc>
+          <w:tcPr>
+            <w:tcW w:w="2340" w:type="dxa"/>
+          </w:tcPr>
+          <w:p>
+            <w:r>
+              <w:t>404 Not Found</w:t>
+            </w:r>
+          </w:p>
+        </w:tc>
+        <w:tc>
+          <w:tcPr>
+            <w:tcW w:w="5305" w:type="dxa"/>
+          </w:tcPr>
+          <w:p>
+            <w:r>
+              <w:t xml:space="preserve">No </w:t>
+            </w:r>
+            <w:r>
+              <w:t>hangar</w:t>
+            </w:r>
+            <w:r>
+              <w:t xml:space="preserve"> with this </w:t>
+            </w:r>
+            <w:proofErr w:type="spellStart"/>
+            <w:r>
+              <w:t>hangarId</w:t>
+            </w:r>
+            <w:proofErr w:type="spellEnd"/>
+            <w:r>
+              <w:t xml:space="preserve"> exists.</w:t>
+            </w:r>
+          </w:p>
+        </w:tc>
+      </w:tr>
+    </w:tbl>
+    <w:p/>
+    <w:p>
+      <w:pPr>
+        <w:pStyle w:val="Heading3"/>
+      </w:pPr>
+      <w:r>
+        <w:lastRenderedPageBreak/>
+        <w:t>Response Examples</w:t>
+      </w:r>
+    </w:p>
+    <w:p>
+      <w:pPr>
+        <w:pStyle w:val="Heading4"/>
+      </w:pPr>
+      <w:r>
+        <w:t>Success</w:t>
+      </w:r>
+    </w:p>
+    <w:tbl>
+      <w:tblPr>
+        <w:tblStyle w:val="TableGrid"/>
+        <w:tblW w:w="0" w:type="auto"/>
+        <w:tblLook w:val="04A0" w:firstRow="1" w:lastRow="0" w:firstColumn="1" w:lastColumn="0" w:noHBand="0" w:noVBand="1"/>
+      </w:tblPr>
+      <w:tblGrid>
+        <w:gridCol w:w="9350"/>
+      </w:tblGrid>
+      <w:tr>
+        <w:tc>
+          <w:tcPr>
+            <w:tcW w:w="9350" w:type="dxa"/>
+          </w:tcPr>
+          <w:p>
+            <w:r>
+              <w:t>Status: 204 No Content</w:t>
+            </w:r>
+          </w:p>
+        </w:tc>
+      </w:tr>
+    </w:tbl>
+    <w:p/>
+    <w:p>
+      <w:pPr>
+        <w:pStyle w:val="Heading4"/>
+      </w:pPr>
+      <w:r>
+        <w:t>Failure</w:t>
+      </w:r>
+    </w:p>
+    <w:tbl>
+      <w:tblPr>
+        <w:tblStyle w:val="TableGrid"/>
+        <w:tblW w:w="0" w:type="auto"/>
+        <w:tblLook w:val="04A0" w:firstRow="1" w:lastRow="0" w:firstColumn="1" w:lastColumn="0" w:noHBand="0" w:noVBand="1"/>
+      </w:tblPr>
+      <w:tblGrid>
+        <w:gridCol w:w="9350"/>
+      </w:tblGrid>
+      <w:tr>
+        <w:tc>
+          <w:tcPr>
+            <w:tcW w:w="9350" w:type="dxa"/>
+          </w:tcPr>
+          <w:p>
+            <w:r>
+              <w:t>Status: 404 Not Found</w:t>
+            </w:r>
+          </w:p>
+          <w:p>
+            <w:r>
+              <w:t>Content-Type: application/</w:t>
+            </w:r>
+            <w:proofErr w:type="spellStart"/>
+            <w:r>
+              <w:t>json</w:t>
+            </w:r>
+            <w:proofErr w:type="spellEnd"/>
+          </w:p>
+          <w:p/>
+          <w:p>
+            <w:r>
+              <w:t>{</w:t>
+            </w:r>
+          </w:p>
+          <w:p>
+            <w:r>
+              <w:t xml:space="preserve">    “Error”: “No </w:t>
+            </w:r>
+            <w:r>
+              <w:t>hangar</w:t>
+            </w:r>
+            <w:r>
+              <w:t xml:space="preserve"> with this </w:t>
+            </w:r>
+            <w:proofErr w:type="spellStart"/>
+            <w:r>
+              <w:t>hangarId</w:t>
+            </w:r>
+            <w:proofErr w:type="spellEnd"/>
+            <w:r>
+              <w:t xml:space="preserve"> exists”</w:t>
+            </w:r>
+          </w:p>
+          <w:p>
+            <w:r>
+              <w:t>}</w:t>
+            </w:r>
+          </w:p>
+        </w:tc>
+      </w:tr>
+    </w:tbl>
+    <w:p/>
     <w:sectPr>
+      <w:footerReference w:type="even" r:id="rId7"/>
+      <w:footerReference w:type="default" r:id="rId8"/>
       <w:pgSz w:w="12240" w:h="15840"/>
       <w:pgMar w:top="1440" w:right="1440" w:bottom="1440" w:left="1440" w:header="720" w:footer="720" w:gutter="0"/>
       <w:cols w:space="720"/>
@@ -9589,6 +10829,161 @@
     </w:sectPr>
   </w:body>
 </w:document>
+</file>
+
+<file path=word/endnotes.xml><?xml version="1.0" encoding="utf-8"?>
+<w:endnotes xmlns:wpc="http://schemas.microsoft.com/office/word/2010/wordprocessingCanvas" xmlns:cx="http://schemas.microsoft.com/office/drawing/2014/chartex" xmlns:cx1="http://schemas.microsoft.com/office/drawing/2015/9/8/chartex" xmlns:cx2="http://schemas.microsoft.com/office/drawing/2015/10/21/chartex" xmlns:cx3="http://schemas.microsoft.com/office/drawing/2016/5/9/chartex" xmlns:cx4="http://schemas.microsoft.com/office/drawing/2016/5/10/chartex" xmlns:cx5="http://schemas.microsoft.com/office/drawing/2016/5/11/chartex" xmlns:cx6="http://schemas.microsoft.com/office/drawing/2016/5/12/chartex" xmlns:cx7="http://schemas.microsoft.com/office/drawing/2016/5/13/chartex" xmlns:cx8="http://schemas.microsoft.com/office/drawing/2016/5/14/chartex" xmlns:mc="http://schemas.openxmlformats.org/markup-compatibility/2006" xmlns:aink="http://schemas.microsoft.com/office/drawing/2016/ink" xmlns:am3d="http://schemas.microsoft.com/office/drawing/2017/model3d" xmlns:o="urn:schemas-microsoft-com:office:office" xmlns:oel="http://schemas.microsoft.com/office/2019/extlst" xmlns:r="http://schemas.openxmlformats.org/officeDocument/2006/relationships" xmlns:m="http://schemas.openxmlformats.org/officeDocument/2006/math" xmlns:v="urn:schemas-microsoft-com:vml" xmlns:wp14="http://schemas.microsoft.com/office/word/2010/wordprocessingDrawing" xmlns:wp="http://schemas.openxmlformats.org/drawingml/2006/wordprocessingDrawing" xmlns:w10="urn:schemas-microsoft-com:office:word" xmlns:w="http://schemas.openxmlformats.org/wordprocessingml/2006/main" xmlns:w14="http://schemas.microsoft.com/office/word/2010/wordml" xmlns:w15="http://schemas.microsoft.com/office/word/2012/wordml" xmlns:w16cex="http://schemas.microsoft.com/office/word/2018/wordml/cex" xmlns:w16cid="http://schemas.microsoft.com/office/word/2016/wordml/cid" xmlns:w16="http://schemas.microsoft.com/office/word/2018/wordml" xmlns:w16sdtdh="http://schemas.microsoft.com/office/word/2020/wordml/sdtdatahash" xmlns:w16se="http://schemas.microsoft.com/office/word/2015/wordml/symex" xmlns:wpg="http://schemas.microsoft.com/office/word/2010/wordprocessingGroup" xmlns:wpi="http://schemas.microsoft.com/office/word/2010/wordprocessingInk" xmlns:wne="http://schemas.microsoft.com/office/word/2006/wordml" xmlns:wps="http://schemas.microsoft.com/office/word/2010/wordprocessingShape" mc:Ignorable="w14 w15 w16se w16cid w16 w16cex w16sdtdh wp14">
+  <w:endnote w:type="separator" w:id="-1">
+    <w:p>
+      <w:r>
+        <w:separator/>
+      </w:r>
+    </w:p>
+  </w:endnote>
+  <w:endnote w:type="continuationSeparator" w:id="0">
+    <w:p>
+      <w:r>
+        <w:continuationSeparator/>
+      </w:r>
+    </w:p>
+  </w:endnote>
+</w:endnotes>
+</file>
+
+<file path=word/footer1.xml><?xml version="1.0" encoding="utf-8"?>
+<w:ftr xmlns:wpc="http://schemas.microsoft.com/office/word/2010/wordprocessingCanvas" xmlns:cx="http://schemas.microsoft.com/office/drawing/2014/chartex" xmlns:cx1="http://schemas.microsoft.com/office/drawing/2015/9/8/chartex" xmlns:cx2="http://schemas.microsoft.com/office/drawing/2015/10/21/chartex" xmlns:cx3="http://schemas.microsoft.com/office/drawing/2016/5/9/chartex" xmlns:cx4="http://schemas.microsoft.com/office/drawing/2016/5/10/chartex" xmlns:cx5="http://schemas.microsoft.com/office/drawing/2016/5/11/chartex" xmlns:cx6="http://schemas.microsoft.com/office/drawing/2016/5/12/chartex" xmlns:cx7="http://schemas.microsoft.com/office/drawing/2016/5/13/chartex" xmlns:cx8="http://schemas.microsoft.com/office/drawing/2016/5/14/chartex" xmlns:mc="http://schemas.openxmlformats.org/markup-compatibility/2006" xmlns:aink="http://schemas.microsoft.com/office/drawing/2016/ink" xmlns:am3d="http://schemas.microsoft.com/office/drawing/2017/model3d" xmlns:o="urn:schemas-microsoft-com:office:office" xmlns:oel="http://schemas.microsoft.com/office/2019/extlst" xmlns:r="http://schemas.openxmlformats.org/officeDocument/2006/relationships" xmlns:m="http://schemas.openxmlformats.org/officeDocument/2006/math" xmlns:v="urn:schemas-microsoft-com:vml" xmlns:wp14="http://schemas.microsoft.com/office/word/2010/wordprocessingDrawing" xmlns:wp="http://schemas.openxmlformats.org/drawingml/2006/wordprocessingDrawing" xmlns:w10="urn:schemas-microsoft-com:office:word" xmlns:w="http://schemas.openxmlformats.org/wordprocessingml/2006/main" xmlns:w14="http://schemas.microsoft.com/office/word/2010/wordml" xmlns:w15="http://schemas.microsoft.com/office/word/2012/wordml" xmlns:w16cex="http://schemas.microsoft.com/office/word/2018/wordml/cex" xmlns:w16cid="http://schemas.microsoft.com/office/word/2016/wordml/cid" xmlns:w16="http://schemas.microsoft.com/office/word/2018/wordml" xmlns:w16sdtdh="http://schemas.microsoft.com/office/word/2020/wordml/sdtdatahash" xmlns:w16se="http://schemas.microsoft.com/office/word/2015/wordml/symex" xmlns:wpg="http://schemas.microsoft.com/office/word/2010/wordprocessingGroup" xmlns:wpi="http://schemas.microsoft.com/office/word/2010/wordprocessingInk" xmlns:wne="http://schemas.microsoft.com/office/word/2006/wordml" xmlns:wps="http://schemas.microsoft.com/office/word/2010/wordprocessingShape" mc:Ignorable="w14 w15 w16se w16cid w16 w16cex w16sdtdh wp14">
+  <w:sdt>
+    <w:sdtPr>
+      <w:rPr>
+        <w:rStyle w:val="PageNumber"/>
+      </w:rPr>
+      <w:id w:val="638855919"/>
+      <w:docPartObj>
+        <w:docPartGallery w:val="Page Numbers (Bottom of Page)"/>
+        <w:docPartUnique/>
+      </w:docPartObj>
+    </w:sdtPr>
+    <w:sdtContent>
+      <w:p>
+        <w:pPr>
+          <w:pStyle w:val="Footer"/>
+          <w:framePr w:wrap="none" w:vAnchor="text" w:hAnchor="margin" w:xAlign="right" w:y="1"/>
+          <w:rPr>
+            <w:rStyle w:val="PageNumber"/>
+          </w:rPr>
+        </w:pPr>
+        <w:r>
+          <w:rPr>
+            <w:rStyle w:val="PageNumber"/>
+          </w:rPr>
+          <w:fldChar w:fldCharType="begin"/>
+        </w:r>
+        <w:r>
+          <w:rPr>
+            <w:rStyle w:val="PageNumber"/>
+          </w:rPr>
+          <w:instrText xml:space="preserve"> PAGE </w:instrText>
+        </w:r>
+        <w:r>
+          <w:rPr>
+            <w:rStyle w:val="PageNumber"/>
+          </w:rPr>
+          <w:fldChar w:fldCharType="end"/>
+        </w:r>
+      </w:p>
+    </w:sdtContent>
+  </w:sdt>
+  <w:p>
+    <w:pPr>
+      <w:pStyle w:val="Footer"/>
+      <w:ind w:right="360"/>
+    </w:pPr>
+  </w:p>
+</w:ftr>
+</file>
+
+<file path=word/footer2.xml><?xml version="1.0" encoding="utf-8"?>
+<w:ftr xmlns:wpc="http://schemas.microsoft.com/office/word/2010/wordprocessingCanvas" xmlns:cx="http://schemas.microsoft.com/office/drawing/2014/chartex" xmlns:cx1="http://schemas.microsoft.com/office/drawing/2015/9/8/chartex" xmlns:cx2="http://schemas.microsoft.com/office/drawing/2015/10/21/chartex" xmlns:cx3="http://schemas.microsoft.com/office/drawing/2016/5/9/chartex" xmlns:cx4="http://schemas.microsoft.com/office/drawing/2016/5/10/chartex" xmlns:cx5="http://schemas.microsoft.com/office/drawing/2016/5/11/chartex" xmlns:cx6="http://schemas.microsoft.com/office/drawing/2016/5/12/chartex" xmlns:cx7="http://schemas.microsoft.com/office/drawing/2016/5/13/chartex" xmlns:cx8="http://schemas.microsoft.com/office/drawing/2016/5/14/chartex" xmlns:mc="http://schemas.openxmlformats.org/markup-compatibility/2006" xmlns:aink="http://schemas.microsoft.com/office/drawing/2016/ink" xmlns:am3d="http://schemas.microsoft.com/office/drawing/2017/model3d" xmlns:o="urn:schemas-microsoft-com:office:office" xmlns:oel="http://schemas.microsoft.com/office/2019/extlst" xmlns:r="http://schemas.openxmlformats.org/officeDocument/2006/relationships" xmlns:m="http://schemas.openxmlformats.org/officeDocument/2006/math" xmlns:v="urn:schemas-microsoft-com:vml" xmlns:wp14="http://schemas.microsoft.com/office/word/2010/wordprocessingDrawing" xmlns:wp="http://schemas.openxmlformats.org/drawingml/2006/wordprocessingDrawing" xmlns:w10="urn:schemas-microsoft-com:office:word" xmlns:w="http://schemas.openxmlformats.org/wordprocessingml/2006/main" xmlns:w14="http://schemas.microsoft.com/office/word/2010/wordml" xmlns:w15="http://schemas.microsoft.com/office/word/2012/wordml" xmlns:w16cex="http://schemas.microsoft.com/office/word/2018/wordml/cex" xmlns:w16cid="http://schemas.microsoft.com/office/word/2016/wordml/cid" xmlns:w16="http://schemas.microsoft.com/office/word/2018/wordml" xmlns:w16sdtdh="http://schemas.microsoft.com/office/word/2020/wordml/sdtdatahash" xmlns:w16se="http://schemas.microsoft.com/office/word/2015/wordml/symex" xmlns:wpg="http://schemas.microsoft.com/office/word/2010/wordprocessingGroup" xmlns:wpi="http://schemas.microsoft.com/office/word/2010/wordprocessingInk" xmlns:wne="http://schemas.microsoft.com/office/word/2006/wordml" xmlns:wps="http://schemas.microsoft.com/office/word/2010/wordprocessingShape" mc:Ignorable="w14 w15 w16se w16cid w16 w16cex w16sdtdh wp14">
+  <w:sdt>
+    <w:sdtPr>
+      <w:rPr>
+        <w:rStyle w:val="PageNumber"/>
+      </w:rPr>
+      <w:id w:val="-1044601815"/>
+      <w:docPartObj>
+        <w:docPartGallery w:val="Page Numbers (Bottom of Page)"/>
+        <w:docPartUnique/>
+      </w:docPartObj>
+    </w:sdtPr>
+    <w:sdtContent>
+      <w:p>
+        <w:pPr>
+          <w:pStyle w:val="Footer"/>
+          <w:framePr w:wrap="none" w:vAnchor="text" w:hAnchor="margin" w:xAlign="right" w:y="1"/>
+          <w:rPr>
+            <w:rStyle w:val="PageNumber"/>
+          </w:rPr>
+        </w:pPr>
+        <w:r>
+          <w:rPr>
+            <w:rStyle w:val="PageNumber"/>
+          </w:rPr>
+          <w:fldChar w:fldCharType="begin"/>
+        </w:r>
+        <w:r>
+          <w:rPr>
+            <w:rStyle w:val="PageNumber"/>
+          </w:rPr>
+          <w:instrText xml:space="preserve"> PAGE </w:instrText>
+        </w:r>
+        <w:r>
+          <w:rPr>
+            <w:rStyle w:val="PageNumber"/>
+          </w:rPr>
+          <w:fldChar w:fldCharType="separate"/>
+        </w:r>
+        <w:r>
+          <w:rPr>
+            <w:rStyle w:val="PageNumber"/>
+            <w:noProof/>
+          </w:rPr>
+          <w:t>1</w:t>
+        </w:r>
+        <w:r>
+          <w:rPr>
+            <w:rStyle w:val="PageNumber"/>
+          </w:rPr>
+          <w:fldChar w:fldCharType="end"/>
+        </w:r>
+      </w:p>
+    </w:sdtContent>
+  </w:sdt>
+  <w:p>
+    <w:pPr>
+      <w:pStyle w:val="Footer"/>
+      <w:ind w:right="360"/>
+    </w:pPr>
+  </w:p>
+</w:ftr>
+</file>
+
+<file path=word/footnotes.xml><?xml version="1.0" encoding="utf-8"?>
+<w:footnotes xmlns:wpc="http://schemas.microsoft.com/office/word/2010/wordprocessingCanvas" xmlns:cx="http://schemas.microsoft.com/office/drawing/2014/chartex" xmlns:cx1="http://schemas.microsoft.com/office/drawing/2015/9/8/chartex" xmlns:cx2="http://schemas.microsoft.com/office/drawing/2015/10/21/chartex" xmlns:cx3="http://schemas.microsoft.com/office/drawing/2016/5/9/chartex" xmlns:cx4="http://schemas.microsoft.com/office/drawing/2016/5/10/chartex" xmlns:cx5="http://schemas.microsoft.com/office/drawing/2016/5/11/chartex" xmlns:cx6="http://schemas.microsoft.com/office/drawing/2016/5/12/chartex" xmlns:cx7="http://schemas.microsoft.com/office/drawing/2016/5/13/chartex" xmlns:cx8="http://schemas.microsoft.com/office/drawing/2016/5/14/chartex" xmlns:mc="http://schemas.openxmlformats.org/markup-compatibility/2006" xmlns:aink="http://schemas.microsoft.com/office/drawing/2016/ink" xmlns:am3d="http://schemas.microsoft.com/office/drawing/2017/model3d" xmlns:o="urn:schemas-microsoft-com:office:office" xmlns:oel="http://schemas.microsoft.com/office/2019/extlst" xmlns:r="http://schemas.openxmlformats.org/officeDocument/2006/relationships" xmlns:m="http://schemas.openxmlformats.org/officeDocument/2006/math" xmlns:v="urn:schemas-microsoft-com:vml" xmlns:wp14="http://schemas.microsoft.com/office/word/2010/wordprocessingDrawing" xmlns:wp="http://schemas.openxmlformats.org/drawingml/2006/wordprocessingDrawing" xmlns:w10="urn:schemas-microsoft-com:office:word" xmlns:w="http://schemas.openxmlformats.org/wordprocessingml/2006/main" xmlns:w14="http://schemas.microsoft.com/office/word/2010/wordml" xmlns:w15="http://schemas.microsoft.com/office/word/2012/wordml" xmlns:w16cex="http://schemas.microsoft.com/office/word/2018/wordml/cex" xmlns:w16cid="http://schemas.microsoft.com/office/word/2016/wordml/cid" xmlns:w16="http://schemas.microsoft.com/office/word/2018/wordml" xmlns:w16sdtdh="http://schemas.microsoft.com/office/word/2020/wordml/sdtdatahash" xmlns:w16se="http://schemas.microsoft.com/office/word/2015/wordml/symex" xmlns:wpg="http://schemas.microsoft.com/office/word/2010/wordprocessingGroup" xmlns:wpi="http://schemas.microsoft.com/office/word/2010/wordprocessingInk" xmlns:wne="http://schemas.microsoft.com/office/word/2006/wordml" xmlns:wps="http://schemas.microsoft.com/office/word/2010/wordprocessingShape" mc:Ignorable="w14 w15 w16se w16cid w16 w16cex w16sdtdh wp14">
+  <w:footnote w:type="separator" w:id="-1">
+    <w:p>
+      <w:r>
+        <w:separator/>
+      </w:r>
+    </w:p>
+  </w:footnote>
+  <w:footnote w:type="continuationSeparator" w:id="0">
+    <w:p>
+      <w:r>
+        <w:continuationSeparator/>
+      </w:r>
+    </w:p>
+  </w:footnote>
+</w:footnotes>
 </file>
 
 <file path=word/styles.xml><?xml version="1.0" encoding="utf-8"?>
@@ -10187,6 +11582,47 @@
       <w:shd w:val="clear" w:color="auto" w:fill="E1DFDD"/>
     </w:rPr>
   </w:style>
+  <w:style w:type="paragraph" w:styleId="TOC1">
+    <w:name w:val="toc 1"/>
+    <w:basedOn w:val="Normal"/>
+    <w:next w:val="Normal"/>
+    <w:autoRedefine/>
+    <w:uiPriority w:val="39"/>
+    <w:unhideWhenUsed/>
+    <w:rsid w:val="00734CCF"/>
+    <w:pPr>
+      <w:spacing w:after="100"/>
+    </w:pPr>
+  </w:style>
+  <w:style w:type="paragraph" w:styleId="Footer">
+    <w:name w:val="footer"/>
+    <w:basedOn w:val="Normal"/>
+    <w:link w:val="FooterChar"/>
+    <w:uiPriority w:val="99"/>
+    <w:unhideWhenUsed/>
+    <w:rsid w:val="00423C10"/>
+    <w:pPr>
+      <w:tabs>
+        <w:tab w:val="center" w:pos="4680"/>
+        <w:tab w:val="right" w:pos="9360"/>
+      </w:tabs>
+    </w:pPr>
+  </w:style>
+  <w:style w:type="character" w:customStyle="1" w:styleId="FooterChar">
+    <w:name w:val="Footer Char"/>
+    <w:basedOn w:val="DefaultParagraphFont"/>
+    <w:link w:val="Footer"/>
+    <w:uiPriority w:val="99"/>
+    <w:rsid w:val="00423C10"/>
+  </w:style>
+  <w:style w:type="character" w:styleId="PageNumber">
+    <w:name w:val="page number"/>
+    <w:basedOn w:val="DefaultParagraphFont"/>
+    <w:uiPriority w:val="99"/>
+    <w:semiHidden/>
+    <w:unhideWhenUsed/>
+    <w:rsid w:val="00423C10"/>
+  </w:style>
 </w:styles>
 </file>
 
@@ -10483,4 +11919,16 @@
     </a:ext>
   </a:extLst>
 </a:theme>
+</file>
+
+<file path=customXml/item1.xml><?xml version="1.0" encoding="utf-8"?>
+<b:Sources xmlns:b="http://schemas.openxmlformats.org/officeDocument/2006/bibliography" xmlns="http://schemas.openxmlformats.org/officeDocument/2006/bibliography" SelectedStyle="/APASixthEditionOfficeOnline.xsl" StyleName="APA" Version="6"/>
+</file>
+
+<file path=customXml/itemProps1.xml><?xml version="1.0" encoding="utf-8"?>
+<ds:datastoreItem xmlns:ds="http://schemas.openxmlformats.org/officeDocument/2006/customXml" ds:itemID="{730B9372-219E-6243-A38F-BA51735F4CBC}">
+  <ds:schemaRefs>
+    <ds:schemaRef ds:uri="http://schemas.openxmlformats.org/officeDocument/2006/bibliography"/>
+  </ds:schemaRefs>
+</ds:datastoreItem>
 </file>
</xml_diff>

<commit_message>
Updated documentation with count attribute in GET for collections. Moved removeExtraSpacingFromString util function into formattingUtils file
</commit_message>
<xml_diff>
--- a/francico_project.docx
+++ b/francico_project.docx
@@ -1123,6 +1123,38 @@
           </w:p>
         </w:tc>
       </w:tr>
+      <w:tr>
+        <w:tc>
+          <w:tcPr>
+            <w:tcW w:w="1795" w:type="dxa"/>
+          </w:tcPr>
+          <w:p>
+            <w:r>
+              <w:t>aircrafts</w:t>
+            </w:r>
+          </w:p>
+        </w:tc>
+        <w:tc>
+          <w:tcPr>
+            <w:tcW w:w="1530" w:type="dxa"/>
+          </w:tcPr>
+          <w:p>
+            <w:r>
+              <w:t>Integer</w:t>
+            </w:r>
+          </w:p>
+        </w:tc>
+        <w:tc>
+          <w:tcPr>
+            <w:tcW w:w="6025" w:type="dxa"/>
+          </w:tcPr>
+          <w:p>
+            <w:r>
+              <w:t>The number of aircrafts owned by the user.</w:t>
+            </w:r>
+          </w:p>
+        </w:tc>
+      </w:tr>
     </w:tbl>
     <w:p/>
     <w:p>
@@ -3312,21 +3344,36 @@
           </w:tcPr>
           <w:p>
             <w:r>
-              <w:t xml:space="preserve">The maximum number of aircrafts returned will be 5. If there are additional aircrafts that can be retrieved, the JSON object returned in the response body will contain an </w:t>
+              <w:t>The maximum number of aircrafts returned will be 5. If there are additional aircrafts that can be retrieved, the JSON object returned in the response body will contain</w:t>
             </w:r>
             <w:proofErr w:type="spellStart"/>
             <w:r>
-              <w:t>aircrafts</w:t>
+              <w:t xml:space="preserve"> an aircrafts</w:t>
             </w:r>
             <w:proofErr w:type="spellEnd"/>
             <w:r>
               <w:t xml:space="preserve"> array and a “next” attribute allowing you to retrieve more aircrafts via pagination. </w:t>
             </w:r>
+            <w:r>
+              <w:t xml:space="preserve"> Additionally, a “count” attribute in the response body shows the total number of aircrafts that are owned and can be retrieved for the user.</w:t>
+            </w:r>
           </w:p>
           <w:p/>
           <w:p>
             <w:r>
-              <w:t>When there are no aircrafts left to retrieve, the object returned will only include the aircrafts array.</w:t>
+              <w:t>When there are no aircrafts left to retrieve, the object returned will only include the aircrafts array</w:t>
+            </w:r>
+            <w:r>
+              <w:t xml:space="preserve"> and </w:t>
+            </w:r>
+            <w:r>
+              <w:t>the</w:t>
+            </w:r>
+            <w:r>
+              <w:t xml:space="preserve"> “count” attribute</w:t>
+            </w:r>
+            <w:r>
+              <w:t>.</w:t>
             </w:r>
           </w:p>
         </w:tc>
@@ -3338,6 +3385,7 @@
           </w:tcPr>
           <w:p>
             <w:r>
+              <w:lastRenderedPageBreak/>
               <w:t>Failure</w:t>
             </w:r>
           </w:p>
@@ -3384,7 +3432,6 @@
           </w:tcPr>
           <w:p>
             <w:r>
-              <w:lastRenderedPageBreak/>
               <w:t>Failure</w:t>
             </w:r>
           </w:p>
@@ -3495,6 +3542,14 @@
           </w:p>
           <w:p>
             <w:r>
+              <w:t xml:space="preserve">    “count”: 6</w:t>
+            </w:r>
+            <w:r>
+              <w:t>,</w:t>
+            </w:r>
+          </w:p>
+          <w:p>
+            <w:r>
               <w:t xml:space="preserve">    “aircrafts”: [</w:t>
             </w:r>
           </w:p>
@@ -3641,6 +3696,7 @@
           </w:p>
           <w:p>
             <w:r>
+              <w:lastRenderedPageBreak/>
               <w:t xml:space="preserve">            “id”: 2468,</w:t>
             </w:r>
           </w:p>
@@ -3661,7 +3717,6 @@
           </w:p>
           <w:p>
             <w:r>
-              <w:lastRenderedPageBreak/>
               <w:t xml:space="preserve">            “hangar”: null,</w:t>
             </w:r>
           </w:p>
@@ -3911,6 +3966,12 @@
           </w:p>
           <w:p>
             <w:r>
+              <w:lastRenderedPageBreak/>
+              <w:t xml:space="preserve">    “count”: 1,</w:t>
+            </w:r>
+          </w:p>
+          <w:p>
+            <w:r>
               <w:t xml:space="preserve">    “aircrafts”: [</w:t>
             </w:r>
           </w:p>
@@ -3931,7 +3992,6 @@
           </w:p>
           <w:p>
             <w:r>
-              <w:lastRenderedPageBreak/>
               <w:t xml:space="preserve">            “model”: “747”,</w:t>
             </w:r>
           </w:p>
@@ -4120,14 +4180,6 @@
     <w:p/>
     <w:p/>
     <w:p/>
-    <w:p/>
-    <w:p/>
-    <w:p/>
-    <w:p>
-      <w:pPr>
-        <w:pStyle w:val="Heading1"/>
-      </w:pPr>
-    </w:p>
     <w:p/>
     <w:p/>
     <w:p/>
@@ -5789,22 +5841,13 @@
       <w:bookmarkStart w:id="6" w:name="_Toc119785465"/>
       <w:r>
         <w:lastRenderedPageBreak/>
-        <w:t xml:space="preserve">Create a </w:t>
-      </w:r>
-      <w:r>
-        <w:t>Hangar</w:t>
+        <w:t>Create a Hangar</w:t>
       </w:r>
       <w:bookmarkEnd w:id="6"/>
     </w:p>
     <w:p>
       <w:r>
-        <w:t xml:space="preserve">Allows you to create a new </w:t>
-      </w:r>
-      <w:r>
-        <w:t>hangar</w:t>
-      </w:r>
-      <w:r>
-        <w:t>.</w:t>
+        <w:t>Allows you to create a new hangar.</w:t>
       </w:r>
     </w:p>
     <w:p/>
@@ -5824,10 +5867,7 @@
           </w:tcPr>
           <w:p>
             <w:r>
-              <w:t>POST /</w:t>
-            </w:r>
-            <w:r>
-              <w:t>hangars</w:t>
+              <w:t>POST /hangars</w:t>
             </w:r>
           </w:p>
         </w:tc>
@@ -6213,19 +6253,7 @@
           </w:tcPr>
           <w:p>
             <w:r>
-              <w:t xml:space="preserve">The minimum permissible string length of a hangar </w:t>
-            </w:r>
-            <w:r>
-              <w:t>state</w:t>
-            </w:r>
-            <w:r>
-              <w:t xml:space="preserve"> is 1 character. The maximum permissible string length for a hangar </w:t>
-            </w:r>
-            <w:r>
-              <w:t>state</w:t>
-            </w:r>
-            <w:r>
-              <w:t xml:space="preserve"> is 255 characters.</w:t>
+              <w:t>The minimum permissible string length of a hangar state is 1 character. The maximum permissible string length for a hangar state is 255 characters.</w:t>
             </w:r>
           </w:p>
           <w:p/>
@@ -6245,13 +6273,7 @@
             </w:r>
             <w:proofErr w:type="gramEnd"/>
             <w:r>
-              <w:t>A-Za-z</w:t>
-            </w:r>
-            <w:r>
-              <w:t xml:space="preserve"> </w:t>
-            </w:r>
-            <w:r>
-              <w:t>]+$</w:t>
+              <w:t>A-Za-z ]+$</w:t>
             </w:r>
           </w:p>
         </w:tc>
@@ -7293,13 +7315,7 @@
           </w:p>
           <w:p>
             <w:r>
-              <w:t xml:space="preserve">    “Error”: “</w:t>
-            </w:r>
-            <w:r>
-              <w:t>Capacity</w:t>
-            </w:r>
-            <w:r>
-              <w:t xml:space="preserve"> attribute is missing or invalid”</w:t>
+              <w:t xml:space="preserve">    “Error”: “Capacity attribute is missing or invalid”</w:t>
             </w:r>
           </w:p>
           <w:p>
@@ -7327,22 +7343,13 @@
       <w:bookmarkStart w:id="7" w:name="_Toc119785466"/>
       <w:r>
         <w:lastRenderedPageBreak/>
-        <w:t xml:space="preserve">Get All </w:t>
-      </w:r>
-      <w:r>
-        <w:t>Hangars</w:t>
+        <w:t>Get All Hangars</w:t>
       </w:r>
       <w:bookmarkEnd w:id="7"/>
     </w:p>
     <w:p>
       <w:r>
-        <w:t xml:space="preserve">Allows you to fetch all </w:t>
-      </w:r>
-      <w:r>
-        <w:t>hangars</w:t>
-      </w:r>
-      <w:r>
-        <w:t>.</w:t>
+        <w:t>Allows you to fetch all hangars.</w:t>
       </w:r>
     </w:p>
     <w:p/>
@@ -7362,10 +7369,7 @@
           </w:tcPr>
           <w:p>
             <w:r>
-              <w:t>GET /</w:t>
-            </w:r>
-            <w:r>
-              <w:t>hangars</w:t>
+              <w:t>GET /hangars</w:t>
             </w:r>
           </w:p>
         </w:tc>
@@ -7611,6 +7615,12 @@
             <w:r>
               <w:t xml:space="preserve"> via pagination. </w:t>
             </w:r>
+            <w:r>
+              <w:t xml:space="preserve">Additionally, a “count” attribute in the response body shows the total number of </w:t>
+            </w:r>
+            <w:r>
+              <w:t>hangars.</w:t>
+            </w:r>
           </w:p>
           <w:p/>
           <w:p>
@@ -7627,7 +7637,10 @@
               <w:t>hangars</w:t>
             </w:r>
             <w:r>
-              <w:t xml:space="preserve"> array.</w:t>
+              <w:t xml:space="preserve"> array</w:t>
+            </w:r>
+            <w:r>
+              <w:t xml:space="preserve"> and “count” attribute.</w:t>
             </w:r>
           </w:p>
         </w:tc>
@@ -7681,11 +7694,8 @@
           <w:p/>
           <w:p>
             <w:r>
-              <w:t xml:space="preserve">Note: If the client has an Accept header set to */*, i.e., any MIME type, the serve will server </w:t>
-            </w:r>
-            <w:r>
               <w:lastRenderedPageBreak/>
-              <w:t>application/</w:t>
+              <w:t>Note: If the client has an Accept header set to */*, i.e., any MIME type, the serve will server application/</w:t>
             </w:r>
             <w:proofErr w:type="spellStart"/>
             <w:r>
@@ -7753,7 +7763,18 @@
           </w:p>
           <w:p>
             <w:r>
-              <w:t xml:space="preserve">    “aircrafts”: [</w:t>
+              <w:t xml:space="preserve">    “count”: 7,</w:t>
+            </w:r>
+          </w:p>
+          <w:p>
+            <w:r>
+              <w:t xml:space="preserve">    “</w:t>
+            </w:r>
+            <w:r>
+              <w:t>hangars</w:t>
+            </w:r>
+            <w:r>
+              <w:t>”: [</w:t>
             </w:r>
           </w:p>
           <w:p>
@@ -7771,57 +7792,27 @@
           </w:p>
           <w:p>
             <w:r>
-              <w:t xml:space="preserve">    </w:t>
-            </w:r>
-            <w:r>
-              <w:t xml:space="preserve">        </w:t>
-            </w:r>
-            <w:r>
-              <w:t>“name”: “Arch Hangar”,</w:t>
-            </w:r>
-          </w:p>
-          <w:p>
-            <w:r>
-              <w:t xml:space="preserve">    </w:t>
-            </w:r>
-            <w:r>
-              <w:t xml:space="preserve">        </w:t>
-            </w:r>
-            <w:r>
-              <w:t>“city”: “Limestone”,</w:t>
-            </w:r>
-          </w:p>
-          <w:p>
-            <w:r>
-              <w:t xml:space="preserve">    </w:t>
-            </w:r>
-            <w:r>
-              <w:t xml:space="preserve">        </w:t>
-            </w:r>
-            <w:r>
-              <w:t>“state”: “Maine”,</w:t>
-            </w:r>
-          </w:p>
-          <w:p>
-            <w:r>
-              <w:t xml:space="preserve">    </w:t>
-            </w:r>
-            <w:r>
-              <w:t xml:space="preserve">        </w:t>
-            </w:r>
-            <w:r>
-              <w:t>“capacity”: 2,</w:t>
-            </w:r>
-          </w:p>
-          <w:p>
-            <w:r>
-              <w:t xml:space="preserve">    </w:t>
-            </w:r>
-            <w:r>
-              <w:t xml:space="preserve">        </w:t>
-            </w:r>
-            <w:r>
-              <w:t>“aircrafts”: [</w:t>
+              <w:t xml:space="preserve">            “name”: “Arch Hangar”,</w:t>
+            </w:r>
+          </w:p>
+          <w:p>
+            <w:r>
+              <w:t xml:space="preserve">            “city”: “Limestone”,</w:t>
+            </w:r>
+          </w:p>
+          <w:p>
+            <w:r>
+              <w:t xml:space="preserve">            “state”: “Maine”,</w:t>
+            </w:r>
+          </w:p>
+          <w:p>
+            <w:r>
+              <w:t xml:space="preserve">            “capacity”: 2,</w:t>
+            </w:r>
+          </w:p>
+          <w:p>
+            <w:r>
+              <w:t xml:space="preserve">            “aircrafts”: [</w:t>
             </w:r>
           </w:p>
           <w:p>
@@ -7834,19 +7825,54 @@
             </w:r>
             <w:proofErr w:type="gramEnd"/>
             <w:r>
-              <w:t xml:space="preserve">id”: </w:t>
-            </w:r>
-            <w:r>
-              <w:t>8765</w:t>
-            </w:r>
-            <w:r>
-              <w:t>, “self”: “https://appspot.com/aircrafts/</w:t>
-            </w:r>
-            <w:r>
-              <w:t>8765</w:t>
-            </w:r>
-            <w:r>
-              <w:t>” }</w:t>
+              <w:t>id”: 8765, “self”: “https://appspot.com/aircrafts/8765” },</w:t>
+            </w:r>
+          </w:p>
+          <w:p>
+            <w:r>
+              <w:t xml:space="preserve">                </w:t>
+            </w:r>
+            <w:proofErr w:type="gramStart"/>
+            <w:r>
+              <w:t>{ “</w:t>
+            </w:r>
+            <w:proofErr w:type="gramEnd"/>
+            <w:r>
+              <w:t>id”: 4321, “self”: “https://appspot.com/aircrafts/4321” }</w:t>
+            </w:r>
+          </w:p>
+          <w:p>
+            <w:r>
+              <w:t xml:space="preserve">            </w:t>
+            </w:r>
+            <w:r>
+              <w:t>],</w:t>
+            </w:r>
+          </w:p>
+          <w:p>
+            <w:r>
+              <w:t xml:space="preserve">            “self”: “https://appspot.com/hangars/1234”</w:t>
+            </w:r>
+          </w:p>
+          <w:p>
+            <w:r>
+              <w:t xml:space="preserve">        },</w:t>
+            </w:r>
+          </w:p>
+          <w:p>
+            <w:r>
+              <w:t xml:space="preserve">        {</w:t>
+            </w:r>
+          </w:p>
+          <w:p>
+            <w:r>
+              <w:t xml:space="preserve">            </w:t>
+            </w:r>
+            <w:r>
+              <w:t xml:space="preserve">“id”: </w:t>
+            </w:r>
+            <w:r>
+              <w:t>5678</w:t>
             </w:r>
             <w:r>
               <w:t>,</w:t>
@@ -7854,6 +7880,142 @@
           </w:p>
           <w:p>
             <w:r>
+              <w:t xml:space="preserve">            “name”: “</w:t>
+            </w:r>
+            <w:r>
+              <w:t>Riverside</w:t>
+            </w:r>
+            <w:r>
+              <w:t xml:space="preserve"> </w:t>
+            </w:r>
+            <w:r>
+              <w:t>Hangar”,</w:t>
+            </w:r>
+          </w:p>
+          <w:p>
+            <w:r>
+              <w:t xml:space="preserve">            “city”: “</w:t>
+            </w:r>
+            <w:r>
+              <w:t>St. Paul</w:t>
+            </w:r>
+            <w:r>
+              <w:t>”,</w:t>
+            </w:r>
+          </w:p>
+          <w:p>
+            <w:r>
+              <w:t xml:space="preserve">            “state”: “M</w:t>
+            </w:r>
+            <w:r>
+              <w:t>innesota</w:t>
+            </w:r>
+            <w:r>
+              <w:t>”,</w:t>
+            </w:r>
+          </w:p>
+          <w:p>
+            <w:r>
+              <w:t xml:space="preserve">            “capacity”: </w:t>
+            </w:r>
+            <w:r>
+              <w:t>1</w:t>
+            </w:r>
+            <w:r>
+              <w:t>,</w:t>
+            </w:r>
+          </w:p>
+          <w:p>
+            <w:r>
+              <w:t xml:space="preserve">            “aircrafts”: [],</w:t>
+            </w:r>
+          </w:p>
+          <w:p>
+            <w:r>
+              <w:t xml:space="preserve">            “self”: “https://appspot.com/hangars/</w:t>
+            </w:r>
+            <w:r>
+              <w:t>5678</w:t>
+            </w:r>
+            <w:r>
+              <w:t>”</w:t>
+            </w:r>
+          </w:p>
+          <w:p>
+            <w:r>
+              <w:t xml:space="preserve">        },</w:t>
+            </w:r>
+          </w:p>
+          <w:p>
+            <w:r>
+              <w:t xml:space="preserve">        {</w:t>
+            </w:r>
+          </w:p>
+          <w:p>
+            <w:r>
+              <w:t xml:space="preserve">            </w:t>
+            </w:r>
+            <w:r>
+              <w:t xml:space="preserve">“id”: </w:t>
+            </w:r>
+            <w:r>
+              <w:t>9012</w:t>
+            </w:r>
+            <w:r>
+              <w:t>,</w:t>
+            </w:r>
+          </w:p>
+          <w:p>
+            <w:r>
+              <w:t xml:space="preserve">            “name”: “Hangar</w:t>
+            </w:r>
+            <w:r>
+              <w:t xml:space="preserve"> 1</w:t>
+            </w:r>
+            <w:r>
+              <w:t>”,</w:t>
+            </w:r>
+          </w:p>
+          <w:p>
+            <w:r>
+              <w:t xml:space="preserve">            “city”: “L</w:t>
+            </w:r>
+            <w:r>
+              <w:t>os Angeles</w:t>
+            </w:r>
+            <w:r>
+              <w:t>”,</w:t>
+            </w:r>
+          </w:p>
+          <w:p>
+            <w:r>
+              <w:t xml:space="preserve">            “state”: “</w:t>
+            </w:r>
+            <w:r>
+              <w:t>California</w:t>
+            </w:r>
+            <w:r>
+              <w:t>”,</w:t>
+            </w:r>
+          </w:p>
+          <w:p>
+            <w:r>
+              <w:t xml:space="preserve">            “capacity”: </w:t>
+            </w:r>
+            <w:r>
+              <w:t>5</w:t>
+            </w:r>
+            <w:r>
+              <w:t>,</w:t>
+            </w:r>
+          </w:p>
+          <w:p>
+            <w:r>
+              <w:t xml:space="preserve">            “aircrafts”: [</w:t>
+            </w:r>
+          </w:p>
+          <w:p>
+            <w:r>
               <w:t xml:space="preserve">                </w:t>
             </w:r>
             <w:proofErr w:type="gramStart"/>
@@ -7862,19 +8024,34 @@
             </w:r>
             <w:proofErr w:type="gramEnd"/>
             <w:r>
-              <w:t xml:space="preserve">id”: </w:t>
-            </w:r>
-            <w:r>
-              <w:t>4321</w:t>
-            </w:r>
-            <w:r>
-              <w:t>, “self”: “https://appspot.com/aircrafts/</w:t>
-            </w:r>
-            <w:r>
-              <w:t>4321</w:t>
-            </w:r>
-            <w:r>
-              <w:t>” }</w:t>
+              <w:t>id”: 0987, “self”: “https://appspot.com/aircrafts/0987” },</w:t>
+            </w:r>
+          </w:p>
+          <w:p>
+            <w:r>
+              <w:lastRenderedPageBreak/>
+              <w:t xml:space="preserve">                </w:t>
+            </w:r>
+            <w:proofErr w:type="gramStart"/>
+            <w:r>
+              <w:t>{ “</w:t>
+            </w:r>
+            <w:proofErr w:type="gramEnd"/>
+            <w:r>
+              <w:t>id”: 6543, “self”: “https://appspot.com/aircrafts/0987” },</w:t>
+            </w:r>
+          </w:p>
+          <w:p>
+            <w:r>
+              <w:t xml:space="preserve">                </w:t>
+            </w:r>
+            <w:proofErr w:type="gramStart"/>
+            <w:r>
+              <w:t>{ “</w:t>
+            </w:r>
+            <w:proofErr w:type="gramEnd"/>
+            <w:r>
+              <w:t>id”: 2109, “self”: “https://appspot.com/aircrafts/2109” }</w:t>
             </w:r>
           </w:p>
           <w:p>
@@ -7887,243 +8064,6 @@
           </w:p>
           <w:p>
             <w:r>
-              <w:t xml:space="preserve">    </w:t>
-            </w:r>
-            <w:r>
-              <w:t xml:space="preserve">        </w:t>
-            </w:r>
-            <w:r>
-              <w:t>“self”: “https://appspot.com/hangars/1234”</w:t>
-            </w:r>
-          </w:p>
-          <w:p>
-            <w:r>
-              <w:t xml:space="preserve">        },</w:t>
-            </w:r>
-          </w:p>
-          <w:p>
-            <w:r>
-              <w:t xml:space="preserve">        {</w:t>
-            </w:r>
-          </w:p>
-          <w:p>
-            <w:r>
-              <w:t xml:space="preserve">            </w:t>
-            </w:r>
-            <w:r>
-              <w:t xml:space="preserve">“id”: </w:t>
-            </w:r>
-            <w:r>
-              <w:t>5678</w:t>
-            </w:r>
-            <w:r>
-              <w:t>,</w:t>
-            </w:r>
-          </w:p>
-          <w:p>
-            <w:r>
-              <w:t xml:space="preserve">            “name”: “</w:t>
-            </w:r>
-            <w:r>
-              <w:t>Riverside</w:t>
-            </w:r>
-            <w:r>
-              <w:t xml:space="preserve"> </w:t>
-            </w:r>
-            <w:r>
-              <w:t>Hangar”,</w:t>
-            </w:r>
-          </w:p>
-          <w:p>
-            <w:r>
-              <w:t xml:space="preserve">            “city”: “</w:t>
-            </w:r>
-            <w:r>
-              <w:t>St. Paul</w:t>
-            </w:r>
-            <w:r>
-              <w:t>”,</w:t>
-            </w:r>
-          </w:p>
-          <w:p>
-            <w:r>
-              <w:t xml:space="preserve">            “state”: “M</w:t>
-            </w:r>
-            <w:r>
-              <w:t>innesota</w:t>
-            </w:r>
-            <w:r>
-              <w:t>”,</w:t>
-            </w:r>
-          </w:p>
-          <w:p>
-            <w:r>
-              <w:t xml:space="preserve">            “capacity”: </w:t>
-            </w:r>
-            <w:r>
-              <w:t>1</w:t>
-            </w:r>
-            <w:r>
-              <w:t>,</w:t>
-            </w:r>
-          </w:p>
-          <w:p>
-            <w:r>
-              <w:t xml:space="preserve">            “aircrafts”: [],</w:t>
-            </w:r>
-          </w:p>
-          <w:p>
-            <w:r>
-              <w:t xml:space="preserve">            “self”: “https://appspot.com/hangars/</w:t>
-            </w:r>
-            <w:r>
-              <w:t>5678</w:t>
-            </w:r>
-            <w:r>
-              <w:t>”</w:t>
-            </w:r>
-          </w:p>
-          <w:p>
-            <w:r>
-              <w:t xml:space="preserve">        },</w:t>
-            </w:r>
-          </w:p>
-          <w:p>
-            <w:r>
-              <w:t xml:space="preserve">        {</w:t>
-            </w:r>
-          </w:p>
-          <w:p>
-            <w:r>
-              <w:t xml:space="preserve">            </w:t>
-            </w:r>
-            <w:r>
-              <w:t xml:space="preserve">“id”: </w:t>
-            </w:r>
-            <w:r>
-              <w:t>9012</w:t>
-            </w:r>
-            <w:r>
-              <w:t>,</w:t>
-            </w:r>
-          </w:p>
-          <w:p>
-            <w:r>
-              <w:t xml:space="preserve">            “name”: “Hangar</w:t>
-            </w:r>
-            <w:r>
-              <w:t xml:space="preserve"> 1</w:t>
-            </w:r>
-            <w:r>
-              <w:t>”,</w:t>
-            </w:r>
-          </w:p>
-          <w:p>
-            <w:r>
-              <w:t xml:space="preserve">            “city”: “L</w:t>
-            </w:r>
-            <w:r>
-              <w:t>os Angeles</w:t>
-            </w:r>
-            <w:r>
-              <w:t>”,</w:t>
-            </w:r>
-          </w:p>
-          <w:p>
-            <w:r>
-              <w:t xml:space="preserve">            “state”: “</w:t>
-            </w:r>
-            <w:r>
-              <w:t>California</w:t>
-            </w:r>
-            <w:r>
-              <w:t>”,</w:t>
-            </w:r>
-          </w:p>
-          <w:p>
-            <w:r>
-              <w:t xml:space="preserve">            “capacity”: </w:t>
-            </w:r>
-            <w:r>
-              <w:t>5</w:t>
-            </w:r>
-            <w:r>
-              <w:t>,</w:t>
-            </w:r>
-          </w:p>
-          <w:p>
-            <w:r>
-              <w:t xml:space="preserve">            “aircrafts”: [</w:t>
-            </w:r>
-          </w:p>
-          <w:p>
-            <w:r>
-              <w:t xml:space="preserve">                </w:t>
-            </w:r>
-            <w:proofErr w:type="gramStart"/>
-            <w:r>
-              <w:t>{ “</w:t>
-            </w:r>
-            <w:proofErr w:type="gramEnd"/>
-            <w:r>
-              <w:t>id”: 0987, “self”: “https://appspot.com/aircrafts/0987” },</w:t>
-            </w:r>
-          </w:p>
-          <w:p>
-            <w:r>
-              <w:t xml:space="preserve">                </w:t>
-            </w:r>
-            <w:proofErr w:type="gramStart"/>
-            <w:r>
-              <w:t>{ “</w:t>
-            </w:r>
-            <w:proofErr w:type="gramEnd"/>
-            <w:r>
-              <w:t xml:space="preserve">id”: 6543, </w:t>
-            </w:r>
-            <w:r>
-              <w:t>“self”: “https://appspot.com/aircrafts/0987”</w:t>
-            </w:r>
-            <w:r>
-              <w:t xml:space="preserve"> },</w:t>
-            </w:r>
-          </w:p>
-          <w:p>
-            <w:r>
-              <w:t xml:space="preserve">                </w:t>
-            </w:r>
-            <w:proofErr w:type="gramStart"/>
-            <w:r>
-              <w:t>{ “</w:t>
-            </w:r>
-            <w:proofErr w:type="gramEnd"/>
-            <w:r>
-              <w:t xml:space="preserve">id”: </w:t>
-            </w:r>
-            <w:r>
-              <w:t>2109</w:t>
-            </w:r>
-            <w:r>
-              <w:t>, “self”: “https://appspot.com/aircrafts/</w:t>
-            </w:r>
-            <w:r>
-              <w:t>2109</w:t>
-            </w:r>
-            <w:r>
-              <w:t>” }</w:t>
-            </w:r>
-          </w:p>
-          <w:p>
-            <w:r>
-              <w:t xml:space="preserve">            </w:t>
-            </w:r>
-            <w:r>
-              <w:t>],</w:t>
-            </w:r>
-          </w:p>
-          <w:p>
-            <w:r>
-              <w:lastRenderedPageBreak/>
               <w:t xml:space="preserve">            “self”: “https://appspot.com/hangars/</w:t>
             </w:r>
             <w:r>
@@ -8382,7 +8322,18 @@
           </w:p>
           <w:p>
             <w:r>
-              <w:t xml:space="preserve">    “aircrafts”: [</w:t>
+              <w:t xml:space="preserve">    “count”: 2,</w:t>
+            </w:r>
+          </w:p>
+          <w:p>
+            <w:r>
+              <w:t xml:space="preserve">    “</w:t>
+            </w:r>
+            <w:r>
+              <w:t>hangars</w:t>
+            </w:r>
+            <w:r>
+              <w:t>”: [</w:t>
             </w:r>
           </w:p>
           <w:p>
@@ -8425,6 +8376,7 @@
           </w:p>
           <w:p>
             <w:r>
+              <w:lastRenderedPageBreak/>
               <w:t xml:space="preserve">                </w:t>
             </w:r>
             <w:proofErr w:type="gramStart"/>
@@ -8461,7 +8413,6 @@
           </w:p>
           <w:p>
             <w:r>
-              <w:lastRenderedPageBreak/>
               <w:t xml:space="preserve">        },</w:t>
             </w:r>
           </w:p>
@@ -8606,9 +8557,6 @@
     <w:p/>
     <w:p/>
     <w:p/>
-    <w:p/>
-    <w:p/>
-    <w:p/>
     <w:p>
       <w:pPr>
         <w:pStyle w:val="Heading1"/>
@@ -8616,22 +8564,13 @@
       <w:bookmarkStart w:id="8" w:name="_Toc119785467"/>
       <w:r>
         <w:lastRenderedPageBreak/>
-        <w:t>Get a</w:t>
-      </w:r>
-      <w:r>
-        <w:t xml:space="preserve"> Hangar</w:t>
+        <w:t>Get a Hangar</w:t>
       </w:r>
       <w:bookmarkEnd w:id="8"/>
     </w:p>
     <w:p>
       <w:r>
-        <w:t xml:space="preserve">Allows you to fetch a specific </w:t>
-      </w:r>
-      <w:r>
-        <w:t>hangar</w:t>
-      </w:r>
-      <w:r>
-        <w:t>.</w:t>
+        <w:t>Allows you to fetch a specific hangar.</w:t>
       </w:r>
     </w:p>
     <w:p/>
@@ -8651,10 +8590,7 @@
           </w:tcPr>
           <w:p>
             <w:r>
-              <w:t>GET /</w:t>
-            </w:r>
-            <w:r>
-              <w:t>hangars</w:t>
+              <w:t>GET /hangars</w:t>
             </w:r>
             <w:proofErr w:type="gramStart"/>
             <w:r>
@@ -8786,10 +8722,7 @@
           </w:tcPr>
           <w:p>
             <w:r>
-              <w:t xml:space="preserve">The ID of the </w:t>
-            </w:r>
-            <w:r>
-              <w:t>hangar</w:t>
+              <w:t>The ID of the hangar</w:t>
             </w:r>
           </w:p>
         </w:tc>
@@ -10021,13 +9954,7 @@
           </w:p>
           <w:p>
             <w:r>
-              <w:t xml:space="preserve">    “Error”: “No </w:t>
-            </w:r>
-            <w:r>
-              <w:t>hangar</w:t>
-            </w:r>
-            <w:r>
-              <w:t xml:space="preserve"> with this </w:t>
+              <w:t xml:space="preserve">    “Error”: “No hangar with this </w:t>
             </w:r>
             <w:proofErr w:type="spellStart"/>
             <w:r>
@@ -10315,25 +10242,14 @@
       </w:pPr>
       <w:bookmarkStart w:id="10" w:name="_Toc119785469"/>
       <w:r>
-        <w:t xml:space="preserve">Delete a </w:t>
-      </w:r>
-      <w:r>
-        <w:t>Hangar</w:t>
+        <w:lastRenderedPageBreak/>
+        <w:t>Delete a Hangar</w:t>
       </w:r>
       <w:bookmarkEnd w:id="10"/>
     </w:p>
     <w:p>
       <w:r>
-        <w:t xml:space="preserve">Allows you to delete </w:t>
-      </w:r>
-      <w:r>
-        <w:t>a Hangar</w:t>
-      </w:r>
-      <w:r>
-        <w:t xml:space="preserve">. </w:t>
-      </w:r>
-      <w:r>
-        <w:t>All aircrafts parked in the hangar will be automatically marked as being in flight when the hangar is deleted.</w:t>
+        <w:t>Allows you to delete a Hangar. All aircrafts parked in the hangar will be automatically marked as being in flight when the hangar is deleted.</w:t>
       </w:r>
     </w:p>
     <w:p/>
@@ -10353,10 +10269,7 @@
           </w:tcPr>
           <w:p>
             <w:r>
-              <w:t>DELETE /</w:t>
-            </w:r>
-            <w:r>
-              <w:t>hangars</w:t>
+              <w:t>DELETE /hangars</w:t>
             </w:r>
             <w:proofErr w:type="gramStart"/>
             <w:r>
@@ -10474,10 +10387,7 @@
           </w:tcPr>
           <w:p>
             <w:r>
-              <w:t xml:space="preserve">ID of the </w:t>
-            </w:r>
-            <w:r>
-              <w:t>hangar</w:t>
+              <w:t>ID of the hangar</w:t>
             </w:r>
           </w:p>
         </w:tc>
@@ -10687,13 +10597,7 @@
           </w:tcPr>
           <w:p>
             <w:r>
-              <w:t xml:space="preserve">No </w:t>
-            </w:r>
-            <w:r>
-              <w:t>hangar</w:t>
-            </w:r>
-            <w:r>
-              <w:t xml:space="preserve"> with this </w:t>
+              <w:t xml:space="preserve">No hangar with this </w:t>
             </w:r>
             <w:proofErr w:type="spellStart"/>
             <w:r>
@@ -10713,7 +10617,6 @@
         <w:pStyle w:val="Heading3"/>
       </w:pPr>
       <w:r>
-        <w:lastRenderedPageBreak/>
         <w:t>Response Examples</w:t>
       </w:r>
     </w:p>
@@ -10788,18 +10691,13 @@
           <w:p/>
           <w:p>
             <w:r>
+              <w:lastRenderedPageBreak/>
               <w:t>{</w:t>
             </w:r>
           </w:p>
           <w:p>
             <w:r>
-              <w:t xml:space="preserve">    “Error”: “No </w:t>
-            </w:r>
-            <w:r>
-              <w:t>hangar</w:t>
-            </w:r>
-            <w:r>
-              <w:t xml:space="preserve"> with this </w:t>
+              <w:t xml:space="preserve">    “Error”: “No hangar with this </w:t>
             </w:r>
             <w:proofErr w:type="spellStart"/>
             <w:r>

</xml_diff>

<commit_message>
Added documentation for PATCH /aircrafts/:aircraftId and PATCH /hangars/:hangarId
</commit_message>
<xml_diff>
--- a/francico_project.docx
+++ b/francico_project.docx
@@ -62,7 +62,7 @@
         <w:pStyle w:val="Heading1"/>
         <w:jc w:val="center"/>
       </w:pPr>
-      <w:bookmarkStart w:id="0" w:name="_Toc119785459"/>
+      <w:bookmarkStart w:id="0" w:name="_Toc120362515"/>
       <w:r>
         <w:t>Table of Contents</w:t>
       </w:r>
@@ -93,7 +93,7 @@
       <w:r>
         <w:fldChar w:fldCharType="separate"/>
       </w:r>
-      <w:hyperlink w:anchor="_Toc119785459" w:history="1">
+      <w:hyperlink w:anchor="_Toc120362515" w:history="1">
         <w:r>
           <w:rPr>
             <w:rStyle w:val="Hyperlink"/>
@@ -120,7 +120,7 @@
             <w:noProof/>
             <w:webHidden/>
           </w:rPr>
-          <w:instrText xml:space="preserve"> PAGEREF _Toc119785459 \h </w:instrText>
+          <w:instrText xml:space="preserve"> PAGEREF _Toc120362515 \h </w:instrText>
         </w:r>
         <w:r>
           <w:rPr>
@@ -162,7 +162,7 @@
           <w:noProof/>
         </w:rPr>
       </w:pPr>
-      <w:hyperlink w:anchor="_Toc119785460" w:history="1">
+      <w:hyperlink w:anchor="_Toc120362516" w:history="1">
         <w:r>
           <w:rPr>
             <w:rStyle w:val="Hyperlink"/>
@@ -189,7 +189,7 @@
             <w:noProof/>
             <w:webHidden/>
           </w:rPr>
-          <w:instrText xml:space="preserve"> PAGEREF _Toc119785460 \h </w:instrText>
+          <w:instrText xml:space="preserve"> PAGEREF _Toc120362516 \h </w:instrText>
         </w:r>
         <w:r>
           <w:rPr>
@@ -231,7 +231,7 @@
           <w:noProof/>
         </w:rPr>
       </w:pPr>
-      <w:hyperlink w:anchor="_Toc119785461" w:history="1">
+      <w:hyperlink w:anchor="_Toc120362517" w:history="1">
         <w:r>
           <w:rPr>
             <w:rStyle w:val="Hyperlink"/>
@@ -258,7 +258,7 @@
             <w:noProof/>
             <w:webHidden/>
           </w:rPr>
-          <w:instrText xml:space="preserve"> PAGEREF _Toc119785461 \h </w:instrText>
+          <w:instrText xml:space="preserve"> PAGEREF _Toc120362517 \h </w:instrText>
         </w:r>
         <w:r>
           <w:rPr>
@@ -300,7 +300,7 @@
           <w:noProof/>
         </w:rPr>
       </w:pPr>
-      <w:hyperlink w:anchor="_Toc119785462" w:history="1">
+      <w:hyperlink w:anchor="_Toc120362518" w:history="1">
         <w:r>
           <w:rPr>
             <w:rStyle w:val="Hyperlink"/>
@@ -327,7 +327,7 @@
             <w:noProof/>
             <w:webHidden/>
           </w:rPr>
-          <w:instrText xml:space="preserve"> PAGEREF _Toc119785462 \h </w:instrText>
+          <w:instrText xml:space="preserve"> PAGEREF _Toc120362518 \h </w:instrText>
         </w:r>
         <w:r>
           <w:rPr>
@@ -369,7 +369,7 @@
           <w:noProof/>
         </w:rPr>
       </w:pPr>
-      <w:hyperlink w:anchor="_Toc119785463" w:history="1">
+      <w:hyperlink w:anchor="_Toc120362519" w:history="1">
         <w:r>
           <w:rPr>
             <w:rStyle w:val="Hyperlink"/>
@@ -396,7 +396,7 @@
             <w:noProof/>
             <w:webHidden/>
           </w:rPr>
-          <w:instrText xml:space="preserve"> PAGEREF _Toc119785463 \h </w:instrText>
+          <w:instrText xml:space="preserve"> PAGEREF _Toc120362519 \h </w:instrText>
         </w:r>
         <w:r>
           <w:rPr>
@@ -438,13 +438,13 @@
           <w:noProof/>
         </w:rPr>
       </w:pPr>
-      <w:hyperlink w:anchor="_Toc119785464" w:history="1">
+      <w:hyperlink w:anchor="_Toc120362520" w:history="1">
         <w:r>
           <w:rPr>
             <w:rStyle w:val="Hyperlink"/>
             <w:noProof/>
           </w:rPr>
-          <w:t>Delete an Aircraft</w:t>
+          <w:t>Partially Update an Aircraft</w:t>
         </w:r>
         <w:r>
           <w:rPr>
@@ -465,7 +465,7 @@
             <w:noProof/>
             <w:webHidden/>
           </w:rPr>
-          <w:instrText xml:space="preserve"> PAGEREF _Toc119785464 \h </w:instrText>
+          <w:instrText xml:space="preserve"> PAGEREF _Toc120362520 \h </w:instrText>
         </w:r>
         <w:r>
           <w:rPr>
@@ -507,7 +507,76 @@
           <w:noProof/>
         </w:rPr>
       </w:pPr>
-      <w:hyperlink w:anchor="_Toc119785465" w:history="1">
+      <w:hyperlink w:anchor="_Toc120362521" w:history="1">
+        <w:r>
+          <w:rPr>
+            <w:rStyle w:val="Hyperlink"/>
+            <w:noProof/>
+          </w:rPr>
+          <w:t>Delete an Aircraft</w:t>
+        </w:r>
+        <w:r>
+          <w:rPr>
+            <w:noProof/>
+            <w:webHidden/>
+          </w:rPr>
+          <w:tab/>
+        </w:r>
+        <w:r>
+          <w:rPr>
+            <w:noProof/>
+            <w:webHidden/>
+          </w:rPr>
+          <w:fldChar w:fldCharType="begin"/>
+        </w:r>
+        <w:r>
+          <w:rPr>
+            <w:noProof/>
+            <w:webHidden/>
+          </w:rPr>
+          <w:instrText xml:space="preserve"> PAGEREF _Toc120362521 \h </w:instrText>
+        </w:r>
+        <w:r>
+          <w:rPr>
+            <w:noProof/>
+            <w:webHidden/>
+          </w:rPr>
+        </w:r>
+        <w:r>
+          <w:rPr>
+            <w:noProof/>
+            <w:webHidden/>
+          </w:rPr>
+          <w:fldChar w:fldCharType="separate"/>
+        </w:r>
+        <w:r>
+          <w:rPr>
+            <w:noProof/>
+            <w:webHidden/>
+          </w:rPr>
+          <w:t>19</w:t>
+        </w:r>
+        <w:r>
+          <w:rPr>
+            <w:noProof/>
+            <w:webHidden/>
+          </w:rPr>
+          <w:fldChar w:fldCharType="end"/>
+        </w:r>
+      </w:hyperlink>
+    </w:p>
+    <w:p>
+      <w:pPr>
+        <w:pStyle w:val="TOC1"/>
+        <w:tabs>
+          <w:tab w:val="right" w:leader="dot" w:pos="9350"/>
+        </w:tabs>
+        <w:rPr>
+          <w:rFonts w:eastAsiaTheme="minorEastAsia"/>
+          <w:noProof/>
+        </w:rPr>
+      </w:pPr>
+      <w:hyperlink w:anchor="_Toc120362522" w:history="1">
         <w:r>
           <w:rPr>
             <w:rStyle w:val="Hyperlink"/>
@@ -534,7 +603,7 @@
             <w:noProof/>
             <w:webHidden/>
           </w:rPr>
-          <w:instrText xml:space="preserve"> PAGEREF _Toc119785465 \h </w:instrText>
+          <w:instrText xml:space="preserve"> PAGEREF _Toc120362522 \h </w:instrText>
         </w:r>
         <w:r>
           <w:rPr>
@@ -554,7 +623,7 @@
             <w:noProof/>
             <w:webHidden/>
           </w:rPr>
-          <w:t>16</w:t>
+          <w:t>21</w:t>
         </w:r>
         <w:r>
           <w:rPr>
@@ -576,7 +645,7 @@
           <w:noProof/>
         </w:rPr>
       </w:pPr>
-      <w:hyperlink w:anchor="_Toc119785466" w:history="1">
+      <w:hyperlink w:anchor="_Toc120362523" w:history="1">
         <w:r>
           <w:rPr>
             <w:rStyle w:val="Hyperlink"/>
@@ -603,7 +672,7 @@
             <w:noProof/>
             <w:webHidden/>
           </w:rPr>
-          <w:instrText xml:space="preserve"> PAGEREF _Toc119785466 \h </w:instrText>
+          <w:instrText xml:space="preserve"> PAGEREF _Toc120362523 \h </w:instrText>
         </w:r>
         <w:r>
           <w:rPr>
@@ -623,7 +692,7 @@
             <w:noProof/>
             <w:webHidden/>
           </w:rPr>
-          <w:t>20</w:t>
+          <w:t>25</w:t>
         </w:r>
         <w:r>
           <w:rPr>
@@ -645,7 +714,7 @@
           <w:noProof/>
         </w:rPr>
       </w:pPr>
-      <w:hyperlink w:anchor="_Toc119785467" w:history="1">
+      <w:hyperlink w:anchor="_Toc120362524" w:history="1">
         <w:r>
           <w:rPr>
             <w:rStyle w:val="Hyperlink"/>
@@ -672,145 +741,7 @@
             <w:noProof/>
             <w:webHidden/>
           </w:rPr>
-          <w:instrText xml:space="preserve"> PAGEREF _Toc119785467 \h </w:instrText>
-        </w:r>
-        <w:r>
-          <w:rPr>
-            <w:noProof/>
-            <w:webHidden/>
-          </w:rPr>
-        </w:r>
-        <w:r>
-          <w:rPr>
-            <w:noProof/>
-            <w:webHidden/>
-          </w:rPr>
-          <w:fldChar w:fldCharType="separate"/>
-        </w:r>
-        <w:r>
-          <w:rPr>
-            <w:noProof/>
-            <w:webHidden/>
-          </w:rPr>
-          <w:t>24</w:t>
-        </w:r>
-        <w:r>
-          <w:rPr>
-            <w:noProof/>
-            <w:webHidden/>
-          </w:rPr>
-          <w:fldChar w:fldCharType="end"/>
-        </w:r>
-      </w:hyperlink>
-    </w:p>
-    <w:p>
-      <w:pPr>
-        <w:pStyle w:val="TOC1"/>
-        <w:tabs>
-          <w:tab w:val="right" w:leader="dot" w:pos="9350"/>
-        </w:tabs>
-        <w:rPr>
-          <w:rFonts w:eastAsiaTheme="minorEastAsia"/>
-          <w:noProof/>
-        </w:rPr>
-      </w:pPr>
-      <w:hyperlink w:anchor="_Toc119785468" w:history="1">
-        <w:r>
-          <w:rPr>
-            <w:rStyle w:val="Hyperlink"/>
-            <w:noProof/>
-          </w:rPr>
-          <w:t>Add Aircraft to Hangar</w:t>
-        </w:r>
-        <w:r>
-          <w:rPr>
-            <w:noProof/>
-            <w:webHidden/>
-          </w:rPr>
-          <w:tab/>
-        </w:r>
-        <w:r>
-          <w:rPr>
-            <w:noProof/>
-            <w:webHidden/>
-          </w:rPr>
-          <w:fldChar w:fldCharType="begin"/>
-        </w:r>
-        <w:r>
-          <w:rPr>
-            <w:noProof/>
-            <w:webHidden/>
-          </w:rPr>
-          <w:instrText xml:space="preserve"> PAGEREF _Toc119785468 \h </w:instrText>
-        </w:r>
-        <w:r>
-          <w:rPr>
-            <w:noProof/>
-            <w:webHidden/>
-          </w:rPr>
-        </w:r>
-        <w:r>
-          <w:rPr>
-            <w:noProof/>
-            <w:webHidden/>
-          </w:rPr>
-          <w:fldChar w:fldCharType="separate"/>
-        </w:r>
-        <w:r>
-          <w:rPr>
-            <w:noProof/>
-            <w:webHidden/>
-          </w:rPr>
-          <w:t>26</w:t>
-        </w:r>
-        <w:r>
-          <w:rPr>
-            <w:noProof/>
-            <w:webHidden/>
-          </w:rPr>
-          <w:fldChar w:fldCharType="end"/>
-        </w:r>
-      </w:hyperlink>
-    </w:p>
-    <w:p>
-      <w:pPr>
-        <w:pStyle w:val="TOC1"/>
-        <w:tabs>
-          <w:tab w:val="right" w:leader="dot" w:pos="9350"/>
-        </w:tabs>
-        <w:rPr>
-          <w:rFonts w:eastAsiaTheme="minorEastAsia"/>
-          <w:noProof/>
-        </w:rPr>
-      </w:pPr>
-      <w:hyperlink w:anchor="_Toc119785469" w:history="1">
-        <w:r>
-          <w:rPr>
-            <w:rStyle w:val="Hyperlink"/>
-            <w:noProof/>
-          </w:rPr>
-          <w:t>Delete a Hangar</w:t>
-        </w:r>
-        <w:r>
-          <w:rPr>
-            <w:noProof/>
-            <w:webHidden/>
-          </w:rPr>
-          <w:tab/>
-        </w:r>
-        <w:r>
-          <w:rPr>
-            <w:noProof/>
-            <w:webHidden/>
-          </w:rPr>
-          <w:fldChar w:fldCharType="begin"/>
-        </w:r>
-        <w:r>
-          <w:rPr>
-            <w:noProof/>
-            <w:webHidden/>
-          </w:rPr>
-          <w:instrText xml:space="preserve"> PAGEREF _Toc119785469 \h </w:instrText>
+          <w:instrText xml:space="preserve"> PAGEREF _Toc120362524 \h </w:instrText>
         </w:r>
         <w:r>
           <w:rPr>
@@ -843,6 +774,213 @@
     </w:p>
     <w:p>
       <w:pPr>
+        <w:pStyle w:val="TOC1"/>
+        <w:tabs>
+          <w:tab w:val="right" w:leader="dot" w:pos="9350"/>
+        </w:tabs>
+        <w:rPr>
+          <w:rFonts w:eastAsiaTheme="minorEastAsia"/>
+          <w:noProof/>
+        </w:rPr>
+      </w:pPr>
+      <w:hyperlink w:anchor="_Toc120362525" w:history="1">
+        <w:r>
+          <w:rPr>
+            <w:rStyle w:val="Hyperlink"/>
+            <w:noProof/>
+          </w:rPr>
+          <w:t>Add Aircraft to Hangar</w:t>
+        </w:r>
+        <w:r>
+          <w:rPr>
+            <w:noProof/>
+            <w:webHidden/>
+          </w:rPr>
+          <w:tab/>
+        </w:r>
+        <w:r>
+          <w:rPr>
+            <w:noProof/>
+            <w:webHidden/>
+          </w:rPr>
+          <w:fldChar w:fldCharType="begin"/>
+        </w:r>
+        <w:r>
+          <w:rPr>
+            <w:noProof/>
+            <w:webHidden/>
+          </w:rPr>
+          <w:instrText xml:space="preserve"> PAGEREF _Toc120362525 \h </w:instrText>
+        </w:r>
+        <w:r>
+          <w:rPr>
+            <w:noProof/>
+            <w:webHidden/>
+          </w:rPr>
+        </w:r>
+        <w:r>
+          <w:rPr>
+            <w:noProof/>
+            <w:webHidden/>
+          </w:rPr>
+          <w:fldChar w:fldCharType="separate"/>
+        </w:r>
+        <w:r>
+          <w:rPr>
+            <w:noProof/>
+            <w:webHidden/>
+          </w:rPr>
+          <w:t>31</w:t>
+        </w:r>
+        <w:r>
+          <w:rPr>
+            <w:noProof/>
+            <w:webHidden/>
+          </w:rPr>
+          <w:fldChar w:fldCharType="end"/>
+        </w:r>
+      </w:hyperlink>
+    </w:p>
+    <w:p>
+      <w:pPr>
+        <w:pStyle w:val="TOC1"/>
+        <w:tabs>
+          <w:tab w:val="right" w:leader="dot" w:pos="9350"/>
+        </w:tabs>
+        <w:rPr>
+          <w:rFonts w:eastAsiaTheme="minorEastAsia"/>
+          <w:noProof/>
+        </w:rPr>
+      </w:pPr>
+      <w:hyperlink w:anchor="_Toc120362526" w:history="1">
+        <w:r>
+          <w:rPr>
+            <w:rStyle w:val="Hyperlink"/>
+            <w:noProof/>
+          </w:rPr>
+          <w:t>Partially Update a Hangar</w:t>
+        </w:r>
+        <w:r>
+          <w:rPr>
+            <w:noProof/>
+            <w:webHidden/>
+          </w:rPr>
+          <w:tab/>
+        </w:r>
+        <w:r>
+          <w:rPr>
+            <w:noProof/>
+            <w:webHidden/>
+          </w:rPr>
+          <w:fldChar w:fldCharType="begin"/>
+        </w:r>
+        <w:r>
+          <w:rPr>
+            <w:noProof/>
+            <w:webHidden/>
+          </w:rPr>
+          <w:instrText xml:space="preserve"> PAGEREF _Toc120362526 \h </w:instrText>
+        </w:r>
+        <w:r>
+          <w:rPr>
+            <w:noProof/>
+            <w:webHidden/>
+          </w:rPr>
+        </w:r>
+        <w:r>
+          <w:rPr>
+            <w:noProof/>
+            <w:webHidden/>
+          </w:rPr>
+          <w:fldChar w:fldCharType="separate"/>
+        </w:r>
+        <w:r>
+          <w:rPr>
+            <w:noProof/>
+            <w:webHidden/>
+          </w:rPr>
+          <w:t>34</w:t>
+        </w:r>
+        <w:r>
+          <w:rPr>
+            <w:noProof/>
+            <w:webHidden/>
+          </w:rPr>
+          <w:fldChar w:fldCharType="end"/>
+        </w:r>
+      </w:hyperlink>
+    </w:p>
+    <w:p>
+      <w:pPr>
+        <w:pStyle w:val="TOC1"/>
+        <w:tabs>
+          <w:tab w:val="right" w:leader="dot" w:pos="9350"/>
+        </w:tabs>
+        <w:rPr>
+          <w:rFonts w:eastAsiaTheme="minorEastAsia"/>
+          <w:noProof/>
+        </w:rPr>
+      </w:pPr>
+      <w:hyperlink w:anchor="_Toc120362527" w:history="1">
+        <w:r>
+          <w:rPr>
+            <w:rStyle w:val="Hyperlink"/>
+            <w:noProof/>
+          </w:rPr>
+          <w:t>Delete a Hangar</w:t>
+        </w:r>
+        <w:r>
+          <w:rPr>
+            <w:noProof/>
+            <w:webHidden/>
+          </w:rPr>
+          <w:tab/>
+        </w:r>
+        <w:r>
+          <w:rPr>
+            <w:noProof/>
+            <w:webHidden/>
+          </w:rPr>
+          <w:fldChar w:fldCharType="begin"/>
+        </w:r>
+        <w:r>
+          <w:rPr>
+            <w:noProof/>
+            <w:webHidden/>
+          </w:rPr>
+          <w:instrText xml:space="preserve"> PAGEREF _Toc120362527 \h </w:instrText>
+        </w:r>
+        <w:r>
+          <w:rPr>
+            <w:noProof/>
+            <w:webHidden/>
+          </w:rPr>
+        </w:r>
+        <w:r>
+          <w:rPr>
+            <w:noProof/>
+            <w:webHidden/>
+          </w:rPr>
+          <w:fldChar w:fldCharType="separate"/>
+        </w:r>
+        <w:r>
+          <w:rPr>
+            <w:noProof/>
+            <w:webHidden/>
+          </w:rPr>
+          <w:t>39</w:t>
+        </w:r>
+        <w:r>
+          <w:rPr>
+            <w:noProof/>
+            <w:webHidden/>
+          </w:rPr>
+          <w:fldChar w:fldCharType="end"/>
+        </w:r>
+      </w:hyperlink>
+    </w:p>
+    <w:p>
+      <w:pPr>
         <w:jc w:val="center"/>
       </w:pPr>
       <w:r>
@@ -916,20 +1054,9 @@
     </w:p>
     <w:p>
       <w:pPr>
-        <w:jc w:val="center"/>
-      </w:pPr>
-    </w:p>
-    <w:p>
-      <w:pPr>
-        <w:jc w:val="center"/>
-      </w:pPr>
-    </w:p>
-    <w:p/>
-    <w:p>
-      <w:pPr>
         <w:pStyle w:val="Heading1"/>
       </w:pPr>
-      <w:bookmarkStart w:id="1" w:name="_Toc119785460"/>
+      <w:bookmarkStart w:id="1" w:name="_Toc120362516"/>
       <w:r>
         <w:lastRenderedPageBreak/>
         <w:t>Data Model</w:t>
@@ -1746,7 +1873,7 @@
       <w:pPr>
         <w:pStyle w:val="Heading1"/>
       </w:pPr>
-      <w:bookmarkStart w:id="2" w:name="_Toc119785461"/>
+      <w:bookmarkStart w:id="2" w:name="_Toc120362517"/>
       <w:r>
         <w:lastRenderedPageBreak/>
         <w:t>Create an Aircraft</w:t>
@@ -3075,7 +3202,7 @@
       <w:pPr>
         <w:pStyle w:val="Heading1"/>
       </w:pPr>
-      <w:bookmarkStart w:id="3" w:name="_Toc119785462"/>
+      <w:bookmarkStart w:id="3" w:name="_Toc120362518"/>
       <w:r>
         <w:lastRenderedPageBreak/>
         <w:t>Get All Aircrafts</w:t>
@@ -3344,11 +3471,11 @@
           </w:tcPr>
           <w:p>
             <w:r>
-              <w:t>The maximum number of aircrafts returned will be 5. If there are additional aircrafts that can be retrieved, the JSON object returned in the response body will contain</w:t>
+              <w:t xml:space="preserve">The maximum number of aircrafts returned will be 5. If there are additional aircrafts that can be retrieved, the JSON object returned in the response body will contain an </w:t>
             </w:r>
             <w:proofErr w:type="spellStart"/>
             <w:r>
-              <w:t xml:space="preserve"> an aircrafts</w:t>
+              <w:t>aircrafts</w:t>
             </w:r>
             <w:proofErr w:type="spellEnd"/>
             <w:r>
@@ -4187,7 +4314,7 @@
       <w:pPr>
         <w:pStyle w:val="Heading1"/>
       </w:pPr>
-      <w:bookmarkStart w:id="4" w:name="_Toc119785463"/>
+      <w:bookmarkStart w:id="4" w:name="_Toc120362519"/>
       <w:r>
         <w:lastRenderedPageBreak/>
         <w:t>Get an Aircraft</w:t>
@@ -5122,12 +5249,1688 @@
       <w:pPr>
         <w:pStyle w:val="Heading1"/>
       </w:pPr>
-      <w:bookmarkStart w:id="5" w:name="_Toc119785464"/>
+      <w:bookmarkStart w:id="5" w:name="_Toc120362520"/>
+      <w:r>
+        <w:lastRenderedPageBreak/>
+        <w:t>Partially Update an Aircraft</w:t>
+      </w:r>
+      <w:bookmarkEnd w:id="5"/>
+    </w:p>
+    <w:p>
+      <w:r>
+        <w:t>Allows you to partially update the attributes of an already created aircraft.</w:t>
+      </w:r>
+    </w:p>
+    <w:p/>
+    <w:tbl>
+      <w:tblPr>
+        <w:tblStyle w:val="TableGrid"/>
+        <w:tblW w:w="0" w:type="auto"/>
+        <w:tblLook w:val="04A0" w:firstRow="1" w:lastRow="0" w:firstColumn="1" w:lastColumn="0" w:noHBand="0" w:noVBand="1"/>
+      </w:tblPr>
+      <w:tblGrid>
+        <w:gridCol w:w="9350"/>
+      </w:tblGrid>
+      <w:tr>
+        <w:tc>
+          <w:tcPr>
+            <w:tcW w:w="9350" w:type="dxa"/>
+          </w:tcPr>
+          <w:p>
+            <w:r>
+              <w:t>PATCH /aircrafts</w:t>
+            </w:r>
+            <w:proofErr w:type="gramStart"/>
+            <w:r>
+              <w:t>/:</w:t>
+            </w:r>
+            <w:proofErr w:type="spellStart"/>
+            <w:r>
+              <w:t>aircraftId</w:t>
+            </w:r>
+            <w:proofErr w:type="spellEnd"/>
+            <w:proofErr w:type="gramEnd"/>
+          </w:p>
+        </w:tc>
+      </w:tr>
+    </w:tbl>
+    <w:p/>
+    <w:p>
+      <w:pPr>
+        <w:pStyle w:val="Heading2"/>
+      </w:pPr>
+      <w:r>
+        <w:t>Request</w:t>
+      </w:r>
+    </w:p>
+    <w:p>
+      <w:pPr>
+        <w:pStyle w:val="Heading3"/>
+      </w:pPr>
+      <w:r>
+        <w:t>Media Type(s)</w:t>
+      </w:r>
+    </w:p>
+    <w:p>
+      <w:r>
+        <w:t>application/</w:t>
+      </w:r>
+      <w:proofErr w:type="spellStart"/>
+      <w:r>
+        <w:t>json</w:t>
+      </w:r>
+      <w:proofErr w:type="spellEnd"/>
+    </w:p>
+    <w:p/>
+    <w:p>
+      <w:pPr>
+        <w:pStyle w:val="Heading3"/>
+      </w:pPr>
+      <w:r>
+        <w:t>Authorization</w:t>
+      </w:r>
+    </w:p>
+    <w:p>
+      <w:r>
+        <w:t>Required</w:t>
+      </w:r>
+    </w:p>
+    <w:p/>
+    <w:p>
+      <w:pPr>
+        <w:pStyle w:val="Heading3"/>
+      </w:pPr>
+      <w:r>
+        <w:t>Authorization Type</w:t>
+      </w:r>
+    </w:p>
+    <w:p>
+      <w:r>
+        <w:t>Bearer Token</w:t>
+      </w:r>
+    </w:p>
+    <w:p/>
+    <w:p>
+      <w:pPr>
+        <w:pStyle w:val="Heading3"/>
+      </w:pPr>
+      <w:r>
+        <w:t>Path Parameters</w:t>
+      </w:r>
+    </w:p>
+    <w:tbl>
+      <w:tblPr>
+        <w:tblStyle w:val="TableGrid"/>
+        <w:tblW w:w="0" w:type="auto"/>
+        <w:tblLook w:val="04A0" w:firstRow="1" w:lastRow="0" w:firstColumn="1" w:lastColumn="0" w:noHBand="0" w:noVBand="1"/>
+      </w:tblPr>
+      <w:tblGrid>
+        <w:gridCol w:w="4675"/>
+        <w:gridCol w:w="4675"/>
+      </w:tblGrid>
+      <w:tr>
+        <w:tc>
+          <w:tcPr>
+            <w:tcW w:w="4675" w:type="dxa"/>
+          </w:tcPr>
+          <w:p>
+            <w:pPr>
+              <w:rPr>
+                <w:b/>
+                <w:bCs/>
+              </w:rPr>
+            </w:pPr>
+            <w:r>
+              <w:rPr>
+                <w:b/>
+                <w:bCs/>
+              </w:rPr>
+              <w:t>Name</w:t>
+            </w:r>
+          </w:p>
+        </w:tc>
+        <w:tc>
+          <w:tcPr>
+            <w:tcW w:w="4675" w:type="dxa"/>
+          </w:tcPr>
+          <w:p>
+            <w:pPr>
+              <w:rPr>
+                <w:b/>
+                <w:bCs/>
+              </w:rPr>
+            </w:pPr>
+            <w:r>
+              <w:rPr>
+                <w:b/>
+                <w:bCs/>
+              </w:rPr>
+              <w:t>Description</w:t>
+            </w:r>
+          </w:p>
+        </w:tc>
+      </w:tr>
+      <w:tr>
+        <w:tc>
+          <w:tcPr>
+            <w:tcW w:w="4675" w:type="dxa"/>
+          </w:tcPr>
+          <w:p>
+            <w:proofErr w:type="spellStart"/>
+            <w:r>
+              <w:t>aircraftId</w:t>
+            </w:r>
+            <w:proofErr w:type="spellEnd"/>
+          </w:p>
+        </w:tc>
+        <w:tc>
+          <w:tcPr>
+            <w:tcW w:w="4675" w:type="dxa"/>
+          </w:tcPr>
+          <w:p>
+            <w:r>
+              <w:t>The ID of the aircraft</w:t>
+            </w:r>
+          </w:p>
+        </w:tc>
+      </w:tr>
+    </w:tbl>
+    <w:p/>
+    <w:p>
+      <w:pPr>
+        <w:pStyle w:val="Heading3"/>
+      </w:pPr>
+      <w:r>
+        <w:t>Request Body</w:t>
+      </w:r>
+    </w:p>
+    <w:p>
+      <w:r>
+        <w:t>Required</w:t>
+      </w:r>
+    </w:p>
+    <w:p/>
+    <w:p>
+      <w:pPr>
+        <w:pStyle w:val="Heading3"/>
+      </w:pPr>
+      <w:r>
+        <w:t>Request Body Format</w:t>
+      </w:r>
+    </w:p>
+    <w:p>
+      <w:r>
+        <w:t>JSON</w:t>
+      </w:r>
+    </w:p>
+    <w:p/>
+    <w:p>
+      <w:pPr>
+        <w:pStyle w:val="Heading3"/>
+      </w:pPr>
+      <w:r>
+        <w:t>Request JSON Attributes</w:t>
+      </w:r>
+    </w:p>
+    <w:tbl>
+      <w:tblPr>
+        <w:tblStyle w:val="TableGrid"/>
+        <w:tblW w:w="0" w:type="auto"/>
+        <w:tblLook w:val="04A0" w:firstRow="1" w:lastRow="0" w:firstColumn="1" w:lastColumn="0" w:noHBand="0" w:noVBand="1"/>
+      </w:tblPr>
+      <w:tblGrid>
+        <w:gridCol w:w="1345"/>
+        <w:gridCol w:w="2880"/>
+        <w:gridCol w:w="3690"/>
+        <w:gridCol w:w="1435"/>
+      </w:tblGrid>
+      <w:tr>
+        <w:tc>
+          <w:tcPr>
+            <w:tcW w:w="1345" w:type="dxa"/>
+          </w:tcPr>
+          <w:p>
+            <w:pPr>
+              <w:rPr>
+                <w:b/>
+                <w:bCs/>
+              </w:rPr>
+            </w:pPr>
+            <w:r>
+              <w:rPr>
+                <w:b/>
+                <w:bCs/>
+              </w:rPr>
+              <w:t>Name</w:t>
+            </w:r>
+          </w:p>
+        </w:tc>
+        <w:tc>
+          <w:tcPr>
+            <w:tcW w:w="2880" w:type="dxa"/>
+          </w:tcPr>
+          <w:p>
+            <w:pPr>
+              <w:rPr>
+                <w:b/>
+                <w:bCs/>
+              </w:rPr>
+            </w:pPr>
+            <w:r>
+              <w:rPr>
+                <w:b/>
+                <w:bCs/>
+              </w:rPr>
+              <w:t>Description</w:t>
+            </w:r>
+          </w:p>
+        </w:tc>
+        <w:tc>
+          <w:tcPr>
+            <w:tcW w:w="3690" w:type="dxa"/>
+          </w:tcPr>
+          <w:p>
+            <w:pPr>
+              <w:rPr>
+                <w:b/>
+                <w:bCs/>
+              </w:rPr>
+            </w:pPr>
+            <w:r>
+              <w:rPr>
+                <w:b/>
+                <w:bCs/>
+              </w:rPr>
+              <w:t>Notes</w:t>
+            </w:r>
+          </w:p>
+        </w:tc>
+        <w:tc>
+          <w:tcPr>
+            <w:tcW w:w="1435" w:type="dxa"/>
+          </w:tcPr>
+          <w:p>
+            <w:pPr>
+              <w:rPr>
+                <w:b/>
+                <w:bCs/>
+              </w:rPr>
+            </w:pPr>
+            <w:r>
+              <w:rPr>
+                <w:b/>
+                <w:bCs/>
+              </w:rPr>
+              <w:t>Required?</w:t>
+            </w:r>
+          </w:p>
+        </w:tc>
+      </w:tr>
+      <w:tr>
+        <w:tc>
+          <w:tcPr>
+            <w:tcW w:w="1345" w:type="dxa"/>
+          </w:tcPr>
+          <w:p>
+            <w:r>
+              <w:t>make</w:t>
+            </w:r>
+          </w:p>
+        </w:tc>
+        <w:tc>
+          <w:tcPr>
+            <w:tcW w:w="2880" w:type="dxa"/>
+          </w:tcPr>
+          <w:p>
+            <w:r>
+              <w:t>The make of the aircraft, e.g., Boeing, Cessna, Embraer, etc.</w:t>
+            </w:r>
+          </w:p>
+        </w:tc>
+        <w:tc>
+          <w:tcPr>
+            <w:tcW w:w="3690" w:type="dxa"/>
+          </w:tcPr>
+          <w:p>
+            <w:r>
+              <w:t>The minimum permissible string length of an aircraft make is 1 character. The maximum permissible string length for an aircraft make is 255 characters.</w:t>
+            </w:r>
+          </w:p>
+          <w:p/>
+          <w:p>
+            <w:r>
+              <w:t xml:space="preserve">All aircraft makes must use characters that match the regular expression: </w:t>
+            </w:r>
+            <w:proofErr w:type="gramStart"/>
+            <w:r>
+              <w:t>^[</w:t>
+            </w:r>
+            <w:proofErr w:type="gramEnd"/>
+            <w:r>
+              <w:t>A-Za-z ]+$</w:t>
+            </w:r>
+          </w:p>
+        </w:tc>
+        <w:tc>
+          <w:tcPr>
+            <w:tcW w:w="1435" w:type="dxa"/>
+          </w:tcPr>
+          <w:p>
+            <w:r>
+              <w:t>No</w:t>
+            </w:r>
+          </w:p>
+        </w:tc>
+      </w:tr>
+      <w:tr>
+        <w:tc>
+          <w:tcPr>
+            <w:tcW w:w="1345" w:type="dxa"/>
+          </w:tcPr>
+          <w:p>
+            <w:r>
+              <w:t>model</w:t>
+            </w:r>
+          </w:p>
+        </w:tc>
+        <w:tc>
+          <w:tcPr>
+            <w:tcW w:w="2880" w:type="dxa"/>
+          </w:tcPr>
+          <w:p>
+            <w:r>
+              <w:t>The model of the aircraft, e.g., 747, 150, EMB 110, etc.</w:t>
+            </w:r>
+          </w:p>
+        </w:tc>
+        <w:tc>
+          <w:tcPr>
+            <w:tcW w:w="3690" w:type="dxa"/>
+          </w:tcPr>
+          <w:p>
+            <w:r>
+              <w:t>The minimum permissible string length of an aircraft model is 1 character. The maximum permissible string length for an aircraft model is 255 characters.</w:t>
+            </w:r>
+          </w:p>
+          <w:p/>
+          <w:p>
+            <w:r>
+              <w:lastRenderedPageBreak/>
+              <w:t xml:space="preserve">All aircraft models must use characters that match the regular expression: </w:t>
+            </w:r>
+            <w:proofErr w:type="gramStart"/>
+            <w:r>
+              <w:t>^[</w:t>
+            </w:r>
+            <w:proofErr w:type="gramEnd"/>
+            <w:r>
+              <w:t>A-Za-z0-9 -/]+$</w:t>
+            </w:r>
+          </w:p>
+        </w:tc>
+        <w:tc>
+          <w:tcPr>
+            <w:tcW w:w="1435" w:type="dxa"/>
+          </w:tcPr>
+          <w:p>
+            <w:r>
+              <w:lastRenderedPageBreak/>
+              <w:t>No</w:t>
+            </w:r>
+          </w:p>
+        </w:tc>
+      </w:tr>
+      <w:tr>
+        <w:tc>
+          <w:tcPr>
+            <w:tcW w:w="1345" w:type="dxa"/>
+          </w:tcPr>
+          <w:p>
+            <w:r>
+              <w:t>wingspan</w:t>
+            </w:r>
+          </w:p>
+        </w:tc>
+        <w:tc>
+          <w:tcPr>
+            <w:tcW w:w="2880" w:type="dxa"/>
+          </w:tcPr>
+          <w:p>
+            <w:r>
+              <w:t>The wingspan of the aircraft in meters.</w:t>
+            </w:r>
+          </w:p>
+        </w:tc>
+        <w:tc>
+          <w:tcPr>
+            <w:tcW w:w="3690" w:type="dxa"/>
+          </w:tcPr>
+          <w:p>
+            <w:r>
+              <w:t>The minimum permissible length of an aircraft wingspan is 2m. The maximum permissible length of an aircraft wingspan is 150m.</w:t>
+            </w:r>
+          </w:p>
+        </w:tc>
+        <w:tc>
+          <w:tcPr>
+            <w:tcW w:w="1435" w:type="dxa"/>
+          </w:tcPr>
+          <w:p>
+            <w:r>
+              <w:t>No</w:t>
+            </w:r>
+          </w:p>
+        </w:tc>
+      </w:tr>
+    </w:tbl>
+    <w:p>
+      <w:r>
+        <w:t>*Note: An any additional attributes provided in the request body that aren’t make, model, or wingspan will be ignored</w:t>
+      </w:r>
+      <w:r>
+        <w:t>.</w:t>
+      </w:r>
+    </w:p>
+    <w:p/>
+    <w:p>
+      <w:pPr>
+        <w:pStyle w:val="Heading3"/>
+      </w:pPr>
+      <w:r>
+        <w:t>Request Body Example</w:t>
+      </w:r>
+    </w:p>
+    <w:tbl>
+      <w:tblPr>
+        <w:tblStyle w:val="TableGrid"/>
+        <w:tblW w:w="0" w:type="auto"/>
+        <w:tblLook w:val="04A0" w:firstRow="1" w:lastRow="0" w:firstColumn="1" w:lastColumn="0" w:noHBand="0" w:noVBand="1"/>
+      </w:tblPr>
+      <w:tblGrid>
+        <w:gridCol w:w="9350"/>
+      </w:tblGrid>
+      <w:tr>
+        <w:tc>
+          <w:tcPr>
+            <w:tcW w:w="9350" w:type="dxa"/>
+          </w:tcPr>
+          <w:p>
+            <w:r>
+              <w:t>Content-Type: application/</w:t>
+            </w:r>
+            <w:proofErr w:type="spellStart"/>
+            <w:r>
+              <w:t>json</w:t>
+            </w:r>
+            <w:proofErr w:type="spellEnd"/>
+          </w:p>
+          <w:p/>
+          <w:p>
+            <w:r>
+              <w:t>{</w:t>
+            </w:r>
+          </w:p>
+          <w:p>
+            <w:r>
+              <w:t xml:space="preserve">    “model”: “Super Hornet”</w:t>
+            </w:r>
+          </w:p>
+          <w:p>
+            <w:r>
+              <w:t>}</w:t>
+            </w:r>
+          </w:p>
+        </w:tc>
+      </w:tr>
+    </w:tbl>
+    <w:p/>
+    <w:p>
+      <w:pPr>
+        <w:pStyle w:val="Heading2"/>
+      </w:pPr>
+      <w:r>
+        <w:t>Response</w:t>
+      </w:r>
+    </w:p>
+    <w:p>
+      <w:pPr>
+        <w:pStyle w:val="Heading3"/>
+      </w:pPr>
+      <w:r>
+        <w:t>Media Type(s)</w:t>
+      </w:r>
+    </w:p>
+    <w:p>
+      <w:r>
+        <w:t>application/</w:t>
+      </w:r>
+      <w:proofErr w:type="spellStart"/>
+      <w:r>
+        <w:t>json</w:t>
+      </w:r>
+      <w:proofErr w:type="spellEnd"/>
+    </w:p>
+    <w:p/>
+    <w:p>
+      <w:pPr>
+        <w:pStyle w:val="Heading3"/>
+      </w:pPr>
+      <w:r>
+        <w:t>Response Body Format</w:t>
+      </w:r>
+    </w:p>
+    <w:p>
+      <w:r>
+        <w:t>JSON</w:t>
+      </w:r>
+    </w:p>
+    <w:p/>
+    <w:p>
+      <w:pPr>
+        <w:pStyle w:val="Heading3"/>
+      </w:pPr>
+      <w:r>
+        <w:t>Response Statuses</w:t>
+      </w:r>
+    </w:p>
+    <w:tbl>
+      <w:tblPr>
+        <w:tblStyle w:val="TableGrid"/>
+        <w:tblW w:w="0" w:type="auto"/>
+        <w:tblLook w:val="04A0" w:firstRow="1" w:lastRow="0" w:firstColumn="1" w:lastColumn="0" w:noHBand="0" w:noVBand="1"/>
+      </w:tblPr>
+      <w:tblGrid>
+        <w:gridCol w:w="1435"/>
+        <w:gridCol w:w="3330"/>
+        <w:gridCol w:w="4585"/>
+      </w:tblGrid>
+      <w:tr>
+        <w:tc>
+          <w:tcPr>
+            <w:tcW w:w="1435" w:type="dxa"/>
+          </w:tcPr>
+          <w:p>
+            <w:pPr>
+              <w:rPr>
+                <w:b/>
+                <w:bCs/>
+              </w:rPr>
+            </w:pPr>
+            <w:r>
+              <w:rPr>
+                <w:b/>
+                <w:bCs/>
+              </w:rPr>
+              <w:t>Outcome</w:t>
+            </w:r>
+          </w:p>
+        </w:tc>
+        <w:tc>
+          <w:tcPr>
+            <w:tcW w:w="3330" w:type="dxa"/>
+          </w:tcPr>
+          <w:p>
+            <w:pPr>
+              <w:rPr>
+                <w:b/>
+                <w:bCs/>
+              </w:rPr>
+            </w:pPr>
+            <w:r>
+              <w:rPr>
+                <w:b/>
+                <w:bCs/>
+              </w:rPr>
+              <w:t>Status Code</w:t>
+            </w:r>
+          </w:p>
+        </w:tc>
+        <w:tc>
+          <w:tcPr>
+            <w:tcW w:w="4585" w:type="dxa"/>
+          </w:tcPr>
+          <w:p>
+            <w:pPr>
+              <w:rPr>
+                <w:b/>
+                <w:bCs/>
+              </w:rPr>
+            </w:pPr>
+            <w:r>
+              <w:rPr>
+                <w:b/>
+                <w:bCs/>
+              </w:rPr>
+              <w:t>Notes</w:t>
+            </w:r>
+          </w:p>
+        </w:tc>
+      </w:tr>
+      <w:tr>
+        <w:tc>
+          <w:tcPr>
+            <w:tcW w:w="1435" w:type="dxa"/>
+          </w:tcPr>
+          <w:p>
+            <w:r>
+              <w:t>Success</w:t>
+            </w:r>
+          </w:p>
+        </w:tc>
+        <w:tc>
+          <w:tcPr>
+            <w:tcW w:w="3330" w:type="dxa"/>
+          </w:tcPr>
+          <w:p>
+            <w:r>
+              <w:t>20</w:t>
+            </w:r>
+            <w:r>
+              <w:t>0</w:t>
+            </w:r>
+            <w:r>
+              <w:t xml:space="preserve"> </w:t>
+            </w:r>
+            <w:r>
+              <w:t>OK</w:t>
+            </w:r>
+          </w:p>
+        </w:tc>
+        <w:tc>
+          <w:tcPr>
+            <w:tcW w:w="4585" w:type="dxa"/>
+          </w:tcPr>
+          <w:p/>
+        </w:tc>
+      </w:tr>
+      <w:tr>
+        <w:tc>
+          <w:tcPr>
+            <w:tcW w:w="1435" w:type="dxa"/>
+          </w:tcPr>
+          <w:p>
+            <w:r>
+              <w:t>Failure</w:t>
+            </w:r>
+          </w:p>
+        </w:tc>
+        <w:tc>
+          <w:tcPr>
+            <w:tcW w:w="3330" w:type="dxa"/>
+          </w:tcPr>
+          <w:p>
+            <w:r>
+              <w:t>401 Unauthorized</w:t>
+            </w:r>
+          </w:p>
+        </w:tc>
+        <w:tc>
+          <w:tcPr>
+            <w:tcW w:w="4585" w:type="dxa"/>
+          </w:tcPr>
+          <w:p>
+            <w:r>
+              <w:t xml:space="preserve">If the request is missing or does not contain a valid JSON web token as a Bearer Token the aircraft will not be </w:t>
+            </w:r>
+            <w:r>
+              <w:t>updated</w:t>
+            </w:r>
+            <w:r>
+              <w:t xml:space="preserve"> and a </w:t>
+            </w:r>
+            <w:proofErr w:type="gramStart"/>
+            <w:r>
+              <w:t>401 status</w:t>
+            </w:r>
+            <w:proofErr w:type="gramEnd"/>
+            <w:r>
+              <w:t xml:space="preserve"> code will be returned.</w:t>
+            </w:r>
+          </w:p>
+        </w:tc>
+      </w:tr>
+      <w:tr>
+        <w:tc>
+          <w:tcPr>
+            <w:tcW w:w="1435" w:type="dxa"/>
+          </w:tcPr>
+          <w:p>
+            <w:r>
+              <w:t>Failure</w:t>
+            </w:r>
+          </w:p>
+        </w:tc>
+        <w:tc>
+          <w:tcPr>
+            <w:tcW w:w="3330" w:type="dxa"/>
+          </w:tcPr>
+          <w:p>
+            <w:r>
+              <w:t>415 Unsupported Media Type</w:t>
+            </w:r>
+          </w:p>
+        </w:tc>
+        <w:tc>
+          <w:tcPr>
+            <w:tcW w:w="4585" w:type="dxa"/>
+          </w:tcPr>
+          <w:p>
+            <w:r>
+              <w:t>If the media type of the content provided in the request body is not JSON and the associated Content-Type request header is not application/</w:t>
+            </w:r>
+            <w:proofErr w:type="spellStart"/>
+            <w:r>
+              <w:t>json</w:t>
+            </w:r>
+            <w:proofErr w:type="spellEnd"/>
+            <w:r>
+              <w:t xml:space="preserve">, the aircraft will not be </w:t>
+            </w:r>
+            <w:r>
+              <w:t>updated</w:t>
+            </w:r>
+            <w:r>
+              <w:t xml:space="preserve"> and a </w:t>
+            </w:r>
+            <w:proofErr w:type="gramStart"/>
+            <w:r>
+              <w:t>415 status</w:t>
+            </w:r>
+            <w:proofErr w:type="gramEnd"/>
+            <w:r>
+              <w:t xml:space="preserve"> code will be returned.</w:t>
+            </w:r>
+          </w:p>
+        </w:tc>
+      </w:tr>
+      <w:tr>
+        <w:tc>
+          <w:tcPr>
+            <w:tcW w:w="1435" w:type="dxa"/>
+          </w:tcPr>
+          <w:p>
+            <w:r>
+              <w:t>Failure</w:t>
+            </w:r>
+          </w:p>
+        </w:tc>
+        <w:tc>
+          <w:tcPr>
+            <w:tcW w:w="3330" w:type="dxa"/>
+          </w:tcPr>
+          <w:p>
+            <w:r>
+              <w:t>406 Not Acceptable</w:t>
+            </w:r>
+          </w:p>
+        </w:tc>
+        <w:tc>
+          <w:tcPr>
+            <w:tcW w:w="4585" w:type="dxa"/>
+          </w:tcPr>
+          <w:p>
+            <w:r>
+              <w:t>If the Accept header in the request is not application/</w:t>
+            </w:r>
+            <w:proofErr w:type="spellStart"/>
+            <w:r>
+              <w:t>json</w:t>
+            </w:r>
+            <w:proofErr w:type="spellEnd"/>
+            <w:r>
+              <w:t xml:space="preserve">, the aircraft will not be </w:t>
+            </w:r>
+            <w:r>
+              <w:t>updated</w:t>
+            </w:r>
+            <w:r>
+              <w:t xml:space="preserve"> and a </w:t>
+            </w:r>
+            <w:proofErr w:type="gramStart"/>
+            <w:r>
+              <w:t>406 status</w:t>
+            </w:r>
+            <w:proofErr w:type="gramEnd"/>
+            <w:r>
+              <w:t xml:space="preserve"> code will be returned.</w:t>
+            </w:r>
+          </w:p>
+          <w:p/>
+          <w:p>
+            <w:r>
+              <w:lastRenderedPageBreak/>
+              <w:t>Note: If the client has an Accept header set to */*, i.e., any MIME type, the serve will server application/</w:t>
+            </w:r>
+            <w:proofErr w:type="spellStart"/>
+            <w:r>
+              <w:t>json</w:t>
+            </w:r>
+            <w:proofErr w:type="spellEnd"/>
+            <w:r>
+              <w:t xml:space="preserve"> in the response. The server assumes the client is impartial to a specific media type as one was not explicitly set in the Accept header.</w:t>
+            </w:r>
+          </w:p>
+        </w:tc>
+      </w:tr>
+      <w:tr>
+        <w:tc>
+          <w:tcPr>
+            <w:tcW w:w="1435" w:type="dxa"/>
+          </w:tcPr>
+          <w:p>
+            <w:r>
+              <w:lastRenderedPageBreak/>
+              <w:t>Failure</w:t>
+            </w:r>
+          </w:p>
+        </w:tc>
+        <w:tc>
+          <w:tcPr>
+            <w:tcW w:w="3330" w:type="dxa"/>
+          </w:tcPr>
+          <w:p>
+            <w:r>
+              <w:t>400 Bad Request</w:t>
+            </w:r>
+          </w:p>
+        </w:tc>
+        <w:tc>
+          <w:tcPr>
+            <w:tcW w:w="4585" w:type="dxa"/>
+          </w:tcPr>
+          <w:p>
+            <w:r>
+              <w:t xml:space="preserve">If any of the 3 </w:t>
+            </w:r>
+            <w:r>
+              <w:t>possible</w:t>
+            </w:r>
+            <w:r>
+              <w:t xml:space="preserve"> attributes in the request are misconfigured, the aircraft will not be </w:t>
+            </w:r>
+            <w:r>
+              <w:t>updated</w:t>
+            </w:r>
+            <w:r>
+              <w:t xml:space="preserve"> and a </w:t>
+            </w:r>
+            <w:proofErr w:type="gramStart"/>
+            <w:r>
+              <w:t>400 status</w:t>
+            </w:r>
+            <w:proofErr w:type="gramEnd"/>
+            <w:r>
+              <w:t xml:space="preserve"> code will be returned.</w:t>
+            </w:r>
+          </w:p>
+        </w:tc>
+      </w:tr>
+      <w:tr>
+        <w:tc>
+          <w:tcPr>
+            <w:tcW w:w="1435" w:type="dxa"/>
+          </w:tcPr>
+          <w:p>
+            <w:r>
+              <w:t>Failure</w:t>
+            </w:r>
+          </w:p>
+        </w:tc>
+        <w:tc>
+          <w:tcPr>
+            <w:tcW w:w="3330" w:type="dxa"/>
+          </w:tcPr>
+          <w:p>
+            <w:r>
+              <w:t>404 Not Found</w:t>
+            </w:r>
+          </w:p>
+        </w:tc>
+        <w:tc>
+          <w:tcPr>
+            <w:tcW w:w="4585" w:type="dxa"/>
+          </w:tcPr>
+          <w:p>
+            <w:r>
+              <w:t xml:space="preserve">No aircraft with this </w:t>
+            </w:r>
+            <w:proofErr w:type="spellStart"/>
+            <w:r>
+              <w:t>aircraftId</w:t>
+            </w:r>
+            <w:proofErr w:type="spellEnd"/>
+            <w:r>
+              <w:t xml:space="preserve"> exists.</w:t>
+            </w:r>
+          </w:p>
+        </w:tc>
+      </w:tr>
+      <w:tr>
+        <w:tc>
+          <w:tcPr>
+            <w:tcW w:w="1435" w:type="dxa"/>
+          </w:tcPr>
+          <w:p>
+            <w:r>
+              <w:t>Failure</w:t>
+            </w:r>
+          </w:p>
+        </w:tc>
+        <w:tc>
+          <w:tcPr>
+            <w:tcW w:w="3330" w:type="dxa"/>
+          </w:tcPr>
+          <w:p>
+            <w:r>
+              <w:t>403 Forbidden</w:t>
+            </w:r>
+          </w:p>
+        </w:tc>
+        <w:tc>
+          <w:tcPr>
+            <w:tcW w:w="4585" w:type="dxa"/>
+          </w:tcPr>
+          <w:p>
+            <w:r>
+              <w:t xml:space="preserve">If the user making the request does not own the aircraft they are </w:t>
+            </w:r>
+            <w:r>
+              <w:t>trying to update</w:t>
+            </w:r>
+            <w:r>
+              <w:t xml:space="preserve">, the request will fail and a </w:t>
+            </w:r>
+            <w:proofErr w:type="gramStart"/>
+            <w:r>
+              <w:t>403 status</w:t>
+            </w:r>
+            <w:proofErr w:type="gramEnd"/>
+            <w:r>
+              <w:t xml:space="preserve"> code will be returned.</w:t>
+            </w:r>
+          </w:p>
+        </w:tc>
+      </w:tr>
+    </w:tbl>
+    <w:p/>
+    <w:p>
+      <w:pPr>
+        <w:pStyle w:val="Heading3"/>
+      </w:pPr>
+      <w:r>
+        <w:t>Response Examples</w:t>
+      </w:r>
+    </w:p>
+    <w:p>
+      <w:pPr>
+        <w:pStyle w:val="Heading4"/>
+      </w:pPr>
+      <w:r>
+        <w:t>Success</w:t>
+      </w:r>
+    </w:p>
+    <w:tbl>
+      <w:tblPr>
+        <w:tblStyle w:val="TableGrid"/>
+        <w:tblW w:w="0" w:type="auto"/>
+        <w:tblLook w:val="04A0" w:firstRow="1" w:lastRow="0" w:firstColumn="1" w:lastColumn="0" w:noHBand="0" w:noVBand="1"/>
+      </w:tblPr>
+      <w:tblGrid>
+        <w:gridCol w:w="9350"/>
+      </w:tblGrid>
+      <w:tr>
+        <w:tc>
+          <w:tcPr>
+            <w:tcW w:w="9350" w:type="dxa"/>
+          </w:tcPr>
+          <w:p>
+            <w:r>
+              <w:t>Status: 20</w:t>
+            </w:r>
+            <w:r>
+              <w:t>0</w:t>
+            </w:r>
+            <w:r>
+              <w:t xml:space="preserve"> </w:t>
+            </w:r>
+            <w:r>
+              <w:t>OK</w:t>
+            </w:r>
+          </w:p>
+          <w:p>
+            <w:r>
+              <w:t>Content-Type: application/</w:t>
+            </w:r>
+            <w:proofErr w:type="spellStart"/>
+            <w:r>
+              <w:t>json</w:t>
+            </w:r>
+            <w:proofErr w:type="spellEnd"/>
+          </w:p>
+          <w:p/>
+          <w:p>
+            <w:r>
+              <w:t>{</w:t>
+            </w:r>
+          </w:p>
+          <w:p>
+            <w:r>
+              <w:t xml:space="preserve">    “id”: 1234,</w:t>
+            </w:r>
+          </w:p>
+          <w:p>
+            <w:r>
+              <w:t xml:space="preserve">    “make”: “Boeing”,</w:t>
+            </w:r>
+          </w:p>
+          <w:p>
+            <w:r>
+              <w:t xml:space="preserve">    “model”: “</w:t>
+            </w:r>
+            <w:r>
+              <w:t>Super Hornet</w:t>
+            </w:r>
+            <w:r>
+              <w:t>”,</w:t>
+            </w:r>
+          </w:p>
+          <w:p>
+            <w:r>
+              <w:t xml:space="preserve">    “wingspan”: 59.6,</w:t>
+            </w:r>
+          </w:p>
+          <w:p>
+            <w:r>
+              <w:t xml:space="preserve">    “hangar”: null,</w:t>
+            </w:r>
+          </w:p>
+          <w:p>
+            <w:r>
+              <w:t xml:space="preserve">    “</w:t>
+            </w:r>
+            <w:proofErr w:type="spellStart"/>
+            <w:r>
+              <w:t>ownerId</w:t>
+            </w:r>
+            <w:proofErr w:type="spellEnd"/>
+            <w:r>
+              <w:t>”: “5678”,</w:t>
+            </w:r>
+          </w:p>
+          <w:p>
+            <w:r>
+              <w:t xml:space="preserve">    “self”: “https://appspot.com/aircrafts/1234”</w:t>
+            </w:r>
+          </w:p>
+          <w:p>
+            <w:r>
+              <w:t>}</w:t>
+            </w:r>
+          </w:p>
+        </w:tc>
+      </w:tr>
+    </w:tbl>
+    <w:p/>
+    <w:p>
+      <w:pPr>
+        <w:pStyle w:val="Heading4"/>
+      </w:pPr>
+      <w:r>
+        <w:t>Failure</w:t>
+      </w:r>
+    </w:p>
+    <w:tbl>
+      <w:tblPr>
+        <w:tblStyle w:val="TableGrid"/>
+        <w:tblW w:w="0" w:type="auto"/>
+        <w:tblLook w:val="04A0" w:firstRow="1" w:lastRow="0" w:firstColumn="1" w:lastColumn="0" w:noHBand="0" w:noVBand="1"/>
+      </w:tblPr>
+      <w:tblGrid>
+        <w:gridCol w:w="9350"/>
+      </w:tblGrid>
+      <w:tr>
+        <w:tc>
+          <w:tcPr>
+            <w:tcW w:w="9350" w:type="dxa"/>
+          </w:tcPr>
+          <w:p>
+            <w:r>
+              <w:t>Status Code: 401 Unauthorized</w:t>
+            </w:r>
+          </w:p>
+          <w:p>
+            <w:r>
+              <w:t>Content-Type: application/</w:t>
+            </w:r>
+            <w:proofErr w:type="spellStart"/>
+            <w:r>
+              <w:t>json</w:t>
+            </w:r>
+            <w:proofErr w:type="spellEnd"/>
+          </w:p>
+          <w:p/>
+          <w:p>
+            <w:r>
+              <w:t>{</w:t>
+            </w:r>
+          </w:p>
+          <w:p>
+            <w:r>
+              <w:t xml:space="preserve">    “Error”: “Bearer token is missing or invalid”</w:t>
+            </w:r>
+          </w:p>
+          <w:p>
+            <w:r>
+              <w:t>}</w:t>
+            </w:r>
+          </w:p>
+        </w:tc>
+      </w:tr>
+    </w:tbl>
+    <w:p/>
+    <w:p>
+      <w:pPr>
+        <w:pStyle w:val="Heading4"/>
+      </w:pPr>
+      <w:r>
+        <w:t>Failure</w:t>
+      </w:r>
+    </w:p>
+    <w:tbl>
+      <w:tblPr>
+        <w:tblStyle w:val="TableGrid"/>
+        <w:tblW w:w="0" w:type="auto"/>
+        <w:tblLook w:val="04A0" w:firstRow="1" w:lastRow="0" w:firstColumn="1" w:lastColumn="0" w:noHBand="0" w:noVBand="1"/>
+      </w:tblPr>
+      <w:tblGrid>
+        <w:gridCol w:w="9350"/>
+      </w:tblGrid>
+      <w:tr>
+        <w:tc>
+          <w:tcPr>
+            <w:tcW w:w="9350" w:type="dxa"/>
+          </w:tcPr>
+          <w:p>
+            <w:r>
+              <w:t>Status: 415 Unsupported Media Type</w:t>
+            </w:r>
+          </w:p>
+          <w:p>
+            <w:r>
+              <w:t>Content-Type: application/</w:t>
+            </w:r>
+            <w:proofErr w:type="spellStart"/>
+            <w:r>
+              <w:t>json</w:t>
+            </w:r>
+            <w:proofErr w:type="spellEnd"/>
+          </w:p>
+          <w:p/>
+          <w:p>
+            <w:r>
+              <w:lastRenderedPageBreak/>
+              <w:t>{</w:t>
+            </w:r>
+          </w:p>
+          <w:p>
+            <w:r>
+              <w:t xml:space="preserve">    “Error”: “This endpoint only accepts application/</w:t>
+            </w:r>
+            <w:proofErr w:type="spellStart"/>
+            <w:r>
+              <w:t>json</w:t>
+            </w:r>
+            <w:proofErr w:type="spellEnd"/>
+            <w:r>
+              <w:t>”</w:t>
+            </w:r>
+          </w:p>
+          <w:p>
+            <w:r>
+              <w:t>}</w:t>
+            </w:r>
+          </w:p>
+        </w:tc>
+      </w:tr>
+    </w:tbl>
+    <w:p/>
+    <w:p>
+      <w:pPr>
+        <w:pStyle w:val="Heading4"/>
+      </w:pPr>
+      <w:r>
+        <w:t>Failure</w:t>
+      </w:r>
+    </w:p>
+    <w:tbl>
+      <w:tblPr>
+        <w:tblStyle w:val="TableGrid"/>
+        <w:tblW w:w="0" w:type="auto"/>
+        <w:tblLook w:val="04A0" w:firstRow="1" w:lastRow="0" w:firstColumn="1" w:lastColumn="0" w:noHBand="0" w:noVBand="1"/>
+      </w:tblPr>
+      <w:tblGrid>
+        <w:gridCol w:w="9350"/>
+      </w:tblGrid>
+      <w:tr>
+        <w:tc>
+          <w:tcPr>
+            <w:tcW w:w="9350" w:type="dxa"/>
+          </w:tcPr>
+          <w:p>
+            <w:r>
+              <w:t>Status: 406 Not Acceptable</w:t>
+            </w:r>
+          </w:p>
+          <w:p>
+            <w:r>
+              <w:t>Content-Type: application/</w:t>
+            </w:r>
+            <w:proofErr w:type="spellStart"/>
+            <w:r>
+              <w:t>json</w:t>
+            </w:r>
+            <w:proofErr w:type="spellEnd"/>
+          </w:p>
+          <w:p/>
+          <w:p>
+            <w:r>
+              <w:t>{</w:t>
+            </w:r>
+          </w:p>
+          <w:p>
+            <w:r>
+              <w:t xml:space="preserve">    “Error”: “This endpoint only serves application/</w:t>
+            </w:r>
+            <w:proofErr w:type="spellStart"/>
+            <w:r>
+              <w:t>json</w:t>
+            </w:r>
+            <w:proofErr w:type="spellEnd"/>
+            <w:r>
+              <w:t>”</w:t>
+            </w:r>
+          </w:p>
+          <w:p>
+            <w:r>
+              <w:t>}</w:t>
+            </w:r>
+          </w:p>
+        </w:tc>
+      </w:tr>
+    </w:tbl>
+    <w:p/>
+    <w:p>
+      <w:pPr>
+        <w:pStyle w:val="Heading4"/>
+      </w:pPr>
+      <w:r>
+        <w:t>Failure</w:t>
+      </w:r>
+    </w:p>
+    <w:tbl>
+      <w:tblPr>
+        <w:tblStyle w:val="TableGrid"/>
+        <w:tblW w:w="0" w:type="auto"/>
+        <w:tblLook w:val="04A0" w:firstRow="1" w:lastRow="0" w:firstColumn="1" w:lastColumn="0" w:noHBand="0" w:noVBand="1"/>
+      </w:tblPr>
+      <w:tblGrid>
+        <w:gridCol w:w="9350"/>
+      </w:tblGrid>
+      <w:tr>
+        <w:tc>
+          <w:tcPr>
+            <w:tcW w:w="9350" w:type="dxa"/>
+          </w:tcPr>
+          <w:p>
+            <w:r>
+              <w:t>Status: 400 Bad Request</w:t>
+            </w:r>
+          </w:p>
+          <w:p>
+            <w:r>
+              <w:t>Content-Type: application/</w:t>
+            </w:r>
+            <w:proofErr w:type="spellStart"/>
+            <w:r>
+              <w:t>json</w:t>
+            </w:r>
+            <w:proofErr w:type="spellEnd"/>
+          </w:p>
+          <w:p/>
+          <w:p>
+            <w:r>
+              <w:t>{</w:t>
+            </w:r>
+          </w:p>
+          <w:p>
+            <w:r>
+              <w:t xml:space="preserve">    “Error”: “Make attribute is</w:t>
+            </w:r>
+            <w:r>
+              <w:t xml:space="preserve"> </w:t>
+            </w:r>
+            <w:r>
+              <w:t>invalid”</w:t>
+            </w:r>
+          </w:p>
+          <w:p>
+            <w:r>
+              <w:t>}</w:t>
+            </w:r>
+          </w:p>
+        </w:tc>
+      </w:tr>
+    </w:tbl>
+    <w:p/>
+    <w:p>
+      <w:pPr>
+        <w:pStyle w:val="Heading4"/>
+      </w:pPr>
+      <w:r>
+        <w:t>Failure</w:t>
+      </w:r>
+    </w:p>
+    <w:tbl>
+      <w:tblPr>
+        <w:tblStyle w:val="TableGrid"/>
+        <w:tblW w:w="0" w:type="auto"/>
+        <w:tblLook w:val="04A0" w:firstRow="1" w:lastRow="0" w:firstColumn="1" w:lastColumn="0" w:noHBand="0" w:noVBand="1"/>
+      </w:tblPr>
+      <w:tblGrid>
+        <w:gridCol w:w="9350"/>
+      </w:tblGrid>
+      <w:tr>
+        <w:tc>
+          <w:tcPr>
+            <w:tcW w:w="9350" w:type="dxa"/>
+          </w:tcPr>
+          <w:p>
+            <w:r>
+              <w:t>Status: 400 Bad Request</w:t>
+            </w:r>
+          </w:p>
+          <w:p>
+            <w:r>
+              <w:t>Content-Type: application/</w:t>
+            </w:r>
+            <w:proofErr w:type="spellStart"/>
+            <w:r>
+              <w:t>json</w:t>
+            </w:r>
+            <w:proofErr w:type="spellEnd"/>
+          </w:p>
+          <w:p/>
+          <w:p>
+            <w:r>
+              <w:t>{</w:t>
+            </w:r>
+          </w:p>
+          <w:p>
+            <w:r>
+              <w:t xml:space="preserve">    “Error”: “Model attribute is invalid”</w:t>
+            </w:r>
+          </w:p>
+          <w:p>
+            <w:r>
+              <w:t>}</w:t>
+            </w:r>
+          </w:p>
+        </w:tc>
+      </w:tr>
+    </w:tbl>
+    <w:p/>
+    <w:p>
+      <w:pPr>
+        <w:pStyle w:val="Heading4"/>
+      </w:pPr>
+      <w:r>
+        <w:t>Failure</w:t>
+      </w:r>
+    </w:p>
+    <w:tbl>
+      <w:tblPr>
+        <w:tblStyle w:val="TableGrid"/>
+        <w:tblW w:w="0" w:type="auto"/>
+        <w:tblLook w:val="04A0" w:firstRow="1" w:lastRow="0" w:firstColumn="1" w:lastColumn="0" w:noHBand="0" w:noVBand="1"/>
+      </w:tblPr>
+      <w:tblGrid>
+        <w:gridCol w:w="9350"/>
+      </w:tblGrid>
+      <w:tr>
+        <w:tc>
+          <w:tcPr>
+            <w:tcW w:w="9350" w:type="dxa"/>
+          </w:tcPr>
+          <w:p>
+            <w:r>
+              <w:t>Status: 400 Bad Request</w:t>
+            </w:r>
+          </w:p>
+          <w:p>
+            <w:r>
+              <w:t>Content-Type: application/</w:t>
+            </w:r>
+            <w:proofErr w:type="spellStart"/>
+            <w:r>
+              <w:t>json</w:t>
+            </w:r>
+            <w:proofErr w:type="spellEnd"/>
+          </w:p>
+          <w:p/>
+          <w:p>
+            <w:r>
+              <w:t>{</w:t>
+            </w:r>
+          </w:p>
+          <w:p>
+            <w:r>
+              <w:t xml:space="preserve">    “Error”: “Wingspan attribute is</w:t>
+            </w:r>
+            <w:r>
+              <w:t xml:space="preserve"> </w:t>
+            </w:r>
+            <w:r>
+              <w:t>invalid”</w:t>
+            </w:r>
+          </w:p>
+          <w:p>
+            <w:r>
+              <w:t>}</w:t>
+            </w:r>
+          </w:p>
+        </w:tc>
+      </w:tr>
+    </w:tbl>
+    <w:p/>
+    <w:p>
+      <w:pPr>
+        <w:pStyle w:val="Heading4"/>
+      </w:pPr>
+      <w:r>
+        <w:t>Failure</w:t>
+      </w:r>
+    </w:p>
+    <w:tbl>
+      <w:tblPr>
+        <w:tblStyle w:val="TableGrid"/>
+        <w:tblW w:w="0" w:type="auto"/>
+        <w:tblLook w:val="04A0" w:firstRow="1" w:lastRow="0" w:firstColumn="1" w:lastColumn="0" w:noHBand="0" w:noVBand="1"/>
+      </w:tblPr>
+      <w:tblGrid>
+        <w:gridCol w:w="9350"/>
+      </w:tblGrid>
+      <w:tr>
+        <w:tc>
+          <w:tcPr>
+            <w:tcW w:w="9350" w:type="dxa"/>
+          </w:tcPr>
+          <w:p>
+            <w:r>
+              <w:t>Status: 404 Not Found</w:t>
+            </w:r>
+          </w:p>
+          <w:p>
+            <w:r>
+              <w:t>Content-Type: application/</w:t>
+            </w:r>
+            <w:proofErr w:type="spellStart"/>
+            <w:r>
+              <w:t>json</w:t>
+            </w:r>
+            <w:proofErr w:type="spellEnd"/>
+          </w:p>
+          <w:p/>
+          <w:p>
+            <w:r>
+              <w:t>{</w:t>
+            </w:r>
+          </w:p>
+          <w:p>
+            <w:r>
+              <w:t xml:space="preserve">    “Error”: “No aircraft with this </w:t>
+            </w:r>
+            <w:proofErr w:type="spellStart"/>
+            <w:r>
+              <w:t>aircraftId</w:t>
+            </w:r>
+            <w:proofErr w:type="spellEnd"/>
+            <w:r>
+              <w:t xml:space="preserve"> exists.”</w:t>
+            </w:r>
+          </w:p>
+          <w:p>
+            <w:r>
+              <w:t>}</w:t>
+            </w:r>
+          </w:p>
+        </w:tc>
+      </w:tr>
+    </w:tbl>
+    <w:p/>
+    <w:p>
+      <w:pPr>
+        <w:pStyle w:val="Heading4"/>
+      </w:pPr>
+      <w:r>
+        <w:t>Failure</w:t>
+      </w:r>
+    </w:p>
+    <w:tbl>
+      <w:tblPr>
+        <w:tblStyle w:val="TableGrid"/>
+        <w:tblW w:w="0" w:type="auto"/>
+        <w:tblLook w:val="04A0" w:firstRow="1" w:lastRow="0" w:firstColumn="1" w:lastColumn="0" w:noHBand="0" w:noVBand="1"/>
+      </w:tblPr>
+      <w:tblGrid>
+        <w:gridCol w:w="9350"/>
+      </w:tblGrid>
+      <w:tr>
+        <w:tc>
+          <w:tcPr>
+            <w:tcW w:w="9350" w:type="dxa"/>
+          </w:tcPr>
+          <w:p>
+            <w:r>
+              <w:t>Status: 403 Forbidden</w:t>
+            </w:r>
+          </w:p>
+          <w:p>
+            <w:r>
+              <w:t>Content-Type: application/</w:t>
+            </w:r>
+            <w:proofErr w:type="spellStart"/>
+            <w:r>
+              <w:t>json</w:t>
+            </w:r>
+            <w:proofErr w:type="spellEnd"/>
+          </w:p>
+          <w:p/>
+          <w:p>
+            <w:r>
+              <w:t>{</w:t>
+            </w:r>
+          </w:p>
+          <w:p>
+            <w:r>
+              <w:t xml:space="preserve">    “Error”: “You are not authorized to perform this action”</w:t>
+            </w:r>
+          </w:p>
+          <w:p>
+            <w:r>
+              <w:t>}</w:t>
+            </w:r>
+          </w:p>
+        </w:tc>
+      </w:tr>
+    </w:tbl>
+    <w:p/>
+    <w:p>
+      <w:pPr>
+        <w:pStyle w:val="Heading1"/>
+      </w:pPr>
+    </w:p>
+    <w:p>
+      <w:pPr>
+        <w:pStyle w:val="Heading1"/>
+      </w:pPr>
+    </w:p>
+    <w:p>
+      <w:pPr>
+        <w:pStyle w:val="Heading1"/>
+      </w:pPr>
+    </w:p>
+    <w:p>
+      <w:pPr>
+        <w:pStyle w:val="Heading1"/>
+      </w:pPr>
+    </w:p>
+    <w:p>
+      <w:pPr>
+        <w:pStyle w:val="Heading1"/>
+      </w:pPr>
+    </w:p>
+    <w:p>
+      <w:pPr>
+        <w:pStyle w:val="Heading1"/>
+      </w:pPr>
+    </w:p>
+    <w:p>
+      <w:pPr>
+        <w:pStyle w:val="Heading1"/>
+      </w:pPr>
+    </w:p>
+    <w:p>
+      <w:pPr>
+        <w:pStyle w:val="Heading1"/>
+      </w:pPr>
+    </w:p>
+    <w:p>
+      <w:pPr>
+        <w:pStyle w:val="Heading1"/>
+      </w:pPr>
+    </w:p>
+    <w:p/>
+    <w:p/>
+    <w:p/>
+    <w:p/>
+    <w:p/>
+    <w:p/>
+    <w:p/>
+    <w:p/>
+    <w:p/>
+    <w:p/>
+    <w:p/>
+    <w:p/>
+    <w:p>
+      <w:pPr>
+        <w:pStyle w:val="Heading1"/>
+      </w:pPr>
+      <w:bookmarkStart w:id="6" w:name="_Toc120362521"/>
       <w:r>
         <w:lastRenderedPageBreak/>
         <w:t>Delete an Aircraft</w:t>
       </w:r>
-      <w:bookmarkEnd w:id="5"/>
+      <w:bookmarkEnd w:id="6"/>
     </w:p>
     <w:p>
       <w:r>
@@ -5838,12 +7641,12 @@
       <w:pPr>
         <w:pStyle w:val="Heading1"/>
       </w:pPr>
-      <w:bookmarkStart w:id="6" w:name="_Toc119785465"/>
+      <w:bookmarkStart w:id="7" w:name="_Toc120362522"/>
       <w:r>
         <w:lastRenderedPageBreak/>
         <w:t>Create a Hangar</w:t>
       </w:r>
-      <w:bookmarkEnd w:id="6"/>
+      <w:bookmarkEnd w:id="7"/>
     </w:p>
     <w:p>
       <w:r>
@@ -7340,12 +9143,12 @@
       <w:pPr>
         <w:pStyle w:val="Heading1"/>
       </w:pPr>
-      <w:bookmarkStart w:id="7" w:name="_Toc119785466"/>
+      <w:bookmarkStart w:id="8" w:name="_Toc120362523"/>
       <w:r>
         <w:lastRenderedPageBreak/>
         <w:t>Get All Hangars</w:t>
       </w:r>
-      <w:bookmarkEnd w:id="7"/>
+      <w:bookmarkEnd w:id="8"/>
     </w:p>
     <w:p>
       <w:r>
@@ -7616,10 +9419,7 @@
               <w:t xml:space="preserve"> via pagination. </w:t>
             </w:r>
             <w:r>
-              <w:t xml:space="preserve">Additionally, a “count” attribute in the response body shows the total number of </w:t>
-            </w:r>
-            <w:r>
-              <w:t>hangars.</w:t>
+              <w:t>Additionally, a “count” attribute in the response body shows the total number of hangars.</w:t>
             </w:r>
           </w:p>
           <w:p/>
@@ -8561,12 +10361,12 @@
       <w:pPr>
         <w:pStyle w:val="Heading1"/>
       </w:pPr>
-      <w:bookmarkStart w:id="8" w:name="_Toc119785467"/>
+      <w:bookmarkStart w:id="9" w:name="_Toc120362524"/>
       <w:r>
         <w:lastRenderedPageBreak/>
         <w:t>Get a Hangar</w:t>
       </w:r>
-      <w:bookmarkEnd w:id="8"/>
+      <w:bookmarkEnd w:id="9"/>
     </w:p>
     <w:p>
       <w:r>
@@ -9250,12 +11050,12 @@
       <w:pPr>
         <w:pStyle w:val="Heading1"/>
       </w:pPr>
-      <w:bookmarkStart w:id="9" w:name="_Toc119785468"/>
+      <w:bookmarkStart w:id="10" w:name="_Toc120362525"/>
       <w:r>
         <w:lastRenderedPageBreak/>
         <w:t>Add Aircraft to Hangar</w:t>
       </w:r>
-      <w:bookmarkEnd w:id="9"/>
+      <w:bookmarkEnd w:id="10"/>
     </w:p>
     <w:p>
       <w:r>
@@ -10240,12 +12040,1780 @@
       <w:pPr>
         <w:pStyle w:val="Heading1"/>
       </w:pPr>
-      <w:bookmarkStart w:id="10" w:name="_Toc119785469"/>
+      <w:bookmarkStart w:id="11" w:name="_Toc120362526"/>
+      <w:r>
+        <w:lastRenderedPageBreak/>
+        <w:t xml:space="preserve">Partially Update a </w:t>
+      </w:r>
+      <w:r>
+        <w:t>Hangar</w:t>
+      </w:r>
+      <w:bookmarkEnd w:id="11"/>
+    </w:p>
+    <w:p>
+      <w:r>
+        <w:t xml:space="preserve">Allows you to partially update the attributes of an already created </w:t>
+      </w:r>
+      <w:r>
+        <w:t>hangar</w:t>
+      </w:r>
+      <w:r>
+        <w:t>.</w:t>
+      </w:r>
+    </w:p>
+    <w:p/>
+    <w:tbl>
+      <w:tblPr>
+        <w:tblStyle w:val="TableGrid"/>
+        <w:tblW w:w="0" w:type="auto"/>
+        <w:tblLook w:val="04A0" w:firstRow="1" w:lastRow="0" w:firstColumn="1" w:lastColumn="0" w:noHBand="0" w:noVBand="1"/>
+      </w:tblPr>
+      <w:tblGrid>
+        <w:gridCol w:w="9350"/>
+      </w:tblGrid>
+      <w:tr>
+        <w:tc>
+          <w:tcPr>
+            <w:tcW w:w="9350" w:type="dxa"/>
+          </w:tcPr>
+          <w:p>
+            <w:r>
+              <w:t>PATCH /</w:t>
+            </w:r>
+            <w:r>
+              <w:t>hangars</w:t>
+            </w:r>
+            <w:proofErr w:type="gramStart"/>
+            <w:r>
+              <w:t>/:</w:t>
+            </w:r>
+            <w:proofErr w:type="spellStart"/>
+            <w:r>
+              <w:t>hangarId</w:t>
+            </w:r>
+            <w:proofErr w:type="spellEnd"/>
+            <w:proofErr w:type="gramEnd"/>
+          </w:p>
+        </w:tc>
+      </w:tr>
+    </w:tbl>
+    <w:p/>
+    <w:p>
+      <w:pPr>
+        <w:pStyle w:val="Heading2"/>
+      </w:pPr>
+      <w:r>
+        <w:t>Request</w:t>
+      </w:r>
+    </w:p>
+    <w:p>
+      <w:pPr>
+        <w:pStyle w:val="Heading3"/>
+      </w:pPr>
+      <w:r>
+        <w:t>Media Type(s)</w:t>
+      </w:r>
+    </w:p>
+    <w:p>
+      <w:r>
+        <w:t>application/</w:t>
+      </w:r>
+      <w:proofErr w:type="spellStart"/>
+      <w:r>
+        <w:t>json</w:t>
+      </w:r>
+      <w:proofErr w:type="spellEnd"/>
+    </w:p>
+    <w:p/>
+    <w:p>
+      <w:pPr>
+        <w:pStyle w:val="Heading3"/>
+      </w:pPr>
+      <w:r>
+        <w:t>Authorization</w:t>
+      </w:r>
+    </w:p>
+    <w:p>
+      <w:r>
+        <w:t>None</w:t>
+      </w:r>
+    </w:p>
+    <w:p/>
+    <w:p>
+      <w:pPr>
+        <w:pStyle w:val="Heading3"/>
+      </w:pPr>
+      <w:r>
+        <w:t>Path Parameters</w:t>
+      </w:r>
+    </w:p>
+    <w:tbl>
+      <w:tblPr>
+        <w:tblStyle w:val="TableGrid"/>
+        <w:tblW w:w="0" w:type="auto"/>
+        <w:tblLook w:val="04A0" w:firstRow="1" w:lastRow="0" w:firstColumn="1" w:lastColumn="0" w:noHBand="0" w:noVBand="1"/>
+      </w:tblPr>
+      <w:tblGrid>
+        <w:gridCol w:w="4675"/>
+        <w:gridCol w:w="4675"/>
+      </w:tblGrid>
+      <w:tr>
+        <w:tc>
+          <w:tcPr>
+            <w:tcW w:w="4675" w:type="dxa"/>
+          </w:tcPr>
+          <w:p>
+            <w:pPr>
+              <w:rPr>
+                <w:b/>
+                <w:bCs/>
+              </w:rPr>
+            </w:pPr>
+            <w:r>
+              <w:rPr>
+                <w:b/>
+                <w:bCs/>
+              </w:rPr>
+              <w:t>Name</w:t>
+            </w:r>
+          </w:p>
+        </w:tc>
+        <w:tc>
+          <w:tcPr>
+            <w:tcW w:w="4675" w:type="dxa"/>
+          </w:tcPr>
+          <w:p>
+            <w:pPr>
+              <w:rPr>
+                <w:b/>
+                <w:bCs/>
+              </w:rPr>
+            </w:pPr>
+            <w:r>
+              <w:rPr>
+                <w:b/>
+                <w:bCs/>
+              </w:rPr>
+              <w:t>Description</w:t>
+            </w:r>
+          </w:p>
+        </w:tc>
+      </w:tr>
+      <w:tr>
+        <w:tc>
+          <w:tcPr>
+            <w:tcW w:w="4675" w:type="dxa"/>
+          </w:tcPr>
+          <w:p>
+            <w:proofErr w:type="spellStart"/>
+            <w:r>
+              <w:t>hangarId</w:t>
+            </w:r>
+            <w:proofErr w:type="spellEnd"/>
+          </w:p>
+        </w:tc>
+        <w:tc>
+          <w:tcPr>
+            <w:tcW w:w="4675" w:type="dxa"/>
+          </w:tcPr>
+          <w:p>
+            <w:r>
+              <w:t xml:space="preserve">The ID of the </w:t>
+            </w:r>
+            <w:r>
+              <w:t>hangar</w:t>
+            </w:r>
+          </w:p>
+        </w:tc>
+      </w:tr>
+    </w:tbl>
+    <w:p/>
+    <w:p>
+      <w:pPr>
+        <w:pStyle w:val="Heading3"/>
+      </w:pPr>
+      <w:r>
+        <w:t>Request Body</w:t>
+      </w:r>
+    </w:p>
+    <w:p>
+      <w:r>
+        <w:t>Required</w:t>
+      </w:r>
+    </w:p>
+    <w:p/>
+    <w:p>
+      <w:pPr>
+        <w:pStyle w:val="Heading3"/>
+      </w:pPr>
+      <w:r>
+        <w:t>Request Body Format</w:t>
+      </w:r>
+    </w:p>
+    <w:p>
+      <w:r>
+        <w:t>JSON</w:t>
+      </w:r>
+    </w:p>
+    <w:p/>
+    <w:p>
+      <w:pPr>
+        <w:pStyle w:val="Heading3"/>
+      </w:pPr>
+      <w:r>
+        <w:t>Request JSON Attributes</w:t>
+      </w:r>
+    </w:p>
+    <w:tbl>
+      <w:tblPr>
+        <w:tblStyle w:val="TableGrid"/>
+        <w:tblW w:w="0" w:type="auto"/>
+        <w:tblLook w:val="04A0" w:firstRow="1" w:lastRow="0" w:firstColumn="1" w:lastColumn="0" w:noHBand="0" w:noVBand="1"/>
+      </w:tblPr>
+      <w:tblGrid>
+        <w:gridCol w:w="1345"/>
+        <w:gridCol w:w="3060"/>
+        <w:gridCol w:w="3510"/>
+        <w:gridCol w:w="1435"/>
+      </w:tblGrid>
+      <w:tr>
+        <w:tc>
+          <w:tcPr>
+            <w:tcW w:w="1345" w:type="dxa"/>
+          </w:tcPr>
+          <w:p>
+            <w:pPr>
+              <w:rPr>
+                <w:b/>
+                <w:bCs/>
+              </w:rPr>
+            </w:pPr>
+            <w:r>
+              <w:rPr>
+                <w:b/>
+                <w:bCs/>
+              </w:rPr>
+              <w:t>Name</w:t>
+            </w:r>
+          </w:p>
+        </w:tc>
+        <w:tc>
+          <w:tcPr>
+            <w:tcW w:w="3060" w:type="dxa"/>
+          </w:tcPr>
+          <w:p>
+            <w:pPr>
+              <w:rPr>
+                <w:b/>
+                <w:bCs/>
+              </w:rPr>
+            </w:pPr>
+            <w:r>
+              <w:rPr>
+                <w:b/>
+                <w:bCs/>
+              </w:rPr>
+              <w:t>Description</w:t>
+            </w:r>
+          </w:p>
+        </w:tc>
+        <w:tc>
+          <w:tcPr>
+            <w:tcW w:w="3510" w:type="dxa"/>
+          </w:tcPr>
+          <w:p>
+            <w:pPr>
+              <w:rPr>
+                <w:b/>
+                <w:bCs/>
+              </w:rPr>
+            </w:pPr>
+            <w:r>
+              <w:rPr>
+                <w:b/>
+                <w:bCs/>
+              </w:rPr>
+              <w:t>Notes</w:t>
+            </w:r>
+          </w:p>
+        </w:tc>
+        <w:tc>
+          <w:tcPr>
+            <w:tcW w:w="1435" w:type="dxa"/>
+          </w:tcPr>
+          <w:p>
+            <w:pPr>
+              <w:rPr>
+                <w:b/>
+                <w:bCs/>
+              </w:rPr>
+            </w:pPr>
+            <w:r>
+              <w:rPr>
+                <w:b/>
+                <w:bCs/>
+              </w:rPr>
+              <w:t>Required?</w:t>
+            </w:r>
+          </w:p>
+        </w:tc>
+      </w:tr>
+      <w:tr>
+        <w:tc>
+          <w:tcPr>
+            <w:tcW w:w="1345" w:type="dxa"/>
+          </w:tcPr>
+          <w:p>
+            <w:r>
+              <w:t>name</w:t>
+            </w:r>
+          </w:p>
+        </w:tc>
+        <w:tc>
+          <w:tcPr>
+            <w:tcW w:w="3060" w:type="dxa"/>
+          </w:tcPr>
+          <w:p>
+            <w:r>
+              <w:t>The name of the hangar.</w:t>
+            </w:r>
+          </w:p>
+        </w:tc>
+        <w:tc>
+          <w:tcPr>
+            <w:tcW w:w="3510" w:type="dxa"/>
+          </w:tcPr>
+          <w:p>
+            <w:r>
+              <w:t>The minimum permissible string length of a hangar name is 1 character. The maximum permissible string length for a hangar name is 255 characters.</w:t>
+            </w:r>
+          </w:p>
+          <w:p/>
+          <w:p>
+            <w:r>
+              <w:t xml:space="preserve">All hangar name must use characters that match the regular expression: </w:t>
+            </w:r>
+            <w:proofErr w:type="gramStart"/>
+            <w:r>
+              <w:t>^[</w:t>
+            </w:r>
+            <w:proofErr w:type="gramEnd"/>
+            <w:r>
+              <w:t>A-Za-z0-9 ./,-]+$</w:t>
+            </w:r>
+          </w:p>
+        </w:tc>
+        <w:tc>
+          <w:tcPr>
+            <w:tcW w:w="1435" w:type="dxa"/>
+          </w:tcPr>
+          <w:p>
+            <w:r>
+              <w:t>No</w:t>
+            </w:r>
+          </w:p>
+        </w:tc>
+      </w:tr>
+      <w:tr>
+        <w:tc>
+          <w:tcPr>
+            <w:tcW w:w="1345" w:type="dxa"/>
+          </w:tcPr>
+          <w:p>
+            <w:r>
+              <w:t>city</w:t>
+            </w:r>
+          </w:p>
+        </w:tc>
+        <w:tc>
+          <w:tcPr>
+            <w:tcW w:w="3060" w:type="dxa"/>
+          </w:tcPr>
+          <w:p>
+            <w:r>
+              <w:t>The United States city that the hangar is located in.</w:t>
+            </w:r>
+          </w:p>
+        </w:tc>
+        <w:tc>
+          <w:tcPr>
+            <w:tcW w:w="3510" w:type="dxa"/>
+          </w:tcPr>
+          <w:p>
+            <w:r>
+              <w:t>The minimum permissible string length of a hangar city is 1 character. The maximum permissible string length for a hangar city is 255 characters.</w:t>
+            </w:r>
+          </w:p>
+          <w:p/>
+          <w:p>
+            <w:r>
+              <w:t xml:space="preserve">All hangar cities must use characters that match the regular expression: </w:t>
+            </w:r>
+            <w:proofErr w:type="gramStart"/>
+            <w:r>
+              <w:t>^[</w:t>
+            </w:r>
+            <w:proofErr w:type="gramEnd"/>
+            <w:r>
+              <w:t>A-Za-z .,]+$</w:t>
+            </w:r>
+          </w:p>
+        </w:tc>
+        <w:tc>
+          <w:tcPr>
+            <w:tcW w:w="1435" w:type="dxa"/>
+          </w:tcPr>
+          <w:p>
+            <w:r>
+              <w:t>No</w:t>
+            </w:r>
+          </w:p>
+        </w:tc>
+      </w:tr>
+      <w:tr>
+        <w:tc>
+          <w:tcPr>
+            <w:tcW w:w="1345" w:type="dxa"/>
+          </w:tcPr>
+          <w:p>
+            <w:r>
+              <w:lastRenderedPageBreak/>
+              <w:t>state</w:t>
+            </w:r>
+          </w:p>
+        </w:tc>
+        <w:tc>
+          <w:tcPr>
+            <w:tcW w:w="3060" w:type="dxa"/>
+          </w:tcPr>
+          <w:p>
+            <w:r>
+              <w:t>The United States state that the hangar is located in.</w:t>
+            </w:r>
+          </w:p>
+        </w:tc>
+        <w:tc>
+          <w:tcPr>
+            <w:tcW w:w="3510" w:type="dxa"/>
+          </w:tcPr>
+          <w:p>
+            <w:r>
+              <w:t>The minimum permissible string length of a hangar state is 1 character. The maximum permissible string length for a hangar state is 255 characters.</w:t>
+            </w:r>
+          </w:p>
+          <w:p/>
+          <w:p>
+            <w:r>
+              <w:t xml:space="preserve">All hangar states must use characters that match the regular expression: </w:t>
+            </w:r>
+            <w:proofErr w:type="gramStart"/>
+            <w:r>
+              <w:t>^[</w:t>
+            </w:r>
+            <w:proofErr w:type="gramEnd"/>
+            <w:r>
+              <w:t>A-Za-z ]+$</w:t>
+            </w:r>
+          </w:p>
+        </w:tc>
+        <w:tc>
+          <w:tcPr>
+            <w:tcW w:w="1435" w:type="dxa"/>
+          </w:tcPr>
+          <w:p>
+            <w:r>
+              <w:t>No</w:t>
+            </w:r>
+          </w:p>
+        </w:tc>
+      </w:tr>
+      <w:tr>
+        <w:tc>
+          <w:tcPr>
+            <w:tcW w:w="1345" w:type="dxa"/>
+          </w:tcPr>
+          <w:p>
+            <w:r>
+              <w:t>capacity</w:t>
+            </w:r>
+          </w:p>
+        </w:tc>
+        <w:tc>
+          <w:tcPr>
+            <w:tcW w:w="3060" w:type="dxa"/>
+          </w:tcPr>
+          <w:p>
+            <w:r>
+              <w:t>The maximum number of aircrafts that the hangar can hold.</w:t>
+            </w:r>
+          </w:p>
+        </w:tc>
+        <w:tc>
+          <w:tcPr>
+            <w:tcW w:w="3510" w:type="dxa"/>
+          </w:tcPr>
+          <w:p>
+            <w:r>
+              <w:t>The smallest permissible capacity value is 1. The largest permissible capacity value is 5.</w:t>
+            </w:r>
+          </w:p>
+        </w:tc>
+        <w:tc>
+          <w:tcPr>
+            <w:tcW w:w="1435" w:type="dxa"/>
+          </w:tcPr>
+          <w:p>
+            <w:r>
+              <w:t>No</w:t>
+            </w:r>
+          </w:p>
+        </w:tc>
+      </w:tr>
+    </w:tbl>
+    <w:p>
+      <w:r>
+        <w:t xml:space="preserve">*Note: An any additional attributes provided in the request body that aren’t </w:t>
+      </w:r>
+      <w:r>
+        <w:t>name</w:t>
+      </w:r>
+      <w:r>
+        <w:t xml:space="preserve">, </w:t>
+      </w:r>
+      <w:r>
+        <w:t>city</w:t>
+      </w:r>
+      <w:r>
+        <w:t>,</w:t>
+      </w:r>
+      <w:r>
+        <w:t xml:space="preserve"> state,</w:t>
+      </w:r>
+      <w:r>
+        <w:t xml:space="preserve"> or </w:t>
+      </w:r>
+      <w:r>
+        <w:t>capacity</w:t>
+      </w:r>
+      <w:r>
+        <w:t xml:space="preserve"> will be ignored.</w:t>
+      </w:r>
+    </w:p>
+    <w:p/>
+    <w:p>
+      <w:pPr>
+        <w:pStyle w:val="Heading3"/>
+      </w:pPr>
+      <w:r>
+        <w:t>Request Body Example</w:t>
+      </w:r>
+    </w:p>
+    <w:tbl>
+      <w:tblPr>
+        <w:tblStyle w:val="TableGrid"/>
+        <w:tblW w:w="0" w:type="auto"/>
+        <w:tblLook w:val="04A0" w:firstRow="1" w:lastRow="0" w:firstColumn="1" w:lastColumn="0" w:noHBand="0" w:noVBand="1"/>
+      </w:tblPr>
+      <w:tblGrid>
+        <w:gridCol w:w="9350"/>
+      </w:tblGrid>
+      <w:tr>
+        <w:tc>
+          <w:tcPr>
+            <w:tcW w:w="9350" w:type="dxa"/>
+          </w:tcPr>
+          <w:p>
+            <w:r>
+              <w:t>Content-Type: application/</w:t>
+            </w:r>
+            <w:proofErr w:type="spellStart"/>
+            <w:r>
+              <w:t>json</w:t>
+            </w:r>
+            <w:proofErr w:type="spellEnd"/>
+          </w:p>
+          <w:p/>
+          <w:p>
+            <w:r>
+              <w:t>{</w:t>
+            </w:r>
+          </w:p>
+          <w:p>
+            <w:r>
+              <w:t xml:space="preserve">    “model”: “</w:t>
+            </w:r>
+            <w:r>
+              <w:t>The Arch Hangar</w:t>
+            </w:r>
+            <w:r>
+              <w:t>”</w:t>
+            </w:r>
+            <w:r>
+              <w:t>,</w:t>
+            </w:r>
+          </w:p>
+          <w:p>
+            <w:r>
+              <w:t xml:space="preserve">    “capacity”: 3</w:t>
+            </w:r>
+          </w:p>
+          <w:p>
+            <w:r>
+              <w:t>}</w:t>
+            </w:r>
+          </w:p>
+        </w:tc>
+      </w:tr>
+    </w:tbl>
+    <w:p/>
+    <w:p>
+      <w:pPr>
+        <w:pStyle w:val="Heading2"/>
+      </w:pPr>
+      <w:r>
+        <w:t>Response</w:t>
+      </w:r>
+    </w:p>
+    <w:p>
+      <w:pPr>
+        <w:pStyle w:val="Heading3"/>
+      </w:pPr>
+      <w:r>
+        <w:t>Media Type(s)</w:t>
+      </w:r>
+    </w:p>
+    <w:p>
+      <w:r>
+        <w:t>application/</w:t>
+      </w:r>
+      <w:proofErr w:type="spellStart"/>
+      <w:r>
+        <w:t>json</w:t>
+      </w:r>
+      <w:proofErr w:type="spellEnd"/>
+    </w:p>
+    <w:p/>
+    <w:p>
+      <w:pPr>
+        <w:pStyle w:val="Heading3"/>
+      </w:pPr>
+      <w:r>
+        <w:t>Response Body Format</w:t>
+      </w:r>
+    </w:p>
+    <w:p>
+      <w:r>
+        <w:t>JSON</w:t>
+      </w:r>
+    </w:p>
+    <w:p/>
+    <w:p>
+      <w:pPr>
+        <w:pStyle w:val="Heading3"/>
+      </w:pPr>
+      <w:r>
+        <w:t>Response Statuses</w:t>
+      </w:r>
+    </w:p>
+    <w:tbl>
+      <w:tblPr>
+        <w:tblStyle w:val="TableGrid"/>
+        <w:tblW w:w="0" w:type="auto"/>
+        <w:tblLook w:val="04A0" w:firstRow="1" w:lastRow="0" w:firstColumn="1" w:lastColumn="0" w:noHBand="0" w:noVBand="1"/>
+      </w:tblPr>
+      <w:tblGrid>
+        <w:gridCol w:w="1435"/>
+        <w:gridCol w:w="3330"/>
+        <w:gridCol w:w="4585"/>
+      </w:tblGrid>
+      <w:tr>
+        <w:tc>
+          <w:tcPr>
+            <w:tcW w:w="1435" w:type="dxa"/>
+          </w:tcPr>
+          <w:p>
+            <w:pPr>
+              <w:rPr>
+                <w:b/>
+                <w:bCs/>
+              </w:rPr>
+            </w:pPr>
+            <w:r>
+              <w:rPr>
+                <w:b/>
+                <w:bCs/>
+              </w:rPr>
+              <w:t>Outcome</w:t>
+            </w:r>
+          </w:p>
+        </w:tc>
+        <w:tc>
+          <w:tcPr>
+            <w:tcW w:w="3330" w:type="dxa"/>
+          </w:tcPr>
+          <w:p>
+            <w:pPr>
+              <w:rPr>
+                <w:b/>
+                <w:bCs/>
+              </w:rPr>
+            </w:pPr>
+            <w:r>
+              <w:rPr>
+                <w:b/>
+                <w:bCs/>
+              </w:rPr>
+              <w:t>Status Code</w:t>
+            </w:r>
+          </w:p>
+        </w:tc>
+        <w:tc>
+          <w:tcPr>
+            <w:tcW w:w="4585" w:type="dxa"/>
+          </w:tcPr>
+          <w:p>
+            <w:pPr>
+              <w:rPr>
+                <w:b/>
+                <w:bCs/>
+              </w:rPr>
+            </w:pPr>
+            <w:r>
+              <w:rPr>
+                <w:b/>
+                <w:bCs/>
+              </w:rPr>
+              <w:t>Notes</w:t>
+            </w:r>
+          </w:p>
+        </w:tc>
+      </w:tr>
+      <w:tr>
+        <w:tc>
+          <w:tcPr>
+            <w:tcW w:w="1435" w:type="dxa"/>
+          </w:tcPr>
+          <w:p>
+            <w:r>
+              <w:t>Success</w:t>
+            </w:r>
+          </w:p>
+        </w:tc>
+        <w:tc>
+          <w:tcPr>
+            <w:tcW w:w="3330" w:type="dxa"/>
+          </w:tcPr>
+          <w:p>
+            <w:r>
+              <w:t>200 OK</w:t>
+            </w:r>
+          </w:p>
+        </w:tc>
+        <w:tc>
+          <w:tcPr>
+            <w:tcW w:w="4585" w:type="dxa"/>
+          </w:tcPr>
+          <w:p/>
+        </w:tc>
+      </w:tr>
+      <w:tr>
+        <w:tc>
+          <w:tcPr>
+            <w:tcW w:w="1435" w:type="dxa"/>
+          </w:tcPr>
+          <w:p>
+            <w:r>
+              <w:t>Failure</w:t>
+            </w:r>
+          </w:p>
+        </w:tc>
+        <w:tc>
+          <w:tcPr>
+            <w:tcW w:w="3330" w:type="dxa"/>
+          </w:tcPr>
+          <w:p>
+            <w:r>
+              <w:t>415 Unsupported Media Type</w:t>
+            </w:r>
+          </w:p>
+        </w:tc>
+        <w:tc>
+          <w:tcPr>
+            <w:tcW w:w="4585" w:type="dxa"/>
+          </w:tcPr>
+          <w:p>
+            <w:r>
+              <w:t>If the media type of the content provided in the request body is not JSON and the associated Content-Type request header is not application/</w:t>
+            </w:r>
+            <w:proofErr w:type="spellStart"/>
+            <w:r>
+              <w:t>json</w:t>
+            </w:r>
+            <w:proofErr w:type="spellEnd"/>
+            <w:r>
+              <w:t xml:space="preserve">, the </w:t>
+            </w:r>
+            <w:r>
+              <w:t>hangar</w:t>
+            </w:r>
+            <w:r>
+              <w:t xml:space="preserve"> will not be updated and a </w:t>
+            </w:r>
+            <w:proofErr w:type="gramStart"/>
+            <w:r>
+              <w:t>415 status</w:t>
+            </w:r>
+            <w:proofErr w:type="gramEnd"/>
+            <w:r>
+              <w:t xml:space="preserve"> code will be returned.</w:t>
+            </w:r>
+          </w:p>
+        </w:tc>
+      </w:tr>
+      <w:tr>
+        <w:tc>
+          <w:tcPr>
+            <w:tcW w:w="1435" w:type="dxa"/>
+          </w:tcPr>
+          <w:p>
+            <w:r>
+              <w:t>Failure</w:t>
+            </w:r>
+          </w:p>
+        </w:tc>
+        <w:tc>
+          <w:tcPr>
+            <w:tcW w:w="3330" w:type="dxa"/>
+          </w:tcPr>
+          <w:p>
+            <w:r>
+              <w:t>406 Not Acceptable</w:t>
+            </w:r>
+          </w:p>
+        </w:tc>
+        <w:tc>
+          <w:tcPr>
+            <w:tcW w:w="4585" w:type="dxa"/>
+          </w:tcPr>
+          <w:p>
+            <w:r>
+              <w:t>If the Accept header in the request is not application/</w:t>
+            </w:r>
+            <w:proofErr w:type="spellStart"/>
+            <w:r>
+              <w:t>json</w:t>
+            </w:r>
+            <w:proofErr w:type="spellEnd"/>
+            <w:r>
+              <w:t xml:space="preserve">, the </w:t>
+            </w:r>
+            <w:r>
+              <w:t>hangar</w:t>
+            </w:r>
+            <w:r>
+              <w:t xml:space="preserve"> will not be updated and a </w:t>
+            </w:r>
+            <w:proofErr w:type="gramStart"/>
+            <w:r>
+              <w:t>406 status</w:t>
+            </w:r>
+            <w:proofErr w:type="gramEnd"/>
+            <w:r>
+              <w:t xml:space="preserve"> code will be returned.</w:t>
+            </w:r>
+          </w:p>
+          <w:p>
+            <w:r>
+              <w:lastRenderedPageBreak/>
+              <w:t>Note: If the client has an Accept header set to */*, i.e., any MIME type, the serve will server application/</w:t>
+            </w:r>
+            <w:proofErr w:type="spellStart"/>
+            <w:r>
+              <w:t>json</w:t>
+            </w:r>
+            <w:proofErr w:type="spellEnd"/>
+            <w:r>
+              <w:t xml:space="preserve"> in the response. The server assumes the client is impartial to a specific media type as one was not explicitly set in the Accept header.</w:t>
+            </w:r>
+          </w:p>
+        </w:tc>
+      </w:tr>
+      <w:tr>
+        <w:tc>
+          <w:tcPr>
+            <w:tcW w:w="1435" w:type="dxa"/>
+          </w:tcPr>
+          <w:p>
+            <w:r>
+              <w:lastRenderedPageBreak/>
+              <w:t>Failure</w:t>
+            </w:r>
+          </w:p>
+        </w:tc>
+        <w:tc>
+          <w:tcPr>
+            <w:tcW w:w="3330" w:type="dxa"/>
+          </w:tcPr>
+          <w:p>
+            <w:r>
+              <w:t>400 Bad Request</w:t>
+            </w:r>
+          </w:p>
+        </w:tc>
+        <w:tc>
+          <w:tcPr>
+            <w:tcW w:w="4585" w:type="dxa"/>
+          </w:tcPr>
+          <w:p>
+            <w:r>
+              <w:t xml:space="preserve">If any of the 3 possible attributes in the request are misconfigured, the </w:t>
+            </w:r>
+            <w:r>
+              <w:t>hangar</w:t>
+            </w:r>
+            <w:r>
+              <w:t xml:space="preserve"> will not be updated and a </w:t>
+            </w:r>
+            <w:proofErr w:type="gramStart"/>
+            <w:r>
+              <w:t>400 status</w:t>
+            </w:r>
+            <w:proofErr w:type="gramEnd"/>
+            <w:r>
+              <w:t xml:space="preserve"> code will be returned.</w:t>
+            </w:r>
+          </w:p>
+          <w:p/>
+          <w:p>
+            <w:r>
+              <w:t xml:space="preserve">An attempt to update the capacity to a value less than the current number of aircrafts in a hangar will fail with a </w:t>
+            </w:r>
+            <w:proofErr w:type="gramStart"/>
+            <w:r>
+              <w:t>400 status</w:t>
+            </w:r>
+            <w:proofErr w:type="gramEnd"/>
+            <w:r>
+              <w:t xml:space="preserve"> code.</w:t>
+            </w:r>
+          </w:p>
+        </w:tc>
+      </w:tr>
+      <w:tr>
+        <w:tc>
+          <w:tcPr>
+            <w:tcW w:w="1435" w:type="dxa"/>
+          </w:tcPr>
+          <w:p>
+            <w:r>
+              <w:t>Failure</w:t>
+            </w:r>
+          </w:p>
+        </w:tc>
+        <w:tc>
+          <w:tcPr>
+            <w:tcW w:w="3330" w:type="dxa"/>
+          </w:tcPr>
+          <w:p>
+            <w:r>
+              <w:t>404 Not Found</w:t>
+            </w:r>
+          </w:p>
+        </w:tc>
+        <w:tc>
+          <w:tcPr>
+            <w:tcW w:w="4585" w:type="dxa"/>
+          </w:tcPr>
+          <w:p>
+            <w:r>
+              <w:t xml:space="preserve">No </w:t>
+            </w:r>
+            <w:r>
+              <w:t>hangar</w:t>
+            </w:r>
+            <w:r>
+              <w:t xml:space="preserve"> with this </w:t>
+            </w:r>
+            <w:proofErr w:type="spellStart"/>
+            <w:r>
+              <w:t>hangarId</w:t>
+            </w:r>
+            <w:proofErr w:type="spellEnd"/>
+            <w:r>
+              <w:t xml:space="preserve"> exists.</w:t>
+            </w:r>
+          </w:p>
+        </w:tc>
+      </w:tr>
+    </w:tbl>
+    <w:p/>
+    <w:p>
+      <w:pPr>
+        <w:pStyle w:val="Heading3"/>
+      </w:pPr>
+      <w:r>
+        <w:t>Response Examples</w:t>
+      </w:r>
+    </w:p>
+    <w:p>
+      <w:pPr>
+        <w:pStyle w:val="Heading4"/>
+      </w:pPr>
+      <w:r>
+        <w:t>Success</w:t>
+      </w:r>
+    </w:p>
+    <w:tbl>
+      <w:tblPr>
+        <w:tblStyle w:val="TableGrid"/>
+        <w:tblW w:w="0" w:type="auto"/>
+        <w:tblLook w:val="04A0" w:firstRow="1" w:lastRow="0" w:firstColumn="1" w:lastColumn="0" w:noHBand="0" w:noVBand="1"/>
+      </w:tblPr>
+      <w:tblGrid>
+        <w:gridCol w:w="9350"/>
+      </w:tblGrid>
+      <w:tr>
+        <w:tc>
+          <w:tcPr>
+            <w:tcW w:w="9350" w:type="dxa"/>
+          </w:tcPr>
+          <w:p>
+            <w:r>
+              <w:t>Status: 200 OK</w:t>
+            </w:r>
+          </w:p>
+          <w:p>
+            <w:r>
+              <w:t>Content-Type: application/</w:t>
+            </w:r>
+            <w:proofErr w:type="spellStart"/>
+            <w:r>
+              <w:t>json</w:t>
+            </w:r>
+            <w:proofErr w:type="spellEnd"/>
+          </w:p>
+          <w:p/>
+          <w:p>
+            <w:r>
+              <w:t>{</w:t>
+            </w:r>
+          </w:p>
+          <w:p>
+            <w:r>
+              <w:t xml:space="preserve">    “id”: 1234,</w:t>
+            </w:r>
+          </w:p>
+          <w:p>
+            <w:r>
+              <w:t xml:space="preserve">    “name”: “</w:t>
+            </w:r>
+            <w:r>
+              <w:t xml:space="preserve">The </w:t>
+            </w:r>
+            <w:r>
+              <w:t>Arch Hangar”,</w:t>
+            </w:r>
+          </w:p>
+          <w:p>
+            <w:r>
+              <w:t xml:space="preserve">    “city”: “Limestone”,</w:t>
+            </w:r>
+          </w:p>
+          <w:p>
+            <w:r>
+              <w:t xml:space="preserve">    “state”: “Maine”,</w:t>
+            </w:r>
+          </w:p>
+          <w:p>
+            <w:r>
+              <w:t xml:space="preserve">    “capacity”: </w:t>
+            </w:r>
+            <w:r>
+              <w:t>3</w:t>
+            </w:r>
+            <w:r>
+              <w:t>,</w:t>
+            </w:r>
+          </w:p>
+          <w:p>
+            <w:r>
+              <w:t xml:space="preserve">    “aircrafts”: [],</w:t>
+            </w:r>
+          </w:p>
+          <w:p>
+            <w:r>
+              <w:t xml:space="preserve">    “self”: “https://appspot.com/hangars/1234”</w:t>
+            </w:r>
+          </w:p>
+          <w:p>
+            <w:r>
+              <w:t>}</w:t>
+            </w:r>
+          </w:p>
+        </w:tc>
+      </w:tr>
+    </w:tbl>
+    <w:p/>
+    <w:p>
+      <w:pPr>
+        <w:pStyle w:val="Heading4"/>
+      </w:pPr>
+      <w:r>
+        <w:t>Failure</w:t>
+      </w:r>
+    </w:p>
+    <w:tbl>
+      <w:tblPr>
+        <w:tblStyle w:val="TableGrid"/>
+        <w:tblW w:w="0" w:type="auto"/>
+        <w:tblLook w:val="04A0" w:firstRow="1" w:lastRow="0" w:firstColumn="1" w:lastColumn="0" w:noHBand="0" w:noVBand="1"/>
+      </w:tblPr>
+      <w:tblGrid>
+        <w:gridCol w:w="9350"/>
+      </w:tblGrid>
+      <w:tr>
+        <w:tc>
+          <w:tcPr>
+            <w:tcW w:w="9350" w:type="dxa"/>
+          </w:tcPr>
+          <w:p>
+            <w:r>
+              <w:t>Status Code: 401 Unauthorized</w:t>
+            </w:r>
+          </w:p>
+          <w:p>
+            <w:r>
+              <w:t>Content-Type: application/</w:t>
+            </w:r>
+            <w:proofErr w:type="spellStart"/>
+            <w:r>
+              <w:t>json</w:t>
+            </w:r>
+            <w:proofErr w:type="spellEnd"/>
+          </w:p>
+          <w:p/>
+          <w:p>
+            <w:r>
+              <w:t>{</w:t>
+            </w:r>
+          </w:p>
+          <w:p>
+            <w:r>
+              <w:t xml:space="preserve">    “Error”: “Bearer token is missing or invalid”</w:t>
+            </w:r>
+          </w:p>
+          <w:p>
+            <w:r>
+              <w:t>}</w:t>
+            </w:r>
+          </w:p>
+        </w:tc>
+      </w:tr>
+    </w:tbl>
+    <w:p/>
+    <w:p>
+      <w:pPr>
+        <w:pStyle w:val="Heading4"/>
+      </w:pPr>
+      <w:r>
+        <w:t>Failure</w:t>
+      </w:r>
+    </w:p>
+    <w:tbl>
+      <w:tblPr>
+        <w:tblStyle w:val="TableGrid"/>
+        <w:tblW w:w="0" w:type="auto"/>
+        <w:tblLook w:val="04A0" w:firstRow="1" w:lastRow="0" w:firstColumn="1" w:lastColumn="0" w:noHBand="0" w:noVBand="1"/>
+      </w:tblPr>
+      <w:tblGrid>
+        <w:gridCol w:w="9350"/>
+      </w:tblGrid>
+      <w:tr>
+        <w:tc>
+          <w:tcPr>
+            <w:tcW w:w="9350" w:type="dxa"/>
+          </w:tcPr>
+          <w:p>
+            <w:r>
+              <w:t>Status: 415 Unsupported Media Type</w:t>
+            </w:r>
+          </w:p>
+          <w:p>
+            <w:r>
+              <w:t>Content-Type: application/</w:t>
+            </w:r>
+            <w:proofErr w:type="spellStart"/>
+            <w:r>
+              <w:t>json</w:t>
+            </w:r>
+            <w:proofErr w:type="spellEnd"/>
+          </w:p>
+          <w:p/>
+          <w:p>
+            <w:r>
+              <w:lastRenderedPageBreak/>
+              <w:t>{</w:t>
+            </w:r>
+          </w:p>
+          <w:p>
+            <w:r>
+              <w:t xml:space="preserve">    “Error”: “This endpoint only accepts application/</w:t>
+            </w:r>
+            <w:proofErr w:type="spellStart"/>
+            <w:r>
+              <w:t>json</w:t>
+            </w:r>
+            <w:proofErr w:type="spellEnd"/>
+            <w:r>
+              <w:t>”</w:t>
+            </w:r>
+          </w:p>
+          <w:p>
+            <w:r>
+              <w:t>}</w:t>
+            </w:r>
+          </w:p>
+        </w:tc>
+      </w:tr>
+    </w:tbl>
+    <w:p/>
+    <w:p>
+      <w:pPr>
+        <w:pStyle w:val="Heading4"/>
+      </w:pPr>
+      <w:r>
+        <w:t>Failure</w:t>
+      </w:r>
+    </w:p>
+    <w:tbl>
+      <w:tblPr>
+        <w:tblStyle w:val="TableGrid"/>
+        <w:tblW w:w="0" w:type="auto"/>
+        <w:tblLook w:val="04A0" w:firstRow="1" w:lastRow="0" w:firstColumn="1" w:lastColumn="0" w:noHBand="0" w:noVBand="1"/>
+      </w:tblPr>
+      <w:tblGrid>
+        <w:gridCol w:w="9350"/>
+      </w:tblGrid>
+      <w:tr>
+        <w:tc>
+          <w:tcPr>
+            <w:tcW w:w="9350" w:type="dxa"/>
+          </w:tcPr>
+          <w:p>
+            <w:r>
+              <w:t>Status: 406 Not Acceptable</w:t>
+            </w:r>
+          </w:p>
+          <w:p>
+            <w:r>
+              <w:t>Content-Type: application/</w:t>
+            </w:r>
+            <w:proofErr w:type="spellStart"/>
+            <w:r>
+              <w:t>json</w:t>
+            </w:r>
+            <w:proofErr w:type="spellEnd"/>
+          </w:p>
+          <w:p/>
+          <w:p>
+            <w:r>
+              <w:t>{</w:t>
+            </w:r>
+          </w:p>
+          <w:p>
+            <w:r>
+              <w:t xml:space="preserve">    “Error”: “This endpoint only serves application/</w:t>
+            </w:r>
+            <w:proofErr w:type="spellStart"/>
+            <w:r>
+              <w:t>json</w:t>
+            </w:r>
+            <w:proofErr w:type="spellEnd"/>
+            <w:r>
+              <w:t>”</w:t>
+            </w:r>
+          </w:p>
+          <w:p>
+            <w:r>
+              <w:t>}</w:t>
+            </w:r>
+          </w:p>
+        </w:tc>
+      </w:tr>
+    </w:tbl>
+    <w:p/>
+    <w:p>
+      <w:pPr>
+        <w:pStyle w:val="Heading4"/>
+      </w:pPr>
+      <w:r>
+        <w:t>Failure</w:t>
+      </w:r>
+    </w:p>
+    <w:tbl>
+      <w:tblPr>
+        <w:tblStyle w:val="TableGrid"/>
+        <w:tblW w:w="0" w:type="auto"/>
+        <w:tblLook w:val="04A0" w:firstRow="1" w:lastRow="0" w:firstColumn="1" w:lastColumn="0" w:noHBand="0" w:noVBand="1"/>
+      </w:tblPr>
+      <w:tblGrid>
+        <w:gridCol w:w="9350"/>
+      </w:tblGrid>
+      <w:tr>
+        <w:tc>
+          <w:tcPr>
+            <w:tcW w:w="9350" w:type="dxa"/>
+          </w:tcPr>
+          <w:p>
+            <w:r>
+              <w:t>Status: 400 Bad Request</w:t>
+            </w:r>
+          </w:p>
+          <w:p>
+            <w:r>
+              <w:t>Content-Type: application/</w:t>
+            </w:r>
+            <w:proofErr w:type="spellStart"/>
+            <w:r>
+              <w:t>json</w:t>
+            </w:r>
+            <w:proofErr w:type="spellEnd"/>
+          </w:p>
+          <w:p/>
+          <w:p>
+            <w:r>
+              <w:t>{</w:t>
+            </w:r>
+          </w:p>
+          <w:p>
+            <w:r>
+              <w:t xml:space="preserve">    “Error”: “</w:t>
+            </w:r>
+            <w:r>
+              <w:t>Name</w:t>
+            </w:r>
+            <w:r>
+              <w:t xml:space="preserve"> attribute is invalid”</w:t>
+            </w:r>
+          </w:p>
+          <w:p>
+            <w:r>
+              <w:t>}</w:t>
+            </w:r>
+          </w:p>
+        </w:tc>
+      </w:tr>
+    </w:tbl>
+    <w:p/>
+    <w:p>
+      <w:pPr>
+        <w:pStyle w:val="Heading4"/>
+      </w:pPr>
+      <w:r>
+        <w:t>Failure</w:t>
+      </w:r>
+    </w:p>
+    <w:tbl>
+      <w:tblPr>
+        <w:tblStyle w:val="TableGrid"/>
+        <w:tblW w:w="0" w:type="auto"/>
+        <w:tblLook w:val="04A0" w:firstRow="1" w:lastRow="0" w:firstColumn="1" w:lastColumn="0" w:noHBand="0" w:noVBand="1"/>
+      </w:tblPr>
+      <w:tblGrid>
+        <w:gridCol w:w="9350"/>
+      </w:tblGrid>
+      <w:tr>
+        <w:tc>
+          <w:tcPr>
+            <w:tcW w:w="9350" w:type="dxa"/>
+          </w:tcPr>
+          <w:p>
+            <w:r>
+              <w:t>Status: 400 Bad Request</w:t>
+            </w:r>
+          </w:p>
+          <w:p>
+            <w:r>
+              <w:t>Content-Type: application/</w:t>
+            </w:r>
+            <w:proofErr w:type="spellStart"/>
+            <w:r>
+              <w:t>json</w:t>
+            </w:r>
+            <w:proofErr w:type="spellEnd"/>
+          </w:p>
+          <w:p/>
+          <w:p>
+            <w:r>
+              <w:t>{</w:t>
+            </w:r>
+          </w:p>
+          <w:p>
+            <w:r>
+              <w:t xml:space="preserve">    “Error”: “</w:t>
+            </w:r>
+            <w:r>
+              <w:t>City</w:t>
+            </w:r>
+            <w:r>
+              <w:t xml:space="preserve"> attribute is invalid”</w:t>
+            </w:r>
+          </w:p>
+          <w:p>
+            <w:r>
+              <w:t>}</w:t>
+            </w:r>
+          </w:p>
+        </w:tc>
+      </w:tr>
+    </w:tbl>
+    <w:p/>
+    <w:p>
+      <w:pPr>
+        <w:pStyle w:val="Heading4"/>
+      </w:pPr>
+      <w:r>
+        <w:t>Failure</w:t>
+      </w:r>
+    </w:p>
+    <w:tbl>
+      <w:tblPr>
+        <w:tblStyle w:val="TableGrid"/>
+        <w:tblW w:w="0" w:type="auto"/>
+        <w:tblLook w:val="04A0" w:firstRow="1" w:lastRow="0" w:firstColumn="1" w:lastColumn="0" w:noHBand="0" w:noVBand="1"/>
+      </w:tblPr>
+      <w:tblGrid>
+        <w:gridCol w:w="9350"/>
+      </w:tblGrid>
+      <w:tr>
+        <w:tc>
+          <w:tcPr>
+            <w:tcW w:w="9350" w:type="dxa"/>
+          </w:tcPr>
+          <w:p>
+            <w:r>
+              <w:t>Status: 400 Bad Request</w:t>
+            </w:r>
+          </w:p>
+          <w:p>
+            <w:r>
+              <w:t>Content-Type: application/</w:t>
+            </w:r>
+            <w:proofErr w:type="spellStart"/>
+            <w:r>
+              <w:t>json</w:t>
+            </w:r>
+            <w:proofErr w:type="spellEnd"/>
+          </w:p>
+          <w:p/>
+          <w:p>
+            <w:r>
+              <w:t>{</w:t>
+            </w:r>
+          </w:p>
+          <w:p>
+            <w:r>
+              <w:t xml:space="preserve">    “Error”: “</w:t>
+            </w:r>
+            <w:r>
+              <w:t>State</w:t>
+            </w:r>
+            <w:r>
+              <w:t xml:space="preserve"> attribute is invalid”</w:t>
+            </w:r>
+          </w:p>
+          <w:p>
+            <w:r>
+              <w:t>}</w:t>
+            </w:r>
+          </w:p>
+        </w:tc>
+      </w:tr>
+    </w:tbl>
+    <w:p/>
+    <w:p>
+      <w:pPr>
+        <w:pStyle w:val="Heading4"/>
+      </w:pPr>
+      <w:r>
+        <w:t>Failure</w:t>
+      </w:r>
+    </w:p>
+    <w:tbl>
+      <w:tblPr>
+        <w:tblStyle w:val="TableGrid"/>
+        <w:tblW w:w="0" w:type="auto"/>
+        <w:tblLook w:val="04A0" w:firstRow="1" w:lastRow="0" w:firstColumn="1" w:lastColumn="0" w:noHBand="0" w:noVBand="1"/>
+      </w:tblPr>
+      <w:tblGrid>
+        <w:gridCol w:w="9350"/>
+      </w:tblGrid>
+      <w:tr>
+        <w:tc>
+          <w:tcPr>
+            <w:tcW w:w="9350" w:type="dxa"/>
+          </w:tcPr>
+          <w:p>
+            <w:r>
+              <w:t>Status: 400 Bad Request</w:t>
+            </w:r>
+          </w:p>
+          <w:p>
+            <w:r>
+              <w:t>Content-Type: application/</w:t>
+            </w:r>
+            <w:proofErr w:type="spellStart"/>
+            <w:r>
+              <w:t>json</w:t>
+            </w:r>
+            <w:proofErr w:type="spellEnd"/>
+          </w:p>
+          <w:p/>
+          <w:p>
+            <w:r>
+              <w:t>{</w:t>
+            </w:r>
+          </w:p>
+          <w:p>
+            <w:r>
+              <w:t xml:space="preserve">    “Error”: “</w:t>
+            </w:r>
+            <w:r>
+              <w:t>Capacity</w:t>
+            </w:r>
+            <w:r>
+              <w:t xml:space="preserve"> attribute is invalid”</w:t>
+            </w:r>
+          </w:p>
+          <w:p>
+            <w:r>
+              <w:t>}</w:t>
+            </w:r>
+          </w:p>
+        </w:tc>
+      </w:tr>
+    </w:tbl>
+    <w:p>
+      <w:pPr>
+        <w:pStyle w:val="Heading4"/>
+      </w:pPr>
+      <w:r>
+        <w:lastRenderedPageBreak/>
+        <w:t>Failure</w:t>
+      </w:r>
+    </w:p>
+    <w:tbl>
+      <w:tblPr>
+        <w:tblStyle w:val="TableGrid"/>
+        <w:tblW w:w="0" w:type="auto"/>
+        <w:tblLook w:val="04A0" w:firstRow="1" w:lastRow="0" w:firstColumn="1" w:lastColumn="0" w:noHBand="0" w:noVBand="1"/>
+      </w:tblPr>
+      <w:tblGrid>
+        <w:gridCol w:w="9350"/>
+      </w:tblGrid>
+      <w:tr>
+        <w:tc>
+          <w:tcPr>
+            <w:tcW w:w="9350" w:type="dxa"/>
+          </w:tcPr>
+          <w:p>
+            <w:r>
+              <w:t>Status: 400 Bad Request</w:t>
+            </w:r>
+          </w:p>
+          <w:p>
+            <w:r>
+              <w:t>Content-Type: application/</w:t>
+            </w:r>
+            <w:proofErr w:type="spellStart"/>
+            <w:r>
+              <w:t>json</w:t>
+            </w:r>
+            <w:proofErr w:type="spellEnd"/>
+          </w:p>
+          <w:p/>
+          <w:p>
+            <w:r>
+              <w:t>{</w:t>
+            </w:r>
+          </w:p>
+          <w:p>
+            <w:r>
+              <w:t xml:space="preserve">    “Error”: “</w:t>
+            </w:r>
+            <w:r>
+              <w:t>Hangar capacity cannot be less than the current number of aircrafts in the           hangar”</w:t>
+            </w:r>
+          </w:p>
+          <w:p>
+            <w:r>
+              <w:t>}</w:t>
+            </w:r>
+          </w:p>
+        </w:tc>
+      </w:tr>
+    </w:tbl>
+    <w:p>
+      <w:pPr>
+        <w:pStyle w:val="Heading4"/>
+      </w:pPr>
+    </w:p>
+    <w:p>
+      <w:pPr>
+        <w:pStyle w:val="Heading4"/>
+      </w:pPr>
+      <w:r>
+        <w:t>Failure</w:t>
+      </w:r>
+    </w:p>
+    <w:tbl>
+      <w:tblPr>
+        <w:tblStyle w:val="TableGrid"/>
+        <w:tblW w:w="0" w:type="auto"/>
+        <w:tblLook w:val="04A0" w:firstRow="1" w:lastRow="0" w:firstColumn="1" w:lastColumn="0" w:noHBand="0" w:noVBand="1"/>
+      </w:tblPr>
+      <w:tblGrid>
+        <w:gridCol w:w="9350"/>
+      </w:tblGrid>
+      <w:tr>
+        <w:tc>
+          <w:tcPr>
+            <w:tcW w:w="9350" w:type="dxa"/>
+          </w:tcPr>
+          <w:p>
+            <w:r>
+              <w:t>Status: 404 Not Found</w:t>
+            </w:r>
+          </w:p>
+          <w:p>
+            <w:r>
+              <w:t>Content-Type: application/</w:t>
+            </w:r>
+            <w:proofErr w:type="spellStart"/>
+            <w:r>
+              <w:t>json</w:t>
+            </w:r>
+            <w:proofErr w:type="spellEnd"/>
+          </w:p>
+          <w:p/>
+          <w:p>
+            <w:r>
+              <w:t>{</w:t>
+            </w:r>
+          </w:p>
+          <w:p>
+            <w:r>
+              <w:t xml:space="preserve">    “Error”: “No </w:t>
+            </w:r>
+            <w:r>
+              <w:t>hangar</w:t>
+            </w:r>
+            <w:r>
+              <w:t xml:space="preserve"> with this </w:t>
+            </w:r>
+            <w:proofErr w:type="spellStart"/>
+            <w:r>
+              <w:t>hangarId</w:t>
+            </w:r>
+            <w:proofErr w:type="spellEnd"/>
+            <w:r>
+              <w:t xml:space="preserve"> exists”</w:t>
+            </w:r>
+          </w:p>
+          <w:p>
+            <w:r>
+              <w:t>}</w:t>
+            </w:r>
+          </w:p>
+        </w:tc>
+      </w:tr>
+    </w:tbl>
+    <w:p/>
+    <w:p>
+      <w:pPr>
+        <w:pStyle w:val="Heading4"/>
+      </w:pPr>
+      <w:r>
+        <w:t>Failure</w:t>
+      </w:r>
+    </w:p>
+    <w:tbl>
+      <w:tblPr>
+        <w:tblStyle w:val="TableGrid"/>
+        <w:tblW w:w="0" w:type="auto"/>
+        <w:tblLook w:val="04A0" w:firstRow="1" w:lastRow="0" w:firstColumn="1" w:lastColumn="0" w:noHBand="0" w:noVBand="1"/>
+      </w:tblPr>
+      <w:tblGrid>
+        <w:gridCol w:w="9350"/>
+      </w:tblGrid>
+      <w:tr>
+        <w:tc>
+          <w:tcPr>
+            <w:tcW w:w="9350" w:type="dxa"/>
+          </w:tcPr>
+          <w:p>
+            <w:r>
+              <w:t>Status: 403 Forbidden</w:t>
+            </w:r>
+          </w:p>
+          <w:p>
+            <w:r>
+              <w:t>Content-Type: application/</w:t>
+            </w:r>
+            <w:proofErr w:type="spellStart"/>
+            <w:r>
+              <w:t>json</w:t>
+            </w:r>
+            <w:proofErr w:type="spellEnd"/>
+          </w:p>
+          <w:p/>
+          <w:p>
+            <w:r>
+              <w:t>{</w:t>
+            </w:r>
+          </w:p>
+          <w:p>
+            <w:r>
+              <w:t xml:space="preserve">    “Error”: “You are not authorized to perform this action”</w:t>
+            </w:r>
+          </w:p>
+          <w:p>
+            <w:r>
+              <w:t>}</w:t>
+            </w:r>
+          </w:p>
+        </w:tc>
+      </w:tr>
+    </w:tbl>
+    <w:p>
+      <w:pPr>
+        <w:pStyle w:val="Heading1"/>
+      </w:pPr>
+    </w:p>
+    <w:p/>
+    <w:p/>
+    <w:p/>
+    <w:p/>
+    <w:p/>
+    <w:p/>
+    <w:p/>
+    <w:p/>
+    <w:p/>
+    <w:p/>
+    <w:p/>
+    <w:p/>
+    <w:p/>
+    <w:p/>
+    <w:p>
+      <w:pPr>
+        <w:pStyle w:val="Heading1"/>
+      </w:pPr>
+      <w:bookmarkStart w:id="12" w:name="_Toc120362527"/>
       <w:r>
         <w:lastRenderedPageBreak/>
         <w:t>Delete a Hangar</w:t>
       </w:r>
-      <w:bookmarkEnd w:id="10"/>
+      <w:bookmarkEnd w:id="12"/>
     </w:p>
     <w:p>
       <w:r>

</xml_diff>

<commit_message>
Added DELETE /hangars/:hangarId/aircrafts/:aircraftId documentation
</commit_message>
<xml_diff>
--- a/francico_project.docx
+++ b/francico_project.docx
@@ -5923,16 +5923,7 @@
           </w:tcPr>
           <w:p>
             <w:r>
-              <w:t>20</w:t>
-            </w:r>
-            <w:r>
-              <w:t>0</w:t>
-            </w:r>
-            <w:r>
-              <w:t xml:space="preserve"> </w:t>
-            </w:r>
-            <w:r>
-              <w:t>OK</w:t>
+              <w:t>200 OK</w:t>
             </w:r>
           </w:p>
         </w:tc>
@@ -5970,13 +5961,7 @@
           </w:tcPr>
           <w:p>
             <w:r>
-              <w:t xml:space="preserve">If the request is missing or does not contain a valid JSON web token as a Bearer Token the aircraft will not be </w:t>
-            </w:r>
-            <w:r>
-              <w:t>updated</w:t>
-            </w:r>
-            <w:r>
-              <w:t xml:space="preserve"> and a </w:t>
+              <w:t xml:space="preserve">If the request is missing or does not contain a valid JSON web token as a Bearer Token the aircraft will not be updated and a </w:t>
             </w:r>
             <w:proofErr w:type="gramStart"/>
             <w:r>
@@ -6024,13 +6009,7 @@
             </w:r>
             <w:proofErr w:type="spellEnd"/>
             <w:r>
-              <w:t xml:space="preserve">, the aircraft will not be </w:t>
-            </w:r>
-            <w:r>
-              <w:t>updated</w:t>
-            </w:r>
-            <w:r>
-              <w:t xml:space="preserve"> and a </w:t>
+              <w:t xml:space="preserve">, the aircraft will not be updated and a </w:t>
             </w:r>
             <w:proofErr w:type="gramStart"/>
             <w:r>
@@ -6078,13 +6057,7 @@
             </w:r>
             <w:proofErr w:type="spellEnd"/>
             <w:r>
-              <w:t xml:space="preserve">, the aircraft will not be </w:t>
-            </w:r>
-            <w:r>
-              <w:t>updated</w:t>
-            </w:r>
-            <w:r>
-              <w:t xml:space="preserve"> and a </w:t>
+              <w:t xml:space="preserve">, the aircraft will not be updated and a </w:t>
             </w:r>
             <w:proofErr w:type="gramStart"/>
             <w:r>
@@ -6140,19 +6113,7 @@
           </w:tcPr>
           <w:p>
             <w:r>
-              <w:t xml:space="preserve">If any of the 3 </w:t>
-            </w:r>
-            <w:r>
-              <w:t>possible</w:t>
-            </w:r>
-            <w:r>
-              <w:t xml:space="preserve"> attributes in the request are misconfigured, the aircraft will not be </w:t>
-            </w:r>
-            <w:r>
-              <w:t>updated</w:t>
-            </w:r>
-            <w:r>
-              <w:t xml:space="preserve"> and a </w:t>
+              <w:t xml:space="preserve">If any of the 3 possible attributes in the request are misconfigured, the aircraft will not be updated and a </w:t>
             </w:r>
             <w:proofErr w:type="gramStart"/>
             <w:r>
@@ -6232,13 +6193,7 @@
           </w:tcPr>
           <w:p>
             <w:r>
-              <w:t xml:space="preserve">If the user making the request does not own the aircraft they are </w:t>
-            </w:r>
-            <w:r>
-              <w:t>trying to update</w:t>
-            </w:r>
-            <w:r>
-              <w:t xml:space="preserve">, the request will fail and a </w:t>
+              <w:t xml:space="preserve">If the user making the request does not own the aircraft they are trying to update, the request will fail and a </w:t>
             </w:r>
             <w:proofErr w:type="gramStart"/>
             <w:r>
@@ -6285,16 +6240,7 @@
           </w:tcPr>
           <w:p>
             <w:r>
-              <w:t>Status: 20</w:t>
-            </w:r>
-            <w:r>
-              <w:t>0</w:t>
-            </w:r>
-            <w:r>
-              <w:t xml:space="preserve"> </w:t>
-            </w:r>
-            <w:r>
-              <w:t>OK</w:t>
+              <w:t>Status: 200 OK</w:t>
             </w:r>
           </w:p>
           <w:p>
@@ -6325,13 +6271,7 @@
           </w:p>
           <w:p>
             <w:r>
-              <w:t xml:space="preserve">    “model”: “</w:t>
-            </w:r>
-            <w:r>
-              <w:t>Super Hornet</w:t>
-            </w:r>
-            <w:r>
-              <w:t>”,</w:t>
+              <w:t xml:space="preserve">    “model”: “Super Hornet”,</w:t>
             </w:r>
           </w:p>
           <w:p>
@@ -6604,13 +6544,7 @@
           </w:p>
           <w:p>
             <w:r>
-              <w:t xml:space="preserve">    “Error”: “Make attribute is</w:t>
-            </w:r>
-            <w:r>
-              <w:t xml:space="preserve"> </w:t>
-            </w:r>
-            <w:r>
-              <w:t>invalid”</w:t>
+              <w:t xml:space="preserve">    “Error”: “Make attribute is invalid”</w:t>
             </w:r>
           </w:p>
           <w:p>
@@ -6724,13 +6658,7 @@
           </w:p>
           <w:p>
             <w:r>
-              <w:t xml:space="preserve">    “Error”: “Wingspan attribute is</w:t>
-            </w:r>
-            <w:r>
-              <w:t xml:space="preserve"> </w:t>
-            </w:r>
-            <w:r>
-              <w:t>invalid”</w:t>
+              <w:t xml:space="preserve">    “Error”: “Wingspan attribute is invalid”</w:t>
             </w:r>
           </w:p>
           <w:p>
@@ -11598,7 +11526,7 @@
             </w:r>
             <w:proofErr w:type="spellEnd"/>
             <w:r>
-              <w:t xml:space="preserve"> exists or not aircraft with this </w:t>
+              <w:t xml:space="preserve"> exists or no aircraft with this </w:t>
             </w:r>
             <w:proofErr w:type="spellStart"/>
             <w:r>
@@ -12041,6 +11969,1026 @@
         <w:pStyle w:val="Heading1"/>
       </w:pPr>
       <w:bookmarkStart w:id="11" w:name="_Toc120362526"/>
+      <w:r>
+        <w:lastRenderedPageBreak/>
+        <w:t>Remove an Aircraft from a Hangar</w:t>
+      </w:r>
+    </w:p>
+    <w:p>
+      <w:r>
+        <w:t>Allows you to remove an aircraft that you own from a hangar.</w:t>
+      </w:r>
+    </w:p>
+    <w:p/>
+    <w:tbl>
+      <w:tblPr>
+        <w:tblStyle w:val="TableGrid"/>
+        <w:tblW w:w="0" w:type="auto"/>
+        <w:tblLook w:val="04A0" w:firstRow="1" w:lastRow="0" w:firstColumn="1" w:lastColumn="0" w:noHBand="0" w:noVBand="1"/>
+      </w:tblPr>
+      <w:tblGrid>
+        <w:gridCol w:w="9350"/>
+      </w:tblGrid>
+      <w:tr>
+        <w:tc>
+          <w:tcPr>
+            <w:tcW w:w="9350" w:type="dxa"/>
+          </w:tcPr>
+          <w:p>
+            <w:r>
+              <w:t>DELETE /hangars</w:t>
+            </w:r>
+            <w:proofErr w:type="gramStart"/>
+            <w:r>
+              <w:t>/:</w:t>
+            </w:r>
+            <w:proofErr w:type="spellStart"/>
+            <w:r>
+              <w:t>hangarId</w:t>
+            </w:r>
+            <w:proofErr w:type="spellEnd"/>
+            <w:proofErr w:type="gramEnd"/>
+            <w:r>
+              <w:t>/aircrafts/:</w:t>
+            </w:r>
+            <w:proofErr w:type="spellStart"/>
+            <w:r>
+              <w:t>aircraftId</w:t>
+            </w:r>
+            <w:proofErr w:type="spellEnd"/>
+          </w:p>
+        </w:tc>
+      </w:tr>
+    </w:tbl>
+    <w:p/>
+    <w:p>
+      <w:pPr>
+        <w:pStyle w:val="Heading2"/>
+      </w:pPr>
+      <w:r>
+        <w:t>Request</w:t>
+      </w:r>
+    </w:p>
+    <w:p>
+      <w:pPr>
+        <w:pStyle w:val="Heading3"/>
+      </w:pPr>
+      <w:r>
+        <w:t>Media Type(s)</w:t>
+      </w:r>
+    </w:p>
+    <w:p>
+      <w:r>
+        <w:t>None</w:t>
+      </w:r>
+    </w:p>
+    <w:p/>
+    <w:p>
+      <w:pPr>
+        <w:pStyle w:val="Heading3"/>
+      </w:pPr>
+      <w:r>
+        <w:t>Authorization</w:t>
+      </w:r>
+    </w:p>
+    <w:p>
+      <w:r>
+        <w:t>Required</w:t>
+      </w:r>
+    </w:p>
+    <w:p/>
+    <w:p>
+      <w:pPr>
+        <w:pStyle w:val="Heading3"/>
+      </w:pPr>
+      <w:r>
+        <w:t>Authorization Type</w:t>
+      </w:r>
+    </w:p>
+    <w:p>
+      <w:r>
+        <w:t>Bearer Token</w:t>
+      </w:r>
+    </w:p>
+    <w:p/>
+    <w:p>
+      <w:pPr>
+        <w:pStyle w:val="Heading3"/>
+        <w:rPr>
+          <w:b/>
+          <w:bCs/>
+        </w:rPr>
+      </w:pPr>
+      <w:r>
+        <w:t>Path Parameters</w:t>
+      </w:r>
+    </w:p>
+    <w:tbl>
+      <w:tblPr>
+        <w:tblStyle w:val="TableGrid"/>
+        <w:tblW w:w="0" w:type="auto"/>
+        <w:tblLook w:val="04A0" w:firstRow="1" w:lastRow="0" w:firstColumn="1" w:lastColumn="0" w:noHBand="0" w:noVBand="1"/>
+      </w:tblPr>
+      <w:tblGrid>
+        <w:gridCol w:w="4675"/>
+        <w:gridCol w:w="4675"/>
+      </w:tblGrid>
+      <w:tr>
+        <w:tc>
+          <w:tcPr>
+            <w:tcW w:w="4675" w:type="dxa"/>
+          </w:tcPr>
+          <w:p>
+            <w:pPr>
+              <w:rPr>
+                <w:b/>
+                <w:bCs/>
+              </w:rPr>
+            </w:pPr>
+            <w:r>
+              <w:rPr>
+                <w:b/>
+                <w:bCs/>
+              </w:rPr>
+              <w:t>Name</w:t>
+            </w:r>
+          </w:p>
+        </w:tc>
+        <w:tc>
+          <w:tcPr>
+            <w:tcW w:w="4675" w:type="dxa"/>
+          </w:tcPr>
+          <w:p>
+            <w:pPr>
+              <w:rPr>
+                <w:b/>
+                <w:bCs/>
+              </w:rPr>
+            </w:pPr>
+            <w:r>
+              <w:rPr>
+                <w:b/>
+                <w:bCs/>
+              </w:rPr>
+              <w:t>Description</w:t>
+            </w:r>
+          </w:p>
+        </w:tc>
+      </w:tr>
+      <w:tr>
+        <w:tc>
+          <w:tcPr>
+            <w:tcW w:w="4675" w:type="dxa"/>
+          </w:tcPr>
+          <w:p>
+            <w:proofErr w:type="spellStart"/>
+            <w:r>
+              <w:t>hangarId</w:t>
+            </w:r>
+            <w:proofErr w:type="spellEnd"/>
+          </w:p>
+        </w:tc>
+        <w:tc>
+          <w:tcPr>
+            <w:tcW w:w="4675" w:type="dxa"/>
+          </w:tcPr>
+          <w:p>
+            <w:r>
+              <w:t>The ID of the hangar</w:t>
+            </w:r>
+          </w:p>
+        </w:tc>
+      </w:tr>
+      <w:tr>
+        <w:tc>
+          <w:tcPr>
+            <w:tcW w:w="4675" w:type="dxa"/>
+          </w:tcPr>
+          <w:p>
+            <w:proofErr w:type="spellStart"/>
+            <w:r>
+              <w:t>aircraftId</w:t>
+            </w:r>
+            <w:proofErr w:type="spellEnd"/>
+          </w:p>
+        </w:tc>
+        <w:tc>
+          <w:tcPr>
+            <w:tcW w:w="4675" w:type="dxa"/>
+          </w:tcPr>
+          <w:p>
+            <w:r>
+              <w:t>The ID of the aircraft</w:t>
+            </w:r>
+          </w:p>
+        </w:tc>
+      </w:tr>
+    </w:tbl>
+    <w:p/>
+    <w:p>
+      <w:pPr>
+        <w:pStyle w:val="Heading3"/>
+      </w:pPr>
+      <w:r>
+        <w:t>Request Body</w:t>
+      </w:r>
+    </w:p>
+    <w:p>
+      <w:r>
+        <w:t>None</w:t>
+      </w:r>
+    </w:p>
+    <w:p/>
+    <w:p>
+      <w:pPr>
+        <w:pStyle w:val="Heading2"/>
+      </w:pPr>
+      <w:r>
+        <w:t>Response</w:t>
+      </w:r>
+    </w:p>
+    <w:p>
+      <w:pPr>
+        <w:pStyle w:val="Heading3"/>
+      </w:pPr>
+      <w:r>
+        <w:t>Media Type(s)</w:t>
+      </w:r>
+    </w:p>
+    <w:p>
+      <w:r>
+        <w:t>application/</w:t>
+      </w:r>
+      <w:proofErr w:type="spellStart"/>
+      <w:r>
+        <w:t>json</w:t>
+      </w:r>
+      <w:proofErr w:type="spellEnd"/>
+    </w:p>
+    <w:p/>
+    <w:p>
+      <w:pPr>
+        <w:pStyle w:val="Heading3"/>
+      </w:pPr>
+      <w:r>
+        <w:t>Response Body Format</w:t>
+      </w:r>
+    </w:p>
+    <w:p>
+      <w:r>
+        <w:t>Success: No Body</w:t>
+      </w:r>
+    </w:p>
+    <w:p/>
+    <w:p>
+      <w:r>
+        <w:t>Failure: JSON</w:t>
+      </w:r>
+    </w:p>
+    <w:p/>
+    <w:p>
+      <w:pPr>
+        <w:pStyle w:val="Heading3"/>
+      </w:pPr>
+      <w:r>
+        <w:t>Response Statuses</w:t>
+      </w:r>
+    </w:p>
+    <w:tbl>
+      <w:tblPr>
+        <w:tblStyle w:val="TableGrid"/>
+        <w:tblW w:w="0" w:type="auto"/>
+        <w:tblLook w:val="04A0" w:firstRow="1" w:lastRow="0" w:firstColumn="1" w:lastColumn="0" w:noHBand="0" w:noVBand="1"/>
+      </w:tblPr>
+      <w:tblGrid>
+        <w:gridCol w:w="1615"/>
+        <w:gridCol w:w="2520"/>
+        <w:gridCol w:w="5215"/>
+      </w:tblGrid>
+      <w:tr>
+        <w:tc>
+          <w:tcPr>
+            <w:tcW w:w="1615" w:type="dxa"/>
+          </w:tcPr>
+          <w:p>
+            <w:pPr>
+              <w:rPr>
+                <w:b/>
+                <w:bCs/>
+              </w:rPr>
+            </w:pPr>
+            <w:r>
+              <w:rPr>
+                <w:b/>
+                <w:bCs/>
+              </w:rPr>
+              <w:t>Outcome</w:t>
+            </w:r>
+          </w:p>
+        </w:tc>
+        <w:tc>
+          <w:tcPr>
+            <w:tcW w:w="2520" w:type="dxa"/>
+          </w:tcPr>
+          <w:p>
+            <w:pPr>
+              <w:rPr>
+                <w:b/>
+                <w:bCs/>
+              </w:rPr>
+            </w:pPr>
+            <w:r>
+              <w:rPr>
+                <w:b/>
+                <w:bCs/>
+              </w:rPr>
+              <w:t>Status Code</w:t>
+            </w:r>
+          </w:p>
+        </w:tc>
+        <w:tc>
+          <w:tcPr>
+            <w:tcW w:w="5215" w:type="dxa"/>
+          </w:tcPr>
+          <w:p>
+            <w:pPr>
+              <w:rPr>
+                <w:b/>
+                <w:bCs/>
+              </w:rPr>
+            </w:pPr>
+            <w:r>
+              <w:rPr>
+                <w:b/>
+                <w:bCs/>
+              </w:rPr>
+              <w:t>Description</w:t>
+            </w:r>
+          </w:p>
+        </w:tc>
+      </w:tr>
+      <w:tr>
+        <w:tc>
+          <w:tcPr>
+            <w:tcW w:w="1615" w:type="dxa"/>
+          </w:tcPr>
+          <w:p>
+            <w:r>
+              <w:t>Success</w:t>
+            </w:r>
+          </w:p>
+        </w:tc>
+        <w:tc>
+          <w:tcPr>
+            <w:tcW w:w="2520" w:type="dxa"/>
+          </w:tcPr>
+          <w:p>
+            <w:r>
+              <w:t>204 No Content</w:t>
+            </w:r>
+          </w:p>
+        </w:tc>
+        <w:tc>
+          <w:tcPr>
+            <w:tcW w:w="5215" w:type="dxa"/>
+          </w:tcPr>
+          <w:p/>
+        </w:tc>
+      </w:tr>
+      <w:tr>
+        <w:tc>
+          <w:tcPr>
+            <w:tcW w:w="1615" w:type="dxa"/>
+          </w:tcPr>
+          <w:p>
+            <w:r>
+              <w:t>Failure</w:t>
+            </w:r>
+          </w:p>
+        </w:tc>
+        <w:tc>
+          <w:tcPr>
+            <w:tcW w:w="2520" w:type="dxa"/>
+          </w:tcPr>
+          <w:p>
+            <w:r>
+              <w:t>401 Unauthorized</w:t>
+            </w:r>
+          </w:p>
+        </w:tc>
+        <w:tc>
+          <w:tcPr>
+            <w:tcW w:w="5215" w:type="dxa"/>
+          </w:tcPr>
+          <w:p>
+            <w:r>
+              <w:t xml:space="preserve">If the request is missing or does not contain a valid JSON web token as a Bearer Token the request will fail and a </w:t>
+            </w:r>
+            <w:proofErr w:type="gramStart"/>
+            <w:r>
+              <w:t>401 status</w:t>
+            </w:r>
+            <w:proofErr w:type="gramEnd"/>
+            <w:r>
+              <w:t xml:space="preserve"> code will be returned.</w:t>
+            </w:r>
+          </w:p>
+        </w:tc>
+      </w:tr>
+      <w:tr>
+        <w:tc>
+          <w:tcPr>
+            <w:tcW w:w="1615" w:type="dxa"/>
+          </w:tcPr>
+          <w:p>
+            <w:r>
+              <w:t>Failure</w:t>
+            </w:r>
+          </w:p>
+        </w:tc>
+        <w:tc>
+          <w:tcPr>
+            <w:tcW w:w="2520" w:type="dxa"/>
+          </w:tcPr>
+          <w:p>
+            <w:r>
+              <w:t>403 Forbidden</w:t>
+            </w:r>
+          </w:p>
+        </w:tc>
+        <w:tc>
+          <w:tcPr>
+            <w:tcW w:w="5215" w:type="dxa"/>
+          </w:tcPr>
+          <w:p>
+            <w:r>
+              <w:t xml:space="preserve">If the user making the request does not own the aircraft that they are trying to add to a hangar, </w:t>
+            </w:r>
+            <w:r>
+              <w:lastRenderedPageBreak/>
+              <w:t xml:space="preserve">then the request will </w:t>
+            </w:r>
+            <w:proofErr w:type="gramStart"/>
+            <w:r>
+              <w:t>fail</w:t>
+            </w:r>
+            <w:proofErr w:type="gramEnd"/>
+            <w:r>
+              <w:t xml:space="preserve"> and a 403 status will be returned.</w:t>
+            </w:r>
+          </w:p>
+        </w:tc>
+      </w:tr>
+      <w:tr>
+        <w:tc>
+          <w:tcPr>
+            <w:tcW w:w="1615" w:type="dxa"/>
+          </w:tcPr>
+          <w:p>
+            <w:r>
+              <w:lastRenderedPageBreak/>
+              <w:t>Failure</w:t>
+            </w:r>
+          </w:p>
+        </w:tc>
+        <w:tc>
+          <w:tcPr>
+            <w:tcW w:w="2520" w:type="dxa"/>
+          </w:tcPr>
+          <w:p>
+            <w:r>
+              <w:t>400 Bad Request</w:t>
+            </w:r>
+          </w:p>
+        </w:tc>
+        <w:tc>
+          <w:tcPr>
+            <w:tcW w:w="5215" w:type="dxa"/>
+          </w:tcPr>
+          <w:p>
+            <w:r>
+              <w:t xml:space="preserve">If the hangar is at capacity or if the aircraft is already parked in another hangar, then the request will </w:t>
+            </w:r>
+            <w:proofErr w:type="gramStart"/>
+            <w:r>
+              <w:t>fail</w:t>
+            </w:r>
+            <w:proofErr w:type="gramEnd"/>
+            <w:r>
+              <w:t xml:space="preserve"> and a 400 status will be returned.</w:t>
+            </w:r>
+          </w:p>
+        </w:tc>
+      </w:tr>
+      <w:tr>
+        <w:tc>
+          <w:tcPr>
+            <w:tcW w:w="1615" w:type="dxa"/>
+          </w:tcPr>
+          <w:p>
+            <w:r>
+              <w:t>Failure</w:t>
+            </w:r>
+          </w:p>
+        </w:tc>
+        <w:tc>
+          <w:tcPr>
+            <w:tcW w:w="2520" w:type="dxa"/>
+          </w:tcPr>
+          <w:p>
+            <w:r>
+              <w:t>404 Not Found</w:t>
+            </w:r>
+          </w:p>
+        </w:tc>
+        <w:tc>
+          <w:tcPr>
+            <w:tcW w:w="5215" w:type="dxa"/>
+          </w:tcPr>
+          <w:p>
+            <w:r>
+              <w:t xml:space="preserve">No hangar with this </w:t>
+            </w:r>
+            <w:proofErr w:type="spellStart"/>
+            <w:r>
+              <w:t>hangarId</w:t>
+            </w:r>
+            <w:proofErr w:type="spellEnd"/>
+            <w:r>
+              <w:t xml:space="preserve"> exists or no aircraft with this </w:t>
+            </w:r>
+            <w:proofErr w:type="spellStart"/>
+            <w:r>
+              <w:t>aircraftId</w:t>
+            </w:r>
+            <w:proofErr w:type="spellEnd"/>
+            <w:r>
+              <w:t xml:space="preserve"> exists.</w:t>
+            </w:r>
+          </w:p>
+        </w:tc>
+      </w:tr>
+    </w:tbl>
+    <w:p/>
+    <w:p>
+      <w:pPr>
+        <w:pStyle w:val="Heading3"/>
+      </w:pPr>
+      <w:r>
+        <w:t>Response Examples</w:t>
+      </w:r>
+    </w:p>
+    <w:p>
+      <w:pPr>
+        <w:pStyle w:val="Heading4"/>
+      </w:pPr>
+      <w:r>
+        <w:t>Success</w:t>
+      </w:r>
+    </w:p>
+    <w:tbl>
+      <w:tblPr>
+        <w:tblStyle w:val="TableGrid"/>
+        <w:tblW w:w="0" w:type="auto"/>
+        <w:tblLook w:val="04A0" w:firstRow="1" w:lastRow="0" w:firstColumn="1" w:lastColumn="0" w:noHBand="0" w:noVBand="1"/>
+      </w:tblPr>
+      <w:tblGrid>
+        <w:gridCol w:w="9350"/>
+      </w:tblGrid>
+      <w:tr>
+        <w:tc>
+          <w:tcPr>
+            <w:tcW w:w="9350" w:type="dxa"/>
+          </w:tcPr>
+          <w:p>
+            <w:r>
+              <w:t>Status: 204 No Content</w:t>
+            </w:r>
+          </w:p>
+        </w:tc>
+      </w:tr>
+    </w:tbl>
+    <w:p/>
+    <w:p>
+      <w:pPr>
+        <w:pStyle w:val="Heading4"/>
+      </w:pPr>
+      <w:r>
+        <w:t>Failure</w:t>
+      </w:r>
+    </w:p>
+    <w:tbl>
+      <w:tblPr>
+        <w:tblStyle w:val="TableGrid"/>
+        <w:tblW w:w="0" w:type="auto"/>
+        <w:tblLook w:val="04A0" w:firstRow="1" w:lastRow="0" w:firstColumn="1" w:lastColumn="0" w:noHBand="0" w:noVBand="1"/>
+      </w:tblPr>
+      <w:tblGrid>
+        <w:gridCol w:w="9350"/>
+      </w:tblGrid>
+      <w:tr>
+        <w:tc>
+          <w:tcPr>
+            <w:tcW w:w="9350" w:type="dxa"/>
+          </w:tcPr>
+          <w:p>
+            <w:r>
+              <w:t>Status: 401 Unauthorized</w:t>
+            </w:r>
+          </w:p>
+          <w:p>
+            <w:r>
+              <w:t>Content-Type: application/</w:t>
+            </w:r>
+            <w:proofErr w:type="spellStart"/>
+            <w:r>
+              <w:t>json</w:t>
+            </w:r>
+            <w:proofErr w:type="spellEnd"/>
+          </w:p>
+          <w:p/>
+          <w:p>
+            <w:r>
+              <w:t>{</w:t>
+            </w:r>
+          </w:p>
+          <w:p>
+            <w:r>
+              <w:t xml:space="preserve">    “Error”: “Bearer token is missing or invalid”</w:t>
+            </w:r>
+          </w:p>
+          <w:p>
+            <w:r>
+              <w:t>}</w:t>
+            </w:r>
+          </w:p>
+        </w:tc>
+      </w:tr>
+    </w:tbl>
+    <w:p/>
+    <w:p>
+      <w:pPr>
+        <w:pStyle w:val="Heading4"/>
+      </w:pPr>
+      <w:r>
+        <w:t>Failure</w:t>
+      </w:r>
+    </w:p>
+    <w:tbl>
+      <w:tblPr>
+        <w:tblStyle w:val="TableGrid"/>
+        <w:tblW w:w="0" w:type="auto"/>
+        <w:tblLook w:val="04A0" w:firstRow="1" w:lastRow="0" w:firstColumn="1" w:lastColumn="0" w:noHBand="0" w:noVBand="1"/>
+      </w:tblPr>
+      <w:tblGrid>
+        <w:gridCol w:w="9350"/>
+      </w:tblGrid>
+      <w:tr>
+        <w:tc>
+          <w:tcPr>
+            <w:tcW w:w="9350" w:type="dxa"/>
+          </w:tcPr>
+          <w:p>
+            <w:r>
+              <w:t>Status: 404 Not Found</w:t>
+            </w:r>
+          </w:p>
+          <w:p>
+            <w:r>
+              <w:t>Content-Type: application/</w:t>
+            </w:r>
+            <w:proofErr w:type="spellStart"/>
+            <w:r>
+              <w:t>json</w:t>
+            </w:r>
+            <w:proofErr w:type="spellEnd"/>
+          </w:p>
+          <w:p/>
+          <w:p>
+            <w:r>
+              <w:t>{</w:t>
+            </w:r>
+          </w:p>
+          <w:p>
+            <w:r>
+              <w:t xml:space="preserve">    “Error”: “No hangar with this </w:t>
+            </w:r>
+            <w:proofErr w:type="spellStart"/>
+            <w:r>
+              <w:t>hangarId</w:t>
+            </w:r>
+            <w:proofErr w:type="spellEnd"/>
+            <w:r>
+              <w:t xml:space="preserve"> exists”</w:t>
+            </w:r>
+          </w:p>
+          <w:p>
+            <w:r>
+              <w:t>}</w:t>
+            </w:r>
+          </w:p>
+        </w:tc>
+      </w:tr>
+    </w:tbl>
+    <w:p/>
+    <w:p>
+      <w:pPr>
+        <w:pStyle w:val="Heading4"/>
+      </w:pPr>
+      <w:r>
+        <w:t>Failure</w:t>
+      </w:r>
+    </w:p>
+    <w:tbl>
+      <w:tblPr>
+        <w:tblStyle w:val="TableGrid"/>
+        <w:tblW w:w="0" w:type="auto"/>
+        <w:tblLook w:val="04A0" w:firstRow="1" w:lastRow="0" w:firstColumn="1" w:lastColumn="0" w:noHBand="0" w:noVBand="1"/>
+      </w:tblPr>
+      <w:tblGrid>
+        <w:gridCol w:w="9350"/>
+      </w:tblGrid>
+      <w:tr>
+        <w:tc>
+          <w:tcPr>
+            <w:tcW w:w="9350" w:type="dxa"/>
+          </w:tcPr>
+          <w:p>
+            <w:r>
+              <w:t>Status: 404 Not found</w:t>
+            </w:r>
+          </w:p>
+          <w:p>
+            <w:r>
+              <w:t>Content-Type: application/</w:t>
+            </w:r>
+            <w:proofErr w:type="spellStart"/>
+            <w:r>
+              <w:t>json</w:t>
+            </w:r>
+            <w:proofErr w:type="spellEnd"/>
+          </w:p>
+          <w:p/>
+          <w:p>
+            <w:r>
+              <w:t>{</w:t>
+            </w:r>
+          </w:p>
+          <w:p>
+            <w:r>
+              <w:t xml:space="preserve">    “Error”: “No aircraft with this </w:t>
+            </w:r>
+            <w:proofErr w:type="spellStart"/>
+            <w:r>
+              <w:t>aircraftId</w:t>
+            </w:r>
+            <w:proofErr w:type="spellEnd"/>
+            <w:r>
+              <w:t xml:space="preserve"> exists”</w:t>
+            </w:r>
+          </w:p>
+          <w:p>
+            <w:r>
+              <w:t>}</w:t>
+            </w:r>
+          </w:p>
+        </w:tc>
+      </w:tr>
+    </w:tbl>
+    <w:p/>
+    <w:p>
+      <w:pPr>
+        <w:pStyle w:val="Heading4"/>
+      </w:pPr>
+      <w:r>
+        <w:t>Failure</w:t>
+      </w:r>
+    </w:p>
+    <w:tbl>
+      <w:tblPr>
+        <w:tblStyle w:val="TableGrid"/>
+        <w:tblW w:w="0" w:type="auto"/>
+        <w:tblLook w:val="04A0" w:firstRow="1" w:lastRow="0" w:firstColumn="1" w:lastColumn="0" w:noHBand="0" w:noVBand="1"/>
+      </w:tblPr>
+      <w:tblGrid>
+        <w:gridCol w:w="9350"/>
+      </w:tblGrid>
+      <w:tr>
+        <w:tc>
+          <w:tcPr>
+            <w:tcW w:w="9350" w:type="dxa"/>
+          </w:tcPr>
+          <w:p>
+            <w:r>
+              <w:t>Status: 400 Bad Request</w:t>
+            </w:r>
+          </w:p>
+          <w:p>
+            <w:r>
+              <w:t>Content-Type: application/</w:t>
+            </w:r>
+            <w:proofErr w:type="spellStart"/>
+            <w:r>
+              <w:t>json</w:t>
+            </w:r>
+            <w:proofErr w:type="spellEnd"/>
+          </w:p>
+          <w:p/>
+          <w:p>
+            <w:r>
+              <w:t>{</w:t>
+            </w:r>
+          </w:p>
+          <w:p>
+            <w:r>
+              <w:t xml:space="preserve">    “Error”: “This hangar is at capacity”</w:t>
+            </w:r>
+          </w:p>
+          <w:p>
+            <w:r>
+              <w:lastRenderedPageBreak/>
+              <w:t>}</w:t>
+            </w:r>
+          </w:p>
+        </w:tc>
+      </w:tr>
+    </w:tbl>
+    <w:p/>
+    <w:p>
+      <w:pPr>
+        <w:pStyle w:val="Heading4"/>
+      </w:pPr>
+      <w:r>
+        <w:t>Failure</w:t>
+      </w:r>
+    </w:p>
+    <w:tbl>
+      <w:tblPr>
+        <w:tblStyle w:val="TableGrid"/>
+        <w:tblW w:w="0" w:type="auto"/>
+        <w:tblLook w:val="04A0" w:firstRow="1" w:lastRow="0" w:firstColumn="1" w:lastColumn="0" w:noHBand="0" w:noVBand="1"/>
+      </w:tblPr>
+      <w:tblGrid>
+        <w:gridCol w:w="9350"/>
+      </w:tblGrid>
+      <w:tr>
+        <w:tc>
+          <w:tcPr>
+            <w:tcW w:w="9350" w:type="dxa"/>
+          </w:tcPr>
+          <w:p>
+            <w:r>
+              <w:t>Status: 400 Bad Request</w:t>
+            </w:r>
+          </w:p>
+          <w:p>
+            <w:r>
+              <w:t>Content-Type: application/</w:t>
+            </w:r>
+            <w:proofErr w:type="spellStart"/>
+            <w:r>
+              <w:t>json</w:t>
+            </w:r>
+            <w:proofErr w:type="spellEnd"/>
+          </w:p>
+          <w:p/>
+          <w:p>
+            <w:r>
+              <w:t>{</w:t>
+            </w:r>
+          </w:p>
+          <w:p>
+            <w:r>
+              <w:t xml:space="preserve">    “Error”: “This aircraft is already parked in a hangar”</w:t>
+            </w:r>
+          </w:p>
+          <w:p>
+            <w:r>
+              <w:t>}</w:t>
+            </w:r>
+          </w:p>
+        </w:tc>
+      </w:tr>
+    </w:tbl>
+    <w:p/>
+    <w:p>
+      <w:pPr>
+        <w:pStyle w:val="Heading4"/>
+      </w:pPr>
+      <w:r>
+        <w:t>Failure</w:t>
+      </w:r>
+    </w:p>
+    <w:tbl>
+      <w:tblPr>
+        <w:tblStyle w:val="TableGrid"/>
+        <w:tblW w:w="0" w:type="auto"/>
+        <w:tblLook w:val="04A0" w:firstRow="1" w:lastRow="0" w:firstColumn="1" w:lastColumn="0" w:noHBand="0" w:noVBand="1"/>
+      </w:tblPr>
+      <w:tblGrid>
+        <w:gridCol w:w="9350"/>
+      </w:tblGrid>
+      <w:tr>
+        <w:tc>
+          <w:tcPr>
+            <w:tcW w:w="9350" w:type="dxa"/>
+          </w:tcPr>
+          <w:p>
+            <w:r>
+              <w:t>Status: 403 Forbidden</w:t>
+            </w:r>
+          </w:p>
+          <w:p>
+            <w:r>
+              <w:t>Content-Type: application/</w:t>
+            </w:r>
+            <w:proofErr w:type="spellStart"/>
+            <w:r>
+              <w:t>json</w:t>
+            </w:r>
+            <w:proofErr w:type="spellEnd"/>
+          </w:p>
+          <w:p/>
+          <w:p>
+            <w:r>
+              <w:t>{</w:t>
+            </w:r>
+          </w:p>
+          <w:p>
+            <w:r>
+              <w:t xml:space="preserve">    “Error”: “You are not authorized to perform this action”</w:t>
+            </w:r>
+          </w:p>
+          <w:p>
+            <w:r>
+              <w:t>}</w:t>
+            </w:r>
+          </w:p>
+        </w:tc>
+      </w:tr>
+    </w:tbl>
+    <w:p/>
+    <w:p/>
+    <w:p>
+      <w:pPr>
+        <w:pStyle w:val="Heading1"/>
+      </w:pPr>
+    </w:p>
+    <w:p>
+      <w:pPr>
+        <w:pStyle w:val="Heading1"/>
+      </w:pPr>
+    </w:p>
+    <w:p>
+      <w:pPr>
+        <w:pStyle w:val="Heading1"/>
+      </w:pPr>
+    </w:p>
+    <w:p>
+      <w:pPr>
+        <w:pStyle w:val="Heading1"/>
+      </w:pPr>
+    </w:p>
+    <w:p>
+      <w:pPr>
+        <w:pStyle w:val="Heading1"/>
+      </w:pPr>
+    </w:p>
+    <w:p>
+      <w:pPr>
+        <w:pStyle w:val="Heading1"/>
+      </w:pPr>
+    </w:p>
+    <w:p>
+      <w:pPr>
+        <w:pStyle w:val="Heading1"/>
+      </w:pPr>
+    </w:p>
+    <w:p>
+      <w:pPr>
+        <w:pStyle w:val="Heading1"/>
+      </w:pPr>
+    </w:p>
+    <w:p>
+      <w:pPr>
+        <w:pStyle w:val="Heading1"/>
+      </w:pPr>
+    </w:p>
+    <w:p>
+      <w:pPr>
+        <w:pStyle w:val="Heading1"/>
+      </w:pPr>
+    </w:p>
+    <w:p>
+      <w:pPr>
+        <w:pStyle w:val="Heading1"/>
+      </w:pPr>
+    </w:p>
+    <w:p/>
+    <w:p>
+      <w:pPr>
+        <w:pStyle w:val="Heading1"/>
+      </w:pPr>
       <w:r>
         <w:lastRenderedPageBreak/>
         <w:t xml:space="preserve">Partially Update a </w:t>
@@ -13105,13 +14053,7 @@
           </w:p>
           <w:p>
             <w:r>
-              <w:t xml:space="preserve">    “name”: “</w:t>
-            </w:r>
-            <w:r>
-              <w:t xml:space="preserve">The </w:t>
-            </w:r>
-            <w:r>
-              <w:t>Arch Hangar”,</w:t>
+              <w:t xml:space="preserve">    “name”: “The Arch Hangar”,</w:t>
             </w:r>
           </w:p>
           <w:p>
@@ -13576,13 +14518,7 @@
           </w:p>
           <w:p>
             <w:r>
-              <w:t xml:space="preserve">    “Error”: “</w:t>
-            </w:r>
-            <w:r>
-              <w:t>Capacity</w:t>
-            </w:r>
-            <w:r>
-              <w:t xml:space="preserve"> attribute is invalid”</w:t>
+              <w:t xml:space="preserve">    “Error”: “Capacity attribute is invalid”</w:t>
             </w:r>
           </w:p>
           <w:p>
@@ -13639,10 +14575,7 @@
           </w:p>
           <w:p>
             <w:r>
-              <w:t xml:space="preserve">    “Error”: “</w:t>
-            </w:r>
-            <w:r>
-              <w:t>Hangar capacity cannot be less than the current number of aircrafts in the           hangar”</w:t>
+              <w:t xml:space="preserve">    “Error”: “Hangar capacity cannot be less than the current number of aircrafts in the           hangar”</w:t>
             </w:r>
           </w:p>
           <w:p>

</xml_diff>

<commit_message>
Changed count attribute to totalAircrafts and totalHangars
</commit_message>
<xml_diff>
--- a/francico_project.docx
+++ b/francico_project.docx
@@ -62,7 +62,7 @@
         <w:pStyle w:val="Heading1"/>
         <w:jc w:val="center"/>
       </w:pPr>
-      <w:bookmarkStart w:id="0" w:name="_Toc120362515"/>
+      <w:bookmarkStart w:id="0" w:name="_Toc120444124"/>
       <w:r>
         <w:t>Table of Contents</w:t>
       </w:r>
@@ -93,7 +93,7 @@
       <w:r>
         <w:fldChar w:fldCharType="separate"/>
       </w:r>
-      <w:hyperlink w:anchor="_Toc120362515" w:history="1">
+      <w:hyperlink w:anchor="_Toc120444124" w:history="1">
         <w:r>
           <w:rPr>
             <w:rStyle w:val="Hyperlink"/>
@@ -120,7 +120,7 @@
             <w:noProof/>
             <w:webHidden/>
           </w:rPr>
-          <w:instrText xml:space="preserve"> PAGEREF _Toc120362515 \h </w:instrText>
+          <w:instrText xml:space="preserve"> PAGEREF _Toc120444124 \h </w:instrText>
         </w:r>
         <w:r>
           <w:rPr>
@@ -162,7 +162,7 @@
           <w:noProof/>
         </w:rPr>
       </w:pPr>
-      <w:hyperlink w:anchor="_Toc120362516" w:history="1">
+      <w:hyperlink w:anchor="_Toc120444125" w:history="1">
         <w:r>
           <w:rPr>
             <w:rStyle w:val="Hyperlink"/>
@@ -189,7 +189,7 @@
             <w:noProof/>
             <w:webHidden/>
           </w:rPr>
-          <w:instrText xml:space="preserve"> PAGEREF _Toc120362516 \h </w:instrText>
+          <w:instrText xml:space="preserve"> PAGEREF _Toc120444125 \h </w:instrText>
         </w:r>
         <w:r>
           <w:rPr>
@@ -231,7 +231,7 @@
           <w:noProof/>
         </w:rPr>
       </w:pPr>
-      <w:hyperlink w:anchor="_Toc120362517" w:history="1">
+      <w:hyperlink w:anchor="_Toc120444126" w:history="1">
         <w:r>
           <w:rPr>
             <w:rStyle w:val="Hyperlink"/>
@@ -258,7 +258,7 @@
             <w:noProof/>
             <w:webHidden/>
           </w:rPr>
-          <w:instrText xml:space="preserve"> PAGEREF _Toc120362517 \h </w:instrText>
+          <w:instrText xml:space="preserve"> PAGEREF _Toc120444126 \h </w:instrText>
         </w:r>
         <w:r>
           <w:rPr>
@@ -300,7 +300,7 @@
           <w:noProof/>
         </w:rPr>
       </w:pPr>
-      <w:hyperlink w:anchor="_Toc120362518" w:history="1">
+      <w:hyperlink w:anchor="_Toc120444127" w:history="1">
         <w:r>
           <w:rPr>
             <w:rStyle w:val="Hyperlink"/>
@@ -327,7 +327,7 @@
             <w:noProof/>
             <w:webHidden/>
           </w:rPr>
-          <w:instrText xml:space="preserve"> PAGEREF _Toc120362518 \h </w:instrText>
+          <w:instrText xml:space="preserve"> PAGEREF _Toc120444127 \h </w:instrText>
         </w:r>
         <w:r>
           <w:rPr>
@@ -369,7 +369,7 @@
           <w:noProof/>
         </w:rPr>
       </w:pPr>
-      <w:hyperlink w:anchor="_Toc120362519" w:history="1">
+      <w:hyperlink w:anchor="_Toc120444128" w:history="1">
         <w:r>
           <w:rPr>
             <w:rStyle w:val="Hyperlink"/>
@@ -396,7 +396,7 @@
             <w:noProof/>
             <w:webHidden/>
           </w:rPr>
-          <w:instrText xml:space="preserve"> PAGEREF _Toc120362519 \h </w:instrText>
+          <w:instrText xml:space="preserve"> PAGEREF _Toc120444128 \h </w:instrText>
         </w:r>
         <w:r>
           <w:rPr>
@@ -438,7 +438,7 @@
           <w:noProof/>
         </w:rPr>
       </w:pPr>
-      <w:hyperlink w:anchor="_Toc120362520" w:history="1">
+      <w:hyperlink w:anchor="_Toc120444129" w:history="1">
         <w:r>
           <w:rPr>
             <w:rStyle w:val="Hyperlink"/>
@@ -465,7 +465,7 @@
             <w:noProof/>
             <w:webHidden/>
           </w:rPr>
-          <w:instrText xml:space="preserve"> PAGEREF _Toc120362520 \h </w:instrText>
+          <w:instrText xml:space="preserve"> PAGEREF _Toc120444129 \h </w:instrText>
         </w:r>
         <w:r>
           <w:rPr>
@@ -507,7 +507,7 @@
           <w:noProof/>
         </w:rPr>
       </w:pPr>
-      <w:hyperlink w:anchor="_Toc120362521" w:history="1">
+      <w:hyperlink w:anchor="_Toc120444130" w:history="1">
         <w:r>
           <w:rPr>
             <w:rStyle w:val="Hyperlink"/>
@@ -534,7 +534,7 @@
             <w:noProof/>
             <w:webHidden/>
           </w:rPr>
-          <w:instrText xml:space="preserve"> PAGEREF _Toc120362521 \h </w:instrText>
+          <w:instrText xml:space="preserve"> PAGEREF _Toc120444130 \h </w:instrText>
         </w:r>
         <w:r>
           <w:rPr>
@@ -576,7 +576,7 @@
           <w:noProof/>
         </w:rPr>
       </w:pPr>
-      <w:hyperlink w:anchor="_Toc120362522" w:history="1">
+      <w:hyperlink w:anchor="_Toc120444131" w:history="1">
         <w:r>
           <w:rPr>
             <w:rStyle w:val="Hyperlink"/>
@@ -603,7 +603,7 @@
             <w:noProof/>
             <w:webHidden/>
           </w:rPr>
-          <w:instrText xml:space="preserve"> PAGEREF _Toc120362522 \h </w:instrText>
+          <w:instrText xml:space="preserve"> PAGEREF _Toc120444131 \h </w:instrText>
         </w:r>
         <w:r>
           <w:rPr>
@@ -645,7 +645,7 @@
           <w:noProof/>
         </w:rPr>
       </w:pPr>
-      <w:hyperlink w:anchor="_Toc120362523" w:history="1">
+      <w:hyperlink w:anchor="_Toc120444132" w:history="1">
         <w:r>
           <w:rPr>
             <w:rStyle w:val="Hyperlink"/>
@@ -672,7 +672,7 @@
             <w:noProof/>
             <w:webHidden/>
           </w:rPr>
-          <w:instrText xml:space="preserve"> PAGEREF _Toc120362523 \h </w:instrText>
+          <w:instrText xml:space="preserve"> PAGEREF _Toc120444132 \h </w:instrText>
         </w:r>
         <w:r>
           <w:rPr>
@@ -714,7 +714,7 @@
           <w:noProof/>
         </w:rPr>
       </w:pPr>
-      <w:hyperlink w:anchor="_Toc120362524" w:history="1">
+      <w:hyperlink w:anchor="_Toc120444133" w:history="1">
         <w:r>
           <w:rPr>
             <w:rStyle w:val="Hyperlink"/>
@@ -741,7 +741,7 @@
             <w:noProof/>
             <w:webHidden/>
           </w:rPr>
-          <w:instrText xml:space="preserve"> PAGEREF _Toc120362524 \h </w:instrText>
+          <w:instrText xml:space="preserve"> PAGEREF _Toc120444133 \h </w:instrText>
         </w:r>
         <w:r>
           <w:rPr>
@@ -783,7 +783,7 @@
           <w:noProof/>
         </w:rPr>
       </w:pPr>
-      <w:hyperlink w:anchor="_Toc120362525" w:history="1">
+      <w:hyperlink w:anchor="_Toc120444134" w:history="1">
         <w:r>
           <w:rPr>
             <w:rStyle w:val="Hyperlink"/>
@@ -810,7 +810,7 @@
             <w:noProof/>
             <w:webHidden/>
           </w:rPr>
-          <w:instrText xml:space="preserve"> PAGEREF _Toc120362525 \h </w:instrText>
+          <w:instrText xml:space="preserve"> PAGEREF _Toc120444134 \h </w:instrText>
         </w:r>
         <w:r>
           <w:rPr>
@@ -852,13 +852,13 @@
           <w:noProof/>
         </w:rPr>
       </w:pPr>
-      <w:hyperlink w:anchor="_Toc120362526" w:history="1">
+      <w:hyperlink w:anchor="_Toc120444135" w:history="1">
         <w:r>
           <w:rPr>
             <w:rStyle w:val="Hyperlink"/>
             <w:noProof/>
           </w:rPr>
-          <w:t>Partially Update a Hangar</w:t>
+          <w:t>Remove an Aircraft from a Hangar</w:t>
         </w:r>
         <w:r>
           <w:rPr>
@@ -879,7 +879,7 @@
             <w:noProof/>
             <w:webHidden/>
           </w:rPr>
-          <w:instrText xml:space="preserve"> PAGEREF _Toc120362526 \h </w:instrText>
+          <w:instrText xml:space="preserve"> PAGEREF _Toc120444135 \h </w:instrText>
         </w:r>
         <w:r>
           <w:rPr>
@@ -921,7 +921,76 @@
           <w:noProof/>
         </w:rPr>
       </w:pPr>
-      <w:hyperlink w:anchor="_Toc120362527" w:history="1">
+      <w:hyperlink w:anchor="_Toc120444136" w:history="1">
+        <w:r>
+          <w:rPr>
+            <w:rStyle w:val="Hyperlink"/>
+            <w:noProof/>
+          </w:rPr>
+          <w:t>Partially Update a Hangar</w:t>
+        </w:r>
+        <w:r>
+          <w:rPr>
+            <w:noProof/>
+            <w:webHidden/>
+          </w:rPr>
+          <w:tab/>
+        </w:r>
+        <w:r>
+          <w:rPr>
+            <w:noProof/>
+            <w:webHidden/>
+          </w:rPr>
+          <w:fldChar w:fldCharType="begin"/>
+        </w:r>
+        <w:r>
+          <w:rPr>
+            <w:noProof/>
+            <w:webHidden/>
+          </w:rPr>
+          <w:instrText xml:space="preserve"> PAGEREF _Toc120444136 \h </w:instrText>
+        </w:r>
+        <w:r>
+          <w:rPr>
+            <w:noProof/>
+            <w:webHidden/>
+          </w:rPr>
+        </w:r>
+        <w:r>
+          <w:rPr>
+            <w:noProof/>
+            <w:webHidden/>
+          </w:rPr>
+          <w:fldChar w:fldCharType="separate"/>
+        </w:r>
+        <w:r>
+          <w:rPr>
+            <w:noProof/>
+            <w:webHidden/>
+          </w:rPr>
+          <w:t>37</w:t>
+        </w:r>
+        <w:r>
+          <w:rPr>
+            <w:noProof/>
+            <w:webHidden/>
+          </w:rPr>
+          <w:fldChar w:fldCharType="end"/>
+        </w:r>
+      </w:hyperlink>
+    </w:p>
+    <w:p>
+      <w:pPr>
+        <w:pStyle w:val="TOC1"/>
+        <w:tabs>
+          <w:tab w:val="right" w:leader="dot" w:pos="9350"/>
+        </w:tabs>
+        <w:rPr>
+          <w:rFonts w:eastAsiaTheme="minorEastAsia"/>
+          <w:noProof/>
+        </w:rPr>
+      </w:pPr>
+      <w:hyperlink w:anchor="_Toc120444137" w:history="1">
         <w:r>
           <w:rPr>
             <w:rStyle w:val="Hyperlink"/>
@@ -948,7 +1017,7 @@
             <w:noProof/>
             <w:webHidden/>
           </w:rPr>
-          <w:instrText xml:space="preserve"> PAGEREF _Toc120362527 \h </w:instrText>
+          <w:instrText xml:space="preserve"> PAGEREF _Toc120444137 \h </w:instrText>
         </w:r>
         <w:r>
           <w:rPr>
@@ -968,7 +1037,7 @@
             <w:noProof/>
             <w:webHidden/>
           </w:rPr>
-          <w:t>39</w:t>
+          <w:t>42</w:t>
         </w:r>
         <w:r>
           <w:rPr>
@@ -1056,7 +1125,7 @@
       <w:pPr>
         <w:pStyle w:val="Heading1"/>
       </w:pPr>
-      <w:bookmarkStart w:id="1" w:name="_Toc120362516"/>
+      <w:bookmarkStart w:id="1" w:name="_Toc120444125"/>
       <w:r>
         <w:lastRenderedPageBreak/>
         <w:t>Data Model</w:t>
@@ -1873,7 +1942,7 @@
       <w:pPr>
         <w:pStyle w:val="Heading1"/>
       </w:pPr>
-      <w:bookmarkStart w:id="2" w:name="_Toc120362517"/>
+      <w:bookmarkStart w:id="2" w:name="_Toc120444126"/>
       <w:r>
         <w:lastRenderedPageBreak/>
         <w:t>Create an Aircraft</w:t>
@@ -3202,7 +3271,7 @@
       <w:pPr>
         <w:pStyle w:val="Heading1"/>
       </w:pPr>
-      <w:bookmarkStart w:id="3" w:name="_Toc120362518"/>
+      <w:bookmarkStart w:id="3" w:name="_Toc120444127"/>
       <w:r>
         <w:lastRenderedPageBreak/>
         <w:t>Get All Aircrafts</w:t>
@@ -4314,7 +4383,7 @@
       <w:pPr>
         <w:pStyle w:val="Heading1"/>
       </w:pPr>
-      <w:bookmarkStart w:id="4" w:name="_Toc120362519"/>
+      <w:bookmarkStart w:id="4" w:name="_Toc120444128"/>
       <w:r>
         <w:lastRenderedPageBreak/>
         <w:t>Get an Aircraft</w:t>
@@ -5249,7 +5318,7 @@
       <w:pPr>
         <w:pStyle w:val="Heading1"/>
       </w:pPr>
-      <w:bookmarkStart w:id="5" w:name="_Toc120362520"/>
+      <w:bookmarkStart w:id="5" w:name="_Toc120444129"/>
       <w:r>
         <w:lastRenderedPageBreak/>
         <w:t>Partially Update an Aircraft</w:t>
@@ -6853,7 +6922,7 @@
       <w:pPr>
         <w:pStyle w:val="Heading1"/>
       </w:pPr>
-      <w:bookmarkStart w:id="6" w:name="_Toc120362521"/>
+      <w:bookmarkStart w:id="6" w:name="_Toc120444130"/>
       <w:r>
         <w:lastRenderedPageBreak/>
         <w:t>Delete an Aircraft</w:t>
@@ -7569,7 +7638,7 @@
       <w:pPr>
         <w:pStyle w:val="Heading1"/>
       </w:pPr>
-      <w:bookmarkStart w:id="7" w:name="_Toc120362522"/>
+      <w:bookmarkStart w:id="7" w:name="_Toc120444131"/>
       <w:r>
         <w:lastRenderedPageBreak/>
         <w:t>Create a Hangar</w:t>
@@ -9071,7 +9140,7 @@
       <w:pPr>
         <w:pStyle w:val="Heading1"/>
       </w:pPr>
-      <w:bookmarkStart w:id="8" w:name="_Toc120362523"/>
+      <w:bookmarkStart w:id="8" w:name="_Toc120444132"/>
       <w:r>
         <w:lastRenderedPageBreak/>
         <w:t>Get All Hangars</w:t>
@@ -10289,7 +10358,7 @@
       <w:pPr>
         <w:pStyle w:val="Heading1"/>
       </w:pPr>
-      <w:bookmarkStart w:id="9" w:name="_Toc120362524"/>
+      <w:bookmarkStart w:id="9" w:name="_Toc120444133"/>
       <w:r>
         <w:lastRenderedPageBreak/>
         <w:t>Get a Hangar</w:t>
@@ -10978,7 +11047,7 @@
       <w:pPr>
         <w:pStyle w:val="Heading1"/>
       </w:pPr>
-      <w:bookmarkStart w:id="10" w:name="_Toc120362525"/>
+      <w:bookmarkStart w:id="10" w:name="_Toc120444134"/>
       <w:r>
         <w:lastRenderedPageBreak/>
         <w:t>Add Aircraft to Hangar</w:t>
@@ -11968,11 +12037,12 @@
       <w:pPr>
         <w:pStyle w:val="Heading1"/>
       </w:pPr>
-      <w:bookmarkStart w:id="11" w:name="_Toc120362526"/>
+      <w:bookmarkStart w:id="11" w:name="_Toc120444135"/>
       <w:r>
         <w:lastRenderedPageBreak/>
         <w:t>Remove an Aircraft from a Hangar</w:t>
       </w:r>
+      <w:bookmarkEnd w:id="11"/>
     </w:p>
     <w:p>
       <w:r>
@@ -12989,6 +13059,7 @@
       <w:pPr>
         <w:pStyle w:val="Heading1"/>
       </w:pPr>
+      <w:bookmarkStart w:id="12" w:name="_Toc120444136"/>
       <w:r>
         <w:lastRenderedPageBreak/>
         <w:t xml:space="preserve">Partially Update a </w:t>
@@ -12996,7 +13067,7 @@
       <w:r>
         <w:t>Hangar</w:t>
       </w:r>
-      <w:bookmarkEnd w:id="11"/>
+      <w:bookmarkEnd w:id="12"/>
     </w:p>
     <w:p>
       <w:r>
@@ -14741,12 +14812,12 @@
       <w:pPr>
         <w:pStyle w:val="Heading1"/>
       </w:pPr>
-      <w:bookmarkStart w:id="12" w:name="_Toc120362527"/>
+      <w:bookmarkStart w:id="13" w:name="_Toc120444137"/>
       <w:r>
         <w:lastRenderedPageBreak/>
         <w:t>Delete a Hangar</w:t>
       </w:r>
-      <w:bookmarkEnd w:id="12"/>
+      <w:bookmarkEnd w:id="13"/>
     </w:p>
     <w:p>
       <w:r>

</xml_diff>

<commit_message>
Added documentation for PUT /aircrafts/:aircraftId
</commit_message>
<xml_diff>
--- a/francico_project.docx
+++ b/francico_project.docx
@@ -6803,12 +6803,12 @@
         </w:tc>
       </w:tr>
     </w:tbl>
-    <w:p/>
     <w:p>
       <w:pPr>
         <w:pStyle w:val="Heading4"/>
       </w:pPr>
       <w:r>
+        <w:lastRenderedPageBreak/>
         <w:t>Failure</w:t>
       </w:r>
     </w:p>
@@ -6906,6 +6906,1665 @@
         <w:pStyle w:val="Heading1"/>
       </w:pPr>
     </w:p>
+    <w:p/>
+    <w:p/>
+    <w:p/>
+    <w:p/>
+    <w:p/>
+    <w:p/>
+    <w:p/>
+    <w:p/>
+    <w:p/>
+    <w:p/>
+    <w:p/>
+    <w:p/>
+    <w:p/>
+    <w:p/>
+    <w:p/>
+    <w:p/>
+    <w:p>
+      <w:pPr>
+        <w:pStyle w:val="Heading1"/>
+      </w:pPr>
+      <w:r>
+        <w:lastRenderedPageBreak/>
+        <w:t>Fully Update an Aircraft</w:t>
+      </w:r>
+    </w:p>
+    <w:p>
+      <w:r>
+        <w:t>Allows you to update all attributes of an aircraft that you own.</w:t>
+      </w:r>
+    </w:p>
+    <w:p/>
+    <w:tbl>
+      <w:tblPr>
+        <w:tblStyle w:val="TableGrid"/>
+        <w:tblW w:w="0" w:type="auto"/>
+        <w:tblLook w:val="04A0" w:firstRow="1" w:lastRow="0" w:firstColumn="1" w:lastColumn="0" w:noHBand="0" w:noVBand="1"/>
+      </w:tblPr>
+      <w:tblGrid>
+        <w:gridCol w:w="9350"/>
+      </w:tblGrid>
+      <w:tr>
+        <w:tc>
+          <w:tcPr>
+            <w:tcW w:w="9350" w:type="dxa"/>
+          </w:tcPr>
+          <w:p>
+            <w:r>
+              <w:t>PUT /aircrafts</w:t>
+            </w:r>
+            <w:proofErr w:type="gramStart"/>
+            <w:r>
+              <w:t>/:</w:t>
+            </w:r>
+            <w:proofErr w:type="spellStart"/>
+            <w:r>
+              <w:t>aircraftId</w:t>
+            </w:r>
+            <w:proofErr w:type="spellEnd"/>
+            <w:proofErr w:type="gramEnd"/>
+          </w:p>
+        </w:tc>
+      </w:tr>
+    </w:tbl>
+    <w:p/>
+    <w:p>
+      <w:pPr>
+        <w:pStyle w:val="Heading2"/>
+      </w:pPr>
+      <w:r>
+        <w:t>Request</w:t>
+      </w:r>
+    </w:p>
+    <w:p>
+      <w:pPr>
+        <w:pStyle w:val="Heading3"/>
+      </w:pPr>
+      <w:r>
+        <w:t>Media Type(s)</w:t>
+      </w:r>
+    </w:p>
+    <w:p>
+      <w:r>
+        <w:t>application/</w:t>
+      </w:r>
+      <w:proofErr w:type="spellStart"/>
+      <w:r>
+        <w:t>json</w:t>
+      </w:r>
+      <w:proofErr w:type="spellEnd"/>
+    </w:p>
+    <w:p/>
+    <w:p>
+      <w:pPr>
+        <w:pStyle w:val="Heading3"/>
+      </w:pPr>
+      <w:r>
+        <w:t>Authorization</w:t>
+      </w:r>
+    </w:p>
+    <w:p>
+      <w:r>
+        <w:t>Required</w:t>
+      </w:r>
+    </w:p>
+    <w:p/>
+    <w:p>
+      <w:pPr>
+        <w:pStyle w:val="Heading3"/>
+      </w:pPr>
+      <w:r>
+        <w:t>Authorization Type</w:t>
+      </w:r>
+    </w:p>
+    <w:p>
+      <w:r>
+        <w:t>Bearer Token</w:t>
+      </w:r>
+    </w:p>
+    <w:p/>
+    <w:p>
+      <w:pPr>
+        <w:pStyle w:val="Heading3"/>
+      </w:pPr>
+      <w:r>
+        <w:t>Path Parameters</w:t>
+      </w:r>
+    </w:p>
+    <w:tbl>
+      <w:tblPr>
+        <w:tblStyle w:val="TableGrid"/>
+        <w:tblW w:w="0" w:type="auto"/>
+        <w:tblLook w:val="04A0" w:firstRow="1" w:lastRow="0" w:firstColumn="1" w:lastColumn="0" w:noHBand="0" w:noVBand="1"/>
+      </w:tblPr>
+      <w:tblGrid>
+        <w:gridCol w:w="4675"/>
+        <w:gridCol w:w="4675"/>
+      </w:tblGrid>
+      <w:tr>
+        <w:tc>
+          <w:tcPr>
+            <w:tcW w:w="4675" w:type="dxa"/>
+          </w:tcPr>
+          <w:p>
+            <w:pPr>
+              <w:rPr>
+                <w:b/>
+                <w:bCs/>
+              </w:rPr>
+            </w:pPr>
+            <w:r>
+              <w:rPr>
+                <w:b/>
+                <w:bCs/>
+              </w:rPr>
+              <w:t>Name</w:t>
+            </w:r>
+          </w:p>
+        </w:tc>
+        <w:tc>
+          <w:tcPr>
+            <w:tcW w:w="4675" w:type="dxa"/>
+          </w:tcPr>
+          <w:p>
+            <w:pPr>
+              <w:rPr>
+                <w:b/>
+                <w:bCs/>
+              </w:rPr>
+            </w:pPr>
+            <w:r>
+              <w:rPr>
+                <w:b/>
+                <w:bCs/>
+              </w:rPr>
+              <w:t>Description</w:t>
+            </w:r>
+          </w:p>
+        </w:tc>
+      </w:tr>
+      <w:tr>
+        <w:tc>
+          <w:tcPr>
+            <w:tcW w:w="4675" w:type="dxa"/>
+          </w:tcPr>
+          <w:p>
+            <w:proofErr w:type="spellStart"/>
+            <w:r>
+              <w:t>aircraftId</w:t>
+            </w:r>
+            <w:proofErr w:type="spellEnd"/>
+          </w:p>
+        </w:tc>
+        <w:tc>
+          <w:tcPr>
+            <w:tcW w:w="4675" w:type="dxa"/>
+          </w:tcPr>
+          <w:p>
+            <w:r>
+              <w:t>ID of the aircraft</w:t>
+            </w:r>
+          </w:p>
+        </w:tc>
+      </w:tr>
+    </w:tbl>
+    <w:p/>
+    <w:p>
+      <w:pPr>
+        <w:pStyle w:val="Heading3"/>
+      </w:pPr>
+      <w:r>
+        <w:t>Request Body</w:t>
+      </w:r>
+    </w:p>
+    <w:p>
+      <w:r>
+        <w:t>Required</w:t>
+      </w:r>
+    </w:p>
+    <w:p/>
+    <w:p>
+      <w:pPr>
+        <w:pStyle w:val="Heading3"/>
+      </w:pPr>
+      <w:r>
+        <w:t>Request Body Format</w:t>
+      </w:r>
+    </w:p>
+    <w:p>
+      <w:r>
+        <w:t>JSON</w:t>
+      </w:r>
+    </w:p>
+    <w:p/>
+    <w:p>
+      <w:pPr>
+        <w:pStyle w:val="Heading3"/>
+      </w:pPr>
+      <w:r>
+        <w:t>Request JSON Attributes</w:t>
+      </w:r>
+    </w:p>
+    <w:tbl>
+      <w:tblPr>
+        <w:tblStyle w:val="TableGrid"/>
+        <w:tblW w:w="0" w:type="auto"/>
+        <w:tblLook w:val="04A0" w:firstRow="1" w:lastRow="0" w:firstColumn="1" w:lastColumn="0" w:noHBand="0" w:noVBand="1"/>
+      </w:tblPr>
+      <w:tblGrid>
+        <w:gridCol w:w="1345"/>
+        <w:gridCol w:w="2880"/>
+        <w:gridCol w:w="3690"/>
+        <w:gridCol w:w="1435"/>
+      </w:tblGrid>
+      <w:tr>
+        <w:tc>
+          <w:tcPr>
+            <w:tcW w:w="1345" w:type="dxa"/>
+          </w:tcPr>
+          <w:p>
+            <w:pPr>
+              <w:rPr>
+                <w:b/>
+                <w:bCs/>
+              </w:rPr>
+            </w:pPr>
+            <w:r>
+              <w:rPr>
+                <w:b/>
+                <w:bCs/>
+              </w:rPr>
+              <w:t>Name</w:t>
+            </w:r>
+          </w:p>
+        </w:tc>
+        <w:tc>
+          <w:tcPr>
+            <w:tcW w:w="2880" w:type="dxa"/>
+          </w:tcPr>
+          <w:p>
+            <w:pPr>
+              <w:rPr>
+                <w:b/>
+                <w:bCs/>
+              </w:rPr>
+            </w:pPr>
+            <w:r>
+              <w:rPr>
+                <w:b/>
+                <w:bCs/>
+              </w:rPr>
+              <w:t>Description</w:t>
+            </w:r>
+          </w:p>
+        </w:tc>
+        <w:tc>
+          <w:tcPr>
+            <w:tcW w:w="3690" w:type="dxa"/>
+          </w:tcPr>
+          <w:p>
+            <w:pPr>
+              <w:rPr>
+                <w:b/>
+                <w:bCs/>
+              </w:rPr>
+            </w:pPr>
+            <w:r>
+              <w:rPr>
+                <w:b/>
+                <w:bCs/>
+              </w:rPr>
+              <w:t>Notes</w:t>
+            </w:r>
+          </w:p>
+        </w:tc>
+        <w:tc>
+          <w:tcPr>
+            <w:tcW w:w="1435" w:type="dxa"/>
+          </w:tcPr>
+          <w:p>
+            <w:pPr>
+              <w:rPr>
+                <w:b/>
+                <w:bCs/>
+              </w:rPr>
+            </w:pPr>
+            <w:r>
+              <w:rPr>
+                <w:b/>
+                <w:bCs/>
+              </w:rPr>
+              <w:t>Required?</w:t>
+            </w:r>
+          </w:p>
+        </w:tc>
+      </w:tr>
+      <w:tr>
+        <w:tc>
+          <w:tcPr>
+            <w:tcW w:w="1345" w:type="dxa"/>
+          </w:tcPr>
+          <w:p>
+            <w:r>
+              <w:t>make</w:t>
+            </w:r>
+          </w:p>
+        </w:tc>
+        <w:tc>
+          <w:tcPr>
+            <w:tcW w:w="2880" w:type="dxa"/>
+          </w:tcPr>
+          <w:p>
+            <w:r>
+              <w:t>The make of the aircraft, e.g., Boeing, Cessna, Embraer, etc.</w:t>
+            </w:r>
+          </w:p>
+        </w:tc>
+        <w:tc>
+          <w:tcPr>
+            <w:tcW w:w="3690" w:type="dxa"/>
+          </w:tcPr>
+          <w:p>
+            <w:r>
+              <w:t>The minimum permissible string length of an aircraft make is 1 character. The maximum permissible string length for an aircraft make is 255 characters.</w:t>
+            </w:r>
+          </w:p>
+          <w:p/>
+          <w:p>
+            <w:r>
+              <w:t xml:space="preserve">All aircraft makes must use characters that match the regular expression: </w:t>
+            </w:r>
+            <w:proofErr w:type="gramStart"/>
+            <w:r>
+              <w:t>^[</w:t>
+            </w:r>
+            <w:proofErr w:type="gramEnd"/>
+            <w:r>
+              <w:t>A-Za-z ]+$</w:t>
+            </w:r>
+          </w:p>
+        </w:tc>
+        <w:tc>
+          <w:tcPr>
+            <w:tcW w:w="1435" w:type="dxa"/>
+          </w:tcPr>
+          <w:p>
+            <w:r>
+              <w:t>Yes</w:t>
+            </w:r>
+          </w:p>
+        </w:tc>
+      </w:tr>
+      <w:tr>
+        <w:tc>
+          <w:tcPr>
+            <w:tcW w:w="1345" w:type="dxa"/>
+          </w:tcPr>
+          <w:p>
+            <w:r>
+              <w:t>model</w:t>
+            </w:r>
+          </w:p>
+        </w:tc>
+        <w:tc>
+          <w:tcPr>
+            <w:tcW w:w="2880" w:type="dxa"/>
+          </w:tcPr>
+          <w:p>
+            <w:r>
+              <w:t>The model of the aircraft, e.g., 747, 150, EMB 110, etc.</w:t>
+            </w:r>
+          </w:p>
+        </w:tc>
+        <w:tc>
+          <w:tcPr>
+            <w:tcW w:w="3690" w:type="dxa"/>
+          </w:tcPr>
+          <w:p>
+            <w:r>
+              <w:t>The minimum permissible string length of an aircraft model is 1 character. The maximum permissible string length for an aircraft model is 255 characters.</w:t>
+            </w:r>
+          </w:p>
+          <w:p/>
+          <w:p>
+            <w:r>
+              <w:lastRenderedPageBreak/>
+              <w:t xml:space="preserve">All aircraft models must use characters that match the regular expression: </w:t>
+            </w:r>
+            <w:proofErr w:type="gramStart"/>
+            <w:r>
+              <w:t>^[</w:t>
+            </w:r>
+            <w:proofErr w:type="gramEnd"/>
+            <w:r>
+              <w:t>A-Za-z0-9 -/]+$</w:t>
+            </w:r>
+          </w:p>
+        </w:tc>
+        <w:tc>
+          <w:tcPr>
+            <w:tcW w:w="1435" w:type="dxa"/>
+          </w:tcPr>
+          <w:p>
+            <w:r>
+              <w:lastRenderedPageBreak/>
+              <w:t>Yes</w:t>
+            </w:r>
+          </w:p>
+        </w:tc>
+      </w:tr>
+      <w:tr>
+        <w:tc>
+          <w:tcPr>
+            <w:tcW w:w="1345" w:type="dxa"/>
+          </w:tcPr>
+          <w:p>
+            <w:r>
+              <w:t>wingspan</w:t>
+            </w:r>
+          </w:p>
+        </w:tc>
+        <w:tc>
+          <w:tcPr>
+            <w:tcW w:w="2880" w:type="dxa"/>
+          </w:tcPr>
+          <w:p>
+            <w:r>
+              <w:t>The wingspan of the aircraft in meters.</w:t>
+            </w:r>
+          </w:p>
+        </w:tc>
+        <w:tc>
+          <w:tcPr>
+            <w:tcW w:w="3690" w:type="dxa"/>
+          </w:tcPr>
+          <w:p>
+            <w:r>
+              <w:t>The minimum permissible length of an aircraft wingspan is 2m. The maximum permissible length of an aircraft wingspan is 150m.</w:t>
+            </w:r>
+          </w:p>
+        </w:tc>
+        <w:tc>
+          <w:tcPr>
+            <w:tcW w:w="1435" w:type="dxa"/>
+          </w:tcPr>
+          <w:p>
+            <w:r>
+              <w:t>Yes</w:t>
+            </w:r>
+          </w:p>
+        </w:tc>
+      </w:tr>
+    </w:tbl>
+    <w:p>
+      <w:r>
+        <w:t>*Note: An any additional attributes provided in the request body that aren’t make, model, or wingspan will be ignored.</w:t>
+      </w:r>
+    </w:p>
+    <w:p/>
+    <w:p>
+      <w:pPr>
+        <w:pStyle w:val="Heading3"/>
+      </w:pPr>
+      <w:r>
+        <w:t>Request Body Example</w:t>
+      </w:r>
+    </w:p>
+    <w:tbl>
+      <w:tblPr>
+        <w:tblStyle w:val="TableGrid"/>
+        <w:tblW w:w="0" w:type="auto"/>
+        <w:tblLook w:val="04A0" w:firstRow="1" w:lastRow="0" w:firstColumn="1" w:lastColumn="0" w:noHBand="0" w:noVBand="1"/>
+      </w:tblPr>
+      <w:tblGrid>
+        <w:gridCol w:w="9350"/>
+      </w:tblGrid>
+      <w:tr>
+        <w:tc>
+          <w:tcPr>
+            <w:tcW w:w="9350" w:type="dxa"/>
+          </w:tcPr>
+          <w:p>
+            <w:r>
+              <w:t>Content-Type: application/</w:t>
+            </w:r>
+            <w:proofErr w:type="spellStart"/>
+            <w:r>
+              <w:t>json</w:t>
+            </w:r>
+            <w:proofErr w:type="spellEnd"/>
+          </w:p>
+          <w:p/>
+          <w:p>
+            <w:r>
+              <w:t>{</w:t>
+            </w:r>
+          </w:p>
+          <w:p>
+            <w:r>
+              <w:t xml:space="preserve">    “</w:t>
+            </w:r>
+            <w:r>
+              <w:t>make</w:t>
+            </w:r>
+            <w:r>
+              <w:t>”: “</w:t>
+            </w:r>
+            <w:r>
+              <w:t>McDonnell</w:t>
+            </w:r>
+            <w:r>
+              <w:t>”</w:t>
+            </w:r>
+            <w:r>
+              <w:t>,</w:t>
+            </w:r>
+          </w:p>
+          <w:p>
+            <w:r>
+              <w:t xml:space="preserve">    “model”: “F-4 Phantom II”,</w:t>
+            </w:r>
+          </w:p>
+          <w:p>
+            <w:r>
+              <w:t xml:space="preserve">    “wingspan”: 11.7</w:t>
+            </w:r>
+          </w:p>
+          <w:p>
+            <w:r>
+              <w:t>}</w:t>
+            </w:r>
+          </w:p>
+        </w:tc>
+      </w:tr>
+    </w:tbl>
+    <w:p/>
+    <w:p>
+      <w:pPr>
+        <w:pStyle w:val="Heading2"/>
+      </w:pPr>
+      <w:r>
+        <w:t>Response</w:t>
+      </w:r>
+    </w:p>
+    <w:p>
+      <w:pPr>
+        <w:pStyle w:val="Heading3"/>
+      </w:pPr>
+      <w:r>
+        <w:t>Media Type(s)</w:t>
+      </w:r>
+    </w:p>
+    <w:p>
+      <w:r>
+        <w:t>application/</w:t>
+      </w:r>
+      <w:proofErr w:type="spellStart"/>
+      <w:r>
+        <w:t>json</w:t>
+      </w:r>
+      <w:proofErr w:type="spellEnd"/>
+    </w:p>
+    <w:p/>
+    <w:p>
+      <w:pPr>
+        <w:pStyle w:val="Heading3"/>
+      </w:pPr>
+      <w:r>
+        <w:t>Response Body Format</w:t>
+      </w:r>
+    </w:p>
+    <w:p>
+      <w:r>
+        <w:t>JSON</w:t>
+      </w:r>
+    </w:p>
+    <w:p/>
+    <w:p>
+      <w:pPr>
+        <w:pStyle w:val="Heading3"/>
+      </w:pPr>
+      <w:r>
+        <w:t>Response Statuses</w:t>
+      </w:r>
+    </w:p>
+    <w:tbl>
+      <w:tblPr>
+        <w:tblStyle w:val="TableGrid"/>
+        <w:tblW w:w="0" w:type="auto"/>
+        <w:tblLook w:val="04A0" w:firstRow="1" w:lastRow="0" w:firstColumn="1" w:lastColumn="0" w:noHBand="0" w:noVBand="1"/>
+      </w:tblPr>
+      <w:tblGrid>
+        <w:gridCol w:w="1435"/>
+        <w:gridCol w:w="3330"/>
+        <w:gridCol w:w="4585"/>
+      </w:tblGrid>
+      <w:tr>
+        <w:tc>
+          <w:tcPr>
+            <w:tcW w:w="1435" w:type="dxa"/>
+          </w:tcPr>
+          <w:p>
+            <w:pPr>
+              <w:rPr>
+                <w:b/>
+                <w:bCs/>
+              </w:rPr>
+            </w:pPr>
+            <w:r>
+              <w:rPr>
+                <w:b/>
+                <w:bCs/>
+              </w:rPr>
+              <w:t>Outcome</w:t>
+            </w:r>
+          </w:p>
+        </w:tc>
+        <w:tc>
+          <w:tcPr>
+            <w:tcW w:w="3330" w:type="dxa"/>
+          </w:tcPr>
+          <w:p>
+            <w:pPr>
+              <w:rPr>
+                <w:b/>
+                <w:bCs/>
+              </w:rPr>
+            </w:pPr>
+            <w:r>
+              <w:rPr>
+                <w:b/>
+                <w:bCs/>
+              </w:rPr>
+              <w:t>Status Code</w:t>
+            </w:r>
+          </w:p>
+        </w:tc>
+        <w:tc>
+          <w:tcPr>
+            <w:tcW w:w="4585" w:type="dxa"/>
+          </w:tcPr>
+          <w:p>
+            <w:pPr>
+              <w:rPr>
+                <w:b/>
+                <w:bCs/>
+              </w:rPr>
+            </w:pPr>
+            <w:r>
+              <w:rPr>
+                <w:b/>
+                <w:bCs/>
+              </w:rPr>
+              <w:t>Notes</w:t>
+            </w:r>
+          </w:p>
+        </w:tc>
+      </w:tr>
+      <w:tr>
+        <w:tc>
+          <w:tcPr>
+            <w:tcW w:w="1435" w:type="dxa"/>
+          </w:tcPr>
+          <w:p>
+            <w:r>
+              <w:t>Success</w:t>
+            </w:r>
+          </w:p>
+        </w:tc>
+        <w:tc>
+          <w:tcPr>
+            <w:tcW w:w="3330" w:type="dxa"/>
+          </w:tcPr>
+          <w:p>
+            <w:r>
+              <w:t>200 OK</w:t>
+            </w:r>
+          </w:p>
+        </w:tc>
+        <w:tc>
+          <w:tcPr>
+            <w:tcW w:w="4585" w:type="dxa"/>
+          </w:tcPr>
+          <w:p/>
+        </w:tc>
+      </w:tr>
+      <w:tr>
+        <w:tc>
+          <w:tcPr>
+            <w:tcW w:w="1435" w:type="dxa"/>
+          </w:tcPr>
+          <w:p>
+            <w:r>
+              <w:t>Failure</w:t>
+            </w:r>
+          </w:p>
+        </w:tc>
+        <w:tc>
+          <w:tcPr>
+            <w:tcW w:w="3330" w:type="dxa"/>
+          </w:tcPr>
+          <w:p>
+            <w:r>
+              <w:t>401 Unauthorized</w:t>
+            </w:r>
+          </w:p>
+        </w:tc>
+        <w:tc>
+          <w:tcPr>
+            <w:tcW w:w="4585" w:type="dxa"/>
+          </w:tcPr>
+          <w:p>
+            <w:r>
+              <w:t xml:space="preserve">If the request is missing or does not contain a valid JSON web token as a Bearer Token the aircraft will not be updated and a </w:t>
+            </w:r>
+            <w:proofErr w:type="gramStart"/>
+            <w:r>
+              <w:t>401 status</w:t>
+            </w:r>
+            <w:proofErr w:type="gramEnd"/>
+            <w:r>
+              <w:t xml:space="preserve"> code will be returned.</w:t>
+            </w:r>
+          </w:p>
+        </w:tc>
+      </w:tr>
+      <w:tr>
+        <w:tc>
+          <w:tcPr>
+            <w:tcW w:w="1435" w:type="dxa"/>
+          </w:tcPr>
+          <w:p>
+            <w:r>
+              <w:t>Failure</w:t>
+            </w:r>
+          </w:p>
+        </w:tc>
+        <w:tc>
+          <w:tcPr>
+            <w:tcW w:w="3330" w:type="dxa"/>
+          </w:tcPr>
+          <w:p>
+            <w:r>
+              <w:t>415 Unsupported Media Type</w:t>
+            </w:r>
+          </w:p>
+        </w:tc>
+        <w:tc>
+          <w:tcPr>
+            <w:tcW w:w="4585" w:type="dxa"/>
+          </w:tcPr>
+          <w:p>
+            <w:r>
+              <w:t>If the media type of the content provided in the request body is not JSON and the associated Content-Type request header is not application/</w:t>
+            </w:r>
+            <w:proofErr w:type="spellStart"/>
+            <w:r>
+              <w:t>json</w:t>
+            </w:r>
+            <w:proofErr w:type="spellEnd"/>
+            <w:r>
+              <w:t xml:space="preserve">, the aircraft will not be updated and a </w:t>
+            </w:r>
+            <w:proofErr w:type="gramStart"/>
+            <w:r>
+              <w:t>415 status</w:t>
+            </w:r>
+            <w:proofErr w:type="gramEnd"/>
+            <w:r>
+              <w:t xml:space="preserve"> code will be returned.</w:t>
+            </w:r>
+          </w:p>
+        </w:tc>
+      </w:tr>
+      <w:tr>
+        <w:tc>
+          <w:tcPr>
+            <w:tcW w:w="1435" w:type="dxa"/>
+          </w:tcPr>
+          <w:p>
+            <w:r>
+              <w:t>Failure</w:t>
+            </w:r>
+          </w:p>
+        </w:tc>
+        <w:tc>
+          <w:tcPr>
+            <w:tcW w:w="3330" w:type="dxa"/>
+          </w:tcPr>
+          <w:p>
+            <w:r>
+              <w:t>406 Not Acceptable</w:t>
+            </w:r>
+          </w:p>
+        </w:tc>
+        <w:tc>
+          <w:tcPr>
+            <w:tcW w:w="4585" w:type="dxa"/>
+          </w:tcPr>
+          <w:p>
+            <w:r>
+              <w:t>If the Accept header in the request is not application/</w:t>
+            </w:r>
+            <w:proofErr w:type="spellStart"/>
+            <w:r>
+              <w:t>json</w:t>
+            </w:r>
+            <w:proofErr w:type="spellEnd"/>
+            <w:r>
+              <w:t xml:space="preserve">, the aircraft will not be updated and a </w:t>
+            </w:r>
+            <w:proofErr w:type="gramStart"/>
+            <w:r>
+              <w:t>406 status</w:t>
+            </w:r>
+            <w:proofErr w:type="gramEnd"/>
+            <w:r>
+              <w:t xml:space="preserve"> code will be returned.</w:t>
+            </w:r>
+          </w:p>
+          <w:p/>
+          <w:p>
+            <w:r>
+              <w:t>Note: If the client has an Accept header set to */*, i.e., any MIME type, the serve</w:t>
+            </w:r>
+            <w:r>
+              <w:t>r</w:t>
+            </w:r>
+            <w:r>
+              <w:t xml:space="preserve"> will serve application/</w:t>
+            </w:r>
+            <w:proofErr w:type="spellStart"/>
+            <w:r>
+              <w:t>json</w:t>
+            </w:r>
+            <w:proofErr w:type="spellEnd"/>
+            <w:r>
+              <w:t xml:space="preserve"> in the response. The server assumes the client is impartial to a specific media type as one was not explicitly set in the Accept header.</w:t>
+            </w:r>
+          </w:p>
+        </w:tc>
+      </w:tr>
+      <w:tr>
+        <w:tc>
+          <w:tcPr>
+            <w:tcW w:w="1435" w:type="dxa"/>
+          </w:tcPr>
+          <w:p>
+            <w:r>
+              <w:lastRenderedPageBreak/>
+              <w:t>Failure</w:t>
+            </w:r>
+          </w:p>
+        </w:tc>
+        <w:tc>
+          <w:tcPr>
+            <w:tcW w:w="3330" w:type="dxa"/>
+          </w:tcPr>
+          <w:p>
+            <w:r>
+              <w:t>400 Bad Request</w:t>
+            </w:r>
+          </w:p>
+        </w:tc>
+        <w:tc>
+          <w:tcPr>
+            <w:tcW w:w="4585" w:type="dxa"/>
+          </w:tcPr>
+          <w:p>
+            <w:r>
+              <w:t xml:space="preserve">If any of the 3 </w:t>
+            </w:r>
+            <w:r>
+              <w:t>required</w:t>
+            </w:r>
+            <w:r>
+              <w:t xml:space="preserve"> attributes in the request are </w:t>
+            </w:r>
+            <w:r>
+              <w:t xml:space="preserve">missing or </w:t>
+            </w:r>
+            <w:r>
+              <w:t xml:space="preserve">misconfigured, the aircraft will not be updated and a </w:t>
+            </w:r>
+            <w:proofErr w:type="gramStart"/>
+            <w:r>
+              <w:t>400 status</w:t>
+            </w:r>
+            <w:proofErr w:type="gramEnd"/>
+            <w:r>
+              <w:t xml:space="preserve"> code will be returned.</w:t>
+            </w:r>
+          </w:p>
+        </w:tc>
+      </w:tr>
+      <w:tr>
+        <w:tc>
+          <w:tcPr>
+            <w:tcW w:w="1435" w:type="dxa"/>
+          </w:tcPr>
+          <w:p>
+            <w:r>
+              <w:t>Failure</w:t>
+            </w:r>
+          </w:p>
+        </w:tc>
+        <w:tc>
+          <w:tcPr>
+            <w:tcW w:w="3330" w:type="dxa"/>
+          </w:tcPr>
+          <w:p>
+            <w:r>
+              <w:t>404 Not Found</w:t>
+            </w:r>
+          </w:p>
+        </w:tc>
+        <w:tc>
+          <w:tcPr>
+            <w:tcW w:w="4585" w:type="dxa"/>
+          </w:tcPr>
+          <w:p>
+            <w:r>
+              <w:t xml:space="preserve">No aircraft with this </w:t>
+            </w:r>
+            <w:proofErr w:type="spellStart"/>
+            <w:r>
+              <w:t>aircraftId</w:t>
+            </w:r>
+            <w:proofErr w:type="spellEnd"/>
+            <w:r>
+              <w:t xml:space="preserve"> exists.</w:t>
+            </w:r>
+          </w:p>
+        </w:tc>
+      </w:tr>
+      <w:tr>
+        <w:tc>
+          <w:tcPr>
+            <w:tcW w:w="1435" w:type="dxa"/>
+          </w:tcPr>
+          <w:p>
+            <w:r>
+              <w:t>Failure</w:t>
+            </w:r>
+          </w:p>
+        </w:tc>
+        <w:tc>
+          <w:tcPr>
+            <w:tcW w:w="3330" w:type="dxa"/>
+          </w:tcPr>
+          <w:p>
+            <w:r>
+              <w:t>403 Forbidden</w:t>
+            </w:r>
+          </w:p>
+        </w:tc>
+        <w:tc>
+          <w:tcPr>
+            <w:tcW w:w="4585" w:type="dxa"/>
+          </w:tcPr>
+          <w:p>
+            <w:r>
+              <w:t xml:space="preserve">If the user making the request does not own the aircraft they are trying to update, the request will fail and a </w:t>
+            </w:r>
+            <w:proofErr w:type="gramStart"/>
+            <w:r>
+              <w:t>403 status</w:t>
+            </w:r>
+            <w:proofErr w:type="gramEnd"/>
+            <w:r>
+              <w:t xml:space="preserve"> code will be returned.</w:t>
+            </w:r>
+          </w:p>
+        </w:tc>
+      </w:tr>
+    </w:tbl>
+    <w:p/>
+    <w:p>
+      <w:pPr>
+        <w:pStyle w:val="Heading3"/>
+      </w:pPr>
+      <w:r>
+        <w:t>Response Examples</w:t>
+      </w:r>
+    </w:p>
+    <w:p>
+      <w:pPr>
+        <w:pStyle w:val="Heading4"/>
+      </w:pPr>
+      <w:r>
+        <w:t>Success</w:t>
+      </w:r>
+    </w:p>
+    <w:tbl>
+      <w:tblPr>
+        <w:tblStyle w:val="TableGrid"/>
+        <w:tblW w:w="0" w:type="auto"/>
+        <w:tblLook w:val="04A0" w:firstRow="1" w:lastRow="0" w:firstColumn="1" w:lastColumn="0" w:noHBand="0" w:noVBand="1"/>
+      </w:tblPr>
+      <w:tblGrid>
+        <w:gridCol w:w="9350"/>
+      </w:tblGrid>
+      <w:tr>
+        <w:tc>
+          <w:tcPr>
+            <w:tcW w:w="9350" w:type="dxa"/>
+          </w:tcPr>
+          <w:p>
+            <w:r>
+              <w:t>Status: 200 OK</w:t>
+            </w:r>
+          </w:p>
+          <w:p>
+            <w:r>
+              <w:t>Content-Type: application/</w:t>
+            </w:r>
+            <w:proofErr w:type="spellStart"/>
+            <w:r>
+              <w:t>json</w:t>
+            </w:r>
+            <w:proofErr w:type="spellEnd"/>
+          </w:p>
+          <w:p/>
+          <w:p>
+            <w:r>
+              <w:t>{</w:t>
+            </w:r>
+          </w:p>
+          <w:p>
+            <w:r>
+              <w:t xml:space="preserve">    “id”: 1234,</w:t>
+            </w:r>
+          </w:p>
+          <w:p>
+            <w:r>
+              <w:t xml:space="preserve">    “make”: “</w:t>
+            </w:r>
+            <w:r>
+              <w:t>McDonnell</w:t>
+            </w:r>
+            <w:r>
+              <w:t>”,</w:t>
+            </w:r>
+          </w:p>
+          <w:p>
+            <w:r>
+              <w:t xml:space="preserve">    “model”: “</w:t>
+            </w:r>
+            <w:r>
+              <w:t>F-4 Phantom II</w:t>
+            </w:r>
+            <w:r>
+              <w:t>”,</w:t>
+            </w:r>
+          </w:p>
+          <w:p>
+            <w:r>
+              <w:t xml:space="preserve">    “wingspan”: </w:t>
+            </w:r>
+            <w:r>
+              <w:t>11.7</w:t>
+            </w:r>
+            <w:r>
+              <w:t>,</w:t>
+            </w:r>
+          </w:p>
+          <w:p>
+            <w:r>
+              <w:t xml:space="preserve">    “hangar”: null,</w:t>
+            </w:r>
+          </w:p>
+          <w:p>
+            <w:r>
+              <w:t xml:space="preserve">    “</w:t>
+            </w:r>
+            <w:proofErr w:type="spellStart"/>
+            <w:r>
+              <w:t>ownerId</w:t>
+            </w:r>
+            <w:proofErr w:type="spellEnd"/>
+            <w:r>
+              <w:t>”: “5678”,</w:t>
+            </w:r>
+          </w:p>
+          <w:p>
+            <w:r>
+              <w:t xml:space="preserve">    “self”: “https://appspot.com/aircrafts/1234”</w:t>
+            </w:r>
+          </w:p>
+          <w:p>
+            <w:r>
+              <w:t>}</w:t>
+            </w:r>
+          </w:p>
+        </w:tc>
+      </w:tr>
+    </w:tbl>
+    <w:p/>
+    <w:p>
+      <w:pPr>
+        <w:pStyle w:val="Heading4"/>
+      </w:pPr>
+      <w:r>
+        <w:t>Failure</w:t>
+      </w:r>
+    </w:p>
+    <w:tbl>
+      <w:tblPr>
+        <w:tblStyle w:val="TableGrid"/>
+        <w:tblW w:w="0" w:type="auto"/>
+        <w:tblLook w:val="04A0" w:firstRow="1" w:lastRow="0" w:firstColumn="1" w:lastColumn="0" w:noHBand="0" w:noVBand="1"/>
+      </w:tblPr>
+      <w:tblGrid>
+        <w:gridCol w:w="9350"/>
+      </w:tblGrid>
+      <w:tr>
+        <w:tc>
+          <w:tcPr>
+            <w:tcW w:w="9350" w:type="dxa"/>
+          </w:tcPr>
+          <w:p>
+            <w:r>
+              <w:t>Status Code: 401 Unauthorized</w:t>
+            </w:r>
+          </w:p>
+          <w:p>
+            <w:r>
+              <w:t>Content-Type: application/</w:t>
+            </w:r>
+            <w:proofErr w:type="spellStart"/>
+            <w:r>
+              <w:t>json</w:t>
+            </w:r>
+            <w:proofErr w:type="spellEnd"/>
+          </w:p>
+          <w:p/>
+          <w:p>
+            <w:r>
+              <w:t>{</w:t>
+            </w:r>
+          </w:p>
+          <w:p>
+            <w:r>
+              <w:t xml:space="preserve">    “Error”: “Bearer token is missing or invalid”</w:t>
+            </w:r>
+          </w:p>
+          <w:p>
+            <w:r>
+              <w:t>}</w:t>
+            </w:r>
+          </w:p>
+        </w:tc>
+      </w:tr>
+    </w:tbl>
+    <w:p/>
+    <w:p>
+      <w:pPr>
+        <w:pStyle w:val="Heading4"/>
+      </w:pPr>
+      <w:r>
+        <w:t>Failure</w:t>
+      </w:r>
+    </w:p>
+    <w:tbl>
+      <w:tblPr>
+        <w:tblStyle w:val="TableGrid"/>
+        <w:tblW w:w="0" w:type="auto"/>
+        <w:tblLook w:val="04A0" w:firstRow="1" w:lastRow="0" w:firstColumn="1" w:lastColumn="0" w:noHBand="0" w:noVBand="1"/>
+      </w:tblPr>
+      <w:tblGrid>
+        <w:gridCol w:w="9350"/>
+      </w:tblGrid>
+      <w:tr>
+        <w:tc>
+          <w:tcPr>
+            <w:tcW w:w="9350" w:type="dxa"/>
+          </w:tcPr>
+          <w:p>
+            <w:r>
+              <w:t>Status: 415 Unsupported Media Type</w:t>
+            </w:r>
+          </w:p>
+          <w:p>
+            <w:r>
+              <w:t>Content-Type: application/</w:t>
+            </w:r>
+            <w:proofErr w:type="spellStart"/>
+            <w:r>
+              <w:t>json</w:t>
+            </w:r>
+            <w:proofErr w:type="spellEnd"/>
+          </w:p>
+          <w:p/>
+          <w:p>
+            <w:r>
+              <w:t>{</w:t>
+            </w:r>
+          </w:p>
+          <w:p>
+            <w:r>
+              <w:t xml:space="preserve">    “Error”: “This endpoint only accepts application/</w:t>
+            </w:r>
+            <w:proofErr w:type="spellStart"/>
+            <w:r>
+              <w:t>json</w:t>
+            </w:r>
+            <w:proofErr w:type="spellEnd"/>
+            <w:r>
+              <w:t>”</w:t>
+            </w:r>
+          </w:p>
+          <w:p>
+            <w:r>
+              <w:t>}</w:t>
+            </w:r>
+          </w:p>
+        </w:tc>
+      </w:tr>
+    </w:tbl>
+    <w:p/>
+    <w:p>
+      <w:pPr>
+        <w:pStyle w:val="Heading4"/>
+      </w:pPr>
+      <w:r>
+        <w:t>Failure</w:t>
+      </w:r>
+    </w:p>
+    <w:tbl>
+      <w:tblPr>
+        <w:tblStyle w:val="TableGrid"/>
+        <w:tblW w:w="0" w:type="auto"/>
+        <w:tblLook w:val="04A0" w:firstRow="1" w:lastRow="0" w:firstColumn="1" w:lastColumn="0" w:noHBand="0" w:noVBand="1"/>
+      </w:tblPr>
+      <w:tblGrid>
+        <w:gridCol w:w="9350"/>
+      </w:tblGrid>
+      <w:tr>
+        <w:tc>
+          <w:tcPr>
+            <w:tcW w:w="9350" w:type="dxa"/>
+          </w:tcPr>
+          <w:p>
+            <w:r>
+              <w:t>Status: 406 Not Acceptable</w:t>
+            </w:r>
+          </w:p>
+          <w:p>
+            <w:r>
+              <w:t>Content-Type: application/</w:t>
+            </w:r>
+            <w:proofErr w:type="spellStart"/>
+            <w:r>
+              <w:t>json</w:t>
+            </w:r>
+            <w:proofErr w:type="spellEnd"/>
+          </w:p>
+          <w:p/>
+          <w:p>
+            <w:r>
+              <w:t>{</w:t>
+            </w:r>
+          </w:p>
+          <w:p>
+            <w:r>
+              <w:t xml:space="preserve">    “Error”: “This endpoint only serves application/</w:t>
+            </w:r>
+            <w:proofErr w:type="spellStart"/>
+            <w:r>
+              <w:t>json</w:t>
+            </w:r>
+            <w:proofErr w:type="spellEnd"/>
+            <w:r>
+              <w:t>”</w:t>
+            </w:r>
+          </w:p>
+          <w:p>
+            <w:r>
+              <w:t>}</w:t>
+            </w:r>
+          </w:p>
+        </w:tc>
+      </w:tr>
+    </w:tbl>
+    <w:p/>
+    <w:p>
+      <w:pPr>
+        <w:pStyle w:val="Heading4"/>
+      </w:pPr>
+      <w:r>
+        <w:t>Failure</w:t>
+      </w:r>
+    </w:p>
+    <w:tbl>
+      <w:tblPr>
+        <w:tblStyle w:val="TableGrid"/>
+        <w:tblW w:w="0" w:type="auto"/>
+        <w:tblLook w:val="04A0" w:firstRow="1" w:lastRow="0" w:firstColumn="1" w:lastColumn="0" w:noHBand="0" w:noVBand="1"/>
+      </w:tblPr>
+      <w:tblGrid>
+        <w:gridCol w:w="9350"/>
+      </w:tblGrid>
+      <w:tr>
+        <w:tc>
+          <w:tcPr>
+            <w:tcW w:w="9350" w:type="dxa"/>
+          </w:tcPr>
+          <w:p>
+            <w:r>
+              <w:t>Status: 400 Bad Request</w:t>
+            </w:r>
+          </w:p>
+          <w:p>
+            <w:r>
+              <w:t>Content-Type: application/</w:t>
+            </w:r>
+            <w:proofErr w:type="spellStart"/>
+            <w:r>
+              <w:t>json</w:t>
+            </w:r>
+            <w:proofErr w:type="spellEnd"/>
+          </w:p>
+          <w:p/>
+          <w:p>
+            <w:r>
+              <w:t>{</w:t>
+            </w:r>
+          </w:p>
+          <w:p>
+            <w:r>
+              <w:t xml:space="preserve">    “Error”: “Make attribute is </w:t>
+            </w:r>
+            <w:r>
+              <w:t xml:space="preserve">missing or </w:t>
+            </w:r>
+            <w:r>
+              <w:t>invalid”</w:t>
+            </w:r>
+          </w:p>
+          <w:p>
+            <w:r>
+              <w:t>}</w:t>
+            </w:r>
+          </w:p>
+        </w:tc>
+      </w:tr>
+    </w:tbl>
+    <w:p/>
+    <w:p>
+      <w:pPr>
+        <w:pStyle w:val="Heading4"/>
+      </w:pPr>
+      <w:r>
+        <w:t>Failure</w:t>
+      </w:r>
+    </w:p>
+    <w:tbl>
+      <w:tblPr>
+        <w:tblStyle w:val="TableGrid"/>
+        <w:tblW w:w="0" w:type="auto"/>
+        <w:tblLook w:val="04A0" w:firstRow="1" w:lastRow="0" w:firstColumn="1" w:lastColumn="0" w:noHBand="0" w:noVBand="1"/>
+      </w:tblPr>
+      <w:tblGrid>
+        <w:gridCol w:w="9350"/>
+      </w:tblGrid>
+      <w:tr>
+        <w:tc>
+          <w:tcPr>
+            <w:tcW w:w="9350" w:type="dxa"/>
+          </w:tcPr>
+          <w:p>
+            <w:r>
+              <w:t>Status: 400 Bad Request</w:t>
+            </w:r>
+          </w:p>
+          <w:p>
+            <w:r>
+              <w:t>Content-Type: application/</w:t>
+            </w:r>
+            <w:proofErr w:type="spellStart"/>
+            <w:r>
+              <w:t>json</w:t>
+            </w:r>
+            <w:proofErr w:type="spellEnd"/>
+          </w:p>
+          <w:p/>
+          <w:p>
+            <w:r>
+              <w:t>{</w:t>
+            </w:r>
+          </w:p>
+          <w:p>
+            <w:r>
+              <w:t xml:space="preserve">    “Error”: “Model attribute</w:t>
+            </w:r>
+            <w:r>
+              <w:t xml:space="preserve"> is missing or</w:t>
+            </w:r>
+            <w:r>
+              <w:t xml:space="preserve"> invalid”</w:t>
+            </w:r>
+          </w:p>
+          <w:p>
+            <w:r>
+              <w:t>}</w:t>
+            </w:r>
+          </w:p>
+        </w:tc>
+      </w:tr>
+    </w:tbl>
+    <w:p/>
+    <w:p>
+      <w:pPr>
+        <w:pStyle w:val="Heading4"/>
+      </w:pPr>
+      <w:r>
+        <w:t>Failure</w:t>
+      </w:r>
+    </w:p>
+    <w:tbl>
+      <w:tblPr>
+        <w:tblStyle w:val="TableGrid"/>
+        <w:tblW w:w="0" w:type="auto"/>
+        <w:tblLook w:val="04A0" w:firstRow="1" w:lastRow="0" w:firstColumn="1" w:lastColumn="0" w:noHBand="0" w:noVBand="1"/>
+      </w:tblPr>
+      <w:tblGrid>
+        <w:gridCol w:w="9350"/>
+      </w:tblGrid>
+      <w:tr>
+        <w:tc>
+          <w:tcPr>
+            <w:tcW w:w="9350" w:type="dxa"/>
+          </w:tcPr>
+          <w:p>
+            <w:r>
+              <w:t>Status: 400 Bad Request</w:t>
+            </w:r>
+          </w:p>
+          <w:p>
+            <w:r>
+              <w:t>Content-Type: application/</w:t>
+            </w:r>
+            <w:proofErr w:type="spellStart"/>
+            <w:r>
+              <w:t>json</w:t>
+            </w:r>
+            <w:proofErr w:type="spellEnd"/>
+          </w:p>
+          <w:p/>
+          <w:p>
+            <w:r>
+              <w:t>{</w:t>
+            </w:r>
+          </w:p>
+          <w:p>
+            <w:r>
+              <w:t xml:space="preserve">    “Error”: “Wingspan attribute is </w:t>
+            </w:r>
+            <w:r>
+              <w:t xml:space="preserve">missing or </w:t>
+            </w:r>
+            <w:r>
+              <w:t>invalid”</w:t>
+            </w:r>
+          </w:p>
+          <w:p>
+            <w:r>
+              <w:t>}</w:t>
+            </w:r>
+          </w:p>
+        </w:tc>
+      </w:tr>
+    </w:tbl>
+    <w:p/>
+    <w:p>
+      <w:pPr>
+        <w:pStyle w:val="Heading4"/>
+      </w:pPr>
+      <w:r>
+        <w:t>Failure</w:t>
+      </w:r>
+    </w:p>
+    <w:tbl>
+      <w:tblPr>
+        <w:tblStyle w:val="TableGrid"/>
+        <w:tblW w:w="0" w:type="auto"/>
+        <w:tblLook w:val="04A0" w:firstRow="1" w:lastRow="0" w:firstColumn="1" w:lastColumn="0" w:noHBand="0" w:noVBand="1"/>
+      </w:tblPr>
+      <w:tblGrid>
+        <w:gridCol w:w="9350"/>
+      </w:tblGrid>
+      <w:tr>
+        <w:tc>
+          <w:tcPr>
+            <w:tcW w:w="9350" w:type="dxa"/>
+          </w:tcPr>
+          <w:p>
+            <w:r>
+              <w:t>Status: 404 Not Found</w:t>
+            </w:r>
+          </w:p>
+          <w:p>
+            <w:r>
+              <w:t>Content-Type: application/</w:t>
+            </w:r>
+            <w:proofErr w:type="spellStart"/>
+            <w:r>
+              <w:t>json</w:t>
+            </w:r>
+            <w:proofErr w:type="spellEnd"/>
+          </w:p>
+          <w:p/>
+          <w:p>
+            <w:r>
+              <w:t>{</w:t>
+            </w:r>
+          </w:p>
+          <w:p>
+            <w:r>
+              <w:t xml:space="preserve">    “Error”: “No aircraft with this </w:t>
+            </w:r>
+            <w:proofErr w:type="spellStart"/>
+            <w:r>
+              <w:t>aircraftId</w:t>
+            </w:r>
+            <w:proofErr w:type="spellEnd"/>
+            <w:r>
+              <w:t xml:space="preserve"> exists.”</w:t>
+            </w:r>
+          </w:p>
+          <w:p>
+            <w:r>
+              <w:lastRenderedPageBreak/>
+              <w:t>}</w:t>
+            </w:r>
+          </w:p>
+        </w:tc>
+      </w:tr>
+    </w:tbl>
+    <w:p>
+      <w:pPr>
+        <w:pStyle w:val="Heading4"/>
+      </w:pPr>
+    </w:p>
+    <w:p>
+      <w:pPr>
+        <w:pStyle w:val="Heading4"/>
+      </w:pPr>
+      <w:r>
+        <w:t>Failure</w:t>
+      </w:r>
+    </w:p>
+    <w:tbl>
+      <w:tblPr>
+        <w:tblStyle w:val="TableGrid"/>
+        <w:tblW w:w="0" w:type="auto"/>
+        <w:tblLook w:val="04A0" w:firstRow="1" w:lastRow="0" w:firstColumn="1" w:lastColumn="0" w:noHBand="0" w:noVBand="1"/>
+      </w:tblPr>
+      <w:tblGrid>
+        <w:gridCol w:w="9350"/>
+      </w:tblGrid>
+      <w:tr>
+        <w:tc>
+          <w:tcPr>
+            <w:tcW w:w="9350" w:type="dxa"/>
+          </w:tcPr>
+          <w:p>
+            <w:r>
+              <w:t>Status: 403 Forbidden</w:t>
+            </w:r>
+          </w:p>
+          <w:p>
+            <w:r>
+              <w:t>Content-Type: application/</w:t>
+            </w:r>
+            <w:proofErr w:type="spellStart"/>
+            <w:r>
+              <w:t>json</w:t>
+            </w:r>
+            <w:proofErr w:type="spellEnd"/>
+          </w:p>
+          <w:p/>
+          <w:p>
+            <w:r>
+              <w:t>{</w:t>
+            </w:r>
+          </w:p>
+          <w:p>
+            <w:r>
+              <w:t xml:space="preserve">    “Error”: “You are not authorized to perform this action”</w:t>
+            </w:r>
+          </w:p>
+          <w:p>
+            <w:r>
+              <w:t>}</w:t>
+            </w:r>
+          </w:p>
+        </w:tc>
+      </w:tr>
+    </w:tbl>
+    <w:p/>
+    <w:p/>
+    <w:p/>
+    <w:p/>
+    <w:p/>
+    <w:p/>
+    <w:p/>
+    <w:p/>
+    <w:p/>
+    <w:p/>
+    <w:p/>
+    <w:p/>
+    <w:p/>
+    <w:p/>
+    <w:p/>
+    <w:p/>
+    <w:p/>
+    <w:p/>
+    <w:p/>
+    <w:p/>
     <w:p/>
     <w:p/>
     <w:p/>

</xml_diff>

<commit_message>
Added documentation for PUT /hangars/:hangarId
</commit_message>
<xml_diff>
--- a/francico_project.docx
+++ b/francico_project.docx
@@ -62,7 +62,7 @@
         <w:pStyle w:val="Heading1"/>
         <w:jc w:val="center"/>
       </w:pPr>
-      <w:bookmarkStart w:id="0" w:name="_Toc120444124"/>
+      <w:bookmarkStart w:id="0" w:name="_Toc120552095"/>
       <w:r>
         <w:t>Table of Contents</w:t>
       </w:r>
@@ -93,7 +93,7 @@
       <w:r>
         <w:fldChar w:fldCharType="separate"/>
       </w:r>
-      <w:hyperlink w:anchor="_Toc120444124" w:history="1">
+      <w:hyperlink w:anchor="_Toc120552095" w:history="1">
         <w:r>
           <w:rPr>
             <w:rStyle w:val="Hyperlink"/>
@@ -120,7 +120,7 @@
             <w:noProof/>
             <w:webHidden/>
           </w:rPr>
-          <w:instrText xml:space="preserve"> PAGEREF _Toc120444124 \h </w:instrText>
+          <w:instrText xml:space="preserve"> PAGEREF _Toc120552095 \h </w:instrText>
         </w:r>
         <w:r>
           <w:rPr>
@@ -162,7 +162,7 @@
           <w:noProof/>
         </w:rPr>
       </w:pPr>
-      <w:hyperlink w:anchor="_Toc120444125" w:history="1">
+      <w:hyperlink w:anchor="_Toc120552096" w:history="1">
         <w:r>
           <w:rPr>
             <w:rStyle w:val="Hyperlink"/>
@@ -189,7 +189,7 @@
             <w:noProof/>
             <w:webHidden/>
           </w:rPr>
-          <w:instrText xml:space="preserve"> PAGEREF _Toc120444125 \h </w:instrText>
+          <w:instrText xml:space="preserve"> PAGEREF _Toc120552096 \h </w:instrText>
         </w:r>
         <w:r>
           <w:rPr>
@@ -231,7 +231,7 @@
           <w:noProof/>
         </w:rPr>
       </w:pPr>
-      <w:hyperlink w:anchor="_Toc120444126" w:history="1">
+      <w:hyperlink w:anchor="_Toc120552097" w:history="1">
         <w:r>
           <w:rPr>
             <w:rStyle w:val="Hyperlink"/>
@@ -258,7 +258,7 @@
             <w:noProof/>
             <w:webHidden/>
           </w:rPr>
-          <w:instrText xml:space="preserve"> PAGEREF _Toc120444126 \h </w:instrText>
+          <w:instrText xml:space="preserve"> PAGEREF _Toc120552097 \h </w:instrText>
         </w:r>
         <w:r>
           <w:rPr>
@@ -300,7 +300,7 @@
           <w:noProof/>
         </w:rPr>
       </w:pPr>
-      <w:hyperlink w:anchor="_Toc120444127" w:history="1">
+      <w:hyperlink w:anchor="_Toc120552098" w:history="1">
         <w:r>
           <w:rPr>
             <w:rStyle w:val="Hyperlink"/>
@@ -327,7 +327,7 @@
             <w:noProof/>
             <w:webHidden/>
           </w:rPr>
-          <w:instrText xml:space="preserve"> PAGEREF _Toc120444127 \h </w:instrText>
+          <w:instrText xml:space="preserve"> PAGEREF _Toc120552098 \h </w:instrText>
         </w:r>
         <w:r>
           <w:rPr>
@@ -369,7 +369,7 @@
           <w:noProof/>
         </w:rPr>
       </w:pPr>
-      <w:hyperlink w:anchor="_Toc120444128" w:history="1">
+      <w:hyperlink w:anchor="_Toc120552099" w:history="1">
         <w:r>
           <w:rPr>
             <w:rStyle w:val="Hyperlink"/>
@@ -396,7 +396,7 @@
             <w:noProof/>
             <w:webHidden/>
           </w:rPr>
-          <w:instrText xml:space="preserve"> PAGEREF _Toc120444128 \h </w:instrText>
+          <w:instrText xml:space="preserve"> PAGEREF _Toc120552099 \h </w:instrText>
         </w:r>
         <w:r>
           <w:rPr>
@@ -438,7 +438,7 @@
           <w:noProof/>
         </w:rPr>
       </w:pPr>
-      <w:hyperlink w:anchor="_Toc120444129" w:history="1">
+      <w:hyperlink w:anchor="_Toc120552100" w:history="1">
         <w:r>
           <w:rPr>
             <w:rStyle w:val="Hyperlink"/>
@@ -465,7 +465,7 @@
             <w:noProof/>
             <w:webHidden/>
           </w:rPr>
-          <w:instrText xml:space="preserve"> PAGEREF _Toc120444129 \h </w:instrText>
+          <w:instrText xml:space="preserve"> PAGEREF _Toc120552100 \h </w:instrText>
         </w:r>
         <w:r>
           <w:rPr>
@@ -507,13 +507,13 @@
           <w:noProof/>
         </w:rPr>
       </w:pPr>
-      <w:hyperlink w:anchor="_Toc120444130" w:history="1">
+      <w:hyperlink w:anchor="_Toc120552101" w:history="1">
         <w:r>
           <w:rPr>
             <w:rStyle w:val="Hyperlink"/>
             <w:noProof/>
           </w:rPr>
-          <w:t>Delete an Aircraft</w:t>
+          <w:t>Fully Update an Aircraft</w:t>
         </w:r>
         <w:r>
           <w:rPr>
@@ -534,7 +534,7 @@
             <w:noProof/>
             <w:webHidden/>
           </w:rPr>
-          <w:instrText xml:space="preserve"> PAGEREF _Toc120444130 \h </w:instrText>
+          <w:instrText xml:space="preserve"> PAGEREF _Toc120552101 \h </w:instrText>
         </w:r>
         <w:r>
           <w:rPr>
@@ -576,7 +576,76 @@
           <w:noProof/>
         </w:rPr>
       </w:pPr>
-      <w:hyperlink w:anchor="_Toc120444131" w:history="1">
+      <w:hyperlink w:anchor="_Toc120552102" w:history="1">
+        <w:r>
+          <w:rPr>
+            <w:rStyle w:val="Hyperlink"/>
+            <w:noProof/>
+          </w:rPr>
+          <w:t>Delete an Aircraft</w:t>
+        </w:r>
+        <w:r>
+          <w:rPr>
+            <w:noProof/>
+            <w:webHidden/>
+          </w:rPr>
+          <w:tab/>
+        </w:r>
+        <w:r>
+          <w:rPr>
+            <w:noProof/>
+            <w:webHidden/>
+          </w:rPr>
+          <w:fldChar w:fldCharType="begin"/>
+        </w:r>
+        <w:r>
+          <w:rPr>
+            <w:noProof/>
+            <w:webHidden/>
+          </w:rPr>
+          <w:instrText xml:space="preserve"> PAGEREF _Toc120552102 \h </w:instrText>
+        </w:r>
+        <w:r>
+          <w:rPr>
+            <w:noProof/>
+            <w:webHidden/>
+          </w:rPr>
+        </w:r>
+        <w:r>
+          <w:rPr>
+            <w:noProof/>
+            <w:webHidden/>
+          </w:rPr>
+          <w:fldChar w:fldCharType="separate"/>
+        </w:r>
+        <w:r>
+          <w:rPr>
+            <w:noProof/>
+            <w:webHidden/>
+          </w:rPr>
+          <w:t>24</w:t>
+        </w:r>
+        <w:r>
+          <w:rPr>
+            <w:noProof/>
+            <w:webHidden/>
+          </w:rPr>
+          <w:fldChar w:fldCharType="end"/>
+        </w:r>
+      </w:hyperlink>
+    </w:p>
+    <w:p>
+      <w:pPr>
+        <w:pStyle w:val="TOC1"/>
+        <w:tabs>
+          <w:tab w:val="right" w:leader="dot" w:pos="9350"/>
+        </w:tabs>
+        <w:rPr>
+          <w:rFonts w:eastAsiaTheme="minorEastAsia"/>
+          <w:noProof/>
+        </w:rPr>
+      </w:pPr>
+      <w:hyperlink w:anchor="_Toc120552103" w:history="1">
         <w:r>
           <w:rPr>
             <w:rStyle w:val="Hyperlink"/>
@@ -603,7 +672,7 @@
             <w:noProof/>
             <w:webHidden/>
           </w:rPr>
-          <w:instrText xml:space="preserve"> PAGEREF _Toc120444131 \h </w:instrText>
+          <w:instrText xml:space="preserve"> PAGEREF _Toc120552103 \h </w:instrText>
         </w:r>
         <w:r>
           <w:rPr>
@@ -623,7 +692,7 @@
             <w:noProof/>
             <w:webHidden/>
           </w:rPr>
-          <w:t>21</w:t>
+          <w:t>26</w:t>
         </w:r>
         <w:r>
           <w:rPr>
@@ -645,7 +714,7 @@
           <w:noProof/>
         </w:rPr>
       </w:pPr>
-      <w:hyperlink w:anchor="_Toc120444132" w:history="1">
+      <w:hyperlink w:anchor="_Toc120552104" w:history="1">
         <w:r>
           <w:rPr>
             <w:rStyle w:val="Hyperlink"/>
@@ -672,7 +741,7 @@
             <w:noProof/>
             <w:webHidden/>
           </w:rPr>
-          <w:instrText xml:space="preserve"> PAGEREF _Toc120444132 \h </w:instrText>
+          <w:instrText xml:space="preserve"> PAGEREF _Toc120552104 \h </w:instrText>
         </w:r>
         <w:r>
           <w:rPr>
@@ -692,7 +761,7 @@
             <w:noProof/>
             <w:webHidden/>
           </w:rPr>
-          <w:t>25</w:t>
+          <w:t>30</w:t>
         </w:r>
         <w:r>
           <w:rPr>
@@ -714,7 +783,7 @@
           <w:noProof/>
         </w:rPr>
       </w:pPr>
-      <w:hyperlink w:anchor="_Toc120444133" w:history="1">
+      <w:hyperlink w:anchor="_Toc120552105" w:history="1">
         <w:r>
           <w:rPr>
             <w:rStyle w:val="Hyperlink"/>
@@ -741,145 +810,7 @@
             <w:noProof/>
             <w:webHidden/>
           </w:rPr>
-          <w:instrText xml:space="preserve"> PAGEREF _Toc120444133 \h </w:instrText>
-        </w:r>
-        <w:r>
-          <w:rPr>
-            <w:noProof/>
-            <w:webHidden/>
-          </w:rPr>
-        </w:r>
-        <w:r>
-          <w:rPr>
-            <w:noProof/>
-            <w:webHidden/>
-          </w:rPr>
-          <w:fldChar w:fldCharType="separate"/>
-        </w:r>
-        <w:r>
-          <w:rPr>
-            <w:noProof/>
-            <w:webHidden/>
-          </w:rPr>
-          <w:t>29</w:t>
-        </w:r>
-        <w:r>
-          <w:rPr>
-            <w:noProof/>
-            <w:webHidden/>
-          </w:rPr>
-          <w:fldChar w:fldCharType="end"/>
-        </w:r>
-      </w:hyperlink>
-    </w:p>
-    <w:p>
-      <w:pPr>
-        <w:pStyle w:val="TOC1"/>
-        <w:tabs>
-          <w:tab w:val="right" w:leader="dot" w:pos="9350"/>
-        </w:tabs>
-        <w:rPr>
-          <w:rFonts w:eastAsiaTheme="minorEastAsia"/>
-          <w:noProof/>
-        </w:rPr>
-      </w:pPr>
-      <w:hyperlink w:anchor="_Toc120444134" w:history="1">
-        <w:r>
-          <w:rPr>
-            <w:rStyle w:val="Hyperlink"/>
-            <w:noProof/>
-          </w:rPr>
-          <w:t>Add Aircraft to Hangar</w:t>
-        </w:r>
-        <w:r>
-          <w:rPr>
-            <w:noProof/>
-            <w:webHidden/>
-          </w:rPr>
-          <w:tab/>
-        </w:r>
-        <w:r>
-          <w:rPr>
-            <w:noProof/>
-            <w:webHidden/>
-          </w:rPr>
-          <w:fldChar w:fldCharType="begin"/>
-        </w:r>
-        <w:r>
-          <w:rPr>
-            <w:noProof/>
-            <w:webHidden/>
-          </w:rPr>
-          <w:instrText xml:space="preserve"> PAGEREF _Toc120444134 \h </w:instrText>
-        </w:r>
-        <w:r>
-          <w:rPr>
-            <w:noProof/>
-            <w:webHidden/>
-          </w:rPr>
-        </w:r>
-        <w:r>
-          <w:rPr>
-            <w:noProof/>
-            <w:webHidden/>
-          </w:rPr>
-          <w:fldChar w:fldCharType="separate"/>
-        </w:r>
-        <w:r>
-          <w:rPr>
-            <w:noProof/>
-            <w:webHidden/>
-          </w:rPr>
-          <w:t>31</w:t>
-        </w:r>
-        <w:r>
-          <w:rPr>
-            <w:noProof/>
-            <w:webHidden/>
-          </w:rPr>
-          <w:fldChar w:fldCharType="end"/>
-        </w:r>
-      </w:hyperlink>
-    </w:p>
-    <w:p>
-      <w:pPr>
-        <w:pStyle w:val="TOC1"/>
-        <w:tabs>
-          <w:tab w:val="right" w:leader="dot" w:pos="9350"/>
-        </w:tabs>
-        <w:rPr>
-          <w:rFonts w:eastAsiaTheme="minorEastAsia"/>
-          <w:noProof/>
-        </w:rPr>
-      </w:pPr>
-      <w:hyperlink w:anchor="_Toc120444135" w:history="1">
-        <w:r>
-          <w:rPr>
-            <w:rStyle w:val="Hyperlink"/>
-            <w:noProof/>
-          </w:rPr>
-          <w:t>Remove an Aircraft from a Hangar</w:t>
-        </w:r>
-        <w:r>
-          <w:rPr>
-            <w:noProof/>
-            <w:webHidden/>
-          </w:rPr>
-          <w:tab/>
-        </w:r>
-        <w:r>
-          <w:rPr>
-            <w:noProof/>
-            <w:webHidden/>
-          </w:rPr>
-          <w:fldChar w:fldCharType="begin"/>
-        </w:r>
-        <w:r>
-          <w:rPr>
-            <w:noProof/>
-            <w:webHidden/>
-          </w:rPr>
-          <w:instrText xml:space="preserve"> PAGEREF _Toc120444135 \h </w:instrText>
+          <w:instrText xml:space="preserve"> PAGEREF _Toc120552105 \h </w:instrText>
         </w:r>
         <w:r>
           <w:rPr>
@@ -921,7 +852,145 @@
           <w:noProof/>
         </w:rPr>
       </w:pPr>
-      <w:hyperlink w:anchor="_Toc120444136" w:history="1">
+      <w:hyperlink w:anchor="_Toc120552106" w:history="1">
+        <w:r>
+          <w:rPr>
+            <w:rStyle w:val="Hyperlink"/>
+            <w:noProof/>
+          </w:rPr>
+          <w:t>Add an Aircraft to a Hangar</w:t>
+        </w:r>
+        <w:r>
+          <w:rPr>
+            <w:noProof/>
+            <w:webHidden/>
+          </w:rPr>
+          <w:tab/>
+        </w:r>
+        <w:r>
+          <w:rPr>
+            <w:noProof/>
+            <w:webHidden/>
+          </w:rPr>
+          <w:fldChar w:fldCharType="begin"/>
+        </w:r>
+        <w:r>
+          <w:rPr>
+            <w:noProof/>
+            <w:webHidden/>
+          </w:rPr>
+          <w:instrText xml:space="preserve"> PAGEREF _Toc120552106 \h </w:instrText>
+        </w:r>
+        <w:r>
+          <w:rPr>
+            <w:noProof/>
+            <w:webHidden/>
+          </w:rPr>
+        </w:r>
+        <w:r>
+          <w:rPr>
+            <w:noProof/>
+            <w:webHidden/>
+          </w:rPr>
+          <w:fldChar w:fldCharType="separate"/>
+        </w:r>
+        <w:r>
+          <w:rPr>
+            <w:noProof/>
+            <w:webHidden/>
+          </w:rPr>
+          <w:t>36</w:t>
+        </w:r>
+        <w:r>
+          <w:rPr>
+            <w:noProof/>
+            <w:webHidden/>
+          </w:rPr>
+          <w:fldChar w:fldCharType="end"/>
+        </w:r>
+      </w:hyperlink>
+    </w:p>
+    <w:p>
+      <w:pPr>
+        <w:pStyle w:val="TOC1"/>
+        <w:tabs>
+          <w:tab w:val="right" w:leader="dot" w:pos="9350"/>
+        </w:tabs>
+        <w:rPr>
+          <w:rFonts w:eastAsiaTheme="minorEastAsia"/>
+          <w:noProof/>
+        </w:rPr>
+      </w:pPr>
+      <w:hyperlink w:anchor="_Toc120552107" w:history="1">
+        <w:r>
+          <w:rPr>
+            <w:rStyle w:val="Hyperlink"/>
+            <w:noProof/>
+          </w:rPr>
+          <w:t>Remove an Aircraft from a Hangar</w:t>
+        </w:r>
+        <w:r>
+          <w:rPr>
+            <w:noProof/>
+            <w:webHidden/>
+          </w:rPr>
+          <w:tab/>
+        </w:r>
+        <w:r>
+          <w:rPr>
+            <w:noProof/>
+            <w:webHidden/>
+          </w:rPr>
+          <w:fldChar w:fldCharType="begin"/>
+        </w:r>
+        <w:r>
+          <w:rPr>
+            <w:noProof/>
+            <w:webHidden/>
+          </w:rPr>
+          <w:instrText xml:space="preserve"> PAGEREF _Toc120552107 \h </w:instrText>
+        </w:r>
+        <w:r>
+          <w:rPr>
+            <w:noProof/>
+            <w:webHidden/>
+          </w:rPr>
+        </w:r>
+        <w:r>
+          <w:rPr>
+            <w:noProof/>
+            <w:webHidden/>
+          </w:rPr>
+          <w:fldChar w:fldCharType="separate"/>
+        </w:r>
+        <w:r>
+          <w:rPr>
+            <w:noProof/>
+            <w:webHidden/>
+          </w:rPr>
+          <w:t>39</w:t>
+        </w:r>
+        <w:r>
+          <w:rPr>
+            <w:noProof/>
+            <w:webHidden/>
+          </w:rPr>
+          <w:fldChar w:fldCharType="end"/>
+        </w:r>
+      </w:hyperlink>
+    </w:p>
+    <w:p>
+      <w:pPr>
+        <w:pStyle w:val="TOC1"/>
+        <w:tabs>
+          <w:tab w:val="right" w:leader="dot" w:pos="9350"/>
+        </w:tabs>
+        <w:rPr>
+          <w:rFonts w:eastAsiaTheme="minorEastAsia"/>
+          <w:noProof/>
+        </w:rPr>
+      </w:pPr>
+      <w:hyperlink w:anchor="_Toc120552108" w:history="1">
         <w:r>
           <w:rPr>
             <w:rStyle w:val="Hyperlink"/>
@@ -948,76 +1017,7 @@
             <w:noProof/>
             <w:webHidden/>
           </w:rPr>
-          <w:instrText xml:space="preserve"> PAGEREF _Toc120444136 \h </w:instrText>
-        </w:r>
-        <w:r>
-          <w:rPr>
-            <w:noProof/>
-            <w:webHidden/>
-          </w:rPr>
-        </w:r>
-        <w:r>
-          <w:rPr>
-            <w:noProof/>
-            <w:webHidden/>
-          </w:rPr>
-          <w:fldChar w:fldCharType="separate"/>
-        </w:r>
-        <w:r>
-          <w:rPr>
-            <w:noProof/>
-            <w:webHidden/>
-          </w:rPr>
-          <w:t>37</w:t>
-        </w:r>
-        <w:r>
-          <w:rPr>
-            <w:noProof/>
-            <w:webHidden/>
-          </w:rPr>
-          <w:fldChar w:fldCharType="end"/>
-        </w:r>
-      </w:hyperlink>
-    </w:p>
-    <w:p>
-      <w:pPr>
-        <w:pStyle w:val="TOC1"/>
-        <w:tabs>
-          <w:tab w:val="right" w:leader="dot" w:pos="9350"/>
-        </w:tabs>
-        <w:rPr>
-          <w:rFonts w:eastAsiaTheme="minorEastAsia"/>
-          <w:noProof/>
-        </w:rPr>
-      </w:pPr>
-      <w:hyperlink w:anchor="_Toc120444137" w:history="1">
-        <w:r>
-          <w:rPr>
-            <w:rStyle w:val="Hyperlink"/>
-            <w:noProof/>
-          </w:rPr>
-          <w:t>Delete a Hangar</w:t>
-        </w:r>
-        <w:r>
-          <w:rPr>
-            <w:noProof/>
-            <w:webHidden/>
-          </w:rPr>
-          <w:tab/>
-        </w:r>
-        <w:r>
-          <w:rPr>
-            <w:noProof/>
-            <w:webHidden/>
-          </w:rPr>
-          <w:fldChar w:fldCharType="begin"/>
-        </w:r>
-        <w:r>
-          <w:rPr>
-            <w:noProof/>
-            <w:webHidden/>
-          </w:rPr>
-          <w:instrText xml:space="preserve"> PAGEREF _Toc120444137 \h </w:instrText>
+          <w:instrText xml:space="preserve"> PAGEREF _Toc120552108 \h </w:instrText>
         </w:r>
         <w:r>
           <w:rPr>
@@ -1050,6 +1050,144 @@
     </w:p>
     <w:p>
       <w:pPr>
+        <w:pStyle w:val="TOC1"/>
+        <w:tabs>
+          <w:tab w:val="right" w:leader="dot" w:pos="9350"/>
+        </w:tabs>
+        <w:rPr>
+          <w:rFonts w:eastAsiaTheme="minorEastAsia"/>
+          <w:noProof/>
+        </w:rPr>
+      </w:pPr>
+      <w:hyperlink w:anchor="_Toc120552109" w:history="1">
+        <w:r>
+          <w:rPr>
+            <w:rStyle w:val="Hyperlink"/>
+            <w:noProof/>
+          </w:rPr>
+          <w:t>Fully Update a Hangar</w:t>
+        </w:r>
+        <w:r>
+          <w:rPr>
+            <w:noProof/>
+            <w:webHidden/>
+          </w:rPr>
+          <w:tab/>
+        </w:r>
+        <w:r>
+          <w:rPr>
+            <w:noProof/>
+            <w:webHidden/>
+          </w:rPr>
+          <w:fldChar w:fldCharType="begin"/>
+        </w:r>
+        <w:r>
+          <w:rPr>
+            <w:noProof/>
+            <w:webHidden/>
+          </w:rPr>
+          <w:instrText xml:space="preserve"> PAGEREF _Toc120552109 \h </w:instrText>
+        </w:r>
+        <w:r>
+          <w:rPr>
+            <w:noProof/>
+            <w:webHidden/>
+          </w:rPr>
+        </w:r>
+        <w:r>
+          <w:rPr>
+            <w:noProof/>
+            <w:webHidden/>
+          </w:rPr>
+          <w:fldChar w:fldCharType="separate"/>
+        </w:r>
+        <w:r>
+          <w:rPr>
+            <w:noProof/>
+            <w:webHidden/>
+          </w:rPr>
+          <w:t>47</w:t>
+        </w:r>
+        <w:r>
+          <w:rPr>
+            <w:noProof/>
+            <w:webHidden/>
+          </w:rPr>
+          <w:fldChar w:fldCharType="end"/>
+        </w:r>
+      </w:hyperlink>
+    </w:p>
+    <w:p>
+      <w:pPr>
+        <w:pStyle w:val="TOC1"/>
+        <w:tabs>
+          <w:tab w:val="right" w:leader="dot" w:pos="9350"/>
+        </w:tabs>
+        <w:rPr>
+          <w:rFonts w:eastAsiaTheme="minorEastAsia"/>
+          <w:noProof/>
+        </w:rPr>
+      </w:pPr>
+      <w:hyperlink w:anchor="_Toc120552110" w:history="1">
+        <w:r>
+          <w:rPr>
+            <w:rStyle w:val="Hyperlink"/>
+            <w:noProof/>
+          </w:rPr>
+          <w:t>Delete a Hangar</w:t>
+        </w:r>
+        <w:r>
+          <w:rPr>
+            <w:noProof/>
+            <w:webHidden/>
+          </w:rPr>
+          <w:tab/>
+        </w:r>
+        <w:r>
+          <w:rPr>
+            <w:noProof/>
+            <w:webHidden/>
+          </w:rPr>
+          <w:fldChar w:fldCharType="begin"/>
+        </w:r>
+        <w:r>
+          <w:rPr>
+            <w:noProof/>
+            <w:webHidden/>
+          </w:rPr>
+          <w:instrText xml:space="preserve"> PAGEREF _Toc120552110 \h </w:instrText>
+        </w:r>
+        <w:r>
+          <w:rPr>
+            <w:noProof/>
+            <w:webHidden/>
+          </w:rPr>
+        </w:r>
+        <w:r>
+          <w:rPr>
+            <w:noProof/>
+            <w:webHidden/>
+          </w:rPr>
+          <w:fldChar w:fldCharType="separate"/>
+        </w:r>
+        <w:r>
+          <w:rPr>
+            <w:noProof/>
+            <w:webHidden/>
+          </w:rPr>
+          <w:t>52</w:t>
+        </w:r>
+        <w:r>
+          <w:rPr>
+            <w:noProof/>
+            <w:webHidden/>
+          </w:rPr>
+          <w:fldChar w:fldCharType="end"/>
+        </w:r>
+      </w:hyperlink>
+    </w:p>
+    <w:p>
+      <w:pPr>
         <w:jc w:val="center"/>
       </w:pPr>
       <w:r>
@@ -1125,9 +1263,8 @@
       <w:pPr>
         <w:pStyle w:val="Heading1"/>
       </w:pPr>
-      <w:bookmarkStart w:id="1" w:name="_Toc120444125"/>
-      <w:r>
-        <w:lastRenderedPageBreak/>
+      <w:bookmarkStart w:id="1" w:name="_Toc120552096"/>
+      <w:r>
         <w:t>Data Model</w:t>
       </w:r>
       <w:bookmarkEnd w:id="1"/>
@@ -1942,9 +2079,8 @@
       <w:pPr>
         <w:pStyle w:val="Heading1"/>
       </w:pPr>
-      <w:bookmarkStart w:id="2" w:name="_Toc120444126"/>
-      <w:r>
-        <w:lastRenderedPageBreak/>
+      <w:bookmarkStart w:id="2" w:name="_Toc120552097"/>
+      <w:r>
         <w:t>Create an Aircraft</w:t>
       </w:r>
       <w:bookmarkEnd w:id="2"/>
@@ -2246,6 +2382,7 @@
           </w:tcPr>
           <w:p>
             <w:r>
+              <w:lastRenderedPageBreak/>
               <w:t>model</w:t>
             </w:r>
           </w:p>
@@ -2272,7 +2409,6 @@
           <w:p/>
           <w:p>
             <w:r>
-              <w:lastRenderedPageBreak/>
               <w:t>All aircraft models must use</w:t>
             </w:r>
             <w:r>
@@ -2309,7 +2445,6 @@
           </w:tcPr>
           <w:p>
             <w:r>
-              <w:lastRenderedPageBreak/>
               <w:t>Yes</w:t>
             </w:r>
           </w:p>
@@ -2666,6 +2801,7 @@
           </w:tcPr>
           <w:p>
             <w:r>
+              <w:lastRenderedPageBreak/>
               <w:t>Failure</w:t>
             </w:r>
           </w:p>
@@ -2708,7 +2844,6 @@
           <w:p/>
           <w:p>
             <w:r>
-              <w:lastRenderedPageBreak/>
               <w:t>Note: If the client has an Accept header set to */*, i.e., any MIME type, the serve will server application/</w:t>
             </w:r>
             <w:proofErr w:type="spellStart"/>
@@ -2729,7 +2864,6 @@
           </w:tcPr>
           <w:p>
             <w:r>
-              <w:lastRenderedPageBreak/>
               <w:t>Failure</w:t>
             </w:r>
           </w:p>
@@ -2997,7 +3131,6 @@
           <w:p/>
           <w:p>
             <w:r>
-              <w:lastRenderedPageBreak/>
               <w:t>{</w:t>
             </w:r>
           </w:p>
@@ -3271,9 +3404,8 @@
       <w:pPr>
         <w:pStyle w:val="Heading1"/>
       </w:pPr>
-      <w:bookmarkStart w:id="3" w:name="_Toc120444127"/>
-      <w:r>
-        <w:lastRenderedPageBreak/>
+      <w:bookmarkStart w:id="3" w:name="_Toc120552098"/>
+      <w:r>
         <w:t>Get All Aircrafts</w:t>
       </w:r>
       <w:bookmarkEnd w:id="3"/>
@@ -3864,6 +3996,7 @@
           </w:p>
           <w:p>
             <w:r>
+              <w:lastRenderedPageBreak/>
               <w:t xml:space="preserve">            “</w:t>
             </w:r>
             <w:proofErr w:type="spellStart"/>
@@ -3892,7 +4025,6 @@
           </w:p>
           <w:p>
             <w:r>
-              <w:lastRenderedPageBreak/>
               <w:t xml:space="preserve">            “id”: 2468,</w:t>
             </w:r>
           </w:p>
@@ -4122,6 +4254,7 @@
         <w:pStyle w:val="Heading4"/>
       </w:pPr>
       <w:r>
+        <w:lastRenderedPageBreak/>
         <w:t>Success</w:t>
       </w:r>
     </w:p>
@@ -4162,7 +4295,6 @@
           </w:p>
           <w:p>
             <w:r>
-              <w:lastRenderedPageBreak/>
               <w:t xml:space="preserve">    “count”: 1,</w:t>
             </w:r>
           </w:p>
@@ -4383,9 +4515,8 @@
       <w:pPr>
         <w:pStyle w:val="Heading1"/>
       </w:pPr>
-      <w:bookmarkStart w:id="4" w:name="_Toc120444128"/>
-      <w:r>
-        <w:lastRenderedPageBreak/>
+      <w:bookmarkStart w:id="4" w:name="_Toc120552099"/>
+      <w:r>
         <w:t>Get an Aircraft</w:t>
       </w:r>
       <w:bookmarkEnd w:id="4"/>
@@ -4792,6 +4923,7 @@
           </w:tcPr>
           <w:p>
             <w:r>
+              <w:lastRenderedPageBreak/>
               <w:t>Failure</w:t>
             </w:r>
           </w:p>
@@ -4834,11 +4966,7 @@
           <w:p/>
           <w:p>
             <w:r>
-              <w:t xml:space="preserve">Note: If the client has an Accept header set to */*, i.e., any MIME type, the serve will server </w:t>
-            </w:r>
-            <w:r>
-              <w:lastRenderedPageBreak/>
-              <w:t>application/</w:t>
+              <w:t>Note: If the client has an Accept header set to */*, i.e., any MIME type, the serve will server application/</w:t>
             </w:r>
             <w:proofErr w:type="spellStart"/>
             <w:r>
@@ -4858,7 +4986,6 @@
           </w:tcPr>
           <w:p>
             <w:r>
-              <w:lastRenderedPageBreak/>
               <w:t>Failure</w:t>
             </w:r>
           </w:p>
@@ -5134,6 +5261,7 @@
           <w:p/>
           <w:p>
             <w:r>
+              <w:lastRenderedPageBreak/>
               <w:t>{</w:t>
             </w:r>
           </w:p>
@@ -5188,7 +5316,6 @@
           </w:p>
           <w:p>
             <w:r>
-              <w:lastRenderedPageBreak/>
               <w:t>Content-Type: application/</w:t>
             </w:r>
             <w:proofErr w:type="spellStart"/>
@@ -5318,9 +5445,8 @@
       <w:pPr>
         <w:pStyle w:val="Heading1"/>
       </w:pPr>
-      <w:bookmarkStart w:id="5" w:name="_Toc120444129"/>
-      <w:r>
-        <w:lastRenderedPageBreak/>
+      <w:bookmarkStart w:id="5" w:name="_Toc120552100"/>
+      <w:r>
         <w:t>Partially Update an Aircraft</w:t>
       </w:r>
       <w:bookmarkEnd w:id="5"/>
@@ -5668,6 +5794,7 @@
           <w:p/>
           <w:p>
             <w:r>
+              <w:lastRenderedPageBreak/>
               <w:t xml:space="preserve">All aircraft makes must use characters that match the regular expression: </w:t>
             </w:r>
             <w:proofErr w:type="gramStart"/>
@@ -5686,6 +5813,7 @@
           </w:tcPr>
           <w:p>
             <w:r>
+              <w:lastRenderedPageBreak/>
               <w:t>No</w:t>
             </w:r>
           </w:p>
@@ -5724,7 +5852,6 @@
           <w:p/>
           <w:p>
             <w:r>
-              <w:lastRenderedPageBreak/>
               <w:t xml:space="preserve">All aircraft models must use characters that match the regular expression: </w:t>
             </w:r>
             <w:proofErr w:type="gramStart"/>
@@ -5743,7 +5870,6 @@
           </w:tcPr>
           <w:p>
             <w:r>
-              <w:lastRenderedPageBreak/>
               <w:t>No</w:t>
             </w:r>
           </w:p>
@@ -6070,7 +6196,11 @@
           </w:tcPr>
           <w:p>
             <w:r>
-              <w:t>If the media type of the content provided in the request body is not JSON and the associated Content-Type request header is not application/</w:t>
+              <w:t xml:space="preserve">If the media type of the content provided in the request body is not JSON and the associated Content-Type request header is </w:t>
+            </w:r>
+            <w:r>
+              <w:lastRenderedPageBreak/>
+              <w:t>not application/</w:t>
             </w:r>
             <w:proofErr w:type="spellStart"/>
             <w:r>
@@ -6098,6 +6228,7 @@
           </w:tcPr>
           <w:p>
             <w:r>
+              <w:lastRenderedPageBreak/>
               <w:t>Failure</w:t>
             </w:r>
           </w:p>
@@ -6140,7 +6271,6 @@
           <w:p/>
           <w:p>
             <w:r>
-              <w:lastRenderedPageBreak/>
               <w:t>Note: If the client has an Accept header set to */*, i.e., any MIME type, the serve will server application/</w:t>
             </w:r>
             <w:proofErr w:type="spellStart"/>
@@ -6161,7 +6291,6 @@
           </w:tcPr>
           <w:p>
             <w:r>
-              <w:lastRenderedPageBreak/>
               <w:t>Failure</w:t>
             </w:r>
           </w:p>
@@ -6420,6 +6549,7 @@
           <w:p/>
           <w:p>
             <w:r>
+              <w:lastRenderedPageBreak/>
               <w:t>{</w:t>
             </w:r>
           </w:p>
@@ -6477,7 +6607,6 @@
           <w:p/>
           <w:p>
             <w:r>
-              <w:lastRenderedPageBreak/>
               <w:t>{</w:t>
             </w:r>
           </w:p>
@@ -6808,7 +6937,6 @@
         <w:pStyle w:val="Heading4"/>
       </w:pPr>
       <w:r>
-        <w:lastRenderedPageBreak/>
         <w:t>Failure</w:t>
       </w:r>
     </w:p>
@@ -6926,10 +7054,11 @@
       <w:pPr>
         <w:pStyle w:val="Heading1"/>
       </w:pPr>
-      <w:r>
-        <w:lastRenderedPageBreak/>
+      <w:bookmarkStart w:id="6" w:name="_Toc120552101"/>
+      <w:r>
         <w:t>Fully Update an Aircraft</w:t>
       </w:r>
+      <w:bookmarkEnd w:id="6"/>
     </w:p>
     <w:p>
       <w:r>
@@ -7274,6 +7403,7 @@
           <w:p/>
           <w:p>
             <w:r>
+              <w:lastRenderedPageBreak/>
               <w:t xml:space="preserve">All aircraft makes must use characters that match the regular expression: </w:t>
             </w:r>
             <w:proofErr w:type="gramStart"/>
@@ -7292,6 +7422,7 @@
           </w:tcPr>
           <w:p>
             <w:r>
+              <w:lastRenderedPageBreak/>
               <w:t>Yes</w:t>
             </w:r>
           </w:p>
@@ -7330,7 +7461,6 @@
           <w:p/>
           <w:p>
             <w:r>
-              <w:lastRenderedPageBreak/>
               <w:t xml:space="preserve">All aircraft models must use characters that match the regular expression: </w:t>
             </w:r>
             <w:proofErr w:type="gramStart"/>
@@ -7349,7 +7479,6 @@
           </w:tcPr>
           <w:p>
             <w:r>
-              <w:lastRenderedPageBreak/>
               <w:t>Yes</w:t>
             </w:r>
           </w:p>
@@ -7678,6 +7807,7 @@
           </w:tcPr>
           <w:p>
             <w:r>
+              <w:lastRenderedPageBreak/>
               <w:t>Failure</w:t>
             </w:r>
           </w:p>
@@ -7794,7 +7924,6 @@
           </w:tcPr>
           <w:p>
             <w:r>
-              <w:lastRenderedPageBreak/>
               <w:t>Failure</w:t>
             </w:r>
           </w:p>
@@ -8048,6 +8177,7 @@
         <w:pStyle w:val="Heading4"/>
       </w:pPr>
       <w:r>
+        <w:lastRenderedPageBreak/>
         <w:t>Failure</w:t>
       </w:r>
     </w:p>
@@ -8477,7 +8607,6 @@
           </w:p>
           <w:p>
             <w:r>
-              <w:lastRenderedPageBreak/>
               <w:t>}</w:t>
             </w:r>
           </w:p>
@@ -8581,12 +8710,11 @@
       <w:pPr>
         <w:pStyle w:val="Heading1"/>
       </w:pPr>
-      <w:bookmarkStart w:id="6" w:name="_Toc120444130"/>
-      <w:r>
-        <w:lastRenderedPageBreak/>
+      <w:bookmarkStart w:id="7" w:name="_Toc120552102"/>
+      <w:r>
         <w:t>Delete an Aircraft</w:t>
       </w:r>
-      <w:bookmarkEnd w:id="6"/>
+      <w:bookmarkEnd w:id="7"/>
     </w:p>
     <w:p>
       <w:r>
@@ -8829,6 +8957,7 @@
     <w:p/>
     <w:p>
       <w:r>
+        <w:lastRenderedPageBreak/>
         <w:t>Failure: JSON</w:t>
       </w:r>
     </w:p>
@@ -9029,7 +9158,6 @@
           </w:tcPr>
           <w:p>
             <w:r>
-              <w:lastRenderedPageBreak/>
               <w:t>Failure</w:t>
             </w:r>
           </w:p>
@@ -9297,12 +9425,11 @@
       <w:pPr>
         <w:pStyle w:val="Heading1"/>
       </w:pPr>
-      <w:bookmarkStart w:id="7" w:name="_Toc120444131"/>
-      <w:r>
-        <w:lastRenderedPageBreak/>
+      <w:bookmarkStart w:id="8" w:name="_Toc120552103"/>
+      <w:r>
         <w:t>Create a Hangar</w:t>
       </w:r>
-      <w:bookmarkEnd w:id="7"/>
+      <w:bookmarkEnd w:id="8"/>
     </w:p>
     <w:p>
       <w:r>
@@ -9605,6 +9732,7 @@
           </w:tcPr>
           <w:p>
             <w:r>
+              <w:lastRenderedPageBreak/>
               <w:t>city</w:t>
             </w:r>
           </w:p>
@@ -9691,7 +9819,6 @@
           </w:tcPr>
           <w:p>
             <w:r>
-              <w:lastRenderedPageBreak/>
               <w:t>state</w:t>
             </w:r>
           </w:p>
@@ -10048,6 +10175,7 @@
           </w:tcPr>
           <w:p>
             <w:r>
+              <w:lastRenderedPageBreak/>
               <w:t>Failure</w:t>
             </w:r>
           </w:p>
@@ -10170,7 +10298,6 @@
           </w:tcPr>
           <w:p>
             <w:r>
-              <w:lastRenderedPageBreak/>
               <w:t>Failure</w:t>
             </w:r>
           </w:p>
@@ -10410,6 +10537,7 @@
         <w:pStyle w:val="Heading4"/>
       </w:pPr>
       <w:r>
+        <w:lastRenderedPageBreak/>
         <w:t>Failure</w:t>
       </w:r>
     </w:p>
@@ -10799,12 +10927,11 @@
       <w:pPr>
         <w:pStyle w:val="Heading1"/>
       </w:pPr>
-      <w:bookmarkStart w:id="8" w:name="_Toc120444132"/>
-      <w:r>
-        <w:lastRenderedPageBreak/>
+      <w:bookmarkStart w:id="9" w:name="_Toc120552104"/>
+      <w:r>
         <w:t>Get All Hangars</w:t>
       </w:r>
-      <w:bookmarkEnd w:id="8"/>
+      <w:bookmarkEnd w:id="9"/>
     </w:p>
     <w:p>
       <w:r>
@@ -11060,7 +11187,11 @@
               <w:t>hangars</w:t>
             </w:r>
             <w:r>
-              <w:t xml:space="preserve"> that can be retrieved, the JSON object returned in the response body will contain an </w:t>
+              <w:t xml:space="preserve"> that can be retrieved, the JSON object returned in the response body will </w:t>
+            </w:r>
+            <w:r>
+              <w:lastRenderedPageBreak/>
+              <w:t xml:space="preserve">contain an </w:t>
             </w:r>
             <w:r>
               <w:t>hangars</w:t>
@@ -11108,6 +11239,7 @@
           </w:tcPr>
           <w:p>
             <w:r>
+              <w:lastRenderedPageBreak/>
               <w:t>Failure</w:t>
             </w:r>
           </w:p>
@@ -11150,7 +11282,6 @@
           <w:p/>
           <w:p>
             <w:r>
-              <w:lastRenderedPageBreak/>
               <w:t>Note: If the client has an Accept header set to */*, i.e., any MIME type, the serve will server application/</w:t>
             </w:r>
             <w:proofErr w:type="spellStart"/>
@@ -11372,6 +11503,7 @@
           </w:p>
           <w:p>
             <w:r>
+              <w:lastRenderedPageBreak/>
               <w:t xml:space="preserve">            “capacity”: </w:t>
             </w:r>
             <w:r>
@@ -11485,7 +11617,6 @@
           </w:p>
           <w:p>
             <w:r>
-              <w:lastRenderedPageBreak/>
               <w:t xml:space="preserve">                </w:t>
             </w:r>
             <w:proofErr w:type="gramStart"/>
@@ -11762,6 +11893,7 @@
           </w:p>
           <w:p>
             <w:r>
+              <w:lastRenderedPageBreak/>
               <w:t>Content-Type: application/</w:t>
             </w:r>
             <w:proofErr w:type="spellStart"/>
@@ -11832,7 +11964,6 @@
           </w:p>
           <w:p>
             <w:r>
-              <w:lastRenderedPageBreak/>
               <w:t xml:space="preserve">                </w:t>
             </w:r>
             <w:proofErr w:type="gramStart"/>
@@ -12017,12 +12148,11 @@
       <w:pPr>
         <w:pStyle w:val="Heading1"/>
       </w:pPr>
-      <w:bookmarkStart w:id="9" w:name="_Toc120444133"/>
-      <w:r>
-        <w:lastRenderedPageBreak/>
+      <w:bookmarkStart w:id="10" w:name="_Toc120552105"/>
+      <w:r>
         <w:t>Get a Hangar</w:t>
       </w:r>
-      <w:bookmarkEnd w:id="9"/>
+      <w:bookmarkEnd w:id="10"/>
     </w:p>
     <w:p>
       <w:r>
@@ -12353,6 +12483,7 @@
           </w:tcPr>
           <w:p>
             <w:r>
+              <w:lastRenderedPageBreak/>
               <w:t>Failure</w:t>
             </w:r>
           </w:p>
@@ -12461,7 +12592,6 @@
         <w:pStyle w:val="Heading3"/>
       </w:pPr>
       <w:r>
-        <w:lastRenderedPageBreak/>
         <w:t>Response Examples</w:t>
       </w:r>
     </w:p>
@@ -12706,12 +12836,23 @@
       <w:pPr>
         <w:pStyle w:val="Heading1"/>
       </w:pPr>
-      <w:bookmarkStart w:id="10" w:name="_Toc120444134"/>
-      <w:r>
-        <w:lastRenderedPageBreak/>
-        <w:t>Add Aircraft to Hangar</w:t>
-      </w:r>
-      <w:bookmarkEnd w:id="10"/>
+      <w:bookmarkStart w:id="11" w:name="_Toc120552106"/>
+      <w:r>
+        <w:t xml:space="preserve">Add </w:t>
+      </w:r>
+      <w:r>
+        <w:t xml:space="preserve">an </w:t>
+      </w:r>
+      <w:r>
+        <w:t xml:space="preserve">Aircraft to </w:t>
+      </w:r>
+      <w:r>
+        <w:t xml:space="preserve">a </w:t>
+      </w:r>
+      <w:r>
+        <w:t>Hangar</w:t>
+      </w:r>
+      <w:bookmarkEnd w:id="11"/>
     </w:p>
     <w:p>
       <w:r>
@@ -12981,6 +13122,7 @@
     <w:p/>
     <w:p>
       <w:r>
+        <w:lastRenderedPageBreak/>
         <w:t>Failure: JSON</w:t>
       </w:r>
     </w:p>
@@ -13161,11 +13303,7 @@
           </w:tcPr>
           <w:p>
             <w:r>
-              <w:t xml:space="preserve">If the user making the request does not own the aircraft that they are trying to add to a hangar, </w:t>
-            </w:r>
-            <w:r>
-              <w:lastRenderedPageBreak/>
-              <w:t xml:space="preserve">then the request will </w:t>
+              <w:t xml:space="preserve">If the user making the request does not own the aircraft that they are trying to add to a hangar, then the request will </w:t>
             </w:r>
             <w:proofErr w:type="gramStart"/>
             <w:r>
@@ -13185,7 +13323,6 @@
           </w:tcPr>
           <w:p>
             <w:r>
-              <w:lastRenderedPageBreak/>
               <w:t>Failure</w:t>
             </w:r>
           </w:p>
@@ -13470,6 +13607,7 @@
           <w:p/>
           <w:p>
             <w:r>
+              <w:lastRenderedPageBreak/>
               <w:t>{</w:t>
             </w:r>
           </w:p>
@@ -13545,7 +13683,6 @@
           </w:p>
           <w:p>
             <w:r>
-              <w:lastRenderedPageBreak/>
               <w:t>}</w:t>
             </w:r>
           </w:p>
@@ -13696,12 +13833,11 @@
       <w:pPr>
         <w:pStyle w:val="Heading1"/>
       </w:pPr>
-      <w:bookmarkStart w:id="11" w:name="_Toc120444135"/>
-      <w:r>
-        <w:lastRenderedPageBreak/>
+      <w:bookmarkStart w:id="12" w:name="_Toc120552107"/>
+      <w:r>
         <w:t>Remove an Aircraft from a Hangar</w:t>
       </w:r>
-      <w:bookmarkEnd w:id="11"/>
+      <w:bookmarkEnd w:id="12"/>
     </w:p>
     <w:p>
       <w:r>
@@ -14151,11 +14287,7 @@
           </w:tcPr>
           <w:p>
             <w:r>
-              <w:t xml:space="preserve">If the user making the request does not own the aircraft that they are trying to add to a hangar, </w:t>
-            </w:r>
-            <w:r>
-              <w:lastRenderedPageBreak/>
-              <w:t xml:space="preserve">then the request will </w:t>
+              <w:t xml:space="preserve">If the user making the request does not own the aircraft that they are trying to add to a hangar, then the request will </w:t>
             </w:r>
             <w:proofErr w:type="gramStart"/>
             <w:r>
@@ -14175,7 +14307,6 @@
           </w:tcPr>
           <w:p>
             <w:r>
-              <w:lastRenderedPageBreak/>
               <w:t>Failure</w:t>
             </w:r>
           </w:p>
@@ -14465,6 +14596,7 @@
           </w:p>
           <w:p>
             <w:r>
+              <w:lastRenderedPageBreak/>
               <w:t xml:space="preserve">    “Error”: “No aircraft with this </w:t>
             </w:r>
             <w:proofErr w:type="spellStart"/>
@@ -14535,7 +14667,6 @@
           </w:p>
           <w:p>
             <w:r>
-              <w:lastRenderedPageBreak/>
               <w:t>}</w:t>
             </w:r>
           </w:p>
@@ -14718,15 +14849,14 @@
       <w:pPr>
         <w:pStyle w:val="Heading1"/>
       </w:pPr>
-      <w:bookmarkStart w:id="12" w:name="_Toc120444136"/>
-      <w:r>
-        <w:lastRenderedPageBreak/>
+      <w:bookmarkStart w:id="13" w:name="_Toc120552108"/>
+      <w:r>
         <w:t xml:space="preserve">Partially Update a </w:t>
       </w:r>
       <w:r>
         <w:t>Hangar</w:t>
       </w:r>
-      <w:bookmarkEnd w:id="12"/>
+      <w:bookmarkEnd w:id="13"/>
     </w:p>
     <w:p>
       <w:r>
@@ -15155,7 +15285,6 @@
           </w:tcPr>
           <w:p>
             <w:r>
-              <w:lastRenderedPageBreak/>
               <w:t>state</w:t>
             </w:r>
           </w:p>
@@ -15318,6 +15447,7 @@
           </w:p>
           <w:p>
             <w:r>
+              <w:lastRenderedPageBreak/>
               <w:t xml:space="preserve">    “model”: “</w:t>
             </w:r>
             <w:r>
@@ -15602,7 +15732,6 @@
           </w:p>
           <w:p>
             <w:r>
-              <w:lastRenderedPageBreak/>
               <w:t>Note: If the client has an Accept header set to */*, i.e., any MIME type, the serve will server application/</w:t>
             </w:r>
             <w:proofErr w:type="spellStart"/>
@@ -15623,7 +15752,6 @@
           </w:tcPr>
           <w:p>
             <w:r>
-              <w:lastRenderedPageBreak/>
               <w:t>Failure</w:t>
             </w:r>
           </w:p>
@@ -15730,6 +15858,7 @@
         <w:pStyle w:val="Heading3"/>
       </w:pPr>
       <w:r>
+        <w:lastRenderedPageBreak/>
         <w:t>Response Examples</w:t>
       </w:r>
     </w:p>
@@ -15923,7 +16052,6 @@
           <w:p/>
           <w:p>
             <w:r>
-              <w:lastRenderedPageBreak/>
               <w:t>{</w:t>
             </w:r>
           </w:p>
@@ -16054,6 +16182,7 @@
           <w:p/>
           <w:p>
             <w:r>
+              <w:lastRenderedPageBreak/>
               <w:t>{</w:t>
             </w:r>
           </w:p>
@@ -16264,7 +16393,6 @@
         <w:pStyle w:val="Heading4"/>
       </w:pPr>
       <w:r>
-        <w:lastRenderedPageBreak/>
         <w:t>Failure</w:t>
       </w:r>
     </w:p>
@@ -16467,20 +16595,29 @@
     <w:p/>
     <w:p/>
     <w:p/>
+    <w:p/>
     <w:p>
       <w:pPr>
         <w:pStyle w:val="Heading1"/>
       </w:pPr>
-      <w:bookmarkStart w:id="13" w:name="_Toc120444137"/>
-      <w:r>
-        <w:lastRenderedPageBreak/>
-        <w:t>Delete a Hangar</w:t>
-      </w:r>
-      <w:bookmarkEnd w:id="13"/>
-    </w:p>
-    <w:p>
-      <w:r>
-        <w:t>Allows you to delete a Hangar. All aircrafts parked in the hangar will be automatically marked as being in flight when the hangar is deleted.</w:t>
+      <w:bookmarkStart w:id="14" w:name="_Toc120552109"/>
+      <w:r>
+        <w:t>Fully</w:t>
+      </w:r>
+      <w:r>
+        <w:t xml:space="preserve"> Update a Hangar</w:t>
+      </w:r>
+      <w:bookmarkEnd w:id="14"/>
+    </w:p>
+    <w:p>
+      <w:r>
+        <w:t xml:space="preserve">Allows you to </w:t>
+      </w:r>
+      <w:r>
+        <w:t>fully</w:t>
+      </w:r>
+      <w:r>
+        <w:t xml:space="preserve"> update the attributes of an already created hangar.</w:t>
       </w:r>
     </w:p>
     <w:p/>
@@ -16500,7 +16637,10 @@
           </w:tcPr>
           <w:p>
             <w:r>
-              <w:t>DELETE /hangars</w:t>
+              <w:t>PUT</w:t>
+            </w:r>
+            <w:r>
+              <w:t xml:space="preserve"> /hangars</w:t>
             </w:r>
             <w:proofErr w:type="gramStart"/>
             <w:r>
@@ -16531,6 +16671,25 @@
       </w:pPr>
       <w:r>
         <w:t>Media Type(s)</w:t>
+      </w:r>
+    </w:p>
+    <w:p>
+      <w:r>
+        <w:t>application/</w:t>
+      </w:r>
+      <w:proofErr w:type="spellStart"/>
+      <w:r>
+        <w:t>json</w:t>
+      </w:r>
+      <w:proofErr w:type="spellEnd"/>
+    </w:p>
+    <w:p/>
+    <w:p>
+      <w:pPr>
+        <w:pStyle w:val="Heading3"/>
+      </w:pPr>
+      <w:r>
+        <w:t>Authorization</w:t>
       </w:r>
     </w:p>
     <w:p>
@@ -16618,6 +16777,1694 @@
           </w:tcPr>
           <w:p>
             <w:r>
+              <w:t>The ID of the hangar</w:t>
+            </w:r>
+          </w:p>
+        </w:tc>
+      </w:tr>
+    </w:tbl>
+    <w:p/>
+    <w:p>
+      <w:pPr>
+        <w:pStyle w:val="Heading3"/>
+      </w:pPr>
+      <w:r>
+        <w:lastRenderedPageBreak/>
+        <w:t>Request Body</w:t>
+      </w:r>
+    </w:p>
+    <w:p>
+      <w:r>
+        <w:t>Required</w:t>
+      </w:r>
+    </w:p>
+    <w:p/>
+    <w:p>
+      <w:pPr>
+        <w:pStyle w:val="Heading3"/>
+      </w:pPr>
+      <w:r>
+        <w:t>Request Body Format</w:t>
+      </w:r>
+    </w:p>
+    <w:p>
+      <w:r>
+        <w:t>JSON</w:t>
+      </w:r>
+    </w:p>
+    <w:p/>
+    <w:p>
+      <w:pPr>
+        <w:pStyle w:val="Heading3"/>
+      </w:pPr>
+      <w:r>
+        <w:t>Request JSON Attributes</w:t>
+      </w:r>
+    </w:p>
+    <w:tbl>
+      <w:tblPr>
+        <w:tblStyle w:val="TableGrid"/>
+        <w:tblW w:w="0" w:type="auto"/>
+        <w:tblLook w:val="04A0" w:firstRow="1" w:lastRow="0" w:firstColumn="1" w:lastColumn="0" w:noHBand="0" w:noVBand="1"/>
+      </w:tblPr>
+      <w:tblGrid>
+        <w:gridCol w:w="1345"/>
+        <w:gridCol w:w="3060"/>
+        <w:gridCol w:w="3510"/>
+        <w:gridCol w:w="1435"/>
+      </w:tblGrid>
+      <w:tr>
+        <w:tc>
+          <w:tcPr>
+            <w:tcW w:w="1345" w:type="dxa"/>
+          </w:tcPr>
+          <w:p>
+            <w:pPr>
+              <w:rPr>
+                <w:b/>
+                <w:bCs/>
+              </w:rPr>
+            </w:pPr>
+            <w:r>
+              <w:rPr>
+                <w:b/>
+                <w:bCs/>
+              </w:rPr>
+              <w:t>Name</w:t>
+            </w:r>
+          </w:p>
+        </w:tc>
+        <w:tc>
+          <w:tcPr>
+            <w:tcW w:w="3060" w:type="dxa"/>
+          </w:tcPr>
+          <w:p>
+            <w:pPr>
+              <w:rPr>
+                <w:b/>
+                <w:bCs/>
+              </w:rPr>
+            </w:pPr>
+            <w:r>
+              <w:rPr>
+                <w:b/>
+                <w:bCs/>
+              </w:rPr>
+              <w:t>Description</w:t>
+            </w:r>
+          </w:p>
+        </w:tc>
+        <w:tc>
+          <w:tcPr>
+            <w:tcW w:w="3510" w:type="dxa"/>
+          </w:tcPr>
+          <w:p>
+            <w:pPr>
+              <w:rPr>
+                <w:b/>
+                <w:bCs/>
+              </w:rPr>
+            </w:pPr>
+            <w:r>
+              <w:rPr>
+                <w:b/>
+                <w:bCs/>
+              </w:rPr>
+              <w:t>Notes</w:t>
+            </w:r>
+          </w:p>
+        </w:tc>
+        <w:tc>
+          <w:tcPr>
+            <w:tcW w:w="1435" w:type="dxa"/>
+          </w:tcPr>
+          <w:p>
+            <w:pPr>
+              <w:rPr>
+                <w:b/>
+                <w:bCs/>
+              </w:rPr>
+            </w:pPr>
+            <w:r>
+              <w:rPr>
+                <w:b/>
+                <w:bCs/>
+              </w:rPr>
+              <w:t>Required?</w:t>
+            </w:r>
+          </w:p>
+        </w:tc>
+      </w:tr>
+      <w:tr>
+        <w:tc>
+          <w:tcPr>
+            <w:tcW w:w="1345" w:type="dxa"/>
+          </w:tcPr>
+          <w:p>
+            <w:r>
+              <w:t>name</w:t>
+            </w:r>
+          </w:p>
+        </w:tc>
+        <w:tc>
+          <w:tcPr>
+            <w:tcW w:w="3060" w:type="dxa"/>
+          </w:tcPr>
+          <w:p>
+            <w:r>
+              <w:t>The name of the hangar.</w:t>
+            </w:r>
+          </w:p>
+        </w:tc>
+        <w:tc>
+          <w:tcPr>
+            <w:tcW w:w="3510" w:type="dxa"/>
+          </w:tcPr>
+          <w:p>
+            <w:r>
+              <w:t>The minimum permissible string length of a hangar name is 1 character. The maximum permissible string length for a hangar name is 255 characters.</w:t>
+            </w:r>
+          </w:p>
+          <w:p/>
+          <w:p>
+            <w:r>
+              <w:t xml:space="preserve">All hangar name must use characters that match the regular expression: </w:t>
+            </w:r>
+            <w:proofErr w:type="gramStart"/>
+            <w:r>
+              <w:t>^[</w:t>
+            </w:r>
+            <w:proofErr w:type="gramEnd"/>
+            <w:r>
+              <w:t>A-Za-z0-9 ./,-]+$</w:t>
+            </w:r>
+          </w:p>
+        </w:tc>
+        <w:tc>
+          <w:tcPr>
+            <w:tcW w:w="1435" w:type="dxa"/>
+          </w:tcPr>
+          <w:p>
+            <w:r>
+              <w:t>Yes</w:t>
+            </w:r>
+          </w:p>
+        </w:tc>
+      </w:tr>
+      <w:tr>
+        <w:tc>
+          <w:tcPr>
+            <w:tcW w:w="1345" w:type="dxa"/>
+          </w:tcPr>
+          <w:p>
+            <w:r>
+              <w:t>city</w:t>
+            </w:r>
+          </w:p>
+        </w:tc>
+        <w:tc>
+          <w:tcPr>
+            <w:tcW w:w="3060" w:type="dxa"/>
+          </w:tcPr>
+          <w:p>
+            <w:r>
+              <w:t>The United States city that the hangar is located in.</w:t>
+            </w:r>
+          </w:p>
+        </w:tc>
+        <w:tc>
+          <w:tcPr>
+            <w:tcW w:w="3510" w:type="dxa"/>
+          </w:tcPr>
+          <w:p>
+            <w:r>
+              <w:t>The minimum permissible string length of a hangar city is 1 character. The maximum permissible string length for a hangar city is 255 characters.</w:t>
+            </w:r>
+          </w:p>
+          <w:p/>
+          <w:p>
+            <w:r>
+              <w:t xml:space="preserve">All hangar cities must use characters that match the regular expression: </w:t>
+            </w:r>
+            <w:proofErr w:type="gramStart"/>
+            <w:r>
+              <w:t>^[</w:t>
+            </w:r>
+            <w:proofErr w:type="gramEnd"/>
+            <w:r>
+              <w:t>A-Za-z .,]+$</w:t>
+            </w:r>
+          </w:p>
+        </w:tc>
+        <w:tc>
+          <w:tcPr>
+            <w:tcW w:w="1435" w:type="dxa"/>
+          </w:tcPr>
+          <w:p>
+            <w:r>
+              <w:t>Yes</w:t>
+            </w:r>
+          </w:p>
+        </w:tc>
+      </w:tr>
+      <w:tr>
+        <w:tc>
+          <w:tcPr>
+            <w:tcW w:w="1345" w:type="dxa"/>
+          </w:tcPr>
+          <w:p>
+            <w:r>
+              <w:t>state</w:t>
+            </w:r>
+          </w:p>
+        </w:tc>
+        <w:tc>
+          <w:tcPr>
+            <w:tcW w:w="3060" w:type="dxa"/>
+          </w:tcPr>
+          <w:p>
+            <w:r>
+              <w:t>The United States state that the hangar is located in.</w:t>
+            </w:r>
+          </w:p>
+        </w:tc>
+        <w:tc>
+          <w:tcPr>
+            <w:tcW w:w="3510" w:type="dxa"/>
+          </w:tcPr>
+          <w:p>
+            <w:r>
+              <w:t>The minimum permissible string length of a hangar state is 1 character. The maximum permissible string length for a hangar state is 255 characters.</w:t>
+            </w:r>
+          </w:p>
+          <w:p/>
+          <w:p>
+            <w:r>
+              <w:t xml:space="preserve">All hangar states must use characters that match the regular expression: </w:t>
+            </w:r>
+            <w:proofErr w:type="gramStart"/>
+            <w:r>
+              <w:t>^[</w:t>
+            </w:r>
+            <w:proofErr w:type="gramEnd"/>
+            <w:r>
+              <w:t>A-Za-z ]+$</w:t>
+            </w:r>
+          </w:p>
+        </w:tc>
+        <w:tc>
+          <w:tcPr>
+            <w:tcW w:w="1435" w:type="dxa"/>
+          </w:tcPr>
+          <w:p>
+            <w:r>
+              <w:t>Yes</w:t>
+            </w:r>
+          </w:p>
+        </w:tc>
+      </w:tr>
+      <w:tr>
+        <w:tc>
+          <w:tcPr>
+            <w:tcW w:w="1345" w:type="dxa"/>
+          </w:tcPr>
+          <w:p>
+            <w:r>
+              <w:t>capacity</w:t>
+            </w:r>
+          </w:p>
+        </w:tc>
+        <w:tc>
+          <w:tcPr>
+            <w:tcW w:w="3060" w:type="dxa"/>
+          </w:tcPr>
+          <w:p>
+            <w:r>
+              <w:t>The maximum number of aircrafts that the hangar can hold.</w:t>
+            </w:r>
+          </w:p>
+        </w:tc>
+        <w:tc>
+          <w:tcPr>
+            <w:tcW w:w="3510" w:type="dxa"/>
+          </w:tcPr>
+          <w:p>
+            <w:r>
+              <w:t>The smallest permissible capacity value is 1. The largest permissible capacity value is 5.</w:t>
+            </w:r>
+          </w:p>
+        </w:tc>
+        <w:tc>
+          <w:tcPr>
+            <w:tcW w:w="1435" w:type="dxa"/>
+          </w:tcPr>
+          <w:p>
+            <w:r>
+              <w:t>Yes</w:t>
+            </w:r>
+          </w:p>
+        </w:tc>
+      </w:tr>
+    </w:tbl>
+    <w:p>
+      <w:r>
+        <w:t>*Note: An any additional attributes provided in the request body that aren’t name, city, state, or capacity will be ignored.</w:t>
+      </w:r>
+    </w:p>
+    <w:p/>
+    <w:p>
+      <w:pPr>
+        <w:pStyle w:val="Heading3"/>
+      </w:pPr>
+      <w:r>
+        <w:t>Request Body Example</w:t>
+      </w:r>
+    </w:p>
+    <w:tbl>
+      <w:tblPr>
+        <w:tblStyle w:val="TableGrid"/>
+        <w:tblW w:w="0" w:type="auto"/>
+        <w:tblLook w:val="04A0" w:firstRow="1" w:lastRow="0" w:firstColumn="1" w:lastColumn="0" w:noHBand="0" w:noVBand="1"/>
+      </w:tblPr>
+      <w:tblGrid>
+        <w:gridCol w:w="9350"/>
+      </w:tblGrid>
+      <w:tr>
+        <w:tc>
+          <w:tcPr>
+            <w:tcW w:w="9350" w:type="dxa"/>
+          </w:tcPr>
+          <w:p>
+            <w:r>
+              <w:t>Content-Type: application/</w:t>
+            </w:r>
+            <w:proofErr w:type="spellStart"/>
+            <w:r>
+              <w:t>json</w:t>
+            </w:r>
+            <w:proofErr w:type="spellEnd"/>
+          </w:p>
+          <w:p/>
+          <w:p>
+            <w:r>
+              <w:t>{</w:t>
+            </w:r>
+          </w:p>
+          <w:p>
+            <w:r>
+              <w:t xml:space="preserve">    “model”: “The Arch Hangar”,</w:t>
+            </w:r>
+          </w:p>
+          <w:p>
+            <w:r>
+              <w:t xml:space="preserve">    “city”: “Limestone”,</w:t>
+            </w:r>
+          </w:p>
+          <w:p>
+            <w:r>
+              <w:t xml:space="preserve">    “state”: “Maine”</w:t>
+            </w:r>
+          </w:p>
+          <w:p>
+            <w:r>
+              <w:t xml:space="preserve">    “capacity”: </w:t>
+            </w:r>
+            <w:r>
+              <w:t>2</w:t>
+            </w:r>
+          </w:p>
+          <w:p>
+            <w:r>
+              <w:t>}</w:t>
+            </w:r>
+          </w:p>
+        </w:tc>
+      </w:tr>
+    </w:tbl>
+    <w:p/>
+    <w:p>
+      <w:pPr>
+        <w:pStyle w:val="Heading2"/>
+      </w:pPr>
+      <w:r>
+        <w:t>Response</w:t>
+      </w:r>
+    </w:p>
+    <w:p>
+      <w:pPr>
+        <w:pStyle w:val="Heading3"/>
+      </w:pPr>
+      <w:r>
+        <w:t>Media Type(s)</w:t>
+      </w:r>
+    </w:p>
+    <w:p>
+      <w:r>
+        <w:t>application/</w:t>
+      </w:r>
+      <w:proofErr w:type="spellStart"/>
+      <w:r>
+        <w:t>json</w:t>
+      </w:r>
+      <w:proofErr w:type="spellEnd"/>
+    </w:p>
+    <w:p/>
+    <w:p>
+      <w:pPr>
+        <w:pStyle w:val="Heading3"/>
+      </w:pPr>
+      <w:r>
+        <w:t>Response Body Format</w:t>
+      </w:r>
+    </w:p>
+    <w:p>
+      <w:r>
+        <w:t>JSON</w:t>
+      </w:r>
+    </w:p>
+    <w:p/>
+    <w:p>
+      <w:pPr>
+        <w:pStyle w:val="Heading3"/>
+      </w:pPr>
+      <w:r>
+        <w:t>Response Statuses</w:t>
+      </w:r>
+    </w:p>
+    <w:tbl>
+      <w:tblPr>
+        <w:tblStyle w:val="TableGrid"/>
+        <w:tblW w:w="0" w:type="auto"/>
+        <w:tblLook w:val="04A0" w:firstRow="1" w:lastRow="0" w:firstColumn="1" w:lastColumn="0" w:noHBand="0" w:noVBand="1"/>
+      </w:tblPr>
+      <w:tblGrid>
+        <w:gridCol w:w="1435"/>
+        <w:gridCol w:w="3330"/>
+        <w:gridCol w:w="4585"/>
+      </w:tblGrid>
+      <w:tr>
+        <w:tc>
+          <w:tcPr>
+            <w:tcW w:w="1435" w:type="dxa"/>
+          </w:tcPr>
+          <w:p>
+            <w:pPr>
+              <w:rPr>
+                <w:b/>
+                <w:bCs/>
+              </w:rPr>
+            </w:pPr>
+            <w:r>
+              <w:rPr>
+                <w:b/>
+                <w:bCs/>
+              </w:rPr>
+              <w:t>Outcome</w:t>
+            </w:r>
+          </w:p>
+        </w:tc>
+        <w:tc>
+          <w:tcPr>
+            <w:tcW w:w="3330" w:type="dxa"/>
+          </w:tcPr>
+          <w:p>
+            <w:pPr>
+              <w:rPr>
+                <w:b/>
+                <w:bCs/>
+              </w:rPr>
+            </w:pPr>
+            <w:r>
+              <w:rPr>
+                <w:b/>
+                <w:bCs/>
+              </w:rPr>
+              <w:t>Status Code</w:t>
+            </w:r>
+          </w:p>
+        </w:tc>
+        <w:tc>
+          <w:tcPr>
+            <w:tcW w:w="4585" w:type="dxa"/>
+          </w:tcPr>
+          <w:p>
+            <w:pPr>
+              <w:rPr>
+                <w:b/>
+                <w:bCs/>
+              </w:rPr>
+            </w:pPr>
+            <w:r>
+              <w:rPr>
+                <w:b/>
+                <w:bCs/>
+              </w:rPr>
+              <w:t>Notes</w:t>
+            </w:r>
+          </w:p>
+        </w:tc>
+      </w:tr>
+      <w:tr>
+        <w:tc>
+          <w:tcPr>
+            <w:tcW w:w="1435" w:type="dxa"/>
+          </w:tcPr>
+          <w:p>
+            <w:r>
+              <w:t>Success</w:t>
+            </w:r>
+          </w:p>
+        </w:tc>
+        <w:tc>
+          <w:tcPr>
+            <w:tcW w:w="3330" w:type="dxa"/>
+          </w:tcPr>
+          <w:p>
+            <w:r>
+              <w:t>200 OK</w:t>
+            </w:r>
+          </w:p>
+        </w:tc>
+        <w:tc>
+          <w:tcPr>
+            <w:tcW w:w="4585" w:type="dxa"/>
+          </w:tcPr>
+          <w:p/>
+        </w:tc>
+      </w:tr>
+      <w:tr>
+        <w:tc>
+          <w:tcPr>
+            <w:tcW w:w="1435" w:type="dxa"/>
+          </w:tcPr>
+          <w:p>
+            <w:r>
+              <w:t>Failure</w:t>
+            </w:r>
+          </w:p>
+        </w:tc>
+        <w:tc>
+          <w:tcPr>
+            <w:tcW w:w="3330" w:type="dxa"/>
+          </w:tcPr>
+          <w:p>
+            <w:r>
+              <w:t>415 Unsupported Media Type</w:t>
+            </w:r>
+          </w:p>
+        </w:tc>
+        <w:tc>
+          <w:tcPr>
+            <w:tcW w:w="4585" w:type="dxa"/>
+          </w:tcPr>
+          <w:p>
+            <w:r>
+              <w:t>If the media type of the content provided in the request body is not JSON and the associated Content-Type request header is not application/</w:t>
+            </w:r>
+            <w:proofErr w:type="spellStart"/>
+            <w:r>
+              <w:t>json</w:t>
+            </w:r>
+            <w:proofErr w:type="spellEnd"/>
+            <w:r>
+              <w:t xml:space="preserve">, the hangar will not be updated and a </w:t>
+            </w:r>
+            <w:proofErr w:type="gramStart"/>
+            <w:r>
+              <w:t>415 status</w:t>
+            </w:r>
+            <w:proofErr w:type="gramEnd"/>
+            <w:r>
+              <w:t xml:space="preserve"> code will be returned.</w:t>
+            </w:r>
+          </w:p>
+        </w:tc>
+      </w:tr>
+      <w:tr>
+        <w:tc>
+          <w:tcPr>
+            <w:tcW w:w="1435" w:type="dxa"/>
+          </w:tcPr>
+          <w:p>
+            <w:r>
+              <w:t>Failure</w:t>
+            </w:r>
+          </w:p>
+        </w:tc>
+        <w:tc>
+          <w:tcPr>
+            <w:tcW w:w="3330" w:type="dxa"/>
+          </w:tcPr>
+          <w:p>
+            <w:r>
+              <w:t>406 Not Acceptable</w:t>
+            </w:r>
+          </w:p>
+        </w:tc>
+        <w:tc>
+          <w:tcPr>
+            <w:tcW w:w="4585" w:type="dxa"/>
+          </w:tcPr>
+          <w:p>
+            <w:r>
+              <w:t>If the Accept header in the request is not application/</w:t>
+            </w:r>
+            <w:proofErr w:type="spellStart"/>
+            <w:r>
+              <w:t>json</w:t>
+            </w:r>
+            <w:proofErr w:type="spellEnd"/>
+            <w:r>
+              <w:t xml:space="preserve">, the hangar will not be updated and a </w:t>
+            </w:r>
+            <w:proofErr w:type="gramStart"/>
+            <w:r>
+              <w:t>406 status</w:t>
+            </w:r>
+            <w:proofErr w:type="gramEnd"/>
+            <w:r>
+              <w:t xml:space="preserve"> code will be returned.</w:t>
+            </w:r>
+          </w:p>
+          <w:p>
+            <w:r>
+              <w:t>Note: If the client has an Accept header set to */*, i.e., any MIME type, the serve will server application/</w:t>
+            </w:r>
+            <w:proofErr w:type="spellStart"/>
+            <w:r>
+              <w:t>json</w:t>
+            </w:r>
+            <w:proofErr w:type="spellEnd"/>
+            <w:r>
+              <w:t xml:space="preserve"> in the response. The server assumes the client is impartial to a specific media type as one was not explicitly set in the Accept header.</w:t>
+            </w:r>
+          </w:p>
+        </w:tc>
+      </w:tr>
+      <w:tr>
+        <w:tc>
+          <w:tcPr>
+            <w:tcW w:w="1435" w:type="dxa"/>
+          </w:tcPr>
+          <w:p>
+            <w:r>
+              <w:t>Failure</w:t>
+            </w:r>
+          </w:p>
+        </w:tc>
+        <w:tc>
+          <w:tcPr>
+            <w:tcW w:w="3330" w:type="dxa"/>
+          </w:tcPr>
+          <w:p>
+            <w:r>
+              <w:t>400 Bad Request</w:t>
+            </w:r>
+          </w:p>
+        </w:tc>
+        <w:tc>
+          <w:tcPr>
+            <w:tcW w:w="4585" w:type="dxa"/>
+          </w:tcPr>
+          <w:p>
+            <w:r>
+              <w:t xml:space="preserve">If any of the 3 </w:t>
+            </w:r>
+            <w:r>
+              <w:t>required</w:t>
+            </w:r>
+            <w:r>
+              <w:t xml:space="preserve"> attributes in the request are </w:t>
+            </w:r>
+            <w:r>
+              <w:t xml:space="preserve">missing or </w:t>
+            </w:r>
+            <w:r>
+              <w:t xml:space="preserve">misconfigured, the hangar will not be updated and a </w:t>
+            </w:r>
+            <w:proofErr w:type="gramStart"/>
+            <w:r>
+              <w:t>400 status</w:t>
+            </w:r>
+            <w:proofErr w:type="gramEnd"/>
+            <w:r>
+              <w:t xml:space="preserve"> code will be returned.</w:t>
+            </w:r>
+          </w:p>
+          <w:p/>
+          <w:p>
+            <w:r>
+              <w:t xml:space="preserve">An attempt to update the capacity to a value less than the current number of aircrafts in a hangar will fail with a </w:t>
+            </w:r>
+            <w:proofErr w:type="gramStart"/>
+            <w:r>
+              <w:t>400 status</w:t>
+            </w:r>
+            <w:proofErr w:type="gramEnd"/>
+            <w:r>
+              <w:t xml:space="preserve"> code.</w:t>
+            </w:r>
+          </w:p>
+        </w:tc>
+      </w:tr>
+      <w:tr>
+        <w:tc>
+          <w:tcPr>
+            <w:tcW w:w="1435" w:type="dxa"/>
+          </w:tcPr>
+          <w:p>
+            <w:r>
+              <w:t>Failure</w:t>
+            </w:r>
+          </w:p>
+        </w:tc>
+        <w:tc>
+          <w:tcPr>
+            <w:tcW w:w="3330" w:type="dxa"/>
+          </w:tcPr>
+          <w:p>
+            <w:r>
+              <w:t>404 Not Found</w:t>
+            </w:r>
+          </w:p>
+        </w:tc>
+        <w:tc>
+          <w:tcPr>
+            <w:tcW w:w="4585" w:type="dxa"/>
+          </w:tcPr>
+          <w:p>
+            <w:r>
+              <w:t xml:space="preserve">No hangar with this </w:t>
+            </w:r>
+            <w:proofErr w:type="spellStart"/>
+            <w:r>
+              <w:t>hangarId</w:t>
+            </w:r>
+            <w:proofErr w:type="spellEnd"/>
+            <w:r>
+              <w:t xml:space="preserve"> exists.</w:t>
+            </w:r>
+          </w:p>
+        </w:tc>
+      </w:tr>
+    </w:tbl>
+    <w:p/>
+    <w:p>
+      <w:pPr>
+        <w:pStyle w:val="Heading3"/>
+      </w:pPr>
+      <w:r>
+        <w:t>Response Examples</w:t>
+      </w:r>
+    </w:p>
+    <w:p>
+      <w:pPr>
+        <w:pStyle w:val="Heading4"/>
+      </w:pPr>
+      <w:r>
+        <w:t>Success</w:t>
+      </w:r>
+    </w:p>
+    <w:tbl>
+      <w:tblPr>
+        <w:tblStyle w:val="TableGrid"/>
+        <w:tblW w:w="0" w:type="auto"/>
+        <w:tblLook w:val="04A0" w:firstRow="1" w:lastRow="0" w:firstColumn="1" w:lastColumn="0" w:noHBand="0" w:noVBand="1"/>
+      </w:tblPr>
+      <w:tblGrid>
+        <w:gridCol w:w="9350"/>
+      </w:tblGrid>
+      <w:tr>
+        <w:tc>
+          <w:tcPr>
+            <w:tcW w:w="9350" w:type="dxa"/>
+          </w:tcPr>
+          <w:p>
+            <w:r>
+              <w:t>Status: 200 OK</w:t>
+            </w:r>
+          </w:p>
+          <w:p>
+            <w:r>
+              <w:t>Content-Type: application/</w:t>
+            </w:r>
+            <w:proofErr w:type="spellStart"/>
+            <w:r>
+              <w:t>json</w:t>
+            </w:r>
+            <w:proofErr w:type="spellEnd"/>
+          </w:p>
+          <w:p/>
+          <w:p>
+            <w:r>
+              <w:t>{</w:t>
+            </w:r>
+          </w:p>
+          <w:p>
+            <w:r>
+              <w:t xml:space="preserve">    “id”: 1234,</w:t>
+            </w:r>
+          </w:p>
+          <w:p>
+            <w:r>
+              <w:t xml:space="preserve">    “name”: “The Arch Hangar”,</w:t>
+            </w:r>
+          </w:p>
+          <w:p>
+            <w:r>
+              <w:t xml:space="preserve">    “city”: “Limestone”,</w:t>
+            </w:r>
+          </w:p>
+          <w:p>
+            <w:r>
+              <w:t xml:space="preserve">    “state”: “Maine”,</w:t>
+            </w:r>
+          </w:p>
+          <w:p>
+            <w:r>
+              <w:t xml:space="preserve">    “capacity”: </w:t>
+            </w:r>
+            <w:r>
+              <w:t>2</w:t>
+            </w:r>
+            <w:r>
+              <w:t>,</w:t>
+            </w:r>
+          </w:p>
+          <w:p>
+            <w:r>
+              <w:t xml:space="preserve">    “aircrafts”: [],</w:t>
+            </w:r>
+          </w:p>
+          <w:p>
+            <w:r>
+              <w:t xml:space="preserve">    “self”: “https://appspot.com/hangars/1234”</w:t>
+            </w:r>
+          </w:p>
+          <w:p>
+            <w:r>
+              <w:t>}</w:t>
+            </w:r>
+          </w:p>
+        </w:tc>
+      </w:tr>
+    </w:tbl>
+    <w:p/>
+    <w:p>
+      <w:pPr>
+        <w:pStyle w:val="Heading4"/>
+      </w:pPr>
+      <w:r>
+        <w:t>Failure</w:t>
+      </w:r>
+    </w:p>
+    <w:tbl>
+      <w:tblPr>
+        <w:tblStyle w:val="TableGrid"/>
+        <w:tblW w:w="0" w:type="auto"/>
+        <w:tblLook w:val="04A0" w:firstRow="1" w:lastRow="0" w:firstColumn="1" w:lastColumn="0" w:noHBand="0" w:noVBand="1"/>
+      </w:tblPr>
+      <w:tblGrid>
+        <w:gridCol w:w="9350"/>
+      </w:tblGrid>
+      <w:tr>
+        <w:tc>
+          <w:tcPr>
+            <w:tcW w:w="9350" w:type="dxa"/>
+          </w:tcPr>
+          <w:p>
+            <w:r>
+              <w:t>Status Code: 401 Unauthorized</w:t>
+            </w:r>
+          </w:p>
+          <w:p>
+            <w:r>
+              <w:t>Content-Type: application/</w:t>
+            </w:r>
+            <w:proofErr w:type="spellStart"/>
+            <w:r>
+              <w:t>json</w:t>
+            </w:r>
+            <w:proofErr w:type="spellEnd"/>
+          </w:p>
+          <w:p/>
+          <w:p>
+            <w:r>
+              <w:t>{</w:t>
+            </w:r>
+          </w:p>
+          <w:p>
+            <w:r>
+              <w:t xml:space="preserve">    “Error”: “Bearer token is missing or invalid”</w:t>
+            </w:r>
+          </w:p>
+          <w:p>
+            <w:r>
+              <w:t>}</w:t>
+            </w:r>
+          </w:p>
+        </w:tc>
+      </w:tr>
+    </w:tbl>
+    <w:p/>
+    <w:p>
+      <w:pPr>
+        <w:pStyle w:val="Heading4"/>
+      </w:pPr>
+      <w:r>
+        <w:t>Failure</w:t>
+      </w:r>
+    </w:p>
+    <w:tbl>
+      <w:tblPr>
+        <w:tblStyle w:val="TableGrid"/>
+        <w:tblW w:w="0" w:type="auto"/>
+        <w:tblLook w:val="04A0" w:firstRow="1" w:lastRow="0" w:firstColumn="1" w:lastColumn="0" w:noHBand="0" w:noVBand="1"/>
+      </w:tblPr>
+      <w:tblGrid>
+        <w:gridCol w:w="9350"/>
+      </w:tblGrid>
+      <w:tr>
+        <w:tc>
+          <w:tcPr>
+            <w:tcW w:w="9350" w:type="dxa"/>
+          </w:tcPr>
+          <w:p>
+            <w:r>
+              <w:t>Status: 415 Unsupported Media Type</w:t>
+            </w:r>
+          </w:p>
+          <w:p>
+            <w:r>
+              <w:t>Content-Type: application/</w:t>
+            </w:r>
+            <w:proofErr w:type="spellStart"/>
+            <w:r>
+              <w:t>json</w:t>
+            </w:r>
+            <w:proofErr w:type="spellEnd"/>
+          </w:p>
+          <w:p/>
+          <w:p>
+            <w:r>
+              <w:t>{</w:t>
+            </w:r>
+          </w:p>
+          <w:p>
+            <w:r>
+              <w:t xml:space="preserve">    “Error”: “This endpoint only accepts application/</w:t>
+            </w:r>
+            <w:proofErr w:type="spellStart"/>
+            <w:r>
+              <w:t>json</w:t>
+            </w:r>
+            <w:proofErr w:type="spellEnd"/>
+            <w:r>
+              <w:t>”</w:t>
+            </w:r>
+          </w:p>
+          <w:p>
+            <w:r>
+              <w:t>}</w:t>
+            </w:r>
+          </w:p>
+        </w:tc>
+      </w:tr>
+    </w:tbl>
+    <w:p/>
+    <w:p>
+      <w:pPr>
+        <w:pStyle w:val="Heading4"/>
+      </w:pPr>
+      <w:r>
+        <w:t>Failure</w:t>
+      </w:r>
+    </w:p>
+    <w:tbl>
+      <w:tblPr>
+        <w:tblStyle w:val="TableGrid"/>
+        <w:tblW w:w="0" w:type="auto"/>
+        <w:tblLook w:val="04A0" w:firstRow="1" w:lastRow="0" w:firstColumn="1" w:lastColumn="0" w:noHBand="0" w:noVBand="1"/>
+      </w:tblPr>
+      <w:tblGrid>
+        <w:gridCol w:w="9350"/>
+      </w:tblGrid>
+      <w:tr>
+        <w:tc>
+          <w:tcPr>
+            <w:tcW w:w="9350" w:type="dxa"/>
+          </w:tcPr>
+          <w:p>
+            <w:r>
+              <w:t>Status: 406 Not Acceptable</w:t>
+            </w:r>
+          </w:p>
+          <w:p>
+            <w:r>
+              <w:t>Content-Type: application/</w:t>
+            </w:r>
+            <w:proofErr w:type="spellStart"/>
+            <w:r>
+              <w:t>json</w:t>
+            </w:r>
+            <w:proofErr w:type="spellEnd"/>
+          </w:p>
+          <w:p/>
+          <w:p>
+            <w:r>
+              <w:t>{</w:t>
+            </w:r>
+          </w:p>
+          <w:p>
+            <w:r>
+              <w:t xml:space="preserve">    “Error”: “This endpoint only serves application/</w:t>
+            </w:r>
+            <w:proofErr w:type="spellStart"/>
+            <w:r>
+              <w:t>json</w:t>
+            </w:r>
+            <w:proofErr w:type="spellEnd"/>
+            <w:r>
+              <w:t>”</w:t>
+            </w:r>
+          </w:p>
+          <w:p>
+            <w:r>
+              <w:t>}</w:t>
+            </w:r>
+          </w:p>
+        </w:tc>
+      </w:tr>
+    </w:tbl>
+    <w:p/>
+    <w:p>
+      <w:pPr>
+        <w:pStyle w:val="Heading4"/>
+      </w:pPr>
+      <w:r>
+        <w:t>Failure</w:t>
+      </w:r>
+    </w:p>
+    <w:tbl>
+      <w:tblPr>
+        <w:tblStyle w:val="TableGrid"/>
+        <w:tblW w:w="0" w:type="auto"/>
+        <w:tblLook w:val="04A0" w:firstRow="1" w:lastRow="0" w:firstColumn="1" w:lastColumn="0" w:noHBand="0" w:noVBand="1"/>
+      </w:tblPr>
+      <w:tblGrid>
+        <w:gridCol w:w="9350"/>
+      </w:tblGrid>
+      <w:tr>
+        <w:tc>
+          <w:tcPr>
+            <w:tcW w:w="9350" w:type="dxa"/>
+          </w:tcPr>
+          <w:p>
+            <w:r>
+              <w:t>Status: 400 Bad Request</w:t>
+            </w:r>
+          </w:p>
+          <w:p>
+            <w:r>
+              <w:t>Content-Type: application/</w:t>
+            </w:r>
+            <w:proofErr w:type="spellStart"/>
+            <w:r>
+              <w:t>json</w:t>
+            </w:r>
+            <w:proofErr w:type="spellEnd"/>
+          </w:p>
+          <w:p/>
+          <w:p>
+            <w:r>
+              <w:t>{</w:t>
+            </w:r>
+          </w:p>
+          <w:p>
+            <w:r>
+              <w:t xml:space="preserve">    “Error”: “Name attribute is </w:t>
+            </w:r>
+            <w:r>
+              <w:t xml:space="preserve">missing or </w:t>
+            </w:r>
+            <w:r>
+              <w:t>invalid”</w:t>
+            </w:r>
+          </w:p>
+          <w:p>
+            <w:r>
+              <w:t>}</w:t>
+            </w:r>
+          </w:p>
+        </w:tc>
+      </w:tr>
+    </w:tbl>
+    <w:p/>
+    <w:p>
+      <w:pPr>
+        <w:pStyle w:val="Heading4"/>
+      </w:pPr>
+      <w:r>
+        <w:t>Failure</w:t>
+      </w:r>
+    </w:p>
+    <w:tbl>
+      <w:tblPr>
+        <w:tblStyle w:val="TableGrid"/>
+        <w:tblW w:w="0" w:type="auto"/>
+        <w:tblLook w:val="04A0" w:firstRow="1" w:lastRow="0" w:firstColumn="1" w:lastColumn="0" w:noHBand="0" w:noVBand="1"/>
+      </w:tblPr>
+      <w:tblGrid>
+        <w:gridCol w:w="9350"/>
+      </w:tblGrid>
+      <w:tr>
+        <w:tc>
+          <w:tcPr>
+            <w:tcW w:w="9350" w:type="dxa"/>
+          </w:tcPr>
+          <w:p>
+            <w:r>
+              <w:t>Status: 400 Bad Request</w:t>
+            </w:r>
+          </w:p>
+          <w:p>
+            <w:r>
+              <w:t>Content-Type: application/</w:t>
+            </w:r>
+            <w:proofErr w:type="spellStart"/>
+            <w:r>
+              <w:t>json</w:t>
+            </w:r>
+            <w:proofErr w:type="spellEnd"/>
+          </w:p>
+          <w:p/>
+          <w:p>
+            <w:r>
+              <w:t>{</w:t>
+            </w:r>
+          </w:p>
+          <w:p>
+            <w:r>
+              <w:t xml:space="preserve">    “Error”: “City attribute is </w:t>
+            </w:r>
+            <w:r>
+              <w:t xml:space="preserve">missing or </w:t>
+            </w:r>
+            <w:r>
+              <w:t>invalid”</w:t>
+            </w:r>
+          </w:p>
+          <w:p>
+            <w:r>
+              <w:t>}</w:t>
+            </w:r>
+          </w:p>
+        </w:tc>
+      </w:tr>
+    </w:tbl>
+    <w:p/>
+    <w:p>
+      <w:pPr>
+        <w:pStyle w:val="Heading4"/>
+      </w:pPr>
+      <w:r>
+        <w:t>Failure</w:t>
+      </w:r>
+    </w:p>
+    <w:tbl>
+      <w:tblPr>
+        <w:tblStyle w:val="TableGrid"/>
+        <w:tblW w:w="0" w:type="auto"/>
+        <w:tblLook w:val="04A0" w:firstRow="1" w:lastRow="0" w:firstColumn="1" w:lastColumn="0" w:noHBand="0" w:noVBand="1"/>
+      </w:tblPr>
+      <w:tblGrid>
+        <w:gridCol w:w="9350"/>
+      </w:tblGrid>
+      <w:tr>
+        <w:tc>
+          <w:tcPr>
+            <w:tcW w:w="9350" w:type="dxa"/>
+          </w:tcPr>
+          <w:p>
+            <w:r>
+              <w:t>Status: 400 Bad Request</w:t>
+            </w:r>
+          </w:p>
+          <w:p>
+            <w:r>
+              <w:t>Content-Type: application/</w:t>
+            </w:r>
+            <w:proofErr w:type="spellStart"/>
+            <w:r>
+              <w:t>json</w:t>
+            </w:r>
+            <w:proofErr w:type="spellEnd"/>
+          </w:p>
+          <w:p/>
+          <w:p>
+            <w:r>
+              <w:t>{</w:t>
+            </w:r>
+          </w:p>
+          <w:p>
+            <w:r>
+              <w:t xml:space="preserve">    “Error”: “State attribute is</w:t>
+            </w:r>
+            <w:r>
+              <w:t xml:space="preserve"> missing or</w:t>
+            </w:r>
+            <w:r>
+              <w:t xml:space="preserve"> invalid”</w:t>
+            </w:r>
+          </w:p>
+          <w:p>
+            <w:r>
+              <w:t>}</w:t>
+            </w:r>
+          </w:p>
+        </w:tc>
+      </w:tr>
+    </w:tbl>
+    <w:p/>
+    <w:p>
+      <w:pPr>
+        <w:pStyle w:val="Heading4"/>
+      </w:pPr>
+      <w:r>
+        <w:t>Failure</w:t>
+      </w:r>
+    </w:p>
+    <w:tbl>
+      <w:tblPr>
+        <w:tblStyle w:val="TableGrid"/>
+        <w:tblW w:w="0" w:type="auto"/>
+        <w:tblLook w:val="04A0" w:firstRow="1" w:lastRow="0" w:firstColumn="1" w:lastColumn="0" w:noHBand="0" w:noVBand="1"/>
+      </w:tblPr>
+      <w:tblGrid>
+        <w:gridCol w:w="9350"/>
+      </w:tblGrid>
+      <w:tr>
+        <w:tc>
+          <w:tcPr>
+            <w:tcW w:w="9350" w:type="dxa"/>
+          </w:tcPr>
+          <w:p>
+            <w:r>
+              <w:t>Status: 400 Bad Request</w:t>
+            </w:r>
+          </w:p>
+          <w:p>
+            <w:r>
+              <w:t>Content-Type: application/</w:t>
+            </w:r>
+            <w:proofErr w:type="spellStart"/>
+            <w:r>
+              <w:t>json</w:t>
+            </w:r>
+            <w:proofErr w:type="spellEnd"/>
+          </w:p>
+          <w:p/>
+          <w:p>
+            <w:r>
+              <w:t>{</w:t>
+            </w:r>
+          </w:p>
+          <w:p>
+            <w:r>
+              <w:t xml:space="preserve">    “Error”: “Capacity attribute is </w:t>
+            </w:r>
+            <w:r>
+              <w:t xml:space="preserve">missing or </w:t>
+            </w:r>
+            <w:r>
+              <w:t>invalid”</w:t>
+            </w:r>
+          </w:p>
+          <w:p>
+            <w:r>
+              <w:t>}</w:t>
+            </w:r>
+          </w:p>
+        </w:tc>
+      </w:tr>
+    </w:tbl>
+    <w:p>
+      <w:pPr>
+        <w:pStyle w:val="Heading4"/>
+      </w:pPr>
+    </w:p>
+    <w:p>
+      <w:pPr>
+        <w:pStyle w:val="Heading4"/>
+      </w:pPr>
+      <w:r>
+        <w:t>Failure</w:t>
+      </w:r>
+    </w:p>
+    <w:tbl>
+      <w:tblPr>
+        <w:tblStyle w:val="TableGrid"/>
+        <w:tblW w:w="0" w:type="auto"/>
+        <w:tblLook w:val="04A0" w:firstRow="1" w:lastRow="0" w:firstColumn="1" w:lastColumn="0" w:noHBand="0" w:noVBand="1"/>
+      </w:tblPr>
+      <w:tblGrid>
+        <w:gridCol w:w="9350"/>
+      </w:tblGrid>
+      <w:tr>
+        <w:tc>
+          <w:tcPr>
+            <w:tcW w:w="9350" w:type="dxa"/>
+          </w:tcPr>
+          <w:p>
+            <w:r>
+              <w:t>Status: 400 Bad Request</w:t>
+            </w:r>
+          </w:p>
+          <w:p>
+            <w:r>
+              <w:t>Content-Type: application/</w:t>
+            </w:r>
+            <w:proofErr w:type="spellStart"/>
+            <w:r>
+              <w:t>json</w:t>
+            </w:r>
+            <w:proofErr w:type="spellEnd"/>
+          </w:p>
+          <w:p/>
+          <w:p>
+            <w:r>
+              <w:t>{</w:t>
+            </w:r>
+          </w:p>
+          <w:p>
+            <w:r>
+              <w:t xml:space="preserve">    “Error”: “Hangar capacity cannot be less than the current number of aircrafts in the           hangar”</w:t>
+            </w:r>
+          </w:p>
+          <w:p>
+            <w:r>
+              <w:t>}</w:t>
+            </w:r>
+          </w:p>
+        </w:tc>
+      </w:tr>
+    </w:tbl>
+    <w:p>
+      <w:pPr>
+        <w:pStyle w:val="Heading4"/>
+      </w:pPr>
+    </w:p>
+    <w:p>
+      <w:pPr>
+        <w:pStyle w:val="Heading4"/>
+      </w:pPr>
+      <w:r>
+        <w:t>Failure</w:t>
+      </w:r>
+    </w:p>
+    <w:tbl>
+      <w:tblPr>
+        <w:tblStyle w:val="TableGrid"/>
+        <w:tblW w:w="0" w:type="auto"/>
+        <w:tblLook w:val="04A0" w:firstRow="1" w:lastRow="0" w:firstColumn="1" w:lastColumn="0" w:noHBand="0" w:noVBand="1"/>
+      </w:tblPr>
+      <w:tblGrid>
+        <w:gridCol w:w="9350"/>
+      </w:tblGrid>
+      <w:tr>
+        <w:tc>
+          <w:tcPr>
+            <w:tcW w:w="9350" w:type="dxa"/>
+          </w:tcPr>
+          <w:p>
+            <w:r>
+              <w:t>Status: 404 Not Found</w:t>
+            </w:r>
+          </w:p>
+          <w:p>
+            <w:r>
+              <w:t>Content-Type: application/</w:t>
+            </w:r>
+            <w:proofErr w:type="spellStart"/>
+            <w:r>
+              <w:t>json</w:t>
+            </w:r>
+            <w:proofErr w:type="spellEnd"/>
+          </w:p>
+          <w:p/>
+          <w:p>
+            <w:r>
+              <w:lastRenderedPageBreak/>
+              <w:t>{</w:t>
+            </w:r>
+          </w:p>
+          <w:p>
+            <w:r>
+              <w:t xml:space="preserve">    “Error”: “No hangar with this </w:t>
+            </w:r>
+            <w:proofErr w:type="spellStart"/>
+            <w:r>
+              <w:t>hangarId</w:t>
+            </w:r>
+            <w:proofErr w:type="spellEnd"/>
+            <w:r>
+              <w:t xml:space="preserve"> exists”</w:t>
+            </w:r>
+          </w:p>
+          <w:p>
+            <w:r>
+              <w:t>}</w:t>
+            </w:r>
+          </w:p>
+        </w:tc>
+      </w:tr>
+    </w:tbl>
+    <w:p/>
+    <w:p>
+      <w:pPr>
+        <w:pStyle w:val="Heading4"/>
+      </w:pPr>
+      <w:r>
+        <w:t>Failure</w:t>
+      </w:r>
+    </w:p>
+    <w:tbl>
+      <w:tblPr>
+        <w:tblStyle w:val="TableGrid"/>
+        <w:tblW w:w="0" w:type="auto"/>
+        <w:tblLook w:val="04A0" w:firstRow="1" w:lastRow="0" w:firstColumn="1" w:lastColumn="0" w:noHBand="0" w:noVBand="1"/>
+      </w:tblPr>
+      <w:tblGrid>
+        <w:gridCol w:w="9350"/>
+      </w:tblGrid>
+      <w:tr>
+        <w:tc>
+          <w:tcPr>
+            <w:tcW w:w="9350" w:type="dxa"/>
+          </w:tcPr>
+          <w:p>
+            <w:r>
+              <w:t>Status: 403 Forbidden</w:t>
+            </w:r>
+          </w:p>
+          <w:p>
+            <w:r>
+              <w:t>Content-Type: application/</w:t>
+            </w:r>
+            <w:proofErr w:type="spellStart"/>
+            <w:r>
+              <w:t>json</w:t>
+            </w:r>
+            <w:proofErr w:type="spellEnd"/>
+          </w:p>
+          <w:p/>
+          <w:p>
+            <w:r>
+              <w:t>{</w:t>
+            </w:r>
+          </w:p>
+          <w:p>
+            <w:r>
+              <w:t xml:space="preserve">    “Error”: “You are not authorized to perform this action”</w:t>
+            </w:r>
+          </w:p>
+          <w:p>
+            <w:r>
+              <w:t>}</w:t>
+            </w:r>
+          </w:p>
+        </w:tc>
+      </w:tr>
+    </w:tbl>
+    <w:p>
+      <w:pPr>
+        <w:pStyle w:val="Heading1"/>
+      </w:pPr>
+    </w:p>
+    <w:p/>
+    <w:p/>
+    <w:p/>
+    <w:p/>
+    <w:p/>
+    <w:p/>
+    <w:p/>
+    <w:p/>
+    <w:p/>
+    <w:p/>
+    <w:p/>
+    <w:p/>
+    <w:p/>
+    <w:p/>
+    <w:p>
+      <w:pPr>
+        <w:pStyle w:val="Heading1"/>
+      </w:pPr>
+      <w:bookmarkStart w:id="15" w:name="_Toc120552110"/>
+      <w:r>
+        <w:t>Delete a Hangar</w:t>
+      </w:r>
+      <w:bookmarkEnd w:id="15"/>
+    </w:p>
+    <w:p>
+      <w:r>
+        <w:t>Allows you to delete a Hangar. All aircrafts parked in the hangar will be automatically marked as being in flight when the hangar is deleted.</w:t>
+      </w:r>
+    </w:p>
+    <w:p/>
+    <w:tbl>
+      <w:tblPr>
+        <w:tblStyle w:val="TableGrid"/>
+        <w:tblW w:w="0" w:type="auto"/>
+        <w:tblLook w:val="04A0" w:firstRow="1" w:lastRow="0" w:firstColumn="1" w:lastColumn="0" w:noHBand="0" w:noVBand="1"/>
+      </w:tblPr>
+      <w:tblGrid>
+        <w:gridCol w:w="9350"/>
+      </w:tblGrid>
+      <w:tr>
+        <w:tc>
+          <w:tcPr>
+            <w:tcW w:w="9350" w:type="dxa"/>
+          </w:tcPr>
+          <w:p>
+            <w:r>
+              <w:t>DELETE /hangars</w:t>
+            </w:r>
+            <w:proofErr w:type="gramStart"/>
+            <w:r>
+              <w:t>/:</w:t>
+            </w:r>
+            <w:proofErr w:type="spellStart"/>
+            <w:r>
+              <w:t>hangarId</w:t>
+            </w:r>
+            <w:proofErr w:type="spellEnd"/>
+            <w:proofErr w:type="gramEnd"/>
+          </w:p>
+        </w:tc>
+      </w:tr>
+    </w:tbl>
+    <w:p/>
+    <w:p>
+      <w:pPr>
+        <w:pStyle w:val="Heading2"/>
+      </w:pPr>
+      <w:r>
+        <w:t>Request</w:t>
+      </w:r>
+    </w:p>
+    <w:p>
+      <w:pPr>
+        <w:pStyle w:val="Heading3"/>
+      </w:pPr>
+      <w:r>
+        <w:t>Media Type(s)</w:t>
+      </w:r>
+    </w:p>
+    <w:p>
+      <w:r>
+        <w:t>None</w:t>
+      </w:r>
+    </w:p>
+    <w:p/>
+    <w:p>
+      <w:pPr>
+        <w:pStyle w:val="Heading3"/>
+      </w:pPr>
+      <w:r>
+        <w:t>Path Parameters</w:t>
+      </w:r>
+    </w:p>
+    <w:tbl>
+      <w:tblPr>
+        <w:tblStyle w:val="TableGrid"/>
+        <w:tblW w:w="0" w:type="auto"/>
+        <w:tblLook w:val="04A0" w:firstRow="1" w:lastRow="0" w:firstColumn="1" w:lastColumn="0" w:noHBand="0" w:noVBand="1"/>
+      </w:tblPr>
+      <w:tblGrid>
+        <w:gridCol w:w="4675"/>
+        <w:gridCol w:w="4675"/>
+      </w:tblGrid>
+      <w:tr>
+        <w:tc>
+          <w:tcPr>
+            <w:tcW w:w="4675" w:type="dxa"/>
+          </w:tcPr>
+          <w:p>
+            <w:pPr>
+              <w:rPr>
+                <w:b/>
+                <w:bCs/>
+              </w:rPr>
+            </w:pPr>
+            <w:r>
+              <w:rPr>
+                <w:b/>
+                <w:bCs/>
+              </w:rPr>
+              <w:t>Name</w:t>
+            </w:r>
+          </w:p>
+        </w:tc>
+        <w:tc>
+          <w:tcPr>
+            <w:tcW w:w="4675" w:type="dxa"/>
+          </w:tcPr>
+          <w:p>
+            <w:pPr>
+              <w:rPr>
+                <w:b/>
+                <w:bCs/>
+              </w:rPr>
+            </w:pPr>
+            <w:r>
+              <w:rPr>
+                <w:b/>
+                <w:bCs/>
+              </w:rPr>
+              <w:t>Description</w:t>
+            </w:r>
+          </w:p>
+        </w:tc>
+      </w:tr>
+      <w:tr>
+        <w:tc>
+          <w:tcPr>
+            <w:tcW w:w="4675" w:type="dxa"/>
+          </w:tcPr>
+          <w:p>
+            <w:proofErr w:type="spellStart"/>
+            <w:r>
+              <w:t>hangarId</w:t>
+            </w:r>
+            <w:proofErr w:type="spellEnd"/>
+          </w:p>
+        </w:tc>
+        <w:tc>
+          <w:tcPr>
+            <w:tcW w:w="4675" w:type="dxa"/>
+          </w:tcPr>
+          <w:p>
+            <w:r>
               <w:t>ID of the hangar</w:t>
             </w:r>
           </w:p>
@@ -16630,6 +18477,7 @@
         <w:pStyle w:val="Heading3"/>
       </w:pPr>
       <w:r>
+        <w:lastRenderedPageBreak/>
         <w:t>Request Body</w:t>
       </w:r>
     </w:p>
@@ -16922,7 +18770,6 @@
           <w:p/>
           <w:p>
             <w:r>
-              <w:lastRenderedPageBreak/>
               <w:t>{</w:t>
             </w:r>
           </w:p>

</xml_diff>

<commit_message>
Updates to aircrafts documentation
</commit_message>
<xml_diff>
--- a/francico_project.docx
+++ b/francico_project.docx
@@ -1221,50 +1221,17 @@
     </w:p>
     <w:p>
       <w:pPr>
-        <w:jc w:val="center"/>
-      </w:pPr>
-    </w:p>
-    <w:p>
-      <w:pPr>
-        <w:jc w:val="center"/>
-      </w:pPr>
-    </w:p>
-    <w:p>
-      <w:pPr>
-        <w:jc w:val="center"/>
-      </w:pPr>
-    </w:p>
-    <w:p>
-      <w:pPr>
-        <w:jc w:val="center"/>
-      </w:pPr>
-    </w:p>
-    <w:p>
-      <w:pPr>
-        <w:jc w:val="center"/>
-      </w:pPr>
-    </w:p>
-    <w:p>
-      <w:pPr>
-        <w:jc w:val="center"/>
-      </w:pPr>
-    </w:p>
-    <w:p>
-      <w:pPr>
-        <w:jc w:val="center"/>
-      </w:pPr>
-    </w:p>
-    <w:p>
-      <w:pPr>
-        <w:jc w:val="center"/>
-      </w:pPr>
-    </w:p>
-    <w:p>
-      <w:pPr>
         <w:pStyle w:val="Heading1"/>
       </w:pPr>
       <w:bookmarkStart w:id="1" w:name="_Toc120552096"/>
-      <w:r>
+    </w:p>
+    <w:p/>
+    <w:p>
+      <w:pPr>
+        <w:pStyle w:val="Heading1"/>
+      </w:pPr>
+      <w:r>
+        <w:lastRenderedPageBreak/>
         <w:t>Data Model</w:t>
       </w:r>
       <w:bookmarkEnd w:id="1"/>
@@ -2081,6 +2048,7 @@
       </w:pPr>
       <w:bookmarkStart w:id="2" w:name="_Toc120552097"/>
       <w:r>
+        <w:lastRenderedPageBreak/>
         <w:t>Create an Aircraft</w:t>
       </w:r>
       <w:bookmarkEnd w:id="2"/>
@@ -2382,33 +2350,33 @@
           </w:tcPr>
           <w:p>
             <w:r>
+              <w:t>model</w:t>
+            </w:r>
+          </w:p>
+        </w:tc>
+        <w:tc>
+          <w:tcPr>
+            <w:tcW w:w="2880" w:type="dxa"/>
+          </w:tcPr>
+          <w:p>
+            <w:r>
+              <w:t>The model of the aircraft, e.g., 747, 150, EMB 110, etc.</w:t>
+            </w:r>
+          </w:p>
+        </w:tc>
+        <w:tc>
+          <w:tcPr>
+            <w:tcW w:w="3690" w:type="dxa"/>
+          </w:tcPr>
+          <w:p>
+            <w:r>
+              <w:t>The minimum permissible string length of an aircraft model is 1 character. The maximum permissible string length for an aircraft model is 255 characters.</w:t>
+            </w:r>
+          </w:p>
+          <w:p/>
+          <w:p>
+            <w:r>
               <w:lastRenderedPageBreak/>
-              <w:t>model</w:t>
-            </w:r>
-          </w:p>
-        </w:tc>
-        <w:tc>
-          <w:tcPr>
-            <w:tcW w:w="2880" w:type="dxa"/>
-          </w:tcPr>
-          <w:p>
-            <w:r>
-              <w:t>The model of the aircraft, e.g., 747, 150, EMB 110, etc.</w:t>
-            </w:r>
-          </w:p>
-        </w:tc>
-        <w:tc>
-          <w:tcPr>
-            <w:tcW w:w="3690" w:type="dxa"/>
-          </w:tcPr>
-          <w:p>
-            <w:r>
-              <w:t>The minimum permissible string length of an aircraft model is 1 character. The maximum permissible string length for an aircraft model is 255 characters.</w:t>
-            </w:r>
-          </w:p>
-          <w:p/>
-          <w:p>
-            <w:r>
               <w:t>All aircraft models must use</w:t>
             </w:r>
             <w:r>
@@ -2445,6 +2413,7 @@
           </w:tcPr>
           <w:p>
             <w:r>
+              <w:lastRenderedPageBreak/>
               <w:t>Yes</w:t>
             </w:r>
           </w:p>
@@ -2733,7 +2702,13 @@
           </w:tcPr>
           <w:p>
             <w:r>
-              <w:t xml:space="preserve">If the request is missing or does not contain a valid JSON web token as a Bearer Token the aircraft will not be created and a </w:t>
+              <w:t>If the request is missing</w:t>
+            </w:r>
+            <w:r>
+              <w:t xml:space="preserve"> a JSON web token</w:t>
+            </w:r>
+            <w:r>
+              <w:t xml:space="preserve"> or does not contain a valid JSON web token as a Bearer Token the aircraft will not be created and a </w:t>
             </w:r>
             <w:proofErr w:type="gramStart"/>
             <w:r>
@@ -2790,6 +2765,87 @@
             <w:proofErr w:type="gramEnd"/>
             <w:r>
               <w:t xml:space="preserve"> code will be returned.</w:t>
+            </w:r>
+          </w:p>
+        </w:tc>
+      </w:tr>
+      <w:tr>
+        <w:tc>
+          <w:tcPr>
+            <w:tcW w:w="1435" w:type="dxa"/>
+          </w:tcPr>
+          <w:p>
+            <w:r>
+              <w:t>Failure</w:t>
+            </w:r>
+          </w:p>
+        </w:tc>
+        <w:tc>
+          <w:tcPr>
+            <w:tcW w:w="3330" w:type="dxa"/>
+          </w:tcPr>
+          <w:p>
+            <w:r>
+              <w:t>406 Not Acceptable</w:t>
+            </w:r>
+          </w:p>
+        </w:tc>
+        <w:tc>
+          <w:tcPr>
+            <w:tcW w:w="4585" w:type="dxa"/>
+          </w:tcPr>
+          <w:p>
+            <w:r>
+              <w:t>If the Accept header in the request is not application/</w:t>
+            </w:r>
+            <w:proofErr w:type="spellStart"/>
+            <w:r>
+              <w:t>json</w:t>
+            </w:r>
+            <w:proofErr w:type="spellEnd"/>
+            <w:r>
+              <w:t xml:space="preserve">, the aircraft will not be created and a </w:t>
+            </w:r>
+            <w:proofErr w:type="gramStart"/>
+            <w:r>
+              <w:t>406 status</w:t>
+            </w:r>
+            <w:proofErr w:type="gramEnd"/>
+            <w:r>
+              <w:t xml:space="preserve"> code will be returned.</w:t>
+            </w:r>
+          </w:p>
+          <w:p/>
+          <w:p>
+            <w:r>
+              <w:lastRenderedPageBreak/>
+              <w:t>Note: If the client has an Accept header set to */*, i.e., any MIME type, the serve</w:t>
+            </w:r>
+            <w:r>
+              <w:t>r</w:t>
+            </w:r>
+            <w:r>
+              <w:t xml:space="preserve"> will serve</w:t>
+            </w:r>
+            <w:r>
+              <w:t xml:space="preserve"> </w:t>
+            </w:r>
+            <w:r>
+              <w:t>application/</w:t>
+            </w:r>
+            <w:proofErr w:type="spellStart"/>
+            <w:r>
+              <w:t>json</w:t>
+            </w:r>
+            <w:proofErr w:type="spellEnd"/>
+            <w:r>
+              <w:t xml:space="preserve"> in the response. The server assumes the client is </w:t>
+            </w:r>
+            <w:r>
+              <w:t>indifferent</w:t>
+            </w:r>
+            <w:r>
+              <w:t xml:space="preserve"> to a specific media type as one was not explicitly set in the Accept header.</w:t>
             </w:r>
           </w:p>
         </w:tc>
@@ -2812,7 +2868,7 @@
           </w:tcPr>
           <w:p>
             <w:r>
-              <w:t>406 Not Acceptable</w:t>
+              <w:t>400 Bad Request</w:t>
             </w:r>
           </w:p>
         </w:tc>
@@ -2822,19 +2878,11 @@
           </w:tcPr>
           <w:p>
             <w:r>
-              <w:t>If the Accept header in the request is not application/</w:t>
-            </w:r>
-            <w:proofErr w:type="spellStart"/>
-            <w:r>
-              <w:t>json</w:t>
-            </w:r>
-            <w:proofErr w:type="spellEnd"/>
-            <w:r>
-              <w:t xml:space="preserve">, the aircraft will not be created and a </w:t>
+              <w:t xml:space="preserve">If the request is missing any of the 3 required attributes, the aircraft will not be created and a </w:t>
             </w:r>
             <w:proofErr w:type="gramStart"/>
             <w:r>
-              <w:t>406 status</w:t>
+              <w:t>400 status</w:t>
             </w:r>
             <w:proofErr w:type="gramEnd"/>
             <w:r>
@@ -2844,15 +2892,15 @@
           <w:p/>
           <w:p>
             <w:r>
-              <w:t>Note: If the client has an Accept header set to */*, i.e., any MIME type, the serve will server application/</w:t>
-            </w:r>
-            <w:proofErr w:type="spellStart"/>
-            <w:r>
-              <w:t>json</w:t>
-            </w:r>
-            <w:proofErr w:type="spellEnd"/>
-            <w:r>
-              <w:t xml:space="preserve"> in the response. The server assumes the client is impartial to a specific media type as one was not explicitly set in the Accept header.</w:t>
+              <w:t xml:space="preserve">If any of the 3 required attributes in the request are misconfigured, the aircraft will not be created and a </w:t>
+            </w:r>
+            <w:proofErr w:type="gramStart"/>
+            <w:r>
+              <w:t>400 status</w:t>
+            </w:r>
+            <w:proofErr w:type="gramEnd"/>
+            <w:r>
+              <w:t xml:space="preserve"> code will be returned.</w:t>
             </w:r>
           </w:p>
         </w:tc>
@@ -2874,7 +2922,7 @@
           </w:tcPr>
           <w:p>
             <w:r>
-              <w:t>400 Bad Request</w:t>
+              <w:t>500 Internal Server Error</w:t>
             </w:r>
           </w:p>
         </w:tc>
@@ -2884,29 +2932,7 @@
           </w:tcPr>
           <w:p>
             <w:r>
-              <w:t xml:space="preserve">If the request is missing any of the 3 required attributes, the aircraft will not be created and a </w:t>
-            </w:r>
-            <w:proofErr w:type="gramStart"/>
-            <w:r>
-              <w:t>400 status</w:t>
-            </w:r>
-            <w:proofErr w:type="gramEnd"/>
-            <w:r>
-              <w:t xml:space="preserve"> code will be returned.</w:t>
-            </w:r>
-          </w:p>
-          <w:p/>
-          <w:p>
-            <w:r>
-              <w:t xml:space="preserve">If any of the 3 required attributes in the request are misconfigured, the aircraft will not be created and a </w:t>
-            </w:r>
-            <w:proofErr w:type="gramStart"/>
-            <w:r>
-              <w:t>400 status</w:t>
-            </w:r>
-            <w:proofErr w:type="gramEnd"/>
-            <w:r>
-              <w:t xml:space="preserve"> code will be returned.</w:t>
+              <w:t>An internal server error has occurred.</w:t>
             </w:r>
           </w:p>
         </w:tc>
@@ -3393,19 +3419,114 @@
     </w:tbl>
     <w:p>
       <w:pPr>
+        <w:pStyle w:val="Heading4"/>
+      </w:pPr>
+    </w:p>
+    <w:p>
+      <w:pPr>
+        <w:pStyle w:val="Heading4"/>
+      </w:pPr>
+      <w:r>
+        <w:t>Failure</w:t>
+      </w:r>
+    </w:p>
+    <w:tbl>
+      <w:tblPr>
+        <w:tblStyle w:val="TableGrid"/>
+        <w:tblW w:w="0" w:type="auto"/>
+        <w:tblLook w:val="04A0" w:firstRow="1" w:lastRow="0" w:firstColumn="1" w:lastColumn="0" w:noHBand="0" w:noVBand="1"/>
+      </w:tblPr>
+      <w:tblGrid>
+        <w:gridCol w:w="9350"/>
+      </w:tblGrid>
+      <w:tr>
+        <w:tc>
+          <w:tcPr>
+            <w:tcW w:w="9350" w:type="dxa"/>
+          </w:tcPr>
+          <w:p>
+            <w:r>
+              <w:t>Status: 500 Internal Server Error</w:t>
+            </w:r>
+          </w:p>
+          <w:p>
+            <w:r>
+              <w:t>Content-Type: application/</w:t>
+            </w:r>
+            <w:proofErr w:type="spellStart"/>
+            <w:r>
+              <w:t>json</w:t>
+            </w:r>
+            <w:proofErr w:type="spellEnd"/>
+          </w:p>
+          <w:p/>
+          <w:p>
+            <w:r>
+              <w:t>{</w:t>
+            </w:r>
+          </w:p>
+          <w:p>
+            <w:r>
+              <w:t xml:space="preserve">    “Error”: “An internal server error has occurred”</w:t>
+            </w:r>
+          </w:p>
+          <w:p>
+            <w:r>
+              <w:lastRenderedPageBreak/>
+              <w:t>}</w:t>
+            </w:r>
+          </w:p>
+        </w:tc>
+      </w:tr>
+    </w:tbl>
+    <w:p/>
+    <w:p/>
+    <w:p/>
+    <w:p/>
+    <w:p/>
+    <w:p/>
+    <w:p/>
+    <w:p/>
+    <w:p/>
+    <w:p/>
+    <w:p/>
+    <w:p/>
+    <w:p/>
+    <w:p/>
+    <w:p/>
+    <w:p/>
+    <w:p/>
+    <w:p/>
+    <w:p/>
+    <w:p/>
+    <w:p/>
+    <w:p/>
+    <w:p/>
+    <w:p/>
+    <w:p/>
+    <w:p/>
+    <w:p/>
+    <w:p/>
+    <w:p/>
+    <w:p/>
+    <w:p/>
+    <w:p/>
+    <w:p/>
+    <w:p/>
+    <w:p/>
+    <w:p/>
+    <w:p/>
+    <w:p/>
+    <w:p/>
+    <w:p/>
+    <w:p/>
+    <w:p>
+      <w:pPr>
         <w:pStyle w:val="Heading1"/>
       </w:pPr>
-    </w:p>
-    <w:p/>
-    <w:p/>
-    <w:p/>
-    <w:p/>
-    <w:p>
-      <w:pPr>
-        <w:pStyle w:val="Heading1"/>
-      </w:pPr>
       <w:bookmarkStart w:id="3" w:name="_Toc120552098"/>
       <w:r>
+        <w:lastRenderedPageBreak/>
         <w:t>Get All Aircrafts</w:t>
       </w:r>
       <w:bookmarkEnd w:id="3"/>
@@ -3672,7 +3793,19 @@
           </w:tcPr>
           <w:p>
             <w:r>
-              <w:t xml:space="preserve">The maximum number of aircrafts returned will be 5. If there are additional aircrafts that can be retrieved, the JSON object returned in the response body will contain an </w:t>
+              <w:t xml:space="preserve">The maximum number of aircrafts returned </w:t>
+            </w:r>
+            <w:r>
+              <w:t xml:space="preserve">by a single request </w:t>
+            </w:r>
+            <w:r>
+              <w:t xml:space="preserve">will be 5. </w:t>
+            </w:r>
+          </w:p>
+          <w:p/>
+          <w:p>
+            <w:r>
+              <w:t xml:space="preserve">If there are additional aircrafts that can be retrieved, the JSON object returned in the response body will contain an </w:t>
             </w:r>
             <w:proofErr w:type="spellStart"/>
             <w:r>
@@ -3680,15 +3813,60 @@
             </w:r>
             <w:proofErr w:type="spellEnd"/>
             <w:r>
-              <w:t xml:space="preserve"> array and a “next” attribute allowing you to retrieve more aircrafts via pagination. </w:t>
-            </w:r>
-            <w:r>
-              <w:t xml:space="preserve"> Additionally, a “count” attribute in the response body shows the total number of aircrafts that are owned and can be retrieved for the user.</w:t>
+              <w:t xml:space="preserve"> array and a “next” attribute </w:t>
+            </w:r>
+            <w:r>
+              <w:t xml:space="preserve">with the attribute value being a cursor </w:t>
+            </w:r>
+            <w:r>
+              <w:t xml:space="preserve">allowing you to retrieve more aircrafts via pagination. </w:t>
+            </w:r>
+            <w:r>
+              <w:t xml:space="preserve"> </w:t>
             </w:r>
           </w:p>
           <w:p/>
           <w:p>
             <w:r>
+              <w:t>A</w:t>
+            </w:r>
+            <w:r>
+              <w:t xml:space="preserve"> </w:t>
+            </w:r>
+            <w:r>
+              <w:t>“</w:t>
+            </w:r>
+            <w:proofErr w:type="spellStart"/>
+            <w:r>
+              <w:t>totalAircrafts</w:t>
+            </w:r>
+            <w:proofErr w:type="spellEnd"/>
+            <w:r>
+              <w:t xml:space="preserve">” attribute in the response body shows the total number of aircrafts that </w:t>
+            </w:r>
+            <w:r>
+              <w:t>you</w:t>
+            </w:r>
+            <w:r>
+              <w:t xml:space="preserve"> own</w:t>
+            </w:r>
+            <w:r>
+              <w:t xml:space="preserve">. </w:t>
+            </w:r>
+            <w:r>
+              <w:lastRenderedPageBreak/>
+              <w:t>This attribute</w:t>
+            </w:r>
+            <w:r>
+              <w:t xml:space="preserve"> also</w:t>
+            </w:r>
+            <w:r>
+              <w:t xml:space="preserve"> represents the total number of aircrafts that you can retrieve.</w:t>
+            </w:r>
+          </w:p>
+          <w:p/>
+          <w:p>
+            <w:r>
               <w:t>When there are no aircrafts left to retrieve, the object returned will only include the aircrafts array</w:t>
             </w:r>
             <w:r>
@@ -3698,7 +3876,15 @@
               <w:t>the</w:t>
             </w:r>
             <w:r>
-              <w:t xml:space="preserve"> “count” attribute</w:t>
+              <w:t xml:space="preserve"> “</w:t>
+            </w:r>
+            <w:proofErr w:type="spellStart"/>
+            <w:r>
+              <w:t>totalAircrafts</w:t>
+            </w:r>
+            <w:proofErr w:type="spellEnd"/>
+            <w:r>
+              <w:t>” attribute</w:t>
             </w:r>
             <w:r>
               <w:t>.</w:t>
@@ -3734,7 +3920,13 @@
           </w:tcPr>
           <w:p>
             <w:r>
-              <w:t xml:space="preserve">If the request is missing or does not contain a valid JSON web token as a Bearer Token the </w:t>
+              <w:t>If the request is missing</w:t>
+            </w:r>
+            <w:r>
+              <w:t xml:space="preserve"> a JSON web token</w:t>
+            </w:r>
+            <w:r>
+              <w:t xml:space="preserve"> or does not contain a valid JSON web token as a Bearer Token the </w:t>
             </w:r>
             <w:r>
               <w:t xml:space="preserve">request will fail </w:t>
@@ -3802,7 +3994,19 @@
           <w:p/>
           <w:p>
             <w:r>
-              <w:t>Note: If the client has an Accept header set to */*, i.e., any MIME type, the serve will server application/</w:t>
+              <w:t>Note: If the client has an Accept header set to */*, i.e., any MIME type, the serv</w:t>
+            </w:r>
+            <w:r>
+              <w:t>er</w:t>
+            </w:r>
+            <w:r>
+              <w:t xml:space="preserve"> will serve</w:t>
+            </w:r>
+            <w:r>
+              <w:t xml:space="preserve"> </w:t>
+            </w:r>
+            <w:r>
+              <w:t>application/</w:t>
             </w:r>
             <w:proofErr w:type="spellStart"/>
             <w:r>
@@ -3810,7 +4014,45 @@
             </w:r>
             <w:proofErr w:type="spellEnd"/>
             <w:r>
-              <w:t xml:space="preserve"> in the response. The server assumes the client is impartial to a specific media type as one was not explicitly set in the Accept header.</w:t>
+              <w:t xml:space="preserve"> in the response. The server assumes the client is </w:t>
+            </w:r>
+            <w:r>
+              <w:t>indifferent</w:t>
+            </w:r>
+            <w:r>
+              <w:t xml:space="preserve"> to a specific media type as one was not explicitly set in the Accept header.</w:t>
+            </w:r>
+          </w:p>
+        </w:tc>
+      </w:tr>
+      <w:tr>
+        <w:tc>
+          <w:tcPr>
+            <w:tcW w:w="1345" w:type="dxa"/>
+          </w:tcPr>
+          <w:p>
+            <w:r>
+              <w:t>Failure</w:t>
+            </w:r>
+          </w:p>
+        </w:tc>
+        <w:tc>
+          <w:tcPr>
+            <w:tcW w:w="2610" w:type="dxa"/>
+          </w:tcPr>
+          <w:p>
+            <w:r>
+              <w:t>500 Internal Server Error</w:t>
+            </w:r>
+          </w:p>
+        </w:tc>
+        <w:tc>
+          <w:tcPr>
+            <w:tcW w:w="5395" w:type="dxa"/>
+          </w:tcPr>
+          <w:p>
+            <w:r>
+              <w:t>An internal server error has occurred.</w:t>
             </w:r>
           </w:p>
         </w:tc>
@@ -3870,7 +4112,15 @@
           </w:p>
           <w:p>
             <w:r>
-              <w:t xml:space="preserve">    “count”: 6</w:t>
+              <w:t xml:space="preserve">    “</w:t>
+            </w:r>
+            <w:proofErr w:type="spellStart"/>
+            <w:r>
+              <w:t>totalAircrafts</w:t>
+            </w:r>
+            <w:proofErr w:type="spellEnd"/>
+            <w:r>
+              <w:t>”: 6</w:t>
             </w:r>
             <w:r>
               <w:t>,</w:t>
@@ -3956,6 +4206,7 @@
           </w:p>
           <w:p>
             <w:r>
+              <w:lastRenderedPageBreak/>
               <w:t xml:space="preserve">            “wingspan”: 40.0,</w:t>
             </w:r>
           </w:p>
@@ -3996,241 +4247,241 @@
           </w:p>
           <w:p>
             <w:r>
+              <w:t xml:space="preserve">            “</w:t>
+            </w:r>
+            <w:proofErr w:type="spellStart"/>
+            <w:r>
+              <w:t>ownerId</w:t>
+            </w:r>
+            <w:proofErr w:type="spellEnd"/>
+            <w:r>
+              <w:t>”: “5678”,</w:t>
+            </w:r>
+          </w:p>
+          <w:p>
+            <w:r>
+              <w:t xml:space="preserve">            “self”: “https://appspot.com/aircrafts/1357”</w:t>
+            </w:r>
+          </w:p>
+          <w:p>
+            <w:r>
+              <w:t xml:space="preserve">        },</w:t>
+            </w:r>
+          </w:p>
+          <w:p>
+            <w:r>
+              <w:t xml:space="preserve">        {</w:t>
+            </w:r>
+          </w:p>
+          <w:p>
+            <w:r>
+              <w:t xml:space="preserve">            “id”: 2468,</w:t>
+            </w:r>
+          </w:p>
+          <w:p>
+            <w:r>
+              <w:t xml:space="preserve">            “make”: “Airbus”,</w:t>
+            </w:r>
+          </w:p>
+          <w:p>
+            <w:r>
+              <w:t xml:space="preserve">            “model”: “Beluga”,</w:t>
+            </w:r>
+          </w:p>
+          <w:p>
+            <w:r>
+              <w:t xml:space="preserve">            “wingspan”: 44.8,</w:t>
+            </w:r>
+          </w:p>
+          <w:p>
+            <w:r>
+              <w:t xml:space="preserve">            “hangar”: null,</w:t>
+            </w:r>
+          </w:p>
+          <w:p>
+            <w:r>
+              <w:t xml:space="preserve">            “</w:t>
+            </w:r>
+            <w:proofErr w:type="spellStart"/>
+            <w:r>
+              <w:t>ownerId</w:t>
+            </w:r>
+            <w:proofErr w:type="spellEnd"/>
+            <w:r>
+              <w:t>”: “5678”,</w:t>
+            </w:r>
+          </w:p>
+          <w:p>
+            <w:r>
+              <w:t xml:space="preserve">            “self”: “https://appspot.com/aircrafts/2468”</w:t>
+            </w:r>
+          </w:p>
+          <w:p>
+            <w:r>
+              <w:t xml:space="preserve">        },</w:t>
+            </w:r>
+          </w:p>
+          <w:p>
+            <w:r>
+              <w:t xml:space="preserve">    {</w:t>
+            </w:r>
+          </w:p>
+          <w:p>
+            <w:r>
+              <w:t xml:space="preserve">            “id”: 4690,</w:t>
+            </w:r>
+          </w:p>
+          <w:p>
+            <w:r>
+              <w:t xml:space="preserve">            “make”: “</w:t>
+            </w:r>
+            <w:proofErr w:type="spellStart"/>
+            <w:r>
+              <w:t>Convair</w:t>
+            </w:r>
+            <w:proofErr w:type="spellEnd"/>
+            <w:r>
+              <w:t>”,</w:t>
+            </w:r>
+          </w:p>
+          <w:p>
+            <w:r>
+              <w:t xml:space="preserve">            “model”: “B-36”,</w:t>
+            </w:r>
+          </w:p>
+          <w:p>
+            <w:r>
+              <w:t xml:space="preserve">            “wingspan”: 70.1,</w:t>
+            </w:r>
+          </w:p>
+          <w:p>
+            <w:r>
+              <w:t xml:space="preserve">            “hangar”: </w:t>
+            </w:r>
+            <w:r>
+              <w:t>{</w:t>
+            </w:r>
+          </w:p>
+          <w:p>
+            <w:r>
+              <w:t xml:space="preserve">                “id”: 5928,</w:t>
+            </w:r>
+          </w:p>
+          <w:p>
+            <w:r>
+              <w:t xml:space="preserve">                “self”: “https://appspot.com/hangars/5928”</w:t>
+            </w:r>
+          </w:p>
+          <w:p>
+            <w:r>
+              <w:t xml:space="preserve">            },</w:t>
+            </w:r>
+          </w:p>
+          <w:p>
+            <w:r>
+              <w:t xml:space="preserve">            “</w:t>
+            </w:r>
+            <w:proofErr w:type="spellStart"/>
+            <w:r>
+              <w:t>ownerId</w:t>
+            </w:r>
+            <w:proofErr w:type="spellEnd"/>
+            <w:r>
+              <w:t>”: “5678”,</w:t>
+            </w:r>
+          </w:p>
+          <w:p>
+            <w:r>
+              <w:t xml:space="preserve">            “self”: “https://appspot.com/aircrafts/4690”</w:t>
+            </w:r>
+          </w:p>
+          <w:p>
+            <w:r>
+              <w:t xml:space="preserve">        },</w:t>
+            </w:r>
+          </w:p>
+          <w:p>
+            <w:r>
+              <w:t xml:space="preserve">        {</w:t>
+            </w:r>
+          </w:p>
+          <w:p>
+            <w:r>
+              <w:t xml:space="preserve">            “id”: 9876,</w:t>
+            </w:r>
+          </w:p>
+          <w:p>
+            <w:r>
+              <w:t xml:space="preserve">            “make”: “Antonov”,</w:t>
+            </w:r>
+          </w:p>
+          <w:p>
+            <w:r>
+              <w:t xml:space="preserve">            “model”: “An-225”,</w:t>
+            </w:r>
+          </w:p>
+          <w:p>
+            <w:r>
+              <w:t xml:space="preserve">            “wingspan”: 88.4,</w:t>
+            </w:r>
+          </w:p>
+          <w:p>
+            <w:r>
+              <w:t xml:space="preserve">            “hangar”: </w:t>
+            </w:r>
+            <w:r>
+              <w:t>{</w:t>
+            </w:r>
+          </w:p>
+          <w:p>
+            <w:r>
+              <w:t xml:space="preserve">                “id”: 0629,</w:t>
+            </w:r>
+          </w:p>
+          <w:p>
+            <w:r>
+              <w:t xml:space="preserve">                “self”: “https://appspot.com/hangars/0629”</w:t>
+            </w:r>
+          </w:p>
+          <w:p>
+            <w:r>
+              <w:t xml:space="preserve">            },</w:t>
+            </w:r>
+          </w:p>
+          <w:p>
+            <w:r>
+              <w:t xml:space="preserve">            “</w:t>
+            </w:r>
+            <w:proofErr w:type="spellStart"/>
+            <w:r>
+              <w:t>ownerId</w:t>
+            </w:r>
+            <w:proofErr w:type="spellEnd"/>
+            <w:r>
+              <w:t>”: “5678”,</w:t>
+            </w:r>
+          </w:p>
+          <w:p>
+            <w:r>
+              <w:t xml:space="preserve">            “self”: “https://appspot.com/aircrafts/9876”</w:t>
+            </w:r>
+          </w:p>
+          <w:p>
+            <w:r>
+              <w:t xml:space="preserve">        },</w:t>
+            </w:r>
+          </w:p>
+          <w:p>
+            <w:r>
+              <w:t xml:space="preserve">    ]</w:t>
+            </w:r>
+            <w:r>
+              <w:t>,</w:t>
+            </w:r>
+          </w:p>
+          <w:p>
+            <w:r>
               <w:lastRenderedPageBreak/>
-              <w:t xml:space="preserve">            “</w:t>
-            </w:r>
-            <w:proofErr w:type="spellStart"/>
-            <w:r>
-              <w:t>ownerId</w:t>
-            </w:r>
-            <w:proofErr w:type="spellEnd"/>
-            <w:r>
-              <w:t>”: “5678”,</w:t>
-            </w:r>
-          </w:p>
-          <w:p>
-            <w:r>
-              <w:t xml:space="preserve">            “self”: “https://appspot.com/aircrafts/1357”</w:t>
-            </w:r>
-          </w:p>
-          <w:p>
-            <w:r>
-              <w:t xml:space="preserve">        },</w:t>
-            </w:r>
-          </w:p>
-          <w:p>
-            <w:r>
-              <w:t xml:space="preserve">        {</w:t>
-            </w:r>
-          </w:p>
-          <w:p>
-            <w:r>
-              <w:t xml:space="preserve">            “id”: 2468,</w:t>
-            </w:r>
-          </w:p>
-          <w:p>
-            <w:r>
-              <w:t xml:space="preserve">            “make”: “Airbus”,</w:t>
-            </w:r>
-          </w:p>
-          <w:p>
-            <w:r>
-              <w:t xml:space="preserve">            “model”: “Beluga”,</w:t>
-            </w:r>
-          </w:p>
-          <w:p>
-            <w:r>
-              <w:t xml:space="preserve">            “wingspan”: 44.8,</w:t>
-            </w:r>
-          </w:p>
-          <w:p>
-            <w:r>
-              <w:t xml:space="preserve">            “hangar”: null,</w:t>
-            </w:r>
-          </w:p>
-          <w:p>
-            <w:r>
-              <w:t xml:space="preserve">            “</w:t>
-            </w:r>
-            <w:proofErr w:type="spellStart"/>
-            <w:r>
-              <w:t>ownerId</w:t>
-            </w:r>
-            <w:proofErr w:type="spellEnd"/>
-            <w:r>
-              <w:t>”: “5678”,</w:t>
-            </w:r>
-          </w:p>
-          <w:p>
-            <w:r>
-              <w:t xml:space="preserve">            “self”: “https://appspot.com/aircrafts/2468”</w:t>
-            </w:r>
-          </w:p>
-          <w:p>
-            <w:r>
-              <w:t xml:space="preserve">        },</w:t>
-            </w:r>
-          </w:p>
-          <w:p>
-            <w:r>
-              <w:t xml:space="preserve">    {</w:t>
-            </w:r>
-          </w:p>
-          <w:p>
-            <w:r>
-              <w:t xml:space="preserve">            “id”: 4690,</w:t>
-            </w:r>
-          </w:p>
-          <w:p>
-            <w:r>
-              <w:t xml:space="preserve">            “make”: “</w:t>
-            </w:r>
-            <w:proofErr w:type="spellStart"/>
-            <w:r>
-              <w:t>Convair</w:t>
-            </w:r>
-            <w:proofErr w:type="spellEnd"/>
-            <w:r>
-              <w:t>”,</w:t>
-            </w:r>
-          </w:p>
-          <w:p>
-            <w:r>
-              <w:t xml:space="preserve">            “model”: “B-36”,</w:t>
-            </w:r>
-          </w:p>
-          <w:p>
-            <w:r>
-              <w:t xml:space="preserve">            “wingspan”: 70.1,</w:t>
-            </w:r>
-          </w:p>
-          <w:p>
-            <w:r>
-              <w:t xml:space="preserve">            “hangar”: </w:t>
-            </w:r>
-            <w:r>
-              <w:t>{</w:t>
-            </w:r>
-          </w:p>
-          <w:p>
-            <w:r>
-              <w:t xml:space="preserve">                “id”: 5928,</w:t>
-            </w:r>
-          </w:p>
-          <w:p>
-            <w:r>
-              <w:t xml:space="preserve">                “self”: “https://appspot.com/hangars/5928”</w:t>
-            </w:r>
-          </w:p>
-          <w:p>
-            <w:r>
-              <w:t xml:space="preserve">            },</w:t>
-            </w:r>
-          </w:p>
-          <w:p>
-            <w:r>
-              <w:t xml:space="preserve">            “</w:t>
-            </w:r>
-            <w:proofErr w:type="spellStart"/>
-            <w:r>
-              <w:t>ownerId</w:t>
-            </w:r>
-            <w:proofErr w:type="spellEnd"/>
-            <w:r>
-              <w:t>”: “5678”,</w:t>
-            </w:r>
-          </w:p>
-          <w:p>
-            <w:r>
-              <w:t xml:space="preserve">            “self”: “https://appspot.com/aircrafts/4690”</w:t>
-            </w:r>
-          </w:p>
-          <w:p>
-            <w:r>
-              <w:t xml:space="preserve">        },</w:t>
-            </w:r>
-          </w:p>
-          <w:p>
-            <w:r>
-              <w:t xml:space="preserve">        {</w:t>
-            </w:r>
-          </w:p>
-          <w:p>
-            <w:r>
-              <w:t xml:space="preserve">            “id”: 9876,</w:t>
-            </w:r>
-          </w:p>
-          <w:p>
-            <w:r>
-              <w:t xml:space="preserve">            “make”: “Antonov”,</w:t>
-            </w:r>
-          </w:p>
-          <w:p>
-            <w:r>
-              <w:t xml:space="preserve">            “model”: “An-225”,</w:t>
-            </w:r>
-          </w:p>
-          <w:p>
-            <w:r>
-              <w:t xml:space="preserve">            “wingspan”: 88.4,</w:t>
-            </w:r>
-          </w:p>
-          <w:p>
-            <w:r>
-              <w:t xml:space="preserve">            “hangar”: </w:t>
-            </w:r>
-            <w:r>
-              <w:t>{</w:t>
-            </w:r>
-          </w:p>
-          <w:p>
-            <w:r>
-              <w:t xml:space="preserve">                “id”: 0629,</w:t>
-            </w:r>
-          </w:p>
-          <w:p>
-            <w:r>
-              <w:t xml:space="preserve">                “self”: “https://appspot.com/hangars/0629”</w:t>
-            </w:r>
-          </w:p>
-          <w:p>
-            <w:r>
-              <w:t xml:space="preserve">            },</w:t>
-            </w:r>
-          </w:p>
-          <w:p>
-            <w:r>
-              <w:t xml:space="preserve">            “</w:t>
-            </w:r>
-            <w:proofErr w:type="spellStart"/>
-            <w:r>
-              <w:t>ownerId</w:t>
-            </w:r>
-            <w:proofErr w:type="spellEnd"/>
-            <w:r>
-              <w:t>”: “5678”,</w:t>
-            </w:r>
-          </w:p>
-          <w:p>
-            <w:r>
-              <w:t xml:space="preserve">            “self”: “https://appspot.com/aircrafts/9876”</w:t>
-            </w:r>
-          </w:p>
-          <w:p>
-            <w:r>
-              <w:t xml:space="preserve">        },</w:t>
-            </w:r>
-          </w:p>
-          <w:p>
-            <w:r>
-              <w:t xml:space="preserve">    ]</w:t>
-            </w:r>
-            <w:r>
-              <w:t>,</w:t>
-            </w:r>
-          </w:p>
-          <w:p>
-            <w:r>
               <w:t xml:space="preserve">    “next”: “https://appspot.com/aircrafts?cursor=</w:t>
             </w:r>
             <w:r>
@@ -4254,7 +4505,6 @@
         <w:pStyle w:val="Heading4"/>
       </w:pPr>
       <w:r>
-        <w:lastRenderedPageBreak/>
         <w:t>Success</w:t>
       </w:r>
     </w:p>
@@ -4295,7 +4545,15 @@
           </w:p>
           <w:p>
             <w:r>
-              <w:t xml:space="preserve">    “count”: 1,</w:t>
+              <w:t xml:space="preserve">    “</w:t>
+            </w:r>
+            <w:proofErr w:type="spellStart"/>
+            <w:r>
+              <w:t>totalAircrafts</w:t>
+            </w:r>
+            <w:proofErr w:type="spellEnd"/>
+            <w:r>
+              <w:t>”: 1,</w:t>
             </w:r>
           </w:p>
           <w:p>
@@ -4498,6 +4756,87 @@
       </w:tr>
     </w:tbl>
     <w:p/>
+    <w:p>
+      <w:pPr>
+        <w:pStyle w:val="Heading4"/>
+      </w:pPr>
+      <w:r>
+        <w:t>Failure</w:t>
+      </w:r>
+    </w:p>
+    <w:tbl>
+      <w:tblPr>
+        <w:tblStyle w:val="TableGrid"/>
+        <w:tblW w:w="0" w:type="auto"/>
+        <w:tblLook w:val="04A0" w:firstRow="1" w:lastRow="0" w:firstColumn="1" w:lastColumn="0" w:noHBand="0" w:noVBand="1"/>
+      </w:tblPr>
+      <w:tblGrid>
+        <w:gridCol w:w="9350"/>
+      </w:tblGrid>
+      <w:tr>
+        <w:tc>
+          <w:tcPr>
+            <w:tcW w:w="9350" w:type="dxa"/>
+          </w:tcPr>
+          <w:p>
+            <w:r>
+              <w:t>Status: 500 Internal Server Error</w:t>
+            </w:r>
+          </w:p>
+          <w:p>
+            <w:r>
+              <w:t>Content-Type: application/</w:t>
+            </w:r>
+            <w:proofErr w:type="spellStart"/>
+            <w:r>
+              <w:t>json</w:t>
+            </w:r>
+            <w:proofErr w:type="spellEnd"/>
+          </w:p>
+          <w:p/>
+          <w:p>
+            <w:r>
+              <w:t>{</w:t>
+            </w:r>
+          </w:p>
+          <w:p>
+            <w:r>
+              <w:t xml:space="preserve">    “Error”: “An internal server error has occurred”</w:t>
+            </w:r>
+          </w:p>
+          <w:p>
+            <w:r>
+              <w:t>}</w:t>
+            </w:r>
+          </w:p>
+        </w:tc>
+      </w:tr>
+    </w:tbl>
+    <w:p/>
+    <w:p/>
+    <w:p/>
+    <w:p/>
+    <w:p/>
+    <w:p/>
+    <w:p/>
+    <w:p/>
+    <w:p/>
+    <w:p/>
+    <w:p/>
+    <w:p/>
+    <w:p/>
+    <w:p/>
+    <w:p/>
+    <w:p/>
+    <w:p/>
+    <w:p/>
+    <w:p/>
+    <w:p/>
+    <w:p/>
+    <w:p/>
+    <w:p/>
+    <w:p/>
+    <w:p/>
     <w:p/>
     <w:p/>
     <w:p/>
@@ -4517,6 +4856,7 @@
       </w:pPr>
       <w:bookmarkStart w:id="4" w:name="_Toc120552099"/>
       <w:r>
+        <w:lastRenderedPageBreak/>
         <w:t>Get an Aircraft</w:t>
       </w:r>
       <w:bookmarkEnd w:id="4"/>
@@ -4897,7 +5237,13 @@
           </w:tcPr>
           <w:p>
             <w:r>
-              <w:t xml:space="preserve">If the request is missing or does not contain a valid JSON web token as a Bearer Token </w:t>
+              <w:t>If the request is missing</w:t>
+            </w:r>
+            <w:r>
+              <w:t xml:space="preserve"> a JSON web token</w:t>
+            </w:r>
+            <w:r>
+              <w:t xml:space="preserve"> or does not contain a valid JSON web token as a Bearer Token </w:t>
             </w:r>
             <w:r>
               <w:t>the request will fail</w:t>
@@ -4912,6 +5258,84 @@
             <w:proofErr w:type="gramEnd"/>
             <w:r>
               <w:t xml:space="preserve"> code will be returned.</w:t>
+            </w:r>
+          </w:p>
+        </w:tc>
+      </w:tr>
+      <w:tr>
+        <w:tc>
+          <w:tcPr>
+            <w:tcW w:w="1615" w:type="dxa"/>
+          </w:tcPr>
+          <w:p>
+            <w:r>
+              <w:t>Failure</w:t>
+            </w:r>
+          </w:p>
+        </w:tc>
+        <w:tc>
+          <w:tcPr>
+            <w:tcW w:w="2610" w:type="dxa"/>
+          </w:tcPr>
+          <w:p>
+            <w:r>
+              <w:t>406 Not Acceptable</w:t>
+            </w:r>
+          </w:p>
+        </w:tc>
+        <w:tc>
+          <w:tcPr>
+            <w:tcW w:w="5125" w:type="dxa"/>
+          </w:tcPr>
+          <w:p>
+            <w:r>
+              <w:t>If the Accept header in the request is not application/</w:t>
+            </w:r>
+            <w:proofErr w:type="spellStart"/>
+            <w:r>
+              <w:t>json</w:t>
+            </w:r>
+            <w:proofErr w:type="spellEnd"/>
+            <w:r>
+              <w:t xml:space="preserve">, the request will fail and a </w:t>
+            </w:r>
+            <w:proofErr w:type="gramStart"/>
+            <w:r>
+              <w:t>406 status</w:t>
+            </w:r>
+            <w:proofErr w:type="gramEnd"/>
+            <w:r>
+              <w:t xml:space="preserve"> code will be returned.</w:t>
+            </w:r>
+          </w:p>
+          <w:p/>
+          <w:p>
+            <w:r>
+              <w:t>Note: If the client has an Accept header set to */*, i.e., any MIME type, the serv</w:t>
+            </w:r>
+            <w:r>
+              <w:t>er</w:t>
+            </w:r>
+            <w:r>
+              <w:t xml:space="preserve"> will serve </w:t>
+            </w:r>
+            <w:r>
+              <w:lastRenderedPageBreak/>
+              <w:t>application/</w:t>
+            </w:r>
+            <w:proofErr w:type="spellStart"/>
+            <w:r>
+              <w:t>json</w:t>
+            </w:r>
+            <w:proofErr w:type="spellEnd"/>
+            <w:r>
+              <w:t xml:space="preserve"> in the response. The server assumes the client is </w:t>
+            </w:r>
+            <w:r>
+              <w:t>indifferent</w:t>
+            </w:r>
+            <w:r>
+              <w:t xml:space="preserve"> to a specific media type as one was not explicitly set in the Accept header.</w:t>
             </w:r>
           </w:p>
         </w:tc>
@@ -4934,7 +5358,7 @@
           </w:tcPr>
           <w:p>
             <w:r>
-              <w:t>406 Not Acceptable</w:t>
+              <w:t>404 Not Found</w:t>
             </w:r>
           </w:p>
         </w:tc>
@@ -4944,50 +5368,70 @@
           </w:tcPr>
           <w:p>
             <w:r>
-              <w:t>If the Accept header in the request is not application/</w:t>
+              <w:t xml:space="preserve">No aircraft with this </w:t>
             </w:r>
             <w:proofErr w:type="spellStart"/>
             <w:r>
-              <w:t>json</w:t>
+              <w:t>aircraftId</w:t>
             </w:r>
             <w:proofErr w:type="spellEnd"/>
             <w:r>
-              <w:t xml:space="preserve">, the request will fail and a </w:t>
+              <w:t xml:space="preserve"> exists.</w:t>
+            </w:r>
+          </w:p>
+        </w:tc>
+      </w:tr>
+      <w:tr>
+        <w:tc>
+          <w:tcPr>
+            <w:tcW w:w="1615" w:type="dxa"/>
+          </w:tcPr>
+          <w:p>
+            <w:r>
+              <w:t>Failure</w:t>
+            </w:r>
+          </w:p>
+        </w:tc>
+        <w:tc>
+          <w:tcPr>
+            <w:tcW w:w="2610" w:type="dxa"/>
+          </w:tcPr>
+          <w:p>
+            <w:r>
+              <w:t>403 Forbidden</w:t>
+            </w:r>
+          </w:p>
+        </w:tc>
+        <w:tc>
+          <w:tcPr>
+            <w:tcW w:w="5125" w:type="dxa"/>
+          </w:tcPr>
+          <w:p>
+            <w:r>
+              <w:t xml:space="preserve">If the user making the request does not own the </w:t>
             </w:r>
             <w:proofErr w:type="gramStart"/>
             <w:r>
-              <w:t>406 status</w:t>
+              <w:t>aircraft</w:t>
             </w:r>
             <w:proofErr w:type="gramEnd"/>
             <w:r>
-              <w:t xml:space="preserve"> code will be returned.</w:t>
-            </w:r>
-          </w:p>
-          <w:p/>
-          <w:p>
-            <w:r>
-              <w:t>Note: If the client has an Accept header set to */*, i.e., any MIME type, the serve will server application/</w:t>
-            </w:r>
+              <w:t xml:space="preserve"> they are making the request for, the request will fail and a 403 status code will be returned.</w:t>
+            </w:r>
+          </w:p>
+        </w:tc>
+      </w:tr>
+      <w:tr>
+        <w:tc>
+          <w:tcPr>
+            <w:tcW w:w="1615" w:type="dxa"/>
+          </w:tcPr>
+          <w:p>
             <w:proofErr w:type="spellStart"/>
             <w:r>
-              <w:t>json</w:t>
+              <w:t>Failur</w:t>
             </w:r>
             <w:proofErr w:type="spellEnd"/>
-            <w:r>
-              <w:t xml:space="preserve"> in the response. The server assumes the client is impartial to a specific media type as one was not explicitly set in the Accept header.</w:t>
-            </w:r>
-          </w:p>
-        </w:tc>
-      </w:tr>
-      <w:tr>
-        <w:tc>
-          <w:tcPr>
-            <w:tcW w:w="1615" w:type="dxa"/>
-          </w:tcPr>
-          <w:p>
-            <w:r>
-              <w:t>Failure</w:t>
-            </w:r>
           </w:p>
         </w:tc>
         <w:tc>
@@ -4996,7 +5440,7 @@
           </w:tcPr>
           <w:p>
             <w:r>
-              <w:t>404 Not Found</w:t>
+              <w:t>500 Internal Server Error</w:t>
             </w:r>
           </w:p>
         </w:tc>
@@ -5006,55 +5450,7 @@
           </w:tcPr>
           <w:p>
             <w:r>
-              <w:t xml:space="preserve">No aircraft with this </w:t>
-            </w:r>
-            <w:proofErr w:type="spellStart"/>
-            <w:r>
-              <w:t>aircraftId</w:t>
-            </w:r>
-            <w:proofErr w:type="spellEnd"/>
-            <w:r>
-              <w:t xml:space="preserve"> exists.</w:t>
-            </w:r>
-          </w:p>
-        </w:tc>
-      </w:tr>
-      <w:tr>
-        <w:tc>
-          <w:tcPr>
-            <w:tcW w:w="1615" w:type="dxa"/>
-          </w:tcPr>
-          <w:p>
-            <w:r>
-              <w:t>Failure</w:t>
-            </w:r>
-          </w:p>
-        </w:tc>
-        <w:tc>
-          <w:tcPr>
-            <w:tcW w:w="2610" w:type="dxa"/>
-          </w:tcPr>
-          <w:p>
-            <w:r>
-              <w:t>403 Forbidden</w:t>
-            </w:r>
-          </w:p>
-        </w:tc>
-        <w:tc>
-          <w:tcPr>
-            <w:tcW w:w="5125" w:type="dxa"/>
-          </w:tcPr>
-          <w:p>
-            <w:r>
-              <w:t xml:space="preserve">If the user making the request does not own the </w:t>
-            </w:r>
-            <w:proofErr w:type="gramStart"/>
-            <w:r>
-              <w:t>aircraft</w:t>
-            </w:r>
-            <w:proofErr w:type="gramEnd"/>
-            <w:r>
-              <w:t xml:space="preserve"> they are making the request for, the request will fail and a 403 status code will be returned.</w:t>
+              <w:t>An internal server error has occurred.</w:t>
             </w:r>
           </w:p>
         </w:tc>
@@ -5261,7 +5657,6 @@
           <w:p/>
           <w:p>
             <w:r>
-              <w:lastRenderedPageBreak/>
               <w:t>{</w:t>
             </w:r>
           </w:p>
@@ -5292,6 +5687,7 @@
         <w:pStyle w:val="Heading4"/>
       </w:pPr>
       <w:r>
+        <w:lastRenderedPageBreak/>
         <w:t>Failure</w:t>
       </w:r>
     </w:p>
@@ -5412,17 +5808,62 @@
       </w:tr>
     </w:tbl>
     <w:p/>
-    <w:p/>
-    <w:p/>
-    <w:p/>
-    <w:p/>
-    <w:p/>
-    <w:p/>
-    <w:p/>
-    <w:p/>
-    <w:p/>
-    <w:p/>
-    <w:p/>
+    <w:p>
+      <w:pPr>
+        <w:pStyle w:val="Heading4"/>
+      </w:pPr>
+      <w:r>
+        <w:t>Failure</w:t>
+      </w:r>
+    </w:p>
+    <w:tbl>
+      <w:tblPr>
+        <w:tblStyle w:val="TableGrid"/>
+        <w:tblW w:w="0" w:type="auto"/>
+        <w:tblLook w:val="04A0" w:firstRow="1" w:lastRow="0" w:firstColumn="1" w:lastColumn="0" w:noHBand="0" w:noVBand="1"/>
+      </w:tblPr>
+      <w:tblGrid>
+        <w:gridCol w:w="9350"/>
+      </w:tblGrid>
+      <w:tr>
+        <w:tc>
+          <w:tcPr>
+            <w:tcW w:w="9350" w:type="dxa"/>
+          </w:tcPr>
+          <w:p>
+            <w:r>
+              <w:t>Status: 500 Internal Server Error</w:t>
+            </w:r>
+          </w:p>
+          <w:p>
+            <w:r>
+              <w:t>Content-Type: application/</w:t>
+            </w:r>
+            <w:proofErr w:type="spellStart"/>
+            <w:r>
+              <w:t>json</w:t>
+            </w:r>
+            <w:proofErr w:type="spellEnd"/>
+          </w:p>
+          <w:p/>
+          <w:p>
+            <w:r>
+              <w:t>{</w:t>
+            </w:r>
+          </w:p>
+          <w:p>
+            <w:r>
+              <w:t xml:space="preserve">    “Error”: “An internal server error has occurred”</w:t>
+            </w:r>
+          </w:p>
+          <w:p>
+            <w:r>
+              <w:t>}</w:t>
+            </w:r>
+          </w:p>
+        </w:tc>
+      </w:tr>
+    </w:tbl>
     <w:p/>
     <w:p/>
     <w:p/>
@@ -5447,6 +5888,7 @@
       </w:pPr>
       <w:bookmarkStart w:id="5" w:name="_Toc120552100"/>
       <w:r>
+        <w:lastRenderedPageBreak/>
         <w:t>Partially Update an Aircraft</w:t>
       </w:r>
       <w:bookmarkEnd w:id="5"/>
@@ -5794,8 +6236,64 @@
           <w:p/>
           <w:p>
             <w:r>
+              <w:t xml:space="preserve">All aircraft makes must use characters that match the regular expression: </w:t>
+            </w:r>
+            <w:proofErr w:type="gramStart"/>
+            <w:r>
+              <w:t>^[</w:t>
+            </w:r>
+            <w:proofErr w:type="gramEnd"/>
+            <w:r>
+              <w:t>A-Za-z ]+$</w:t>
+            </w:r>
+          </w:p>
+        </w:tc>
+        <w:tc>
+          <w:tcPr>
+            <w:tcW w:w="1435" w:type="dxa"/>
+          </w:tcPr>
+          <w:p>
+            <w:r>
+              <w:t>No</w:t>
+            </w:r>
+          </w:p>
+        </w:tc>
+      </w:tr>
+      <w:tr>
+        <w:tc>
+          <w:tcPr>
+            <w:tcW w:w="1345" w:type="dxa"/>
+          </w:tcPr>
+          <w:p>
+            <w:r>
+              <w:t>model</w:t>
+            </w:r>
+          </w:p>
+        </w:tc>
+        <w:tc>
+          <w:tcPr>
+            <w:tcW w:w="2880" w:type="dxa"/>
+          </w:tcPr>
+          <w:p>
+            <w:r>
+              <w:t>The model of the aircraft, e.g., 747, 150, EMB 110, etc.</w:t>
+            </w:r>
+          </w:p>
+        </w:tc>
+        <w:tc>
+          <w:tcPr>
+            <w:tcW w:w="3690" w:type="dxa"/>
+          </w:tcPr>
+          <w:p>
+            <w:r>
+              <w:t>The minimum permissible string length of an aircraft model is 1 character. The maximum permissible string length for an aircraft model is 255 characters.</w:t>
+            </w:r>
+          </w:p>
+          <w:p/>
+          <w:p>
+            <w:r>
               <w:lastRenderedPageBreak/>
-              <w:t xml:space="preserve">All aircraft makes must use characters that match the regular expression: </w:t>
+              <w:t xml:space="preserve">All aircraft models must use characters that match the regular expression: </w:t>
             </w:r>
             <w:proofErr w:type="gramStart"/>
             <w:r>
@@ -5803,7 +6301,7 @@
             </w:r>
             <w:proofErr w:type="gramEnd"/>
             <w:r>
-              <w:t>A-Za-z ]+$</w:t>
+              <w:t>A-Za-z0-9 -/]+$</w:t>
             </w:r>
           </w:p>
         </w:tc>
@@ -5814,62 +6312,6 @@
           <w:p>
             <w:r>
               <w:lastRenderedPageBreak/>
-              <w:t>No</w:t>
-            </w:r>
-          </w:p>
-        </w:tc>
-      </w:tr>
-      <w:tr>
-        <w:tc>
-          <w:tcPr>
-            <w:tcW w:w="1345" w:type="dxa"/>
-          </w:tcPr>
-          <w:p>
-            <w:r>
-              <w:t>model</w:t>
-            </w:r>
-          </w:p>
-        </w:tc>
-        <w:tc>
-          <w:tcPr>
-            <w:tcW w:w="2880" w:type="dxa"/>
-          </w:tcPr>
-          <w:p>
-            <w:r>
-              <w:t>The model of the aircraft, e.g., 747, 150, EMB 110, etc.</w:t>
-            </w:r>
-          </w:p>
-        </w:tc>
-        <w:tc>
-          <w:tcPr>
-            <w:tcW w:w="3690" w:type="dxa"/>
-          </w:tcPr>
-          <w:p>
-            <w:r>
-              <w:t>The minimum permissible string length of an aircraft model is 1 character. The maximum permissible string length for an aircraft model is 255 characters.</w:t>
-            </w:r>
-          </w:p>
-          <w:p/>
-          <w:p>
-            <w:r>
-              <w:t xml:space="preserve">All aircraft models must use characters that match the regular expression: </w:t>
-            </w:r>
-            <w:proofErr w:type="gramStart"/>
-            <w:r>
-              <w:t>^[</w:t>
-            </w:r>
-            <w:proofErr w:type="gramEnd"/>
-            <w:r>
-              <w:t>A-Za-z0-9 -/]+$</w:t>
-            </w:r>
-          </w:p>
-        </w:tc>
-        <w:tc>
-          <w:tcPr>
-            <w:tcW w:w="1435" w:type="dxa"/>
-          </w:tcPr>
-          <w:p>
-            <w:r>
               <w:t>No</w:t>
             </w:r>
           </w:p>
@@ -6156,7 +6598,13 @@
           </w:tcPr>
           <w:p>
             <w:r>
-              <w:t xml:space="preserve">If the request is missing or does not contain a valid JSON web token as a Bearer Token the aircraft will not be updated and a </w:t>
+              <w:t xml:space="preserve">If the request is missing </w:t>
+            </w:r>
+            <w:r>
+              <w:t xml:space="preserve">a JSON web token </w:t>
+            </w:r>
+            <w:r>
+              <w:t xml:space="preserve">or does not contain a valid JSON web token as a Bearer Token the aircraft will not be updated and a </w:t>
             </w:r>
             <w:proofErr w:type="gramStart"/>
             <w:r>
@@ -6196,11 +6644,84 @@
           </w:tcPr>
           <w:p>
             <w:r>
-              <w:t xml:space="preserve">If the media type of the content provided in the request body is not JSON and the associated Content-Type request header is </w:t>
-            </w:r>
+              <w:t>If the media type of the content provided in the request body is not JSON and the associated Content-Type request header is not application/</w:t>
+            </w:r>
+            <w:proofErr w:type="spellStart"/>
+            <w:r>
+              <w:t>json</w:t>
+            </w:r>
+            <w:proofErr w:type="spellEnd"/>
+            <w:r>
+              <w:t xml:space="preserve">, the aircraft will not be updated and a </w:t>
+            </w:r>
+            <w:proofErr w:type="gramStart"/>
+            <w:r>
+              <w:t>415 status</w:t>
+            </w:r>
+            <w:proofErr w:type="gramEnd"/>
+            <w:r>
+              <w:t xml:space="preserve"> code will be returned.</w:t>
+            </w:r>
+          </w:p>
+        </w:tc>
+      </w:tr>
+      <w:tr>
+        <w:tc>
+          <w:tcPr>
+            <w:tcW w:w="1435" w:type="dxa"/>
+          </w:tcPr>
+          <w:p>
+            <w:r>
+              <w:t>Failure</w:t>
+            </w:r>
+          </w:p>
+        </w:tc>
+        <w:tc>
+          <w:tcPr>
+            <w:tcW w:w="3330" w:type="dxa"/>
+          </w:tcPr>
+          <w:p>
+            <w:r>
+              <w:t>406 Not Acceptable</w:t>
+            </w:r>
+          </w:p>
+        </w:tc>
+        <w:tc>
+          <w:tcPr>
+            <w:tcW w:w="4585" w:type="dxa"/>
+          </w:tcPr>
+          <w:p>
+            <w:r>
+              <w:t>If the Accept header in the request is not application/</w:t>
+            </w:r>
+            <w:proofErr w:type="spellStart"/>
+            <w:r>
+              <w:t>json</w:t>
+            </w:r>
+            <w:proofErr w:type="spellEnd"/>
+            <w:r>
+              <w:t xml:space="preserve">, the aircraft will not be updated and a </w:t>
+            </w:r>
+            <w:proofErr w:type="gramStart"/>
+            <w:r>
+              <w:t>406 status</w:t>
+            </w:r>
+            <w:proofErr w:type="gramEnd"/>
+            <w:r>
+              <w:t xml:space="preserve"> code will be returned.</w:t>
+            </w:r>
+          </w:p>
+          <w:p/>
+          <w:p>
             <w:r>
               <w:lastRenderedPageBreak/>
-              <w:t>not application/</w:t>
+              <w:t>Note: If the client has an Accept header set to */*, i.e., any MIME type, the serve</w:t>
+            </w:r>
+            <w:r>
+              <w:t>r</w:t>
+            </w:r>
+            <w:r>
+              <w:t xml:space="preserve"> will serve application/</w:t>
             </w:r>
             <w:proofErr w:type="spellStart"/>
             <w:r>
@@ -6208,15 +6729,13 @@
             </w:r>
             <w:proofErr w:type="spellEnd"/>
             <w:r>
-              <w:t xml:space="preserve">, the aircraft will not be updated and a </w:t>
-            </w:r>
-            <w:proofErr w:type="gramStart"/>
-            <w:r>
-              <w:t>415 status</w:t>
-            </w:r>
-            <w:proofErr w:type="gramEnd"/>
-            <w:r>
-              <w:t xml:space="preserve"> code will be returned.</w:t>
+              <w:t xml:space="preserve"> in the response. The server assumes the client is </w:t>
+            </w:r>
+            <w:r>
+              <w:t>indifferent</w:t>
+            </w:r>
+            <w:r>
+              <w:t xml:space="preserve"> to a specific media type as one was not explicitly set in the Accept header.</w:t>
             </w:r>
           </w:p>
         </w:tc>
@@ -6239,7 +6758,7 @@
           </w:tcPr>
           <w:p>
             <w:r>
-              <w:t>406 Not Acceptable</w:t>
+              <w:t>400 Bad Request</w:t>
             </w:r>
           </w:p>
         </w:tc>
@@ -6249,39 +6768,103 @@
           </w:tcPr>
           <w:p>
             <w:r>
-              <w:t>If the Accept header in the request is not application/</w:t>
+              <w:t>If any of the 3 possible attributes in the request are</w:t>
+            </w:r>
+            <w:r>
+              <w:t xml:space="preserve"> provided but</w:t>
+            </w:r>
+            <w:r>
+              <w:t xml:space="preserve"> misconfigured, the aircraft will not be updated and a </w:t>
+            </w:r>
+            <w:proofErr w:type="gramStart"/>
+            <w:r>
+              <w:t>400 status</w:t>
+            </w:r>
+            <w:proofErr w:type="gramEnd"/>
+            <w:r>
+              <w:t xml:space="preserve"> code will be returned.</w:t>
+            </w:r>
+          </w:p>
+        </w:tc>
+      </w:tr>
+      <w:tr>
+        <w:tc>
+          <w:tcPr>
+            <w:tcW w:w="1435" w:type="dxa"/>
+          </w:tcPr>
+          <w:p>
+            <w:r>
+              <w:t>Failure</w:t>
+            </w:r>
+          </w:p>
+        </w:tc>
+        <w:tc>
+          <w:tcPr>
+            <w:tcW w:w="3330" w:type="dxa"/>
+          </w:tcPr>
+          <w:p>
+            <w:r>
+              <w:t>404 Not Found</w:t>
+            </w:r>
+          </w:p>
+        </w:tc>
+        <w:tc>
+          <w:tcPr>
+            <w:tcW w:w="4585" w:type="dxa"/>
+          </w:tcPr>
+          <w:p>
+            <w:r>
+              <w:t xml:space="preserve">No aircraft with this </w:t>
             </w:r>
             <w:proofErr w:type="spellStart"/>
             <w:r>
-              <w:t>json</w:t>
+              <w:t>aircraftId</w:t>
             </w:r>
             <w:proofErr w:type="spellEnd"/>
             <w:r>
-              <w:t xml:space="preserve">, the aircraft will not be updated and a </w:t>
+              <w:t xml:space="preserve"> exists.</w:t>
+            </w:r>
+          </w:p>
+        </w:tc>
+      </w:tr>
+      <w:tr>
+        <w:tc>
+          <w:tcPr>
+            <w:tcW w:w="1435" w:type="dxa"/>
+          </w:tcPr>
+          <w:p>
+            <w:r>
+              <w:t>Failure</w:t>
+            </w:r>
+          </w:p>
+        </w:tc>
+        <w:tc>
+          <w:tcPr>
+            <w:tcW w:w="3330" w:type="dxa"/>
+          </w:tcPr>
+          <w:p>
+            <w:r>
+              <w:t>403 Forbidden</w:t>
+            </w:r>
+          </w:p>
+        </w:tc>
+        <w:tc>
+          <w:tcPr>
+            <w:tcW w:w="4585" w:type="dxa"/>
+          </w:tcPr>
+          <w:p>
+            <w:r>
+              <w:t xml:space="preserve">If the user making the request does not own the aircraft they are trying to update, the request will fail and a </w:t>
             </w:r>
             <w:proofErr w:type="gramStart"/>
             <w:r>
-              <w:t>406 status</w:t>
+              <w:t>403 status</w:t>
             </w:r>
             <w:proofErr w:type="gramEnd"/>
             <w:r>
               <w:t xml:space="preserve"> code will be returned.</w:t>
             </w:r>
           </w:p>
-          <w:p/>
-          <w:p>
-            <w:r>
-              <w:t>Note: If the client has an Accept header set to */*, i.e., any MIME type, the serve will server application/</w:t>
-            </w:r>
-            <w:proofErr w:type="spellStart"/>
-            <w:r>
-              <w:t>json</w:t>
-            </w:r>
-            <w:proofErr w:type="spellEnd"/>
-            <w:r>
-              <w:t xml:space="preserve"> in the response. The server assumes the client is impartial to a specific media type as one was not explicitly set in the Accept header.</w:t>
-            </w:r>
-          </w:p>
         </w:tc>
       </w:tr>
       <w:tr>
@@ -6301,7 +6884,7 @@
           </w:tcPr>
           <w:p>
             <w:r>
-              <w:t>400 Bad Request</w:t>
+              <w:t>500 Internal Server Error</w:t>
             </w:r>
           </w:p>
         </w:tc>
@@ -6311,95 +6894,7 @@
           </w:tcPr>
           <w:p>
             <w:r>
-              <w:t xml:space="preserve">If any of the 3 possible attributes in the request are misconfigured, the aircraft will not be updated and a </w:t>
-            </w:r>
-            <w:proofErr w:type="gramStart"/>
-            <w:r>
-              <w:t>400 status</w:t>
-            </w:r>
-            <w:proofErr w:type="gramEnd"/>
-            <w:r>
-              <w:t xml:space="preserve"> code will be returned.</w:t>
-            </w:r>
-          </w:p>
-        </w:tc>
-      </w:tr>
-      <w:tr>
-        <w:tc>
-          <w:tcPr>
-            <w:tcW w:w="1435" w:type="dxa"/>
-          </w:tcPr>
-          <w:p>
-            <w:r>
-              <w:t>Failure</w:t>
-            </w:r>
-          </w:p>
-        </w:tc>
-        <w:tc>
-          <w:tcPr>
-            <w:tcW w:w="3330" w:type="dxa"/>
-          </w:tcPr>
-          <w:p>
-            <w:r>
-              <w:t>404 Not Found</w:t>
-            </w:r>
-          </w:p>
-        </w:tc>
-        <w:tc>
-          <w:tcPr>
-            <w:tcW w:w="4585" w:type="dxa"/>
-          </w:tcPr>
-          <w:p>
-            <w:r>
-              <w:t xml:space="preserve">No aircraft with this </w:t>
-            </w:r>
-            <w:proofErr w:type="spellStart"/>
-            <w:r>
-              <w:t>aircraftId</w:t>
-            </w:r>
-            <w:proofErr w:type="spellEnd"/>
-            <w:r>
-              <w:t xml:space="preserve"> exists.</w:t>
-            </w:r>
-          </w:p>
-        </w:tc>
-      </w:tr>
-      <w:tr>
-        <w:tc>
-          <w:tcPr>
-            <w:tcW w:w="1435" w:type="dxa"/>
-          </w:tcPr>
-          <w:p>
-            <w:r>
-              <w:t>Failure</w:t>
-            </w:r>
-          </w:p>
-        </w:tc>
-        <w:tc>
-          <w:tcPr>
-            <w:tcW w:w="3330" w:type="dxa"/>
-          </w:tcPr>
-          <w:p>
-            <w:r>
-              <w:t>403 Forbidden</w:t>
-            </w:r>
-          </w:p>
-        </w:tc>
-        <w:tc>
-          <w:tcPr>
-            <w:tcW w:w="4585" w:type="dxa"/>
-          </w:tcPr>
-          <w:p>
-            <w:r>
-              <w:t xml:space="preserve">If the user making the request does not own the aircraft they are trying to update, the request will fail and a </w:t>
-            </w:r>
-            <w:proofErr w:type="gramStart"/>
-            <w:r>
-              <w:t>403 status</w:t>
-            </w:r>
-            <w:proofErr w:type="gramEnd"/>
-            <w:r>
-              <w:t xml:space="preserve"> code will be returned.</w:t>
+              <w:t>An internal server error has occurred.</w:t>
             </w:r>
           </w:p>
         </w:tc>
@@ -6549,7 +7044,6 @@
           <w:p/>
           <w:p>
             <w:r>
-              <w:lastRenderedPageBreak/>
               <w:t>{</w:t>
             </w:r>
           </w:p>
@@ -6921,17 +7415,23 @@
             </w:r>
             <w:proofErr w:type="spellEnd"/>
             <w:r>
-              <w:t xml:space="preserve"> exists.”</w:t>
-            </w:r>
-          </w:p>
-          <w:p>
-            <w:r>
+              <w:t xml:space="preserve"> exists”</w:t>
+            </w:r>
+          </w:p>
+          <w:p>
+            <w:r>
+              <w:lastRenderedPageBreak/>
               <w:t>}</w:t>
             </w:r>
           </w:p>
         </w:tc>
       </w:tr>
     </w:tbl>
+    <w:p>
+      <w:pPr>
+        <w:pStyle w:val="Heading4"/>
+      </w:pPr>
+    </w:p>
     <w:p>
       <w:pPr>
         <w:pStyle w:val="Heading4"/>
@@ -6991,6 +7491,63 @@
     <w:p/>
     <w:p>
       <w:pPr>
+        <w:pStyle w:val="Heading4"/>
+      </w:pPr>
+      <w:r>
+        <w:t>Failure</w:t>
+      </w:r>
+    </w:p>
+    <w:tbl>
+      <w:tblPr>
+        <w:tblStyle w:val="TableGrid"/>
+        <w:tblW w:w="0" w:type="auto"/>
+        <w:tblLook w:val="04A0" w:firstRow="1" w:lastRow="0" w:firstColumn="1" w:lastColumn="0" w:noHBand="0" w:noVBand="1"/>
+      </w:tblPr>
+      <w:tblGrid>
+        <w:gridCol w:w="9350"/>
+      </w:tblGrid>
+      <w:tr>
+        <w:tc>
+          <w:tcPr>
+            <w:tcW w:w="9350" w:type="dxa"/>
+          </w:tcPr>
+          <w:p>
+            <w:r>
+              <w:t>Status: 500 Internal Server Error</w:t>
+            </w:r>
+          </w:p>
+          <w:p>
+            <w:r>
+              <w:t>Content-Type: application/</w:t>
+            </w:r>
+            <w:proofErr w:type="spellStart"/>
+            <w:r>
+              <w:t>json</w:t>
+            </w:r>
+            <w:proofErr w:type="spellEnd"/>
+          </w:p>
+          <w:p/>
+          <w:p>
+            <w:r>
+              <w:t>{</w:t>
+            </w:r>
+          </w:p>
+          <w:p>
+            <w:r>
+              <w:t xml:space="preserve">    “Error”: “An internal server error has occurred”</w:t>
+            </w:r>
+          </w:p>
+          <w:p>
+            <w:r>
+              <w:t>}</w:t>
+            </w:r>
+          </w:p>
+        </w:tc>
+      </w:tr>
+    </w:tbl>
+    <w:p/>
+    <w:p>
+      <w:pPr>
         <w:pStyle w:val="Heading1"/>
       </w:pPr>
     </w:p>
@@ -7033,19 +7590,8 @@
       <w:pPr>
         <w:pStyle w:val="Heading1"/>
       </w:pPr>
-    </w:p>
-    <w:p/>
-    <w:p/>
-    <w:p/>
-    <w:p/>
-    <w:p/>
-    <w:p/>
-    <w:p/>
-    <w:p/>
-    <w:p/>
-    <w:p/>
-    <w:p/>
-    <w:p/>
+      <w:bookmarkStart w:id="6" w:name="_Toc120552101"/>
+    </w:p>
     <w:p/>
     <w:p/>
     <w:p/>
@@ -7054,8 +7600,8 @@
       <w:pPr>
         <w:pStyle w:val="Heading1"/>
       </w:pPr>
-      <w:bookmarkStart w:id="6" w:name="_Toc120552101"/>
-      <w:r>
+      <w:r>
+        <w:lastRenderedPageBreak/>
         <w:t>Fully Update an Aircraft</w:t>
       </w:r>
       <w:bookmarkEnd w:id="6"/>
@@ -7232,6 +7778,9 @@
             <w:tcW w:w="4675" w:type="dxa"/>
           </w:tcPr>
           <w:p>
+            <w:r>
+              <w:t xml:space="preserve">The </w:t>
+            </w:r>
             <w:r>
               <w:t>ID of the aircraft</w:t>
             </w:r>
@@ -7403,8 +7952,64 @@
           <w:p/>
           <w:p>
             <w:r>
+              <w:t xml:space="preserve">All aircraft makes must use characters that match the regular expression: </w:t>
+            </w:r>
+            <w:proofErr w:type="gramStart"/>
+            <w:r>
+              <w:t>^[</w:t>
+            </w:r>
+            <w:proofErr w:type="gramEnd"/>
+            <w:r>
+              <w:t>A-Za-z ]+$</w:t>
+            </w:r>
+          </w:p>
+        </w:tc>
+        <w:tc>
+          <w:tcPr>
+            <w:tcW w:w="1435" w:type="dxa"/>
+          </w:tcPr>
+          <w:p>
+            <w:r>
+              <w:t>Yes</w:t>
+            </w:r>
+          </w:p>
+        </w:tc>
+      </w:tr>
+      <w:tr>
+        <w:tc>
+          <w:tcPr>
+            <w:tcW w:w="1345" w:type="dxa"/>
+          </w:tcPr>
+          <w:p>
+            <w:r>
+              <w:t>model</w:t>
+            </w:r>
+          </w:p>
+        </w:tc>
+        <w:tc>
+          <w:tcPr>
+            <w:tcW w:w="2880" w:type="dxa"/>
+          </w:tcPr>
+          <w:p>
+            <w:r>
+              <w:t>The model of the aircraft, e.g., 747, 150, EMB 110, etc.</w:t>
+            </w:r>
+          </w:p>
+        </w:tc>
+        <w:tc>
+          <w:tcPr>
+            <w:tcW w:w="3690" w:type="dxa"/>
+          </w:tcPr>
+          <w:p>
+            <w:r>
+              <w:t>The minimum permissible string length of an aircraft model is 1 character. The maximum permissible string length for an aircraft model is 255 characters.</w:t>
+            </w:r>
+          </w:p>
+          <w:p/>
+          <w:p>
+            <w:r>
               <w:lastRenderedPageBreak/>
-              <w:t xml:space="preserve">All aircraft makes must use characters that match the regular expression: </w:t>
+              <w:t xml:space="preserve">All aircraft models must use characters that match the regular expression: </w:t>
             </w:r>
             <w:proofErr w:type="gramStart"/>
             <w:r>
@@ -7412,7 +8017,7 @@
             </w:r>
             <w:proofErr w:type="gramEnd"/>
             <w:r>
-              <w:t>A-Za-z ]+$</w:t>
+              <w:t>A-Za-z0-9 -/]+$</w:t>
             </w:r>
           </w:p>
         </w:tc>
@@ -7423,62 +8028,6 @@
           <w:p>
             <w:r>
               <w:lastRenderedPageBreak/>
-              <w:t>Yes</w:t>
-            </w:r>
-          </w:p>
-        </w:tc>
-      </w:tr>
-      <w:tr>
-        <w:tc>
-          <w:tcPr>
-            <w:tcW w:w="1345" w:type="dxa"/>
-          </w:tcPr>
-          <w:p>
-            <w:r>
-              <w:t>model</w:t>
-            </w:r>
-          </w:p>
-        </w:tc>
-        <w:tc>
-          <w:tcPr>
-            <w:tcW w:w="2880" w:type="dxa"/>
-          </w:tcPr>
-          <w:p>
-            <w:r>
-              <w:t>The model of the aircraft, e.g., 747, 150, EMB 110, etc.</w:t>
-            </w:r>
-          </w:p>
-        </w:tc>
-        <w:tc>
-          <w:tcPr>
-            <w:tcW w:w="3690" w:type="dxa"/>
-          </w:tcPr>
-          <w:p>
-            <w:r>
-              <w:t>The minimum permissible string length of an aircraft model is 1 character. The maximum permissible string length for an aircraft model is 255 characters.</w:t>
-            </w:r>
-          </w:p>
-          <w:p/>
-          <w:p>
-            <w:r>
-              <w:t xml:space="preserve">All aircraft models must use characters that match the regular expression: </w:t>
-            </w:r>
-            <w:proofErr w:type="gramStart"/>
-            <w:r>
-              <w:t>^[</w:t>
-            </w:r>
-            <w:proofErr w:type="gramEnd"/>
-            <w:r>
-              <w:t>A-Za-z0-9 -/]+$</w:t>
-            </w:r>
-          </w:p>
-        </w:tc>
-        <w:tc>
-          <w:tcPr>
-            <w:tcW w:w="1435" w:type="dxa"/>
-          </w:tcPr>
-          <w:p>
-            <w:r>
               <w:t>Yes</w:t>
             </w:r>
           </w:p>
@@ -7787,7 +8336,13 @@
           </w:tcPr>
           <w:p>
             <w:r>
-              <w:t xml:space="preserve">If the request is missing or does not contain a valid JSON web token as a Bearer Token the aircraft will not be updated and a </w:t>
+              <w:t xml:space="preserve">If the request is missing </w:t>
+            </w:r>
+            <w:r>
+              <w:t xml:space="preserve">a JSON web token </w:t>
+            </w:r>
+            <w:r>
+              <w:t xml:space="preserve">or does not contain a valid JSON web token as a Bearer Token the aircraft will not be updated and a </w:t>
             </w:r>
             <w:proofErr w:type="gramStart"/>
             <w:r>
@@ -7796,6 +8351,132 @@
             <w:proofErr w:type="gramEnd"/>
             <w:r>
               <w:t xml:space="preserve"> code will be returned.</w:t>
+            </w:r>
+          </w:p>
+        </w:tc>
+      </w:tr>
+      <w:tr>
+        <w:tc>
+          <w:tcPr>
+            <w:tcW w:w="1435" w:type="dxa"/>
+          </w:tcPr>
+          <w:p>
+            <w:r>
+              <w:t>Failure</w:t>
+            </w:r>
+          </w:p>
+        </w:tc>
+        <w:tc>
+          <w:tcPr>
+            <w:tcW w:w="3330" w:type="dxa"/>
+          </w:tcPr>
+          <w:p>
+            <w:r>
+              <w:t>415 Unsupported Media Type</w:t>
+            </w:r>
+          </w:p>
+        </w:tc>
+        <w:tc>
+          <w:tcPr>
+            <w:tcW w:w="4585" w:type="dxa"/>
+          </w:tcPr>
+          <w:p>
+            <w:r>
+              <w:t>If the media type of the content provided in the request body is not JSON and the associated Content-Type request header is not application/</w:t>
+            </w:r>
+            <w:proofErr w:type="spellStart"/>
+            <w:r>
+              <w:t>json</w:t>
+            </w:r>
+            <w:proofErr w:type="spellEnd"/>
+            <w:r>
+              <w:t xml:space="preserve">, the aircraft will not be updated and a </w:t>
+            </w:r>
+            <w:proofErr w:type="gramStart"/>
+            <w:r>
+              <w:t>415 status</w:t>
+            </w:r>
+            <w:proofErr w:type="gramEnd"/>
+            <w:r>
+              <w:t xml:space="preserve"> code will be returned.</w:t>
+            </w:r>
+          </w:p>
+        </w:tc>
+      </w:tr>
+      <w:tr>
+        <w:tc>
+          <w:tcPr>
+            <w:tcW w:w="1435" w:type="dxa"/>
+          </w:tcPr>
+          <w:p>
+            <w:r>
+              <w:t>Failure</w:t>
+            </w:r>
+          </w:p>
+        </w:tc>
+        <w:tc>
+          <w:tcPr>
+            <w:tcW w:w="3330" w:type="dxa"/>
+          </w:tcPr>
+          <w:p>
+            <w:r>
+              <w:t>406 Not Acceptable</w:t>
+            </w:r>
+          </w:p>
+        </w:tc>
+        <w:tc>
+          <w:tcPr>
+            <w:tcW w:w="4585" w:type="dxa"/>
+          </w:tcPr>
+          <w:p>
+            <w:r>
+              <w:t>If the Accept header in the request is not application/</w:t>
+            </w:r>
+            <w:proofErr w:type="spellStart"/>
+            <w:r>
+              <w:t>json</w:t>
+            </w:r>
+            <w:proofErr w:type="spellEnd"/>
+            <w:r>
+              <w:t xml:space="preserve">, the aircraft will not be </w:t>
+            </w:r>
+            <w:r>
+              <w:lastRenderedPageBreak/>
+              <w:t xml:space="preserve">updated and a </w:t>
+            </w:r>
+            <w:proofErr w:type="gramStart"/>
+            <w:r>
+              <w:t>406 status</w:t>
+            </w:r>
+            <w:proofErr w:type="gramEnd"/>
+            <w:r>
+              <w:t xml:space="preserve"> code will be returned.</w:t>
+            </w:r>
+          </w:p>
+          <w:p/>
+          <w:p>
+            <w:r>
+              <w:t>Note: If the client has an Accept header set to */*, i.e., any MIME type, the serve</w:t>
+            </w:r>
+            <w:r>
+              <w:t>r</w:t>
+            </w:r>
+            <w:r>
+              <w:t xml:space="preserve"> will serve application/</w:t>
+            </w:r>
+            <w:proofErr w:type="spellStart"/>
+            <w:r>
+              <w:t>json</w:t>
+            </w:r>
+            <w:proofErr w:type="spellEnd"/>
+            <w:r>
+              <w:t xml:space="preserve"> in the response. The server assumes the client is </w:t>
+            </w:r>
+            <w:r>
+              <w:t>indifferent</w:t>
+            </w:r>
+            <w:r>
+              <w:t xml:space="preserve"> to a specific media type as one was not explicitly set in the Accept header.</w:t>
             </w:r>
           </w:p>
         </w:tc>
@@ -7818,7 +8499,7 @@
           </w:tcPr>
           <w:p>
             <w:r>
-              <w:t>415 Unsupported Media Type</w:t>
+              <w:t>400 Bad Request</w:t>
             </w:r>
           </w:p>
         </w:tc>
@@ -7828,19 +8509,117 @@
           </w:tcPr>
           <w:p>
             <w:r>
-              <w:t>If the media type of the content provided in the request body is not JSON and the associated Content-Type request header is not application/</w:t>
+              <w:t xml:space="preserve">If the request is missing any of the 3 required attributes, the aircraft will not be </w:t>
+            </w:r>
+            <w:r>
+              <w:t>updated</w:t>
+            </w:r>
+            <w:r>
+              <w:t xml:space="preserve"> and a </w:t>
+            </w:r>
+            <w:proofErr w:type="gramStart"/>
+            <w:r>
+              <w:t>400 status</w:t>
+            </w:r>
+            <w:proofErr w:type="gramEnd"/>
+            <w:r>
+              <w:t xml:space="preserve"> code will be returned.</w:t>
+            </w:r>
+          </w:p>
+          <w:p/>
+          <w:p>
+            <w:r>
+              <w:t xml:space="preserve">If any of the 3 required attributes in the request are misconfigured, the aircraft will not be </w:t>
+            </w:r>
+            <w:r>
+              <w:t>updated</w:t>
+            </w:r>
+            <w:r>
+              <w:t xml:space="preserve"> and a </w:t>
+            </w:r>
+            <w:proofErr w:type="gramStart"/>
+            <w:r>
+              <w:t>400 status</w:t>
+            </w:r>
+            <w:proofErr w:type="gramEnd"/>
+            <w:r>
+              <w:t xml:space="preserve"> code will be returned.</w:t>
+            </w:r>
+          </w:p>
+        </w:tc>
+      </w:tr>
+      <w:tr>
+        <w:tc>
+          <w:tcPr>
+            <w:tcW w:w="1435" w:type="dxa"/>
+          </w:tcPr>
+          <w:p>
+            <w:r>
+              <w:t>Failure</w:t>
+            </w:r>
+          </w:p>
+        </w:tc>
+        <w:tc>
+          <w:tcPr>
+            <w:tcW w:w="3330" w:type="dxa"/>
+          </w:tcPr>
+          <w:p>
+            <w:r>
+              <w:t>404 Not Found</w:t>
+            </w:r>
+          </w:p>
+        </w:tc>
+        <w:tc>
+          <w:tcPr>
+            <w:tcW w:w="4585" w:type="dxa"/>
+          </w:tcPr>
+          <w:p>
+            <w:r>
+              <w:t xml:space="preserve">No aircraft with this </w:t>
             </w:r>
             <w:proofErr w:type="spellStart"/>
             <w:r>
-              <w:t>json</w:t>
+              <w:t>aircraftId</w:t>
             </w:r>
             <w:proofErr w:type="spellEnd"/>
             <w:r>
-              <w:t xml:space="preserve">, the aircraft will not be updated and a </w:t>
+              <w:t xml:space="preserve"> exists.</w:t>
+            </w:r>
+          </w:p>
+        </w:tc>
+      </w:tr>
+      <w:tr>
+        <w:tc>
+          <w:tcPr>
+            <w:tcW w:w="1435" w:type="dxa"/>
+          </w:tcPr>
+          <w:p>
+            <w:r>
+              <w:t>Failure</w:t>
+            </w:r>
+          </w:p>
+        </w:tc>
+        <w:tc>
+          <w:tcPr>
+            <w:tcW w:w="3330" w:type="dxa"/>
+          </w:tcPr>
+          <w:p>
+            <w:r>
+              <w:t>403 Forbidden</w:t>
+            </w:r>
+          </w:p>
+        </w:tc>
+        <w:tc>
+          <w:tcPr>
+            <w:tcW w:w="4585" w:type="dxa"/>
+          </w:tcPr>
+          <w:p>
+            <w:r>
+              <w:t xml:space="preserve">If the user making the request does not own the aircraft they are trying to update, the request will fail and a </w:t>
             </w:r>
             <w:proofErr w:type="gramStart"/>
             <w:r>
-              <w:t>415 status</w:t>
+              <w:t>403 status</w:t>
             </w:r>
             <w:proofErr w:type="gramEnd"/>
             <w:r>
@@ -7866,7 +8645,7 @@
           </w:tcPr>
           <w:p>
             <w:r>
-              <w:t>406 Not Acceptable</w:t>
+              <w:t>500 Internal Server Error</w:t>
             </w:r>
           </w:p>
         </w:tc>
@@ -7876,175 +8655,7 @@
           </w:tcPr>
           <w:p>
             <w:r>
-              <w:t>If the Accept header in the request is not application/</w:t>
-            </w:r>
-            <w:proofErr w:type="spellStart"/>
-            <w:r>
-              <w:t>json</w:t>
-            </w:r>
-            <w:proofErr w:type="spellEnd"/>
-            <w:r>
-              <w:t xml:space="preserve">, the aircraft will not be updated and a </w:t>
-            </w:r>
-            <w:proofErr w:type="gramStart"/>
-            <w:r>
-              <w:t>406 status</w:t>
-            </w:r>
-            <w:proofErr w:type="gramEnd"/>
-            <w:r>
-              <w:t xml:space="preserve"> code will be returned.</w:t>
-            </w:r>
-          </w:p>
-          <w:p/>
-          <w:p>
-            <w:r>
-              <w:t>Note: If the client has an Accept header set to */*, i.e., any MIME type, the serve</w:t>
-            </w:r>
-            <w:r>
-              <w:t>r</w:t>
-            </w:r>
-            <w:r>
-              <w:t xml:space="preserve"> will serve application/</w:t>
-            </w:r>
-            <w:proofErr w:type="spellStart"/>
-            <w:r>
-              <w:t>json</w:t>
-            </w:r>
-            <w:proofErr w:type="spellEnd"/>
-            <w:r>
-              <w:t xml:space="preserve"> in the response. The server assumes the client is impartial to a specific media type as one was not explicitly set in the Accept header.</w:t>
-            </w:r>
-          </w:p>
-        </w:tc>
-      </w:tr>
-      <w:tr>
-        <w:tc>
-          <w:tcPr>
-            <w:tcW w:w="1435" w:type="dxa"/>
-          </w:tcPr>
-          <w:p>
-            <w:r>
-              <w:t>Failure</w:t>
-            </w:r>
-          </w:p>
-        </w:tc>
-        <w:tc>
-          <w:tcPr>
-            <w:tcW w:w="3330" w:type="dxa"/>
-          </w:tcPr>
-          <w:p>
-            <w:r>
-              <w:t>400 Bad Request</w:t>
-            </w:r>
-          </w:p>
-        </w:tc>
-        <w:tc>
-          <w:tcPr>
-            <w:tcW w:w="4585" w:type="dxa"/>
-          </w:tcPr>
-          <w:p>
-            <w:r>
-              <w:t xml:space="preserve">If any of the 3 </w:t>
-            </w:r>
-            <w:r>
-              <w:t>required</w:t>
-            </w:r>
-            <w:r>
-              <w:t xml:space="preserve"> attributes in the request are </w:t>
-            </w:r>
-            <w:r>
-              <w:t xml:space="preserve">missing or </w:t>
-            </w:r>
-            <w:r>
-              <w:t xml:space="preserve">misconfigured, the aircraft will not be updated and a </w:t>
-            </w:r>
-            <w:proofErr w:type="gramStart"/>
-            <w:r>
-              <w:t>400 status</w:t>
-            </w:r>
-            <w:proofErr w:type="gramEnd"/>
-            <w:r>
-              <w:t xml:space="preserve"> code will be returned.</w:t>
-            </w:r>
-          </w:p>
-        </w:tc>
-      </w:tr>
-      <w:tr>
-        <w:tc>
-          <w:tcPr>
-            <w:tcW w:w="1435" w:type="dxa"/>
-          </w:tcPr>
-          <w:p>
-            <w:r>
-              <w:t>Failure</w:t>
-            </w:r>
-          </w:p>
-        </w:tc>
-        <w:tc>
-          <w:tcPr>
-            <w:tcW w:w="3330" w:type="dxa"/>
-          </w:tcPr>
-          <w:p>
-            <w:r>
-              <w:t>404 Not Found</w:t>
-            </w:r>
-          </w:p>
-        </w:tc>
-        <w:tc>
-          <w:tcPr>
-            <w:tcW w:w="4585" w:type="dxa"/>
-          </w:tcPr>
-          <w:p>
-            <w:r>
-              <w:t xml:space="preserve">No aircraft with this </w:t>
-            </w:r>
-            <w:proofErr w:type="spellStart"/>
-            <w:r>
-              <w:t>aircraftId</w:t>
-            </w:r>
-            <w:proofErr w:type="spellEnd"/>
-            <w:r>
-              <w:t xml:space="preserve"> exists.</w:t>
-            </w:r>
-          </w:p>
-        </w:tc>
-      </w:tr>
-      <w:tr>
-        <w:tc>
-          <w:tcPr>
-            <w:tcW w:w="1435" w:type="dxa"/>
-          </w:tcPr>
-          <w:p>
-            <w:r>
-              <w:t>Failure</w:t>
-            </w:r>
-          </w:p>
-        </w:tc>
-        <w:tc>
-          <w:tcPr>
-            <w:tcW w:w="3330" w:type="dxa"/>
-          </w:tcPr>
-          <w:p>
-            <w:r>
-              <w:t>403 Forbidden</w:t>
-            </w:r>
-          </w:p>
-        </w:tc>
-        <w:tc>
-          <w:tcPr>
-            <w:tcW w:w="4585" w:type="dxa"/>
-          </w:tcPr>
-          <w:p>
-            <w:r>
-              <w:t xml:space="preserve">If the user making the request does not own the aircraft they are trying to update, the request will fail and a </w:t>
-            </w:r>
-            <w:proofErr w:type="gramStart"/>
-            <w:r>
-              <w:t>403 status</w:t>
-            </w:r>
-            <w:proofErr w:type="gramEnd"/>
-            <w:r>
-              <w:t xml:space="preserve"> code will be returned.</w:t>
+              <w:t>An internal server error has occurred.</w:t>
             </w:r>
           </w:p>
         </w:tc>
@@ -8177,7 +8788,6 @@
         <w:pStyle w:val="Heading4"/>
       </w:pPr>
       <w:r>
-        <w:lastRenderedPageBreak/>
         <w:t>Failure</w:t>
       </w:r>
     </w:p>
@@ -8542,6 +9152,7 @@
           </w:p>
           <w:p>
             <w:r>
+              <w:lastRenderedPageBreak/>
               <w:t>}</w:t>
             </w:r>
           </w:p>
@@ -8602,7 +9213,7 @@
             </w:r>
             <w:proofErr w:type="spellEnd"/>
             <w:r>
-              <w:t xml:space="preserve"> exists.”</w:t>
+              <w:t xml:space="preserve"> exists”</w:t>
             </w:r>
           </w:p>
           <w:p>
@@ -8675,20 +9286,62 @@
       </w:tr>
     </w:tbl>
     <w:p/>
-    <w:p/>
-    <w:p/>
-    <w:p/>
-    <w:p/>
-    <w:p/>
-    <w:p/>
-    <w:p/>
-    <w:p/>
-    <w:p/>
-    <w:p/>
-    <w:p/>
-    <w:p/>
-    <w:p/>
-    <w:p/>
+    <w:p>
+      <w:pPr>
+        <w:pStyle w:val="Heading4"/>
+      </w:pPr>
+      <w:r>
+        <w:t>Failure</w:t>
+      </w:r>
+    </w:p>
+    <w:tbl>
+      <w:tblPr>
+        <w:tblStyle w:val="TableGrid"/>
+        <w:tblW w:w="0" w:type="auto"/>
+        <w:tblLook w:val="04A0" w:firstRow="1" w:lastRow="0" w:firstColumn="1" w:lastColumn="0" w:noHBand="0" w:noVBand="1"/>
+      </w:tblPr>
+      <w:tblGrid>
+        <w:gridCol w:w="9350"/>
+      </w:tblGrid>
+      <w:tr>
+        <w:tc>
+          <w:tcPr>
+            <w:tcW w:w="9350" w:type="dxa"/>
+          </w:tcPr>
+          <w:p>
+            <w:r>
+              <w:t>Status: 500 Internal Server Error</w:t>
+            </w:r>
+          </w:p>
+          <w:p>
+            <w:r>
+              <w:t>Content-Type: application/</w:t>
+            </w:r>
+            <w:proofErr w:type="spellStart"/>
+            <w:r>
+              <w:t>json</w:t>
+            </w:r>
+            <w:proofErr w:type="spellEnd"/>
+          </w:p>
+          <w:p/>
+          <w:p>
+            <w:r>
+              <w:t>{</w:t>
+            </w:r>
+          </w:p>
+          <w:p>
+            <w:r>
+              <w:t xml:space="preserve">    “Error”: “An internal server error has occurred”</w:t>
+            </w:r>
+          </w:p>
+          <w:p>
+            <w:r>
+              <w:t>}</w:t>
+            </w:r>
+          </w:p>
+        </w:tc>
+      </w:tr>
+    </w:tbl>
     <w:p/>
     <w:p/>
     <w:p/>
@@ -8712,6 +9365,7 @@
       </w:pPr>
       <w:bookmarkStart w:id="7" w:name="_Toc120552102"/>
       <w:r>
+        <w:lastRenderedPageBreak/>
         <w:t>Delete an Aircraft</w:t>
       </w:r>
       <w:bookmarkEnd w:id="7"/>
@@ -8887,6 +9541,9 @@
           </w:tcPr>
           <w:p>
             <w:r>
+              <w:t xml:space="preserve">The </w:t>
+            </w:r>
+            <w:r>
               <w:t>ID of the aircraft</w:t>
             </w:r>
           </w:p>
@@ -8957,7 +9614,6 @@
     <w:p/>
     <w:p>
       <w:r>
-        <w:lastRenderedPageBreak/>
         <w:t>Failure: JSON</w:t>
       </w:r>
     </w:p>
@@ -9098,7 +9754,13 @@
           </w:tcPr>
           <w:p>
             <w:r>
-              <w:t xml:space="preserve">If the request is missing or does not contain a valid JSON web token as a Bearer Token the request will fail and a </w:t>
+              <w:t>If the request is missing</w:t>
+            </w:r>
+            <w:r>
+              <w:t xml:space="preserve"> a JSON web token</w:t>
+            </w:r>
+            <w:r>
+              <w:t xml:space="preserve"> or does not contain a valid JSON web token as a Bearer Token the request will fail and a </w:t>
             </w:r>
             <w:proofErr w:type="gramStart"/>
             <w:r>
@@ -9158,6 +9820,7 @@
           </w:tcPr>
           <w:p>
             <w:r>
+              <w:lastRenderedPageBreak/>
               <w:t>Failure</w:t>
             </w:r>
           </w:p>
@@ -9187,6 +9850,38 @@
             <w:proofErr w:type="gramEnd"/>
             <w:r>
               <w:t xml:space="preserve"> code will be returned.</w:t>
+            </w:r>
+          </w:p>
+        </w:tc>
+      </w:tr>
+      <w:tr>
+        <w:tc>
+          <w:tcPr>
+            <w:tcW w:w="1705" w:type="dxa"/>
+          </w:tcPr>
+          <w:p>
+            <w:r>
+              <w:t>Failure</w:t>
+            </w:r>
+          </w:p>
+        </w:tc>
+        <w:tc>
+          <w:tcPr>
+            <w:tcW w:w="2340" w:type="dxa"/>
+          </w:tcPr>
+          <w:p>
+            <w:r>
+              <w:t>500 Internal Server Error</w:t>
+            </w:r>
+          </w:p>
+        </w:tc>
+        <w:tc>
+          <w:tcPr>
+            <w:tcW w:w="5305" w:type="dxa"/>
+          </w:tcPr>
+          <w:p>
+            <w:r>
+              <w:t>An internal server error has occurred.</w:t>
             </w:r>
           </w:p>
         </w:tc>
@@ -9411,15 +10106,62 @@
       </w:tr>
     </w:tbl>
     <w:p/>
-    <w:p/>
-    <w:p/>
-    <w:p/>
-    <w:p/>
-    <w:p/>
-    <w:p/>
-    <w:p/>
-    <w:p/>
-    <w:p/>
+    <w:p>
+      <w:pPr>
+        <w:pStyle w:val="Heading4"/>
+      </w:pPr>
+      <w:r>
+        <w:t>Failure</w:t>
+      </w:r>
+    </w:p>
+    <w:tbl>
+      <w:tblPr>
+        <w:tblStyle w:val="TableGrid"/>
+        <w:tblW w:w="0" w:type="auto"/>
+        <w:tblLook w:val="04A0" w:firstRow="1" w:lastRow="0" w:firstColumn="1" w:lastColumn="0" w:noHBand="0" w:noVBand="1"/>
+      </w:tblPr>
+      <w:tblGrid>
+        <w:gridCol w:w="9350"/>
+      </w:tblGrid>
+      <w:tr>
+        <w:tc>
+          <w:tcPr>
+            <w:tcW w:w="9350" w:type="dxa"/>
+          </w:tcPr>
+          <w:p>
+            <w:r>
+              <w:t>Status: 500 Internal Server Error</w:t>
+            </w:r>
+          </w:p>
+          <w:p>
+            <w:r>
+              <w:t>Content-Type: application/</w:t>
+            </w:r>
+            <w:proofErr w:type="spellStart"/>
+            <w:r>
+              <w:t>json</w:t>
+            </w:r>
+            <w:proofErr w:type="spellEnd"/>
+          </w:p>
+          <w:p/>
+          <w:p>
+            <w:r>
+              <w:t>{</w:t>
+            </w:r>
+          </w:p>
+          <w:p>
+            <w:r>
+              <w:t xml:space="preserve">    “Error”: “An internal server error has occurred”</w:t>
+            </w:r>
+          </w:p>
+          <w:p>
+            <w:r>
+              <w:t>}</w:t>
+            </w:r>
+          </w:p>
+        </w:tc>
+      </w:tr>
+    </w:tbl>
     <w:p/>
     <w:p>
       <w:pPr>
@@ -9427,6 +10169,7 @@
       </w:pPr>
       <w:bookmarkStart w:id="8" w:name="_Toc120552103"/>
       <w:r>
+        <w:lastRenderedPageBreak/>
         <w:t>Create a Hangar</w:t>
       </w:r>
       <w:bookmarkEnd w:id="8"/>
@@ -9732,93 +10475,93 @@
           </w:tcPr>
           <w:p>
             <w:r>
+              <w:t>city</w:t>
+            </w:r>
+          </w:p>
+        </w:tc>
+        <w:tc>
+          <w:tcPr>
+            <w:tcW w:w="3060" w:type="dxa"/>
+          </w:tcPr>
+          <w:p>
+            <w:r>
+              <w:t>The United States city that the hangar is located in.</w:t>
+            </w:r>
+          </w:p>
+        </w:tc>
+        <w:tc>
+          <w:tcPr>
+            <w:tcW w:w="3510" w:type="dxa"/>
+          </w:tcPr>
+          <w:p>
+            <w:r>
+              <w:t xml:space="preserve">The minimum permissible string length of </w:t>
+            </w:r>
+            <w:r>
+              <w:t>a hangar city</w:t>
+            </w:r>
+            <w:r>
+              <w:t xml:space="preserve"> is 1 character. The maximum permissible string length for a</w:t>
+            </w:r>
+            <w:r>
+              <w:t xml:space="preserve"> hangar city</w:t>
+            </w:r>
+            <w:r>
+              <w:t xml:space="preserve"> is 255 characters.</w:t>
+            </w:r>
+          </w:p>
+          <w:p/>
+          <w:p>
+            <w:r>
+              <w:t xml:space="preserve">All </w:t>
+            </w:r>
+            <w:r>
+              <w:t>hangar cities</w:t>
+            </w:r>
+            <w:r>
+              <w:t xml:space="preserve"> must use</w:t>
+            </w:r>
+            <w:r>
+              <w:t xml:space="preserve"> </w:t>
+            </w:r>
+            <w:r>
+              <w:t xml:space="preserve">characters that match the regular expression: </w:t>
+            </w:r>
+            <w:proofErr w:type="gramStart"/>
+            <w:r>
+              <w:t>^[</w:t>
+            </w:r>
+            <w:proofErr w:type="gramEnd"/>
+            <w:r>
+              <w:t>A-Za-z</w:t>
+            </w:r>
+            <w:r>
+              <w:t xml:space="preserve"> .,</w:t>
+            </w:r>
+            <w:r>
+              <w:t>]+$</w:t>
+            </w:r>
+          </w:p>
+        </w:tc>
+        <w:tc>
+          <w:tcPr>
+            <w:tcW w:w="1435" w:type="dxa"/>
+          </w:tcPr>
+          <w:p>
+            <w:r>
+              <w:t>Yes</w:t>
+            </w:r>
+          </w:p>
+        </w:tc>
+      </w:tr>
+      <w:tr>
+        <w:tc>
+          <w:tcPr>
+            <w:tcW w:w="1345" w:type="dxa"/>
+          </w:tcPr>
+          <w:p>
+            <w:r>
               <w:lastRenderedPageBreak/>
-              <w:t>city</w:t>
-            </w:r>
-          </w:p>
-        </w:tc>
-        <w:tc>
-          <w:tcPr>
-            <w:tcW w:w="3060" w:type="dxa"/>
-          </w:tcPr>
-          <w:p>
-            <w:r>
-              <w:t>The United States city that the hangar is located in.</w:t>
-            </w:r>
-          </w:p>
-        </w:tc>
-        <w:tc>
-          <w:tcPr>
-            <w:tcW w:w="3510" w:type="dxa"/>
-          </w:tcPr>
-          <w:p>
-            <w:r>
-              <w:t xml:space="preserve">The minimum permissible string length of </w:t>
-            </w:r>
-            <w:r>
-              <w:t>a hangar city</w:t>
-            </w:r>
-            <w:r>
-              <w:t xml:space="preserve"> is 1 character. The maximum permissible string length for a</w:t>
-            </w:r>
-            <w:r>
-              <w:t xml:space="preserve"> hangar city</w:t>
-            </w:r>
-            <w:r>
-              <w:t xml:space="preserve"> is 255 characters.</w:t>
-            </w:r>
-          </w:p>
-          <w:p/>
-          <w:p>
-            <w:r>
-              <w:t xml:space="preserve">All </w:t>
-            </w:r>
-            <w:r>
-              <w:t>hangar cities</w:t>
-            </w:r>
-            <w:r>
-              <w:t xml:space="preserve"> must use</w:t>
-            </w:r>
-            <w:r>
-              <w:t xml:space="preserve"> </w:t>
-            </w:r>
-            <w:r>
-              <w:t xml:space="preserve">characters that match the regular expression: </w:t>
-            </w:r>
-            <w:proofErr w:type="gramStart"/>
-            <w:r>
-              <w:t>^[</w:t>
-            </w:r>
-            <w:proofErr w:type="gramEnd"/>
-            <w:r>
-              <w:t>A-Za-z</w:t>
-            </w:r>
-            <w:r>
-              <w:t xml:space="preserve"> .,</w:t>
-            </w:r>
-            <w:r>
-              <w:t>]+$</w:t>
-            </w:r>
-          </w:p>
-        </w:tc>
-        <w:tc>
-          <w:tcPr>
-            <w:tcW w:w="1435" w:type="dxa"/>
-          </w:tcPr>
-          <w:p>
-            <w:r>
-              <w:t>Yes</w:t>
-            </w:r>
-          </w:p>
-        </w:tc>
-      </w:tr>
-      <w:tr>
-        <w:tc>
-          <w:tcPr>
-            <w:tcW w:w="1345" w:type="dxa"/>
-          </w:tcPr>
-          <w:p>
-            <w:r>
               <w:t>state</w:t>
             </w:r>
           </w:p>
@@ -10175,129 +10918,129 @@
           </w:tcPr>
           <w:p>
             <w:r>
+              <w:t>Failure</w:t>
+            </w:r>
+          </w:p>
+        </w:tc>
+        <w:tc>
+          <w:tcPr>
+            <w:tcW w:w="3330" w:type="dxa"/>
+          </w:tcPr>
+          <w:p>
+            <w:r>
+              <w:t>415 Unsupported Media Type</w:t>
+            </w:r>
+          </w:p>
+        </w:tc>
+        <w:tc>
+          <w:tcPr>
+            <w:tcW w:w="4585" w:type="dxa"/>
+          </w:tcPr>
+          <w:p>
+            <w:r>
+              <w:t>If the media type of the content provided in the request body is not JSON and the associated Content-Type request header is not application/</w:t>
+            </w:r>
+            <w:proofErr w:type="spellStart"/>
+            <w:r>
+              <w:t>json</w:t>
+            </w:r>
+            <w:proofErr w:type="spellEnd"/>
+            <w:r>
+              <w:t xml:space="preserve">, the </w:t>
+            </w:r>
+            <w:r>
+              <w:t>hangar</w:t>
+            </w:r>
+            <w:r>
+              <w:t xml:space="preserve"> will not be created and a </w:t>
+            </w:r>
+            <w:proofErr w:type="gramStart"/>
+            <w:r>
+              <w:t>415 status</w:t>
+            </w:r>
+            <w:proofErr w:type="gramEnd"/>
+            <w:r>
+              <w:t xml:space="preserve"> code will be returned.</w:t>
+            </w:r>
+          </w:p>
+        </w:tc>
+      </w:tr>
+      <w:tr>
+        <w:tc>
+          <w:tcPr>
+            <w:tcW w:w="1435" w:type="dxa"/>
+          </w:tcPr>
+          <w:p>
+            <w:r>
+              <w:t>Failure</w:t>
+            </w:r>
+          </w:p>
+        </w:tc>
+        <w:tc>
+          <w:tcPr>
+            <w:tcW w:w="3330" w:type="dxa"/>
+          </w:tcPr>
+          <w:p>
+            <w:r>
+              <w:t>406 Not Acceptable</w:t>
+            </w:r>
+          </w:p>
+        </w:tc>
+        <w:tc>
+          <w:tcPr>
+            <w:tcW w:w="4585" w:type="dxa"/>
+          </w:tcPr>
+          <w:p>
+            <w:r>
+              <w:t>If the Accept header in the request is not application/</w:t>
+            </w:r>
+            <w:proofErr w:type="spellStart"/>
+            <w:r>
+              <w:t>json</w:t>
+            </w:r>
+            <w:proofErr w:type="spellEnd"/>
+            <w:r>
+              <w:t xml:space="preserve">, the </w:t>
+            </w:r>
+            <w:r>
+              <w:t>hangar</w:t>
+            </w:r>
+            <w:r>
+              <w:t xml:space="preserve"> will not be created and a </w:t>
+            </w:r>
+            <w:proofErr w:type="gramStart"/>
+            <w:r>
+              <w:t>406 status</w:t>
+            </w:r>
+            <w:proofErr w:type="gramEnd"/>
+            <w:r>
+              <w:t xml:space="preserve"> code will be returned.</w:t>
+            </w:r>
+          </w:p>
+          <w:p/>
+          <w:p>
+            <w:r>
+              <w:t>Note: If the client has an Accept header set to */*, i.e., any MIME type, the serve will server application/</w:t>
+            </w:r>
+            <w:proofErr w:type="spellStart"/>
+            <w:r>
+              <w:t>json</w:t>
+            </w:r>
+            <w:proofErr w:type="spellEnd"/>
+            <w:r>
+              <w:t xml:space="preserve"> in the response. The server assumes the client is impartial to a specific media type as one was not explicitly set in the Accept header.</w:t>
+            </w:r>
+          </w:p>
+        </w:tc>
+      </w:tr>
+      <w:tr>
+        <w:tc>
+          <w:tcPr>
+            <w:tcW w:w="1435" w:type="dxa"/>
+          </w:tcPr>
+          <w:p>
+            <w:r>
               <w:lastRenderedPageBreak/>
-              <w:t>Failure</w:t>
-            </w:r>
-          </w:p>
-        </w:tc>
-        <w:tc>
-          <w:tcPr>
-            <w:tcW w:w="3330" w:type="dxa"/>
-          </w:tcPr>
-          <w:p>
-            <w:r>
-              <w:t>415 Unsupported Media Type</w:t>
-            </w:r>
-          </w:p>
-        </w:tc>
-        <w:tc>
-          <w:tcPr>
-            <w:tcW w:w="4585" w:type="dxa"/>
-          </w:tcPr>
-          <w:p>
-            <w:r>
-              <w:t>If the media type of the content provided in the request body is not JSON and the associated Content-Type request header is not application/</w:t>
-            </w:r>
-            <w:proofErr w:type="spellStart"/>
-            <w:r>
-              <w:t>json</w:t>
-            </w:r>
-            <w:proofErr w:type="spellEnd"/>
-            <w:r>
-              <w:t xml:space="preserve">, the </w:t>
-            </w:r>
-            <w:r>
-              <w:t>hangar</w:t>
-            </w:r>
-            <w:r>
-              <w:t xml:space="preserve"> will not be created and a </w:t>
-            </w:r>
-            <w:proofErr w:type="gramStart"/>
-            <w:r>
-              <w:t>415 status</w:t>
-            </w:r>
-            <w:proofErr w:type="gramEnd"/>
-            <w:r>
-              <w:t xml:space="preserve"> code will be returned.</w:t>
-            </w:r>
-          </w:p>
-        </w:tc>
-      </w:tr>
-      <w:tr>
-        <w:tc>
-          <w:tcPr>
-            <w:tcW w:w="1435" w:type="dxa"/>
-          </w:tcPr>
-          <w:p>
-            <w:r>
-              <w:t>Failure</w:t>
-            </w:r>
-          </w:p>
-        </w:tc>
-        <w:tc>
-          <w:tcPr>
-            <w:tcW w:w="3330" w:type="dxa"/>
-          </w:tcPr>
-          <w:p>
-            <w:r>
-              <w:t>406 Not Acceptable</w:t>
-            </w:r>
-          </w:p>
-        </w:tc>
-        <w:tc>
-          <w:tcPr>
-            <w:tcW w:w="4585" w:type="dxa"/>
-          </w:tcPr>
-          <w:p>
-            <w:r>
-              <w:t>If the Accept header in the request is not application/</w:t>
-            </w:r>
-            <w:proofErr w:type="spellStart"/>
-            <w:r>
-              <w:t>json</w:t>
-            </w:r>
-            <w:proofErr w:type="spellEnd"/>
-            <w:r>
-              <w:t xml:space="preserve">, the </w:t>
-            </w:r>
-            <w:r>
-              <w:t>hangar</w:t>
-            </w:r>
-            <w:r>
-              <w:t xml:space="preserve"> will not be created and a </w:t>
-            </w:r>
-            <w:proofErr w:type="gramStart"/>
-            <w:r>
-              <w:t>406 status</w:t>
-            </w:r>
-            <w:proofErr w:type="gramEnd"/>
-            <w:r>
-              <w:t xml:space="preserve"> code will be returned.</w:t>
-            </w:r>
-          </w:p>
-          <w:p/>
-          <w:p>
-            <w:r>
-              <w:t>Note: If the client has an Accept header set to */*, i.e., any MIME type, the serve will server application/</w:t>
-            </w:r>
-            <w:proofErr w:type="spellStart"/>
-            <w:r>
-              <w:t>json</w:t>
-            </w:r>
-            <w:proofErr w:type="spellEnd"/>
-            <w:r>
-              <w:t xml:space="preserve"> in the response. The server assumes the client is impartial to a specific media type as one was not explicitly set in the Accept header.</w:t>
-            </w:r>
-          </w:p>
-        </w:tc>
-      </w:tr>
-      <w:tr>
-        <w:tc>
-          <w:tcPr>
-            <w:tcW w:w="1435" w:type="dxa"/>
-          </w:tcPr>
-          <w:p>
-            <w:r>
               <w:t>Failure</w:t>
             </w:r>
           </w:p>
@@ -10537,7 +11280,6 @@
         <w:pStyle w:val="Heading4"/>
       </w:pPr>
       <w:r>
-        <w:lastRenderedPageBreak/>
         <w:t>Failure</w:t>
       </w:r>
     </w:p>
@@ -10929,6 +11671,7 @@
       </w:pPr>
       <w:bookmarkStart w:id="9" w:name="_Toc120552104"/>
       <w:r>
+        <w:lastRenderedPageBreak/>
         <w:t>Get All Hangars</w:t>
       </w:r>
       <w:bookmarkEnd w:id="9"/>
@@ -11187,101 +11930,97 @@
               <w:t>hangars</w:t>
             </w:r>
             <w:r>
-              <w:t xml:space="preserve"> that can be retrieved, the JSON object returned in the response body will </w:t>
-            </w:r>
+              <w:t xml:space="preserve"> that can be retrieved, the JSON object returned in the response body will contain an </w:t>
+            </w:r>
+            <w:r>
+              <w:t>hangars</w:t>
+            </w:r>
+            <w:r>
+              <w:t xml:space="preserve"> array and a “next” attribute allowing you to retrieve more </w:t>
+            </w:r>
+            <w:r>
+              <w:t>hangars</w:t>
+            </w:r>
+            <w:r>
+              <w:t xml:space="preserve"> via pagination. </w:t>
+            </w:r>
+            <w:r>
+              <w:t>Additionally, a “count” attribute in the response body shows the total number of hangars.</w:t>
+            </w:r>
+          </w:p>
+          <w:p/>
+          <w:p>
+            <w:r>
+              <w:t xml:space="preserve">When there are no </w:t>
+            </w:r>
+            <w:r>
+              <w:t>hangars</w:t>
+            </w:r>
+            <w:r>
+              <w:t xml:space="preserve"> left to retrieve, the object returned will only include the </w:t>
+            </w:r>
+            <w:r>
+              <w:t>hangars</w:t>
+            </w:r>
+            <w:r>
+              <w:t xml:space="preserve"> array</w:t>
+            </w:r>
+            <w:r>
+              <w:t xml:space="preserve"> and “count” attribute.</w:t>
+            </w:r>
+          </w:p>
+        </w:tc>
+      </w:tr>
+      <w:tr>
+        <w:tc>
+          <w:tcPr>
+            <w:tcW w:w="1345" w:type="dxa"/>
+          </w:tcPr>
+          <w:p>
+            <w:r>
+              <w:t>Failure</w:t>
+            </w:r>
+          </w:p>
+        </w:tc>
+        <w:tc>
+          <w:tcPr>
+            <w:tcW w:w="2610" w:type="dxa"/>
+          </w:tcPr>
+          <w:p>
+            <w:r>
+              <w:t>406 Not Acceptable</w:t>
+            </w:r>
+          </w:p>
+        </w:tc>
+        <w:tc>
+          <w:tcPr>
+            <w:tcW w:w="5395" w:type="dxa"/>
+          </w:tcPr>
+          <w:p>
+            <w:r>
+              <w:t>If the Accept header in the request is not application/</w:t>
+            </w:r>
+            <w:proofErr w:type="spellStart"/>
+            <w:r>
+              <w:t>json</w:t>
+            </w:r>
+            <w:proofErr w:type="spellEnd"/>
+            <w:r>
+              <w:t xml:space="preserve">, the request will fail and a </w:t>
+            </w:r>
+            <w:proofErr w:type="gramStart"/>
+            <w:r>
+              <w:t>406 status</w:t>
+            </w:r>
+            <w:proofErr w:type="gramEnd"/>
+            <w:r>
+              <w:t xml:space="preserve"> code will be returned.</w:t>
+            </w:r>
+          </w:p>
+          <w:p/>
+          <w:p>
             <w:r>
               <w:lastRenderedPageBreak/>
-              <w:t xml:space="preserve">contain an </w:t>
-            </w:r>
-            <w:r>
-              <w:t>hangars</w:t>
-            </w:r>
-            <w:r>
-              <w:t xml:space="preserve"> array and a “next” attribute allowing you to retrieve more </w:t>
-            </w:r>
-            <w:r>
-              <w:t>hangars</w:t>
-            </w:r>
-            <w:r>
-              <w:t xml:space="preserve"> via pagination. </w:t>
-            </w:r>
-            <w:r>
-              <w:t>Additionally, a “count” attribute in the response body shows the total number of hangars.</w:t>
-            </w:r>
-          </w:p>
-          <w:p/>
-          <w:p>
-            <w:r>
-              <w:t xml:space="preserve">When there are no </w:t>
-            </w:r>
-            <w:r>
-              <w:t>hangars</w:t>
-            </w:r>
-            <w:r>
-              <w:t xml:space="preserve"> left to retrieve, the object returned will only include the </w:t>
-            </w:r>
-            <w:r>
-              <w:t>hangars</w:t>
-            </w:r>
-            <w:r>
-              <w:t xml:space="preserve"> array</w:t>
-            </w:r>
-            <w:r>
-              <w:t xml:space="preserve"> and “count” attribute.</w:t>
-            </w:r>
-          </w:p>
-        </w:tc>
-      </w:tr>
-      <w:tr>
-        <w:tc>
-          <w:tcPr>
-            <w:tcW w:w="1345" w:type="dxa"/>
-          </w:tcPr>
-          <w:p>
-            <w:r>
-              <w:lastRenderedPageBreak/>
-              <w:t>Failure</w:t>
-            </w:r>
-          </w:p>
-        </w:tc>
-        <w:tc>
-          <w:tcPr>
-            <w:tcW w:w="2610" w:type="dxa"/>
-          </w:tcPr>
-          <w:p>
-            <w:r>
-              <w:t>406 Not Acceptable</w:t>
-            </w:r>
-          </w:p>
-        </w:tc>
-        <w:tc>
-          <w:tcPr>
-            <w:tcW w:w="5395" w:type="dxa"/>
-          </w:tcPr>
-          <w:p>
-            <w:r>
-              <w:t>If the Accept header in the request is not application/</w:t>
-            </w:r>
-            <w:proofErr w:type="spellStart"/>
-            <w:r>
-              <w:t>json</w:t>
-            </w:r>
-            <w:proofErr w:type="spellEnd"/>
-            <w:r>
-              <w:t xml:space="preserve">, the request will fail and a </w:t>
-            </w:r>
-            <w:proofErr w:type="gramStart"/>
-            <w:r>
-              <w:t>406 status</w:t>
-            </w:r>
-            <w:proofErr w:type="gramEnd"/>
-            <w:r>
-              <w:t xml:space="preserve"> code will be returned.</w:t>
-            </w:r>
-          </w:p>
-          <w:p/>
-          <w:p>
-            <w:r>
               <w:t>Note: If the client has an Accept header set to */*, i.e., any MIME type, the serve will server application/</w:t>
             </w:r>
             <w:proofErr w:type="spellStart"/>
@@ -11503,120 +12242,120 @@
           </w:p>
           <w:p>
             <w:r>
+              <w:t xml:space="preserve">            “capacity”: </w:t>
+            </w:r>
+            <w:r>
+              <w:t>1</w:t>
+            </w:r>
+            <w:r>
+              <w:t>,</w:t>
+            </w:r>
+          </w:p>
+          <w:p>
+            <w:r>
+              <w:t xml:space="preserve">            “aircrafts”: [],</w:t>
+            </w:r>
+          </w:p>
+          <w:p>
+            <w:r>
+              <w:t xml:space="preserve">            “self”: “https://appspot.com/hangars/</w:t>
+            </w:r>
+            <w:r>
+              <w:t>5678</w:t>
+            </w:r>
+            <w:r>
+              <w:t>”</w:t>
+            </w:r>
+          </w:p>
+          <w:p>
+            <w:r>
+              <w:t xml:space="preserve">        },</w:t>
+            </w:r>
+          </w:p>
+          <w:p>
+            <w:r>
+              <w:t xml:space="preserve">        {</w:t>
+            </w:r>
+          </w:p>
+          <w:p>
+            <w:r>
+              <w:t xml:space="preserve">            </w:t>
+            </w:r>
+            <w:r>
+              <w:t xml:space="preserve">“id”: </w:t>
+            </w:r>
+            <w:r>
+              <w:t>9012</w:t>
+            </w:r>
+            <w:r>
+              <w:t>,</w:t>
+            </w:r>
+          </w:p>
+          <w:p>
+            <w:r>
+              <w:t xml:space="preserve">            “name”: “Hangar</w:t>
+            </w:r>
+            <w:r>
+              <w:t xml:space="preserve"> 1</w:t>
+            </w:r>
+            <w:r>
+              <w:t>”,</w:t>
+            </w:r>
+          </w:p>
+          <w:p>
+            <w:r>
+              <w:t xml:space="preserve">            “city”: “L</w:t>
+            </w:r>
+            <w:r>
+              <w:t>os Angeles</w:t>
+            </w:r>
+            <w:r>
+              <w:t>”,</w:t>
+            </w:r>
+          </w:p>
+          <w:p>
+            <w:r>
+              <w:t xml:space="preserve">            “state”: “</w:t>
+            </w:r>
+            <w:r>
+              <w:t>California</w:t>
+            </w:r>
+            <w:r>
+              <w:t>”,</w:t>
+            </w:r>
+          </w:p>
+          <w:p>
+            <w:r>
+              <w:t xml:space="preserve">            “capacity”: </w:t>
+            </w:r>
+            <w:r>
+              <w:t>5</w:t>
+            </w:r>
+            <w:r>
+              <w:t>,</w:t>
+            </w:r>
+          </w:p>
+          <w:p>
+            <w:r>
+              <w:t xml:space="preserve">            “aircrafts”: [</w:t>
+            </w:r>
+          </w:p>
+          <w:p>
+            <w:r>
+              <w:t xml:space="preserve">                </w:t>
+            </w:r>
+            <w:proofErr w:type="gramStart"/>
+            <w:r>
+              <w:t>{ “</w:t>
+            </w:r>
+            <w:proofErr w:type="gramEnd"/>
+            <w:r>
+              <w:t>id”: 0987, “self”: “https://appspot.com/aircrafts/0987” },</w:t>
+            </w:r>
+          </w:p>
+          <w:p>
+            <w:r>
               <w:lastRenderedPageBreak/>
-              <w:t xml:space="preserve">            “capacity”: </w:t>
-            </w:r>
-            <w:r>
-              <w:t>1</w:t>
-            </w:r>
-            <w:r>
-              <w:t>,</w:t>
-            </w:r>
-          </w:p>
-          <w:p>
-            <w:r>
-              <w:t xml:space="preserve">            “aircrafts”: [],</w:t>
-            </w:r>
-          </w:p>
-          <w:p>
-            <w:r>
-              <w:t xml:space="preserve">            “self”: “https://appspot.com/hangars/</w:t>
-            </w:r>
-            <w:r>
-              <w:t>5678</w:t>
-            </w:r>
-            <w:r>
-              <w:t>”</w:t>
-            </w:r>
-          </w:p>
-          <w:p>
-            <w:r>
-              <w:t xml:space="preserve">        },</w:t>
-            </w:r>
-          </w:p>
-          <w:p>
-            <w:r>
-              <w:t xml:space="preserve">        {</w:t>
-            </w:r>
-          </w:p>
-          <w:p>
-            <w:r>
-              <w:t xml:space="preserve">            </w:t>
-            </w:r>
-            <w:r>
-              <w:t xml:space="preserve">“id”: </w:t>
-            </w:r>
-            <w:r>
-              <w:t>9012</w:t>
-            </w:r>
-            <w:r>
-              <w:t>,</w:t>
-            </w:r>
-          </w:p>
-          <w:p>
-            <w:r>
-              <w:t xml:space="preserve">            “name”: “Hangar</w:t>
-            </w:r>
-            <w:r>
-              <w:t xml:space="preserve"> 1</w:t>
-            </w:r>
-            <w:r>
-              <w:t>”,</w:t>
-            </w:r>
-          </w:p>
-          <w:p>
-            <w:r>
-              <w:t xml:space="preserve">            “city”: “L</w:t>
-            </w:r>
-            <w:r>
-              <w:t>os Angeles</w:t>
-            </w:r>
-            <w:r>
-              <w:t>”,</w:t>
-            </w:r>
-          </w:p>
-          <w:p>
-            <w:r>
-              <w:t xml:space="preserve">            “state”: “</w:t>
-            </w:r>
-            <w:r>
-              <w:t>California</w:t>
-            </w:r>
-            <w:r>
-              <w:t>”,</w:t>
-            </w:r>
-          </w:p>
-          <w:p>
-            <w:r>
-              <w:t xml:space="preserve">            “capacity”: </w:t>
-            </w:r>
-            <w:r>
-              <w:t>5</w:t>
-            </w:r>
-            <w:r>
-              <w:t>,</w:t>
-            </w:r>
-          </w:p>
-          <w:p>
-            <w:r>
-              <w:t xml:space="preserve">            “aircrafts”: [</w:t>
-            </w:r>
-          </w:p>
-          <w:p>
-            <w:r>
-              <w:t xml:space="preserve">                </w:t>
-            </w:r>
-            <w:proofErr w:type="gramStart"/>
-            <w:r>
-              <w:t>{ “</w:t>
-            </w:r>
-            <w:proofErr w:type="gramEnd"/>
-            <w:r>
-              <w:t>id”: 0987, “self”: “https://appspot.com/aircrafts/0987” },</w:t>
-            </w:r>
-          </w:p>
-          <w:p>
-            <w:r>
               <w:t xml:space="preserve">                </w:t>
             </w:r>
             <w:proofErr w:type="gramStart"/>
@@ -11893,77 +12632,77 @@
           </w:p>
           <w:p>
             <w:r>
+              <w:t>Content-Type: application/</w:t>
+            </w:r>
+            <w:proofErr w:type="spellStart"/>
+            <w:r>
+              <w:t>json</w:t>
+            </w:r>
+            <w:proofErr w:type="spellEnd"/>
+          </w:p>
+          <w:p/>
+          <w:p>
+            <w:r>
+              <w:t>{</w:t>
+            </w:r>
+          </w:p>
+          <w:p>
+            <w:r>
+              <w:t xml:space="preserve">    “count”: 2,</w:t>
+            </w:r>
+          </w:p>
+          <w:p>
+            <w:r>
+              <w:t xml:space="preserve">    “</w:t>
+            </w:r>
+            <w:r>
+              <w:t>hangars</w:t>
+            </w:r>
+            <w:r>
+              <w:t>”: [</w:t>
+            </w:r>
+          </w:p>
+          <w:p>
+            <w:r>
+              <w:t xml:space="preserve">        </w:t>
+            </w:r>
+            <w:r>
+              <w:t>{</w:t>
+            </w:r>
+          </w:p>
+          <w:p>
+            <w:r>
+              <w:t xml:space="preserve">            “id”: 1234,</w:t>
+            </w:r>
+          </w:p>
+          <w:p>
+            <w:r>
+              <w:t xml:space="preserve">            “name”: “Arch Hangar”,</w:t>
+            </w:r>
+          </w:p>
+          <w:p>
+            <w:r>
+              <w:t xml:space="preserve">            “city”: “Limestone”,</w:t>
+            </w:r>
+          </w:p>
+          <w:p>
+            <w:r>
+              <w:t xml:space="preserve">            “state”: “Maine”,</w:t>
+            </w:r>
+          </w:p>
+          <w:p>
+            <w:r>
+              <w:t xml:space="preserve">            “capacity”: 2,</w:t>
+            </w:r>
+          </w:p>
+          <w:p>
+            <w:r>
+              <w:t xml:space="preserve">            “aircrafts”: [</w:t>
+            </w:r>
+          </w:p>
+          <w:p>
+            <w:r>
               <w:lastRenderedPageBreak/>
-              <w:t>Content-Type: application/</w:t>
-            </w:r>
-            <w:proofErr w:type="spellStart"/>
-            <w:r>
-              <w:t>json</w:t>
-            </w:r>
-            <w:proofErr w:type="spellEnd"/>
-          </w:p>
-          <w:p/>
-          <w:p>
-            <w:r>
-              <w:t>{</w:t>
-            </w:r>
-          </w:p>
-          <w:p>
-            <w:r>
-              <w:t xml:space="preserve">    “count”: 2,</w:t>
-            </w:r>
-          </w:p>
-          <w:p>
-            <w:r>
-              <w:t xml:space="preserve">    “</w:t>
-            </w:r>
-            <w:r>
-              <w:t>hangars</w:t>
-            </w:r>
-            <w:r>
-              <w:t>”: [</w:t>
-            </w:r>
-          </w:p>
-          <w:p>
-            <w:r>
-              <w:t xml:space="preserve">        </w:t>
-            </w:r>
-            <w:r>
-              <w:t>{</w:t>
-            </w:r>
-          </w:p>
-          <w:p>
-            <w:r>
-              <w:t xml:space="preserve">            “id”: 1234,</w:t>
-            </w:r>
-          </w:p>
-          <w:p>
-            <w:r>
-              <w:t xml:space="preserve">            “name”: “Arch Hangar”,</w:t>
-            </w:r>
-          </w:p>
-          <w:p>
-            <w:r>
-              <w:t xml:space="preserve">            “city”: “Limestone”,</w:t>
-            </w:r>
-          </w:p>
-          <w:p>
-            <w:r>
-              <w:t xml:space="preserve">            “state”: “Maine”,</w:t>
-            </w:r>
-          </w:p>
-          <w:p>
-            <w:r>
-              <w:t xml:space="preserve">            “capacity”: 2,</w:t>
-            </w:r>
-          </w:p>
-          <w:p>
-            <w:r>
-              <w:t xml:space="preserve">            “aircrafts”: [</w:t>
-            </w:r>
-          </w:p>
-          <w:p>
-            <w:r>
               <w:t xml:space="preserve">                </w:t>
             </w:r>
             <w:proofErr w:type="gramStart"/>
@@ -12150,6 +12889,7 @@
       </w:pPr>
       <w:bookmarkStart w:id="10" w:name="_Toc120552105"/>
       <w:r>
+        <w:lastRenderedPageBreak/>
         <w:t>Get a Hangar</w:t>
       </w:r>
       <w:bookmarkEnd w:id="10"/>
@@ -12483,7 +13223,6 @@
           </w:tcPr>
           <w:p>
             <w:r>
-              <w:lastRenderedPageBreak/>
               <w:t>Failure</w:t>
             </w:r>
           </w:p>
@@ -12592,6 +13331,7 @@
         <w:pStyle w:val="Heading3"/>
       </w:pPr>
       <w:r>
+        <w:lastRenderedPageBreak/>
         <w:t>Response Examples</w:t>
       </w:r>
     </w:p>
@@ -12838,6 +13578,7 @@
       </w:pPr>
       <w:bookmarkStart w:id="11" w:name="_Toc120552106"/>
       <w:r>
+        <w:lastRenderedPageBreak/>
         <w:t xml:space="preserve">Add </w:t>
       </w:r>
       <w:r>
@@ -13122,7 +13863,6 @@
     <w:p/>
     <w:p>
       <w:r>
-        <w:lastRenderedPageBreak/>
         <w:t>Failure: JSON</w:t>
       </w:r>
     </w:p>
@@ -13303,7 +14043,11 @@
           </w:tcPr>
           <w:p>
             <w:r>
-              <w:t xml:space="preserve">If the user making the request does not own the aircraft that they are trying to add to a hangar, then the request will </w:t>
+              <w:t xml:space="preserve">If the user making the request does not own the aircraft that they are trying to add to a hangar, </w:t>
+            </w:r>
+            <w:r>
+              <w:lastRenderedPageBreak/>
+              <w:t xml:space="preserve">then the request will </w:t>
             </w:r>
             <w:proofErr w:type="gramStart"/>
             <w:r>
@@ -13323,6 +14067,7 @@
           </w:tcPr>
           <w:p>
             <w:r>
+              <w:lastRenderedPageBreak/>
               <w:t>Failure</w:t>
             </w:r>
           </w:p>
@@ -13607,7 +14352,6 @@
           <w:p/>
           <w:p>
             <w:r>
-              <w:lastRenderedPageBreak/>
               <w:t>{</w:t>
             </w:r>
           </w:p>
@@ -13683,6 +14427,7 @@
           </w:p>
           <w:p>
             <w:r>
+              <w:lastRenderedPageBreak/>
               <w:t>}</w:t>
             </w:r>
           </w:p>
@@ -13835,6 +14580,7 @@
       </w:pPr>
       <w:bookmarkStart w:id="12" w:name="_Toc120552107"/>
       <w:r>
+        <w:lastRenderedPageBreak/>
         <w:t>Remove an Aircraft from a Hangar</w:t>
       </w:r>
       <w:bookmarkEnd w:id="12"/>
@@ -14287,7 +15033,11 @@
           </w:tcPr>
           <w:p>
             <w:r>
-              <w:t xml:space="preserve">If the user making the request does not own the aircraft that they are trying to add to a hangar, then the request will </w:t>
+              <w:t xml:space="preserve">If the user making the request does not own the aircraft that they are trying to add to a hangar, </w:t>
+            </w:r>
+            <w:r>
+              <w:lastRenderedPageBreak/>
+              <w:t xml:space="preserve">then the request will </w:t>
             </w:r>
             <w:proofErr w:type="gramStart"/>
             <w:r>
@@ -14307,6 +15057,7 @@
           </w:tcPr>
           <w:p>
             <w:r>
+              <w:lastRenderedPageBreak/>
               <w:t>Failure</w:t>
             </w:r>
           </w:p>
@@ -14596,7 +15347,6 @@
           </w:p>
           <w:p>
             <w:r>
-              <w:lastRenderedPageBreak/>
               <w:t xml:space="preserve">    “Error”: “No aircraft with this </w:t>
             </w:r>
             <w:proofErr w:type="spellStart"/>
@@ -14667,6 +15417,7 @@
           </w:p>
           <w:p>
             <w:r>
+              <w:lastRenderedPageBreak/>
               <w:t>}</w:t>
             </w:r>
           </w:p>
@@ -14851,6 +15602,7 @@
       </w:pPr>
       <w:bookmarkStart w:id="13" w:name="_Toc120552108"/>
       <w:r>
+        <w:lastRenderedPageBreak/>
         <w:t xml:space="preserve">Partially Update a </w:t>
       </w:r>
       <w:r>
@@ -15285,6 +16037,7 @@
           </w:tcPr>
           <w:p>
             <w:r>
+              <w:lastRenderedPageBreak/>
               <w:t>state</w:t>
             </w:r>
           </w:p>
@@ -15447,7 +16200,6 @@
           </w:p>
           <w:p>
             <w:r>
-              <w:lastRenderedPageBreak/>
               <w:t xml:space="preserve">    “model”: “</w:t>
             </w:r>
             <w:r>
@@ -15732,6 +16484,7 @@
           </w:p>
           <w:p>
             <w:r>
+              <w:lastRenderedPageBreak/>
               <w:t>Note: If the client has an Accept header set to */*, i.e., any MIME type, the serve will server application/</w:t>
             </w:r>
             <w:proofErr w:type="spellStart"/>
@@ -15752,6 +16505,7 @@
           </w:tcPr>
           <w:p>
             <w:r>
+              <w:lastRenderedPageBreak/>
               <w:t>Failure</w:t>
             </w:r>
           </w:p>
@@ -15858,7 +16612,6 @@
         <w:pStyle w:val="Heading3"/>
       </w:pPr>
       <w:r>
-        <w:lastRenderedPageBreak/>
         <w:t>Response Examples</w:t>
       </w:r>
     </w:p>
@@ -16052,6 +16805,7 @@
           <w:p/>
           <w:p>
             <w:r>
+              <w:lastRenderedPageBreak/>
               <w:t>{</w:t>
             </w:r>
           </w:p>
@@ -16182,7 +16936,6 @@
           <w:p/>
           <w:p>
             <w:r>
-              <w:lastRenderedPageBreak/>
               <w:t>{</w:t>
             </w:r>
           </w:p>
@@ -16393,6 +17146,7 @@
         <w:pStyle w:val="Heading4"/>
       </w:pPr>
       <w:r>
+        <w:lastRenderedPageBreak/>
         <w:t>Failure</w:t>
       </w:r>
     </w:p>
@@ -16602,6 +17356,7 @@
       </w:pPr>
       <w:bookmarkStart w:id="14" w:name="_Toc120552109"/>
       <w:r>
+        <w:lastRenderedPageBreak/>
         <w:t>Fully</w:t>
       </w:r>
       <w:r>
@@ -16789,7 +17544,6 @@
         <w:pStyle w:val="Heading3"/>
       </w:pPr>
       <w:r>
-        <w:lastRenderedPageBreak/>
         <w:t>Request Body</w:t>
       </w:r>
     </w:p>
@@ -17034,6 +17788,7 @@
           </w:tcPr>
           <w:p>
             <w:r>
+              <w:lastRenderedPageBreak/>
               <w:t>state</w:t>
             </w:r>
           </w:p>
@@ -17435,7 +18190,11 @@
             </w:r>
             <w:proofErr w:type="spellEnd"/>
             <w:r>
-              <w:t xml:space="preserve">, the hangar will not be updated and a </w:t>
+              <w:t xml:space="preserve">, the hangar will not be </w:t>
+            </w:r>
+            <w:r>
+              <w:lastRenderedPageBreak/>
+              <w:t xml:space="preserve">updated and a </w:t>
             </w:r>
             <w:proofErr w:type="gramStart"/>
             <w:r>
@@ -17468,6 +18227,7 @@
           </w:tcPr>
           <w:p>
             <w:r>
+              <w:lastRenderedPageBreak/>
               <w:t>Failure</w:t>
             </w:r>
           </w:p>
@@ -17756,6 +18516,7 @@
           </w:p>
           <w:p>
             <w:r>
+              <w:lastRenderedPageBreak/>
               <w:t>Content-Type: application/</w:t>
             </w:r>
             <w:proofErr w:type="spellStart"/>
@@ -18091,6 +18852,7 @@
           </w:p>
           <w:p>
             <w:r>
+              <w:lastRenderedPageBreak/>
               <w:t xml:space="preserve">    “Error”: “Capacity attribute is </w:t>
             </w:r>
             <w:r>
@@ -18214,7 +18976,6 @@
           <w:p/>
           <w:p>
             <w:r>
-              <w:lastRenderedPageBreak/>
               <w:t>{</w:t>
             </w:r>
           </w:p>
@@ -18321,6 +19082,7 @@
       </w:pPr>
       <w:bookmarkStart w:id="15" w:name="_Toc120552110"/>
       <w:r>
+        <w:lastRenderedPageBreak/>
         <w:t>Delete a Hangar</w:t>
       </w:r>
       <w:bookmarkEnd w:id="15"/>
@@ -18477,7 +19239,6 @@
         <w:pStyle w:val="Heading3"/>
       </w:pPr>
       <w:r>
-        <w:lastRenderedPageBreak/>
         <w:t>Request Body</w:t>
       </w:r>
     </w:p>
@@ -18770,6 +19531,7 @@
           <w:p/>
           <w:p>
             <w:r>
+              <w:lastRenderedPageBreak/>
               <w:t>{</w:t>
             </w:r>
           </w:p>

</xml_diff>

<commit_message>
Updated to hangars documentation
</commit_message>
<xml_diff>
--- a/francico_project.docx
+++ b/francico_project.docx
@@ -6362,7 +6362,7 @@
     </w:tbl>
     <w:p>
       <w:r>
-        <w:t>*Note: An any additional attributes provided in the request body that aren’t make, model, or wingspan will be ignored</w:t>
+        <w:t>*Note: Any additional attributes provided in the request body that aren’t make, model, or wingspan will be ignored</w:t>
       </w:r>
       <w:r>
         <w:t>.</w:t>
@@ -8078,7 +8078,7 @@
     </w:tbl>
     <w:p>
       <w:r>
-        <w:t>*Note: An any additional attributes provided in the request body that aren’t make, model, or wingspan will be ignored.</w:t>
+        <w:t>*Note: Any additional attributes provided in the request body that aren’t make, model, or wingspan will be ignored.</w:t>
       </w:r>
     </w:p>
     <w:p/>
@@ -10744,7 +10744,13 @@
               <w:t xml:space="preserve">”: </w:t>
             </w:r>
             <w:r>
-              <w:t>“Maine,</w:t>
+              <w:t>“Maine</w:t>
+            </w:r>
+            <w:r>
+              <w:t>”</w:t>
+            </w:r>
+            <w:r>
+              <w:t>,</w:t>
             </w:r>
           </w:p>
           <w:p>
@@ -11020,7 +11026,13 @@
           <w:p/>
           <w:p>
             <w:r>
-              <w:t>Note: If the client has an Accept header set to */*, i.e., any MIME type, the serve will server application/</w:t>
+              <w:t>Note: If the client has an Accept header set to */*, i.e., any MIME type, the serve</w:t>
+            </w:r>
+            <w:r>
+              <w:t>r</w:t>
+            </w:r>
+            <w:r>
+              <w:t xml:space="preserve"> will serve application/</w:t>
             </w:r>
             <w:proofErr w:type="spellStart"/>
             <w:r>
@@ -11028,7 +11040,13 @@
             </w:r>
             <w:proofErr w:type="spellEnd"/>
             <w:r>
-              <w:t xml:space="preserve"> in the response. The server assumes the client is impartial to a specific media type as one was not explicitly set in the Accept header.</w:t>
+              <w:t xml:space="preserve"> in the response. The server assumes the client is </w:t>
+            </w:r>
+            <w:r>
+              <w:t>indifferent</w:t>
+            </w:r>
+            <w:r>
+              <w:t xml:space="preserve"> to a specific media type as one was not explicitly set in the Accept header.</w:t>
             </w:r>
           </w:p>
         </w:tc>
@@ -11108,6 +11126,38 @@
             <w:proofErr w:type="gramEnd"/>
             <w:r>
               <w:t xml:space="preserve"> code will be returned.</w:t>
+            </w:r>
+          </w:p>
+        </w:tc>
+      </w:tr>
+      <w:tr>
+        <w:tc>
+          <w:tcPr>
+            <w:tcW w:w="1435" w:type="dxa"/>
+          </w:tcPr>
+          <w:p>
+            <w:r>
+              <w:t>Failure</w:t>
+            </w:r>
+          </w:p>
+        </w:tc>
+        <w:tc>
+          <w:tcPr>
+            <w:tcW w:w="3330" w:type="dxa"/>
+          </w:tcPr>
+          <w:p>
+            <w:r>
+              <w:t>500 Internal Server Error</w:t>
+            </w:r>
+          </w:p>
+        </w:tc>
+        <w:tc>
+          <w:tcPr>
+            <w:tcW w:w="4585" w:type="dxa"/>
+          </w:tcPr>
+          <w:p>
+            <w:r>
+              <w:t>An internal server error has occurred.</w:t>
             </w:r>
           </w:p>
         </w:tc>
@@ -11369,6 +11419,7 @@
           </w:p>
           <w:p>
             <w:r>
+              <w:lastRenderedPageBreak/>
               <w:t>Content-Type: application/</w:t>
             </w:r>
             <w:proofErr w:type="spellStart"/>
@@ -11515,16 +11566,11 @@
             <w:r>
               <w:t xml:space="preserve">    “Error”: “</w:t>
             </w:r>
-            <w:proofErr w:type="gramStart"/>
             <w:r>
               <w:t xml:space="preserve">City </w:t>
             </w:r>
             <w:r>
-              <w:t xml:space="preserve"> attribute</w:t>
-            </w:r>
-            <w:proofErr w:type="gramEnd"/>
-            <w:r>
-              <w:t xml:space="preserve"> is missing or invalid”</w:t>
+              <w:t>attribute is missing or invalid”</w:t>
             </w:r>
           </w:p>
           <w:p>
@@ -11656,12 +11702,102 @@
       </w:tr>
     </w:tbl>
     <w:p/>
+    <w:p>
+      <w:pPr>
+        <w:pStyle w:val="Heading4"/>
+      </w:pPr>
+      <w:r>
+        <w:t>Failure</w:t>
+      </w:r>
+    </w:p>
+    <w:tbl>
+      <w:tblPr>
+        <w:tblStyle w:val="TableGrid"/>
+        <w:tblW w:w="0" w:type="auto"/>
+        <w:tblLook w:val="04A0" w:firstRow="1" w:lastRow="0" w:firstColumn="1" w:lastColumn="0" w:noHBand="0" w:noVBand="1"/>
+      </w:tblPr>
+      <w:tblGrid>
+        <w:gridCol w:w="9350"/>
+      </w:tblGrid>
+      <w:tr>
+        <w:tc>
+          <w:tcPr>
+            <w:tcW w:w="9350" w:type="dxa"/>
+          </w:tcPr>
+          <w:p>
+            <w:r>
+              <w:t>Status: 500 Internal Server Error</w:t>
+            </w:r>
+          </w:p>
+          <w:p>
+            <w:r>
+              <w:t>Content-Type: application/</w:t>
+            </w:r>
+            <w:proofErr w:type="spellStart"/>
+            <w:r>
+              <w:t>json</w:t>
+            </w:r>
+            <w:proofErr w:type="spellEnd"/>
+          </w:p>
+          <w:p/>
+          <w:p>
+            <w:r>
+              <w:t>{</w:t>
+            </w:r>
+          </w:p>
+          <w:p>
+            <w:r>
+              <w:lastRenderedPageBreak/>
+              <w:t xml:space="preserve">    “Error”: “An internal server error has occurred”</w:t>
+            </w:r>
+          </w:p>
+          <w:p>
+            <w:r>
+              <w:t>}</w:t>
+            </w:r>
+          </w:p>
+        </w:tc>
+      </w:tr>
+    </w:tbl>
     <w:p/>
     <w:p>
       <w:pPr>
         <w:pStyle w:val="Heading1"/>
       </w:pPr>
     </w:p>
+    <w:p/>
+    <w:p/>
+    <w:p/>
+    <w:p/>
+    <w:p/>
+    <w:p/>
+    <w:p/>
+    <w:p/>
+    <w:p/>
+    <w:p/>
+    <w:p/>
+    <w:p/>
+    <w:p/>
+    <w:p/>
+    <w:p/>
+    <w:p/>
+    <w:p/>
+    <w:p/>
+    <w:p/>
+    <w:p/>
+    <w:p/>
+    <w:p/>
+    <w:p/>
+    <w:p/>
+    <w:p/>
+    <w:p/>
+    <w:p/>
+    <w:p/>
+    <w:p/>
+    <w:p/>
+    <w:p/>
+    <w:p/>
+    <w:p/>
     <w:p/>
     <w:p/>
     <w:p/>
@@ -11924,13 +12060,19 @@
               <w:t>hangars</w:t>
             </w:r>
             <w:r>
-              <w:t xml:space="preserve"> returned will be 5. If there are additional </w:t>
+              <w:t xml:space="preserve"> returned will be 5. </w:t>
+            </w:r>
+          </w:p>
+          <w:p/>
+          <w:p>
+            <w:r>
+              <w:t xml:space="preserve">If there are additional </w:t>
             </w:r>
             <w:r>
               <w:t>hangars</w:t>
             </w:r>
             <w:r>
-              <w:t xml:space="preserve"> that can be retrieved, the JSON object returned in the response body will contain an </w:t>
+              <w:t xml:space="preserve"> that can be retrieved, the JSON object returned in the response body will contain a </w:t>
             </w:r>
             <w:r>
               <w:t>hangars</w:t>
@@ -11945,7 +12087,15 @@
               <w:t xml:space="preserve"> via pagination. </w:t>
             </w:r>
             <w:r>
-              <w:t>Additionally, a “count” attribute in the response body shows the total number of hangars.</w:t>
+              <w:t>Additionally, a “</w:t>
+            </w:r>
+            <w:proofErr w:type="spellStart"/>
+            <w:r>
+              <w:t>totalHangars</w:t>
+            </w:r>
+            <w:proofErr w:type="spellEnd"/>
+            <w:r>
+              <w:t>” attribute in the response body shows the total number of hangars.</w:t>
             </w:r>
           </w:p>
           <w:p/>
@@ -11966,7 +12116,21 @@
               <w:t xml:space="preserve"> array</w:t>
             </w:r>
             <w:r>
-              <w:t xml:space="preserve"> and “count” attribute.</w:t>
+              <w:t xml:space="preserve"> and </w:t>
+            </w:r>
+            <w:r>
+              <w:t xml:space="preserve">the </w:t>
+            </w:r>
+            <w:r>
+              <w:t>“</w:t>
+            </w:r>
+            <w:proofErr w:type="spellStart"/>
+            <w:r>
+              <w:t>totalHangars</w:t>
+            </w:r>
+            <w:proofErr w:type="spellEnd"/>
+            <w:r>
+              <w:t>” attribute.</w:t>
             </w:r>
           </w:p>
         </w:tc>
@@ -11978,6 +12142,7 @@
           </w:tcPr>
           <w:p>
             <w:r>
+              <w:lastRenderedPageBreak/>
               <w:t>Failure</w:t>
             </w:r>
           </w:p>
@@ -12020,8 +12185,13 @@
           <w:p/>
           <w:p>
             <w:r>
-              <w:lastRenderedPageBreak/>
-              <w:t>Note: If the client has an Accept header set to */*, i.e., any MIME type, the serve will server application/</w:t>
+              <w:t>Note: If the client has an Accept header set to */*, i.e., any MIME type, the serve</w:t>
+            </w:r>
+            <w:r>
+              <w:t>r</w:t>
+            </w:r>
+            <w:r>
+              <w:t xml:space="preserve"> will serve application/</w:t>
             </w:r>
             <w:proofErr w:type="spellStart"/>
             <w:r>
@@ -12029,7 +12199,45 @@
             </w:r>
             <w:proofErr w:type="spellEnd"/>
             <w:r>
-              <w:t xml:space="preserve"> in the response. The server assumes the client is impartial to a specific media type as one was not explicitly set in the Accept header.</w:t>
+              <w:t xml:space="preserve"> in the response. The server assumes the client is </w:t>
+            </w:r>
+            <w:r>
+              <w:t>indifferent</w:t>
+            </w:r>
+            <w:r>
+              <w:t xml:space="preserve"> to a specific media type as one was not explicitly set in the Accept header.</w:t>
+            </w:r>
+          </w:p>
+        </w:tc>
+      </w:tr>
+      <w:tr>
+        <w:tc>
+          <w:tcPr>
+            <w:tcW w:w="1345" w:type="dxa"/>
+          </w:tcPr>
+          <w:p>
+            <w:r>
+              <w:t>Failure</w:t>
+            </w:r>
+          </w:p>
+        </w:tc>
+        <w:tc>
+          <w:tcPr>
+            <w:tcW w:w="2610" w:type="dxa"/>
+          </w:tcPr>
+          <w:p>
+            <w:r>
+              <w:t>500 Internal Server Error</w:t>
+            </w:r>
+          </w:p>
+        </w:tc>
+        <w:tc>
+          <w:tcPr>
+            <w:tcW w:w="5395" w:type="dxa"/>
+          </w:tcPr>
+          <w:p>
+            <w:r>
+              <w:t>An internal server error has occurred.</w:t>
             </w:r>
           </w:p>
         </w:tc>
@@ -12089,13 +12297,21 @@
           </w:p>
           <w:p>
             <w:r>
-              <w:t xml:space="preserve">    “count”: 7,</w:t>
-            </w:r>
-          </w:p>
-          <w:p>
-            <w:r>
               <w:t xml:space="preserve">    “</w:t>
             </w:r>
+            <w:proofErr w:type="spellStart"/>
+            <w:r>
+              <w:t>totalHangars</w:t>
+            </w:r>
+            <w:proofErr w:type="spellEnd"/>
+            <w:r>
+              <w:t>”: 7,</w:t>
+            </w:r>
+          </w:p>
+          <w:p>
+            <w:r>
+              <w:t xml:space="preserve">    “</w:t>
+            </w:r>
             <w:r>
               <w:t>hangars</w:t>
             </w:r>
@@ -12293,6 +12509,7 @@
           </w:p>
           <w:p>
             <w:r>
+              <w:lastRenderedPageBreak/>
               <w:t xml:space="preserve">            “name”: “Hangar</w:t>
             </w:r>
             <w:r>
@@ -12355,7 +12572,6 @@
           </w:p>
           <w:p>
             <w:r>
-              <w:lastRenderedPageBreak/>
               <w:t xml:space="preserve">                </w:t>
             </w:r>
             <w:proofErr w:type="gramStart"/>
@@ -12648,13 +12864,21 @@
           </w:p>
           <w:p>
             <w:r>
-              <w:t xml:space="preserve">    “count”: 2,</w:t>
-            </w:r>
-          </w:p>
-          <w:p>
-            <w:r>
               <w:t xml:space="preserve">    “</w:t>
             </w:r>
+            <w:proofErr w:type="spellStart"/>
+            <w:r>
+              <w:t>totalHangars</w:t>
+            </w:r>
+            <w:proofErr w:type="spellEnd"/>
+            <w:r>
+              <w:t>”: 2,</w:t>
+            </w:r>
+          </w:p>
+          <w:p>
+            <w:r>
+              <w:t xml:space="preserve">    “</w:t>
+            </w:r>
             <w:r>
               <w:t>hangars</w:t>
             </w:r>
@@ -12672,6 +12896,7 @@
           </w:p>
           <w:p>
             <w:r>
+              <w:lastRenderedPageBreak/>
               <w:t xml:space="preserve">            “id”: 1234,</w:t>
             </w:r>
           </w:p>
@@ -12702,7 +12927,6 @@
           </w:p>
           <w:p>
             <w:r>
-              <w:lastRenderedPageBreak/>
               <w:t xml:space="preserve">                </w:t>
             </w:r>
             <w:proofErr w:type="gramStart"/>
@@ -12866,20 +13090,62 @@
       </w:tr>
     </w:tbl>
     <w:p/>
-    <w:p/>
-    <w:p/>
-    <w:p/>
-    <w:p/>
-    <w:p/>
-    <w:p/>
-    <w:p/>
-    <w:p/>
-    <w:p/>
-    <w:p/>
-    <w:p/>
-    <w:p/>
-    <w:p/>
-    <w:p/>
+    <w:p>
+      <w:pPr>
+        <w:pStyle w:val="Heading4"/>
+      </w:pPr>
+      <w:r>
+        <w:t>Failure</w:t>
+      </w:r>
+    </w:p>
+    <w:tbl>
+      <w:tblPr>
+        <w:tblStyle w:val="TableGrid"/>
+        <w:tblW w:w="0" w:type="auto"/>
+        <w:tblLook w:val="04A0" w:firstRow="1" w:lastRow="0" w:firstColumn="1" w:lastColumn="0" w:noHBand="0" w:noVBand="1"/>
+      </w:tblPr>
+      <w:tblGrid>
+        <w:gridCol w:w="9350"/>
+      </w:tblGrid>
+      <w:tr>
+        <w:tc>
+          <w:tcPr>
+            <w:tcW w:w="9350" w:type="dxa"/>
+          </w:tcPr>
+          <w:p>
+            <w:r>
+              <w:t>Status: 500 Internal Server Error</w:t>
+            </w:r>
+          </w:p>
+          <w:p>
+            <w:r>
+              <w:t>Content-Type: application/</w:t>
+            </w:r>
+            <w:proofErr w:type="spellStart"/>
+            <w:r>
+              <w:t>json</w:t>
+            </w:r>
+            <w:proofErr w:type="spellEnd"/>
+          </w:p>
+          <w:p/>
+          <w:p>
+            <w:r>
+              <w:t>{</w:t>
+            </w:r>
+          </w:p>
+          <w:p>
+            <w:r>
+              <w:t xml:space="preserve">    “Error”: “An internal server error has occurred”</w:t>
+            </w:r>
+          </w:p>
+          <w:p>
+            <w:r>
+              <w:t>}</w:t>
+            </w:r>
+          </w:p>
+        </w:tc>
+      </w:tr>
+    </w:tbl>
     <w:p/>
     <w:p/>
     <w:p/>
@@ -13265,7 +13531,13 @@
           <w:p/>
           <w:p>
             <w:r>
-              <w:t>Note: If the client has an Accept header set to */*, i.e., any MIME type, the serve will server application/</w:t>
+              <w:t>Note: If the client has an Accept header set to */*, i.e., any MIME type, the serve</w:t>
+            </w:r>
+            <w:r>
+              <w:t>r</w:t>
+            </w:r>
+            <w:r>
+              <w:t xml:space="preserve"> will serve application/</w:t>
             </w:r>
             <w:proofErr w:type="spellStart"/>
             <w:r>
@@ -13273,7 +13545,13 @@
             </w:r>
             <w:proofErr w:type="spellEnd"/>
             <w:r>
-              <w:t xml:space="preserve"> in the response. The server assumes the client is impartial to a specific media type as one was not explicitly set in the Accept header.</w:t>
+              <w:t xml:space="preserve"> in the response. The server assumes the client is </w:t>
+            </w:r>
+            <w:r>
+              <w:t>indifferent</w:t>
+            </w:r>
+            <w:r>
+              <w:t xml:space="preserve"> to a specific media type as one was not explicitly set in the Accept header.</w:t>
             </w:r>
           </w:p>
         </w:tc>
@@ -13324,8 +13602,39 @@
           </w:p>
         </w:tc>
       </w:tr>
+      <w:tr>
+        <w:tc>
+          <w:tcPr>
+            <w:tcW w:w="1615" w:type="dxa"/>
+          </w:tcPr>
+          <w:p>
+            <w:r>
+              <w:t>Failure</w:t>
+            </w:r>
+          </w:p>
+        </w:tc>
+        <w:tc>
+          <w:tcPr>
+            <w:tcW w:w="2610" w:type="dxa"/>
+          </w:tcPr>
+          <w:p>
+            <w:r>
+              <w:t>500 Internal Server Error</w:t>
+            </w:r>
+          </w:p>
+        </w:tc>
+        <w:tc>
+          <w:tcPr>
+            <w:tcW w:w="5125" w:type="dxa"/>
+          </w:tcPr>
+          <w:p>
+            <w:r>
+              <w:t>An internal server error has occurred.</w:t>
+            </w:r>
+          </w:p>
+        </w:tc>
+      </w:tr>
     </w:tbl>
-    <w:p/>
     <w:p>
       <w:pPr>
         <w:pStyle w:val="Heading3"/>
@@ -13561,13 +13870,62 @@
       </w:tr>
     </w:tbl>
     <w:p/>
-    <w:p/>
-    <w:p/>
-    <w:p/>
-    <w:p/>
-    <w:p/>
-    <w:p/>
-    <w:p/>
+    <w:p>
+      <w:pPr>
+        <w:pStyle w:val="Heading4"/>
+      </w:pPr>
+      <w:r>
+        <w:t>Failure</w:t>
+      </w:r>
+    </w:p>
+    <w:tbl>
+      <w:tblPr>
+        <w:tblStyle w:val="TableGrid"/>
+        <w:tblW w:w="0" w:type="auto"/>
+        <w:tblLook w:val="04A0" w:firstRow="1" w:lastRow="0" w:firstColumn="1" w:lastColumn="0" w:noHBand="0" w:noVBand="1"/>
+      </w:tblPr>
+      <w:tblGrid>
+        <w:gridCol w:w="9350"/>
+      </w:tblGrid>
+      <w:tr>
+        <w:tc>
+          <w:tcPr>
+            <w:tcW w:w="9350" w:type="dxa"/>
+          </w:tcPr>
+          <w:p>
+            <w:r>
+              <w:t>Status: 500 Internal Server Error</w:t>
+            </w:r>
+          </w:p>
+          <w:p>
+            <w:r>
+              <w:t>Content-Type: application/</w:t>
+            </w:r>
+            <w:proofErr w:type="spellStart"/>
+            <w:r>
+              <w:t>json</w:t>
+            </w:r>
+            <w:proofErr w:type="spellEnd"/>
+          </w:p>
+          <w:p/>
+          <w:p>
+            <w:r>
+              <w:t>{</w:t>
+            </w:r>
+          </w:p>
+          <w:p>
+            <w:r>
+              <w:t xml:space="preserve">    “Error”: “An internal server error has occurred”</w:t>
+            </w:r>
+          </w:p>
+          <w:p>
+            <w:r>
+              <w:t>}</w:t>
+            </w:r>
+          </w:p>
+        </w:tc>
+      </w:tr>
+    </w:tbl>
     <w:p/>
     <w:p/>
     <w:p/>
@@ -14003,7 +14361,13 @@
           </w:tcPr>
           <w:p>
             <w:r>
-              <w:t xml:space="preserve">If the request is missing or does not contain a valid JSON web token as a Bearer Token the request will fail and a </w:t>
+              <w:t xml:space="preserve">If the request is missing </w:t>
+            </w:r>
+            <w:r>
+              <w:t xml:space="preserve">a JSON web token </w:t>
+            </w:r>
+            <w:r>
+              <w:t xml:space="preserve">or does not contain a valid JSON web token as a Bearer Token the request will fail and a </w:t>
             </w:r>
             <w:proofErr w:type="gramStart"/>
             <w:r>
@@ -14012,50 +14376,6 @@
             <w:proofErr w:type="gramEnd"/>
             <w:r>
               <w:t xml:space="preserve"> code will be returned.</w:t>
-            </w:r>
-          </w:p>
-        </w:tc>
-      </w:tr>
-      <w:tr>
-        <w:tc>
-          <w:tcPr>
-            <w:tcW w:w="1615" w:type="dxa"/>
-          </w:tcPr>
-          <w:p>
-            <w:r>
-              <w:t>Failure</w:t>
-            </w:r>
-          </w:p>
-        </w:tc>
-        <w:tc>
-          <w:tcPr>
-            <w:tcW w:w="2520" w:type="dxa"/>
-          </w:tcPr>
-          <w:p>
-            <w:r>
-              <w:t>403 Forbidden</w:t>
-            </w:r>
-          </w:p>
-        </w:tc>
-        <w:tc>
-          <w:tcPr>
-            <w:tcW w:w="5215" w:type="dxa"/>
-          </w:tcPr>
-          <w:p>
-            <w:r>
-              <w:t xml:space="preserve">If the user making the request does not own the aircraft that they are trying to add to a hangar, </w:t>
-            </w:r>
-            <w:r>
-              <w:lastRenderedPageBreak/>
-              <w:t xml:space="preserve">then the request will </w:t>
-            </w:r>
-            <w:proofErr w:type="gramStart"/>
-            <w:r>
-              <w:t>fail</w:t>
-            </w:r>
-            <w:proofErr w:type="gramEnd"/>
-            <w:r>
-              <w:t xml:space="preserve"> and a 403 status will be returned.</w:t>
             </w:r>
           </w:p>
         </w:tc>
@@ -14078,6 +14398,46 @@
           </w:tcPr>
           <w:p>
             <w:r>
+              <w:t>403 Forbidden</w:t>
+            </w:r>
+          </w:p>
+        </w:tc>
+        <w:tc>
+          <w:tcPr>
+            <w:tcW w:w="5215" w:type="dxa"/>
+          </w:tcPr>
+          <w:p>
+            <w:r>
+              <w:t xml:space="preserve">If the user making the request does not own the aircraft that they are trying to add to a hangar, the request will </w:t>
+            </w:r>
+            <w:proofErr w:type="gramStart"/>
+            <w:r>
+              <w:t>fail</w:t>
+            </w:r>
+            <w:proofErr w:type="gramEnd"/>
+            <w:r>
+              <w:t xml:space="preserve"> and a 403 status will be returned.</w:t>
+            </w:r>
+          </w:p>
+        </w:tc>
+      </w:tr>
+      <w:tr>
+        <w:tc>
+          <w:tcPr>
+            <w:tcW w:w="1615" w:type="dxa"/>
+          </w:tcPr>
+          <w:p>
+            <w:r>
+              <w:t>Failure</w:t>
+            </w:r>
+          </w:p>
+        </w:tc>
+        <w:tc>
+          <w:tcPr>
+            <w:tcW w:w="2520" w:type="dxa"/>
+          </w:tcPr>
+          <w:p>
+            <w:r>
               <w:t>400 Bad Request</w:t>
             </w:r>
           </w:p>
@@ -14145,6 +14505,38 @@
             <w:proofErr w:type="spellEnd"/>
             <w:r>
               <w:t xml:space="preserve"> exists.</w:t>
+            </w:r>
+          </w:p>
+        </w:tc>
+      </w:tr>
+      <w:tr>
+        <w:tc>
+          <w:tcPr>
+            <w:tcW w:w="1615" w:type="dxa"/>
+          </w:tcPr>
+          <w:p>
+            <w:r>
+              <w:t>Failure</w:t>
+            </w:r>
+          </w:p>
+        </w:tc>
+        <w:tc>
+          <w:tcPr>
+            <w:tcW w:w="2520" w:type="dxa"/>
+          </w:tcPr>
+          <w:p>
+            <w:r>
+              <w:t>500 Internal Server Error</w:t>
+            </w:r>
+          </w:p>
+        </w:tc>
+        <w:tc>
+          <w:tcPr>
+            <w:tcW w:w="5215" w:type="dxa"/>
+          </w:tcPr>
+          <w:p>
+            <w:r>
+              <w:t>An internal server error has occurred.</w:t>
             </w:r>
           </w:p>
         </w:tc>
@@ -14427,7 +14819,6 @@
           </w:p>
           <w:p>
             <w:r>
-              <w:lastRenderedPageBreak/>
               <w:t>}</w:t>
             </w:r>
           </w:p>
@@ -14549,17 +14940,62 @@
       </w:tr>
     </w:tbl>
     <w:p/>
-    <w:p/>
-    <w:p/>
-    <w:p/>
-    <w:p/>
-    <w:p/>
-    <w:p/>
-    <w:p/>
-    <w:p/>
-    <w:p/>
-    <w:p/>
-    <w:p/>
+    <w:p>
+      <w:pPr>
+        <w:pStyle w:val="Heading4"/>
+      </w:pPr>
+      <w:r>
+        <w:t>Failure</w:t>
+      </w:r>
+    </w:p>
+    <w:tbl>
+      <w:tblPr>
+        <w:tblStyle w:val="TableGrid"/>
+        <w:tblW w:w="0" w:type="auto"/>
+        <w:tblLook w:val="04A0" w:firstRow="1" w:lastRow="0" w:firstColumn="1" w:lastColumn="0" w:noHBand="0" w:noVBand="1"/>
+      </w:tblPr>
+      <w:tblGrid>
+        <w:gridCol w:w="9350"/>
+      </w:tblGrid>
+      <w:tr>
+        <w:tc>
+          <w:tcPr>
+            <w:tcW w:w="9350" w:type="dxa"/>
+          </w:tcPr>
+          <w:p>
+            <w:r>
+              <w:t>Status: 500 Internal Server Error</w:t>
+            </w:r>
+          </w:p>
+          <w:p>
+            <w:r>
+              <w:t>Content-Type: application/</w:t>
+            </w:r>
+            <w:proofErr w:type="spellStart"/>
+            <w:r>
+              <w:t>json</w:t>
+            </w:r>
+            <w:proofErr w:type="spellEnd"/>
+          </w:p>
+          <w:p/>
+          <w:p>
+            <w:r>
+              <w:t>{</w:t>
+            </w:r>
+          </w:p>
+          <w:p>
+            <w:r>
+              <w:t xml:space="preserve">    “Error”: “An internal server error has occurred”</w:t>
+            </w:r>
+          </w:p>
+          <w:p>
+            <w:r>
+              <w:t>}</w:t>
+            </w:r>
+          </w:p>
+        </w:tc>
+      </w:tr>
+    </w:tbl>
     <w:p/>
     <w:p/>
     <w:p/>
@@ -14993,7 +15429,13 @@
           </w:tcPr>
           <w:p>
             <w:r>
-              <w:t xml:space="preserve">If the request is missing or does not contain a valid JSON web token as a Bearer Token the request will fail and a </w:t>
+              <w:t>If the request is missing</w:t>
+            </w:r>
+            <w:r>
+              <w:t xml:space="preserve"> a JSON web token</w:t>
+            </w:r>
+            <w:r>
+              <w:t xml:space="preserve"> or does not contain a valid JSON web token as a Bearer Token the request will fail and a </w:t>
             </w:r>
             <w:proofErr w:type="gramStart"/>
             <w:r>
@@ -15078,7 +15520,19 @@
           </w:tcPr>
           <w:p>
             <w:r>
-              <w:t xml:space="preserve">If the hangar is at capacity or if the aircraft is already parked in another hangar, then the request will </w:t>
+              <w:t xml:space="preserve">If the hangar is </w:t>
+            </w:r>
+            <w:r>
+              <w:t xml:space="preserve">empty </w:t>
+            </w:r>
+            <w:r>
+              <w:t xml:space="preserve">or if the aircraft is parked in </w:t>
+            </w:r>
+            <w:r>
+              <w:t>a different</w:t>
+            </w:r>
+            <w:r>
+              <w:t xml:space="preserve"> hangar, then the request will </w:t>
             </w:r>
             <w:proofErr w:type="gramStart"/>
             <w:r>
@@ -15135,6 +15589,38 @@
             <w:proofErr w:type="spellEnd"/>
             <w:r>
               <w:t xml:space="preserve"> exists.</w:t>
+            </w:r>
+          </w:p>
+        </w:tc>
+      </w:tr>
+      <w:tr>
+        <w:tc>
+          <w:tcPr>
+            <w:tcW w:w="1615" w:type="dxa"/>
+          </w:tcPr>
+          <w:p>
+            <w:r>
+              <w:t>Failure</w:t>
+            </w:r>
+          </w:p>
+        </w:tc>
+        <w:tc>
+          <w:tcPr>
+            <w:tcW w:w="2520" w:type="dxa"/>
+          </w:tcPr>
+          <w:p>
+            <w:r>
+              <w:t>500 Internal Server Error</w:t>
+            </w:r>
+          </w:p>
+        </w:tc>
+        <w:tc>
+          <w:tcPr>
+            <w:tcW w:w="5215" w:type="dxa"/>
+          </w:tcPr>
+          <w:p>
+            <w:r>
+              <w:t>An internal server error has occurred.</w:t>
             </w:r>
           </w:p>
         </w:tc>
@@ -15407,17 +15893,23 @@
           <w:p/>
           <w:p>
             <w:r>
+              <w:lastRenderedPageBreak/>
               <w:t>{</w:t>
             </w:r>
           </w:p>
           <w:p>
             <w:r>
-              <w:t xml:space="preserve">    “Error”: “This hangar is at capacity”</w:t>
-            </w:r>
-          </w:p>
-          <w:p>
-            <w:r>
-              <w:lastRenderedPageBreak/>
+              <w:t xml:space="preserve">    “Error”: “This hangar is </w:t>
+            </w:r>
+            <w:r>
+              <w:t>empty</w:t>
+            </w:r>
+            <w:r>
+              <w:t>”</w:t>
+            </w:r>
+          </w:p>
+          <w:p>
+            <w:r>
               <w:t>}</w:t>
             </w:r>
           </w:p>
@@ -15470,7 +15962,13 @@
           </w:p>
           <w:p>
             <w:r>
-              <w:t xml:space="preserve">    “Error”: “This aircraft is already parked in a hangar”</w:t>
+              <w:t xml:space="preserve">    “Error”: “This aircraft is </w:t>
+            </w:r>
+            <w:r>
+              <w:t>not parked at this hangar</w:t>
+            </w:r>
+            <w:r>
+              <w:t>”</w:t>
             </w:r>
           </w:p>
           <w:p>
@@ -15539,6 +16037,62 @@
       </w:tr>
     </w:tbl>
     <w:p/>
+    <w:p>
+      <w:pPr>
+        <w:pStyle w:val="Heading4"/>
+      </w:pPr>
+      <w:r>
+        <w:t>Failure</w:t>
+      </w:r>
+    </w:p>
+    <w:tbl>
+      <w:tblPr>
+        <w:tblStyle w:val="TableGrid"/>
+        <w:tblW w:w="0" w:type="auto"/>
+        <w:tblLook w:val="04A0" w:firstRow="1" w:lastRow="0" w:firstColumn="1" w:lastColumn="0" w:noHBand="0" w:noVBand="1"/>
+      </w:tblPr>
+      <w:tblGrid>
+        <w:gridCol w:w="9350"/>
+      </w:tblGrid>
+      <w:tr>
+        <w:tc>
+          <w:tcPr>
+            <w:tcW w:w="9350" w:type="dxa"/>
+          </w:tcPr>
+          <w:p>
+            <w:r>
+              <w:t>Status: 500 Internal Server Error</w:t>
+            </w:r>
+          </w:p>
+          <w:p>
+            <w:r>
+              <w:t>Content-Type: application/</w:t>
+            </w:r>
+            <w:proofErr w:type="spellStart"/>
+            <w:r>
+              <w:t>json</w:t>
+            </w:r>
+            <w:proofErr w:type="spellEnd"/>
+          </w:p>
+          <w:p/>
+          <w:p>
+            <w:r>
+              <w:t>{</w:t>
+            </w:r>
+          </w:p>
+          <w:p>
+            <w:r>
+              <w:t xml:space="preserve">    “Error”: “An internal server error has occurred”</w:t>
+            </w:r>
+          </w:p>
+          <w:p>
+            <w:r>
+              <w:t>}</w:t>
+            </w:r>
+          </w:p>
+        </w:tc>
+      </w:tr>
+    </w:tbl>
     <w:p/>
     <w:p>
       <w:pPr>
@@ -15554,53 +16108,21 @@
       <w:pPr>
         <w:pStyle w:val="Heading1"/>
       </w:pPr>
+      <w:bookmarkStart w:id="13" w:name="_Toc120552108"/>
     </w:p>
     <w:p>
       <w:pPr>
         <w:pStyle w:val="Heading1"/>
       </w:pPr>
     </w:p>
+    <w:p/>
+    <w:p/>
+    <w:p/>
+    <w:p/>
     <w:p>
       <w:pPr>
         <w:pStyle w:val="Heading1"/>
       </w:pPr>
-    </w:p>
-    <w:p>
-      <w:pPr>
-        <w:pStyle w:val="Heading1"/>
-      </w:pPr>
-    </w:p>
-    <w:p>
-      <w:pPr>
-        <w:pStyle w:val="Heading1"/>
-      </w:pPr>
-    </w:p>
-    <w:p>
-      <w:pPr>
-        <w:pStyle w:val="Heading1"/>
-      </w:pPr>
-    </w:p>
-    <w:p>
-      <w:pPr>
-        <w:pStyle w:val="Heading1"/>
-      </w:pPr>
-    </w:p>
-    <w:p>
-      <w:pPr>
-        <w:pStyle w:val="Heading1"/>
-      </w:pPr>
-    </w:p>
-    <w:p>
-      <w:pPr>
-        <w:pStyle w:val="Heading1"/>
-      </w:pPr>
-    </w:p>
-    <w:p/>
-    <w:p>
-      <w:pPr>
-        <w:pStyle w:val="Heading1"/>
-      </w:pPr>
-      <w:bookmarkStart w:id="13" w:name="_Toc120552108"/>
       <w:r>
         <w:lastRenderedPageBreak/>
         <w:t xml:space="preserve">Partially Update a </w:t>
@@ -16132,7 +16654,7 @@
     </w:tbl>
     <w:p>
       <w:r>
-        <w:t xml:space="preserve">*Note: An any additional attributes provided in the request body that aren’t </w:t>
+        <w:t xml:space="preserve">*Note: Any additional attributes provided in the request body that aren’t </w:t>
       </w:r>
       <w:r>
         <w:t>name</w:t>
@@ -16485,7 +17007,13 @@
           <w:p>
             <w:r>
               <w:lastRenderedPageBreak/>
-              <w:t>Note: If the client has an Accept header set to */*, i.e., any MIME type, the serve will server application/</w:t>
+              <w:t xml:space="preserve">Note: If the client has an Accept header set to */*, i.e., any MIME type, the </w:t>
+            </w:r>
+            <w:r>
+              <w:t>server</w:t>
+            </w:r>
+            <w:r>
+              <w:t xml:space="preserve"> will serve application/</w:t>
             </w:r>
             <w:proofErr w:type="spellStart"/>
             <w:r>
@@ -16493,7 +17021,13 @@
             </w:r>
             <w:proofErr w:type="spellEnd"/>
             <w:r>
-              <w:t xml:space="preserve"> in the response. The server assumes the client is impartial to a specific media type as one was not explicitly set in the Accept header.</w:t>
+              <w:t xml:space="preserve"> in the response. The server assumes the client is </w:t>
+            </w:r>
+            <w:r>
+              <w:t>indifferent</w:t>
+            </w:r>
+            <w:r>
+              <w:t xml:space="preserve"> to a specific media type as one was not explicitly set in the Accept header.</w:t>
             </w:r>
           </w:p>
         </w:tc>
@@ -16601,6 +17135,38 @@
             <w:proofErr w:type="spellEnd"/>
             <w:r>
               <w:t xml:space="preserve"> exists.</w:t>
+            </w:r>
+          </w:p>
+        </w:tc>
+      </w:tr>
+      <w:tr>
+        <w:tc>
+          <w:tcPr>
+            <w:tcW w:w="1435" w:type="dxa"/>
+          </w:tcPr>
+          <w:p>
+            <w:r>
+              <w:t>Failure</w:t>
+            </w:r>
+          </w:p>
+        </w:tc>
+        <w:tc>
+          <w:tcPr>
+            <w:tcW w:w="3330" w:type="dxa"/>
+          </w:tcPr>
+          <w:p>
+            <w:r>
+              <w:t>500 Internal Server Error</w:t>
+            </w:r>
+          </w:p>
+        </w:tc>
+        <w:tc>
+          <w:tcPr>
+            <w:tcW w:w="4585" w:type="dxa"/>
+          </w:tcPr>
+          <w:p>
+            <w:r>
+              <w:t>An internal server error has occurred.</w:t>
             </w:r>
           </w:p>
         </w:tc>
@@ -16732,7 +17298,7 @@
           </w:tcPr>
           <w:p>
             <w:r>
-              <w:t>Status Code: 401 Unauthorized</w:t>
+              <w:t>Status: 415 Unsupported Media Type</w:t>
             </w:r>
           </w:p>
           <w:p>
@@ -16753,7 +17319,15 @@
           </w:p>
           <w:p>
             <w:r>
-              <w:t xml:space="preserve">    “Error”: “Bearer token is missing or invalid”</w:t>
+              <w:t xml:space="preserve">    “Error”: “This endpoint only accepts application/</w:t>
+            </w:r>
+            <w:proofErr w:type="spellStart"/>
+            <w:r>
+              <w:t>json</w:t>
+            </w:r>
+            <w:proofErr w:type="spellEnd"/>
+            <w:r>
+              <w:t>”</w:t>
             </w:r>
           </w:p>
           <w:p>
@@ -16789,7 +17363,7 @@
           </w:tcPr>
           <w:p>
             <w:r>
-              <w:t>Status: 415 Unsupported Media Type</w:t>
+              <w:t>Status: 406 Not Acceptable</w:t>
             </w:r>
           </w:p>
           <w:p>
@@ -16805,13 +17379,12 @@
           <w:p/>
           <w:p>
             <w:r>
-              <w:lastRenderedPageBreak/>
               <w:t>{</w:t>
             </w:r>
           </w:p>
           <w:p>
             <w:r>
-              <w:t xml:space="preserve">    “Error”: “This endpoint only accepts application/</w:t>
+              <w:t xml:space="preserve">    “Error”: “This endpoint only serves application/</w:t>
             </w:r>
             <w:proofErr w:type="spellStart"/>
             <w:r>
@@ -16855,7 +17428,7 @@
           </w:tcPr>
           <w:p>
             <w:r>
-              <w:t>Status: 406 Not Acceptable</w:t>
+              <w:t>Status: 400 Bad Request</w:t>
             </w:r>
           </w:p>
           <w:p>
@@ -16876,15 +17449,13 @@
           </w:p>
           <w:p>
             <w:r>
-              <w:t xml:space="preserve">    “Error”: “This endpoint only serves application/</w:t>
-            </w:r>
-            <w:proofErr w:type="spellStart"/>
-            <w:r>
-              <w:t>json</w:t>
-            </w:r>
-            <w:proofErr w:type="spellEnd"/>
-            <w:r>
-              <w:t>”</w:t>
+              <w:t xml:space="preserve">    “Error”: “</w:t>
+            </w:r>
+            <w:r>
+              <w:t>Name</w:t>
+            </w:r>
+            <w:r>
+              <w:t xml:space="preserve"> attribute is invalid”</w:t>
             </w:r>
           </w:p>
           <w:p>
@@ -16944,7 +17515,7 @@
               <w:t xml:space="preserve">    “Error”: “</w:t>
             </w:r>
             <w:r>
-              <w:t>Name</w:t>
+              <w:t>City</w:t>
             </w:r>
             <w:r>
               <w:t xml:space="preserve"> attribute is invalid”</w:t>
@@ -17007,7 +17578,7 @@
               <w:t xml:space="preserve">    “Error”: “</w:t>
             </w:r>
             <w:r>
-              <w:t>City</w:t>
+              <w:t>State</w:t>
             </w:r>
             <w:r>
               <w:t xml:space="preserve"> attribute is invalid”</w:t>
@@ -17067,13 +17638,7 @@
           </w:p>
           <w:p>
             <w:r>
-              <w:t xml:space="preserve">    “Error”: “</w:t>
-            </w:r>
-            <w:r>
-              <w:t>State</w:t>
-            </w:r>
-            <w:r>
-              <w:t xml:space="preserve"> attribute is invalid”</w:t>
+              <w:t xml:space="preserve">    “Error”: “Capacity attribute is invalid”</w:t>
             </w:r>
           </w:p>
           <w:p>
@@ -17084,7 +17649,6 @@
         </w:tc>
       </w:tr>
     </w:tbl>
-    <w:p/>
     <w:p>
       <w:pPr>
         <w:pStyle w:val="Heading4"/>
@@ -17130,11 +17694,12 @@
           </w:p>
           <w:p>
             <w:r>
-              <w:t xml:space="preserve">    “Error”: “Capacity attribute is invalid”</w:t>
-            </w:r>
-          </w:p>
-          <w:p>
-            <w:r>
+              <w:t xml:space="preserve">    “Error”: “Hangar capacity cannot be less than the current number of aircrafts in the           hangar”</w:t>
+            </w:r>
+          </w:p>
+          <w:p>
+            <w:r>
+              <w:lastRenderedPageBreak/>
               <w:t>}</w:t>
             </w:r>
           </w:p>
@@ -17145,8 +17710,12 @@
       <w:pPr>
         <w:pStyle w:val="Heading4"/>
       </w:pPr>
-      <w:r>
-        <w:lastRenderedPageBreak/>
+    </w:p>
+    <w:p>
+      <w:pPr>
+        <w:pStyle w:val="Heading4"/>
+      </w:pPr>
+      <w:r>
         <w:t>Failure</w:t>
       </w:r>
     </w:p>
@@ -17166,7 +17735,7 @@
           </w:tcPr>
           <w:p>
             <w:r>
-              <w:t>Status: 400 Bad Request</w:t>
+              <w:t>Status: 404 Not Found</w:t>
             </w:r>
           </w:p>
           <w:p>
@@ -17187,7 +17756,21 @@
           </w:p>
           <w:p>
             <w:r>
-              <w:t xml:space="preserve">    “Error”: “Hangar capacity cannot be less than the current number of aircrafts in the           hangar”</w:t>
+              <w:t xml:space="preserve">    “Error”: “No </w:t>
+            </w:r>
+            <w:r>
+              <w:t>hangar</w:t>
+            </w:r>
+            <w:r>
+              <w:t xml:space="preserve"> with this </w:t>
+            </w:r>
+            <w:proofErr w:type="spellStart"/>
+            <w:r>
+              <w:t>hangarId</w:t>
+            </w:r>
+            <w:proofErr w:type="spellEnd"/>
+            <w:r>
+              <w:t xml:space="preserve"> exists”</w:t>
             </w:r>
           </w:p>
           <w:p>
@@ -17227,7 +17810,7 @@
           </w:tcPr>
           <w:p>
             <w:r>
-              <w:t>Status: 404 Not Found</w:t>
+              <w:t>Status: 500 Internal Server Error</w:t>
             </w:r>
           </w:p>
           <w:p>
@@ -17248,21 +17831,7 @@
           </w:p>
           <w:p>
             <w:r>
-              <w:t xml:space="preserve">    “Error”: “No </w:t>
-            </w:r>
-            <w:r>
-              <w:t>hangar</w:t>
-            </w:r>
-            <w:r>
-              <w:t xml:space="preserve"> with this </w:t>
-            </w:r>
-            <w:proofErr w:type="spellStart"/>
-            <w:r>
-              <w:t>hangarId</w:t>
-            </w:r>
-            <w:proofErr w:type="spellEnd"/>
-            <w:r>
-              <w:t xml:space="preserve"> exists”</w:t>
+              <w:t xml:space="preserve">    “Error”: “An internal server error has occurred”</w:t>
             </w:r>
           </w:p>
           <w:p>
@@ -17273,68 +17842,18 @@
         </w:tc>
       </w:tr>
     </w:tbl>
-    <w:p/>
-    <w:p>
-      <w:pPr>
-        <w:pStyle w:val="Heading4"/>
-      </w:pPr>
-      <w:r>
-        <w:t>Failure</w:t>
-      </w:r>
-    </w:p>
-    <w:tbl>
-      <w:tblPr>
-        <w:tblStyle w:val="TableGrid"/>
-        <w:tblW w:w="0" w:type="auto"/>
-        <w:tblLook w:val="04A0" w:firstRow="1" w:lastRow="0" w:firstColumn="1" w:lastColumn="0" w:noHBand="0" w:noVBand="1"/>
-      </w:tblPr>
-      <w:tblGrid>
-        <w:gridCol w:w="9350"/>
-      </w:tblGrid>
-      <w:tr>
-        <w:tc>
-          <w:tcPr>
-            <w:tcW w:w="9350" w:type="dxa"/>
-          </w:tcPr>
-          <w:p>
-            <w:r>
-              <w:t>Status: 403 Forbidden</w:t>
-            </w:r>
-          </w:p>
-          <w:p>
-            <w:r>
-              <w:t>Content-Type: application/</w:t>
-            </w:r>
-            <w:proofErr w:type="spellStart"/>
-            <w:r>
-              <w:t>json</w:t>
-            </w:r>
-            <w:proofErr w:type="spellEnd"/>
-          </w:p>
-          <w:p/>
-          <w:p>
-            <w:r>
-              <w:t>{</w:t>
-            </w:r>
-          </w:p>
-          <w:p>
-            <w:r>
-              <w:t xml:space="preserve">    “Error”: “You are not authorized to perform this action”</w:t>
-            </w:r>
-          </w:p>
-          <w:p>
-            <w:r>
-              <w:t>}</w:t>
-            </w:r>
-          </w:p>
-        </w:tc>
-      </w:tr>
-    </w:tbl>
     <w:p>
       <w:pPr>
         <w:pStyle w:val="Heading1"/>
       </w:pPr>
     </w:p>
+    <w:p/>
+    <w:p/>
+    <w:p/>
+    <w:p/>
+    <w:p/>
+    <w:p/>
+    <w:p/>
     <w:p/>
     <w:p/>
     <w:p/>
@@ -17883,7 +18402,7 @@
     </w:tbl>
     <w:p>
       <w:r>
-        <w:t>*Note: An any additional attributes provided in the request body that aren’t name, city, state, or capacity will be ignored.</w:t>
+        <w:t>*Note: Any additional attributes provided in the request body that aren’t name, city, state, or capacity will be ignored.</w:t>
       </w:r>
     </w:p>
     <w:p/>
@@ -18454,7 +18973,7 @@
           </w:tcPr>
           <w:p>
             <w:r>
-              <w:t>Status Code: 401 Unauthorized</w:t>
+              <w:t>Status: 415 Unsupported Media Type</w:t>
             </w:r>
           </w:p>
           <w:p>
@@ -18475,7 +18994,15 @@
           </w:p>
           <w:p>
             <w:r>
-              <w:t xml:space="preserve">    “Error”: “Bearer token is missing or invalid”</w:t>
+              <w:t xml:space="preserve">    “Error”: “This endpoint only accepts application/</w:t>
+            </w:r>
+            <w:proofErr w:type="spellStart"/>
+            <w:r>
+              <w:t>json</w:t>
+            </w:r>
+            <w:proofErr w:type="spellEnd"/>
+            <w:r>
+              <w:t>”</w:t>
             </w:r>
           </w:p>
           <w:p>
@@ -18511,7 +19038,7 @@
           </w:tcPr>
           <w:p>
             <w:r>
-              <w:t>Status: 415 Unsupported Media Type</w:t>
+              <w:t>Status: 406 Not Acceptable</w:t>
             </w:r>
           </w:p>
           <w:p>
@@ -18533,7 +19060,7 @@
           </w:p>
           <w:p>
             <w:r>
-              <w:t xml:space="preserve">    “Error”: “This endpoint only accepts application/</w:t>
+              <w:t xml:space="preserve">    “Error”: “This endpoint only serves application/</w:t>
             </w:r>
             <w:proofErr w:type="spellStart"/>
             <w:r>
@@ -18577,7 +19104,7 @@
           </w:tcPr>
           <w:p>
             <w:r>
-              <w:t>Status: 406 Not Acceptable</w:t>
+              <w:t>Status: 400 Bad Request</w:t>
             </w:r>
           </w:p>
           <w:p>
@@ -18598,15 +19125,13 @@
           </w:p>
           <w:p>
             <w:r>
-              <w:t xml:space="preserve">    “Error”: “This endpoint only serves application/</w:t>
-            </w:r>
-            <w:proofErr w:type="spellStart"/>
-            <w:r>
-              <w:t>json</w:t>
-            </w:r>
-            <w:proofErr w:type="spellEnd"/>
-            <w:r>
-              <w:t>”</w:t>
+              <w:t xml:space="preserve">    “Error”: “Name attribute is </w:t>
+            </w:r>
+            <w:r>
+              <w:t xml:space="preserve">missing or </w:t>
+            </w:r>
+            <w:r>
+              <w:t>invalid”</w:t>
             </w:r>
           </w:p>
           <w:p>
@@ -18663,7 +19188,7 @@
           </w:p>
           <w:p>
             <w:r>
-              <w:t xml:space="preserve">    “Error”: “Name attribute is </w:t>
+              <w:t xml:space="preserve">    “Error”: “City attribute is </w:t>
             </w:r>
             <w:r>
               <w:t xml:space="preserve">missing or </w:t>
@@ -18726,13 +19251,13 @@
           </w:p>
           <w:p>
             <w:r>
-              <w:t xml:space="preserve">    “Error”: “City attribute is </w:t>
-            </w:r>
-            <w:r>
-              <w:t xml:space="preserve">missing or </w:t>
-            </w:r>
-            <w:r>
-              <w:t>invalid”</w:t>
+              <w:t xml:space="preserve">    “Error”: “State attribute is</w:t>
+            </w:r>
+            <w:r>
+              <w:t xml:space="preserve"> missing or</w:t>
+            </w:r>
+            <w:r>
+              <w:t xml:space="preserve"> invalid”</w:t>
             </w:r>
           </w:p>
           <w:p>
@@ -18789,13 +19314,13 @@
           </w:p>
           <w:p>
             <w:r>
-              <w:t xml:space="preserve">    “Error”: “State attribute is</w:t>
-            </w:r>
-            <w:r>
-              <w:t xml:space="preserve"> missing or</w:t>
-            </w:r>
-            <w:r>
-              <w:t xml:space="preserve"> invalid”</w:t>
+              <w:t xml:space="preserve">    “Error”: “Capacity attribute is </w:t>
+            </w:r>
+            <w:r>
+              <w:t xml:space="preserve">missing or </w:t>
+            </w:r>
+            <w:r>
+              <w:t>invalid”</w:t>
             </w:r>
           </w:p>
           <w:p>
@@ -18806,7 +19331,11 @@
         </w:tc>
       </w:tr>
     </w:tbl>
-    <w:p/>
+    <w:p>
+      <w:pPr>
+        <w:pStyle w:val="Heading4"/>
+      </w:pPr>
+    </w:p>
     <w:p>
       <w:pPr>
         <w:pStyle w:val="Heading4"/>
@@ -18853,13 +19382,7 @@
           <w:p>
             <w:r>
               <w:lastRenderedPageBreak/>
-              <w:t xml:space="preserve">    “Error”: “Capacity attribute is </w:t>
-            </w:r>
-            <w:r>
-              <w:t xml:space="preserve">missing or </w:t>
-            </w:r>
-            <w:r>
-              <w:t>invalid”</w:t>
+              <w:t xml:space="preserve">    “Error”: “Hangar capacity cannot be less than the current number of aircrafts in the           hangar”</w:t>
             </w:r>
           </w:p>
           <w:p>
@@ -18899,7 +19422,7 @@
           </w:tcPr>
           <w:p>
             <w:r>
-              <w:t>Status: 400 Bad Request</w:t>
+              <w:t>Status: 404 Not Found</w:t>
             </w:r>
           </w:p>
           <w:p>
@@ -18920,7 +19443,15 @@
           </w:p>
           <w:p>
             <w:r>
-              <w:t xml:space="preserve">    “Error”: “Hangar capacity cannot be less than the current number of aircrafts in the           hangar”</w:t>
+              <w:t xml:space="preserve">    “Error”: “No hangar with this </w:t>
+            </w:r>
+            <w:proofErr w:type="spellStart"/>
+            <w:r>
+              <w:t>hangarId</w:t>
+            </w:r>
+            <w:proofErr w:type="spellEnd"/>
+            <w:r>
+              <w:t xml:space="preserve"> exists”</w:t>
             </w:r>
           </w:p>
           <w:p>
@@ -18933,135 +19464,22 @@
     </w:tbl>
     <w:p>
       <w:pPr>
-        <w:pStyle w:val="Heading4"/>
-      </w:pPr>
-    </w:p>
-    <w:p>
-      <w:pPr>
-        <w:pStyle w:val="Heading4"/>
-      </w:pPr>
-      <w:r>
-        <w:t>Failure</w:t>
-      </w:r>
-    </w:p>
-    <w:tbl>
-      <w:tblPr>
-        <w:tblStyle w:val="TableGrid"/>
-        <w:tblW w:w="0" w:type="auto"/>
-        <w:tblLook w:val="04A0" w:firstRow="1" w:lastRow="0" w:firstColumn="1" w:lastColumn="0" w:noHBand="0" w:noVBand="1"/>
-      </w:tblPr>
-      <w:tblGrid>
-        <w:gridCol w:w="9350"/>
-      </w:tblGrid>
-      <w:tr>
-        <w:tc>
-          <w:tcPr>
-            <w:tcW w:w="9350" w:type="dxa"/>
-          </w:tcPr>
-          <w:p>
-            <w:r>
-              <w:t>Status: 404 Not Found</w:t>
-            </w:r>
-          </w:p>
-          <w:p>
-            <w:r>
-              <w:t>Content-Type: application/</w:t>
-            </w:r>
-            <w:proofErr w:type="spellStart"/>
-            <w:r>
-              <w:t>json</w:t>
-            </w:r>
-            <w:proofErr w:type="spellEnd"/>
-          </w:p>
-          <w:p/>
-          <w:p>
-            <w:r>
-              <w:t>{</w:t>
-            </w:r>
-          </w:p>
-          <w:p>
-            <w:r>
-              <w:t xml:space="preserve">    “Error”: “No hangar with this </w:t>
-            </w:r>
-            <w:proofErr w:type="spellStart"/>
-            <w:r>
-              <w:t>hangarId</w:t>
-            </w:r>
-            <w:proofErr w:type="spellEnd"/>
-            <w:r>
-              <w:t xml:space="preserve"> exists”</w:t>
-            </w:r>
-          </w:p>
-          <w:p>
-            <w:r>
-              <w:t>}</w:t>
-            </w:r>
-          </w:p>
-        </w:tc>
-      </w:tr>
-    </w:tbl>
-    <w:p/>
-    <w:p>
-      <w:pPr>
-        <w:pStyle w:val="Heading4"/>
-      </w:pPr>
-      <w:r>
-        <w:t>Failure</w:t>
-      </w:r>
-    </w:p>
-    <w:tbl>
-      <w:tblPr>
-        <w:tblStyle w:val="TableGrid"/>
-        <w:tblW w:w="0" w:type="auto"/>
-        <w:tblLook w:val="04A0" w:firstRow="1" w:lastRow="0" w:firstColumn="1" w:lastColumn="0" w:noHBand="0" w:noVBand="1"/>
-      </w:tblPr>
-      <w:tblGrid>
-        <w:gridCol w:w="9350"/>
-      </w:tblGrid>
-      <w:tr>
-        <w:tc>
-          <w:tcPr>
-            <w:tcW w:w="9350" w:type="dxa"/>
-          </w:tcPr>
-          <w:p>
-            <w:r>
-              <w:t>Status: 403 Forbidden</w:t>
-            </w:r>
-          </w:p>
-          <w:p>
-            <w:r>
-              <w:t>Content-Type: application/</w:t>
-            </w:r>
-            <w:proofErr w:type="spellStart"/>
-            <w:r>
-              <w:t>json</w:t>
-            </w:r>
-            <w:proofErr w:type="spellEnd"/>
-          </w:p>
-          <w:p/>
-          <w:p>
-            <w:r>
-              <w:t>{</w:t>
-            </w:r>
-          </w:p>
-          <w:p>
-            <w:r>
-              <w:t xml:space="preserve">    “Error”: “You are not authorized to perform this action”</w:t>
-            </w:r>
-          </w:p>
-          <w:p>
-            <w:r>
-              <w:t>}</w:t>
-            </w:r>
-          </w:p>
-        </w:tc>
-      </w:tr>
-    </w:tbl>
-    <w:p>
-      <w:pPr>
         <w:pStyle w:val="Heading1"/>
       </w:pPr>
     </w:p>
+    <w:p/>
+    <w:p/>
+    <w:p/>
+    <w:p/>
+    <w:p/>
+    <w:p/>
+    <w:p/>
+    <w:p/>
+    <w:p/>
+    <w:p/>
+    <w:p/>
+    <w:p/>
+    <w:p/>
     <w:p/>
     <w:p/>
     <w:p/>

</xml_diff>

<commit_message>
Updated 406 and 415 error messages and documentation
</commit_message>
<xml_diff>
--- a/francico_project.docx
+++ b/francico_project.docx
@@ -110,7 +110,7 @@
         <w:pStyle w:val="Heading1"/>
         <w:jc w:val="center"/>
       </w:pPr>
-      <w:bookmarkStart w:id="0" w:name="_Toc120655796"/>
+      <w:bookmarkStart w:id="0" w:name="_Toc120737703"/>
       <w:r>
         <w:t>Table of Contents</w:t>
       </w:r>
@@ -141,7 +141,7 @@
       <w:r>
         <w:fldChar w:fldCharType="separate"/>
       </w:r>
-      <w:hyperlink w:anchor="_Toc120655796" w:history="1">
+      <w:hyperlink w:anchor="_Toc120737703" w:history="1">
         <w:r>
           <w:rPr>
             <w:rStyle w:val="Hyperlink"/>
@@ -168,7 +168,7 @@
             <w:noProof/>
             <w:webHidden/>
           </w:rPr>
-          <w:instrText xml:space="preserve"> PAGEREF _Toc120655796 \h </w:instrText>
+          <w:instrText xml:space="preserve"> PAGEREF _Toc120737703 \h </w:instrText>
         </w:r>
         <w:r>
           <w:rPr>
@@ -210,7 +210,7 @@
           <w:noProof/>
         </w:rPr>
       </w:pPr>
-      <w:hyperlink w:anchor="_Toc120655797" w:history="1">
+      <w:hyperlink w:anchor="_Toc120737704" w:history="1">
         <w:r>
           <w:rPr>
             <w:rStyle w:val="Hyperlink"/>
@@ -237,7 +237,7 @@
             <w:noProof/>
             <w:webHidden/>
           </w:rPr>
-          <w:instrText xml:space="preserve"> PAGEREF _Toc120655797 \h </w:instrText>
+          <w:instrText xml:space="preserve"> PAGEREF _Toc120737704 \h </w:instrText>
         </w:r>
         <w:r>
           <w:rPr>
@@ -279,7 +279,7 @@
           <w:noProof/>
         </w:rPr>
       </w:pPr>
-      <w:hyperlink w:anchor="_Toc120655798" w:history="1">
+      <w:hyperlink w:anchor="_Toc120737705" w:history="1">
         <w:r>
           <w:rPr>
             <w:rStyle w:val="Hyperlink"/>
@@ -306,7 +306,7 @@
             <w:noProof/>
             <w:webHidden/>
           </w:rPr>
-          <w:instrText xml:space="preserve"> PAGEREF _Toc120655798 \h </w:instrText>
+          <w:instrText xml:space="preserve"> PAGEREF _Toc120737705 \h </w:instrText>
         </w:r>
         <w:r>
           <w:rPr>
@@ -348,7 +348,7 @@
           <w:noProof/>
         </w:rPr>
       </w:pPr>
-      <w:hyperlink w:anchor="_Toc120655799" w:history="1">
+      <w:hyperlink w:anchor="_Toc120737706" w:history="1">
         <w:r>
           <w:rPr>
             <w:rStyle w:val="Hyperlink"/>
@@ -375,7 +375,7 @@
             <w:noProof/>
             <w:webHidden/>
           </w:rPr>
-          <w:instrText xml:space="preserve"> PAGEREF _Toc120655799 \h </w:instrText>
+          <w:instrText xml:space="preserve"> PAGEREF _Toc120737706 \h </w:instrText>
         </w:r>
         <w:r>
           <w:rPr>
@@ -417,7 +417,7 @@
           <w:noProof/>
         </w:rPr>
       </w:pPr>
-      <w:hyperlink w:anchor="_Toc120655800" w:history="1">
+      <w:hyperlink w:anchor="_Toc120737707" w:history="1">
         <w:r>
           <w:rPr>
             <w:rStyle w:val="Hyperlink"/>
@@ -444,7 +444,7 @@
             <w:noProof/>
             <w:webHidden/>
           </w:rPr>
-          <w:instrText xml:space="preserve"> PAGEREF _Toc120655800 \h </w:instrText>
+          <w:instrText xml:space="preserve"> PAGEREF _Toc120737707 \h </w:instrText>
         </w:r>
         <w:r>
           <w:rPr>
@@ -486,7 +486,7 @@
           <w:noProof/>
         </w:rPr>
       </w:pPr>
-      <w:hyperlink w:anchor="_Toc120655801" w:history="1">
+      <w:hyperlink w:anchor="_Toc120737708" w:history="1">
         <w:r>
           <w:rPr>
             <w:rStyle w:val="Hyperlink"/>
@@ -513,7 +513,7 @@
             <w:noProof/>
             <w:webHidden/>
           </w:rPr>
-          <w:instrText xml:space="preserve"> PAGEREF _Toc120655801 \h </w:instrText>
+          <w:instrText xml:space="preserve"> PAGEREF _Toc120737708 \h </w:instrText>
         </w:r>
         <w:r>
           <w:rPr>
@@ -555,7 +555,7 @@
           <w:noProof/>
         </w:rPr>
       </w:pPr>
-      <w:hyperlink w:anchor="_Toc120655802" w:history="1">
+      <w:hyperlink w:anchor="_Toc120737709" w:history="1">
         <w:r>
           <w:rPr>
             <w:rStyle w:val="Hyperlink"/>
@@ -582,7 +582,7 @@
             <w:noProof/>
             <w:webHidden/>
           </w:rPr>
-          <w:instrText xml:space="preserve"> PAGEREF _Toc120655802 \h </w:instrText>
+          <w:instrText xml:space="preserve"> PAGEREF _Toc120737709 \h </w:instrText>
         </w:r>
         <w:r>
           <w:rPr>
@@ -624,7 +624,7 @@
           <w:noProof/>
         </w:rPr>
       </w:pPr>
-      <w:hyperlink w:anchor="_Toc120655803" w:history="1">
+      <w:hyperlink w:anchor="_Toc120737710" w:history="1">
         <w:r>
           <w:rPr>
             <w:rStyle w:val="Hyperlink"/>
@@ -651,7 +651,7 @@
             <w:noProof/>
             <w:webHidden/>
           </w:rPr>
-          <w:instrText xml:space="preserve"> PAGEREF _Toc120655803 \h </w:instrText>
+          <w:instrText xml:space="preserve"> PAGEREF _Toc120737710 \h </w:instrText>
         </w:r>
         <w:r>
           <w:rPr>
@@ -693,7 +693,7 @@
           <w:noProof/>
         </w:rPr>
       </w:pPr>
-      <w:hyperlink w:anchor="_Toc120655804" w:history="1">
+      <w:hyperlink w:anchor="_Toc120737711" w:history="1">
         <w:r>
           <w:rPr>
             <w:rStyle w:val="Hyperlink"/>
@@ -720,7 +720,7 @@
             <w:noProof/>
             <w:webHidden/>
           </w:rPr>
-          <w:instrText xml:space="preserve"> PAGEREF _Toc120655804 \h </w:instrText>
+          <w:instrText xml:space="preserve"> PAGEREF _Toc120737711 \h </w:instrText>
         </w:r>
         <w:r>
           <w:rPr>
@@ -762,7 +762,7 @@
           <w:noProof/>
         </w:rPr>
       </w:pPr>
-      <w:hyperlink w:anchor="_Toc120655805" w:history="1">
+      <w:hyperlink w:anchor="_Toc120737712" w:history="1">
         <w:r>
           <w:rPr>
             <w:rStyle w:val="Hyperlink"/>
@@ -789,7 +789,7 @@
             <w:noProof/>
             <w:webHidden/>
           </w:rPr>
-          <w:instrText xml:space="preserve"> PAGEREF _Toc120655805 \h </w:instrText>
+          <w:instrText xml:space="preserve"> PAGEREF _Toc120737712 \h </w:instrText>
         </w:r>
         <w:r>
           <w:rPr>
@@ -809,7 +809,7 @@
             <w:noProof/>
             <w:webHidden/>
           </w:rPr>
-          <w:t>12</w:t>
+          <w:t>11</w:t>
         </w:r>
         <w:r>
           <w:rPr>
@@ -831,7 +831,7 @@
           <w:noProof/>
         </w:rPr>
       </w:pPr>
-      <w:hyperlink w:anchor="_Toc120655806" w:history="1">
+      <w:hyperlink w:anchor="_Toc120737713" w:history="1">
         <w:r>
           <w:rPr>
             <w:rStyle w:val="Hyperlink"/>
@@ -858,7 +858,7 @@
             <w:noProof/>
             <w:webHidden/>
           </w:rPr>
-          <w:instrText xml:space="preserve"> PAGEREF _Toc120655806 \h </w:instrText>
+          <w:instrText xml:space="preserve"> PAGEREF _Toc120737713 \h </w:instrText>
         </w:r>
         <w:r>
           <w:rPr>
@@ -878,7 +878,7 @@
             <w:noProof/>
             <w:webHidden/>
           </w:rPr>
-          <w:t>17</w:t>
+          <w:t>15</w:t>
         </w:r>
         <w:r>
           <w:rPr>
@@ -900,7 +900,7 @@
           <w:noProof/>
         </w:rPr>
       </w:pPr>
-      <w:hyperlink w:anchor="_Toc120655807" w:history="1">
+      <w:hyperlink w:anchor="_Toc120737714" w:history="1">
         <w:r>
           <w:rPr>
             <w:rStyle w:val="Hyperlink"/>
@@ -927,7 +927,7 @@
             <w:noProof/>
             <w:webHidden/>
           </w:rPr>
-          <w:instrText xml:space="preserve"> PAGEREF _Toc120655807 \h </w:instrText>
+          <w:instrText xml:space="preserve"> PAGEREF _Toc120737714 \h </w:instrText>
         </w:r>
         <w:r>
           <w:rPr>
@@ -947,7 +947,7 @@
             <w:noProof/>
             <w:webHidden/>
           </w:rPr>
-          <w:t>20</w:t>
+          <w:t>18</w:t>
         </w:r>
         <w:r>
           <w:rPr>
@@ -969,7 +969,7 @@
           <w:noProof/>
         </w:rPr>
       </w:pPr>
-      <w:hyperlink w:anchor="_Toc120655808" w:history="1">
+      <w:hyperlink w:anchor="_Toc120737715" w:history="1">
         <w:r>
           <w:rPr>
             <w:rStyle w:val="Hyperlink"/>
@@ -996,7 +996,7 @@
             <w:noProof/>
             <w:webHidden/>
           </w:rPr>
-          <w:instrText xml:space="preserve"> PAGEREF _Toc120655808 \h </w:instrText>
+          <w:instrText xml:space="preserve"> PAGEREF _Toc120737715 \h </w:instrText>
         </w:r>
         <w:r>
           <w:rPr>
@@ -1016,7 +1016,7 @@
             <w:noProof/>
             <w:webHidden/>
           </w:rPr>
-          <w:t>25</w:t>
+          <w:t>23</w:t>
         </w:r>
         <w:r>
           <w:rPr>
@@ -1038,7 +1038,7 @@
           <w:noProof/>
         </w:rPr>
       </w:pPr>
-      <w:hyperlink w:anchor="_Toc120655809" w:history="1">
+      <w:hyperlink w:anchor="_Toc120737716" w:history="1">
         <w:r>
           <w:rPr>
             <w:rStyle w:val="Hyperlink"/>
@@ -1065,7 +1065,76 @@
             <w:noProof/>
             <w:webHidden/>
           </w:rPr>
-          <w:instrText xml:space="preserve"> PAGEREF _Toc120655809 \h </w:instrText>
+          <w:instrText xml:space="preserve"> PAGEREF _Toc120737716 \h </w:instrText>
+        </w:r>
+        <w:r>
+          <w:rPr>
+            <w:noProof/>
+            <w:webHidden/>
+          </w:rPr>
+        </w:r>
+        <w:r>
+          <w:rPr>
+            <w:noProof/>
+            <w:webHidden/>
+          </w:rPr>
+          <w:fldChar w:fldCharType="separate"/>
+        </w:r>
+        <w:r>
+          <w:rPr>
+            <w:noProof/>
+            <w:webHidden/>
+          </w:rPr>
+          <w:t>28</w:t>
+        </w:r>
+        <w:r>
+          <w:rPr>
+            <w:noProof/>
+            <w:webHidden/>
+          </w:rPr>
+          <w:fldChar w:fldCharType="end"/>
+        </w:r>
+      </w:hyperlink>
+    </w:p>
+    <w:p>
+      <w:pPr>
+        <w:pStyle w:val="TOC1"/>
+        <w:tabs>
+          <w:tab w:val="right" w:leader="dot" w:pos="9350"/>
+        </w:tabs>
+        <w:rPr>
+          <w:rFonts w:eastAsiaTheme="minorEastAsia"/>
+          <w:noProof/>
+        </w:rPr>
+      </w:pPr>
+      <w:hyperlink w:anchor="_Toc120737717" w:history="1">
+        <w:r>
+          <w:rPr>
+            <w:rStyle w:val="Hyperlink"/>
+            <w:noProof/>
+          </w:rPr>
+          <w:t>Create a Hangar</w:t>
+        </w:r>
+        <w:r>
+          <w:rPr>
+            <w:noProof/>
+            <w:webHidden/>
+          </w:rPr>
+          <w:tab/>
+        </w:r>
+        <w:r>
+          <w:rPr>
+            <w:noProof/>
+            <w:webHidden/>
+          </w:rPr>
+          <w:fldChar w:fldCharType="begin"/>
+        </w:r>
+        <w:r>
+          <w:rPr>
+            <w:noProof/>
+            <w:webHidden/>
+          </w:rPr>
+          <w:instrText xml:space="preserve"> PAGEREF _Toc120737717 \h </w:instrText>
         </w:r>
         <w:r>
           <w:rPr>
@@ -1107,76 +1176,7 @@
           <w:noProof/>
         </w:rPr>
       </w:pPr>
-      <w:hyperlink w:anchor="_Toc120655810" w:history="1">
-        <w:r>
-          <w:rPr>
-            <w:rStyle w:val="Hyperlink"/>
-            <w:noProof/>
-          </w:rPr>
-          <w:t>Create a Hangar</w:t>
-        </w:r>
-        <w:r>
-          <w:rPr>
-            <w:noProof/>
-            <w:webHidden/>
-          </w:rPr>
-          <w:tab/>
-        </w:r>
-        <w:r>
-          <w:rPr>
-            <w:noProof/>
-            <w:webHidden/>
-          </w:rPr>
-          <w:fldChar w:fldCharType="begin"/>
-        </w:r>
-        <w:r>
-          <w:rPr>
-            <w:noProof/>
-            <w:webHidden/>
-          </w:rPr>
-          <w:instrText xml:space="preserve"> PAGEREF _Toc120655810 \h </w:instrText>
-        </w:r>
-        <w:r>
-          <w:rPr>
-            <w:noProof/>
-            <w:webHidden/>
-          </w:rPr>
-        </w:r>
-        <w:r>
-          <w:rPr>
-            <w:noProof/>
-            <w:webHidden/>
-          </w:rPr>
-          <w:fldChar w:fldCharType="separate"/>
-        </w:r>
-        <w:r>
-          <w:rPr>
-            <w:noProof/>
-            <w:webHidden/>
-          </w:rPr>
-          <w:t>32</w:t>
-        </w:r>
-        <w:r>
-          <w:rPr>
-            <w:noProof/>
-            <w:webHidden/>
-          </w:rPr>
-          <w:fldChar w:fldCharType="end"/>
-        </w:r>
-      </w:hyperlink>
-    </w:p>
-    <w:p>
-      <w:pPr>
-        <w:pStyle w:val="TOC1"/>
-        <w:tabs>
-          <w:tab w:val="right" w:leader="dot" w:pos="9350"/>
-        </w:tabs>
-        <w:rPr>
-          <w:rFonts w:eastAsiaTheme="minorEastAsia"/>
-          <w:noProof/>
-        </w:rPr>
-      </w:pPr>
-      <w:hyperlink w:anchor="_Toc120655811" w:history="1">
+      <w:hyperlink w:anchor="_Toc120737718" w:history="1">
         <w:r>
           <w:rPr>
             <w:rStyle w:val="Hyperlink"/>
@@ -1203,7 +1203,7 @@
             <w:noProof/>
             <w:webHidden/>
           </w:rPr>
-          <w:instrText xml:space="preserve"> PAGEREF _Toc120655811 \h </w:instrText>
+          <w:instrText xml:space="preserve"> PAGEREF _Toc120737718 \h </w:instrText>
         </w:r>
         <w:r>
           <w:rPr>
@@ -1223,7 +1223,7 @@
             <w:noProof/>
             <w:webHidden/>
           </w:rPr>
-          <w:t>37</w:t>
+          <w:t>34</w:t>
         </w:r>
         <w:r>
           <w:rPr>
@@ -1245,7 +1245,7 @@
           <w:noProof/>
         </w:rPr>
       </w:pPr>
-      <w:hyperlink w:anchor="_Toc120655812" w:history="1">
+      <w:hyperlink w:anchor="_Toc120737719" w:history="1">
         <w:r>
           <w:rPr>
             <w:rStyle w:val="Hyperlink"/>
@@ -1272,7 +1272,7 @@
             <w:noProof/>
             <w:webHidden/>
           </w:rPr>
-          <w:instrText xml:space="preserve"> PAGEREF _Toc120655812 \h </w:instrText>
+          <w:instrText xml:space="preserve"> PAGEREF _Toc120737719 \h </w:instrText>
         </w:r>
         <w:r>
           <w:rPr>
@@ -1292,7 +1292,7 @@
             <w:noProof/>
             <w:webHidden/>
           </w:rPr>
-          <w:t>41</w:t>
+          <w:t>38</w:t>
         </w:r>
         <w:r>
           <w:rPr>
@@ -1314,7 +1314,7 @@
           <w:noProof/>
         </w:rPr>
       </w:pPr>
-      <w:hyperlink w:anchor="_Toc120655813" w:history="1">
+      <w:hyperlink w:anchor="_Toc120737720" w:history="1">
         <w:r>
           <w:rPr>
             <w:rStyle w:val="Hyperlink"/>
@@ -1341,7 +1341,76 @@
             <w:noProof/>
             <w:webHidden/>
           </w:rPr>
-          <w:instrText xml:space="preserve"> PAGEREF _Toc120655813 \h </w:instrText>
+          <w:instrText xml:space="preserve"> PAGEREF _Toc120737720 \h </w:instrText>
+        </w:r>
+        <w:r>
+          <w:rPr>
+            <w:noProof/>
+            <w:webHidden/>
+          </w:rPr>
+        </w:r>
+        <w:r>
+          <w:rPr>
+            <w:noProof/>
+            <w:webHidden/>
+          </w:rPr>
+          <w:fldChar w:fldCharType="separate"/>
+        </w:r>
+        <w:r>
+          <w:rPr>
+            <w:noProof/>
+            <w:webHidden/>
+          </w:rPr>
+          <w:t>40</w:t>
+        </w:r>
+        <w:r>
+          <w:rPr>
+            <w:noProof/>
+            <w:webHidden/>
+          </w:rPr>
+          <w:fldChar w:fldCharType="end"/>
+        </w:r>
+      </w:hyperlink>
+    </w:p>
+    <w:p>
+      <w:pPr>
+        <w:pStyle w:val="TOC1"/>
+        <w:tabs>
+          <w:tab w:val="right" w:leader="dot" w:pos="9350"/>
+        </w:tabs>
+        <w:rPr>
+          <w:rFonts w:eastAsiaTheme="minorEastAsia"/>
+          <w:noProof/>
+        </w:rPr>
+      </w:pPr>
+      <w:hyperlink w:anchor="_Toc120737721" w:history="1">
+        <w:r>
+          <w:rPr>
+            <w:rStyle w:val="Hyperlink"/>
+            <w:noProof/>
+          </w:rPr>
+          <w:t>Remove an Aircraft from a Hangar</w:t>
+        </w:r>
+        <w:r>
+          <w:rPr>
+            <w:noProof/>
+            <w:webHidden/>
+          </w:rPr>
+          <w:tab/>
+        </w:r>
+        <w:r>
+          <w:rPr>
+            <w:noProof/>
+            <w:webHidden/>
+          </w:rPr>
+          <w:fldChar w:fldCharType="begin"/>
+        </w:r>
+        <w:r>
+          <w:rPr>
+            <w:noProof/>
+            <w:webHidden/>
+          </w:rPr>
+          <w:instrText xml:space="preserve"> PAGEREF _Toc120737721 \h </w:instrText>
         </w:r>
         <w:r>
           <w:rPr>
@@ -1383,13 +1452,13 @@
           <w:noProof/>
         </w:rPr>
       </w:pPr>
-      <w:hyperlink w:anchor="_Toc120655814" w:history="1">
+      <w:hyperlink w:anchor="_Toc120737722" w:history="1">
         <w:r>
           <w:rPr>
             <w:rStyle w:val="Hyperlink"/>
             <w:noProof/>
           </w:rPr>
-          <w:t>Remove an Aircraft from a Hangar</w:t>
+          <w:t>Partially Update a Hangar</w:t>
         </w:r>
         <w:r>
           <w:rPr>
@@ -1410,7 +1479,7 @@
             <w:noProof/>
             <w:webHidden/>
           </w:rPr>
-          <w:instrText xml:space="preserve"> PAGEREF _Toc120655814 \h </w:instrText>
+          <w:instrText xml:space="preserve"> PAGEREF _Toc120737722 \h </w:instrText>
         </w:r>
         <w:r>
           <w:rPr>
@@ -1452,76 +1521,7 @@
           <w:noProof/>
         </w:rPr>
       </w:pPr>
-      <w:hyperlink w:anchor="_Toc120655815" w:history="1">
-        <w:r>
-          <w:rPr>
-            <w:rStyle w:val="Hyperlink"/>
-            <w:noProof/>
-          </w:rPr>
-          <w:t>Partially Update a Hangar</w:t>
-        </w:r>
-        <w:r>
-          <w:rPr>
-            <w:noProof/>
-            <w:webHidden/>
-          </w:rPr>
-          <w:tab/>
-        </w:r>
-        <w:r>
-          <w:rPr>
-            <w:noProof/>
-            <w:webHidden/>
-          </w:rPr>
-          <w:fldChar w:fldCharType="begin"/>
-        </w:r>
-        <w:r>
-          <w:rPr>
-            <w:noProof/>
-            <w:webHidden/>
-          </w:rPr>
-          <w:instrText xml:space="preserve"> PAGEREF _Toc120655815 \h </w:instrText>
-        </w:r>
-        <w:r>
-          <w:rPr>
-            <w:noProof/>
-            <w:webHidden/>
-          </w:rPr>
-        </w:r>
-        <w:r>
-          <w:rPr>
-            <w:noProof/>
-            <w:webHidden/>
-          </w:rPr>
-          <w:fldChar w:fldCharType="separate"/>
-        </w:r>
-        <w:r>
-          <w:rPr>
-            <w:noProof/>
-            <w:webHidden/>
-          </w:rPr>
-          <w:t>49</w:t>
-        </w:r>
-        <w:r>
-          <w:rPr>
-            <w:noProof/>
-            <w:webHidden/>
-          </w:rPr>
-          <w:fldChar w:fldCharType="end"/>
-        </w:r>
-      </w:hyperlink>
-    </w:p>
-    <w:p>
-      <w:pPr>
-        <w:pStyle w:val="TOC1"/>
-        <w:tabs>
-          <w:tab w:val="right" w:leader="dot" w:pos="9350"/>
-        </w:tabs>
-        <w:rPr>
-          <w:rFonts w:eastAsiaTheme="minorEastAsia"/>
-          <w:noProof/>
-        </w:rPr>
-      </w:pPr>
-      <w:hyperlink w:anchor="_Toc120655816" w:history="1">
+      <w:hyperlink w:anchor="_Toc120737723" w:history="1">
         <w:r>
           <w:rPr>
             <w:rStyle w:val="Hyperlink"/>
@@ -1548,7 +1548,7 @@
             <w:noProof/>
             <w:webHidden/>
           </w:rPr>
-          <w:instrText xml:space="preserve"> PAGEREF _Toc120655816 \h </w:instrText>
+          <w:instrText xml:space="preserve"> PAGEREF _Toc120737723 \h </w:instrText>
         </w:r>
         <w:r>
           <w:rPr>
@@ -1568,7 +1568,7 @@
             <w:noProof/>
             <w:webHidden/>
           </w:rPr>
-          <w:t>54</w:t>
+          <w:t>51</w:t>
         </w:r>
         <w:r>
           <w:rPr>
@@ -1590,7 +1590,7 @@
           <w:noProof/>
         </w:rPr>
       </w:pPr>
-      <w:hyperlink w:anchor="_Toc120655817" w:history="1">
+      <w:hyperlink w:anchor="_Toc120737724" w:history="1">
         <w:r>
           <w:rPr>
             <w:rStyle w:val="Hyperlink"/>
@@ -1617,7 +1617,7 @@
             <w:noProof/>
             <w:webHidden/>
           </w:rPr>
-          <w:instrText xml:space="preserve"> PAGEREF _Toc120655817 \h </w:instrText>
+          <w:instrText xml:space="preserve"> PAGEREF _Toc120737724 \h </w:instrText>
         </w:r>
         <w:r>
           <w:rPr>
@@ -1637,7 +1637,7 @@
             <w:noProof/>
             <w:webHidden/>
           </w:rPr>
-          <w:t>59</w:t>
+          <w:t>56</w:t>
         </w:r>
         <w:r>
           <w:rPr>
@@ -1660,7 +1660,7 @@
       <w:pPr>
         <w:pStyle w:val="Heading1"/>
       </w:pPr>
-      <w:bookmarkStart w:id="1" w:name="_Toc120655797"/>
+      <w:bookmarkStart w:id="1" w:name="_Toc120737704"/>
       <w:r>
         <w:lastRenderedPageBreak/>
         <w:t>Data Model</w:t>
@@ -1688,15 +1688,15 @@
         <w:tblLook w:val="04A0" w:firstRow="1" w:lastRow="0" w:firstColumn="1" w:lastColumn="0" w:noHBand="0" w:noVBand="1"/>
       </w:tblPr>
       <w:tblGrid>
-        <w:gridCol w:w="1582"/>
-        <w:gridCol w:w="1383"/>
-        <w:gridCol w:w="1260"/>
-        <w:gridCol w:w="5125"/>
+        <w:gridCol w:w="1434"/>
+        <w:gridCol w:w="1682"/>
+        <w:gridCol w:w="1559"/>
+        <w:gridCol w:w="4675"/>
       </w:tblGrid>
       <w:tr>
         <w:tc>
           <w:tcPr>
-            <w:tcW w:w="1582" w:type="dxa"/>
+            <w:tcW w:w="1434" w:type="dxa"/>
           </w:tcPr>
           <w:p>
             <w:pPr>
@@ -1716,7 +1716,7 @@
         </w:tc>
         <w:tc>
           <w:tcPr>
-            <w:tcW w:w="1383" w:type="dxa"/>
+            <w:tcW w:w="1682" w:type="dxa"/>
           </w:tcPr>
           <w:p>
             <w:pPr>
@@ -1736,7 +1736,7 @@
         </w:tc>
         <w:tc>
           <w:tcPr>
-            <w:tcW w:w="1260" w:type="dxa"/>
+            <w:tcW w:w="1559" w:type="dxa"/>
           </w:tcPr>
           <w:p>
             <w:pPr>
@@ -1756,7 +1756,7 @@
         </w:tc>
         <w:tc>
           <w:tcPr>
-            <w:tcW w:w="5125" w:type="dxa"/>
+            <w:tcW w:w="4675" w:type="dxa"/>
           </w:tcPr>
           <w:p>
             <w:pPr>
@@ -1778,7 +1778,7 @@
       <w:tr>
         <w:tc>
           <w:tcPr>
-            <w:tcW w:w="1582" w:type="dxa"/>
+            <w:tcW w:w="1434" w:type="dxa"/>
           </w:tcPr>
           <w:p>
             <w:r>
@@ -1788,7 +1788,7 @@
         </w:tc>
         <w:tc>
           <w:tcPr>
-            <w:tcW w:w="1383" w:type="dxa"/>
+            <w:tcW w:w="1682" w:type="dxa"/>
           </w:tcPr>
           <w:p>
             <w:r>
@@ -1798,7 +1798,7 @@
         </w:tc>
         <w:tc>
           <w:tcPr>
-            <w:tcW w:w="1260" w:type="dxa"/>
+            <w:tcW w:w="1559" w:type="dxa"/>
           </w:tcPr>
           <w:p>
             <w:r>
@@ -1808,7 +1808,7 @@
         </w:tc>
         <w:tc>
           <w:tcPr>
-            <w:tcW w:w="5125" w:type="dxa"/>
+            <w:tcW w:w="4675" w:type="dxa"/>
           </w:tcPr>
           <w:p>
             <w:r>
@@ -1820,7 +1820,7 @@
       <w:tr>
         <w:tc>
           <w:tcPr>
-            <w:tcW w:w="1582" w:type="dxa"/>
+            <w:tcW w:w="1434" w:type="dxa"/>
           </w:tcPr>
           <w:p>
             <w:proofErr w:type="spellStart"/>
@@ -1832,7 +1832,7 @@
         </w:tc>
         <w:tc>
           <w:tcPr>
-            <w:tcW w:w="1383" w:type="dxa"/>
+            <w:tcW w:w="1682" w:type="dxa"/>
           </w:tcPr>
           <w:p>
             <w:r>
@@ -1842,7 +1842,7 @@
         </w:tc>
         <w:tc>
           <w:tcPr>
-            <w:tcW w:w="1260" w:type="dxa"/>
+            <w:tcW w:w="1559" w:type="dxa"/>
           </w:tcPr>
           <w:p>
             <w:r>
@@ -1852,7 +1852,7 @@
         </w:tc>
         <w:tc>
           <w:tcPr>
-            <w:tcW w:w="5125" w:type="dxa"/>
+            <w:tcW w:w="4675" w:type="dxa"/>
           </w:tcPr>
           <w:p>
             <w:r>
@@ -1864,7 +1864,7 @@
       <w:tr>
         <w:tc>
           <w:tcPr>
-            <w:tcW w:w="1582" w:type="dxa"/>
+            <w:tcW w:w="1434" w:type="dxa"/>
           </w:tcPr>
           <w:p>
             <w:proofErr w:type="spellStart"/>
@@ -1876,7 +1876,7 @@
         </w:tc>
         <w:tc>
           <w:tcPr>
-            <w:tcW w:w="1383" w:type="dxa"/>
+            <w:tcW w:w="1682" w:type="dxa"/>
           </w:tcPr>
           <w:p>
             <w:r>
@@ -1886,7 +1886,7 @@
         </w:tc>
         <w:tc>
           <w:tcPr>
-            <w:tcW w:w="1260" w:type="dxa"/>
+            <w:tcW w:w="1559" w:type="dxa"/>
           </w:tcPr>
           <w:p>
             <w:r>
@@ -1896,7 +1896,7 @@
         </w:tc>
         <w:tc>
           <w:tcPr>
-            <w:tcW w:w="5125" w:type="dxa"/>
+            <w:tcW w:w="4675" w:type="dxa"/>
           </w:tcPr>
           <w:p>
             <w:r>
@@ -1908,7 +1908,7 @@
       <w:tr>
         <w:tc>
           <w:tcPr>
-            <w:tcW w:w="1582" w:type="dxa"/>
+            <w:tcW w:w="1434" w:type="dxa"/>
           </w:tcPr>
           <w:p>
             <w:r>
@@ -1918,7 +1918,7 @@
         </w:tc>
         <w:tc>
           <w:tcPr>
-            <w:tcW w:w="1383" w:type="dxa"/>
+            <w:tcW w:w="1682" w:type="dxa"/>
           </w:tcPr>
           <w:p>
             <w:r>
@@ -1928,7 +1928,7 @@
         </w:tc>
         <w:tc>
           <w:tcPr>
-            <w:tcW w:w="1260" w:type="dxa"/>
+            <w:tcW w:w="1559" w:type="dxa"/>
           </w:tcPr>
           <w:p>
             <w:r>
@@ -1938,7 +1938,7 @@
         </w:tc>
         <w:tc>
           <w:tcPr>
-            <w:tcW w:w="5125" w:type="dxa"/>
+            <w:tcW w:w="4675" w:type="dxa"/>
           </w:tcPr>
           <w:p>
             <w:r>
@@ -2709,7 +2709,7 @@
       <w:pPr>
         <w:pStyle w:val="Heading1"/>
       </w:pPr>
-      <w:bookmarkStart w:id="2" w:name="_Toc120655798"/>
+      <w:bookmarkStart w:id="2" w:name="_Toc120737705"/>
       <w:r>
         <w:lastRenderedPageBreak/>
         <w:t>Relationship Between Non-User Entities</w:t>
@@ -2965,7 +2965,7 @@
       <w:pPr>
         <w:pStyle w:val="Heading1"/>
       </w:pPr>
-      <w:bookmarkStart w:id="3" w:name="_Toc120655799"/>
+      <w:bookmarkStart w:id="3" w:name="_Toc120737706"/>
       <w:r>
         <w:t>Relationship Between User Entity and Non-User Entity</w:t>
       </w:r>
@@ -3023,7 +3023,7 @@
       <w:pPr>
         <w:pStyle w:val="Heading1"/>
       </w:pPr>
-      <w:bookmarkStart w:id="4" w:name="_Toc120655800"/>
+      <w:bookmarkStart w:id="4" w:name="_Toc120737707"/>
       <w:r>
         <w:t>Description of How the User Entity is Being Modeled</w:t>
       </w:r>
@@ -3160,7 +3160,7 @@
       <w:pPr>
         <w:pStyle w:val="Heading1"/>
       </w:pPr>
-      <w:bookmarkStart w:id="5" w:name="_Toc120655801"/>
+      <w:bookmarkStart w:id="5" w:name="_Toc120737708"/>
       <w:r>
         <w:t>The Unique Identifier for a User</w:t>
       </w:r>
@@ -3347,6 +3347,9 @@
     </w:p>
     <w:p>
       <w:r>
+        <w:rPr>
+          <w:noProof/>
+        </w:rPr>
         <w:drawing>
           <wp:inline distT="0" distB="0" distL="0" distR="0" wp14:anchorId="20BCFC2E" wp14:editId="1E46C810">
             <wp:extent cx="5943600" cy="2186305"/>
@@ -3389,7 +3392,7 @@
       <w:pPr>
         <w:pStyle w:val="Heading1"/>
       </w:pPr>
-      <w:bookmarkStart w:id="6" w:name="_Toc120655802"/>
+      <w:bookmarkStart w:id="6" w:name="_Toc120737709"/>
       <w:r>
         <w:t xml:space="preserve">Requesting Aircrafts for User’s (User Identifier </w:t>
       </w:r>
@@ -3430,6 +3433,9 @@
     <w:p/>
     <w:p>
       <w:r>
+        <w:rPr>
+          <w:noProof/>
+        </w:rPr>
         <w:lastRenderedPageBreak/>
         <w:drawing>
           <wp:anchor distT="0" distB="0" distL="114300" distR="114300" simplePos="0" relativeHeight="251658240" behindDoc="1" locked="0" layoutInCell="1" allowOverlap="1" wp14:anchorId="2C97AD46" wp14:editId="5A77FF9B">
@@ -3579,7 +3585,7 @@
       <w:pPr>
         <w:pStyle w:val="Heading1"/>
       </w:pPr>
-      <w:bookmarkStart w:id="7" w:name="_Toc120655803"/>
+      <w:bookmarkStart w:id="7" w:name="_Toc120737710"/>
       <w:r>
         <w:t>Mapping a Supplied JWT to the Identifier of a User</w:t>
       </w:r>
@@ -3825,7 +3831,7 @@
       <w:pPr>
         <w:pStyle w:val="Heading1"/>
       </w:pPr>
-      <w:bookmarkStart w:id="8" w:name="_Toc120655804"/>
+      <w:bookmarkStart w:id="8" w:name="_Toc120737711"/>
       <w:r>
         <w:lastRenderedPageBreak/>
         <w:t>Create an Aircraft</w:t>
@@ -4594,39 +4600,6 @@
               <w:t xml:space="preserve"> code will be returned.</w:t>
             </w:r>
           </w:p>
-          <w:p/>
-          <w:p>
-            <w:r>
-              <w:lastRenderedPageBreak/>
-              <w:t>Note: If the client has an Accept header set to */*, i.e., any MIME type, the serve</w:t>
-            </w:r>
-            <w:r>
-              <w:t>r</w:t>
-            </w:r>
-            <w:r>
-              <w:t xml:space="preserve"> will serve</w:t>
-            </w:r>
-            <w:r>
-              <w:t xml:space="preserve"> </w:t>
-            </w:r>
-            <w:r>
-              <w:t>application/</w:t>
-            </w:r>
-            <w:proofErr w:type="spellStart"/>
-            <w:r>
-              <w:t>json</w:t>
-            </w:r>
-            <w:proofErr w:type="spellEnd"/>
-            <w:r>
-              <w:t xml:space="preserve"> in the response. The server assumes the client is </w:t>
-            </w:r>
-            <w:r>
-              <w:t>indifferent</w:t>
-            </w:r>
-            <w:r>
-              <w:t xml:space="preserve"> to a specific media type as one was not explicitly set in the Accept header.</w:t>
-            </w:r>
-          </w:p>
         </w:tc>
       </w:tr>
       <w:tr>
@@ -4941,7 +4914,13 @@
           </w:p>
           <w:p>
             <w:r>
-              <w:t xml:space="preserve">    “Error”: “This endpoint only accepts application/</w:t>
+              <w:t xml:space="preserve">    “Error”: “</w:t>
+            </w:r>
+            <w:r>
+              <w:t>Content-type must be</w:t>
+            </w:r>
+            <w:r>
+              <w:t xml:space="preserve"> application/</w:t>
             </w:r>
             <w:proofErr w:type="spellStart"/>
             <w:r>
@@ -4966,6 +4945,7 @@
         <w:pStyle w:val="Heading4"/>
       </w:pPr>
       <w:r>
+        <w:lastRenderedPageBreak/>
         <w:t>Failure</w:t>
       </w:r>
     </w:p>
@@ -5006,7 +4986,13 @@
           </w:p>
           <w:p>
             <w:r>
-              <w:t xml:space="preserve">    “Error”: “This endpoint only serves application/</w:t>
+              <w:t xml:space="preserve">    “Error”: “</w:t>
+            </w:r>
+            <w:r>
+              <w:t>Accept header must be</w:t>
+            </w:r>
+            <w:r>
+              <w:t xml:space="preserve"> application/</w:t>
             </w:r>
             <w:proofErr w:type="spellStart"/>
             <w:r>
@@ -5251,7 +5237,6 @@
           </w:p>
           <w:p>
             <w:r>
-              <w:lastRenderedPageBreak/>
               <w:t>}</w:t>
             </w:r>
           </w:p>
@@ -5261,49 +5246,11 @@
     <w:p/>
     <w:p/>
     <w:p/>
-    <w:p/>
-    <w:p/>
-    <w:p/>
-    <w:p/>
-    <w:p/>
-    <w:p/>
-    <w:p/>
-    <w:p/>
-    <w:p/>
-    <w:p/>
-    <w:p/>
-    <w:p/>
-    <w:p/>
-    <w:p/>
-    <w:p/>
-    <w:p/>
-    <w:p/>
-    <w:p/>
-    <w:p/>
-    <w:p/>
-    <w:p/>
-    <w:p/>
-    <w:p/>
-    <w:p/>
-    <w:p/>
-    <w:p/>
-    <w:p/>
-    <w:p/>
-    <w:p/>
-    <w:p/>
-    <w:p/>
-    <w:p/>
-    <w:p/>
-    <w:p/>
-    <w:p/>
-    <w:p/>
-    <w:p/>
-    <w:p/>
     <w:p>
       <w:pPr>
         <w:pStyle w:val="Heading1"/>
       </w:pPr>
-      <w:bookmarkStart w:id="9" w:name="_Toc120655805"/>
+      <w:bookmarkStart w:id="9" w:name="_Toc120737712"/>
       <w:r>
         <w:lastRenderedPageBreak/>
         <w:t>Get All Aircrafts</w:t>
@@ -5770,38 +5717,6 @@
               <w:t xml:space="preserve"> code will be returned.</w:t>
             </w:r>
           </w:p>
-          <w:p/>
-          <w:p>
-            <w:r>
-              <w:t>Note: If the client has an Accept header set to */*, i.e., any MIME type, the serv</w:t>
-            </w:r>
-            <w:r>
-              <w:t>er</w:t>
-            </w:r>
-            <w:r>
-              <w:t xml:space="preserve"> will serve</w:t>
-            </w:r>
-            <w:r>
-              <w:t xml:space="preserve"> </w:t>
-            </w:r>
-            <w:r>
-              <w:t>application/</w:t>
-            </w:r>
-            <w:proofErr w:type="spellStart"/>
-            <w:r>
-              <w:t>json</w:t>
-            </w:r>
-            <w:proofErr w:type="spellEnd"/>
-            <w:r>
-              <w:t xml:space="preserve"> in the response. The server assumes the client is </w:t>
-            </w:r>
-            <w:r>
-              <w:t>indifferent</w:t>
-            </w:r>
-            <w:r>
-              <w:t xml:space="preserve"> to a specific media type as one was not explicitly set in the Accept header.</w:t>
-            </w:r>
-          </w:p>
         </w:tc>
       </w:tr>
       <w:tr>
@@ -5985,8 +5900,152 @@
           </w:p>
           <w:p>
             <w:r>
+              <w:t xml:space="preserve">            “wingspan”: 40.0,</w:t>
+            </w:r>
+          </w:p>
+          <w:p>
+            <w:r>
+              <w:t xml:space="preserve">            “hangar”: </w:t>
+            </w:r>
+            <w:r>
+              <w:t>{</w:t>
+            </w:r>
+          </w:p>
+          <w:p>
+            <w:r>
+              <w:t xml:space="preserve">                “id”:</w:t>
+            </w:r>
+            <w:r>
+              <w:t xml:space="preserve"> 8765</w:t>
+            </w:r>
+            <w:r>
+              <w:t>,</w:t>
+            </w:r>
+          </w:p>
+          <w:p>
+            <w:r>
+              <w:t xml:space="preserve">                “self”:</w:t>
+            </w:r>
+            <w:r>
+              <w:t xml:space="preserve"> “https://appspot.com/hangars/8765”</w:t>
+            </w:r>
+          </w:p>
+          <w:p>
+            <w:r>
+              <w:t xml:space="preserve">            }</w:t>
+            </w:r>
+            <w:r>
+              <w:t>,</w:t>
+            </w:r>
+          </w:p>
+          <w:p>
+            <w:r>
+              <w:t xml:space="preserve">            “</w:t>
+            </w:r>
+            <w:proofErr w:type="spellStart"/>
+            <w:r>
+              <w:t>ownerId</w:t>
+            </w:r>
+            <w:proofErr w:type="spellEnd"/>
+            <w:r>
+              <w:t>”: “5678”,</w:t>
+            </w:r>
+          </w:p>
+          <w:p>
+            <w:r>
               <w:lastRenderedPageBreak/>
-              <w:t xml:space="preserve">            “wingspan”: 40.0,</w:t>
+              <w:t xml:space="preserve">            “self”: “https://appspot.com/aircrafts/1357”</w:t>
+            </w:r>
+          </w:p>
+          <w:p>
+            <w:r>
+              <w:t xml:space="preserve">        },</w:t>
+            </w:r>
+          </w:p>
+          <w:p>
+            <w:r>
+              <w:t xml:space="preserve">        {</w:t>
+            </w:r>
+          </w:p>
+          <w:p>
+            <w:r>
+              <w:t xml:space="preserve">            “id”: 2468,</w:t>
+            </w:r>
+          </w:p>
+          <w:p>
+            <w:r>
+              <w:t xml:space="preserve">            “make”: “Airbus”,</w:t>
+            </w:r>
+          </w:p>
+          <w:p>
+            <w:r>
+              <w:t xml:space="preserve">            “model”: “Beluga”,</w:t>
+            </w:r>
+          </w:p>
+          <w:p>
+            <w:r>
+              <w:t xml:space="preserve">            “wingspan”: 44.8,</w:t>
+            </w:r>
+          </w:p>
+          <w:p>
+            <w:r>
+              <w:t xml:space="preserve">            “hangar”: null,</w:t>
+            </w:r>
+          </w:p>
+          <w:p>
+            <w:r>
+              <w:t xml:space="preserve">            “</w:t>
+            </w:r>
+            <w:proofErr w:type="spellStart"/>
+            <w:r>
+              <w:t>ownerId</w:t>
+            </w:r>
+            <w:proofErr w:type="spellEnd"/>
+            <w:r>
+              <w:t>”: “5678”,</w:t>
+            </w:r>
+          </w:p>
+          <w:p>
+            <w:r>
+              <w:t xml:space="preserve">            “self”: “https://appspot.com/aircrafts/2468”</w:t>
+            </w:r>
+          </w:p>
+          <w:p>
+            <w:r>
+              <w:t xml:space="preserve">        },</w:t>
+            </w:r>
+          </w:p>
+          <w:p>
+            <w:r>
+              <w:t xml:space="preserve">    {</w:t>
+            </w:r>
+          </w:p>
+          <w:p>
+            <w:r>
+              <w:t xml:space="preserve">            “id”: 4690,</w:t>
+            </w:r>
+          </w:p>
+          <w:p>
+            <w:r>
+              <w:t xml:space="preserve">            “make”: “</w:t>
+            </w:r>
+            <w:proofErr w:type="spellStart"/>
+            <w:r>
+              <w:t>Convair</w:t>
+            </w:r>
+            <w:proofErr w:type="spellEnd"/>
+            <w:r>
+              <w:t>”,</w:t>
+            </w:r>
+          </w:p>
+          <w:p>
+            <w:r>
+              <w:t xml:space="preserve">            “model”: “B-36”,</w:t>
+            </w:r>
+          </w:p>
+          <w:p>
+            <w:r>
+              <w:t xml:space="preserve">            “wingspan”: 70.1,</w:t>
             </w:r>
           </w:p>
           <w:p>
@@ -5999,10 +6058,116 @@
           </w:p>
           <w:p>
             <w:r>
-              <w:t xml:space="preserve">                “id”:</w:t>
-            </w:r>
-            <w:r>
-              <w:t xml:space="preserve"> 8765</w:t>
+              <w:t xml:space="preserve">                “id”: 5928,</w:t>
+            </w:r>
+          </w:p>
+          <w:p>
+            <w:r>
+              <w:t xml:space="preserve">                “self”: “https://appspot.com/hangars/5928”</w:t>
+            </w:r>
+          </w:p>
+          <w:p>
+            <w:r>
+              <w:t xml:space="preserve">            },</w:t>
+            </w:r>
+          </w:p>
+          <w:p>
+            <w:r>
+              <w:t xml:space="preserve">            “</w:t>
+            </w:r>
+            <w:proofErr w:type="spellStart"/>
+            <w:r>
+              <w:t>ownerId</w:t>
+            </w:r>
+            <w:proofErr w:type="spellEnd"/>
+            <w:r>
+              <w:t>”: “5678”,</w:t>
+            </w:r>
+          </w:p>
+          <w:p>
+            <w:r>
+              <w:t xml:space="preserve">            “self”: “https://appspot.com/aircrafts/4690”</w:t>
+            </w:r>
+          </w:p>
+          <w:p>
+            <w:r>
+              <w:t xml:space="preserve">        },</w:t>
+            </w:r>
+          </w:p>
+          <w:p>
+            <w:r>
+              <w:t xml:space="preserve">        {</w:t>
+            </w:r>
+          </w:p>
+          <w:p>
+            <w:r>
+              <w:t xml:space="preserve">            “id”: 9876,</w:t>
+            </w:r>
+          </w:p>
+          <w:p>
+            <w:r>
+              <w:t xml:space="preserve">            “make”: “Antonov”,</w:t>
+            </w:r>
+          </w:p>
+          <w:p>
+            <w:r>
+              <w:t xml:space="preserve">            “model”: “An-225”,</w:t>
+            </w:r>
+          </w:p>
+          <w:p>
+            <w:r>
+              <w:t xml:space="preserve">            “wingspan”: 88.4,</w:t>
+            </w:r>
+          </w:p>
+          <w:p>
+            <w:r>
+              <w:t xml:space="preserve">            “hangar”: </w:t>
+            </w:r>
+            <w:r>
+              <w:t>{</w:t>
+            </w:r>
+          </w:p>
+          <w:p>
+            <w:r>
+              <w:t xml:space="preserve">                “id”: 0629,</w:t>
+            </w:r>
+          </w:p>
+          <w:p>
+            <w:r>
+              <w:t xml:space="preserve">                “self”: “https://appspot.com/hangars/0629”</w:t>
+            </w:r>
+          </w:p>
+          <w:p>
+            <w:r>
+              <w:t xml:space="preserve">            },</w:t>
+            </w:r>
+          </w:p>
+          <w:p>
+            <w:r>
+              <w:t xml:space="preserve">            “</w:t>
+            </w:r>
+            <w:proofErr w:type="spellStart"/>
+            <w:r>
+              <w:t>ownerId</w:t>
+            </w:r>
+            <w:proofErr w:type="spellEnd"/>
+            <w:r>
+              <w:t>”: “5678”,</w:t>
+            </w:r>
+          </w:p>
+          <w:p>
+            <w:r>
+              <w:t xml:space="preserve">            “self”: “https://appspot.com/aircrafts/9876”</w:t>
+            </w:r>
+          </w:p>
+          <w:p>
+            <w:r>
+              <w:t xml:space="preserve">        },</w:t>
+            </w:r>
+          </w:p>
+          <w:p>
+            <w:r>
+              <w:t xml:space="preserve">    ]</w:t>
             </w:r>
             <w:r>
               <w:t>,</w:t>
@@ -6010,257 +6175,6 @@
           </w:p>
           <w:p>
             <w:r>
-              <w:t xml:space="preserve">                “self”:</w:t>
-            </w:r>
-            <w:r>
-              <w:t xml:space="preserve"> “https://appspot.com/hangars/8765”</w:t>
-            </w:r>
-          </w:p>
-          <w:p>
-            <w:r>
-              <w:t xml:space="preserve">            }</w:t>
-            </w:r>
-            <w:r>
-              <w:t>,</w:t>
-            </w:r>
-          </w:p>
-          <w:p>
-            <w:r>
-              <w:t xml:space="preserve">            “</w:t>
-            </w:r>
-            <w:proofErr w:type="spellStart"/>
-            <w:r>
-              <w:t>ownerId</w:t>
-            </w:r>
-            <w:proofErr w:type="spellEnd"/>
-            <w:r>
-              <w:t>”: “5678”,</w:t>
-            </w:r>
-          </w:p>
-          <w:p>
-            <w:r>
-              <w:t xml:space="preserve">            “self”: “https://appspot.com/aircrafts/1357”</w:t>
-            </w:r>
-          </w:p>
-          <w:p>
-            <w:r>
-              <w:t xml:space="preserve">        },</w:t>
-            </w:r>
-          </w:p>
-          <w:p>
-            <w:r>
-              <w:t xml:space="preserve">        {</w:t>
-            </w:r>
-          </w:p>
-          <w:p>
-            <w:r>
-              <w:t xml:space="preserve">            “id”: 2468,</w:t>
-            </w:r>
-          </w:p>
-          <w:p>
-            <w:r>
-              <w:t xml:space="preserve">            “make”: “Airbus”,</w:t>
-            </w:r>
-          </w:p>
-          <w:p>
-            <w:r>
-              <w:t xml:space="preserve">            “model”: “Beluga”,</w:t>
-            </w:r>
-          </w:p>
-          <w:p>
-            <w:r>
-              <w:t xml:space="preserve">            “wingspan”: 44.8,</w:t>
-            </w:r>
-          </w:p>
-          <w:p>
-            <w:r>
-              <w:t xml:space="preserve">            “hangar”: null,</w:t>
-            </w:r>
-          </w:p>
-          <w:p>
-            <w:r>
-              <w:t xml:space="preserve">            “</w:t>
-            </w:r>
-            <w:proofErr w:type="spellStart"/>
-            <w:r>
-              <w:t>ownerId</w:t>
-            </w:r>
-            <w:proofErr w:type="spellEnd"/>
-            <w:r>
-              <w:t>”: “5678”,</w:t>
-            </w:r>
-          </w:p>
-          <w:p>
-            <w:r>
-              <w:t xml:space="preserve">            “self”: “https://appspot.com/aircrafts/2468”</w:t>
-            </w:r>
-          </w:p>
-          <w:p>
-            <w:r>
-              <w:t xml:space="preserve">        },</w:t>
-            </w:r>
-          </w:p>
-          <w:p>
-            <w:r>
-              <w:t xml:space="preserve">    {</w:t>
-            </w:r>
-          </w:p>
-          <w:p>
-            <w:r>
-              <w:t xml:space="preserve">            “id”: 4690,</w:t>
-            </w:r>
-          </w:p>
-          <w:p>
-            <w:r>
-              <w:t xml:space="preserve">            “make”: “</w:t>
-            </w:r>
-            <w:proofErr w:type="spellStart"/>
-            <w:r>
-              <w:t>Convair</w:t>
-            </w:r>
-            <w:proofErr w:type="spellEnd"/>
-            <w:r>
-              <w:t>”,</w:t>
-            </w:r>
-          </w:p>
-          <w:p>
-            <w:r>
-              <w:t xml:space="preserve">            “model”: “B-36”,</w:t>
-            </w:r>
-          </w:p>
-          <w:p>
-            <w:r>
-              <w:t xml:space="preserve">            “wingspan”: 70.1,</w:t>
-            </w:r>
-          </w:p>
-          <w:p>
-            <w:r>
-              <w:t xml:space="preserve">            “hangar”: </w:t>
-            </w:r>
-            <w:r>
-              <w:t>{</w:t>
-            </w:r>
-          </w:p>
-          <w:p>
-            <w:r>
-              <w:t xml:space="preserve">                “id”: 5928,</w:t>
-            </w:r>
-          </w:p>
-          <w:p>
-            <w:r>
-              <w:t xml:space="preserve">                “self”: “https://appspot.com/hangars/5928”</w:t>
-            </w:r>
-          </w:p>
-          <w:p>
-            <w:r>
-              <w:t xml:space="preserve">            },</w:t>
-            </w:r>
-          </w:p>
-          <w:p>
-            <w:r>
-              <w:t xml:space="preserve">            “</w:t>
-            </w:r>
-            <w:proofErr w:type="spellStart"/>
-            <w:r>
-              <w:t>ownerId</w:t>
-            </w:r>
-            <w:proofErr w:type="spellEnd"/>
-            <w:r>
-              <w:t>”: “5678”,</w:t>
-            </w:r>
-          </w:p>
-          <w:p>
-            <w:r>
-              <w:t xml:space="preserve">            “self”: “https://appspot.com/aircrafts/4690”</w:t>
-            </w:r>
-          </w:p>
-          <w:p>
-            <w:r>
-              <w:t xml:space="preserve">        },</w:t>
-            </w:r>
-          </w:p>
-          <w:p>
-            <w:r>
-              <w:t xml:space="preserve">        {</w:t>
-            </w:r>
-          </w:p>
-          <w:p>
-            <w:r>
-              <w:t xml:space="preserve">            “id”: 9876,</w:t>
-            </w:r>
-          </w:p>
-          <w:p>
-            <w:r>
-              <w:t xml:space="preserve">            “make”: “Antonov”,</w:t>
-            </w:r>
-          </w:p>
-          <w:p>
-            <w:r>
-              <w:t xml:space="preserve">            “model”: “An-225”,</w:t>
-            </w:r>
-          </w:p>
-          <w:p>
-            <w:r>
-              <w:t xml:space="preserve">            “wingspan”: 88.4,</w:t>
-            </w:r>
-          </w:p>
-          <w:p>
-            <w:r>
-              <w:t xml:space="preserve">            “hangar”: </w:t>
-            </w:r>
-            <w:r>
-              <w:t>{</w:t>
-            </w:r>
-          </w:p>
-          <w:p>
-            <w:r>
-              <w:t xml:space="preserve">                “id”: 0629,</w:t>
-            </w:r>
-          </w:p>
-          <w:p>
-            <w:r>
-              <w:t xml:space="preserve">                “self”: “https://appspot.com/hangars/0629”</w:t>
-            </w:r>
-          </w:p>
-          <w:p>
-            <w:r>
-              <w:t xml:space="preserve">            },</w:t>
-            </w:r>
-          </w:p>
-          <w:p>
-            <w:r>
-              <w:t xml:space="preserve">            “</w:t>
-            </w:r>
-            <w:proofErr w:type="spellStart"/>
-            <w:r>
-              <w:t>ownerId</w:t>
-            </w:r>
-            <w:proofErr w:type="spellEnd"/>
-            <w:r>
-              <w:t>”: “5678”,</w:t>
-            </w:r>
-          </w:p>
-          <w:p>
-            <w:r>
-              <w:t xml:space="preserve">            “self”: “https://appspot.com/aircrafts/9876”</w:t>
-            </w:r>
-          </w:p>
-          <w:p>
-            <w:r>
-              <w:t xml:space="preserve">        },</w:t>
-            </w:r>
-          </w:p>
-          <w:p>
-            <w:r>
-              <w:t xml:space="preserve">    ]</w:t>
-            </w:r>
-            <w:r>
-              <w:t>,</w:t>
-            </w:r>
-          </w:p>
-          <w:p>
-            <w:r>
-              <w:lastRenderedPageBreak/>
               <w:t xml:space="preserve">    “next”: “https://appspot.com/aircrafts?cursor=</w:t>
             </w:r>
             <w:r>
@@ -6308,6 +6222,7 @@
           </w:p>
           <w:p>
             <w:r>
+              <w:lastRenderedPageBreak/>
               <w:t>Content-Type: application/</w:t>
             </w:r>
             <w:proofErr w:type="spellStart"/>
@@ -6515,7 +6430,13 @@
           </w:p>
           <w:p>
             <w:r>
-              <w:t xml:space="preserve">    “Error”: “This endpoint only serves application/</w:t>
+              <w:t xml:space="preserve">    “Error”: “</w:t>
+            </w:r>
+            <w:r>
+              <w:t>Accept header must be</w:t>
+            </w:r>
+            <w:r>
+              <w:t xml:space="preserve"> application/</w:t>
             </w:r>
             <w:proofErr w:type="spellStart"/>
             <w:r>
@@ -6593,47 +6514,11 @@
     </w:tbl>
     <w:p/>
     <w:p/>
-    <w:p/>
-    <w:p/>
-    <w:p/>
-    <w:p/>
-    <w:p/>
-    <w:p/>
-    <w:p/>
-    <w:p/>
-    <w:p/>
-    <w:p/>
-    <w:p/>
-    <w:p/>
-    <w:p/>
-    <w:p/>
-    <w:p/>
-    <w:p/>
-    <w:p/>
-    <w:p/>
-    <w:p/>
-    <w:p/>
-    <w:p/>
-    <w:p/>
-    <w:p/>
-    <w:p/>
-    <w:p/>
-    <w:p/>
-    <w:p/>
-    <w:p/>
-    <w:p/>
-    <w:p/>
-    <w:p/>
-    <w:p/>
-    <w:p/>
-    <w:p/>
-    <w:p/>
-    <w:p/>
     <w:p>
       <w:pPr>
         <w:pStyle w:val="Heading1"/>
       </w:pPr>
-      <w:bookmarkStart w:id="10" w:name="_Toc120655806"/>
+      <w:bookmarkStart w:id="10" w:name="_Toc120737713"/>
       <w:r>
         <w:lastRenderedPageBreak/>
         <w:t>Get an Aircraft</w:t>
@@ -7087,127 +6972,101 @@
               <w:t xml:space="preserve"> code will be returned.</w:t>
             </w:r>
           </w:p>
-          <w:p/>
-          <w:p>
-            <w:r>
-              <w:t>Note: If the client has an Accept header set to */*, i.e., any MIME type, the serv</w:t>
-            </w:r>
-            <w:r>
-              <w:t>er</w:t>
-            </w:r>
-            <w:r>
-              <w:t xml:space="preserve"> will serve </w:t>
+        </w:tc>
+      </w:tr>
+      <w:tr>
+        <w:tc>
+          <w:tcPr>
+            <w:tcW w:w="1615" w:type="dxa"/>
+          </w:tcPr>
+          <w:p>
+            <w:r>
+              <w:t>Failure</w:t>
+            </w:r>
+          </w:p>
+        </w:tc>
+        <w:tc>
+          <w:tcPr>
+            <w:tcW w:w="2610" w:type="dxa"/>
+          </w:tcPr>
+          <w:p>
+            <w:r>
+              <w:t>404 Not Found</w:t>
+            </w:r>
+          </w:p>
+        </w:tc>
+        <w:tc>
+          <w:tcPr>
+            <w:tcW w:w="5125" w:type="dxa"/>
+          </w:tcPr>
+          <w:p>
+            <w:r>
+              <w:t xml:space="preserve">No aircraft with this </w:t>
+            </w:r>
+            <w:proofErr w:type="spellStart"/>
+            <w:r>
+              <w:t>aircraftId</w:t>
+            </w:r>
+            <w:proofErr w:type="spellEnd"/>
+            <w:r>
+              <w:t xml:space="preserve"> exists.</w:t>
+            </w:r>
+          </w:p>
+        </w:tc>
+      </w:tr>
+      <w:tr>
+        <w:tc>
+          <w:tcPr>
+            <w:tcW w:w="1615" w:type="dxa"/>
+          </w:tcPr>
+          <w:p>
+            <w:r>
+              <w:t>Failure</w:t>
+            </w:r>
+          </w:p>
+        </w:tc>
+        <w:tc>
+          <w:tcPr>
+            <w:tcW w:w="2610" w:type="dxa"/>
+          </w:tcPr>
+          <w:p>
+            <w:r>
+              <w:t>403 Forbidden</w:t>
+            </w:r>
+          </w:p>
+        </w:tc>
+        <w:tc>
+          <w:tcPr>
+            <w:tcW w:w="5125" w:type="dxa"/>
+          </w:tcPr>
+          <w:p>
+            <w:r>
+              <w:t xml:space="preserve">If the user making the request does not own the </w:t>
+            </w:r>
+            <w:proofErr w:type="gramStart"/>
+            <w:r>
+              <w:t>aircraft</w:t>
+            </w:r>
+            <w:proofErr w:type="gramEnd"/>
+            <w:r>
+              <w:t xml:space="preserve"> they are making the request for, the </w:t>
             </w:r>
             <w:r>
               <w:lastRenderedPageBreak/>
-              <w:t>application/</w:t>
-            </w:r>
+              <w:t>request will fail and a 403 status code will be returned.</w:t>
+            </w:r>
+          </w:p>
+        </w:tc>
+      </w:tr>
+      <w:tr>
+        <w:tc>
+          <w:tcPr>
+            <w:tcW w:w="1615" w:type="dxa"/>
+          </w:tcPr>
+          <w:p>
             <w:proofErr w:type="spellStart"/>
             <w:r>
-              <w:t>json</w:t>
-            </w:r>
-            <w:proofErr w:type="spellEnd"/>
-            <w:r>
-              <w:t xml:space="preserve"> in the response. The server assumes the client is </w:t>
-            </w:r>
-            <w:r>
-              <w:t>indifferent</w:t>
-            </w:r>
-            <w:r>
-              <w:t xml:space="preserve"> to a specific media type as one was not explicitly set in the Accept header.</w:t>
-            </w:r>
-          </w:p>
-        </w:tc>
-      </w:tr>
-      <w:tr>
-        <w:tc>
-          <w:tcPr>
-            <w:tcW w:w="1615" w:type="dxa"/>
-          </w:tcPr>
-          <w:p>
-            <w:r>
               <w:lastRenderedPageBreak/>
-              <w:t>Failure</w:t>
-            </w:r>
-          </w:p>
-        </w:tc>
-        <w:tc>
-          <w:tcPr>
-            <w:tcW w:w="2610" w:type="dxa"/>
-          </w:tcPr>
-          <w:p>
-            <w:r>
-              <w:t>404 Not Found</w:t>
-            </w:r>
-          </w:p>
-        </w:tc>
-        <w:tc>
-          <w:tcPr>
-            <w:tcW w:w="5125" w:type="dxa"/>
-          </w:tcPr>
-          <w:p>
-            <w:r>
-              <w:t xml:space="preserve">No aircraft with this </w:t>
-            </w:r>
-            <w:proofErr w:type="spellStart"/>
-            <w:r>
-              <w:t>aircraftId</w:t>
-            </w:r>
-            <w:proofErr w:type="spellEnd"/>
-            <w:r>
-              <w:t xml:space="preserve"> exists.</w:t>
-            </w:r>
-          </w:p>
-        </w:tc>
-      </w:tr>
-      <w:tr>
-        <w:tc>
-          <w:tcPr>
-            <w:tcW w:w="1615" w:type="dxa"/>
-          </w:tcPr>
-          <w:p>
-            <w:r>
-              <w:t>Failure</w:t>
-            </w:r>
-          </w:p>
-        </w:tc>
-        <w:tc>
-          <w:tcPr>
-            <w:tcW w:w="2610" w:type="dxa"/>
-          </w:tcPr>
-          <w:p>
-            <w:r>
-              <w:t>403 Forbidden</w:t>
-            </w:r>
-          </w:p>
-        </w:tc>
-        <w:tc>
-          <w:tcPr>
-            <w:tcW w:w="5125" w:type="dxa"/>
-          </w:tcPr>
-          <w:p>
-            <w:r>
-              <w:t xml:space="preserve">If the user making the request does not own the </w:t>
-            </w:r>
-            <w:proofErr w:type="gramStart"/>
-            <w:r>
-              <w:t>aircraft</w:t>
-            </w:r>
-            <w:proofErr w:type="gramEnd"/>
-            <w:r>
-              <w:t xml:space="preserve"> they are making the request for, the request will fail and a 403 status code will be returned.</w:t>
-            </w:r>
-          </w:p>
-        </w:tc>
-      </w:tr>
-      <w:tr>
-        <w:tc>
-          <w:tcPr>
-            <w:tcW w:w="1615" w:type="dxa"/>
-          </w:tcPr>
-          <w:p>
-            <w:proofErr w:type="spellStart"/>
-            <w:r>
               <w:t>Failur</w:t>
             </w:r>
             <w:proofErr w:type="spellEnd"/>
@@ -7441,7 +7300,13 @@
           </w:p>
           <w:p>
             <w:r>
-              <w:t xml:space="preserve">    “Error”: “This endpoint only serves application/</w:t>
+              <w:t xml:space="preserve">    “Error”: “</w:t>
+            </w:r>
+            <w:r>
+              <w:t>Accept header must be</w:t>
+            </w:r>
+            <w:r>
+              <w:t xml:space="preserve"> application/</w:t>
             </w:r>
             <w:proofErr w:type="spellStart"/>
             <w:r>
@@ -7466,7 +7331,6 @@
         <w:pStyle w:val="Heading4"/>
       </w:pPr>
       <w:r>
-        <w:lastRenderedPageBreak/>
         <w:t>Failure</w:t>
       </w:r>
     </w:p>
@@ -7661,11 +7525,18 @@
     <w:p/>
     <w:p/>
     <w:p/>
+    <w:p/>
+    <w:p/>
+    <w:p/>
+    <w:p/>
+    <w:p/>
+    <w:p/>
+    <w:p/>
     <w:p>
       <w:pPr>
         <w:pStyle w:val="Heading1"/>
       </w:pPr>
-      <w:bookmarkStart w:id="11" w:name="_Toc120655807"/>
+      <w:bookmarkStart w:id="11" w:name="_Toc120737714"/>
       <w:r>
         <w:lastRenderedPageBreak/>
         <w:t>Partially Update an Aircraft</w:t>
@@ -8490,33 +8361,6 @@
               <w:t xml:space="preserve"> code will be returned.</w:t>
             </w:r>
           </w:p>
-          <w:p/>
-          <w:p>
-            <w:r>
-              <w:lastRenderedPageBreak/>
-              <w:t>Note: If the client has an Accept header set to */*, i.e., any MIME type, the serve</w:t>
-            </w:r>
-            <w:r>
-              <w:t>r</w:t>
-            </w:r>
-            <w:r>
-              <w:t xml:space="preserve"> will serve application/</w:t>
-            </w:r>
-            <w:proofErr w:type="spellStart"/>
-            <w:r>
-              <w:t>json</w:t>
-            </w:r>
-            <w:proofErr w:type="spellEnd"/>
-            <w:r>
-              <w:t xml:space="preserve"> in the response. The server assumes the client is </w:t>
-            </w:r>
-            <w:r>
-              <w:t>indifferent</w:t>
-            </w:r>
-            <w:r>
-              <w:t xml:space="preserve"> to a specific media type as one was not explicitly set in the Accept header.</w:t>
-            </w:r>
-          </w:p>
         </w:tc>
       </w:tr>
       <w:tr>
@@ -8885,7 +8729,13 @@
           </w:p>
           <w:p>
             <w:r>
-              <w:t xml:space="preserve">    “Error”: “This endpoint only accepts application/</w:t>
+              <w:t xml:space="preserve">    “Error”: “</w:t>
+            </w:r>
+            <w:r>
+              <w:t>Content-type must be</w:t>
+            </w:r>
+            <w:r>
+              <w:t xml:space="preserve"> application/</w:t>
             </w:r>
             <w:proofErr w:type="spellStart"/>
             <w:r>
@@ -8910,6 +8760,7 @@
         <w:pStyle w:val="Heading4"/>
       </w:pPr>
       <w:r>
+        <w:lastRenderedPageBreak/>
         <w:t>Failure</w:t>
       </w:r>
     </w:p>
@@ -8950,7 +8801,13 @@
           </w:p>
           <w:p>
             <w:r>
-              <w:t xml:space="preserve">    “Error”: “This endpoint only serves application/</w:t>
+              <w:t xml:space="preserve">    “Error”: “</w:t>
+            </w:r>
+            <w:r>
+              <w:t>Accept header must be</w:t>
+            </w:r>
+            <w:r>
+              <w:t xml:space="preserve"> application/</w:t>
             </w:r>
             <w:proofErr w:type="spellStart"/>
             <w:r>
@@ -9199,7 +9056,6 @@
           </w:p>
           <w:p>
             <w:r>
-              <w:lastRenderedPageBreak/>
               <w:t>}</w:t>
             </w:r>
           </w:p>
@@ -9374,11 +9230,16 @@
     <w:p/>
     <w:p/>
     <w:p/>
+    <w:p/>
+    <w:p/>
+    <w:p/>
+    <w:p/>
+    <w:p/>
     <w:p>
       <w:pPr>
         <w:pStyle w:val="Heading1"/>
       </w:pPr>
-      <w:bookmarkStart w:id="12" w:name="_Toc120655808"/>
+      <w:bookmarkStart w:id="12" w:name="_Toc120737715"/>
       <w:r>
         <w:lastRenderedPageBreak/>
         <w:t>Fully Update an Aircraft</w:t>
@@ -10232,32 +10093,6 @@
               <w:t xml:space="preserve"> code will be returned.</w:t>
             </w:r>
           </w:p>
-          <w:p/>
-          <w:p>
-            <w:r>
-              <w:t>Note: If the client has an Accept header set to */*, i.e., any MIME type, the serve</w:t>
-            </w:r>
-            <w:r>
-              <w:t>r</w:t>
-            </w:r>
-            <w:r>
-              <w:t xml:space="preserve"> will serve application/</w:t>
-            </w:r>
-            <w:proofErr w:type="spellStart"/>
-            <w:r>
-              <w:t>json</w:t>
-            </w:r>
-            <w:proofErr w:type="spellEnd"/>
-            <w:r>
-              <w:t xml:space="preserve"> in the response. The server assumes the client is </w:t>
-            </w:r>
-            <w:r>
-              <w:t>indifferent</w:t>
-            </w:r>
-            <w:r>
-              <w:t xml:space="preserve"> to a specific media type as one was not explicitly set in the Accept header.</w:t>
-            </w:r>
-          </w:p>
         </w:tc>
       </w:tr>
       <w:tr>
@@ -10288,13 +10123,7 @@
           </w:tcPr>
           <w:p>
             <w:r>
-              <w:t xml:space="preserve">If the request is missing any of the 3 required attributes, the aircraft will not be </w:t>
-            </w:r>
-            <w:r>
-              <w:t>updated</w:t>
-            </w:r>
-            <w:r>
-              <w:t xml:space="preserve"> and a </w:t>
+              <w:t xml:space="preserve">If the request is missing any of the 3 required attributes, the aircraft will not be updated and a </w:t>
             </w:r>
             <w:proofErr w:type="gramStart"/>
             <w:r>
@@ -10308,13 +10137,7 @@
           <w:p/>
           <w:p>
             <w:r>
-              <w:t xml:space="preserve">If any of the 3 required attributes in the request are misconfigured, the aircraft will not be </w:t>
-            </w:r>
-            <w:r>
-              <w:t>updated</w:t>
-            </w:r>
-            <w:r>
-              <w:t xml:space="preserve"> and a </w:t>
+              <w:t xml:space="preserve">If any of the 3 required attributes in the request are misconfigured, the aircraft will not be updated and a </w:t>
             </w:r>
             <w:proofErr w:type="gramStart"/>
             <w:r>
@@ -10648,6 +10471,7 @@
           </w:p>
           <w:p>
             <w:r>
+              <w:lastRenderedPageBreak/>
               <w:t>Content-Type: application/</w:t>
             </w:r>
             <w:proofErr w:type="spellStart"/>
@@ -10664,7 +10488,13 @@
           </w:p>
           <w:p>
             <w:r>
-              <w:t xml:space="preserve">    “Error”: “This endpoint only accepts application/</w:t>
+              <w:t xml:space="preserve">    “Error”: “</w:t>
+            </w:r>
+            <w:r>
+              <w:t>Content-type must be</w:t>
+            </w:r>
+            <w:r>
+              <w:t xml:space="preserve"> application/</w:t>
             </w:r>
             <w:proofErr w:type="spellStart"/>
             <w:r>
@@ -10729,7 +10559,13 @@
           </w:p>
           <w:p>
             <w:r>
-              <w:t xml:space="preserve">    “Error”: “This endpoint only serves application/</w:t>
+              <w:t xml:space="preserve">    “Error”: “</w:t>
+            </w:r>
+            <w:r>
+              <w:t>Accept header must be</w:t>
+            </w:r>
+            <w:r>
+              <w:t xml:space="preserve"> application/</w:t>
             </w:r>
             <w:proofErr w:type="spellStart"/>
             <w:r>
@@ -10931,7 +10767,6 @@
           </w:p>
           <w:p>
             <w:r>
-              <w:lastRenderedPageBreak/>
               <w:t>}</w:t>
             </w:r>
           </w:p>
@@ -10984,6 +10819,7 @@
           </w:p>
           <w:p>
             <w:r>
+              <w:lastRenderedPageBreak/>
               <w:t xml:space="preserve">    “Error”: “No aircraft with this </w:t>
             </w:r>
             <w:proofErr w:type="spellStart"/>
@@ -11138,11 +10974,16 @@
     <w:p/>
     <w:p/>
     <w:p/>
+    <w:p/>
+    <w:p/>
+    <w:p/>
+    <w:p/>
+    <w:p/>
     <w:p>
       <w:pPr>
         <w:pStyle w:val="Heading1"/>
       </w:pPr>
-      <w:bookmarkStart w:id="13" w:name="_Toc120655809"/>
+      <w:bookmarkStart w:id="13" w:name="_Toc120737716"/>
       <w:r>
         <w:lastRenderedPageBreak/>
         <w:t>Delete an Aircraft</w:t>
@@ -11946,7 +11787,7 @@
       <w:pPr>
         <w:pStyle w:val="Heading1"/>
       </w:pPr>
-      <w:bookmarkStart w:id="14" w:name="_Toc120655810"/>
+      <w:bookmarkStart w:id="14" w:name="_Toc120737717"/>
       <w:r>
         <w:lastRenderedPageBreak/>
         <w:t>Create a Hangar</w:t>
@@ -12802,32 +12643,6 @@
               <w:t xml:space="preserve"> code will be returned.</w:t>
             </w:r>
           </w:p>
-          <w:p/>
-          <w:p>
-            <w:r>
-              <w:t>Note: If the client has an Accept header set to */*, i.e., any MIME type, the serve</w:t>
-            </w:r>
-            <w:r>
-              <w:t>r</w:t>
-            </w:r>
-            <w:r>
-              <w:t xml:space="preserve"> will serve application/</w:t>
-            </w:r>
-            <w:proofErr w:type="spellStart"/>
-            <w:r>
-              <w:t>json</w:t>
-            </w:r>
-            <w:proofErr w:type="spellEnd"/>
-            <w:r>
-              <w:t xml:space="preserve"> in the response. The server assumes the client is </w:t>
-            </w:r>
-            <w:r>
-              <w:t>indifferent</w:t>
-            </w:r>
-            <w:r>
-              <w:t xml:space="preserve"> to a specific media type as one was not explicitly set in the Accept header.</w:t>
-            </w:r>
-          </w:p>
         </w:tc>
       </w:tr>
       <w:tr>
@@ -13149,7 +12964,13 @@
           </w:p>
           <w:p>
             <w:r>
-              <w:t xml:space="preserve">    “Error”: “This endpoint only accepts application/</w:t>
+              <w:t xml:space="preserve">    “Error”: “</w:t>
+            </w:r>
+            <w:r>
+              <w:t>Content-type must be</w:t>
+            </w:r>
+            <w:r>
+              <w:t xml:space="preserve"> application/</w:t>
             </w:r>
             <w:proofErr w:type="spellStart"/>
             <w:r>
@@ -13198,7 +13019,6 @@
           </w:p>
           <w:p>
             <w:r>
-              <w:lastRenderedPageBreak/>
               <w:t>Content-Type: application/</w:t>
             </w:r>
             <w:proofErr w:type="spellStart"/>
@@ -13215,7 +13035,13 @@
           </w:p>
           <w:p>
             <w:r>
-              <w:t xml:space="preserve">    “Error”: “This endpoint only serves application/</w:t>
+              <w:t xml:space="preserve">    “Error”: “</w:t>
+            </w:r>
+            <w:r>
+              <w:t>Accept header must be</w:t>
+            </w:r>
+            <w:r>
+              <w:t xml:space="preserve"> application/</w:t>
             </w:r>
             <w:proofErr w:type="spellStart"/>
             <w:r>
@@ -13240,6 +13066,7 @@
         <w:pStyle w:val="Heading4"/>
       </w:pPr>
       <w:r>
+        <w:lastRenderedPageBreak/>
         <w:t>Failure</w:t>
       </w:r>
     </w:p>
@@ -13526,7 +13353,6 @@
           </w:p>
           <w:p>
             <w:r>
-              <w:lastRenderedPageBreak/>
               <w:t xml:space="preserve">    “Error”: “An internal server error has occurred”</w:t>
             </w:r>
           </w:p>
@@ -13539,52 +13365,12 @@
       </w:tr>
     </w:tbl>
     <w:p/>
+    <w:p/>
     <w:p>
       <w:pPr>
         <w:pStyle w:val="Heading1"/>
       </w:pPr>
-    </w:p>
-    <w:p/>
-    <w:p/>
-    <w:p/>
-    <w:p/>
-    <w:p/>
-    <w:p/>
-    <w:p/>
-    <w:p/>
-    <w:p/>
-    <w:p/>
-    <w:p/>
-    <w:p/>
-    <w:p/>
-    <w:p/>
-    <w:p/>
-    <w:p/>
-    <w:p/>
-    <w:p/>
-    <w:p/>
-    <w:p/>
-    <w:p/>
-    <w:p/>
-    <w:p/>
-    <w:p/>
-    <w:p/>
-    <w:p/>
-    <w:p/>
-    <w:p/>
-    <w:p/>
-    <w:p/>
-    <w:p/>
-    <w:p/>
-    <w:p/>
-    <w:p/>
-    <w:p/>
-    <w:p/>
-    <w:p>
-      <w:pPr>
-        <w:pStyle w:val="Heading1"/>
-      </w:pPr>
-      <w:bookmarkStart w:id="15" w:name="_Toc120655811"/>
+      <w:bookmarkStart w:id="15" w:name="_Toc120737718"/>
       <w:r>
         <w:lastRenderedPageBreak/>
         <w:t>Get All Hangars</w:t>
@@ -13961,32 +13747,6 @@
               <w:t xml:space="preserve"> code will be returned.</w:t>
             </w:r>
           </w:p>
-          <w:p/>
-          <w:p>
-            <w:r>
-              <w:t>Note: If the client has an Accept header set to */*, i.e., any MIME type, the serve</w:t>
-            </w:r>
-            <w:r>
-              <w:t>r</w:t>
-            </w:r>
-            <w:r>
-              <w:t xml:space="preserve"> will serve application/</w:t>
-            </w:r>
-            <w:proofErr w:type="spellStart"/>
-            <w:r>
-              <w:t>json</w:t>
-            </w:r>
-            <w:proofErr w:type="spellEnd"/>
-            <w:r>
-              <w:t xml:space="preserve"> in the response. The server assumes the client is </w:t>
-            </w:r>
-            <w:r>
-              <w:t>indifferent</w:t>
-            </w:r>
-            <w:r>
-              <w:t xml:space="preserve"> to a specific media type as one was not explicitly set in the Accept header.</w:t>
-            </w:r>
-          </w:p>
         </w:tc>
       </w:tr>
       <w:tr>
@@ -14288,69 +14048,69 @@
           </w:p>
           <w:p>
             <w:r>
+              <w:t xml:space="preserve">            “name”: “Hangar</w:t>
+            </w:r>
+            <w:r>
+              <w:t xml:space="preserve"> 1</w:t>
+            </w:r>
+            <w:r>
+              <w:t>”,</w:t>
+            </w:r>
+          </w:p>
+          <w:p>
+            <w:r>
+              <w:t xml:space="preserve">            “city”: “L</w:t>
+            </w:r>
+            <w:r>
+              <w:t>os Angeles</w:t>
+            </w:r>
+            <w:r>
+              <w:t>”,</w:t>
+            </w:r>
+          </w:p>
+          <w:p>
+            <w:r>
+              <w:t xml:space="preserve">            “state”: “</w:t>
+            </w:r>
+            <w:r>
+              <w:t>California</w:t>
+            </w:r>
+            <w:r>
+              <w:t>”,</w:t>
+            </w:r>
+          </w:p>
+          <w:p>
+            <w:r>
+              <w:t xml:space="preserve">            “capacity”: </w:t>
+            </w:r>
+            <w:r>
+              <w:t>5</w:t>
+            </w:r>
+            <w:r>
+              <w:t>,</w:t>
+            </w:r>
+          </w:p>
+          <w:p>
+            <w:r>
+              <w:t xml:space="preserve">            “aircrafts”: [</w:t>
+            </w:r>
+          </w:p>
+          <w:p>
+            <w:r>
+              <w:t xml:space="preserve">                </w:t>
+            </w:r>
+            <w:proofErr w:type="gramStart"/>
+            <w:r>
+              <w:t>{ “</w:t>
+            </w:r>
+            <w:proofErr w:type="gramEnd"/>
+            <w:r>
+              <w:t>id”: 0987, “self”: “https://appspot.com/aircrafts/0987” },</w:t>
+            </w:r>
+          </w:p>
+          <w:p>
+            <w:r>
               <w:lastRenderedPageBreak/>
-              <w:t xml:space="preserve">            “name”: “Hangar</w:t>
-            </w:r>
-            <w:r>
-              <w:t xml:space="preserve"> 1</w:t>
-            </w:r>
-            <w:r>
-              <w:t>”,</w:t>
-            </w:r>
-          </w:p>
-          <w:p>
-            <w:r>
-              <w:t xml:space="preserve">            “city”: “L</w:t>
-            </w:r>
-            <w:r>
-              <w:t>os Angeles</w:t>
-            </w:r>
-            <w:r>
-              <w:t>”,</w:t>
-            </w:r>
-          </w:p>
-          <w:p>
-            <w:r>
-              <w:t xml:space="preserve">            “state”: “</w:t>
-            </w:r>
-            <w:r>
-              <w:t>California</w:t>
-            </w:r>
-            <w:r>
-              <w:t>”,</w:t>
-            </w:r>
-          </w:p>
-          <w:p>
-            <w:r>
-              <w:t xml:space="preserve">            “capacity”: </w:t>
-            </w:r>
-            <w:r>
-              <w:t>5</w:t>
-            </w:r>
-            <w:r>
-              <w:t>,</w:t>
-            </w:r>
-          </w:p>
-          <w:p>
-            <w:r>
-              <w:t xml:space="preserve">            “aircrafts”: [</w:t>
-            </w:r>
-          </w:p>
-          <w:p>
-            <w:r>
-              <w:t xml:space="preserve">                </w:t>
-            </w:r>
-            <w:proofErr w:type="gramStart"/>
-            <w:r>
-              <w:t>{ “</w:t>
-            </w:r>
-            <w:proofErr w:type="gramEnd"/>
-            <w:r>
-              <w:t>id”: 0987, “self”: “https://appspot.com/aircrafts/0987” },</w:t>
-            </w:r>
-          </w:p>
-          <w:p>
-            <w:r>
               <w:t xml:space="preserve">                </w:t>
             </w:r>
             <w:proofErr w:type="gramStart"/>
@@ -14675,37 +14435,37 @@
           </w:p>
           <w:p>
             <w:r>
+              <w:t xml:space="preserve">            “id”: 1234,</w:t>
+            </w:r>
+          </w:p>
+          <w:p>
+            <w:r>
+              <w:t xml:space="preserve">            “name”: “Arch Hangar”,</w:t>
+            </w:r>
+          </w:p>
+          <w:p>
+            <w:r>
+              <w:t xml:space="preserve">            “city”: “Limestone”,</w:t>
+            </w:r>
+          </w:p>
+          <w:p>
+            <w:r>
+              <w:t xml:space="preserve">            “state”: “Maine”,</w:t>
+            </w:r>
+          </w:p>
+          <w:p>
+            <w:r>
+              <w:t xml:space="preserve">            “capacity”: 2,</w:t>
+            </w:r>
+          </w:p>
+          <w:p>
+            <w:r>
+              <w:t xml:space="preserve">            “aircrafts”: [</w:t>
+            </w:r>
+          </w:p>
+          <w:p>
+            <w:r>
               <w:lastRenderedPageBreak/>
-              <w:t xml:space="preserve">            “id”: 1234,</w:t>
-            </w:r>
-          </w:p>
-          <w:p>
-            <w:r>
-              <w:t xml:space="preserve">            “name”: “Arch Hangar”,</w:t>
-            </w:r>
-          </w:p>
-          <w:p>
-            <w:r>
-              <w:t xml:space="preserve">            “city”: “Limestone”,</w:t>
-            </w:r>
-          </w:p>
-          <w:p>
-            <w:r>
-              <w:t xml:space="preserve">            “state”: “Maine”,</w:t>
-            </w:r>
-          </w:p>
-          <w:p>
-            <w:r>
-              <w:t xml:space="preserve">            “capacity”: 2,</w:t>
-            </w:r>
-          </w:p>
-          <w:p>
-            <w:r>
-              <w:t xml:space="preserve">            “aircrafts”: [</w:t>
-            </w:r>
-          </w:p>
-          <w:p>
-            <w:r>
               <w:t xml:space="preserve">                </w:t>
             </w:r>
             <w:proofErr w:type="gramStart"/>
@@ -14849,7 +14609,13 @@
           </w:p>
           <w:p>
             <w:r>
-              <w:t xml:space="preserve">    “Error”: “This endpoint only serves application/</w:t>
+              <w:t xml:space="preserve">    “Error”: “</w:t>
+            </w:r>
+            <w:r>
+              <w:t>Accept header must be</w:t>
+            </w:r>
+            <w:r>
+              <w:t xml:space="preserve"> application/</w:t>
             </w:r>
             <w:proofErr w:type="spellStart"/>
             <w:r>
@@ -14928,11 +14694,17 @@
     <w:p/>
     <w:p/>
     <w:p/>
+    <w:p/>
+    <w:p/>
+    <w:p/>
+    <w:p/>
+    <w:p/>
+    <w:p/>
     <w:p>
       <w:pPr>
         <w:pStyle w:val="Heading1"/>
       </w:pPr>
-      <w:bookmarkStart w:id="16" w:name="_Toc120655812"/>
+      <w:bookmarkStart w:id="16" w:name="_Toc120737719"/>
       <w:r>
         <w:lastRenderedPageBreak/>
         <w:t>Get a Hangar</w:t>
@@ -15307,30 +15079,50 @@
               <w:t xml:space="preserve"> code will be returned.</w:t>
             </w:r>
           </w:p>
-          <w:p/>
-          <w:p>
-            <w:r>
-              <w:t>Note: If the client has an Accept header set to */*, i.e., any MIME type, the serve</w:t>
-            </w:r>
-            <w:r>
-              <w:t>r</w:t>
-            </w:r>
-            <w:r>
-              <w:t xml:space="preserve"> will serve application/</w:t>
+        </w:tc>
+      </w:tr>
+      <w:tr>
+        <w:tc>
+          <w:tcPr>
+            <w:tcW w:w="1615" w:type="dxa"/>
+          </w:tcPr>
+          <w:p>
+            <w:r>
+              <w:t>Failure</w:t>
+            </w:r>
+          </w:p>
+        </w:tc>
+        <w:tc>
+          <w:tcPr>
+            <w:tcW w:w="2610" w:type="dxa"/>
+          </w:tcPr>
+          <w:p>
+            <w:r>
+              <w:t>404 Not Found</w:t>
+            </w:r>
+          </w:p>
+        </w:tc>
+        <w:tc>
+          <w:tcPr>
+            <w:tcW w:w="5125" w:type="dxa"/>
+          </w:tcPr>
+          <w:p>
+            <w:r>
+              <w:t xml:space="preserve">No </w:t>
+            </w:r>
+            <w:r>
+              <w:t>hangar</w:t>
+            </w:r>
+            <w:r>
+              <w:t xml:space="preserve"> with this </w:t>
             </w:r>
             <w:proofErr w:type="spellStart"/>
             <w:r>
-              <w:t>json</w:t>
+              <w:t>hangarId</w:t>
             </w:r>
             <w:proofErr w:type="spellEnd"/>
             <w:r>
-              <w:t xml:space="preserve"> in the response. The server assumes the client is </w:t>
-            </w:r>
-            <w:r>
-              <w:t>indifferent</w:t>
-            </w:r>
-            <w:r>
-              <w:t xml:space="preserve"> to a specific media type as one was not explicitly set in the Accept header.</w:t>
+              <w:t xml:space="preserve"> exists.</w:t>
             </w:r>
           </w:p>
         </w:tc>
@@ -15352,7 +15144,7 @@
           </w:tcPr>
           <w:p>
             <w:r>
-              <w:t>404 Not Found</w:t>
+              <w:t>500 Internal Server Error</w:t>
             </w:r>
           </w:p>
         </w:tc>
@@ -15362,52 +15154,6 @@
           </w:tcPr>
           <w:p>
             <w:r>
-              <w:t xml:space="preserve">No </w:t>
-            </w:r>
-            <w:r>
-              <w:t>hangar</w:t>
-            </w:r>
-            <w:r>
-              <w:t xml:space="preserve"> with this </w:t>
-            </w:r>
-            <w:proofErr w:type="spellStart"/>
-            <w:r>
-              <w:t>hangarId</w:t>
-            </w:r>
-            <w:proofErr w:type="spellEnd"/>
-            <w:r>
-              <w:t xml:space="preserve"> exists.</w:t>
-            </w:r>
-          </w:p>
-        </w:tc>
-      </w:tr>
-      <w:tr>
-        <w:tc>
-          <w:tcPr>
-            <w:tcW w:w="1615" w:type="dxa"/>
-          </w:tcPr>
-          <w:p>
-            <w:r>
-              <w:t>Failure</w:t>
-            </w:r>
-          </w:p>
-        </w:tc>
-        <w:tc>
-          <w:tcPr>
-            <w:tcW w:w="2610" w:type="dxa"/>
-          </w:tcPr>
-          <w:p>
-            <w:r>
-              <w:t>500 Internal Server Error</w:t>
-            </w:r>
-          </w:p>
-        </w:tc>
-        <w:tc>
-          <w:tcPr>
-            <w:tcW w:w="5125" w:type="dxa"/>
-          </w:tcPr>
-          <w:p>
-            <w:r>
               <w:t>An internal server error has occurred.</w:t>
             </w:r>
           </w:p>
@@ -15418,8 +15164,12 @@
       <w:pPr>
         <w:pStyle w:val="Heading3"/>
       </w:pPr>
-      <w:r>
-        <w:lastRenderedPageBreak/>
+    </w:p>
+    <w:p>
+      <w:pPr>
+        <w:pStyle w:val="Heading3"/>
+      </w:pPr>
+      <w:r>
         <w:t>Response Examples</w:t>
       </w:r>
     </w:p>
@@ -15558,7 +15308,21 @@
           </w:p>
           <w:p>
             <w:r>
-              <w:t xml:space="preserve">    “Error”: “This endpoint only serves application/</w:t>
+              <w:t xml:space="preserve">    “Error”: “</w:t>
+            </w:r>
+            <w:r>
+              <w:t>Accept header must be</w:t>
+            </w:r>
+            <w:r>
+              <w:t xml:space="preserve"> appl</w:t>
+            </w:r>
+            <w:proofErr w:type="spellStart"/>
+            <w:r>
+              <w:t>icat</w:t>
+            </w:r>
+            <w:proofErr w:type="spellEnd"/>
+            <w:r>
+              <w:t>ion/</w:t>
             </w:r>
             <w:proofErr w:type="spellStart"/>
             <w:r>
@@ -15713,7 +15477,7 @@
       <w:pPr>
         <w:pStyle w:val="Heading1"/>
       </w:pPr>
-      <w:bookmarkStart w:id="17" w:name="_Toc120655813"/>
+      <w:bookmarkStart w:id="17" w:name="_Toc120737720"/>
       <w:r>
         <w:lastRenderedPageBreak/>
         <w:t xml:space="preserve">Add </w:t>
@@ -16793,7 +16557,7 @@
       <w:pPr>
         <w:pStyle w:val="Heading1"/>
       </w:pPr>
-      <w:bookmarkStart w:id="18" w:name="_Toc120655814"/>
+      <w:bookmarkStart w:id="18" w:name="_Toc120737721"/>
       <w:r>
         <w:lastRenderedPageBreak/>
         <w:t>Remove an Aircraft from a Hangar</w:t>
@@ -17901,7 +17665,7 @@
       <w:pPr>
         <w:pStyle w:val="Heading1"/>
       </w:pPr>
-      <w:bookmarkStart w:id="19" w:name="_Toc120655815"/>
+      <w:bookmarkStart w:id="19" w:name="_Toc120737722"/>
       <w:r>
         <w:lastRenderedPageBreak/>
         <w:t xml:space="preserve">Partially Update a </w:t>
@@ -18783,32 +18547,6 @@
               <w:t xml:space="preserve"> code will be returned.</w:t>
             </w:r>
           </w:p>
-          <w:p>
-            <w:r>
-              <w:lastRenderedPageBreak/>
-              <w:t xml:space="preserve">Note: If the client has an Accept header set to */*, i.e., any MIME type, the </w:t>
-            </w:r>
-            <w:r>
-              <w:t>server</w:t>
-            </w:r>
-            <w:r>
-              <w:t xml:space="preserve"> will serve application/</w:t>
-            </w:r>
-            <w:proofErr w:type="spellStart"/>
-            <w:r>
-              <w:t>json</w:t>
-            </w:r>
-            <w:proofErr w:type="spellEnd"/>
-            <w:r>
-              <w:t xml:space="preserve"> in the response. The server assumes the client is </w:t>
-            </w:r>
-            <w:r>
-              <w:t>indifferent</w:t>
-            </w:r>
-            <w:r>
-              <w:t xml:space="preserve"> to a specific media type as one was not explicitly set in the Accept header.</w:t>
-            </w:r>
-          </w:p>
         </w:tc>
       </w:tr>
       <w:tr>
@@ -19098,7 +18836,13 @@
           </w:p>
           <w:p>
             <w:r>
-              <w:t xml:space="preserve">    “Error”: “This endpoint only accepts application/</w:t>
+              <w:t xml:space="preserve">    “Error”: “</w:t>
+            </w:r>
+            <w:r>
+              <w:t>Content-type must be</w:t>
+            </w:r>
+            <w:r>
+              <w:t xml:space="preserve"> application/</w:t>
             </w:r>
             <w:proofErr w:type="spellStart"/>
             <w:r>
@@ -19163,7 +18907,13 @@
           </w:p>
           <w:p>
             <w:r>
-              <w:t xml:space="preserve">    “Error”: “This endpoint only serves application/</w:t>
+              <w:t xml:space="preserve">    “Error”: “</w:t>
+            </w:r>
+            <w:r>
+              <w:t>Accept header must be</w:t>
+            </w:r>
+            <w:r>
+              <w:t xml:space="preserve"> application/</w:t>
             </w:r>
             <w:proofErr w:type="spellStart"/>
             <w:r>
@@ -19188,6 +18938,7 @@
         <w:pStyle w:val="Heading4"/>
       </w:pPr>
       <w:r>
+        <w:lastRenderedPageBreak/>
         <w:t>Failure</w:t>
       </w:r>
     </w:p>
@@ -19478,7 +19229,6 @@
           </w:p>
           <w:p>
             <w:r>
-              <w:lastRenderedPageBreak/>
               <w:t>}</w:t>
             </w:r>
           </w:p>
@@ -19648,11 +19398,16 @@
     <w:p/>
     <w:p/>
     <w:p/>
+    <w:p/>
+    <w:p/>
+    <w:p/>
+    <w:p/>
+    <w:p/>
     <w:p>
       <w:pPr>
         <w:pStyle w:val="Heading1"/>
       </w:pPr>
-      <w:bookmarkStart w:id="20" w:name="_Toc120655816"/>
+      <w:bookmarkStart w:id="20" w:name="_Toc120737723"/>
       <w:r>
         <w:lastRenderedPageBreak/>
         <w:t>Fully</w:t>
@@ -20503,32 +20258,6 @@
               <w:t xml:space="preserve"> code will be returned.</w:t>
             </w:r>
           </w:p>
-          <w:p/>
-          <w:p>
-            <w:r>
-              <w:t>Note: If the client has an Accept header set to */*, i.e., any MIME type, the serve</w:t>
-            </w:r>
-            <w:r>
-              <w:t>r</w:t>
-            </w:r>
-            <w:r>
-              <w:t xml:space="preserve"> will serve application/</w:t>
-            </w:r>
-            <w:proofErr w:type="spellStart"/>
-            <w:r>
-              <w:t>json</w:t>
-            </w:r>
-            <w:proofErr w:type="spellEnd"/>
-            <w:r>
-              <w:t xml:space="preserve"> in the response. The server assumes the client is </w:t>
-            </w:r>
-            <w:r>
-              <w:t>indifferent</w:t>
-            </w:r>
-            <w:r>
-              <w:t xml:space="preserve"> to a specific media type as one was not explicitly set in the Accept header.</w:t>
-            </w:r>
-          </w:p>
         </w:tc>
       </w:tr>
       <w:tr>
@@ -20824,7 +20553,13 @@
           </w:p>
           <w:p>
             <w:r>
-              <w:t xml:space="preserve">    “Error”: “This endpoint only accepts application/</w:t>
+              <w:t xml:space="preserve">    “Error”: “</w:t>
+            </w:r>
+            <w:r>
+              <w:t>Content-type must be</w:t>
+            </w:r>
+            <w:r>
+              <w:t xml:space="preserve"> application/</w:t>
             </w:r>
             <w:proofErr w:type="spellStart"/>
             <w:r>
@@ -20849,7 +20584,6 @@
         <w:pStyle w:val="Heading4"/>
       </w:pPr>
       <w:r>
-        <w:lastRenderedPageBreak/>
         <w:t>Failure</w:t>
       </w:r>
     </w:p>
@@ -20890,7 +20624,13 @@
           </w:p>
           <w:p>
             <w:r>
-              <w:t xml:space="preserve">    “Error”: “This endpoint only serves application/</w:t>
+              <w:t xml:space="preserve">    “Error”: “</w:t>
+            </w:r>
+            <w:r>
+              <w:t>Accept header must be</w:t>
+            </w:r>
+            <w:r>
+              <w:t xml:space="preserve"> application/</w:t>
             </w:r>
             <w:proofErr w:type="spellStart"/>
             <w:r>
@@ -21376,11 +21116,14 @@
     <w:p/>
     <w:p/>
     <w:p/>
+    <w:p/>
+    <w:p/>
+    <w:p/>
     <w:p>
       <w:pPr>
         <w:pStyle w:val="Heading1"/>
       </w:pPr>
-      <w:bookmarkStart w:id="21" w:name="_Toc120655817"/>
+      <w:bookmarkStart w:id="21" w:name="_Toc120737724"/>
       <w:r>
         <w:lastRenderedPageBreak/>
         <w:t>Delete a Hangar</w:t>

</xml_diff>

<commit_message>
Updating Content-type to Content-Type in 415 error message. Updated documentation to show change
</commit_message>
<xml_diff>
--- a/francico_project.docx
+++ b/francico_project.docx
@@ -103,18 +103,13 @@
     <w:p>
       <w:pPr>
         <w:jc w:val="center"/>
-      </w:pPr>
-    </w:p>
-    <w:p>
-      <w:pPr>
-        <w:pStyle w:val="Heading1"/>
-        <w:jc w:val="center"/>
-      </w:pPr>
-      <w:bookmarkStart w:id="0" w:name="_Toc120737703"/>
-      <w:r>
-        <w:t>Table of Contents</w:t>
-      </w:r>
-      <w:bookmarkEnd w:id="0"/>
+        <w:rPr>
+          <w:rFonts w:asciiTheme="majorHAnsi" w:eastAsiaTheme="majorEastAsia" w:hAnsiTheme="majorHAnsi" w:cstheme="majorBidi"/>
+          <w:color w:val="2F5496" w:themeColor="accent1" w:themeShade="BF"/>
+          <w:sz w:val="32"/>
+          <w:szCs w:val="32"/>
+        </w:rPr>
+      </w:pPr>
     </w:p>
     <w:p>
       <w:pPr>
@@ -141,76 +136,7 @@
       <w:r>
         <w:fldChar w:fldCharType="separate"/>
       </w:r>
-      <w:hyperlink w:anchor="_Toc120737703" w:history="1">
-        <w:r>
-          <w:rPr>
-            <w:rStyle w:val="Hyperlink"/>
-            <w:noProof/>
-          </w:rPr>
-          <w:t>Table of Contents</w:t>
-        </w:r>
-        <w:r>
-          <w:rPr>
-            <w:noProof/>
-            <w:webHidden/>
-          </w:rPr>
-          <w:tab/>
-        </w:r>
-        <w:r>
-          <w:rPr>
-            <w:noProof/>
-            <w:webHidden/>
-          </w:rPr>
-          <w:fldChar w:fldCharType="begin"/>
-        </w:r>
-        <w:r>
-          <w:rPr>
-            <w:noProof/>
-            <w:webHidden/>
-          </w:rPr>
-          <w:instrText xml:space="preserve"> PAGEREF _Toc120737703 \h </w:instrText>
-        </w:r>
-        <w:r>
-          <w:rPr>
-            <w:noProof/>
-            <w:webHidden/>
-          </w:rPr>
-        </w:r>
-        <w:r>
-          <w:rPr>
-            <w:noProof/>
-            <w:webHidden/>
-          </w:rPr>
-          <w:fldChar w:fldCharType="separate"/>
-        </w:r>
-        <w:r>
-          <w:rPr>
-            <w:noProof/>
-            <w:webHidden/>
-          </w:rPr>
-          <w:t>1</w:t>
-        </w:r>
-        <w:r>
-          <w:rPr>
-            <w:noProof/>
-            <w:webHidden/>
-          </w:rPr>
-          <w:fldChar w:fldCharType="end"/>
-        </w:r>
-      </w:hyperlink>
-    </w:p>
-    <w:p>
-      <w:pPr>
-        <w:pStyle w:val="TOC1"/>
-        <w:tabs>
-          <w:tab w:val="right" w:leader="dot" w:pos="9350"/>
-        </w:tabs>
-        <w:rPr>
-          <w:rFonts w:eastAsiaTheme="minorEastAsia"/>
-          <w:noProof/>
-        </w:rPr>
-      </w:pPr>
-      <w:hyperlink w:anchor="_Toc120737704" w:history="1">
+      <w:hyperlink w:anchor="_Toc120783968" w:history="1">
         <w:r>
           <w:rPr>
             <w:rStyle w:val="Hyperlink"/>
@@ -237,7 +163,7 @@
             <w:noProof/>
             <w:webHidden/>
           </w:rPr>
-          <w:instrText xml:space="preserve"> PAGEREF _Toc120737704 \h </w:instrText>
+          <w:instrText xml:space="preserve"> PAGEREF _Toc120783968 \h </w:instrText>
         </w:r>
         <w:r>
           <w:rPr>
@@ -279,7 +205,7 @@
           <w:noProof/>
         </w:rPr>
       </w:pPr>
-      <w:hyperlink w:anchor="_Toc120737705" w:history="1">
+      <w:hyperlink w:anchor="_Toc120783969" w:history="1">
         <w:r>
           <w:rPr>
             <w:rStyle w:val="Hyperlink"/>
@@ -306,7 +232,7 @@
             <w:noProof/>
             <w:webHidden/>
           </w:rPr>
-          <w:instrText xml:space="preserve"> PAGEREF _Toc120737705 \h </w:instrText>
+          <w:instrText xml:space="preserve"> PAGEREF _Toc120783969 \h </w:instrText>
         </w:r>
         <w:r>
           <w:rPr>
@@ -348,7 +274,7 @@
           <w:noProof/>
         </w:rPr>
       </w:pPr>
-      <w:hyperlink w:anchor="_Toc120737706" w:history="1">
+      <w:hyperlink w:anchor="_Toc120783970" w:history="1">
         <w:r>
           <w:rPr>
             <w:rStyle w:val="Hyperlink"/>
@@ -375,7 +301,7 @@
             <w:noProof/>
             <w:webHidden/>
           </w:rPr>
-          <w:instrText xml:space="preserve"> PAGEREF _Toc120737706 \h </w:instrText>
+          <w:instrText xml:space="preserve"> PAGEREF _Toc120783970 \h </w:instrText>
         </w:r>
         <w:r>
           <w:rPr>
@@ -417,7 +343,7 @@
           <w:noProof/>
         </w:rPr>
       </w:pPr>
-      <w:hyperlink w:anchor="_Toc120737707" w:history="1">
+      <w:hyperlink w:anchor="_Toc120783971" w:history="1">
         <w:r>
           <w:rPr>
             <w:rStyle w:val="Hyperlink"/>
@@ -444,7 +370,7 @@
             <w:noProof/>
             <w:webHidden/>
           </w:rPr>
-          <w:instrText xml:space="preserve"> PAGEREF _Toc120737707 \h </w:instrText>
+          <w:instrText xml:space="preserve"> PAGEREF _Toc120783971 \h </w:instrText>
         </w:r>
         <w:r>
           <w:rPr>
@@ -486,7 +412,7 @@
           <w:noProof/>
         </w:rPr>
       </w:pPr>
-      <w:hyperlink w:anchor="_Toc120737708" w:history="1">
+      <w:hyperlink w:anchor="_Toc120783972" w:history="1">
         <w:r>
           <w:rPr>
             <w:rStyle w:val="Hyperlink"/>
@@ -513,7 +439,7 @@
             <w:noProof/>
             <w:webHidden/>
           </w:rPr>
-          <w:instrText xml:space="preserve"> PAGEREF _Toc120737708 \h </w:instrText>
+          <w:instrText xml:space="preserve"> PAGEREF _Toc120783972 \h </w:instrText>
         </w:r>
         <w:r>
           <w:rPr>
@@ -555,7 +481,7 @@
           <w:noProof/>
         </w:rPr>
       </w:pPr>
-      <w:hyperlink w:anchor="_Toc120737709" w:history="1">
+      <w:hyperlink w:anchor="_Toc120783973" w:history="1">
         <w:r>
           <w:rPr>
             <w:rStyle w:val="Hyperlink"/>
@@ -582,7 +508,7 @@
             <w:noProof/>
             <w:webHidden/>
           </w:rPr>
-          <w:instrText xml:space="preserve"> PAGEREF _Toc120737709 \h </w:instrText>
+          <w:instrText xml:space="preserve"> PAGEREF _Toc120783973 \h </w:instrText>
         </w:r>
         <w:r>
           <w:rPr>
@@ -624,7 +550,7 @@
           <w:noProof/>
         </w:rPr>
       </w:pPr>
-      <w:hyperlink w:anchor="_Toc120737710" w:history="1">
+      <w:hyperlink w:anchor="_Toc120783974" w:history="1">
         <w:r>
           <w:rPr>
             <w:rStyle w:val="Hyperlink"/>
@@ -651,7 +577,7 @@
             <w:noProof/>
             <w:webHidden/>
           </w:rPr>
-          <w:instrText xml:space="preserve"> PAGEREF _Toc120737710 \h </w:instrText>
+          <w:instrText xml:space="preserve"> PAGEREF _Toc120783974 \h </w:instrText>
         </w:r>
         <w:r>
           <w:rPr>
@@ -693,13 +619,13 @@
           <w:noProof/>
         </w:rPr>
       </w:pPr>
-      <w:hyperlink w:anchor="_Toc120737711" w:history="1">
+      <w:hyperlink w:anchor="_Toc120783975" w:history="1">
         <w:r>
           <w:rPr>
             <w:rStyle w:val="Hyperlink"/>
             <w:noProof/>
           </w:rPr>
-          <w:t>Create an Aircraft</w:t>
+          <w:t>Get All Users</w:t>
         </w:r>
         <w:r>
           <w:rPr>
@@ -720,7 +646,7 @@
             <w:noProof/>
             <w:webHidden/>
           </w:rPr>
-          <w:instrText xml:space="preserve"> PAGEREF _Toc120737711 \h </w:instrText>
+          <w:instrText xml:space="preserve"> PAGEREF _Toc120783975 \h </w:instrText>
         </w:r>
         <w:r>
           <w:rPr>
@@ -762,7 +688,76 @@
           <w:noProof/>
         </w:rPr>
       </w:pPr>
-      <w:hyperlink w:anchor="_Toc120737712" w:history="1">
+      <w:hyperlink w:anchor="_Toc120783976" w:history="1">
+        <w:r>
+          <w:rPr>
+            <w:rStyle w:val="Hyperlink"/>
+            <w:noProof/>
+          </w:rPr>
+          <w:t>Create an Aircraft</w:t>
+        </w:r>
+        <w:r>
+          <w:rPr>
+            <w:noProof/>
+            <w:webHidden/>
+          </w:rPr>
+          <w:tab/>
+        </w:r>
+        <w:r>
+          <w:rPr>
+            <w:noProof/>
+            <w:webHidden/>
+          </w:rPr>
+          <w:fldChar w:fldCharType="begin"/>
+        </w:r>
+        <w:r>
+          <w:rPr>
+            <w:noProof/>
+            <w:webHidden/>
+          </w:rPr>
+          <w:instrText xml:space="preserve"> PAGEREF _Toc120783976 \h </w:instrText>
+        </w:r>
+        <w:r>
+          <w:rPr>
+            <w:noProof/>
+            <w:webHidden/>
+          </w:rPr>
+        </w:r>
+        <w:r>
+          <w:rPr>
+            <w:noProof/>
+            <w:webHidden/>
+          </w:rPr>
+          <w:fldChar w:fldCharType="separate"/>
+        </w:r>
+        <w:r>
+          <w:rPr>
+            <w:noProof/>
+            <w:webHidden/>
+          </w:rPr>
+          <w:t>9</w:t>
+        </w:r>
+        <w:r>
+          <w:rPr>
+            <w:noProof/>
+            <w:webHidden/>
+          </w:rPr>
+          <w:fldChar w:fldCharType="end"/>
+        </w:r>
+      </w:hyperlink>
+    </w:p>
+    <w:p>
+      <w:pPr>
+        <w:pStyle w:val="TOC1"/>
+        <w:tabs>
+          <w:tab w:val="right" w:leader="dot" w:pos="9350"/>
+        </w:tabs>
+        <w:rPr>
+          <w:rFonts w:eastAsiaTheme="minorEastAsia"/>
+          <w:noProof/>
+        </w:rPr>
+      </w:pPr>
+      <w:hyperlink w:anchor="_Toc120783977" w:history="1">
         <w:r>
           <w:rPr>
             <w:rStyle w:val="Hyperlink"/>
@@ -789,7 +784,7 @@
             <w:noProof/>
             <w:webHidden/>
           </w:rPr>
-          <w:instrText xml:space="preserve"> PAGEREF _Toc120737712 \h </w:instrText>
+          <w:instrText xml:space="preserve"> PAGEREF _Toc120783977 \h </w:instrText>
         </w:r>
         <w:r>
           <w:rPr>
@@ -809,7 +804,7 @@
             <w:noProof/>
             <w:webHidden/>
           </w:rPr>
-          <w:t>11</w:t>
+          <w:t>13</w:t>
         </w:r>
         <w:r>
           <w:rPr>
@@ -831,7 +826,7 @@
           <w:noProof/>
         </w:rPr>
       </w:pPr>
-      <w:hyperlink w:anchor="_Toc120737713" w:history="1">
+      <w:hyperlink w:anchor="_Toc120783978" w:history="1">
         <w:r>
           <w:rPr>
             <w:rStyle w:val="Hyperlink"/>
@@ -858,7 +853,7 @@
             <w:noProof/>
             <w:webHidden/>
           </w:rPr>
-          <w:instrText xml:space="preserve"> PAGEREF _Toc120737713 \h </w:instrText>
+          <w:instrText xml:space="preserve"> PAGEREF _Toc120783978 \h </w:instrText>
         </w:r>
         <w:r>
           <w:rPr>
@@ -878,7 +873,7 @@
             <w:noProof/>
             <w:webHidden/>
           </w:rPr>
-          <w:t>15</w:t>
+          <w:t>17</w:t>
         </w:r>
         <w:r>
           <w:rPr>
@@ -900,7 +895,7 @@
           <w:noProof/>
         </w:rPr>
       </w:pPr>
-      <w:hyperlink w:anchor="_Toc120737714" w:history="1">
+      <w:hyperlink w:anchor="_Toc120783979" w:history="1">
         <w:r>
           <w:rPr>
             <w:rStyle w:val="Hyperlink"/>
@@ -927,7 +922,7 @@
             <w:noProof/>
             <w:webHidden/>
           </w:rPr>
-          <w:instrText xml:space="preserve"> PAGEREF _Toc120737714 \h </w:instrText>
+          <w:instrText xml:space="preserve"> PAGEREF _Toc120783979 \h </w:instrText>
         </w:r>
         <w:r>
           <w:rPr>
@@ -947,7 +942,7 @@
             <w:noProof/>
             <w:webHidden/>
           </w:rPr>
-          <w:t>18</w:t>
+          <w:t>20</w:t>
         </w:r>
         <w:r>
           <w:rPr>
@@ -969,7 +964,7 @@
           <w:noProof/>
         </w:rPr>
       </w:pPr>
-      <w:hyperlink w:anchor="_Toc120737715" w:history="1">
+      <w:hyperlink w:anchor="_Toc120783980" w:history="1">
         <w:r>
           <w:rPr>
             <w:rStyle w:val="Hyperlink"/>
@@ -996,7 +991,7 @@
             <w:noProof/>
             <w:webHidden/>
           </w:rPr>
-          <w:instrText xml:space="preserve"> PAGEREF _Toc120737715 \h </w:instrText>
+          <w:instrText xml:space="preserve"> PAGEREF _Toc120783980 \h </w:instrText>
         </w:r>
         <w:r>
           <w:rPr>
@@ -1016,7 +1011,7 @@
             <w:noProof/>
             <w:webHidden/>
           </w:rPr>
-          <w:t>23</w:t>
+          <w:t>25</w:t>
         </w:r>
         <w:r>
           <w:rPr>
@@ -1038,7 +1033,7 @@
           <w:noProof/>
         </w:rPr>
       </w:pPr>
-      <w:hyperlink w:anchor="_Toc120737716" w:history="1">
+      <w:hyperlink w:anchor="_Toc120783981" w:history="1">
         <w:r>
           <w:rPr>
             <w:rStyle w:val="Hyperlink"/>
@@ -1065,76 +1060,7 @@
             <w:noProof/>
             <w:webHidden/>
           </w:rPr>
-          <w:instrText xml:space="preserve"> PAGEREF _Toc120737716 \h </w:instrText>
-        </w:r>
-        <w:r>
-          <w:rPr>
-            <w:noProof/>
-            <w:webHidden/>
-          </w:rPr>
-        </w:r>
-        <w:r>
-          <w:rPr>
-            <w:noProof/>
-            <w:webHidden/>
-          </w:rPr>
-          <w:fldChar w:fldCharType="separate"/>
-        </w:r>
-        <w:r>
-          <w:rPr>
-            <w:noProof/>
-            <w:webHidden/>
-          </w:rPr>
-          <w:t>28</w:t>
-        </w:r>
-        <w:r>
-          <w:rPr>
-            <w:noProof/>
-            <w:webHidden/>
-          </w:rPr>
-          <w:fldChar w:fldCharType="end"/>
-        </w:r>
-      </w:hyperlink>
-    </w:p>
-    <w:p>
-      <w:pPr>
-        <w:pStyle w:val="TOC1"/>
-        <w:tabs>
-          <w:tab w:val="right" w:leader="dot" w:pos="9350"/>
-        </w:tabs>
-        <w:rPr>
-          <w:rFonts w:eastAsiaTheme="minorEastAsia"/>
-          <w:noProof/>
-        </w:rPr>
-      </w:pPr>
-      <w:hyperlink w:anchor="_Toc120737717" w:history="1">
-        <w:r>
-          <w:rPr>
-            <w:rStyle w:val="Hyperlink"/>
-            <w:noProof/>
-          </w:rPr>
-          <w:t>Create a Hangar</w:t>
-        </w:r>
-        <w:r>
-          <w:rPr>
-            <w:noProof/>
-            <w:webHidden/>
-          </w:rPr>
-          <w:tab/>
-        </w:r>
-        <w:r>
-          <w:rPr>
-            <w:noProof/>
-            <w:webHidden/>
-          </w:rPr>
-          <w:fldChar w:fldCharType="begin"/>
-        </w:r>
-        <w:r>
-          <w:rPr>
-            <w:noProof/>
-            <w:webHidden/>
-          </w:rPr>
-          <w:instrText xml:space="preserve"> PAGEREF _Toc120737717 \h </w:instrText>
+          <w:instrText xml:space="preserve"> PAGEREF _Toc120783981 \h </w:instrText>
         </w:r>
         <w:r>
           <w:rPr>
@@ -1176,7 +1102,76 @@
           <w:noProof/>
         </w:rPr>
       </w:pPr>
-      <w:hyperlink w:anchor="_Toc120737718" w:history="1">
+      <w:hyperlink w:anchor="_Toc120783982" w:history="1">
+        <w:r>
+          <w:rPr>
+            <w:rStyle w:val="Hyperlink"/>
+            <w:noProof/>
+          </w:rPr>
+          <w:t>Create a Hangar</w:t>
+        </w:r>
+        <w:r>
+          <w:rPr>
+            <w:noProof/>
+            <w:webHidden/>
+          </w:rPr>
+          <w:tab/>
+        </w:r>
+        <w:r>
+          <w:rPr>
+            <w:noProof/>
+            <w:webHidden/>
+          </w:rPr>
+          <w:fldChar w:fldCharType="begin"/>
+        </w:r>
+        <w:r>
+          <w:rPr>
+            <w:noProof/>
+            <w:webHidden/>
+          </w:rPr>
+          <w:instrText xml:space="preserve"> PAGEREF _Toc120783982 \h </w:instrText>
+        </w:r>
+        <w:r>
+          <w:rPr>
+            <w:noProof/>
+            <w:webHidden/>
+          </w:rPr>
+        </w:r>
+        <w:r>
+          <w:rPr>
+            <w:noProof/>
+            <w:webHidden/>
+          </w:rPr>
+          <w:fldChar w:fldCharType="separate"/>
+        </w:r>
+        <w:r>
+          <w:rPr>
+            <w:noProof/>
+            <w:webHidden/>
+          </w:rPr>
+          <w:t>32</w:t>
+        </w:r>
+        <w:r>
+          <w:rPr>
+            <w:noProof/>
+            <w:webHidden/>
+          </w:rPr>
+          <w:fldChar w:fldCharType="end"/>
+        </w:r>
+      </w:hyperlink>
+    </w:p>
+    <w:p>
+      <w:pPr>
+        <w:pStyle w:val="TOC1"/>
+        <w:tabs>
+          <w:tab w:val="right" w:leader="dot" w:pos="9350"/>
+        </w:tabs>
+        <w:rPr>
+          <w:rFonts w:eastAsiaTheme="minorEastAsia"/>
+          <w:noProof/>
+        </w:rPr>
+      </w:pPr>
+      <w:hyperlink w:anchor="_Toc120783983" w:history="1">
         <w:r>
           <w:rPr>
             <w:rStyle w:val="Hyperlink"/>
@@ -1203,7 +1198,7 @@
             <w:noProof/>
             <w:webHidden/>
           </w:rPr>
-          <w:instrText xml:space="preserve"> PAGEREF _Toc120737718 \h </w:instrText>
+          <w:instrText xml:space="preserve"> PAGEREF _Toc120783983 \h </w:instrText>
         </w:r>
         <w:r>
           <w:rPr>
@@ -1223,7 +1218,7 @@
             <w:noProof/>
             <w:webHidden/>
           </w:rPr>
-          <w:t>34</w:t>
+          <w:t>36</w:t>
         </w:r>
         <w:r>
           <w:rPr>
@@ -1245,7 +1240,7 @@
           <w:noProof/>
         </w:rPr>
       </w:pPr>
-      <w:hyperlink w:anchor="_Toc120737719" w:history="1">
+      <w:hyperlink w:anchor="_Toc120783984" w:history="1">
         <w:r>
           <w:rPr>
             <w:rStyle w:val="Hyperlink"/>
@@ -1272,76 +1267,7 @@
             <w:noProof/>
             <w:webHidden/>
           </w:rPr>
-          <w:instrText xml:space="preserve"> PAGEREF _Toc120737719 \h </w:instrText>
-        </w:r>
-        <w:r>
-          <w:rPr>
-            <w:noProof/>
-            <w:webHidden/>
-          </w:rPr>
-        </w:r>
-        <w:r>
-          <w:rPr>
-            <w:noProof/>
-            <w:webHidden/>
-          </w:rPr>
-          <w:fldChar w:fldCharType="separate"/>
-        </w:r>
-        <w:r>
-          <w:rPr>
-            <w:noProof/>
-            <w:webHidden/>
-          </w:rPr>
-          <w:t>38</w:t>
-        </w:r>
-        <w:r>
-          <w:rPr>
-            <w:noProof/>
-            <w:webHidden/>
-          </w:rPr>
-          <w:fldChar w:fldCharType="end"/>
-        </w:r>
-      </w:hyperlink>
-    </w:p>
-    <w:p>
-      <w:pPr>
-        <w:pStyle w:val="TOC1"/>
-        <w:tabs>
-          <w:tab w:val="right" w:leader="dot" w:pos="9350"/>
-        </w:tabs>
-        <w:rPr>
-          <w:rFonts w:eastAsiaTheme="minorEastAsia"/>
-          <w:noProof/>
-        </w:rPr>
-      </w:pPr>
-      <w:hyperlink w:anchor="_Toc120737720" w:history="1">
-        <w:r>
-          <w:rPr>
-            <w:rStyle w:val="Hyperlink"/>
-            <w:noProof/>
-          </w:rPr>
-          <w:t>Add an Aircraft to a Hangar</w:t>
-        </w:r>
-        <w:r>
-          <w:rPr>
-            <w:noProof/>
-            <w:webHidden/>
-          </w:rPr>
-          <w:tab/>
-        </w:r>
-        <w:r>
-          <w:rPr>
-            <w:noProof/>
-            <w:webHidden/>
-          </w:rPr>
-          <w:fldChar w:fldCharType="begin"/>
-        </w:r>
-        <w:r>
-          <w:rPr>
-            <w:noProof/>
-            <w:webHidden/>
-          </w:rPr>
-          <w:instrText xml:space="preserve"> PAGEREF _Toc120737720 \h </w:instrText>
+          <w:instrText xml:space="preserve"> PAGEREF _Toc120783984 \h </w:instrText>
         </w:r>
         <w:r>
           <w:rPr>
@@ -1383,7 +1309,76 @@
           <w:noProof/>
         </w:rPr>
       </w:pPr>
-      <w:hyperlink w:anchor="_Toc120737721" w:history="1">
+      <w:hyperlink w:anchor="_Toc120783985" w:history="1">
+        <w:r>
+          <w:rPr>
+            <w:rStyle w:val="Hyperlink"/>
+            <w:noProof/>
+          </w:rPr>
+          <w:t>Add an Aircraft to a Hangar</w:t>
+        </w:r>
+        <w:r>
+          <w:rPr>
+            <w:noProof/>
+            <w:webHidden/>
+          </w:rPr>
+          <w:tab/>
+        </w:r>
+        <w:r>
+          <w:rPr>
+            <w:noProof/>
+            <w:webHidden/>
+          </w:rPr>
+          <w:fldChar w:fldCharType="begin"/>
+        </w:r>
+        <w:r>
+          <w:rPr>
+            <w:noProof/>
+            <w:webHidden/>
+          </w:rPr>
+          <w:instrText xml:space="preserve"> PAGEREF _Toc120783985 \h </w:instrText>
+        </w:r>
+        <w:r>
+          <w:rPr>
+            <w:noProof/>
+            <w:webHidden/>
+          </w:rPr>
+        </w:r>
+        <w:r>
+          <w:rPr>
+            <w:noProof/>
+            <w:webHidden/>
+          </w:rPr>
+          <w:fldChar w:fldCharType="separate"/>
+        </w:r>
+        <w:r>
+          <w:rPr>
+            <w:noProof/>
+            <w:webHidden/>
+          </w:rPr>
+          <w:t>42</w:t>
+        </w:r>
+        <w:r>
+          <w:rPr>
+            <w:noProof/>
+            <w:webHidden/>
+          </w:rPr>
+          <w:fldChar w:fldCharType="end"/>
+        </w:r>
+      </w:hyperlink>
+    </w:p>
+    <w:p>
+      <w:pPr>
+        <w:pStyle w:val="TOC1"/>
+        <w:tabs>
+          <w:tab w:val="right" w:leader="dot" w:pos="9350"/>
+        </w:tabs>
+        <w:rPr>
+          <w:rFonts w:eastAsiaTheme="minorEastAsia"/>
+          <w:noProof/>
+        </w:rPr>
+      </w:pPr>
+      <w:hyperlink w:anchor="_Toc120783986" w:history="1">
         <w:r>
           <w:rPr>
             <w:rStyle w:val="Hyperlink"/>
@@ -1410,7 +1405,7 @@
             <w:noProof/>
             <w:webHidden/>
           </w:rPr>
-          <w:instrText xml:space="preserve"> PAGEREF _Toc120737721 \h </w:instrText>
+          <w:instrText xml:space="preserve"> PAGEREF _Toc120783986 \h </w:instrText>
         </w:r>
         <w:r>
           <w:rPr>
@@ -1430,7 +1425,7 @@
             <w:noProof/>
             <w:webHidden/>
           </w:rPr>
-          <w:t>43</w:t>
+          <w:t>45</w:t>
         </w:r>
         <w:r>
           <w:rPr>
@@ -1452,7 +1447,7 @@
           <w:noProof/>
         </w:rPr>
       </w:pPr>
-      <w:hyperlink w:anchor="_Toc120737722" w:history="1">
+      <w:hyperlink w:anchor="_Toc120783987" w:history="1">
         <w:r>
           <w:rPr>
             <w:rStyle w:val="Hyperlink"/>
@@ -1479,7 +1474,7 @@
             <w:noProof/>
             <w:webHidden/>
           </w:rPr>
-          <w:instrText xml:space="preserve"> PAGEREF _Toc120737722 \h </w:instrText>
+          <w:instrText xml:space="preserve"> PAGEREF _Toc120783987 \h </w:instrText>
         </w:r>
         <w:r>
           <w:rPr>
@@ -1499,7 +1494,7 @@
             <w:noProof/>
             <w:webHidden/>
           </w:rPr>
-          <w:t>46</w:t>
+          <w:t>48</w:t>
         </w:r>
         <w:r>
           <w:rPr>
@@ -1521,7 +1516,7 @@
           <w:noProof/>
         </w:rPr>
       </w:pPr>
-      <w:hyperlink w:anchor="_Toc120737723" w:history="1">
+      <w:hyperlink w:anchor="_Toc120783988" w:history="1">
         <w:r>
           <w:rPr>
             <w:rStyle w:val="Hyperlink"/>
@@ -1548,7 +1543,7 @@
             <w:noProof/>
             <w:webHidden/>
           </w:rPr>
-          <w:instrText xml:space="preserve"> PAGEREF _Toc120737723 \h </w:instrText>
+          <w:instrText xml:space="preserve"> PAGEREF _Toc120783988 \h </w:instrText>
         </w:r>
         <w:r>
           <w:rPr>
@@ -1568,7 +1563,7 @@
             <w:noProof/>
             <w:webHidden/>
           </w:rPr>
-          <w:t>51</w:t>
+          <w:t>53</w:t>
         </w:r>
         <w:r>
           <w:rPr>
@@ -1590,7 +1585,7 @@
           <w:noProof/>
         </w:rPr>
       </w:pPr>
-      <w:hyperlink w:anchor="_Toc120737724" w:history="1">
+      <w:hyperlink w:anchor="_Toc120783989" w:history="1">
         <w:r>
           <w:rPr>
             <w:rStyle w:val="Hyperlink"/>
@@ -1617,7 +1612,7 @@
             <w:noProof/>
             <w:webHidden/>
           </w:rPr>
-          <w:instrText xml:space="preserve"> PAGEREF _Toc120737724 \h </w:instrText>
+          <w:instrText xml:space="preserve"> PAGEREF _Toc120783989 \h </w:instrText>
         </w:r>
         <w:r>
           <w:rPr>
@@ -1637,7 +1632,7 @@
             <w:noProof/>
             <w:webHidden/>
           </w:rPr>
-          <w:t>56</w:t>
+          <w:t>58</w:t>
         </w:r>
         <w:r>
           <w:rPr>
@@ -1660,12 +1655,12 @@
       <w:pPr>
         <w:pStyle w:val="Heading1"/>
       </w:pPr>
-      <w:bookmarkStart w:id="1" w:name="_Toc120737704"/>
+      <w:bookmarkStart w:id="0" w:name="_Toc120783968"/>
       <w:r>
         <w:lastRenderedPageBreak/>
         <w:t>Data Model</w:t>
       </w:r>
-      <w:bookmarkEnd w:id="1"/>
+      <w:bookmarkEnd w:id="0"/>
     </w:p>
     <w:p>
       <w:r>
@@ -2664,10 +2659,11 @@
       </w:tr>
     </w:tbl>
     <w:p/>
-    <w:p/>
-    <w:p/>
-    <w:p/>
-    <w:p/>
+    <w:p>
+      <w:r>
+        <w:t>Note: A “No” in the “Required?” column indicates that the property is not required to be provided when the entity is being created. Instead, attributes with a “No” in the “Required?” column will be added automatically for you.</w:t>
+      </w:r>
+    </w:p>
     <w:p/>
     <w:p/>
     <w:p/>
@@ -2709,255 +2705,313 @@
       <w:pPr>
         <w:pStyle w:val="Heading1"/>
       </w:pPr>
-      <w:bookmarkStart w:id="2" w:name="_Toc120737705"/>
+      <w:bookmarkStart w:id="1" w:name="_Toc120783969"/>
       <w:r>
         <w:lastRenderedPageBreak/>
         <w:t>Relationship Between Non-User Entities</w:t>
       </w:r>
+      <w:bookmarkEnd w:id="1"/>
+    </w:p>
+    <w:p/>
+    <w:p>
+      <w:r>
+        <w:t xml:space="preserve">This application has two non-user entities: </w:t>
+      </w:r>
+      <w:r>
+        <w:t>A</w:t>
+      </w:r>
+      <w:r>
+        <w:t xml:space="preserve">ircrafts and </w:t>
+      </w:r>
+      <w:r>
+        <w:t>H</w:t>
+      </w:r>
+      <w:r>
+        <w:t xml:space="preserve">angars. </w:t>
+      </w:r>
+    </w:p>
+    <w:p/>
+    <w:p>
+      <w:r>
+        <w:t xml:space="preserve">A newly created </w:t>
+      </w:r>
+      <w:r>
+        <w:t>A</w:t>
+      </w:r>
+      <w:r>
+        <w:t>ircraft will be considered “in</w:t>
+      </w:r>
+      <w:r>
+        <w:t>-</w:t>
+      </w:r>
+      <w:r>
+        <w:t xml:space="preserve">flight”. This means that the </w:t>
+      </w:r>
+      <w:r>
+        <w:t>A</w:t>
+      </w:r>
+      <w:r>
+        <w:t xml:space="preserve">ircraft is not assigned to a </w:t>
+      </w:r>
+      <w:r>
+        <w:t>H</w:t>
+      </w:r>
+      <w:r>
+        <w:t xml:space="preserve">angar and the </w:t>
+      </w:r>
+      <w:r>
+        <w:t>A</w:t>
+      </w:r>
+      <w:r>
+        <w:t xml:space="preserve">ircraft’s </w:t>
+      </w:r>
+      <w:r>
+        <w:t>“h</w:t>
+      </w:r>
+      <w:r>
+        <w:t>angar</w:t>
+      </w:r>
+      <w:r>
+        <w:t>”</w:t>
+      </w:r>
+      <w:r>
+        <w:t xml:space="preserve"> attribute will be null. A newly created </w:t>
+      </w:r>
+      <w:r>
+        <w:t>H</w:t>
+      </w:r>
+      <w:r>
+        <w:t xml:space="preserve">angar will be considered empty. This means that no </w:t>
+      </w:r>
+      <w:r>
+        <w:t>A</w:t>
+      </w:r>
+      <w:r>
+        <w:t xml:space="preserve">ircrafts will be parked in the </w:t>
+      </w:r>
+      <w:r>
+        <w:t>H</w:t>
+      </w:r>
+      <w:r>
+        <w:t xml:space="preserve">angar and the </w:t>
+      </w:r>
+      <w:r>
+        <w:t xml:space="preserve">Hangar’s </w:t>
+      </w:r>
+      <w:r>
+        <w:t>“</w:t>
+      </w:r>
+      <w:r>
+        <w:t>aircrafts</w:t>
+      </w:r>
+      <w:r>
+        <w:t>”</w:t>
+      </w:r>
+      <w:r>
+        <w:t xml:space="preserve"> attribute (an array) will be empty, i.e., the length of the array will be zero. </w:t>
+      </w:r>
+    </w:p>
+    <w:p/>
+    <w:p>
+      <w:r>
+        <w:t xml:space="preserve">The owner of an </w:t>
+      </w:r>
+      <w:r>
+        <w:t>A</w:t>
+      </w:r>
+      <w:r>
+        <w:t xml:space="preserve">ircraft can </w:t>
+      </w:r>
+      <w:proofErr w:type="gramStart"/>
+      <w:r>
+        <w:t>add</w:t>
+      </w:r>
+      <w:proofErr w:type="gramEnd"/>
+      <w:r>
+        <w:t xml:space="preserve"> an </w:t>
+      </w:r>
+      <w:r>
+        <w:t>A</w:t>
+      </w:r>
+      <w:r>
+        <w:t xml:space="preserve">ircraft to a </w:t>
+      </w:r>
+      <w:r>
+        <w:t>H</w:t>
+      </w:r>
+      <w:r>
+        <w:t xml:space="preserve">angar. For this to be successful, the </w:t>
+      </w:r>
+      <w:r>
+        <w:t>A</w:t>
+      </w:r>
+      <w:r>
+        <w:t xml:space="preserve">ircraft must not be parked at another </w:t>
+      </w:r>
+      <w:r>
+        <w:t>H</w:t>
+      </w:r>
+      <w:r>
+        <w:t xml:space="preserve">angar and the </w:t>
+      </w:r>
+      <w:r>
+        <w:t>H</w:t>
+      </w:r>
+      <w:r>
+        <w:t xml:space="preserve">angar must not be at capacity. In other words, there is a one-to-many relationship between </w:t>
+      </w:r>
+      <w:r>
+        <w:t>A</w:t>
+      </w:r>
+      <w:r>
+        <w:t xml:space="preserve">ircrafts and </w:t>
+      </w:r>
+      <w:r>
+        <w:t>H</w:t>
+      </w:r>
+      <w:r>
+        <w:t xml:space="preserve">angars – an </w:t>
+      </w:r>
+      <w:r>
+        <w:t>A</w:t>
+      </w:r>
+      <w:r>
+        <w:t xml:space="preserve">ircraft can be parked at only one </w:t>
+      </w:r>
+      <w:r>
+        <w:t>H</w:t>
+      </w:r>
+      <w:r>
+        <w:t xml:space="preserve">angar, but a </w:t>
+      </w:r>
+      <w:r>
+        <w:t>H</w:t>
+      </w:r>
+      <w:r>
+        <w:t xml:space="preserve">angar can have many </w:t>
+      </w:r>
+      <w:r>
+        <w:t>A</w:t>
+      </w:r>
+      <w:r>
+        <w:t>ircrafts parked in it.</w:t>
+      </w:r>
+    </w:p>
+    <w:p/>
+    <w:p>
+      <w:r>
+        <w:t xml:space="preserve">Additionally, the owner of an </w:t>
+      </w:r>
+      <w:r>
+        <w:t>A</w:t>
+      </w:r>
+      <w:r>
+        <w:t xml:space="preserve">ircraft can </w:t>
+      </w:r>
+      <w:proofErr w:type="gramStart"/>
+      <w:r>
+        <w:t>remove</w:t>
+      </w:r>
+      <w:proofErr w:type="gramEnd"/>
+      <w:r>
+        <w:t xml:space="preserve"> the </w:t>
+      </w:r>
+      <w:r>
+        <w:t>A</w:t>
+      </w:r>
+      <w:r>
+        <w:t xml:space="preserve">ircraft from the </w:t>
+      </w:r>
+      <w:r>
+        <w:t>H</w:t>
+      </w:r>
+      <w:r>
+        <w:t xml:space="preserve">angar it is parked at. This will automatically mark the </w:t>
+      </w:r>
+      <w:r>
+        <w:t>A</w:t>
+      </w:r>
+      <w:r>
+        <w:t>ircraft as being “in</w:t>
+      </w:r>
+      <w:r>
+        <w:t>-</w:t>
+      </w:r>
+      <w:r>
+        <w:t xml:space="preserve">flight”, i.e., it’s </w:t>
+      </w:r>
+      <w:r>
+        <w:t>“</w:t>
+      </w:r>
+      <w:r>
+        <w:t>hangar</w:t>
+      </w:r>
+      <w:r>
+        <w:t>”</w:t>
+      </w:r>
+      <w:r>
+        <w:t xml:space="preserve"> attribute will be set to null.</w:t>
+      </w:r>
+      <w:r>
+        <w:t xml:space="preserve"> This will also automatically remove the Aircraft from the Hangar’s “aircrafts” attribute.</w:t>
+      </w:r>
+    </w:p>
+    <w:p/>
+    <w:p>
+      <w:pPr>
+        <w:pStyle w:val="Heading1"/>
+      </w:pPr>
+      <w:bookmarkStart w:id="2" w:name="_Toc120783970"/>
+      <w:r>
+        <w:t>Relationship Between User Entity and Non-User Entity</w:t>
+      </w:r>
       <w:bookmarkEnd w:id="2"/>
     </w:p>
     <w:p/>
     <w:p>
       <w:r>
-        <w:t xml:space="preserve">This application has two non-user entities: </w:t>
+        <w:t>There is a one-to-many relationship between User’s and Aircraft’s. A User can be the owner of multiple Aircrafts, but an Aircraft can only be owned by one User.</w:t>
+      </w:r>
+    </w:p>
+    <w:p/>
+    <w:p>
+      <w:r>
+        <w:t>When an Aircraft is created, a JSON web token is required to be provided as a Bearer Token</w:t>
+      </w:r>
+      <w:r>
+        <w:t xml:space="preserve"> for authoriz</w:t>
+      </w:r>
+      <w:r>
+        <w:t>ation</w:t>
+      </w:r>
+      <w:r>
+        <w:t>. The JWT is decoded and the sub attribute of the JWT is added as the “</w:t>
+      </w:r>
+      <w:proofErr w:type="spellStart"/>
+      <w:r>
+        <w:t>ownerId</w:t>
+      </w:r>
+      <w:proofErr w:type="spellEnd"/>
+      <w:r>
+        <w:t>” attribute of the Aircraft being created.</w:t>
+      </w:r>
+    </w:p>
+    <w:p/>
+    <w:p>
+      <w:r>
+        <w:t>Thus, access to Aircraft’s is restricted to the Aircraft’s owner</w:t>
+      </w:r>
+      <w:r>
+        <w:t>.</w:t>
+      </w:r>
+      <w:r>
+        <w:t xml:space="preserve"> </w:t>
       </w:r>
       <w:r>
         <w:t>A</w:t>
       </w:r>
       <w:r>
-        <w:t xml:space="preserve">ircrafts and </w:t>
-      </w:r>
-      <w:r>
-        <w:t>H</w:t>
-      </w:r>
-      <w:r>
-        <w:t xml:space="preserve">angars. </w:t>
-      </w:r>
-    </w:p>
-    <w:p/>
-    <w:p>
-      <w:r>
-        <w:t xml:space="preserve">A newly created </w:t>
-      </w:r>
-      <w:r>
-        <w:t>A</w:t>
-      </w:r>
-      <w:r>
-        <w:t>ircraft will be considered “in</w:t>
-      </w:r>
-      <w:r>
-        <w:t>-</w:t>
-      </w:r>
-      <w:r>
-        <w:t xml:space="preserve">flight”. This means that the </w:t>
-      </w:r>
-      <w:r>
-        <w:t>A</w:t>
-      </w:r>
-      <w:r>
-        <w:t xml:space="preserve">ircraft is not assigned to a </w:t>
-      </w:r>
-      <w:r>
-        <w:t>H</w:t>
-      </w:r>
-      <w:r>
-        <w:t xml:space="preserve">angar and the </w:t>
-      </w:r>
-      <w:r>
-        <w:t>A</w:t>
-      </w:r>
-      <w:r>
-        <w:t xml:space="preserve">ircraft’s </w:t>
-      </w:r>
-      <w:r>
-        <w:t>“h</w:t>
-      </w:r>
-      <w:r>
-        <w:t>angar</w:t>
-      </w:r>
-      <w:r>
-        <w:t>”</w:t>
-      </w:r>
-      <w:r>
-        <w:t xml:space="preserve"> attribute will be null. A newly created </w:t>
-      </w:r>
-      <w:r>
-        <w:t>H</w:t>
-      </w:r>
-      <w:r>
-        <w:t xml:space="preserve">angar will be considered empty. This means that no </w:t>
-      </w:r>
-      <w:r>
-        <w:t>A</w:t>
-      </w:r>
-      <w:r>
-        <w:t xml:space="preserve">ircrafts will be parked in the </w:t>
-      </w:r>
-      <w:r>
-        <w:t>H</w:t>
-      </w:r>
-      <w:r>
-        <w:t xml:space="preserve">angar and the </w:t>
-      </w:r>
-      <w:r>
-        <w:t xml:space="preserve">Hangar’s </w:t>
-      </w:r>
-      <w:r>
-        <w:t>“</w:t>
-      </w:r>
-      <w:r>
-        <w:t>aircrafts</w:t>
-      </w:r>
-      <w:r>
-        <w:t>”</w:t>
-      </w:r>
-      <w:r>
-        <w:t xml:space="preserve"> attribute (an array) will be empty, i.e., the length of the array will be zero. </w:t>
-      </w:r>
-    </w:p>
-    <w:p/>
-    <w:p>
-      <w:r>
-        <w:t xml:space="preserve">The owner of an </w:t>
-      </w:r>
-      <w:r>
-        <w:t>A</w:t>
-      </w:r>
-      <w:r>
-        <w:t xml:space="preserve">ircraft can </w:t>
-      </w:r>
-      <w:proofErr w:type="gramStart"/>
-      <w:r>
-        <w:t>add</w:t>
-      </w:r>
-      <w:proofErr w:type="gramEnd"/>
-      <w:r>
-        <w:t xml:space="preserve"> an </w:t>
-      </w:r>
-      <w:r>
-        <w:t>A</w:t>
-      </w:r>
-      <w:r>
-        <w:t xml:space="preserve">ircraft to a </w:t>
-      </w:r>
-      <w:r>
-        <w:t>H</w:t>
-      </w:r>
-      <w:r>
-        <w:t xml:space="preserve">angar. For this to be successful, the </w:t>
-      </w:r>
-      <w:r>
-        <w:t>A</w:t>
-      </w:r>
-      <w:r>
-        <w:t xml:space="preserve">ircraft must not be parked at another </w:t>
-      </w:r>
-      <w:r>
-        <w:t>H</w:t>
-      </w:r>
-      <w:r>
-        <w:t xml:space="preserve">angar and the </w:t>
-      </w:r>
-      <w:r>
-        <w:t>H</w:t>
-      </w:r>
-      <w:r>
-        <w:t xml:space="preserve">angar must not be at capacity. In other words, there is a one-to-many relationship between </w:t>
-      </w:r>
-      <w:r>
-        <w:t>A</w:t>
-      </w:r>
-      <w:r>
-        <w:t xml:space="preserve">ircrafts and </w:t>
-      </w:r>
-      <w:r>
-        <w:t>H</w:t>
-      </w:r>
-      <w:r>
-        <w:t xml:space="preserve">angars – an </w:t>
-      </w:r>
-      <w:r>
-        <w:t>A</w:t>
-      </w:r>
-      <w:r>
-        <w:t xml:space="preserve">ircraft can be parked at only one </w:t>
-      </w:r>
-      <w:r>
-        <w:t>H</w:t>
-      </w:r>
-      <w:r>
-        <w:t xml:space="preserve">angar, but a </w:t>
-      </w:r>
-      <w:r>
-        <w:t>H</w:t>
-      </w:r>
-      <w:r>
-        <w:t xml:space="preserve">angar can have many </w:t>
-      </w:r>
-      <w:r>
-        <w:t>A</w:t>
-      </w:r>
-      <w:r>
-        <w:t>ircrafts parked in it.</w:t>
-      </w:r>
-    </w:p>
-    <w:p/>
-    <w:p>
-      <w:r>
-        <w:t xml:space="preserve">Additionally, the owner of an </w:t>
-      </w:r>
-      <w:r>
-        <w:t>A</w:t>
-      </w:r>
-      <w:r>
-        <w:t xml:space="preserve">ircraft can </w:t>
-      </w:r>
-      <w:proofErr w:type="gramStart"/>
-      <w:r>
-        <w:t>remove</w:t>
-      </w:r>
-      <w:proofErr w:type="gramEnd"/>
-      <w:r>
-        <w:t xml:space="preserve"> the </w:t>
-      </w:r>
-      <w:r>
-        <w:t>A</w:t>
-      </w:r>
-      <w:r>
-        <w:t xml:space="preserve">ircraft from the </w:t>
-      </w:r>
-      <w:r>
-        <w:t>H</w:t>
-      </w:r>
-      <w:r>
-        <w:t xml:space="preserve">angar it is parked at. This will automatically mark the </w:t>
-      </w:r>
-      <w:r>
-        <w:t>A</w:t>
-      </w:r>
-      <w:r>
-        <w:t>ircraft as being “in</w:t>
-      </w:r>
-      <w:r>
-        <w:t>-</w:t>
-      </w:r>
-      <w:r>
-        <w:t xml:space="preserve">flight”, i.e., it’s </w:t>
-      </w:r>
-      <w:r>
-        <w:t>“</w:t>
-      </w:r>
-      <w:r>
-        <w:t>hangar</w:t>
-      </w:r>
-      <w:r>
-        <w:t>”</w:t>
-      </w:r>
-      <w:r>
-        <w:t xml:space="preserve"> attribute will be set to null.</w:t>
-      </w:r>
-      <w:r>
-        <w:t xml:space="preserve"> This will also automatically remove the Aircraft from the Hangar’s “aircrafts” attribute.</w:t>
+        <w:t xml:space="preserve"> User making a request with a specific Aircraft as the target must be authorized to perform the requested action on the specific Aircraft, i.e., they must be the owner of the Aircraft. </w:t>
       </w:r>
     </w:p>
     <w:p/>
@@ -2965,69 +3019,11 @@
       <w:pPr>
         <w:pStyle w:val="Heading1"/>
       </w:pPr>
-      <w:bookmarkStart w:id="3" w:name="_Toc120737706"/>
-      <w:r>
-        <w:t>Relationship Between User Entity and Non-User Entity</w:t>
+      <w:bookmarkStart w:id="3" w:name="_Toc120783971"/>
+      <w:r>
+        <w:t>Description of How the User Entity is Being Modeled</w:t>
       </w:r>
       <w:bookmarkEnd w:id="3"/>
-    </w:p>
-    <w:p/>
-    <w:p>
-      <w:r>
-        <w:t>There is a one-to-many relationship between User’s and Aircraft’s. A User can be the owner of multiple Aircrafts, but an Aircraft can only be owned by one User.</w:t>
-      </w:r>
-    </w:p>
-    <w:p/>
-    <w:p>
-      <w:r>
-        <w:t>When an Aircraft is created, a JSON web token is required to be provided as a Bearer Token</w:t>
-      </w:r>
-      <w:r>
-        <w:t xml:space="preserve"> for authoriz</w:t>
-      </w:r>
-      <w:r>
-        <w:t>ation</w:t>
-      </w:r>
-      <w:r>
-        <w:t>. The JWT is decoded and the sub attribute of the JWT is added as the “</w:t>
-      </w:r>
-      <w:proofErr w:type="spellStart"/>
-      <w:r>
-        <w:t>ownerId</w:t>
-      </w:r>
-      <w:proofErr w:type="spellEnd"/>
-      <w:r>
-        <w:t>” attribute of the Aircraft being created.</w:t>
-      </w:r>
-    </w:p>
-    <w:p/>
-    <w:p>
-      <w:r>
-        <w:t>Thus, access to Aircraft’s is restricted to the Aircraft’s owner</w:t>
-      </w:r>
-      <w:r>
-        <w:t>.</w:t>
-      </w:r>
-      <w:r>
-        <w:t xml:space="preserve"> </w:t>
-      </w:r>
-      <w:r>
-        <w:t>A</w:t>
-      </w:r>
-      <w:r>
-        <w:t xml:space="preserve"> User making a request with a specific Aircraft as the target must be authorized to perform the requested action on the specific Aircraft, i.e., they must be the owner of the Aircraft. </w:t>
-      </w:r>
-    </w:p>
-    <w:p/>
-    <w:p>
-      <w:pPr>
-        <w:pStyle w:val="Heading1"/>
-      </w:pPr>
-      <w:bookmarkStart w:id="4" w:name="_Toc120737707"/>
-      <w:r>
-        <w:t>Description of How the User Entity is Being Modeled</w:t>
-      </w:r>
-      <w:bookmarkEnd w:id="4"/>
     </w:p>
     <w:p/>
     <w:p>
@@ -3160,11 +3156,11 @@
       <w:pPr>
         <w:pStyle w:val="Heading1"/>
       </w:pPr>
-      <w:bookmarkStart w:id="5" w:name="_Toc120737708"/>
+      <w:bookmarkStart w:id="4" w:name="_Toc120783972"/>
       <w:r>
         <w:t>The Unique Identifier for a User</w:t>
       </w:r>
-      <w:bookmarkEnd w:id="5"/>
+      <w:bookmarkEnd w:id="4"/>
     </w:p>
     <w:p/>
     <w:p>
@@ -3392,7 +3388,7 @@
       <w:pPr>
         <w:pStyle w:val="Heading1"/>
       </w:pPr>
-      <w:bookmarkStart w:id="6" w:name="_Toc120737709"/>
+      <w:bookmarkStart w:id="5" w:name="_Toc120783973"/>
       <w:r>
         <w:t xml:space="preserve">Requesting Aircrafts for User’s (User Identifier </w:t>
       </w:r>
@@ -3402,7 +3398,7 @@
       <w:r>
         <w:t xml:space="preserve"> User)</w:t>
       </w:r>
-      <w:bookmarkEnd w:id="6"/>
+      <w:bookmarkEnd w:id="5"/>
     </w:p>
     <w:p/>
     <w:p>
@@ -3585,11 +3581,11 @@
       <w:pPr>
         <w:pStyle w:val="Heading1"/>
       </w:pPr>
-      <w:bookmarkStart w:id="7" w:name="_Toc120737710"/>
+      <w:bookmarkStart w:id="6" w:name="_Toc120783974"/>
       <w:r>
         <w:t>Mapping a Supplied JWT to the Identifier of a User</w:t>
       </w:r>
-      <w:bookmarkEnd w:id="7"/>
+      <w:bookmarkEnd w:id="6"/>
     </w:p>
     <w:p/>
     <w:p>
@@ -3831,7 +3827,674 @@
       <w:pPr>
         <w:pStyle w:val="Heading1"/>
       </w:pPr>
-      <w:bookmarkStart w:id="8" w:name="_Toc120737711"/>
+      <w:bookmarkStart w:id="7" w:name="_Toc120783975"/>
+      <w:r>
+        <w:lastRenderedPageBreak/>
+        <w:t>Get All Users</w:t>
+      </w:r>
+      <w:bookmarkEnd w:id="7"/>
+    </w:p>
+    <w:p>
+      <w:r>
+        <w:t>Allows you to get all user accounts for the application.</w:t>
+      </w:r>
+    </w:p>
+    <w:p/>
+    <w:tbl>
+      <w:tblPr>
+        <w:tblStyle w:val="TableGrid"/>
+        <w:tblW w:w="0" w:type="auto"/>
+        <w:tblLook w:val="04A0" w:firstRow="1" w:lastRow="0" w:firstColumn="1" w:lastColumn="0" w:noHBand="0" w:noVBand="1"/>
+      </w:tblPr>
+      <w:tblGrid>
+        <w:gridCol w:w="9350"/>
+      </w:tblGrid>
+      <w:tr>
+        <w:tc>
+          <w:tcPr>
+            <w:tcW w:w="9350" w:type="dxa"/>
+          </w:tcPr>
+          <w:p>
+            <w:r>
+              <w:t>GET /users</w:t>
+            </w:r>
+          </w:p>
+        </w:tc>
+      </w:tr>
+    </w:tbl>
+    <w:p/>
+    <w:p>
+      <w:pPr>
+        <w:pStyle w:val="Heading2"/>
+      </w:pPr>
+      <w:r>
+        <w:t>Request</w:t>
+      </w:r>
+    </w:p>
+    <w:p>
+      <w:pPr>
+        <w:pStyle w:val="Heading3"/>
+      </w:pPr>
+      <w:r>
+        <w:t>Media Type(s)</w:t>
+      </w:r>
+    </w:p>
+    <w:p>
+      <w:r>
+        <w:t>None</w:t>
+      </w:r>
+    </w:p>
+    <w:p/>
+    <w:p>
+      <w:pPr>
+        <w:pStyle w:val="Heading3"/>
+      </w:pPr>
+      <w:r>
+        <w:t>Authorization</w:t>
+      </w:r>
+    </w:p>
+    <w:p>
+      <w:r>
+        <w:t>None</w:t>
+      </w:r>
+    </w:p>
+    <w:p/>
+    <w:p>
+      <w:pPr>
+        <w:pStyle w:val="Heading3"/>
+      </w:pPr>
+      <w:r>
+        <w:t>Path Parameters</w:t>
+      </w:r>
+    </w:p>
+    <w:p>
+      <w:r>
+        <w:t>None</w:t>
+      </w:r>
+    </w:p>
+    <w:p/>
+    <w:p>
+      <w:pPr>
+        <w:pStyle w:val="Heading3"/>
+      </w:pPr>
+      <w:r>
+        <w:t>Request Body</w:t>
+      </w:r>
+    </w:p>
+    <w:p>
+      <w:r>
+        <w:t>None</w:t>
+      </w:r>
+    </w:p>
+    <w:p/>
+    <w:p>
+      <w:pPr>
+        <w:pStyle w:val="Heading2"/>
+      </w:pPr>
+      <w:r>
+        <w:t>Response</w:t>
+      </w:r>
+    </w:p>
+    <w:p>
+      <w:pPr>
+        <w:pStyle w:val="Heading3"/>
+      </w:pPr>
+      <w:r>
+        <w:t>Media Type(s)</w:t>
+      </w:r>
+    </w:p>
+    <w:p>
+      <w:r>
+        <w:t>application/</w:t>
+      </w:r>
+      <w:proofErr w:type="spellStart"/>
+      <w:r>
+        <w:t>json</w:t>
+      </w:r>
+      <w:proofErr w:type="spellEnd"/>
+    </w:p>
+    <w:p/>
+    <w:p>
+      <w:pPr>
+        <w:pStyle w:val="Heading3"/>
+      </w:pPr>
+      <w:r>
+        <w:t>Response Body Format</w:t>
+      </w:r>
+    </w:p>
+    <w:p>
+      <w:r>
+        <w:t>JSON</w:t>
+      </w:r>
+    </w:p>
+    <w:p/>
+    <w:p>
+      <w:pPr>
+        <w:pStyle w:val="Heading3"/>
+      </w:pPr>
+      <w:r>
+        <w:t>Response Statuses</w:t>
+      </w:r>
+    </w:p>
+    <w:tbl>
+      <w:tblPr>
+        <w:tblStyle w:val="TableGrid"/>
+        <w:tblW w:w="0" w:type="auto"/>
+        <w:tblLook w:val="04A0" w:firstRow="1" w:lastRow="0" w:firstColumn="1" w:lastColumn="0" w:noHBand="0" w:noVBand="1"/>
+      </w:tblPr>
+      <w:tblGrid>
+        <w:gridCol w:w="1885"/>
+        <w:gridCol w:w="3150"/>
+        <w:gridCol w:w="4315"/>
+      </w:tblGrid>
+      <w:tr>
+        <w:tc>
+          <w:tcPr>
+            <w:tcW w:w="1885" w:type="dxa"/>
+          </w:tcPr>
+          <w:p>
+            <w:pPr>
+              <w:rPr>
+                <w:b/>
+                <w:bCs/>
+              </w:rPr>
+            </w:pPr>
+            <w:r>
+              <w:rPr>
+                <w:b/>
+                <w:bCs/>
+              </w:rPr>
+              <w:t>Outcome</w:t>
+            </w:r>
+          </w:p>
+        </w:tc>
+        <w:tc>
+          <w:tcPr>
+            <w:tcW w:w="3150" w:type="dxa"/>
+          </w:tcPr>
+          <w:p>
+            <w:pPr>
+              <w:rPr>
+                <w:b/>
+                <w:bCs/>
+              </w:rPr>
+            </w:pPr>
+            <w:r>
+              <w:rPr>
+                <w:b/>
+                <w:bCs/>
+              </w:rPr>
+              <w:t>Status Code</w:t>
+            </w:r>
+          </w:p>
+        </w:tc>
+        <w:tc>
+          <w:tcPr>
+            <w:tcW w:w="4315" w:type="dxa"/>
+          </w:tcPr>
+          <w:p>
+            <w:pPr>
+              <w:rPr>
+                <w:b/>
+                <w:bCs/>
+              </w:rPr>
+            </w:pPr>
+            <w:r>
+              <w:rPr>
+                <w:b/>
+                <w:bCs/>
+              </w:rPr>
+              <w:t>Description</w:t>
+            </w:r>
+          </w:p>
+        </w:tc>
+      </w:tr>
+      <w:tr>
+        <w:tc>
+          <w:tcPr>
+            <w:tcW w:w="1885" w:type="dxa"/>
+          </w:tcPr>
+          <w:p>
+            <w:r>
+              <w:t>Success</w:t>
+            </w:r>
+          </w:p>
+        </w:tc>
+        <w:tc>
+          <w:tcPr>
+            <w:tcW w:w="3150" w:type="dxa"/>
+          </w:tcPr>
+          <w:p>
+            <w:r>
+              <w:t>200 OK</w:t>
+            </w:r>
+          </w:p>
+        </w:tc>
+        <w:tc>
+          <w:tcPr>
+            <w:tcW w:w="4315" w:type="dxa"/>
+          </w:tcPr>
+          <w:p/>
+        </w:tc>
+      </w:tr>
+      <w:tr>
+        <w:tc>
+          <w:tcPr>
+            <w:tcW w:w="1885" w:type="dxa"/>
+          </w:tcPr>
+          <w:p>
+            <w:r>
+              <w:t>Failure</w:t>
+            </w:r>
+          </w:p>
+        </w:tc>
+        <w:tc>
+          <w:tcPr>
+            <w:tcW w:w="3150" w:type="dxa"/>
+          </w:tcPr>
+          <w:p>
+            <w:r>
+              <w:t>406 Not Acceptable</w:t>
+            </w:r>
+          </w:p>
+        </w:tc>
+        <w:tc>
+          <w:tcPr>
+            <w:tcW w:w="4315" w:type="dxa"/>
+          </w:tcPr>
+          <w:p>
+            <w:r>
+              <w:t>If the Accept header in the request is not application/</w:t>
+            </w:r>
+            <w:proofErr w:type="spellStart"/>
+            <w:r>
+              <w:t>json</w:t>
+            </w:r>
+            <w:proofErr w:type="spellEnd"/>
+            <w:r>
+              <w:t xml:space="preserve">, the aircraft will not be created and a </w:t>
+            </w:r>
+            <w:proofErr w:type="gramStart"/>
+            <w:r>
+              <w:t>406 status</w:t>
+            </w:r>
+            <w:proofErr w:type="gramEnd"/>
+            <w:r>
+              <w:t xml:space="preserve"> code will be returned.</w:t>
+            </w:r>
+          </w:p>
+        </w:tc>
+      </w:tr>
+      <w:tr>
+        <w:tc>
+          <w:tcPr>
+            <w:tcW w:w="1885" w:type="dxa"/>
+          </w:tcPr>
+          <w:p>
+            <w:r>
+              <w:t>Failure</w:t>
+            </w:r>
+          </w:p>
+        </w:tc>
+        <w:tc>
+          <w:tcPr>
+            <w:tcW w:w="3150" w:type="dxa"/>
+          </w:tcPr>
+          <w:p>
+            <w:r>
+              <w:t>500 Internal Server Error</w:t>
+            </w:r>
+          </w:p>
+        </w:tc>
+        <w:tc>
+          <w:tcPr>
+            <w:tcW w:w="4315" w:type="dxa"/>
+          </w:tcPr>
+          <w:p>
+            <w:r>
+              <w:t>An internal server error has occurred.</w:t>
+            </w:r>
+          </w:p>
+        </w:tc>
+      </w:tr>
+    </w:tbl>
+    <w:p/>
+    <w:p>
+      <w:pPr>
+        <w:pStyle w:val="Heading3"/>
+      </w:pPr>
+      <w:r>
+        <w:t>Response Examples</w:t>
+      </w:r>
+    </w:p>
+    <w:p>
+      <w:pPr>
+        <w:pStyle w:val="Heading4"/>
+      </w:pPr>
+      <w:r>
+        <w:t>Success</w:t>
+      </w:r>
+    </w:p>
+    <w:tbl>
+      <w:tblPr>
+        <w:tblStyle w:val="TableGrid"/>
+        <w:tblW w:w="0" w:type="auto"/>
+        <w:tblLook w:val="04A0" w:firstRow="1" w:lastRow="0" w:firstColumn="1" w:lastColumn="0" w:noHBand="0" w:noVBand="1"/>
+      </w:tblPr>
+      <w:tblGrid>
+        <w:gridCol w:w="9350"/>
+      </w:tblGrid>
+      <w:tr>
+        <w:tc>
+          <w:tcPr>
+            <w:tcW w:w="9350" w:type="dxa"/>
+          </w:tcPr>
+          <w:p>
+            <w:r>
+              <w:t>Status: 200 OK</w:t>
+            </w:r>
+          </w:p>
+          <w:p>
+            <w:r>
+              <w:t>Content-Type: application/</w:t>
+            </w:r>
+            <w:proofErr w:type="spellStart"/>
+            <w:r>
+              <w:t>json</w:t>
+            </w:r>
+            <w:proofErr w:type="spellEnd"/>
+          </w:p>
+          <w:p/>
+          <w:p>
+            <w:r>
+              <w:t>{</w:t>
+            </w:r>
+          </w:p>
+          <w:p>
+            <w:r>
+              <w:t xml:space="preserve">    “</w:t>
+            </w:r>
+            <w:proofErr w:type="spellStart"/>
+            <w:r>
+              <w:t>totalUsers</w:t>
+            </w:r>
+            <w:proofErr w:type="spellEnd"/>
+            <w:r>
+              <w:t>”: 2</w:t>
+            </w:r>
+          </w:p>
+          <w:p>
+            <w:r>
+              <w:lastRenderedPageBreak/>
+              <w:t xml:space="preserve">    “users”: [</w:t>
+            </w:r>
+          </w:p>
+          <w:p>
+            <w:r>
+              <w:t xml:space="preserve">        {</w:t>
+            </w:r>
+          </w:p>
+          <w:p>
+            <w:r>
+              <w:t xml:space="preserve">            “id”: </w:t>
+            </w:r>
+            <w:r>
+              <w:t>“1234”</w:t>
+            </w:r>
+          </w:p>
+          <w:p>
+            <w:r>
+              <w:t xml:space="preserve">            “</w:t>
+            </w:r>
+            <w:proofErr w:type="spellStart"/>
+            <w:r>
+              <w:t>givenName</w:t>
+            </w:r>
+            <w:proofErr w:type="spellEnd"/>
+            <w:r>
+              <w:t>”:</w:t>
+            </w:r>
+            <w:r>
+              <w:t xml:space="preserve"> “Jane”</w:t>
+            </w:r>
+          </w:p>
+          <w:p>
+            <w:r>
+              <w:t xml:space="preserve">            “</w:t>
+            </w:r>
+            <w:proofErr w:type="spellStart"/>
+            <w:r>
+              <w:t>familyName</w:t>
+            </w:r>
+            <w:proofErr w:type="spellEnd"/>
+            <w:r>
+              <w:t>”:</w:t>
+            </w:r>
+            <w:r>
+              <w:t xml:space="preserve"> “Doe”</w:t>
+            </w:r>
+          </w:p>
+          <w:p>
+            <w:r>
+              <w:t xml:space="preserve">            “aircrafts”: 0</w:t>
+            </w:r>
+          </w:p>
+          <w:p>
+            <w:r>
+              <w:t xml:space="preserve">        }</w:t>
+            </w:r>
+            <w:r>
+              <w:t>,</w:t>
+            </w:r>
+          </w:p>
+          <w:p>
+            <w:r>
+              <w:t xml:space="preserve">        {</w:t>
+            </w:r>
+          </w:p>
+          <w:p>
+            <w:r>
+              <w:t xml:space="preserve">            “id”: “5678”,</w:t>
+            </w:r>
+          </w:p>
+          <w:p>
+            <w:r>
+              <w:t xml:space="preserve">            “</w:t>
+            </w:r>
+            <w:proofErr w:type="spellStart"/>
+            <w:r>
+              <w:t>givenName</w:t>
+            </w:r>
+            <w:proofErr w:type="spellEnd"/>
+            <w:r>
+              <w:t>”: “John”</w:t>
+            </w:r>
+          </w:p>
+          <w:p>
+            <w:r>
+              <w:t xml:space="preserve">            “</w:t>
+            </w:r>
+            <w:proofErr w:type="spellStart"/>
+            <w:r>
+              <w:t>familyName</w:t>
+            </w:r>
+            <w:proofErr w:type="spellEnd"/>
+            <w:r>
+              <w:t>”: “Doe”,</w:t>
+            </w:r>
+          </w:p>
+          <w:p>
+            <w:r>
+              <w:t xml:space="preserve">            “aircrafts”: 2</w:t>
+            </w:r>
+          </w:p>
+          <w:p>
+            <w:r>
+              <w:t xml:space="preserve">        }</w:t>
+            </w:r>
+          </w:p>
+          <w:p>
+            <w:r>
+              <w:t xml:space="preserve">    ]</w:t>
+            </w:r>
+          </w:p>
+          <w:p>
+            <w:r>
+              <w:t>}</w:t>
+            </w:r>
+          </w:p>
+        </w:tc>
+      </w:tr>
+    </w:tbl>
+    <w:p/>
+    <w:p>
+      <w:pPr>
+        <w:pStyle w:val="Heading4"/>
+      </w:pPr>
+      <w:r>
+        <w:t>Failure</w:t>
+      </w:r>
+    </w:p>
+    <w:tbl>
+      <w:tblPr>
+        <w:tblStyle w:val="TableGrid"/>
+        <w:tblW w:w="0" w:type="auto"/>
+        <w:tblLook w:val="04A0" w:firstRow="1" w:lastRow="0" w:firstColumn="1" w:lastColumn="0" w:noHBand="0" w:noVBand="1"/>
+      </w:tblPr>
+      <w:tblGrid>
+        <w:gridCol w:w="9350"/>
+      </w:tblGrid>
+      <w:tr>
+        <w:tc>
+          <w:tcPr>
+            <w:tcW w:w="9350" w:type="dxa"/>
+          </w:tcPr>
+          <w:p>
+            <w:r>
+              <w:t>Status: 406 Not Acceptable</w:t>
+            </w:r>
+          </w:p>
+          <w:p>
+            <w:r>
+              <w:t>Content-Type: application/</w:t>
+            </w:r>
+            <w:proofErr w:type="spellStart"/>
+            <w:r>
+              <w:t>json</w:t>
+            </w:r>
+            <w:proofErr w:type="spellEnd"/>
+          </w:p>
+          <w:p/>
+          <w:p>
+            <w:r>
+              <w:t>{</w:t>
+            </w:r>
+          </w:p>
+          <w:p>
+            <w:r>
+              <w:t xml:space="preserve">    “Error”: “Accept header must be application/</w:t>
+            </w:r>
+            <w:proofErr w:type="spellStart"/>
+            <w:r>
+              <w:t>json</w:t>
+            </w:r>
+            <w:proofErr w:type="spellEnd"/>
+            <w:r>
+              <w:t>”</w:t>
+            </w:r>
+          </w:p>
+          <w:p>
+            <w:r>
+              <w:t>}</w:t>
+            </w:r>
+          </w:p>
+        </w:tc>
+      </w:tr>
+    </w:tbl>
+    <w:p/>
+    <w:p>
+      <w:pPr>
+        <w:pStyle w:val="Heading4"/>
+      </w:pPr>
+      <w:r>
+        <w:t>Failure</w:t>
+      </w:r>
+    </w:p>
+    <w:tbl>
+      <w:tblPr>
+        <w:tblStyle w:val="TableGrid"/>
+        <w:tblW w:w="0" w:type="auto"/>
+        <w:tblLook w:val="04A0" w:firstRow="1" w:lastRow="0" w:firstColumn="1" w:lastColumn="0" w:noHBand="0" w:noVBand="1"/>
+      </w:tblPr>
+      <w:tblGrid>
+        <w:gridCol w:w="9350"/>
+      </w:tblGrid>
+      <w:tr>
+        <w:tc>
+          <w:tcPr>
+            <w:tcW w:w="9350" w:type="dxa"/>
+          </w:tcPr>
+          <w:p>
+            <w:r>
+              <w:t>Status: 500 Internal Server Error</w:t>
+            </w:r>
+          </w:p>
+          <w:p>
+            <w:r>
+              <w:t>Content-Type: application/</w:t>
+            </w:r>
+            <w:proofErr w:type="spellStart"/>
+            <w:r>
+              <w:t>json</w:t>
+            </w:r>
+            <w:proofErr w:type="spellEnd"/>
+          </w:p>
+          <w:p/>
+          <w:p>
+            <w:r>
+              <w:t>{</w:t>
+            </w:r>
+          </w:p>
+          <w:p>
+            <w:r>
+              <w:t xml:space="preserve">    “Error”: “An internal server error has occurred”</w:t>
+            </w:r>
+          </w:p>
+          <w:p>
+            <w:r>
+              <w:t>}</w:t>
+            </w:r>
+          </w:p>
+        </w:tc>
+      </w:tr>
+    </w:tbl>
+    <w:p/>
+    <w:p>
+      <w:pPr>
+        <w:pStyle w:val="Heading1"/>
+      </w:pPr>
+    </w:p>
+    <w:p>
+      <w:pPr>
+        <w:pStyle w:val="Heading1"/>
+      </w:pPr>
+    </w:p>
+    <w:p>
+      <w:pPr>
+        <w:pStyle w:val="Heading1"/>
+      </w:pPr>
+    </w:p>
+    <w:p>
+      <w:pPr>
+        <w:pStyle w:val="Heading1"/>
+      </w:pPr>
+    </w:p>
+    <w:p/>
+    <w:p>
+      <w:pPr>
+        <w:pStyle w:val="Heading1"/>
+      </w:pPr>
+      <w:bookmarkStart w:id="8" w:name="_Toc120783976"/>
       <w:r>
         <w:lastRenderedPageBreak/>
         <w:t>Create an Aircraft</w:t>
@@ -4917,7 +5580,13 @@
               <w:t xml:space="preserve">    “Error”: “</w:t>
             </w:r>
             <w:r>
-              <w:t>Content-type must be</w:t>
+              <w:t>Content-</w:t>
+            </w:r>
+            <w:r>
+              <w:t>T</w:t>
+            </w:r>
+            <w:r>
+              <w:t>ype must be</w:t>
             </w:r>
             <w:r>
               <w:t xml:space="preserve"> application/</w:t>
@@ -5250,7 +5919,7 @@
       <w:pPr>
         <w:pStyle w:val="Heading1"/>
       </w:pPr>
-      <w:bookmarkStart w:id="9" w:name="_Toc120737712"/>
+      <w:bookmarkStart w:id="9" w:name="_Toc120783977"/>
       <w:r>
         <w:lastRenderedPageBreak/>
         <w:t>Get All Aircrafts</w:t>
@@ -6518,7 +7187,7 @@
       <w:pPr>
         <w:pStyle w:val="Heading1"/>
       </w:pPr>
-      <w:bookmarkStart w:id="10" w:name="_Toc120737713"/>
+      <w:bookmarkStart w:id="10" w:name="_Toc120783978"/>
       <w:r>
         <w:lastRenderedPageBreak/>
         <w:t>Get an Aircraft</w:t>
@@ -7536,7 +8205,7 @@
       <w:pPr>
         <w:pStyle w:val="Heading1"/>
       </w:pPr>
-      <w:bookmarkStart w:id="11" w:name="_Toc120737714"/>
+      <w:bookmarkStart w:id="11" w:name="_Toc120783979"/>
       <w:r>
         <w:lastRenderedPageBreak/>
         <w:t>Partially Update an Aircraft</w:t>
@@ -8732,7 +9401,13 @@
               <w:t xml:space="preserve">    “Error”: “</w:t>
             </w:r>
             <w:r>
-              <w:t>Content-type must be</w:t>
+              <w:t>Content-</w:t>
+            </w:r>
+            <w:r>
+              <w:t>T</w:t>
+            </w:r>
+            <w:r>
+              <w:t>ype must be</w:t>
             </w:r>
             <w:r>
               <w:t xml:space="preserve"> application/</w:t>
@@ -9239,7 +9914,7 @@
       <w:pPr>
         <w:pStyle w:val="Heading1"/>
       </w:pPr>
-      <w:bookmarkStart w:id="12" w:name="_Toc120737715"/>
+      <w:bookmarkStart w:id="12" w:name="_Toc120783980"/>
       <w:r>
         <w:lastRenderedPageBreak/>
         <w:t>Fully Update an Aircraft</w:t>
@@ -10491,7 +11166,13 @@
               <w:t xml:space="preserve">    “Error”: “</w:t>
             </w:r>
             <w:r>
-              <w:t>Content-type must be</w:t>
+              <w:t>Content-</w:t>
+            </w:r>
+            <w:r>
+              <w:t>T</w:t>
+            </w:r>
+            <w:r>
+              <w:t>ype must be</w:t>
             </w:r>
             <w:r>
               <w:t xml:space="preserve"> application/</w:t>
@@ -10983,7 +11664,7 @@
       <w:pPr>
         <w:pStyle w:val="Heading1"/>
       </w:pPr>
-      <w:bookmarkStart w:id="13" w:name="_Toc120737716"/>
+      <w:bookmarkStart w:id="13" w:name="_Toc120783981"/>
       <w:r>
         <w:lastRenderedPageBreak/>
         <w:t>Delete an Aircraft</w:t>
@@ -11787,7 +12468,7 @@
       <w:pPr>
         <w:pStyle w:val="Heading1"/>
       </w:pPr>
-      <w:bookmarkStart w:id="14" w:name="_Toc120737717"/>
+      <w:bookmarkStart w:id="14" w:name="_Toc120783982"/>
       <w:r>
         <w:lastRenderedPageBreak/>
         <w:t>Create a Hangar</w:t>
@@ -12967,7 +13648,13 @@
               <w:t xml:space="preserve">    “Error”: “</w:t>
             </w:r>
             <w:r>
-              <w:t>Content-type must be</w:t>
+              <w:t>Content-</w:t>
+            </w:r>
+            <w:r>
+              <w:t>T</w:t>
+            </w:r>
+            <w:r>
+              <w:t>ype must be</w:t>
             </w:r>
             <w:r>
               <w:t xml:space="preserve"> application/</w:t>
@@ -13370,7 +14057,7 @@
       <w:pPr>
         <w:pStyle w:val="Heading1"/>
       </w:pPr>
-      <w:bookmarkStart w:id="15" w:name="_Toc120737718"/>
+      <w:bookmarkStart w:id="15" w:name="_Toc120783983"/>
       <w:r>
         <w:lastRenderedPageBreak/>
         <w:t>Get All Hangars</w:t>
@@ -14704,7 +15391,7 @@
       <w:pPr>
         <w:pStyle w:val="Heading1"/>
       </w:pPr>
-      <w:bookmarkStart w:id="16" w:name="_Toc120737719"/>
+      <w:bookmarkStart w:id="16" w:name="_Toc120783984"/>
       <w:r>
         <w:lastRenderedPageBreak/>
         <w:t>Get a Hangar</w:t>
@@ -15314,15 +16001,7 @@
               <w:t>Accept header must be</w:t>
             </w:r>
             <w:r>
-              <w:t xml:space="preserve"> appl</w:t>
-            </w:r>
-            <w:proofErr w:type="spellStart"/>
-            <w:r>
-              <w:t>icat</w:t>
-            </w:r>
-            <w:proofErr w:type="spellEnd"/>
-            <w:r>
-              <w:t>ion/</w:t>
+              <w:t xml:space="preserve"> application/</w:t>
             </w:r>
             <w:proofErr w:type="spellStart"/>
             <w:r>
@@ -15477,7 +16156,7 @@
       <w:pPr>
         <w:pStyle w:val="Heading1"/>
       </w:pPr>
-      <w:bookmarkStart w:id="17" w:name="_Toc120737720"/>
+      <w:bookmarkStart w:id="17" w:name="_Toc120783985"/>
       <w:r>
         <w:lastRenderedPageBreak/>
         <w:t xml:space="preserve">Add </w:t>
@@ -16557,7 +17236,7 @@
       <w:pPr>
         <w:pStyle w:val="Heading1"/>
       </w:pPr>
-      <w:bookmarkStart w:id="18" w:name="_Toc120737721"/>
+      <w:bookmarkStart w:id="18" w:name="_Toc120783986"/>
       <w:r>
         <w:lastRenderedPageBreak/>
         <w:t>Remove an Aircraft from a Hangar</w:t>
@@ -17042,7 +17721,6 @@
           </w:tcPr>
           <w:p>
             <w:r>
-              <w:lastRenderedPageBreak/>
               <w:t>Failure</w:t>
             </w:r>
           </w:p>
@@ -17665,7 +18343,7 @@
       <w:pPr>
         <w:pStyle w:val="Heading1"/>
       </w:pPr>
-      <w:bookmarkStart w:id="19" w:name="_Toc120737722"/>
+      <w:bookmarkStart w:id="19" w:name="_Toc120783987"/>
       <w:r>
         <w:lastRenderedPageBreak/>
         <w:t xml:space="preserve">Partially Update a </w:t>
@@ -18839,7 +19517,13 @@
               <w:t xml:space="preserve">    “Error”: “</w:t>
             </w:r>
             <w:r>
-              <w:t>Content-type must be</w:t>
+              <w:t>Content-</w:t>
+            </w:r>
+            <w:r>
+              <w:t>T</w:t>
+            </w:r>
+            <w:r>
+              <w:t>ype must be</w:t>
             </w:r>
             <w:r>
               <w:t xml:space="preserve"> application/</w:t>
@@ -19407,7 +20091,7 @@
       <w:pPr>
         <w:pStyle w:val="Heading1"/>
       </w:pPr>
-      <w:bookmarkStart w:id="20" w:name="_Toc120737723"/>
+      <w:bookmarkStart w:id="20" w:name="_Toc120783988"/>
       <w:r>
         <w:lastRenderedPageBreak/>
         <w:t>Fully</w:t>
@@ -20267,7 +20951,6 @@
           </w:tcPr>
           <w:p>
             <w:r>
-              <w:lastRenderedPageBreak/>
               <w:t>Failure</w:t>
             </w:r>
           </w:p>
@@ -20556,7 +21239,13 @@
               <w:t xml:space="preserve">    “Error”: “</w:t>
             </w:r>
             <w:r>
-              <w:t>Content-type must be</w:t>
+              <w:t>Content-</w:t>
+            </w:r>
+            <w:r>
+              <w:t>T</w:t>
+            </w:r>
+            <w:r>
+              <w:t>ype must be</w:t>
             </w:r>
             <w:r>
               <w:t xml:space="preserve"> application/</w:t>
@@ -21123,7 +21812,7 @@
       <w:pPr>
         <w:pStyle w:val="Heading1"/>
       </w:pPr>
-      <w:bookmarkStart w:id="21" w:name="_Toc120737724"/>
+      <w:bookmarkStart w:id="21" w:name="_Toc120783989"/>
       <w:r>
         <w:lastRenderedPageBreak/>
         <w:t>Delete a Hangar</w:t>

</xml_diff>